<commit_message>
Added unit labels, updated documentation
</commit_message>
<xml_diff>
--- a/pwiz_tools/Skyline/Documentation/Skyline Batch Documentation.docx
+++ b/pwiz_tools/Skyline/Documentation/Skyline Batch Documentation.docx
@@ -827,9 +827,9 @@
           <w:noProof/>
         </w:rPr>
         <w:drawing>
-          <wp:inline distT="0" distB="0" distL="0" distR="0" wp14:anchorId="2BA74C7D" wp14:editId="4C2E1706">
-            <wp:extent cx="4381500" cy="4714875"/>
-            <wp:effectExtent l="0" t="0" r="0" b="9525"/>
+          <wp:inline distT="0" distB="0" distL="0" distR="0" wp14:anchorId="2E7BAEEE" wp14:editId="59F2B248">
+            <wp:extent cx="4391025" cy="4714875"/>
+            <wp:effectExtent l="0" t="0" r="9525" b="9525"/>
             <wp:docPr id="1" name="Picture 1"/>
             <wp:cNvGraphicFramePr>
               <a:graphicFrameLocks xmlns:a="http://schemas.openxmlformats.org/drawingml/2006/main" noChangeAspect="1"/>
@@ -850,7 +850,7 @@
                   <pic:spPr>
                     <a:xfrm>
                       <a:off x="0" y="0"/>
-                      <a:ext cx="4381500" cy="4714875"/>
+                      <a:ext cx="4391025" cy="4714875"/>
                     </a:xfrm>
                     <a:prstGeom prst="rect">
                       <a:avLst/>
@@ -1185,7 +1185,7 @@
           <w:sz w:val="24"/>
           <w:szCs w:val="24"/>
         </w:rPr>
-        <w:t>REPORTS</w:t>
+        <w:t>FILTERS</w:t>
       </w:r>
     </w:p>
     <w:p>
@@ -1216,35 +1216,49 @@
           <w:sz w:val="24"/>
           <w:szCs w:val="24"/>
         </w:rPr>
-        <w:t>Reports</w:t>
-      </w:r>
-      <w:r>
-        <w:rPr>
-          <w:rFonts w:ascii="Arial" w:eastAsia="Times New Roman" w:hAnsi="Arial" w:cs="Arial"/>
-          <w:color w:val="000000"/>
-          <w:sz w:val="24"/>
-          <w:szCs w:val="24"/>
-        </w:rPr>
-        <w:t xml:space="preserve"> tab, a list of reports can be created. If no reports are included for a configuration, Skyline Batch will skip steps 3 and 4 when this configuration is run.</w:t>
-      </w:r>
-    </w:p>
-    <w:p>
-      <w:pPr>
-        <w:spacing w:after="0" w:line="240" w:lineRule="auto"/>
-        <w:rPr>
-          <w:rFonts w:ascii="Arial" w:eastAsia="Times New Roman" w:hAnsi="Arial" w:cs="Arial"/>
-          <w:color w:val="000000"/>
-          <w:sz w:val="24"/>
-          <w:szCs w:val="24"/>
-        </w:rPr>
-      </w:pPr>
-    </w:p>
-    <w:p>
-      <w:pPr>
-        <w:spacing w:after="0" w:line="240" w:lineRule="auto"/>
+        <w:t>Filters</w:t>
+      </w:r>
+      <w:r>
+        <w:rPr>
+          <w:rFonts w:ascii="Arial" w:eastAsia="Times New Roman" w:hAnsi="Arial" w:cs="Arial"/>
+          <w:color w:val="000000"/>
+          <w:sz w:val="24"/>
+          <w:szCs w:val="24"/>
+        </w:rPr>
+        <w:t xml:space="preserve"> tab, </w:t>
+      </w:r>
+      <w:r>
+        <w:rPr>
+          <w:rFonts w:ascii="Arial" w:eastAsia="Times New Roman" w:hAnsi="Arial" w:cs="Arial"/>
+          <w:color w:val="000000"/>
+          <w:sz w:val="24"/>
+          <w:szCs w:val="24"/>
+        </w:rPr>
+        <w:t>various changes to the Skyline document can be specified.</w:t>
+      </w:r>
+    </w:p>
+    <w:p>
+      <w:pPr>
+        <w:spacing w:after="0" w:line="240" w:lineRule="auto"/>
+        <w:rPr>
+          <w:rFonts w:ascii="Arial" w:eastAsia="Times New Roman" w:hAnsi="Arial" w:cs="Arial"/>
+          <w:color w:val="000000"/>
+          <w:sz w:val="24"/>
+          <w:szCs w:val="24"/>
+        </w:rPr>
+      </w:pPr>
+    </w:p>
+    <w:p>
+      <w:pPr>
+        <w:shd w:val="clear" w:color="auto" w:fill="FFFFFF"/>
+        <w:spacing w:before="199" w:after="199" w:line="240" w:lineRule="auto"/>
         <w:jc w:val="center"/>
-        <w:rPr>
-          <w:rFonts w:ascii="Arial" w:eastAsia="Times New Roman" w:hAnsi="Arial" w:cs="Arial"/>
+        <w:outlineLvl w:val="2"/>
+        <w:rPr>
+          <w:rFonts w:ascii="Arial" w:eastAsia="Times New Roman" w:hAnsi="Arial" w:cs="Arial"/>
+          <w:b/>
+          <w:bCs/>
+          <w:caps/>
           <w:color w:val="000000"/>
           <w:sz w:val="24"/>
           <w:szCs w:val="24"/>
@@ -1255,10 +1269,10 @@
           <w:noProof/>
         </w:rPr>
         <w:drawing>
-          <wp:inline distT="0" distB="0" distL="0" distR="0" wp14:anchorId="18B1513B" wp14:editId="6585FE6D">
-            <wp:extent cx="4371975" cy="4705350"/>
-            <wp:effectExtent l="0" t="0" r="9525" b="0"/>
-            <wp:docPr id="6" name="Picture 6"/>
+          <wp:inline distT="0" distB="0" distL="0" distR="0" wp14:anchorId="3D39E21D" wp14:editId="70A44B66">
+            <wp:extent cx="4381500" cy="4724400"/>
+            <wp:effectExtent l="0" t="0" r="0" b="0"/>
+            <wp:docPr id="3" name="Picture 3"/>
             <wp:cNvGraphicFramePr>
               <a:graphicFrameLocks xmlns:a="http://schemas.openxmlformats.org/drawingml/2006/main" noChangeAspect="1"/>
             </wp:cNvGraphicFramePr>
@@ -1278,7 +1292,7 @@
                   <pic:spPr>
                     <a:xfrm>
                       <a:off x="0" y="0"/>
-                      <a:ext cx="4371975" cy="4705350"/>
+                      <a:ext cx="4381500" cy="4724400"/>
                     </a:xfrm>
                     <a:prstGeom prst="rect">
                       <a:avLst/>
@@ -1299,47 +1313,337 @@
           <w:color w:val="000000"/>
           <w:sz w:val="24"/>
           <w:szCs w:val="24"/>
-        </w:rPr>
-      </w:pPr>
-    </w:p>
-    <w:p>
-      <w:pPr>
-        <w:spacing w:after="0" w:line="240" w:lineRule="auto"/>
-        <w:rPr>
-          <w:rFonts w:ascii="Arial" w:eastAsia="Times New Roman" w:hAnsi="Arial" w:cs="Arial"/>
-          <w:color w:val="000000"/>
-          <w:sz w:val="24"/>
-          <w:szCs w:val="24"/>
-        </w:rPr>
-      </w:pPr>
-      <w:r>
-        <w:rPr>
-          <w:rFonts w:ascii="Arial" w:eastAsia="Times New Roman" w:hAnsi="Arial" w:cs="Arial"/>
-          <w:color w:val="000000"/>
-          <w:sz w:val="24"/>
-          <w:szCs w:val="24"/>
-        </w:rPr>
-        <w:t xml:space="preserve">To add a report, click the blue </w:t>
-      </w:r>
-      <w:r>
-        <w:rPr>
-          <w:rFonts w:ascii="Arial" w:eastAsia="Times New Roman" w:hAnsi="Arial" w:cs="Arial"/>
-          <w:b/>
-          <w:bCs/>
-          <w:color w:val="000000"/>
-          <w:sz w:val="24"/>
-          <w:szCs w:val="24"/>
-        </w:rPr>
-        <w:t>+</w:t>
-      </w:r>
-      <w:r>
-        <w:rPr>
-          <w:rFonts w:ascii="Arial" w:eastAsia="Times New Roman" w:hAnsi="Arial" w:cs="Arial"/>
-          <w:color w:val="000000"/>
-          <w:sz w:val="24"/>
-          <w:szCs w:val="24"/>
-        </w:rPr>
-        <w:t xml:space="preserve"> icon on the right and fill in the appropriate information.</w:t>
+          <w:shd w:val="clear" w:color="auto" w:fill="FFFFFF"/>
+        </w:rPr>
+      </w:pPr>
+      <w:r>
+        <w:rPr>
+          <w:rFonts w:ascii="Arial" w:eastAsia="Times New Roman" w:hAnsi="Arial" w:cs="Arial"/>
+          <w:b/>
+          <w:bCs/>
+          <w:color w:val="000000"/>
+          <w:sz w:val="24"/>
+          <w:szCs w:val="24"/>
+        </w:rPr>
+        <w:t>Retention time</w:t>
+      </w:r>
+      <w:r>
+        <w:rPr>
+          <w:rFonts w:ascii="Arial" w:eastAsia="Times New Roman" w:hAnsi="Arial" w:cs="Arial"/>
+          <w:b/>
+          <w:bCs/>
+          <w:color w:val="000000"/>
+          <w:sz w:val="24"/>
+          <w:szCs w:val="24"/>
+        </w:rPr>
+        <w:t xml:space="preserve"> </w:t>
+      </w:r>
+      <w:r>
+        <w:rPr>
+          <w:rFonts w:ascii="Arial" w:eastAsia="Times New Roman" w:hAnsi="Arial" w:cs="Arial"/>
+          <w:color w:val="000000"/>
+          <w:sz w:val="24"/>
+          <w:szCs w:val="24"/>
+        </w:rPr>
+        <w:t>(optional)</w:t>
+      </w:r>
+      <w:r>
+        <w:rPr>
+          <w:rFonts w:ascii="Arial" w:eastAsia="Times New Roman" w:hAnsi="Arial" w:cs="Arial"/>
+          <w:color w:val="000000"/>
+          <w:sz w:val="24"/>
+          <w:szCs w:val="24"/>
+        </w:rPr>
+        <w:t xml:space="preserve">: </w:t>
+      </w:r>
+      <w:r>
+        <w:rPr>
+          <w:rFonts w:ascii="Arial" w:eastAsia="Times New Roman" w:hAnsi="Arial" w:cs="Arial"/>
+          <w:color w:val="000000"/>
+          <w:sz w:val="24"/>
+          <w:szCs w:val="24"/>
+          <w:shd w:val="clear" w:color="auto" w:fill="FFFFFF"/>
+        </w:rPr>
+        <w:t>Th</w:t>
+      </w:r>
+      <w:r>
+        <w:rPr>
+          <w:rFonts w:ascii="Arial" w:eastAsia="Times New Roman" w:hAnsi="Arial" w:cs="Arial"/>
+          <w:color w:val="000000"/>
+          <w:sz w:val="24"/>
+          <w:szCs w:val="24"/>
+          <w:shd w:val="clear" w:color="auto" w:fill="FFFFFF"/>
+        </w:rPr>
+        <w:t>e number of minutes from the peak to extract data from</w:t>
+      </w:r>
+      <w:r>
+        <w:rPr>
+          <w:rFonts w:ascii="Arial" w:eastAsia="Times New Roman" w:hAnsi="Arial" w:cs="Arial"/>
+          <w:color w:val="000000"/>
+          <w:sz w:val="24"/>
+          <w:szCs w:val="24"/>
+          <w:shd w:val="clear" w:color="auto" w:fill="FFFFFF"/>
+        </w:rPr>
+        <w:t>.</w:t>
+      </w:r>
+    </w:p>
+    <w:p>
+      <w:pPr>
+        <w:spacing w:after="0" w:line="240" w:lineRule="auto"/>
+        <w:rPr>
+          <w:rFonts w:ascii="Arial" w:eastAsia="Times New Roman" w:hAnsi="Arial" w:cs="Arial"/>
+          <w:color w:val="000000"/>
+          <w:sz w:val="24"/>
+          <w:szCs w:val="24"/>
+          <w:shd w:val="clear" w:color="auto" w:fill="FFFFFF"/>
+        </w:rPr>
+      </w:pPr>
+      <w:r>
+        <w:rPr>
+          <w:rFonts w:ascii="Arial" w:eastAsia="Times New Roman" w:hAnsi="Arial" w:cs="Arial"/>
+          <w:b/>
+          <w:bCs/>
+          <w:color w:val="000000"/>
+          <w:sz w:val="24"/>
+          <w:szCs w:val="24"/>
+          <w:shd w:val="clear" w:color="auto" w:fill="FFFFFF"/>
+        </w:rPr>
+        <w:t>Resolving power</w:t>
+      </w:r>
+      <w:r>
+        <w:rPr>
+          <w:rFonts w:ascii="Arial" w:eastAsia="Times New Roman" w:hAnsi="Arial" w:cs="Arial"/>
+          <w:b/>
+          <w:bCs/>
+          <w:color w:val="000000"/>
+          <w:sz w:val="24"/>
+          <w:szCs w:val="24"/>
+          <w:shd w:val="clear" w:color="auto" w:fill="FFFFFF"/>
+        </w:rPr>
+        <w:t xml:space="preserve"> </w:t>
+      </w:r>
+      <w:r>
+        <w:rPr>
+          <w:rFonts w:ascii="Arial" w:eastAsia="Times New Roman" w:hAnsi="Arial" w:cs="Arial"/>
+          <w:color w:val="000000"/>
+          <w:sz w:val="24"/>
+          <w:szCs w:val="24"/>
+          <w:shd w:val="clear" w:color="auto" w:fill="FFFFFF"/>
+        </w:rPr>
+        <w:t>(optional)</w:t>
+      </w:r>
+      <w:r>
+        <w:rPr>
+          <w:rFonts w:ascii="Arial" w:eastAsia="Times New Roman" w:hAnsi="Arial" w:cs="Arial"/>
+          <w:color w:val="000000"/>
+          <w:sz w:val="24"/>
+          <w:szCs w:val="24"/>
+          <w:shd w:val="clear" w:color="auto" w:fill="FFFFFF"/>
+        </w:rPr>
+        <w:t xml:space="preserve">: </w:t>
+      </w:r>
+      <w:r>
+        <w:rPr>
+          <w:rFonts w:ascii="Arial" w:eastAsia="Times New Roman" w:hAnsi="Arial" w:cs="Arial"/>
+          <w:color w:val="000000"/>
+          <w:sz w:val="24"/>
+          <w:szCs w:val="24"/>
+          <w:shd w:val="clear" w:color="auto" w:fill="FFFFFF"/>
+        </w:rPr>
+        <w:t xml:space="preserve">The resolving power to use in ppm. </w:t>
+      </w:r>
+    </w:p>
+    <w:p>
+      <w:pPr>
+        <w:shd w:val="clear" w:color="auto" w:fill="FFFFFF"/>
+        <w:spacing w:before="199" w:after="199" w:line="240" w:lineRule="auto"/>
+        <w:outlineLvl w:val="2"/>
+        <w:rPr>
+          <w:rFonts w:ascii="Arial" w:eastAsia="Times New Roman" w:hAnsi="Arial" w:cs="Arial"/>
+          <w:b/>
+          <w:bCs/>
+          <w:caps/>
+          <w:color w:val="000000"/>
+          <w:sz w:val="24"/>
+          <w:szCs w:val="24"/>
+        </w:rPr>
+      </w:pPr>
+    </w:p>
+    <w:p>
+      <w:pPr>
+        <w:shd w:val="clear" w:color="auto" w:fill="FFFFFF"/>
+        <w:spacing w:before="199" w:after="199" w:line="240" w:lineRule="auto"/>
+        <w:outlineLvl w:val="2"/>
+        <w:rPr>
+          <w:rFonts w:ascii="Arial" w:eastAsia="Times New Roman" w:hAnsi="Arial" w:cs="Arial"/>
+          <w:b/>
+          <w:bCs/>
+          <w:caps/>
+          <w:color w:val="000000"/>
+          <w:sz w:val="24"/>
+          <w:szCs w:val="24"/>
+        </w:rPr>
+      </w:pPr>
+    </w:p>
+    <w:p>
+      <w:pPr>
+        <w:shd w:val="clear" w:color="auto" w:fill="FFFFFF"/>
+        <w:spacing w:before="199" w:after="199" w:line="240" w:lineRule="auto"/>
+        <w:outlineLvl w:val="2"/>
+        <w:rPr>
+          <w:rFonts w:ascii="Arial" w:eastAsia="Times New Roman" w:hAnsi="Arial" w:cs="Arial"/>
+          <w:b/>
+          <w:bCs/>
+          <w:caps/>
+          <w:color w:val="000000"/>
+          <w:sz w:val="24"/>
+          <w:szCs w:val="24"/>
+        </w:rPr>
+      </w:pPr>
+    </w:p>
+    <w:p>
+      <w:pPr>
+        <w:shd w:val="clear" w:color="auto" w:fill="FFFFFF"/>
+        <w:spacing w:before="199" w:after="199" w:line="240" w:lineRule="auto"/>
+        <w:outlineLvl w:val="2"/>
+        <w:rPr>
+          <w:rFonts w:ascii="Arial" w:eastAsia="Times New Roman" w:hAnsi="Arial" w:cs="Arial"/>
+          <w:b/>
+          <w:bCs/>
+          <w:caps/>
+          <w:color w:val="000000"/>
+          <w:sz w:val="24"/>
+          <w:szCs w:val="24"/>
+        </w:rPr>
+      </w:pPr>
+    </w:p>
+    <w:p>
+      <w:pPr>
+        <w:shd w:val="clear" w:color="auto" w:fill="FFFFFF"/>
+        <w:spacing w:before="199" w:after="199" w:line="240" w:lineRule="auto"/>
+        <w:outlineLvl w:val="2"/>
+        <w:rPr>
+          <w:rFonts w:ascii="Arial" w:eastAsia="Times New Roman" w:hAnsi="Arial" w:cs="Arial"/>
+          <w:b/>
+          <w:bCs/>
+          <w:caps/>
+          <w:color w:val="000000"/>
+          <w:sz w:val="24"/>
+          <w:szCs w:val="24"/>
+        </w:rPr>
+      </w:pPr>
+    </w:p>
+    <w:p>
+      <w:pPr>
+        <w:shd w:val="clear" w:color="auto" w:fill="FFFFFF"/>
+        <w:spacing w:before="199" w:after="199" w:line="240" w:lineRule="auto"/>
+        <w:outlineLvl w:val="2"/>
+        <w:rPr>
+          <w:rFonts w:ascii="Arial" w:eastAsia="Times New Roman" w:hAnsi="Arial" w:cs="Arial"/>
+          <w:b/>
+          <w:bCs/>
+          <w:caps/>
+          <w:color w:val="000000"/>
+          <w:sz w:val="24"/>
+          <w:szCs w:val="24"/>
+        </w:rPr>
+      </w:pPr>
+    </w:p>
+    <w:p>
+      <w:pPr>
+        <w:shd w:val="clear" w:color="auto" w:fill="FFFFFF"/>
+        <w:spacing w:before="199" w:after="199" w:line="240" w:lineRule="auto"/>
+        <w:outlineLvl w:val="2"/>
+        <w:rPr>
+          <w:rFonts w:ascii="Arial" w:eastAsia="Times New Roman" w:hAnsi="Arial" w:cs="Arial"/>
+          <w:b/>
+          <w:bCs/>
+          <w:caps/>
+          <w:color w:val="000000"/>
+          <w:sz w:val="24"/>
+          <w:szCs w:val="24"/>
+        </w:rPr>
+      </w:pPr>
+    </w:p>
+    <w:p>
+      <w:pPr>
+        <w:shd w:val="clear" w:color="auto" w:fill="FFFFFF"/>
+        <w:spacing w:before="199" w:after="199" w:line="240" w:lineRule="auto"/>
+        <w:outlineLvl w:val="2"/>
+        <w:rPr>
+          <w:rFonts w:ascii="Arial" w:eastAsia="Times New Roman" w:hAnsi="Arial" w:cs="Arial"/>
+          <w:b/>
+          <w:bCs/>
+          <w:caps/>
+          <w:color w:val="000000"/>
+          <w:sz w:val="24"/>
+          <w:szCs w:val="24"/>
+        </w:rPr>
+      </w:pPr>
+      <w:r>
+        <w:rPr>
+          <w:rFonts w:ascii="Arial" w:eastAsia="Times New Roman" w:hAnsi="Arial" w:cs="Arial"/>
+          <w:b/>
+          <w:bCs/>
+          <w:caps/>
+          <w:color w:val="000000"/>
+          <w:sz w:val="24"/>
+          <w:szCs w:val="24"/>
+        </w:rPr>
+        <w:lastRenderedPageBreak/>
+        <w:t xml:space="preserve">CONFIGURATION </w:t>
+      </w:r>
+      <w:r>
+        <w:rPr>
+          <w:rFonts w:ascii="Arial" w:eastAsia="Times New Roman" w:hAnsi="Arial" w:cs="Arial"/>
+          <w:b/>
+          <w:bCs/>
+          <w:caps/>
+          <w:color w:val="000000"/>
+          <w:sz w:val="24"/>
+          <w:szCs w:val="24"/>
+        </w:rPr>
+        <w:t>REPORTS</w:t>
+      </w:r>
+    </w:p>
+    <w:p>
+      <w:pPr>
+        <w:spacing w:after="0" w:line="240" w:lineRule="auto"/>
+        <w:rPr>
+          <w:rFonts w:ascii="Arial" w:eastAsia="Times New Roman" w:hAnsi="Arial" w:cs="Arial"/>
+          <w:color w:val="000000"/>
+          <w:sz w:val="24"/>
+          <w:szCs w:val="24"/>
+        </w:rPr>
+      </w:pPr>
+      <w:r>
+        <w:rPr>
+          <w:rFonts w:ascii="Arial" w:eastAsia="Times New Roman" w:hAnsi="Arial" w:cs="Arial"/>
+          <w:color w:val="000000"/>
+          <w:sz w:val="24"/>
+          <w:szCs w:val="24"/>
+        </w:rPr>
+        <w:t xml:space="preserve">In the </w:t>
+      </w:r>
+      <w:r>
+        <w:rPr>
+          <w:rFonts w:ascii="Arial" w:eastAsia="Times New Roman" w:hAnsi="Arial" w:cs="Arial"/>
+          <w:b/>
+          <w:bCs/>
+          <w:color w:val="000000"/>
+          <w:sz w:val="24"/>
+          <w:szCs w:val="24"/>
+        </w:rPr>
+        <w:t>Reports</w:t>
+      </w:r>
+      <w:r>
+        <w:rPr>
+          <w:rFonts w:ascii="Arial" w:eastAsia="Times New Roman" w:hAnsi="Arial" w:cs="Arial"/>
+          <w:color w:val="000000"/>
+          <w:sz w:val="24"/>
+          <w:szCs w:val="24"/>
+        </w:rPr>
+        <w:t xml:space="preserve"> tab, a list of reports can be created. If no reports are included for a configuration, Skyline Batch will skip steps 3 and 4 when this configuration is run.</w:t>
       </w:r>
     </w:p>
     <w:p>
@@ -1368,12 +1672,11 @@
         <w:rPr>
           <w:noProof/>
         </w:rPr>
-        <w:lastRenderedPageBreak/>
         <w:drawing>
-          <wp:inline distT="0" distB="0" distL="0" distR="0" wp14:anchorId="6643C0FB" wp14:editId="504F446F">
-            <wp:extent cx="4743450" cy="3095625"/>
-            <wp:effectExtent l="0" t="0" r="0" b="9525"/>
-            <wp:docPr id="7" name="Picture 7"/>
+          <wp:inline distT="0" distB="0" distL="0" distR="0" wp14:anchorId="322C328B" wp14:editId="649BD2B7">
+            <wp:extent cx="4391025" cy="4714875"/>
+            <wp:effectExtent l="0" t="0" r="9525" b="9525"/>
+            <wp:docPr id="4" name="Picture 4"/>
             <wp:cNvGraphicFramePr>
               <a:graphicFrameLocks xmlns:a="http://schemas.openxmlformats.org/drawingml/2006/main" noChangeAspect="1"/>
             </wp:cNvGraphicFramePr>
@@ -1393,6 +1696,121 @@
                   <pic:spPr>
                     <a:xfrm>
                       <a:off x="0" y="0"/>
+                      <a:ext cx="4391025" cy="4714875"/>
+                    </a:xfrm>
+                    <a:prstGeom prst="rect">
+                      <a:avLst/>
+                    </a:prstGeom>
+                  </pic:spPr>
+                </pic:pic>
+              </a:graphicData>
+            </a:graphic>
+          </wp:inline>
+        </w:drawing>
+      </w:r>
+    </w:p>
+    <w:p>
+      <w:pPr>
+        <w:spacing w:after="0" w:line="240" w:lineRule="auto"/>
+        <w:rPr>
+          <w:rFonts w:ascii="Arial" w:eastAsia="Times New Roman" w:hAnsi="Arial" w:cs="Arial"/>
+          <w:color w:val="000000"/>
+          <w:sz w:val="24"/>
+          <w:szCs w:val="24"/>
+        </w:rPr>
+      </w:pPr>
+    </w:p>
+    <w:p>
+      <w:pPr>
+        <w:spacing w:after="0" w:line="240" w:lineRule="auto"/>
+        <w:rPr>
+          <w:rFonts w:ascii="Arial" w:eastAsia="Times New Roman" w:hAnsi="Arial" w:cs="Arial"/>
+          <w:color w:val="000000"/>
+          <w:sz w:val="24"/>
+          <w:szCs w:val="24"/>
+        </w:rPr>
+      </w:pPr>
+      <w:r>
+        <w:rPr>
+          <w:rFonts w:ascii="Arial" w:eastAsia="Times New Roman" w:hAnsi="Arial" w:cs="Arial"/>
+          <w:color w:val="000000"/>
+          <w:sz w:val="24"/>
+          <w:szCs w:val="24"/>
+        </w:rPr>
+        <w:t xml:space="preserve">To add a report, click the blue </w:t>
+      </w:r>
+      <w:r>
+        <w:rPr>
+          <w:rFonts w:ascii="Arial" w:eastAsia="Times New Roman" w:hAnsi="Arial" w:cs="Arial"/>
+          <w:b/>
+          <w:bCs/>
+          <w:color w:val="000000"/>
+          <w:sz w:val="24"/>
+          <w:szCs w:val="24"/>
+        </w:rPr>
+        <w:t>+</w:t>
+      </w:r>
+      <w:r>
+        <w:rPr>
+          <w:rFonts w:ascii="Arial" w:eastAsia="Times New Roman" w:hAnsi="Arial" w:cs="Arial"/>
+          <w:color w:val="000000"/>
+          <w:sz w:val="24"/>
+          <w:szCs w:val="24"/>
+        </w:rPr>
+        <w:t xml:space="preserve"> icon on the right and fill in the appropriate information.</w:t>
+      </w:r>
+    </w:p>
+    <w:p>
+      <w:pPr>
+        <w:spacing w:after="0" w:line="240" w:lineRule="auto"/>
+        <w:rPr>
+          <w:rFonts w:ascii="Arial" w:eastAsia="Times New Roman" w:hAnsi="Arial" w:cs="Arial"/>
+          <w:color w:val="000000"/>
+          <w:sz w:val="24"/>
+          <w:szCs w:val="24"/>
+        </w:rPr>
+      </w:pPr>
+    </w:p>
+    <w:p>
+      <w:pPr>
+        <w:spacing w:after="0" w:line="240" w:lineRule="auto"/>
+        <w:jc w:val="center"/>
+        <w:rPr>
+          <w:rFonts w:ascii="Arial" w:eastAsia="Times New Roman" w:hAnsi="Arial" w:cs="Arial"/>
+          <w:color w:val="000000"/>
+          <w:sz w:val="24"/>
+          <w:szCs w:val="24"/>
+        </w:rPr>
+      </w:pPr>
+      <w:r>
+        <w:rPr>
+          <w:noProof/>
+        </w:rPr>
+        <w:lastRenderedPageBreak/>
+        <w:drawing>
+          <wp:inline distT="0" distB="0" distL="0" distR="0" wp14:anchorId="6643C0FB" wp14:editId="504F446F">
+            <wp:extent cx="4743450" cy="3095625"/>
+            <wp:effectExtent l="0" t="0" r="0" b="9525"/>
+            <wp:docPr id="7" name="Picture 7"/>
+            <wp:cNvGraphicFramePr>
+              <a:graphicFrameLocks xmlns:a="http://schemas.openxmlformats.org/drawingml/2006/main" noChangeAspect="1"/>
+            </wp:cNvGraphicFramePr>
+            <a:graphic xmlns:a="http://schemas.openxmlformats.org/drawingml/2006/main">
+              <a:graphicData uri="http://schemas.openxmlformats.org/drawingml/2006/picture">
+                <pic:pic xmlns:pic="http://schemas.openxmlformats.org/drawingml/2006/picture">
+                  <pic:nvPicPr>
+                    <pic:cNvPr id="1" name=""/>
+                    <pic:cNvPicPr/>
+                  </pic:nvPicPr>
+                  <pic:blipFill>
+                    <a:blip r:embed="rId9"/>
+                    <a:stretch>
+                      <a:fillRect/>
+                    </a:stretch>
+                  </pic:blipFill>
+                  <pic:spPr>
+                    <a:xfrm>
+                      <a:off x="0" y="0"/>
                       <a:ext cx="4743450" cy="3095625"/>
                     </a:xfrm>
                     <a:prstGeom prst="rect">
@@ -1485,6 +1903,15 @@
           <w:szCs w:val="24"/>
         </w:rPr>
         <w:t xml:space="preserve">to the name of the report when used in Skyline, which </w:t>
+      </w:r>
+      <w:r>
+        <w:rPr>
+          <w:rFonts w:ascii="Arial" w:eastAsia="Times New Roman" w:hAnsi="Arial" w:cs="Arial"/>
+          <w:color w:val="000000"/>
+          <w:sz w:val="24"/>
+          <w:szCs w:val="24"/>
+        </w:rPr>
+        <w:t xml:space="preserve">may </w:t>
       </w:r>
       <w:r>
         <w:rPr>
@@ -1737,7 +2164,7 @@
                     </pic:cNvPicPr>
                   </pic:nvPicPr>
                   <pic:blipFill>
-                    <a:blip r:embed="rId9">
+                    <a:blip r:embed="rId10">
                       <a:extLst>
                         <a:ext uri="{28A0092B-C50C-407E-A947-70E740481C1C}">
                           <a14:useLocalDpi xmlns:a14="http://schemas.microsoft.com/office/drawing/2010/main" val="0"/>
@@ -1990,483 +2417,10 @@
           <w:noProof/>
         </w:rPr>
         <w:drawing>
-          <wp:inline distT="0" distB="0" distL="0" distR="0" wp14:anchorId="5CD2CA65" wp14:editId="1DAB7503">
-            <wp:extent cx="4391025" cy="4705350"/>
-            <wp:effectExtent l="0" t="0" r="9525" b="0"/>
-            <wp:docPr id="8" name="Picture 8"/>
-            <wp:cNvGraphicFramePr>
-              <a:graphicFrameLocks xmlns:a="http://schemas.openxmlformats.org/drawingml/2006/main" noChangeAspect="1"/>
-            </wp:cNvGraphicFramePr>
-            <a:graphic xmlns:a="http://schemas.openxmlformats.org/drawingml/2006/main">
-              <a:graphicData uri="http://schemas.openxmlformats.org/drawingml/2006/picture">
-                <pic:pic xmlns:pic="http://schemas.openxmlformats.org/drawingml/2006/picture">
-                  <pic:nvPicPr>
-                    <pic:cNvPr id="1" name=""/>
-                    <pic:cNvPicPr/>
-                  </pic:nvPicPr>
-                  <pic:blipFill>
-                    <a:blip r:embed="rId10"/>
-                    <a:stretch>
-                      <a:fillRect/>
-                    </a:stretch>
-                  </pic:blipFill>
-                  <pic:spPr>
-                    <a:xfrm>
-                      <a:off x="0" y="0"/>
-                      <a:ext cx="4391025" cy="4705350"/>
-                    </a:xfrm>
-                    <a:prstGeom prst="rect">
-                      <a:avLst/>
-                    </a:prstGeom>
-                  </pic:spPr>
-                </pic:pic>
-              </a:graphicData>
-            </a:graphic>
-          </wp:inline>
-        </w:drawing>
-      </w:r>
-    </w:p>
-    <w:p>
-      <w:pPr>
-        <w:spacing w:after="0" w:line="240" w:lineRule="auto"/>
-        <w:rPr>
-          <w:rFonts w:ascii="Arial" w:eastAsia="Times New Roman" w:hAnsi="Arial" w:cs="Arial"/>
-          <w:noProof/>
-          <w:color w:val="000000"/>
-          <w:sz w:val="24"/>
-          <w:szCs w:val="24"/>
-          <w:shd w:val="clear" w:color="auto" w:fill="FFFFFF"/>
-        </w:rPr>
-      </w:pPr>
-    </w:p>
-    <w:p>
-      <w:pPr>
-        <w:spacing w:after="0" w:line="240" w:lineRule="auto"/>
-        <w:rPr>
-          <w:rFonts w:ascii="Arial" w:eastAsia="Times New Roman" w:hAnsi="Arial" w:cs="Arial"/>
-          <w:noProof/>
-          <w:color w:val="000000"/>
-          <w:sz w:val="24"/>
-          <w:szCs w:val="24"/>
-          <w:shd w:val="clear" w:color="auto" w:fill="FFFFFF"/>
-        </w:rPr>
-      </w:pPr>
-      <w:r>
-        <w:rPr>
-          <w:rFonts w:ascii="Arial" w:eastAsia="Times New Roman" w:hAnsi="Arial" w:cs="Arial"/>
-          <w:noProof/>
-          <w:color w:val="000000"/>
-          <w:sz w:val="24"/>
-          <w:szCs w:val="24"/>
-          <w:shd w:val="clear" w:color="auto" w:fill="FFFFFF"/>
-        </w:rPr>
-        <w:t xml:space="preserve">In the </w:t>
-      </w:r>
-      <w:r>
-        <w:rPr>
-          <w:rFonts w:ascii="Arial" w:eastAsia="Times New Roman" w:hAnsi="Arial" w:cs="Arial"/>
-          <w:b/>
-          <w:bCs/>
-          <w:noProof/>
-          <w:color w:val="000000"/>
-          <w:sz w:val="24"/>
-          <w:szCs w:val="24"/>
-          <w:shd w:val="clear" w:color="auto" w:fill="FFFFFF"/>
-        </w:rPr>
-        <w:t>Skyline</w:t>
-      </w:r>
-      <w:r>
-        <w:rPr>
-          <w:rFonts w:ascii="Arial" w:eastAsia="Times New Roman" w:hAnsi="Arial" w:cs="Arial"/>
-          <w:noProof/>
-          <w:color w:val="000000"/>
-          <w:sz w:val="24"/>
-          <w:szCs w:val="24"/>
-          <w:shd w:val="clear" w:color="auto" w:fill="FFFFFF"/>
-        </w:rPr>
-        <w:t xml:space="preserve"> tab</w:t>
-      </w:r>
-      <w:r>
-        <w:rPr>
-          <w:rFonts w:ascii="Arial" w:eastAsia="Times New Roman" w:hAnsi="Arial" w:cs="Arial"/>
-          <w:noProof/>
-          <w:color w:val="000000"/>
-          <w:sz w:val="24"/>
-          <w:szCs w:val="24"/>
-          <w:shd w:val="clear" w:color="auto" w:fill="FFFFFF"/>
-        </w:rPr>
-        <w:t xml:space="preserve"> of the </w:t>
-      </w:r>
-      <w:r>
-        <w:rPr>
-          <w:rFonts w:ascii="Arial" w:eastAsia="Times New Roman" w:hAnsi="Arial" w:cs="Arial"/>
-          <w:b/>
-          <w:bCs/>
-          <w:color w:val="000000"/>
-          <w:sz w:val="24"/>
-          <w:szCs w:val="24"/>
-          <w:shd w:val="clear" w:color="auto" w:fill="FFFFFF"/>
-        </w:rPr>
-        <w:t>Skyline Batch Configuration</w:t>
-      </w:r>
-      <w:r>
-        <w:rPr>
-          <w:rFonts w:ascii="Arial" w:eastAsia="Times New Roman" w:hAnsi="Arial" w:cs="Arial"/>
-          <w:b/>
-          <w:bCs/>
-          <w:color w:val="000000"/>
-          <w:sz w:val="24"/>
-          <w:szCs w:val="24"/>
-          <w:shd w:val="clear" w:color="auto" w:fill="FFFFFF"/>
-        </w:rPr>
-        <w:t xml:space="preserve"> </w:t>
-      </w:r>
-      <w:r>
-        <w:rPr>
-          <w:rFonts w:ascii="Arial" w:eastAsia="Times New Roman" w:hAnsi="Arial" w:cs="Arial"/>
-          <w:color w:val="000000"/>
-          <w:sz w:val="24"/>
-          <w:szCs w:val="24"/>
-          <w:shd w:val="clear" w:color="auto" w:fill="FFFFFF"/>
-        </w:rPr>
-        <w:t>form</w:t>
-      </w:r>
-      <w:r>
-        <w:rPr>
-          <w:rFonts w:ascii="Arial" w:eastAsia="Times New Roman" w:hAnsi="Arial" w:cs="Arial"/>
-          <w:noProof/>
-          <w:color w:val="000000"/>
-          <w:sz w:val="24"/>
-          <w:szCs w:val="24"/>
-          <w:shd w:val="clear" w:color="auto" w:fill="FFFFFF"/>
-        </w:rPr>
-        <w:t xml:space="preserve">, you can specify which installation of skyline this configuration will use when run. If you do not have </w:t>
-      </w:r>
-      <w:r>
-        <w:rPr>
-          <w:rFonts w:ascii="Arial" w:eastAsia="Times New Roman" w:hAnsi="Arial" w:cs="Arial"/>
-          <w:noProof/>
-          <w:color w:val="000000"/>
-          <w:sz w:val="24"/>
-          <w:szCs w:val="24"/>
-          <w:shd w:val="clear" w:color="auto" w:fill="FFFFFF"/>
-        </w:rPr>
-        <w:t xml:space="preserve">an administrative or web-based installation of </w:t>
-      </w:r>
-      <w:r>
-        <w:rPr>
-          <w:rFonts w:ascii="Arial" w:eastAsia="Times New Roman" w:hAnsi="Arial" w:cs="Arial"/>
-          <w:noProof/>
-          <w:color w:val="000000"/>
-          <w:sz w:val="24"/>
-          <w:szCs w:val="24"/>
-          <w:shd w:val="clear" w:color="auto" w:fill="FFFFFF"/>
-        </w:rPr>
-        <w:t>Skyline or S</w:t>
-      </w:r>
-      <w:r>
-        <w:rPr>
-          <w:rFonts w:ascii="Arial" w:eastAsia="Times New Roman" w:hAnsi="Arial" w:cs="Arial"/>
-          <w:noProof/>
-          <w:color w:val="000000"/>
-          <w:sz w:val="24"/>
-          <w:szCs w:val="24"/>
-          <w:shd w:val="clear" w:color="auto" w:fill="FFFFFF"/>
-        </w:rPr>
-        <w:t>k</w:t>
-      </w:r>
-      <w:r>
-        <w:rPr>
-          <w:rFonts w:ascii="Arial" w:eastAsia="Times New Roman" w:hAnsi="Arial" w:cs="Arial"/>
-          <w:noProof/>
-          <w:color w:val="000000"/>
-          <w:sz w:val="24"/>
-          <w:szCs w:val="24"/>
-          <w:shd w:val="clear" w:color="auto" w:fill="FFFFFF"/>
-        </w:rPr>
-        <w:t>yline-</w:t>
-      </w:r>
-      <w:r>
-        <w:rPr>
-          <w:rFonts w:ascii="Arial" w:eastAsia="Times New Roman" w:hAnsi="Arial" w:cs="Arial"/>
-          <w:noProof/>
-          <w:color w:val="000000"/>
-          <w:sz w:val="24"/>
-          <w:szCs w:val="24"/>
-          <w:shd w:val="clear" w:color="auto" w:fill="FFFFFF"/>
-        </w:rPr>
-        <w:t>d</w:t>
-      </w:r>
-      <w:r>
-        <w:rPr>
-          <w:rFonts w:ascii="Arial" w:eastAsia="Times New Roman" w:hAnsi="Arial" w:cs="Arial"/>
-          <w:noProof/>
-          <w:color w:val="000000"/>
-          <w:sz w:val="24"/>
-          <w:szCs w:val="24"/>
-          <w:shd w:val="clear" w:color="auto" w:fill="FFFFFF"/>
-        </w:rPr>
-        <w:t>aily, the corresponding option will be grayed out. You can always specify a path to a Skyline (or Skyline-daily) installation somewhere else on your computer.</w:t>
-      </w:r>
-    </w:p>
-    <w:p>
-      <w:pPr>
-        <w:spacing w:after="0" w:line="240" w:lineRule="auto"/>
-        <w:jc w:val="center"/>
-        <w:rPr>
-          <w:rFonts w:ascii="Arial" w:eastAsia="Times New Roman" w:hAnsi="Arial" w:cs="Arial"/>
-          <w:noProof/>
-          <w:color w:val="000000"/>
-          <w:sz w:val="24"/>
-          <w:szCs w:val="24"/>
-          <w:shd w:val="clear" w:color="auto" w:fill="FFFFFF"/>
-        </w:rPr>
-      </w:pPr>
-    </w:p>
-    <w:p>
-      <w:pPr>
-        <w:shd w:val="clear" w:color="auto" w:fill="FFFFFF"/>
-        <w:spacing w:before="199" w:after="199" w:line="240" w:lineRule="auto"/>
-        <w:outlineLvl w:val="2"/>
-        <w:rPr>
-          <w:rFonts w:ascii="Arial" w:eastAsia="Times New Roman" w:hAnsi="Arial" w:cs="Arial"/>
-          <w:b/>
-          <w:bCs/>
-          <w:caps/>
-          <w:color w:val="000000"/>
-          <w:sz w:val="24"/>
-          <w:szCs w:val="24"/>
-        </w:rPr>
-      </w:pPr>
-      <w:r>
-        <w:rPr>
-          <w:rFonts w:ascii="Arial" w:eastAsia="Times New Roman" w:hAnsi="Arial" w:cs="Arial"/>
-          <w:noProof/>
-          <w:color w:val="000000"/>
-          <w:sz w:val="24"/>
-          <w:szCs w:val="24"/>
-          <w:shd w:val="clear" w:color="auto" w:fill="FFFFFF"/>
-        </w:rPr>
-        <w:t xml:space="preserve">Click </w:t>
-      </w:r>
-      <w:r>
-        <w:rPr>
-          <w:rFonts w:ascii="Arial" w:eastAsia="Times New Roman" w:hAnsi="Arial" w:cs="Arial"/>
-          <w:b/>
-          <w:bCs/>
-          <w:noProof/>
-          <w:color w:val="000000"/>
-          <w:sz w:val="24"/>
-          <w:szCs w:val="24"/>
-          <w:shd w:val="clear" w:color="auto" w:fill="FFFFFF"/>
-        </w:rPr>
-        <w:t>Save</w:t>
-      </w:r>
-      <w:r>
-        <w:rPr>
-          <w:rFonts w:ascii="Arial" w:eastAsia="Times New Roman" w:hAnsi="Arial" w:cs="Arial"/>
-          <w:noProof/>
-          <w:color w:val="000000"/>
-          <w:sz w:val="24"/>
-          <w:szCs w:val="24"/>
-          <w:shd w:val="clear" w:color="auto" w:fill="FFFFFF"/>
-        </w:rPr>
-        <w:t xml:space="preserve"> to add the configuration to the list and return to the main window.</w:t>
-      </w:r>
-    </w:p>
-    <w:p>
-      <w:pPr>
-        <w:shd w:val="clear" w:color="auto" w:fill="FFFFFF"/>
-        <w:spacing w:before="199" w:after="199" w:line="240" w:lineRule="auto"/>
-        <w:outlineLvl w:val="2"/>
-        <w:rPr>
-          <w:rFonts w:ascii="Arial" w:eastAsia="Times New Roman" w:hAnsi="Arial" w:cs="Arial"/>
-          <w:b/>
-          <w:bCs/>
-          <w:caps/>
-          <w:color w:val="000000"/>
-          <w:sz w:val="24"/>
-          <w:szCs w:val="24"/>
-        </w:rPr>
-      </w:pPr>
-    </w:p>
-    <w:p>
-      <w:pPr>
-        <w:shd w:val="clear" w:color="auto" w:fill="FFFFFF"/>
-        <w:spacing w:before="199" w:after="199" w:line="240" w:lineRule="auto"/>
-        <w:outlineLvl w:val="2"/>
-        <w:rPr>
-          <w:rFonts w:ascii="Arial" w:eastAsia="Times New Roman" w:hAnsi="Arial" w:cs="Arial"/>
-          <w:b/>
-          <w:bCs/>
-          <w:caps/>
-          <w:color w:val="000000"/>
-          <w:sz w:val="24"/>
-          <w:szCs w:val="24"/>
-        </w:rPr>
-      </w:pPr>
-    </w:p>
-    <w:p>
-      <w:pPr>
-        <w:shd w:val="clear" w:color="auto" w:fill="FFFFFF"/>
-        <w:spacing w:before="199" w:after="199" w:line="240" w:lineRule="auto"/>
-        <w:outlineLvl w:val="2"/>
-        <w:rPr>
-          <w:rFonts w:ascii="Arial" w:eastAsia="Times New Roman" w:hAnsi="Arial" w:cs="Arial"/>
-          <w:b/>
-          <w:bCs/>
-          <w:caps/>
-          <w:color w:val="000000"/>
-          <w:sz w:val="24"/>
-          <w:szCs w:val="24"/>
-        </w:rPr>
-      </w:pPr>
-    </w:p>
-    <w:p>
-      <w:pPr>
-        <w:shd w:val="clear" w:color="auto" w:fill="FFFFFF"/>
-        <w:spacing w:before="199" w:after="199" w:line="240" w:lineRule="auto"/>
-        <w:outlineLvl w:val="2"/>
-        <w:rPr>
-          <w:rFonts w:ascii="Arial" w:eastAsia="Times New Roman" w:hAnsi="Arial" w:cs="Arial"/>
-          <w:b/>
-          <w:bCs/>
-          <w:caps/>
-          <w:color w:val="000000"/>
-          <w:sz w:val="24"/>
-          <w:szCs w:val="24"/>
-        </w:rPr>
-      </w:pPr>
-    </w:p>
-    <w:p>
-      <w:pPr>
-        <w:shd w:val="clear" w:color="auto" w:fill="FFFFFF"/>
-        <w:spacing w:before="199" w:after="199" w:line="240" w:lineRule="auto"/>
-        <w:outlineLvl w:val="2"/>
-        <w:rPr>
-          <w:rFonts w:ascii="Arial" w:eastAsia="Times New Roman" w:hAnsi="Arial" w:cs="Arial"/>
-          <w:b/>
-          <w:bCs/>
-          <w:caps/>
-          <w:color w:val="000000"/>
-          <w:sz w:val="24"/>
-          <w:szCs w:val="24"/>
-        </w:rPr>
-      </w:pPr>
-    </w:p>
-    <w:p>
-      <w:pPr>
-        <w:shd w:val="clear" w:color="auto" w:fill="FFFFFF"/>
-        <w:spacing w:before="199" w:after="199" w:line="240" w:lineRule="auto"/>
-        <w:outlineLvl w:val="2"/>
-        <w:rPr>
-          <w:rFonts w:ascii="Arial" w:eastAsia="Times New Roman" w:hAnsi="Arial" w:cs="Arial"/>
-          <w:b/>
-          <w:bCs/>
-          <w:caps/>
-          <w:color w:val="000000"/>
-          <w:sz w:val="24"/>
-          <w:szCs w:val="24"/>
-        </w:rPr>
-      </w:pPr>
-      <w:r>
-        <w:rPr>
-          <w:rFonts w:ascii="Arial" w:eastAsia="Times New Roman" w:hAnsi="Arial" w:cs="Arial"/>
-          <w:b/>
-          <w:bCs/>
-          <w:caps/>
-          <w:color w:val="000000"/>
-          <w:sz w:val="24"/>
-          <w:szCs w:val="24"/>
-        </w:rPr>
-        <w:lastRenderedPageBreak/>
-        <w:t>SHARING CONFIGURATIONS</w:t>
-      </w:r>
-    </w:p>
-    <w:p>
-      <w:pPr>
-        <w:shd w:val="clear" w:color="auto" w:fill="FFFFFF"/>
-        <w:spacing w:before="199" w:after="199" w:line="240" w:lineRule="auto"/>
-        <w:outlineLvl w:val="2"/>
-        <w:rPr>
-          <w:rFonts w:ascii="Arial" w:eastAsia="Times New Roman" w:hAnsi="Arial" w:cs="Arial"/>
-          <w:noProof/>
-          <w:color w:val="000000"/>
-          <w:sz w:val="24"/>
-          <w:szCs w:val="24"/>
-          <w:shd w:val="clear" w:color="auto" w:fill="FFFFFF"/>
-        </w:rPr>
-      </w:pPr>
-      <w:r>
-        <w:rPr>
-          <w:rFonts w:ascii="Arial" w:eastAsia="Times New Roman" w:hAnsi="Arial" w:cs="Arial"/>
-          <w:noProof/>
-          <w:color w:val="000000"/>
-          <w:sz w:val="24"/>
-          <w:szCs w:val="24"/>
-          <w:shd w:val="clear" w:color="auto" w:fill="FFFFFF"/>
-        </w:rPr>
-        <w:t>To save some or all o</w:t>
-      </w:r>
-      <w:r>
-        <w:rPr>
-          <w:rFonts w:ascii="Arial" w:eastAsia="Times New Roman" w:hAnsi="Arial" w:cs="Arial"/>
-          <w:noProof/>
-          <w:color w:val="000000"/>
-          <w:sz w:val="24"/>
-          <w:szCs w:val="24"/>
-          <w:shd w:val="clear" w:color="auto" w:fill="FFFFFF"/>
-        </w:rPr>
-        <w:t xml:space="preserve">f your existing configurations to an xml file, click the </w:t>
-      </w:r>
-      <w:r>
-        <w:rPr>
-          <w:rFonts w:ascii="Arial" w:eastAsia="Times New Roman" w:hAnsi="Arial" w:cs="Arial"/>
-          <w:b/>
-          <w:bCs/>
-          <w:noProof/>
-          <w:color w:val="000000"/>
-          <w:sz w:val="24"/>
-          <w:szCs w:val="24"/>
-          <w:shd w:val="clear" w:color="auto" w:fill="FFFFFF"/>
-        </w:rPr>
-        <w:t>Share…</w:t>
-      </w:r>
-      <w:r>
-        <w:rPr>
-          <w:rFonts w:ascii="Arial" w:eastAsia="Times New Roman" w:hAnsi="Arial" w:cs="Arial"/>
-          <w:noProof/>
-          <w:color w:val="000000"/>
-          <w:sz w:val="24"/>
-          <w:szCs w:val="24"/>
-          <w:shd w:val="clear" w:color="auto" w:fill="FFFFFF"/>
-        </w:rPr>
-        <w:t xml:space="preserve"> button in the main window. </w:t>
-      </w:r>
-    </w:p>
-    <w:p>
-      <w:pPr>
-        <w:shd w:val="clear" w:color="auto" w:fill="FFFFFF"/>
-        <w:spacing w:before="199" w:after="199" w:line="240" w:lineRule="auto"/>
-        <w:jc w:val="center"/>
-        <w:outlineLvl w:val="2"/>
-        <w:rPr>
-          <w:rFonts w:ascii="Arial" w:eastAsia="Times New Roman" w:hAnsi="Arial" w:cs="Arial"/>
-          <w:caps/>
-          <w:color w:val="000000"/>
-          <w:sz w:val="24"/>
-          <w:szCs w:val="24"/>
-        </w:rPr>
-      </w:pPr>
-      <w:r>
-        <w:rPr>
-          <w:noProof/>
-        </w:rPr>
-        <w:drawing>
-          <wp:inline distT="0" distB="0" distL="0" distR="0" wp14:anchorId="73D9F8F6" wp14:editId="39E4CF6C">
-            <wp:extent cx="3331597" cy="2282624"/>
-            <wp:effectExtent l="0" t="0" r="2540" b="3810"/>
-            <wp:docPr id="12" name="Picture 12"/>
+          <wp:inline distT="0" distB="0" distL="0" distR="0" wp14:anchorId="6E33FE8A" wp14:editId="5BB8D730">
+            <wp:extent cx="4381500" cy="4714875"/>
+            <wp:effectExtent l="0" t="0" r="0" b="9525"/>
+            <wp:docPr id="9" name="Picture 9"/>
             <wp:cNvGraphicFramePr>
               <a:graphicFrameLocks xmlns:a="http://schemas.openxmlformats.org/drawingml/2006/main" noChangeAspect="1"/>
             </wp:cNvGraphicFramePr>
@@ -2486,7 +2440,7 @@
                   <pic:spPr>
                     <a:xfrm>
                       <a:off x="0" y="0"/>
-                      <a:ext cx="3355827" cy="2299225"/>
+                      <a:ext cx="4381500" cy="4714875"/>
                     </a:xfrm>
                     <a:prstGeom prst="rect">
                       <a:avLst/>
@@ -2501,28 +2455,214 @@
     </w:p>
     <w:p>
       <w:pPr>
+        <w:spacing w:after="0" w:line="240" w:lineRule="auto"/>
+        <w:rPr>
+          <w:rFonts w:ascii="Arial" w:eastAsia="Times New Roman" w:hAnsi="Arial" w:cs="Arial"/>
+          <w:noProof/>
+          <w:color w:val="000000"/>
+          <w:sz w:val="24"/>
+          <w:szCs w:val="24"/>
+          <w:shd w:val="clear" w:color="auto" w:fill="FFFFFF"/>
+        </w:rPr>
+      </w:pPr>
+    </w:p>
+    <w:p>
+      <w:pPr>
+        <w:spacing w:after="0" w:line="240" w:lineRule="auto"/>
+        <w:rPr>
+          <w:rFonts w:ascii="Arial" w:eastAsia="Times New Roman" w:hAnsi="Arial" w:cs="Arial"/>
+          <w:noProof/>
+          <w:color w:val="000000"/>
+          <w:sz w:val="24"/>
+          <w:szCs w:val="24"/>
+          <w:shd w:val="clear" w:color="auto" w:fill="FFFFFF"/>
+        </w:rPr>
+      </w:pPr>
+      <w:r>
+        <w:rPr>
+          <w:rFonts w:ascii="Arial" w:eastAsia="Times New Roman" w:hAnsi="Arial" w:cs="Arial"/>
+          <w:noProof/>
+          <w:color w:val="000000"/>
+          <w:sz w:val="24"/>
+          <w:szCs w:val="24"/>
+          <w:shd w:val="clear" w:color="auto" w:fill="FFFFFF"/>
+        </w:rPr>
+        <w:t xml:space="preserve">In the </w:t>
+      </w:r>
+      <w:r>
+        <w:rPr>
+          <w:rFonts w:ascii="Arial" w:eastAsia="Times New Roman" w:hAnsi="Arial" w:cs="Arial"/>
+          <w:b/>
+          <w:bCs/>
+          <w:noProof/>
+          <w:color w:val="000000"/>
+          <w:sz w:val="24"/>
+          <w:szCs w:val="24"/>
+          <w:shd w:val="clear" w:color="auto" w:fill="FFFFFF"/>
+        </w:rPr>
+        <w:t>Skyline</w:t>
+      </w:r>
+      <w:r>
+        <w:rPr>
+          <w:rFonts w:ascii="Arial" w:eastAsia="Times New Roman" w:hAnsi="Arial" w:cs="Arial"/>
+          <w:noProof/>
+          <w:color w:val="000000"/>
+          <w:sz w:val="24"/>
+          <w:szCs w:val="24"/>
+          <w:shd w:val="clear" w:color="auto" w:fill="FFFFFF"/>
+        </w:rPr>
+        <w:t xml:space="preserve"> tab</w:t>
+      </w:r>
+      <w:r>
+        <w:rPr>
+          <w:rFonts w:ascii="Arial" w:eastAsia="Times New Roman" w:hAnsi="Arial" w:cs="Arial"/>
+          <w:noProof/>
+          <w:color w:val="000000"/>
+          <w:sz w:val="24"/>
+          <w:szCs w:val="24"/>
+          <w:shd w:val="clear" w:color="auto" w:fill="FFFFFF"/>
+        </w:rPr>
+        <w:t xml:space="preserve"> of the </w:t>
+      </w:r>
+      <w:r>
+        <w:rPr>
+          <w:rFonts w:ascii="Arial" w:eastAsia="Times New Roman" w:hAnsi="Arial" w:cs="Arial"/>
+          <w:b/>
+          <w:bCs/>
+          <w:color w:val="000000"/>
+          <w:sz w:val="24"/>
+          <w:szCs w:val="24"/>
+          <w:shd w:val="clear" w:color="auto" w:fill="FFFFFF"/>
+        </w:rPr>
+        <w:t xml:space="preserve">Skyline Batch Configuration </w:t>
+      </w:r>
+      <w:r>
+        <w:rPr>
+          <w:rFonts w:ascii="Arial" w:eastAsia="Times New Roman" w:hAnsi="Arial" w:cs="Arial"/>
+          <w:color w:val="000000"/>
+          <w:sz w:val="24"/>
+          <w:szCs w:val="24"/>
+          <w:shd w:val="clear" w:color="auto" w:fill="FFFFFF"/>
+        </w:rPr>
+        <w:t>form</w:t>
+      </w:r>
+      <w:r>
+        <w:rPr>
+          <w:rFonts w:ascii="Arial" w:eastAsia="Times New Roman" w:hAnsi="Arial" w:cs="Arial"/>
+          <w:noProof/>
+          <w:color w:val="000000"/>
+          <w:sz w:val="24"/>
+          <w:szCs w:val="24"/>
+          <w:shd w:val="clear" w:color="auto" w:fill="FFFFFF"/>
+        </w:rPr>
+        <w:t xml:space="preserve">, you can specify which installation of skyline this configuration will use when run. If you do not have </w:t>
+      </w:r>
+      <w:r>
+        <w:rPr>
+          <w:rFonts w:ascii="Arial" w:eastAsia="Times New Roman" w:hAnsi="Arial" w:cs="Arial"/>
+          <w:noProof/>
+          <w:color w:val="000000"/>
+          <w:sz w:val="24"/>
+          <w:szCs w:val="24"/>
+          <w:shd w:val="clear" w:color="auto" w:fill="FFFFFF"/>
+        </w:rPr>
+        <w:t xml:space="preserve">an administrative or web-based installation of </w:t>
+      </w:r>
+      <w:r>
+        <w:rPr>
+          <w:rFonts w:ascii="Arial" w:eastAsia="Times New Roman" w:hAnsi="Arial" w:cs="Arial"/>
+          <w:noProof/>
+          <w:color w:val="000000"/>
+          <w:sz w:val="24"/>
+          <w:szCs w:val="24"/>
+          <w:shd w:val="clear" w:color="auto" w:fill="FFFFFF"/>
+        </w:rPr>
+        <w:t>Skyline or S</w:t>
+      </w:r>
+      <w:r>
+        <w:rPr>
+          <w:rFonts w:ascii="Arial" w:eastAsia="Times New Roman" w:hAnsi="Arial" w:cs="Arial"/>
+          <w:noProof/>
+          <w:color w:val="000000"/>
+          <w:sz w:val="24"/>
+          <w:szCs w:val="24"/>
+          <w:shd w:val="clear" w:color="auto" w:fill="FFFFFF"/>
+        </w:rPr>
+        <w:t>k</w:t>
+      </w:r>
+      <w:r>
+        <w:rPr>
+          <w:rFonts w:ascii="Arial" w:eastAsia="Times New Roman" w:hAnsi="Arial" w:cs="Arial"/>
+          <w:noProof/>
+          <w:color w:val="000000"/>
+          <w:sz w:val="24"/>
+          <w:szCs w:val="24"/>
+          <w:shd w:val="clear" w:color="auto" w:fill="FFFFFF"/>
+        </w:rPr>
+        <w:t>yline-</w:t>
+      </w:r>
+      <w:r>
+        <w:rPr>
+          <w:rFonts w:ascii="Arial" w:eastAsia="Times New Roman" w:hAnsi="Arial" w:cs="Arial"/>
+          <w:noProof/>
+          <w:color w:val="000000"/>
+          <w:sz w:val="24"/>
+          <w:szCs w:val="24"/>
+          <w:shd w:val="clear" w:color="auto" w:fill="FFFFFF"/>
+        </w:rPr>
+        <w:t>d</w:t>
+      </w:r>
+      <w:r>
+        <w:rPr>
+          <w:rFonts w:ascii="Arial" w:eastAsia="Times New Roman" w:hAnsi="Arial" w:cs="Arial"/>
+          <w:noProof/>
+          <w:color w:val="000000"/>
+          <w:sz w:val="24"/>
+          <w:szCs w:val="24"/>
+          <w:shd w:val="clear" w:color="auto" w:fill="FFFFFF"/>
+        </w:rPr>
+        <w:t>aily, the corresponding option will be grayed out. You can always specify a path to a Skyline (or Skyline-daily) installation somewhere else on your computer.</w:t>
+      </w:r>
+    </w:p>
+    <w:p>
+      <w:pPr>
+        <w:spacing w:after="0" w:line="240" w:lineRule="auto"/>
+        <w:jc w:val="center"/>
+        <w:rPr>
+          <w:rFonts w:ascii="Arial" w:eastAsia="Times New Roman" w:hAnsi="Arial" w:cs="Arial"/>
+          <w:noProof/>
+          <w:color w:val="000000"/>
+          <w:sz w:val="24"/>
+          <w:szCs w:val="24"/>
+          <w:shd w:val="clear" w:color="auto" w:fill="FFFFFF"/>
+        </w:rPr>
+      </w:pPr>
+    </w:p>
+    <w:p>
+      <w:pPr>
         <w:shd w:val="clear" w:color="auto" w:fill="FFFFFF"/>
         <w:spacing w:before="199" w:after="199" w:line="240" w:lineRule="auto"/>
         <w:outlineLvl w:val="2"/>
         <w:rPr>
           <w:rFonts w:ascii="Arial" w:eastAsia="Times New Roman" w:hAnsi="Arial" w:cs="Arial"/>
-          <w:noProof/>
-          <w:color w:val="000000"/>
-          <w:sz w:val="24"/>
-          <w:szCs w:val="24"/>
-          <w:shd w:val="clear" w:color="auto" w:fill="FFFFFF"/>
-        </w:rPr>
-      </w:pPr>
-      <w:r>
-        <w:rPr>
-          <w:rFonts w:ascii="Arial" w:eastAsia="Times New Roman" w:hAnsi="Arial" w:cs="Arial"/>
-          <w:noProof/>
-          <w:color w:val="000000"/>
-          <w:sz w:val="24"/>
-          <w:szCs w:val="24"/>
-          <w:shd w:val="clear" w:color="auto" w:fill="FFFFFF"/>
-        </w:rPr>
-        <w:t xml:space="preserve">In the Share Configurations Form, you can select configurations you wish to save and specify a file path. Then click </w:t>
+          <w:b/>
+          <w:bCs/>
+          <w:caps/>
+          <w:color w:val="000000"/>
+          <w:sz w:val="24"/>
+          <w:szCs w:val="24"/>
+        </w:rPr>
+      </w:pPr>
+      <w:r>
+        <w:rPr>
+          <w:rFonts w:ascii="Arial" w:eastAsia="Times New Roman" w:hAnsi="Arial" w:cs="Arial"/>
+          <w:noProof/>
+          <w:color w:val="000000"/>
+          <w:sz w:val="24"/>
+          <w:szCs w:val="24"/>
+          <w:shd w:val="clear" w:color="auto" w:fill="FFFFFF"/>
+        </w:rPr>
+        <w:t xml:space="preserve">Click </w:t>
       </w:r>
       <w:r>
         <w:rPr>
@@ -2546,7 +2686,7 @@
           <w:szCs w:val="24"/>
           <w:shd w:val="clear" w:color="auto" w:fill="FFFFFF"/>
         </w:rPr>
-        <w:t>.</w:t>
+        <w:t xml:space="preserve"> to add the configuration to the list and return to the main window.</w:t>
       </w:r>
     </w:p>
     <w:p>
@@ -2556,47 +2696,167 @@
         <w:outlineLvl w:val="2"/>
         <w:rPr>
           <w:rFonts w:ascii="Arial" w:eastAsia="Times New Roman" w:hAnsi="Arial" w:cs="Arial"/>
-          <w:noProof/>
-          <w:color w:val="000000"/>
-          <w:sz w:val="24"/>
-          <w:szCs w:val="24"/>
-          <w:shd w:val="clear" w:color="auto" w:fill="FFFFFF"/>
-        </w:rPr>
-      </w:pPr>
-      <w:r>
-        <w:rPr>
-          <w:rFonts w:ascii="Arial" w:eastAsia="Times New Roman" w:hAnsi="Arial" w:cs="Arial"/>
-          <w:noProof/>
-          <w:color w:val="000000"/>
-          <w:sz w:val="24"/>
-          <w:szCs w:val="24"/>
-          <w:shd w:val="clear" w:color="auto" w:fill="FFFFFF"/>
-        </w:rPr>
-        <w:t xml:space="preserve">The configurations in the resulting file can be imported using the </w:t>
-      </w:r>
-      <w:r>
-        <w:rPr>
-          <w:rFonts w:ascii="Arial" w:eastAsia="Times New Roman" w:hAnsi="Arial" w:cs="Arial"/>
-          <w:b/>
-          <w:bCs/>
-          <w:noProof/>
-          <w:color w:val="000000"/>
-          <w:sz w:val="24"/>
-          <w:szCs w:val="24"/>
-          <w:shd w:val="clear" w:color="auto" w:fill="FFFFFF"/>
-        </w:rPr>
-        <w:t xml:space="preserve">Import… </w:t>
-      </w:r>
-      <w:r>
-        <w:rPr>
-          <w:rFonts w:ascii="Arial" w:eastAsia="Times New Roman" w:hAnsi="Arial" w:cs="Arial"/>
-          <w:noProof/>
-          <w:color w:val="000000"/>
-          <w:sz w:val="24"/>
-          <w:szCs w:val="24"/>
-          <w:shd w:val="clear" w:color="auto" w:fill="FFFFFF"/>
-        </w:rPr>
-        <w:t xml:space="preserve"> button and specifying the path to the file you wish to import from. </w:t>
+          <w:b/>
+          <w:bCs/>
+          <w:caps/>
+          <w:color w:val="000000"/>
+          <w:sz w:val="24"/>
+          <w:szCs w:val="24"/>
+        </w:rPr>
+      </w:pPr>
+    </w:p>
+    <w:p>
+      <w:pPr>
+        <w:shd w:val="clear" w:color="auto" w:fill="FFFFFF"/>
+        <w:spacing w:before="199" w:after="199" w:line="240" w:lineRule="auto"/>
+        <w:outlineLvl w:val="2"/>
+        <w:rPr>
+          <w:rFonts w:ascii="Arial" w:eastAsia="Times New Roman" w:hAnsi="Arial" w:cs="Arial"/>
+          <w:b/>
+          <w:bCs/>
+          <w:caps/>
+          <w:color w:val="000000"/>
+          <w:sz w:val="24"/>
+          <w:szCs w:val="24"/>
+        </w:rPr>
+      </w:pPr>
+    </w:p>
+    <w:p>
+      <w:pPr>
+        <w:shd w:val="clear" w:color="auto" w:fill="FFFFFF"/>
+        <w:spacing w:before="199" w:after="199" w:line="240" w:lineRule="auto"/>
+        <w:outlineLvl w:val="2"/>
+        <w:rPr>
+          <w:rFonts w:ascii="Arial" w:eastAsia="Times New Roman" w:hAnsi="Arial" w:cs="Arial"/>
+          <w:b/>
+          <w:bCs/>
+          <w:caps/>
+          <w:color w:val="000000"/>
+          <w:sz w:val="24"/>
+          <w:szCs w:val="24"/>
+        </w:rPr>
+      </w:pPr>
+    </w:p>
+    <w:p>
+      <w:pPr>
+        <w:shd w:val="clear" w:color="auto" w:fill="FFFFFF"/>
+        <w:spacing w:before="199" w:after="199" w:line="240" w:lineRule="auto"/>
+        <w:outlineLvl w:val="2"/>
+        <w:rPr>
+          <w:rFonts w:ascii="Arial" w:eastAsia="Times New Roman" w:hAnsi="Arial" w:cs="Arial"/>
+          <w:b/>
+          <w:bCs/>
+          <w:caps/>
+          <w:color w:val="000000"/>
+          <w:sz w:val="24"/>
+          <w:szCs w:val="24"/>
+        </w:rPr>
+      </w:pPr>
+    </w:p>
+    <w:p>
+      <w:pPr>
+        <w:shd w:val="clear" w:color="auto" w:fill="FFFFFF"/>
+        <w:spacing w:before="199" w:after="199" w:line="240" w:lineRule="auto"/>
+        <w:outlineLvl w:val="2"/>
+        <w:rPr>
+          <w:rFonts w:ascii="Arial" w:eastAsia="Times New Roman" w:hAnsi="Arial" w:cs="Arial"/>
+          <w:b/>
+          <w:bCs/>
+          <w:caps/>
+          <w:color w:val="000000"/>
+          <w:sz w:val="24"/>
+          <w:szCs w:val="24"/>
+        </w:rPr>
+      </w:pPr>
+    </w:p>
+    <w:p>
+      <w:pPr>
+        <w:shd w:val="clear" w:color="auto" w:fill="FFFFFF"/>
+        <w:spacing w:before="199" w:after="199" w:line="240" w:lineRule="auto"/>
+        <w:outlineLvl w:val="2"/>
+        <w:rPr>
+          <w:rFonts w:ascii="Arial" w:eastAsia="Times New Roman" w:hAnsi="Arial" w:cs="Arial"/>
+          <w:b/>
+          <w:bCs/>
+          <w:caps/>
+          <w:color w:val="000000"/>
+          <w:sz w:val="24"/>
+          <w:szCs w:val="24"/>
+        </w:rPr>
+      </w:pPr>
+      <w:r>
+        <w:rPr>
+          <w:rFonts w:ascii="Arial" w:eastAsia="Times New Roman" w:hAnsi="Arial" w:cs="Arial"/>
+          <w:b/>
+          <w:bCs/>
+          <w:caps/>
+          <w:color w:val="000000"/>
+          <w:sz w:val="24"/>
+          <w:szCs w:val="24"/>
+        </w:rPr>
+        <w:lastRenderedPageBreak/>
+        <w:t>SHARING CONFIGURATIONS</w:t>
+      </w:r>
+    </w:p>
+    <w:p>
+      <w:pPr>
+        <w:shd w:val="clear" w:color="auto" w:fill="FFFFFF"/>
+        <w:spacing w:before="199" w:after="199" w:line="240" w:lineRule="auto"/>
+        <w:outlineLvl w:val="2"/>
+        <w:rPr>
+          <w:rFonts w:ascii="Arial" w:eastAsia="Times New Roman" w:hAnsi="Arial" w:cs="Arial"/>
+          <w:noProof/>
+          <w:color w:val="000000"/>
+          <w:sz w:val="24"/>
+          <w:szCs w:val="24"/>
+          <w:shd w:val="clear" w:color="auto" w:fill="FFFFFF"/>
+        </w:rPr>
+      </w:pPr>
+      <w:r>
+        <w:rPr>
+          <w:rFonts w:ascii="Arial" w:eastAsia="Times New Roman" w:hAnsi="Arial" w:cs="Arial"/>
+          <w:noProof/>
+          <w:color w:val="000000"/>
+          <w:sz w:val="24"/>
+          <w:szCs w:val="24"/>
+          <w:shd w:val="clear" w:color="auto" w:fill="FFFFFF"/>
+        </w:rPr>
+        <w:t>To save some or all o</w:t>
+      </w:r>
+      <w:r>
+        <w:rPr>
+          <w:rFonts w:ascii="Arial" w:eastAsia="Times New Roman" w:hAnsi="Arial" w:cs="Arial"/>
+          <w:noProof/>
+          <w:color w:val="000000"/>
+          <w:sz w:val="24"/>
+          <w:szCs w:val="24"/>
+          <w:shd w:val="clear" w:color="auto" w:fill="FFFFFF"/>
+        </w:rPr>
+        <w:t xml:space="preserve">f your existing configurations to an xml file, click the </w:t>
+      </w:r>
+      <w:r>
+        <w:rPr>
+          <w:rFonts w:ascii="Arial" w:eastAsia="Times New Roman" w:hAnsi="Arial" w:cs="Arial"/>
+          <w:b/>
+          <w:bCs/>
+          <w:noProof/>
+          <w:color w:val="000000"/>
+          <w:sz w:val="24"/>
+          <w:szCs w:val="24"/>
+          <w:shd w:val="clear" w:color="auto" w:fill="FFFFFF"/>
+        </w:rPr>
+        <w:t>Share…</w:t>
+      </w:r>
+      <w:r>
+        <w:rPr>
+          <w:rFonts w:ascii="Arial" w:eastAsia="Times New Roman" w:hAnsi="Arial" w:cs="Arial"/>
+          <w:noProof/>
+          <w:color w:val="000000"/>
+          <w:sz w:val="24"/>
+          <w:szCs w:val="24"/>
+          <w:shd w:val="clear" w:color="auto" w:fill="FFFFFF"/>
+        </w:rPr>
+        <w:t xml:space="preserve"> button in the main window. </w:t>
       </w:r>
     </w:p>
     <w:p>
@@ -2607,11 +2867,10 @@
         <w:outlineLvl w:val="2"/>
         <w:rPr>
           <w:rFonts w:ascii="Arial" w:eastAsia="Times New Roman" w:hAnsi="Arial" w:cs="Arial"/>
-          <w:noProof/>
-          <w:color w:val="000000"/>
-          <w:sz w:val="24"/>
-          <w:szCs w:val="24"/>
-          <w:shd w:val="clear" w:color="auto" w:fill="FFFFFF"/>
+          <w:caps/>
+          <w:color w:val="000000"/>
+          <w:sz w:val="24"/>
+          <w:szCs w:val="24"/>
         </w:rPr>
       </w:pPr>
       <w:r>
@@ -2619,10 +2878,10 @@
           <w:noProof/>
         </w:rPr>
         <w:drawing>
-          <wp:inline distT="0" distB="0" distL="0" distR="0" wp14:anchorId="1A777F6E" wp14:editId="0C7A437B">
-            <wp:extent cx="4230093" cy="2080711"/>
-            <wp:effectExtent l="0" t="0" r="0" b="0"/>
-            <wp:docPr id="15" name="Picture 15"/>
+          <wp:inline distT="0" distB="0" distL="0" distR="0" wp14:anchorId="73D9F8F6" wp14:editId="39E4CF6C">
+            <wp:extent cx="3331597" cy="2282624"/>
+            <wp:effectExtent l="0" t="0" r="2540" b="3810"/>
+            <wp:docPr id="12" name="Picture 12"/>
             <wp:cNvGraphicFramePr>
               <a:graphicFrameLocks xmlns:a="http://schemas.openxmlformats.org/drawingml/2006/main" noChangeAspect="1"/>
             </wp:cNvGraphicFramePr>
@@ -2642,7 +2901,7 @@
                   <pic:spPr>
                     <a:xfrm>
                       <a:off x="0" y="0"/>
-                      <a:ext cx="4273338" cy="2101983"/>
+                      <a:ext cx="3355827" cy="2299225"/>
                     </a:xfrm>
                     <a:prstGeom prst="rect">
                       <a:avLst/>
@@ -2678,7 +2937,31 @@
           <w:szCs w:val="24"/>
           <w:shd w:val="clear" w:color="auto" w:fill="FFFFFF"/>
         </w:rPr>
-        <w:t>Configurations can only be imported if they have different names than those already loaded.</w:t>
+        <w:t xml:space="preserve">In the Share Configurations Form, you can select configurations you wish to save and specify a file path. Then click </w:t>
+      </w:r>
+      <w:r>
+        <w:rPr>
+          <w:rFonts w:ascii="Arial" w:eastAsia="Times New Roman" w:hAnsi="Arial" w:cs="Arial"/>
+          <w:b/>
+          <w:bCs/>
+          <w:noProof/>
+          <w:color w:val="000000"/>
+          <w:sz w:val="24"/>
+          <w:szCs w:val="24"/>
+          <w:shd w:val="clear" w:color="auto" w:fill="FFFFFF"/>
+        </w:rPr>
+        <w:t>Save</w:t>
+      </w:r>
+      <w:r>
+        <w:rPr>
+          <w:rFonts w:ascii="Arial" w:eastAsia="Times New Roman" w:hAnsi="Arial" w:cs="Arial"/>
+          <w:noProof/>
+          <w:color w:val="000000"/>
+          <w:sz w:val="24"/>
+          <w:szCs w:val="24"/>
+          <w:shd w:val="clear" w:color="auto" w:fill="FFFFFF"/>
+        </w:rPr>
+        <w:t>.</w:t>
       </w:r>
     </w:p>
     <w:p>
@@ -2695,94 +2978,40 @@
           <w:shd w:val="clear" w:color="auto" w:fill="FFFFFF"/>
         </w:rPr>
       </w:pPr>
-    </w:p>
-    <w:p>
-      <w:pPr>
-        <w:shd w:val="clear" w:color="auto" w:fill="FFFFFF"/>
-        <w:spacing w:before="199" w:after="199" w:line="240" w:lineRule="auto"/>
-        <w:outlineLvl w:val="2"/>
-        <w:rPr>
-          <w:rFonts w:ascii="Arial" w:eastAsia="Times New Roman" w:hAnsi="Arial" w:cs="Arial"/>
-          <w:noProof/>
-          <w:color w:val="000000"/>
-          <w:sz w:val="24"/>
-          <w:szCs w:val="24"/>
-          <w:shd w:val="clear" w:color="auto" w:fill="FFFFFF"/>
-        </w:rPr>
-      </w:pPr>
-    </w:p>
-    <w:p>
-      <w:pPr>
-        <w:shd w:val="clear" w:color="auto" w:fill="FFFFFF"/>
-        <w:spacing w:before="199" w:after="199" w:line="240" w:lineRule="auto"/>
-        <w:outlineLvl w:val="2"/>
-        <w:rPr>
-          <w:rFonts w:ascii="Arial" w:eastAsia="Times New Roman" w:hAnsi="Arial" w:cs="Arial"/>
-          <w:noProof/>
-          <w:color w:val="000000"/>
-          <w:sz w:val="24"/>
-          <w:szCs w:val="24"/>
-          <w:shd w:val="clear" w:color="auto" w:fill="FFFFFF"/>
-        </w:rPr>
-      </w:pPr>
-    </w:p>
-    <w:p>
-      <w:pPr>
-        <w:shd w:val="clear" w:color="auto" w:fill="FFFFFF"/>
-        <w:spacing w:before="199" w:after="199" w:line="240" w:lineRule="auto"/>
-        <w:outlineLvl w:val="2"/>
-        <w:rPr>
-          <w:rFonts w:ascii="Arial" w:eastAsia="Times New Roman" w:hAnsi="Arial" w:cs="Arial"/>
-          <w:noProof/>
-          <w:color w:val="000000"/>
-          <w:sz w:val="24"/>
-          <w:szCs w:val="24"/>
-          <w:shd w:val="clear" w:color="auto" w:fill="FFFFFF"/>
-        </w:rPr>
-      </w:pPr>
-    </w:p>
-    <w:p>
-      <w:pPr>
-        <w:shd w:val="clear" w:color="auto" w:fill="FFFFFF"/>
-        <w:spacing w:before="199" w:after="199" w:line="240" w:lineRule="auto"/>
-        <w:outlineLvl w:val="2"/>
-        <w:rPr>
-          <w:rFonts w:ascii="Arial" w:eastAsia="Times New Roman" w:hAnsi="Arial" w:cs="Arial"/>
-          <w:noProof/>
-          <w:color w:val="000000"/>
-          <w:sz w:val="24"/>
-          <w:szCs w:val="24"/>
-          <w:shd w:val="clear" w:color="auto" w:fill="FFFFFF"/>
-        </w:rPr>
-      </w:pPr>
-    </w:p>
-    <w:p>
-      <w:pPr>
-        <w:shd w:val="clear" w:color="auto" w:fill="FFFFFF"/>
-        <w:spacing w:before="199" w:after="199" w:line="240" w:lineRule="auto"/>
-        <w:outlineLvl w:val="2"/>
-        <w:rPr>
-          <w:rFonts w:ascii="Arial" w:eastAsia="Times New Roman" w:hAnsi="Arial" w:cs="Arial"/>
-          <w:b/>
-          <w:bCs/>
-          <w:caps/>
-          <w:color w:val="000000"/>
-          <w:sz w:val="24"/>
-          <w:szCs w:val="24"/>
-        </w:rPr>
-      </w:pPr>
-      <w:r>
-        <w:rPr>
-          <w:rFonts w:ascii="Arial" w:eastAsia="Times New Roman" w:hAnsi="Arial" w:cs="Arial"/>
-          <w:b/>
-          <w:bCs/>
-          <w:caps/>
-          <w:color w:val="000000"/>
-          <w:sz w:val="24"/>
-          <w:szCs w:val="24"/>
-        </w:rPr>
-        <w:lastRenderedPageBreak/>
-        <w:t>INVALID CONFIGURATIONS</w:t>
+      <w:r>
+        <w:rPr>
+          <w:rFonts w:ascii="Arial" w:eastAsia="Times New Roman" w:hAnsi="Arial" w:cs="Arial"/>
+          <w:noProof/>
+          <w:color w:val="000000"/>
+          <w:sz w:val="24"/>
+          <w:szCs w:val="24"/>
+          <w:shd w:val="clear" w:color="auto" w:fill="FFFFFF"/>
+        </w:rPr>
+        <w:t xml:space="preserve">The configurations in the resulting file can be imported using the </w:t>
+      </w:r>
+      <w:r>
+        <w:rPr>
+          <w:rFonts w:ascii="Arial" w:eastAsia="Times New Roman" w:hAnsi="Arial" w:cs="Arial"/>
+          <w:b/>
+          <w:bCs/>
+          <w:noProof/>
+          <w:color w:val="000000"/>
+          <w:sz w:val="24"/>
+          <w:szCs w:val="24"/>
+          <w:shd w:val="clear" w:color="auto" w:fill="FFFFFF"/>
+        </w:rPr>
+        <w:t xml:space="preserve">Import… </w:t>
+      </w:r>
+      <w:r>
+        <w:rPr>
+          <w:rFonts w:ascii="Arial" w:eastAsia="Times New Roman" w:hAnsi="Arial" w:cs="Arial"/>
+          <w:noProof/>
+          <w:color w:val="000000"/>
+          <w:sz w:val="24"/>
+          <w:szCs w:val="24"/>
+          <w:shd w:val="clear" w:color="auto" w:fill="FFFFFF"/>
+        </w:rPr>
+        <w:t xml:space="preserve"> button and specifying the path to the file you wish to import from. </w:t>
       </w:r>
     </w:p>
     <w:p>
@@ -2793,10 +3022,11 @@
         <w:outlineLvl w:val="2"/>
         <w:rPr>
           <w:rFonts w:ascii="Arial" w:eastAsia="Times New Roman" w:hAnsi="Arial" w:cs="Arial"/>
-          <w:caps/>
-          <w:color w:val="000000"/>
-          <w:sz w:val="24"/>
-          <w:szCs w:val="24"/>
+          <w:noProof/>
+          <w:color w:val="000000"/>
+          <w:sz w:val="24"/>
+          <w:szCs w:val="24"/>
+          <w:shd w:val="clear" w:color="auto" w:fill="FFFFFF"/>
         </w:rPr>
       </w:pPr>
       <w:r>
@@ -2804,10 +3034,10 @@
           <w:noProof/>
         </w:rPr>
         <w:drawing>
-          <wp:inline distT="0" distB="0" distL="0" distR="0" wp14:anchorId="3B5C5F55" wp14:editId="56C9C039">
-            <wp:extent cx="4452478" cy="3601941"/>
-            <wp:effectExtent l="0" t="0" r="5715" b="0"/>
-            <wp:docPr id="14" name="Picture 14"/>
+          <wp:inline distT="0" distB="0" distL="0" distR="0" wp14:anchorId="1A777F6E" wp14:editId="0C7A437B">
+            <wp:extent cx="4230093" cy="2080711"/>
+            <wp:effectExtent l="0" t="0" r="0" b="0"/>
+            <wp:docPr id="15" name="Picture 15"/>
             <wp:cNvGraphicFramePr>
               <a:graphicFrameLocks xmlns:a="http://schemas.openxmlformats.org/drawingml/2006/main" noChangeAspect="1"/>
             </wp:cNvGraphicFramePr>
@@ -2827,7 +3057,7 @@
                   <pic:spPr>
                     <a:xfrm>
                       <a:off x="0" y="0"/>
-                      <a:ext cx="4502659" cy="3642536"/>
+                      <a:ext cx="4273338" cy="2101983"/>
                     </a:xfrm>
                     <a:prstGeom prst="rect">
                       <a:avLst/>
@@ -2847,92 +3077,23 @@
         <w:outlineLvl w:val="2"/>
         <w:rPr>
           <w:rFonts w:ascii="Arial" w:eastAsia="Times New Roman" w:hAnsi="Arial" w:cs="Arial"/>
-          <w:caps/>
-          <w:color w:val="000000"/>
-          <w:sz w:val="24"/>
-          <w:szCs w:val="24"/>
-        </w:rPr>
-      </w:pPr>
-      <w:r>
-        <w:rPr>
-          <w:rFonts w:ascii="Arial" w:eastAsia="Times New Roman" w:hAnsi="Arial" w:cs="Arial"/>
-          <w:noProof/>
-          <w:color w:val="000000"/>
-          <w:sz w:val="24"/>
-          <w:szCs w:val="24"/>
-          <w:shd w:val="clear" w:color="auto" w:fill="FFFFFF"/>
-        </w:rPr>
-        <w:t xml:space="preserve">Invalid </w:t>
-      </w:r>
-      <w:r>
-        <w:rPr>
-          <w:rFonts w:ascii="Arial" w:eastAsia="Times New Roman" w:hAnsi="Arial" w:cs="Arial"/>
-          <w:noProof/>
-          <w:color w:val="000000"/>
-          <w:sz w:val="24"/>
-          <w:szCs w:val="24"/>
-          <w:shd w:val="clear" w:color="auto" w:fill="FFFFFF"/>
-        </w:rPr>
-        <w:t xml:space="preserve">configurations </w:t>
-      </w:r>
-      <w:r>
-        <w:rPr>
-          <w:rFonts w:ascii="Arial" w:eastAsia="Times New Roman" w:hAnsi="Arial" w:cs="Arial"/>
-          <w:noProof/>
-          <w:color w:val="000000"/>
-          <w:sz w:val="24"/>
-          <w:szCs w:val="24"/>
-          <w:shd w:val="clear" w:color="auto" w:fill="FFFFFF"/>
-        </w:rPr>
-        <w:t xml:space="preserve">may occur if files in the configuration do not exist. They will appear in red, and will prevent any configuration from running. To fix the configuration, simply </w:t>
-      </w:r>
-      <w:r>
-        <w:rPr>
-          <w:rFonts w:ascii="Arial" w:eastAsia="Times New Roman" w:hAnsi="Arial" w:cs="Arial"/>
-          <w:b/>
-          <w:bCs/>
-          <w:noProof/>
-          <w:color w:val="000000"/>
-          <w:sz w:val="24"/>
-          <w:szCs w:val="24"/>
-          <w:shd w:val="clear" w:color="auto" w:fill="FFFFFF"/>
-        </w:rPr>
-        <w:t xml:space="preserve">Edit </w:t>
-      </w:r>
-      <w:r>
-        <w:rPr>
-          <w:rFonts w:ascii="Arial" w:eastAsia="Times New Roman" w:hAnsi="Arial" w:cs="Arial"/>
-          <w:noProof/>
-          <w:color w:val="000000"/>
-          <w:sz w:val="24"/>
-          <w:szCs w:val="24"/>
-          <w:shd w:val="clear" w:color="auto" w:fill="FFFFFF"/>
-        </w:rPr>
-        <w:t xml:space="preserve">and </w:t>
-      </w:r>
-      <w:r>
-        <w:rPr>
-          <w:rFonts w:ascii="Arial" w:eastAsia="Times New Roman" w:hAnsi="Arial" w:cs="Arial"/>
-          <w:b/>
-          <w:bCs/>
-          <w:noProof/>
-          <w:color w:val="000000"/>
-          <w:sz w:val="24"/>
-          <w:szCs w:val="24"/>
-          <w:shd w:val="clear" w:color="auto" w:fill="FFFFFF"/>
-        </w:rPr>
-        <w:t>Save</w:t>
-      </w:r>
-      <w:r>
-        <w:rPr>
-          <w:rFonts w:ascii="Arial" w:eastAsia="Times New Roman" w:hAnsi="Arial" w:cs="Arial"/>
-          <w:noProof/>
-          <w:color w:val="000000"/>
-          <w:sz w:val="24"/>
-          <w:szCs w:val="24"/>
-          <w:shd w:val="clear" w:color="auto" w:fill="FFFFFF"/>
-        </w:rPr>
-        <w:t xml:space="preserve"> it. Skyline Batch will point you to the problamatic file paths.</w:t>
+          <w:noProof/>
+          <w:color w:val="000000"/>
+          <w:sz w:val="24"/>
+          <w:szCs w:val="24"/>
+          <w:shd w:val="clear" w:color="auto" w:fill="FFFFFF"/>
+        </w:rPr>
+      </w:pPr>
+      <w:r>
+        <w:rPr>
+          <w:rFonts w:ascii="Arial" w:eastAsia="Times New Roman" w:hAnsi="Arial" w:cs="Arial"/>
+          <w:noProof/>
+          <w:color w:val="000000"/>
+          <w:sz w:val="24"/>
+          <w:szCs w:val="24"/>
+          <w:shd w:val="clear" w:color="auto" w:fill="FFFFFF"/>
+        </w:rPr>
+        <w:t>Configurations can only be imported if they have different names than those already loaded.</w:t>
       </w:r>
     </w:p>
     <w:p>
@@ -2942,12 +3103,11 @@
         <w:outlineLvl w:val="2"/>
         <w:rPr>
           <w:rFonts w:ascii="Arial" w:eastAsia="Times New Roman" w:hAnsi="Arial" w:cs="Arial"/>
-          <w:b/>
-          <w:bCs/>
-          <w:caps/>
-          <w:color w:val="000000"/>
-          <w:sz w:val="24"/>
-          <w:szCs w:val="24"/>
+          <w:noProof/>
+          <w:color w:val="000000"/>
+          <w:sz w:val="24"/>
+          <w:szCs w:val="24"/>
+          <w:shd w:val="clear" w:color="auto" w:fill="FFFFFF"/>
         </w:rPr>
       </w:pPr>
     </w:p>
@@ -2958,12 +3118,11 @@
         <w:outlineLvl w:val="2"/>
         <w:rPr>
           <w:rFonts w:ascii="Arial" w:eastAsia="Times New Roman" w:hAnsi="Arial" w:cs="Arial"/>
-          <w:b/>
-          <w:bCs/>
-          <w:caps/>
-          <w:color w:val="000000"/>
-          <w:sz w:val="24"/>
-          <w:szCs w:val="24"/>
+          <w:noProof/>
+          <w:color w:val="000000"/>
+          <w:sz w:val="24"/>
+          <w:szCs w:val="24"/>
+          <w:shd w:val="clear" w:color="auto" w:fill="FFFFFF"/>
         </w:rPr>
       </w:pPr>
     </w:p>
@@ -2974,12 +3133,11 @@
         <w:outlineLvl w:val="2"/>
         <w:rPr>
           <w:rFonts w:ascii="Arial" w:eastAsia="Times New Roman" w:hAnsi="Arial" w:cs="Arial"/>
-          <w:b/>
-          <w:bCs/>
-          <w:caps/>
-          <w:color w:val="000000"/>
-          <w:sz w:val="24"/>
-          <w:szCs w:val="24"/>
+          <w:noProof/>
+          <w:color w:val="000000"/>
+          <w:sz w:val="24"/>
+          <w:szCs w:val="24"/>
+          <w:shd w:val="clear" w:color="auto" w:fill="FFFFFF"/>
         </w:rPr>
       </w:pPr>
     </w:p>
@@ -2990,12 +3148,11 @@
         <w:outlineLvl w:val="2"/>
         <w:rPr>
           <w:rFonts w:ascii="Arial" w:eastAsia="Times New Roman" w:hAnsi="Arial" w:cs="Arial"/>
-          <w:b/>
-          <w:bCs/>
-          <w:caps/>
-          <w:color w:val="000000"/>
-          <w:sz w:val="24"/>
-          <w:szCs w:val="24"/>
+          <w:noProof/>
+          <w:color w:val="000000"/>
+          <w:sz w:val="24"/>
+          <w:szCs w:val="24"/>
+          <w:shd w:val="clear" w:color="auto" w:fill="FFFFFF"/>
         </w:rPr>
       </w:pPr>
     </w:p>
@@ -3006,12 +3163,11 @@
         <w:outlineLvl w:val="2"/>
         <w:rPr>
           <w:rFonts w:ascii="Arial" w:eastAsia="Times New Roman" w:hAnsi="Arial" w:cs="Arial"/>
-          <w:b/>
-          <w:bCs/>
-          <w:caps/>
-          <w:color w:val="000000"/>
-          <w:sz w:val="24"/>
-          <w:szCs w:val="24"/>
+          <w:noProof/>
+          <w:color w:val="000000"/>
+          <w:sz w:val="24"/>
+          <w:szCs w:val="24"/>
+          <w:shd w:val="clear" w:color="auto" w:fill="FFFFFF"/>
         </w:rPr>
       </w:pPr>
     </w:p>
@@ -3030,153 +3186,43 @@
           <w:szCs w:val="24"/>
         </w:rPr>
       </w:pPr>
+      <w:r>
+        <w:rPr>
+          <w:rFonts w:ascii="Arial" w:eastAsia="Times New Roman" w:hAnsi="Arial" w:cs="Arial"/>
+          <w:b/>
+          <w:bCs/>
+          <w:caps/>
+          <w:color w:val="000000"/>
+          <w:sz w:val="24"/>
+          <w:szCs w:val="24"/>
+        </w:rPr>
+        <w:lastRenderedPageBreak/>
+        <w:t>INVALID CONFIGURATIONS</w:t>
+      </w:r>
     </w:p>
     <w:p>
       <w:pPr>
         <w:shd w:val="clear" w:color="auto" w:fill="FFFFFF"/>
         <w:spacing w:before="199" w:after="199" w:line="240" w:lineRule="auto"/>
+        <w:jc w:val="center"/>
         <w:outlineLvl w:val="2"/>
         <w:rPr>
           <w:rFonts w:ascii="Arial" w:eastAsia="Times New Roman" w:hAnsi="Arial" w:cs="Arial"/>
-          <w:b/>
-          <w:bCs/>
           <w:caps/>
           <w:color w:val="000000"/>
           <w:sz w:val="24"/>
           <w:szCs w:val="24"/>
         </w:rPr>
       </w:pPr>
-    </w:p>
-    <w:p>
-      <w:pPr>
-        <w:shd w:val="clear" w:color="auto" w:fill="FFFFFF"/>
-        <w:spacing w:before="199" w:after="199" w:line="240" w:lineRule="auto"/>
-        <w:outlineLvl w:val="2"/>
-        <w:rPr>
-          <w:rFonts w:ascii="Arial" w:eastAsia="Times New Roman" w:hAnsi="Arial" w:cs="Arial"/>
-          <w:b/>
-          <w:bCs/>
-          <w:caps/>
-          <w:color w:val="000000"/>
-          <w:sz w:val="24"/>
-          <w:szCs w:val="24"/>
-        </w:rPr>
-      </w:pPr>
-    </w:p>
-    <w:p>
-      <w:pPr>
-        <w:shd w:val="clear" w:color="auto" w:fill="FFFFFF"/>
-        <w:spacing w:before="199" w:after="199" w:line="240" w:lineRule="auto"/>
-        <w:outlineLvl w:val="2"/>
-        <w:rPr>
-          <w:rFonts w:ascii="Arial" w:eastAsia="Times New Roman" w:hAnsi="Arial" w:cs="Arial"/>
-          <w:b/>
-          <w:bCs/>
-          <w:caps/>
-          <w:color w:val="000000"/>
-          <w:sz w:val="24"/>
-          <w:szCs w:val="24"/>
-        </w:rPr>
-      </w:pPr>
-    </w:p>
-    <w:p>
-      <w:pPr>
-        <w:shd w:val="clear" w:color="auto" w:fill="FFFFFF"/>
-        <w:spacing w:before="199" w:after="199" w:line="240" w:lineRule="auto"/>
-        <w:outlineLvl w:val="2"/>
-        <w:rPr>
-          <w:rFonts w:ascii="Arial" w:eastAsia="Times New Roman" w:hAnsi="Arial" w:cs="Arial"/>
-          <w:b/>
-          <w:bCs/>
-          <w:caps/>
-          <w:color w:val="000000"/>
-          <w:sz w:val="24"/>
-          <w:szCs w:val="24"/>
-        </w:rPr>
-      </w:pPr>
-    </w:p>
-    <w:p>
-      <w:pPr>
-        <w:shd w:val="clear" w:color="auto" w:fill="FFFFFF"/>
-        <w:spacing w:before="199" w:after="199" w:line="240" w:lineRule="auto"/>
-        <w:outlineLvl w:val="2"/>
-        <w:rPr>
-          <w:rFonts w:ascii="Arial" w:eastAsia="Times New Roman" w:hAnsi="Arial" w:cs="Arial"/>
-          <w:b/>
-          <w:bCs/>
-          <w:caps/>
-          <w:color w:val="000000"/>
-          <w:sz w:val="24"/>
-          <w:szCs w:val="24"/>
-        </w:rPr>
-      </w:pPr>
-    </w:p>
-    <w:p>
-      <w:pPr>
-        <w:shd w:val="clear" w:color="auto" w:fill="FFFFFF"/>
-        <w:spacing w:before="199" w:after="199" w:line="240" w:lineRule="auto"/>
-        <w:outlineLvl w:val="2"/>
-        <w:rPr>
-          <w:rFonts w:ascii="Arial" w:eastAsia="Times New Roman" w:hAnsi="Arial" w:cs="Arial"/>
-          <w:b/>
-          <w:bCs/>
-          <w:caps/>
-          <w:color w:val="000000"/>
-          <w:sz w:val="24"/>
-          <w:szCs w:val="24"/>
-        </w:rPr>
-      </w:pPr>
-    </w:p>
-    <w:p>
-      <w:pPr>
-        <w:shd w:val="clear" w:color="auto" w:fill="FFFFFF"/>
-        <w:spacing w:before="199" w:after="199" w:line="240" w:lineRule="auto"/>
-        <w:outlineLvl w:val="2"/>
-        <w:rPr>
-          <w:rFonts w:ascii="Arial" w:eastAsia="Times New Roman" w:hAnsi="Arial" w:cs="Arial"/>
-          <w:b/>
-          <w:bCs/>
-          <w:caps/>
-          <w:color w:val="000000"/>
-          <w:sz w:val="24"/>
-          <w:szCs w:val="24"/>
-        </w:rPr>
-      </w:pPr>
-      <w:r>
-        <w:rPr>
-          <w:rFonts w:ascii="Arial" w:eastAsia="Times New Roman" w:hAnsi="Arial" w:cs="Arial"/>
-          <w:b/>
-          <w:bCs/>
-          <w:caps/>
-          <w:color w:val="000000"/>
-          <w:sz w:val="24"/>
-          <w:szCs w:val="24"/>
-        </w:rPr>
-        <w:lastRenderedPageBreak/>
-        <w:t>RUNNING CONFIGURATIONS</w:t>
-      </w:r>
-    </w:p>
-    <w:p>
-      <w:pPr>
-        <w:spacing w:after="0" w:line="240" w:lineRule="auto"/>
-        <w:jc w:val="center"/>
-        <w:rPr>
-          <w:rFonts w:ascii="Arial" w:eastAsia="Times New Roman" w:hAnsi="Arial" w:cs="Arial"/>
-          <w:color w:val="000000"/>
-          <w:sz w:val="24"/>
-          <w:szCs w:val="24"/>
-          <w:shd w:val="clear" w:color="auto" w:fill="FFFFFF"/>
-        </w:rPr>
-      </w:pPr>
       <w:r>
         <w:rPr>
           <w:noProof/>
         </w:rPr>
         <w:drawing>
-          <wp:inline distT="0" distB="0" distL="0" distR="0" wp14:anchorId="563053A9" wp14:editId="17066312">
-            <wp:extent cx="5943600" cy="4808220"/>
-            <wp:effectExtent l="0" t="0" r="0" b="0"/>
-            <wp:docPr id="19" name="Picture 19"/>
+          <wp:inline distT="0" distB="0" distL="0" distR="0" wp14:anchorId="3B5C5F55" wp14:editId="56C9C039">
+            <wp:extent cx="4452478" cy="3601941"/>
+            <wp:effectExtent l="0" t="0" r="5715" b="0"/>
+            <wp:docPr id="14" name="Picture 14"/>
             <wp:cNvGraphicFramePr>
               <a:graphicFrameLocks xmlns:a="http://schemas.openxmlformats.org/drawingml/2006/main" noChangeAspect="1"/>
             </wp:cNvGraphicFramePr>
@@ -3196,6 +3242,364 @@
                   <pic:spPr>
                     <a:xfrm>
                       <a:off x="0" y="0"/>
+                      <a:ext cx="4502659" cy="3642536"/>
+                    </a:xfrm>
+                    <a:prstGeom prst="rect">
+                      <a:avLst/>
+                    </a:prstGeom>
+                  </pic:spPr>
+                </pic:pic>
+              </a:graphicData>
+            </a:graphic>
+          </wp:inline>
+        </w:drawing>
+      </w:r>
+    </w:p>
+    <w:p>
+      <w:pPr>
+        <w:shd w:val="clear" w:color="auto" w:fill="FFFFFF"/>
+        <w:spacing w:before="199" w:after="199" w:line="240" w:lineRule="auto"/>
+        <w:outlineLvl w:val="2"/>
+        <w:rPr>
+          <w:rFonts w:ascii="Arial" w:eastAsia="Times New Roman" w:hAnsi="Arial" w:cs="Arial"/>
+          <w:caps/>
+          <w:color w:val="000000"/>
+          <w:sz w:val="24"/>
+          <w:szCs w:val="24"/>
+        </w:rPr>
+      </w:pPr>
+      <w:r>
+        <w:rPr>
+          <w:rFonts w:ascii="Arial" w:eastAsia="Times New Roman" w:hAnsi="Arial" w:cs="Arial"/>
+          <w:noProof/>
+          <w:color w:val="000000"/>
+          <w:sz w:val="24"/>
+          <w:szCs w:val="24"/>
+          <w:shd w:val="clear" w:color="auto" w:fill="FFFFFF"/>
+        </w:rPr>
+        <w:t xml:space="preserve">Invalid configurations may occur if files in the configuration do not exist. They will appear in red, and will prevent any configuration from running. To fix the configuration, simply </w:t>
+      </w:r>
+      <w:r>
+        <w:rPr>
+          <w:rFonts w:ascii="Arial" w:eastAsia="Times New Roman" w:hAnsi="Arial" w:cs="Arial"/>
+          <w:b/>
+          <w:bCs/>
+          <w:noProof/>
+          <w:color w:val="000000"/>
+          <w:sz w:val="24"/>
+          <w:szCs w:val="24"/>
+          <w:shd w:val="clear" w:color="auto" w:fill="FFFFFF"/>
+        </w:rPr>
+        <w:t xml:space="preserve">Edit </w:t>
+      </w:r>
+      <w:r>
+        <w:rPr>
+          <w:rFonts w:ascii="Arial" w:eastAsia="Times New Roman" w:hAnsi="Arial" w:cs="Arial"/>
+          <w:noProof/>
+          <w:color w:val="000000"/>
+          <w:sz w:val="24"/>
+          <w:szCs w:val="24"/>
+          <w:shd w:val="clear" w:color="auto" w:fill="FFFFFF"/>
+        </w:rPr>
+        <w:t xml:space="preserve">and </w:t>
+      </w:r>
+      <w:r>
+        <w:rPr>
+          <w:rFonts w:ascii="Arial" w:eastAsia="Times New Roman" w:hAnsi="Arial" w:cs="Arial"/>
+          <w:b/>
+          <w:bCs/>
+          <w:noProof/>
+          <w:color w:val="000000"/>
+          <w:sz w:val="24"/>
+          <w:szCs w:val="24"/>
+          <w:shd w:val="clear" w:color="auto" w:fill="FFFFFF"/>
+        </w:rPr>
+        <w:t>Save</w:t>
+      </w:r>
+      <w:r>
+        <w:rPr>
+          <w:rFonts w:ascii="Arial" w:eastAsia="Times New Roman" w:hAnsi="Arial" w:cs="Arial"/>
+          <w:noProof/>
+          <w:color w:val="000000"/>
+          <w:sz w:val="24"/>
+          <w:szCs w:val="24"/>
+          <w:shd w:val="clear" w:color="auto" w:fill="FFFFFF"/>
+        </w:rPr>
+        <w:t xml:space="preserve"> it</w:t>
+      </w:r>
+      <w:r>
+        <w:rPr>
+          <w:rFonts w:ascii="Arial" w:eastAsia="Times New Roman" w:hAnsi="Arial" w:cs="Arial"/>
+          <w:noProof/>
+          <w:color w:val="000000"/>
+          <w:sz w:val="24"/>
+          <w:szCs w:val="24"/>
+          <w:shd w:val="clear" w:color="auto" w:fill="FFFFFF"/>
+        </w:rPr>
+        <w:t xml:space="preserve"> with the correct information.</w:t>
+      </w:r>
+    </w:p>
+    <w:p>
+      <w:pPr>
+        <w:shd w:val="clear" w:color="auto" w:fill="FFFFFF"/>
+        <w:spacing w:before="199" w:after="199" w:line="240" w:lineRule="auto"/>
+        <w:outlineLvl w:val="2"/>
+        <w:rPr>
+          <w:rFonts w:ascii="Arial" w:eastAsia="Times New Roman" w:hAnsi="Arial" w:cs="Arial"/>
+          <w:b/>
+          <w:bCs/>
+          <w:caps/>
+          <w:color w:val="000000"/>
+          <w:sz w:val="24"/>
+          <w:szCs w:val="24"/>
+        </w:rPr>
+      </w:pPr>
+    </w:p>
+    <w:p>
+      <w:pPr>
+        <w:shd w:val="clear" w:color="auto" w:fill="FFFFFF"/>
+        <w:spacing w:before="199" w:after="199" w:line="240" w:lineRule="auto"/>
+        <w:outlineLvl w:val="2"/>
+        <w:rPr>
+          <w:rFonts w:ascii="Arial" w:eastAsia="Times New Roman" w:hAnsi="Arial" w:cs="Arial"/>
+          <w:b/>
+          <w:bCs/>
+          <w:caps/>
+          <w:color w:val="000000"/>
+          <w:sz w:val="24"/>
+          <w:szCs w:val="24"/>
+        </w:rPr>
+      </w:pPr>
+    </w:p>
+    <w:p>
+      <w:pPr>
+        <w:shd w:val="clear" w:color="auto" w:fill="FFFFFF"/>
+        <w:spacing w:before="199" w:after="199" w:line="240" w:lineRule="auto"/>
+        <w:outlineLvl w:val="2"/>
+        <w:rPr>
+          <w:rFonts w:ascii="Arial" w:eastAsia="Times New Roman" w:hAnsi="Arial" w:cs="Arial"/>
+          <w:b/>
+          <w:bCs/>
+          <w:caps/>
+          <w:color w:val="000000"/>
+          <w:sz w:val="24"/>
+          <w:szCs w:val="24"/>
+        </w:rPr>
+      </w:pPr>
+    </w:p>
+    <w:p>
+      <w:pPr>
+        <w:shd w:val="clear" w:color="auto" w:fill="FFFFFF"/>
+        <w:spacing w:before="199" w:after="199" w:line="240" w:lineRule="auto"/>
+        <w:outlineLvl w:val="2"/>
+        <w:rPr>
+          <w:rFonts w:ascii="Arial" w:eastAsia="Times New Roman" w:hAnsi="Arial" w:cs="Arial"/>
+          <w:b/>
+          <w:bCs/>
+          <w:caps/>
+          <w:color w:val="000000"/>
+          <w:sz w:val="24"/>
+          <w:szCs w:val="24"/>
+        </w:rPr>
+      </w:pPr>
+    </w:p>
+    <w:p>
+      <w:pPr>
+        <w:shd w:val="clear" w:color="auto" w:fill="FFFFFF"/>
+        <w:spacing w:before="199" w:after="199" w:line="240" w:lineRule="auto"/>
+        <w:outlineLvl w:val="2"/>
+        <w:rPr>
+          <w:rFonts w:ascii="Arial" w:eastAsia="Times New Roman" w:hAnsi="Arial" w:cs="Arial"/>
+          <w:b/>
+          <w:bCs/>
+          <w:caps/>
+          <w:color w:val="000000"/>
+          <w:sz w:val="24"/>
+          <w:szCs w:val="24"/>
+        </w:rPr>
+      </w:pPr>
+    </w:p>
+    <w:p>
+      <w:pPr>
+        <w:shd w:val="clear" w:color="auto" w:fill="FFFFFF"/>
+        <w:spacing w:before="199" w:after="199" w:line="240" w:lineRule="auto"/>
+        <w:outlineLvl w:val="2"/>
+        <w:rPr>
+          <w:rFonts w:ascii="Arial" w:eastAsia="Times New Roman" w:hAnsi="Arial" w:cs="Arial"/>
+          <w:b/>
+          <w:bCs/>
+          <w:caps/>
+          <w:color w:val="000000"/>
+          <w:sz w:val="24"/>
+          <w:szCs w:val="24"/>
+        </w:rPr>
+      </w:pPr>
+    </w:p>
+    <w:p>
+      <w:pPr>
+        <w:shd w:val="clear" w:color="auto" w:fill="FFFFFF"/>
+        <w:spacing w:before="199" w:after="199" w:line="240" w:lineRule="auto"/>
+        <w:outlineLvl w:val="2"/>
+        <w:rPr>
+          <w:rFonts w:ascii="Arial" w:eastAsia="Times New Roman" w:hAnsi="Arial" w:cs="Arial"/>
+          <w:b/>
+          <w:bCs/>
+          <w:caps/>
+          <w:color w:val="000000"/>
+          <w:sz w:val="24"/>
+          <w:szCs w:val="24"/>
+        </w:rPr>
+      </w:pPr>
+    </w:p>
+    <w:p>
+      <w:pPr>
+        <w:shd w:val="clear" w:color="auto" w:fill="FFFFFF"/>
+        <w:spacing w:before="199" w:after="199" w:line="240" w:lineRule="auto"/>
+        <w:outlineLvl w:val="2"/>
+        <w:rPr>
+          <w:rFonts w:ascii="Arial" w:eastAsia="Times New Roman" w:hAnsi="Arial" w:cs="Arial"/>
+          <w:b/>
+          <w:bCs/>
+          <w:caps/>
+          <w:color w:val="000000"/>
+          <w:sz w:val="24"/>
+          <w:szCs w:val="24"/>
+        </w:rPr>
+      </w:pPr>
+    </w:p>
+    <w:p>
+      <w:pPr>
+        <w:shd w:val="clear" w:color="auto" w:fill="FFFFFF"/>
+        <w:spacing w:before="199" w:after="199" w:line="240" w:lineRule="auto"/>
+        <w:outlineLvl w:val="2"/>
+        <w:rPr>
+          <w:rFonts w:ascii="Arial" w:eastAsia="Times New Roman" w:hAnsi="Arial" w:cs="Arial"/>
+          <w:b/>
+          <w:bCs/>
+          <w:caps/>
+          <w:color w:val="000000"/>
+          <w:sz w:val="24"/>
+          <w:szCs w:val="24"/>
+        </w:rPr>
+      </w:pPr>
+    </w:p>
+    <w:p>
+      <w:pPr>
+        <w:shd w:val="clear" w:color="auto" w:fill="FFFFFF"/>
+        <w:spacing w:before="199" w:after="199" w:line="240" w:lineRule="auto"/>
+        <w:outlineLvl w:val="2"/>
+        <w:rPr>
+          <w:rFonts w:ascii="Arial" w:eastAsia="Times New Roman" w:hAnsi="Arial" w:cs="Arial"/>
+          <w:b/>
+          <w:bCs/>
+          <w:caps/>
+          <w:color w:val="000000"/>
+          <w:sz w:val="24"/>
+          <w:szCs w:val="24"/>
+        </w:rPr>
+      </w:pPr>
+    </w:p>
+    <w:p>
+      <w:pPr>
+        <w:shd w:val="clear" w:color="auto" w:fill="FFFFFF"/>
+        <w:spacing w:before="199" w:after="199" w:line="240" w:lineRule="auto"/>
+        <w:outlineLvl w:val="2"/>
+        <w:rPr>
+          <w:rFonts w:ascii="Arial" w:eastAsia="Times New Roman" w:hAnsi="Arial" w:cs="Arial"/>
+          <w:b/>
+          <w:bCs/>
+          <w:caps/>
+          <w:color w:val="000000"/>
+          <w:sz w:val="24"/>
+          <w:szCs w:val="24"/>
+        </w:rPr>
+      </w:pPr>
+    </w:p>
+    <w:p>
+      <w:pPr>
+        <w:shd w:val="clear" w:color="auto" w:fill="FFFFFF"/>
+        <w:spacing w:before="199" w:after="199" w:line="240" w:lineRule="auto"/>
+        <w:outlineLvl w:val="2"/>
+        <w:rPr>
+          <w:rFonts w:ascii="Arial" w:eastAsia="Times New Roman" w:hAnsi="Arial" w:cs="Arial"/>
+          <w:b/>
+          <w:bCs/>
+          <w:caps/>
+          <w:color w:val="000000"/>
+          <w:sz w:val="24"/>
+          <w:szCs w:val="24"/>
+        </w:rPr>
+      </w:pPr>
+    </w:p>
+    <w:p>
+      <w:pPr>
+        <w:shd w:val="clear" w:color="auto" w:fill="FFFFFF"/>
+        <w:spacing w:before="199" w:after="199" w:line="240" w:lineRule="auto"/>
+        <w:outlineLvl w:val="2"/>
+        <w:rPr>
+          <w:rFonts w:ascii="Arial" w:eastAsia="Times New Roman" w:hAnsi="Arial" w:cs="Arial"/>
+          <w:b/>
+          <w:bCs/>
+          <w:caps/>
+          <w:color w:val="000000"/>
+          <w:sz w:val="24"/>
+          <w:szCs w:val="24"/>
+        </w:rPr>
+      </w:pPr>
+      <w:r>
+        <w:rPr>
+          <w:rFonts w:ascii="Arial" w:eastAsia="Times New Roman" w:hAnsi="Arial" w:cs="Arial"/>
+          <w:b/>
+          <w:bCs/>
+          <w:caps/>
+          <w:color w:val="000000"/>
+          <w:sz w:val="24"/>
+          <w:szCs w:val="24"/>
+        </w:rPr>
+        <w:lastRenderedPageBreak/>
+        <w:t>RUNNING CONFIGURATIONS</w:t>
+      </w:r>
+    </w:p>
+    <w:p>
+      <w:pPr>
+        <w:spacing w:after="0" w:line="240" w:lineRule="auto"/>
+        <w:jc w:val="center"/>
+        <w:rPr>
+          <w:rFonts w:ascii="Arial" w:eastAsia="Times New Roman" w:hAnsi="Arial" w:cs="Arial"/>
+          <w:color w:val="000000"/>
+          <w:sz w:val="24"/>
+          <w:szCs w:val="24"/>
+          <w:shd w:val="clear" w:color="auto" w:fill="FFFFFF"/>
+        </w:rPr>
+      </w:pPr>
+      <w:r>
+        <w:rPr>
+          <w:noProof/>
+        </w:rPr>
+        <w:drawing>
+          <wp:inline distT="0" distB="0" distL="0" distR="0" wp14:anchorId="563053A9" wp14:editId="17066312">
+            <wp:extent cx="5943600" cy="4808220"/>
+            <wp:effectExtent l="0" t="0" r="0" b="0"/>
+            <wp:docPr id="19" name="Picture 19"/>
+            <wp:cNvGraphicFramePr>
+              <a:graphicFrameLocks xmlns:a="http://schemas.openxmlformats.org/drawingml/2006/main" noChangeAspect="1"/>
+            </wp:cNvGraphicFramePr>
+            <a:graphic xmlns:a="http://schemas.openxmlformats.org/drawingml/2006/main">
+              <a:graphicData uri="http://schemas.openxmlformats.org/drawingml/2006/picture">
+                <pic:pic xmlns:pic="http://schemas.openxmlformats.org/drawingml/2006/picture">
+                  <pic:nvPicPr>
+                    <pic:cNvPr id="1" name=""/>
+                    <pic:cNvPicPr/>
+                  </pic:nvPicPr>
+                  <pic:blipFill>
+                    <a:blip r:embed="rId15"/>
+                    <a:stretch>
+                      <a:fillRect/>
+                    </a:stretch>
+                  </pic:blipFill>
+                  <pic:spPr>
+                    <a:xfrm>
+                      <a:off x="0" y="0"/>
                       <a:ext cx="5943600" cy="4808220"/>
                     </a:xfrm>
                     <a:prstGeom prst="rect">
@@ -3328,7 +3732,27 @@
           <w:szCs w:val="24"/>
           <w:shd w:val="clear" w:color="auto" w:fill="FFFFFF"/>
         </w:rPr>
-        <w:t xml:space="preserve">The downward arrow on the righthand side of the </w:t>
+        <w:t>The downward</w:t>
+      </w:r>
+      <w:r>
+        <w:rPr>
+          <w:rFonts w:ascii="Arial" w:eastAsia="Times New Roman" w:hAnsi="Arial" w:cs="Arial"/>
+          <w:color w:val="000000"/>
+          <w:sz w:val="24"/>
+          <w:szCs w:val="24"/>
+          <w:shd w:val="clear" w:color="auto" w:fill="FFFFFF"/>
+        </w:rPr>
+        <w:t xml:space="preserve">-facing triangle </w:t>
+      </w:r>
+      <w:r>
+        <w:rPr>
+          <w:rFonts w:ascii="Arial" w:eastAsia="Times New Roman" w:hAnsi="Arial" w:cs="Arial"/>
+          <w:color w:val="000000"/>
+          <w:sz w:val="24"/>
+          <w:szCs w:val="24"/>
+          <w:shd w:val="clear" w:color="auto" w:fill="FFFFFF"/>
+        </w:rPr>
+        <w:t xml:space="preserve">on the righthand side of the </w:t>
       </w:r>
       <w:r>
         <w:rPr>
@@ -3404,7 +3828,7 @@
                     </pic:cNvPicPr>
                   </pic:nvPicPr>
                   <pic:blipFill>
-                    <a:blip r:embed="rId15">
+                    <a:blip r:embed="rId16">
                       <a:extLst>
                         <a:ext uri="{28A0092B-C50C-407E-A947-70E740481C1C}">
                           <a14:useLocalDpi xmlns:a14="http://schemas.microsoft.com/office/drawing/2010/main" val="0"/>
@@ -3795,7 +4219,7 @@
                     <pic:cNvPicPr/>
                   </pic:nvPicPr>
                   <pic:blipFill>
-                    <a:blip r:embed="rId16"/>
+                    <a:blip r:embed="rId17"/>
                     <a:stretch>
                       <a:fillRect/>
                     </a:stretch>
@@ -4072,31 +4496,7 @@
           <w:szCs w:val="24"/>
           <w:shd w:val="clear" w:color="auto" w:fill="FFFFFF"/>
         </w:rPr>
-        <w:t xml:space="preserve">When a configuration has finished running, the resulting skyline document and exported reports can be found in </w:t>
-      </w:r>
-      <w:proofErr w:type="spellStart"/>
-      <w:proofErr w:type="gramStart"/>
-      <w:r>
-        <w:rPr>
-          <w:rFonts w:ascii="Arial" w:eastAsia="Times New Roman" w:hAnsi="Arial" w:cs="Arial"/>
-          <w:color w:val="000000"/>
-          <w:sz w:val="24"/>
-          <w:szCs w:val="24"/>
-          <w:shd w:val="clear" w:color="auto" w:fill="FFFFFF"/>
-        </w:rPr>
-        <w:t>it’s</w:t>
-      </w:r>
-      <w:proofErr w:type="spellEnd"/>
-      <w:proofErr w:type="gramEnd"/>
-      <w:r>
-        <w:rPr>
-          <w:rFonts w:ascii="Arial" w:eastAsia="Times New Roman" w:hAnsi="Arial" w:cs="Arial"/>
-          <w:color w:val="000000"/>
-          <w:sz w:val="24"/>
-          <w:szCs w:val="24"/>
-          <w:shd w:val="clear" w:color="auto" w:fill="FFFFFF"/>
-        </w:rPr>
-        <w:t xml:space="preserve"> analysis folder. To locate this, go to the </w:t>
+        <w:t xml:space="preserve">When a configuration has finished running, the resulting skyline document and exported reports can be found in its analysis folder. To locate this, go to the </w:t>
       </w:r>
       <w:r>
         <w:rPr>

</xml_diff>

<commit_message>
Revert accidentally committed SkylineBatch files
</commit_message>
<xml_diff>
--- a/pwiz_tools/Skyline/Documentation/Skyline Batch Documentation.docx
+++ b/pwiz_tools/Skyline/Documentation/Skyline Batch Documentation.docx
@@ -827,9 +827,9 @@
           <w:noProof/>
         </w:rPr>
         <w:drawing>
-          <wp:inline distT="0" distB="0" distL="0" distR="0" wp14:anchorId="2E7BAEEE" wp14:editId="59F2B248">
-            <wp:extent cx="4391025" cy="4714875"/>
-            <wp:effectExtent l="0" t="0" r="9525" b="9525"/>
+          <wp:inline distT="0" distB="0" distL="0" distR="0" wp14:anchorId="2BA74C7D" wp14:editId="4C2E1706">
+            <wp:extent cx="4381500" cy="4714875"/>
+            <wp:effectExtent l="0" t="0" r="0" b="9525"/>
             <wp:docPr id="1" name="Picture 1"/>
             <wp:cNvGraphicFramePr>
               <a:graphicFrameLocks xmlns:a="http://schemas.openxmlformats.org/drawingml/2006/main" noChangeAspect="1"/>
@@ -850,7 +850,7 @@
                   <pic:spPr>
                     <a:xfrm>
                       <a:off x="0" y="0"/>
-                      <a:ext cx="4391025" cy="4714875"/>
+                      <a:ext cx="4381500" cy="4714875"/>
                     </a:xfrm>
                     <a:prstGeom prst="rect">
                       <a:avLst/>
@@ -1185,7 +1185,7 @@
           <w:sz w:val="24"/>
           <w:szCs w:val="24"/>
         </w:rPr>
-        <w:t>FILTERS</w:t>
+        <w:t>REPORTS</w:t>
       </w:r>
     </w:p>
     <w:p>
@@ -1216,49 +1216,35 @@
           <w:sz w:val="24"/>
           <w:szCs w:val="24"/>
         </w:rPr>
-        <w:t>Filters</w:t>
-      </w:r>
-      <w:r>
-        <w:rPr>
-          <w:rFonts w:ascii="Arial" w:eastAsia="Times New Roman" w:hAnsi="Arial" w:cs="Arial"/>
-          <w:color w:val="000000"/>
-          <w:sz w:val="24"/>
-          <w:szCs w:val="24"/>
-        </w:rPr>
-        <w:t xml:space="preserve"> tab, </w:t>
-      </w:r>
-      <w:r>
-        <w:rPr>
-          <w:rFonts w:ascii="Arial" w:eastAsia="Times New Roman" w:hAnsi="Arial" w:cs="Arial"/>
-          <w:color w:val="000000"/>
-          <w:sz w:val="24"/>
-          <w:szCs w:val="24"/>
-        </w:rPr>
-        <w:t>various changes to the Skyline document can be specified.</w:t>
-      </w:r>
-    </w:p>
-    <w:p>
-      <w:pPr>
-        <w:spacing w:after="0" w:line="240" w:lineRule="auto"/>
-        <w:rPr>
-          <w:rFonts w:ascii="Arial" w:eastAsia="Times New Roman" w:hAnsi="Arial" w:cs="Arial"/>
-          <w:color w:val="000000"/>
-          <w:sz w:val="24"/>
-          <w:szCs w:val="24"/>
-        </w:rPr>
-      </w:pPr>
-    </w:p>
-    <w:p>
-      <w:pPr>
-        <w:shd w:val="clear" w:color="auto" w:fill="FFFFFF"/>
-        <w:spacing w:before="199" w:after="199" w:line="240" w:lineRule="auto"/>
+        <w:t>Reports</w:t>
+      </w:r>
+      <w:r>
+        <w:rPr>
+          <w:rFonts w:ascii="Arial" w:eastAsia="Times New Roman" w:hAnsi="Arial" w:cs="Arial"/>
+          <w:color w:val="000000"/>
+          <w:sz w:val="24"/>
+          <w:szCs w:val="24"/>
+        </w:rPr>
+        <w:t xml:space="preserve"> tab, a list of reports can be created. If no reports are included for a configuration, Skyline Batch will skip steps 3 and 4 when this configuration is run.</w:t>
+      </w:r>
+    </w:p>
+    <w:p>
+      <w:pPr>
+        <w:spacing w:after="0" w:line="240" w:lineRule="auto"/>
+        <w:rPr>
+          <w:rFonts w:ascii="Arial" w:eastAsia="Times New Roman" w:hAnsi="Arial" w:cs="Arial"/>
+          <w:color w:val="000000"/>
+          <w:sz w:val="24"/>
+          <w:szCs w:val="24"/>
+        </w:rPr>
+      </w:pPr>
+    </w:p>
+    <w:p>
+      <w:pPr>
+        <w:spacing w:after="0" w:line="240" w:lineRule="auto"/>
         <w:jc w:val="center"/>
-        <w:outlineLvl w:val="2"/>
-        <w:rPr>
-          <w:rFonts w:ascii="Arial" w:eastAsia="Times New Roman" w:hAnsi="Arial" w:cs="Arial"/>
-          <w:b/>
-          <w:bCs/>
-          <w:caps/>
+        <w:rPr>
+          <w:rFonts w:ascii="Arial" w:eastAsia="Times New Roman" w:hAnsi="Arial" w:cs="Arial"/>
           <w:color w:val="000000"/>
           <w:sz w:val="24"/>
           <w:szCs w:val="24"/>
@@ -1269,10 +1255,10 @@
           <w:noProof/>
         </w:rPr>
         <w:drawing>
-          <wp:inline distT="0" distB="0" distL="0" distR="0" wp14:anchorId="3D39E21D" wp14:editId="70A44B66">
-            <wp:extent cx="4381500" cy="4724400"/>
-            <wp:effectExtent l="0" t="0" r="0" b="0"/>
-            <wp:docPr id="3" name="Picture 3"/>
+          <wp:inline distT="0" distB="0" distL="0" distR="0" wp14:anchorId="18B1513B" wp14:editId="6585FE6D">
+            <wp:extent cx="4371975" cy="4705350"/>
+            <wp:effectExtent l="0" t="0" r="9525" b="0"/>
+            <wp:docPr id="6" name="Picture 6"/>
             <wp:cNvGraphicFramePr>
               <a:graphicFrameLocks xmlns:a="http://schemas.openxmlformats.org/drawingml/2006/main" noChangeAspect="1"/>
             </wp:cNvGraphicFramePr>
@@ -1292,7 +1278,7 @@
                   <pic:spPr>
                     <a:xfrm>
                       <a:off x="0" y="0"/>
-                      <a:ext cx="4381500" cy="4724400"/>
+                      <a:ext cx="4371975" cy="4705350"/>
                     </a:xfrm>
                     <a:prstGeom prst="rect">
                       <a:avLst/>
@@ -1313,370 +1299,81 @@
           <w:color w:val="000000"/>
           <w:sz w:val="24"/>
           <w:szCs w:val="24"/>
-          <w:shd w:val="clear" w:color="auto" w:fill="FFFFFF"/>
-        </w:rPr>
-      </w:pPr>
-      <w:r>
-        <w:rPr>
-          <w:rFonts w:ascii="Arial" w:eastAsia="Times New Roman" w:hAnsi="Arial" w:cs="Arial"/>
-          <w:b/>
-          <w:bCs/>
-          <w:color w:val="000000"/>
-          <w:sz w:val="24"/>
-          <w:szCs w:val="24"/>
-        </w:rPr>
-        <w:t>Retention time</w:t>
-      </w:r>
-      <w:r>
-        <w:rPr>
-          <w:rFonts w:ascii="Arial" w:eastAsia="Times New Roman" w:hAnsi="Arial" w:cs="Arial"/>
-          <w:b/>
-          <w:bCs/>
-          <w:color w:val="000000"/>
-          <w:sz w:val="24"/>
-          <w:szCs w:val="24"/>
-        </w:rPr>
-        <w:t xml:space="preserve"> </w:t>
-      </w:r>
-      <w:r>
-        <w:rPr>
-          <w:rFonts w:ascii="Arial" w:eastAsia="Times New Roman" w:hAnsi="Arial" w:cs="Arial"/>
-          <w:color w:val="000000"/>
-          <w:sz w:val="24"/>
-          <w:szCs w:val="24"/>
-        </w:rPr>
-        <w:t>(optional)</w:t>
-      </w:r>
-      <w:r>
-        <w:rPr>
-          <w:rFonts w:ascii="Arial" w:eastAsia="Times New Roman" w:hAnsi="Arial" w:cs="Arial"/>
-          <w:color w:val="000000"/>
-          <w:sz w:val="24"/>
-          <w:szCs w:val="24"/>
-        </w:rPr>
-        <w:t xml:space="preserve">: </w:t>
-      </w:r>
-      <w:r>
-        <w:rPr>
-          <w:rFonts w:ascii="Arial" w:eastAsia="Times New Roman" w:hAnsi="Arial" w:cs="Arial"/>
-          <w:color w:val="000000"/>
-          <w:sz w:val="24"/>
-          <w:szCs w:val="24"/>
-          <w:shd w:val="clear" w:color="auto" w:fill="FFFFFF"/>
-        </w:rPr>
-        <w:t>Th</w:t>
-      </w:r>
-      <w:r>
-        <w:rPr>
-          <w:rFonts w:ascii="Arial" w:eastAsia="Times New Roman" w:hAnsi="Arial" w:cs="Arial"/>
-          <w:color w:val="000000"/>
-          <w:sz w:val="24"/>
-          <w:szCs w:val="24"/>
-          <w:shd w:val="clear" w:color="auto" w:fill="FFFFFF"/>
-        </w:rPr>
-        <w:t>e number of minutes from the peak to extract data from</w:t>
-      </w:r>
-      <w:r>
-        <w:rPr>
-          <w:rFonts w:ascii="Arial" w:eastAsia="Times New Roman" w:hAnsi="Arial" w:cs="Arial"/>
-          <w:color w:val="000000"/>
-          <w:sz w:val="24"/>
-          <w:szCs w:val="24"/>
-          <w:shd w:val="clear" w:color="auto" w:fill="FFFFFF"/>
-        </w:rPr>
-        <w:t>.</w:t>
-      </w:r>
-    </w:p>
-    <w:p>
-      <w:pPr>
-        <w:spacing w:after="0" w:line="240" w:lineRule="auto"/>
-        <w:rPr>
-          <w:rFonts w:ascii="Arial" w:eastAsia="Times New Roman" w:hAnsi="Arial" w:cs="Arial"/>
-          <w:color w:val="000000"/>
-          <w:sz w:val="24"/>
-          <w:szCs w:val="24"/>
-          <w:shd w:val="clear" w:color="auto" w:fill="FFFFFF"/>
-        </w:rPr>
-      </w:pPr>
-      <w:r>
-        <w:rPr>
-          <w:rFonts w:ascii="Arial" w:eastAsia="Times New Roman" w:hAnsi="Arial" w:cs="Arial"/>
-          <w:b/>
-          <w:bCs/>
-          <w:color w:val="000000"/>
-          <w:sz w:val="24"/>
-          <w:szCs w:val="24"/>
-          <w:shd w:val="clear" w:color="auto" w:fill="FFFFFF"/>
-        </w:rPr>
-        <w:t>Resolving power</w:t>
-      </w:r>
-      <w:r>
-        <w:rPr>
-          <w:rFonts w:ascii="Arial" w:eastAsia="Times New Roman" w:hAnsi="Arial" w:cs="Arial"/>
-          <w:b/>
-          <w:bCs/>
-          <w:color w:val="000000"/>
-          <w:sz w:val="24"/>
-          <w:szCs w:val="24"/>
-          <w:shd w:val="clear" w:color="auto" w:fill="FFFFFF"/>
-        </w:rPr>
-        <w:t xml:space="preserve"> </w:t>
-      </w:r>
-      <w:r>
-        <w:rPr>
-          <w:rFonts w:ascii="Arial" w:eastAsia="Times New Roman" w:hAnsi="Arial" w:cs="Arial"/>
-          <w:color w:val="000000"/>
-          <w:sz w:val="24"/>
-          <w:szCs w:val="24"/>
-          <w:shd w:val="clear" w:color="auto" w:fill="FFFFFF"/>
-        </w:rPr>
-        <w:t>(optional)</w:t>
-      </w:r>
-      <w:r>
-        <w:rPr>
-          <w:rFonts w:ascii="Arial" w:eastAsia="Times New Roman" w:hAnsi="Arial" w:cs="Arial"/>
-          <w:color w:val="000000"/>
-          <w:sz w:val="24"/>
-          <w:szCs w:val="24"/>
-          <w:shd w:val="clear" w:color="auto" w:fill="FFFFFF"/>
-        </w:rPr>
-        <w:t xml:space="preserve">: </w:t>
-      </w:r>
-      <w:r>
-        <w:rPr>
-          <w:rFonts w:ascii="Arial" w:eastAsia="Times New Roman" w:hAnsi="Arial" w:cs="Arial"/>
-          <w:color w:val="000000"/>
-          <w:sz w:val="24"/>
-          <w:szCs w:val="24"/>
-          <w:shd w:val="clear" w:color="auto" w:fill="FFFFFF"/>
-        </w:rPr>
-        <w:t xml:space="preserve">The resolving power to use in ppm. </w:t>
-      </w:r>
-    </w:p>
-    <w:p>
-      <w:pPr>
-        <w:shd w:val="clear" w:color="auto" w:fill="FFFFFF"/>
-        <w:spacing w:before="199" w:after="199" w:line="240" w:lineRule="auto"/>
-        <w:outlineLvl w:val="2"/>
-        <w:rPr>
-          <w:rFonts w:ascii="Arial" w:eastAsia="Times New Roman" w:hAnsi="Arial" w:cs="Arial"/>
-          <w:b/>
-          <w:bCs/>
-          <w:caps/>
-          <w:color w:val="000000"/>
-          <w:sz w:val="24"/>
-          <w:szCs w:val="24"/>
-        </w:rPr>
-      </w:pPr>
-    </w:p>
-    <w:p>
-      <w:pPr>
-        <w:shd w:val="clear" w:color="auto" w:fill="FFFFFF"/>
-        <w:spacing w:before="199" w:after="199" w:line="240" w:lineRule="auto"/>
-        <w:outlineLvl w:val="2"/>
-        <w:rPr>
-          <w:rFonts w:ascii="Arial" w:eastAsia="Times New Roman" w:hAnsi="Arial" w:cs="Arial"/>
-          <w:b/>
-          <w:bCs/>
-          <w:caps/>
-          <w:color w:val="000000"/>
-          <w:sz w:val="24"/>
-          <w:szCs w:val="24"/>
-        </w:rPr>
-      </w:pPr>
-    </w:p>
-    <w:p>
-      <w:pPr>
-        <w:shd w:val="clear" w:color="auto" w:fill="FFFFFF"/>
-        <w:spacing w:before="199" w:after="199" w:line="240" w:lineRule="auto"/>
-        <w:outlineLvl w:val="2"/>
-        <w:rPr>
-          <w:rFonts w:ascii="Arial" w:eastAsia="Times New Roman" w:hAnsi="Arial" w:cs="Arial"/>
-          <w:b/>
-          <w:bCs/>
-          <w:caps/>
-          <w:color w:val="000000"/>
-          <w:sz w:val="24"/>
-          <w:szCs w:val="24"/>
-        </w:rPr>
-      </w:pPr>
-    </w:p>
-    <w:p>
-      <w:pPr>
-        <w:shd w:val="clear" w:color="auto" w:fill="FFFFFF"/>
-        <w:spacing w:before="199" w:after="199" w:line="240" w:lineRule="auto"/>
-        <w:outlineLvl w:val="2"/>
-        <w:rPr>
-          <w:rFonts w:ascii="Arial" w:eastAsia="Times New Roman" w:hAnsi="Arial" w:cs="Arial"/>
-          <w:b/>
-          <w:bCs/>
-          <w:caps/>
-          <w:color w:val="000000"/>
-          <w:sz w:val="24"/>
-          <w:szCs w:val="24"/>
-        </w:rPr>
-      </w:pPr>
-    </w:p>
-    <w:p>
-      <w:pPr>
-        <w:shd w:val="clear" w:color="auto" w:fill="FFFFFF"/>
-        <w:spacing w:before="199" w:after="199" w:line="240" w:lineRule="auto"/>
-        <w:outlineLvl w:val="2"/>
-        <w:rPr>
-          <w:rFonts w:ascii="Arial" w:eastAsia="Times New Roman" w:hAnsi="Arial" w:cs="Arial"/>
-          <w:b/>
-          <w:bCs/>
-          <w:caps/>
-          <w:color w:val="000000"/>
-          <w:sz w:val="24"/>
-          <w:szCs w:val="24"/>
-        </w:rPr>
-      </w:pPr>
-    </w:p>
-    <w:p>
-      <w:pPr>
-        <w:shd w:val="clear" w:color="auto" w:fill="FFFFFF"/>
-        <w:spacing w:before="199" w:after="199" w:line="240" w:lineRule="auto"/>
-        <w:outlineLvl w:val="2"/>
-        <w:rPr>
-          <w:rFonts w:ascii="Arial" w:eastAsia="Times New Roman" w:hAnsi="Arial" w:cs="Arial"/>
-          <w:b/>
-          <w:bCs/>
-          <w:caps/>
-          <w:color w:val="000000"/>
-          <w:sz w:val="24"/>
-          <w:szCs w:val="24"/>
-        </w:rPr>
-      </w:pPr>
-    </w:p>
-    <w:p>
-      <w:pPr>
-        <w:shd w:val="clear" w:color="auto" w:fill="FFFFFF"/>
-        <w:spacing w:before="199" w:after="199" w:line="240" w:lineRule="auto"/>
-        <w:outlineLvl w:val="2"/>
-        <w:rPr>
-          <w:rFonts w:ascii="Arial" w:eastAsia="Times New Roman" w:hAnsi="Arial" w:cs="Arial"/>
-          <w:b/>
-          <w:bCs/>
-          <w:caps/>
-          <w:color w:val="000000"/>
-          <w:sz w:val="24"/>
-          <w:szCs w:val="24"/>
-        </w:rPr>
-      </w:pPr>
-    </w:p>
-    <w:p>
-      <w:pPr>
-        <w:shd w:val="clear" w:color="auto" w:fill="FFFFFF"/>
-        <w:spacing w:before="199" w:after="199" w:line="240" w:lineRule="auto"/>
-        <w:outlineLvl w:val="2"/>
-        <w:rPr>
-          <w:rFonts w:ascii="Arial" w:eastAsia="Times New Roman" w:hAnsi="Arial" w:cs="Arial"/>
-          <w:b/>
-          <w:bCs/>
-          <w:caps/>
-          <w:color w:val="000000"/>
-          <w:sz w:val="24"/>
-          <w:szCs w:val="24"/>
-        </w:rPr>
-      </w:pPr>
-      <w:r>
-        <w:rPr>
-          <w:rFonts w:ascii="Arial" w:eastAsia="Times New Roman" w:hAnsi="Arial" w:cs="Arial"/>
-          <w:b/>
-          <w:bCs/>
-          <w:caps/>
-          <w:color w:val="000000"/>
-          <w:sz w:val="24"/>
-          <w:szCs w:val="24"/>
+        </w:rPr>
+      </w:pPr>
+    </w:p>
+    <w:p>
+      <w:pPr>
+        <w:spacing w:after="0" w:line="240" w:lineRule="auto"/>
+        <w:rPr>
+          <w:rFonts w:ascii="Arial" w:eastAsia="Times New Roman" w:hAnsi="Arial" w:cs="Arial"/>
+          <w:color w:val="000000"/>
+          <w:sz w:val="24"/>
+          <w:szCs w:val="24"/>
+        </w:rPr>
+      </w:pPr>
+      <w:r>
+        <w:rPr>
+          <w:rFonts w:ascii="Arial" w:eastAsia="Times New Roman" w:hAnsi="Arial" w:cs="Arial"/>
+          <w:color w:val="000000"/>
+          <w:sz w:val="24"/>
+          <w:szCs w:val="24"/>
+        </w:rPr>
+        <w:t xml:space="preserve">To add a report, click the blue </w:t>
+      </w:r>
+      <w:r>
+        <w:rPr>
+          <w:rFonts w:ascii="Arial" w:eastAsia="Times New Roman" w:hAnsi="Arial" w:cs="Arial"/>
+          <w:b/>
+          <w:bCs/>
+          <w:color w:val="000000"/>
+          <w:sz w:val="24"/>
+          <w:szCs w:val="24"/>
+        </w:rPr>
+        <w:t>+</w:t>
+      </w:r>
+      <w:r>
+        <w:rPr>
+          <w:rFonts w:ascii="Arial" w:eastAsia="Times New Roman" w:hAnsi="Arial" w:cs="Arial"/>
+          <w:color w:val="000000"/>
+          <w:sz w:val="24"/>
+          <w:szCs w:val="24"/>
+        </w:rPr>
+        <w:t xml:space="preserve"> icon on the right and fill in the appropriate information.</w:t>
+      </w:r>
+    </w:p>
+    <w:p>
+      <w:pPr>
+        <w:spacing w:after="0" w:line="240" w:lineRule="auto"/>
+        <w:rPr>
+          <w:rFonts w:ascii="Arial" w:eastAsia="Times New Roman" w:hAnsi="Arial" w:cs="Arial"/>
+          <w:color w:val="000000"/>
+          <w:sz w:val="24"/>
+          <w:szCs w:val="24"/>
+        </w:rPr>
+      </w:pPr>
+    </w:p>
+    <w:p>
+      <w:pPr>
+        <w:spacing w:after="0" w:line="240" w:lineRule="auto"/>
+        <w:jc w:val="center"/>
+        <w:rPr>
+          <w:rFonts w:ascii="Arial" w:eastAsia="Times New Roman" w:hAnsi="Arial" w:cs="Arial"/>
+          <w:color w:val="000000"/>
+          <w:sz w:val="24"/>
+          <w:szCs w:val="24"/>
+        </w:rPr>
+      </w:pPr>
+      <w:r>
+        <w:rPr>
+          <w:noProof/>
         </w:rPr>
         <w:lastRenderedPageBreak/>
-        <w:t xml:space="preserve">CONFIGURATION </w:t>
-      </w:r>
-      <w:r>
-        <w:rPr>
-          <w:rFonts w:ascii="Arial" w:eastAsia="Times New Roman" w:hAnsi="Arial" w:cs="Arial"/>
-          <w:b/>
-          <w:bCs/>
-          <w:caps/>
-          <w:color w:val="000000"/>
-          <w:sz w:val="24"/>
-          <w:szCs w:val="24"/>
-        </w:rPr>
-        <w:t>REPORTS</w:t>
-      </w:r>
-    </w:p>
-    <w:p>
-      <w:pPr>
-        <w:spacing w:after="0" w:line="240" w:lineRule="auto"/>
-        <w:rPr>
-          <w:rFonts w:ascii="Arial" w:eastAsia="Times New Roman" w:hAnsi="Arial" w:cs="Arial"/>
-          <w:color w:val="000000"/>
-          <w:sz w:val="24"/>
-          <w:szCs w:val="24"/>
-        </w:rPr>
-      </w:pPr>
-      <w:r>
-        <w:rPr>
-          <w:rFonts w:ascii="Arial" w:eastAsia="Times New Roman" w:hAnsi="Arial" w:cs="Arial"/>
-          <w:color w:val="000000"/>
-          <w:sz w:val="24"/>
-          <w:szCs w:val="24"/>
-        </w:rPr>
-        <w:t xml:space="preserve">In the </w:t>
-      </w:r>
-      <w:r>
-        <w:rPr>
-          <w:rFonts w:ascii="Arial" w:eastAsia="Times New Roman" w:hAnsi="Arial" w:cs="Arial"/>
-          <w:b/>
-          <w:bCs/>
-          <w:color w:val="000000"/>
-          <w:sz w:val="24"/>
-          <w:szCs w:val="24"/>
-        </w:rPr>
-        <w:t>Reports</w:t>
-      </w:r>
-      <w:r>
-        <w:rPr>
-          <w:rFonts w:ascii="Arial" w:eastAsia="Times New Roman" w:hAnsi="Arial" w:cs="Arial"/>
-          <w:color w:val="000000"/>
-          <w:sz w:val="24"/>
-          <w:szCs w:val="24"/>
-        </w:rPr>
-        <w:t xml:space="preserve"> tab, a list of reports can be created. If no reports are included for a configuration, Skyline Batch will skip steps 3 and 4 when this configuration is run.</w:t>
-      </w:r>
-    </w:p>
-    <w:p>
-      <w:pPr>
-        <w:spacing w:after="0" w:line="240" w:lineRule="auto"/>
-        <w:rPr>
-          <w:rFonts w:ascii="Arial" w:eastAsia="Times New Roman" w:hAnsi="Arial" w:cs="Arial"/>
-          <w:color w:val="000000"/>
-          <w:sz w:val="24"/>
-          <w:szCs w:val="24"/>
-        </w:rPr>
-      </w:pPr>
-    </w:p>
-    <w:p>
-      <w:pPr>
-        <w:spacing w:after="0" w:line="240" w:lineRule="auto"/>
-        <w:jc w:val="center"/>
-        <w:rPr>
-          <w:rFonts w:ascii="Arial" w:eastAsia="Times New Roman" w:hAnsi="Arial" w:cs="Arial"/>
-          <w:color w:val="000000"/>
-          <w:sz w:val="24"/>
-          <w:szCs w:val="24"/>
-        </w:rPr>
-      </w:pPr>
-      <w:r>
-        <w:rPr>
-          <w:noProof/>
-        </w:rPr>
         <w:drawing>
-          <wp:inline distT="0" distB="0" distL="0" distR="0" wp14:anchorId="322C328B" wp14:editId="649BD2B7">
-            <wp:extent cx="4391025" cy="4714875"/>
-            <wp:effectExtent l="0" t="0" r="9525" b="9525"/>
-            <wp:docPr id="4" name="Picture 4"/>
+          <wp:inline distT="0" distB="0" distL="0" distR="0" wp14:anchorId="6643C0FB" wp14:editId="504F446F">
+            <wp:extent cx="4743450" cy="3095625"/>
+            <wp:effectExtent l="0" t="0" r="0" b="9525"/>
+            <wp:docPr id="7" name="Picture 7"/>
             <wp:cNvGraphicFramePr>
               <a:graphicFrameLocks xmlns:a="http://schemas.openxmlformats.org/drawingml/2006/main" noChangeAspect="1"/>
             </wp:cNvGraphicFramePr>
@@ -1696,121 +1393,6 @@
                   <pic:spPr>
                     <a:xfrm>
                       <a:off x="0" y="0"/>
-                      <a:ext cx="4391025" cy="4714875"/>
-                    </a:xfrm>
-                    <a:prstGeom prst="rect">
-                      <a:avLst/>
-                    </a:prstGeom>
-                  </pic:spPr>
-                </pic:pic>
-              </a:graphicData>
-            </a:graphic>
-          </wp:inline>
-        </w:drawing>
-      </w:r>
-    </w:p>
-    <w:p>
-      <w:pPr>
-        <w:spacing w:after="0" w:line="240" w:lineRule="auto"/>
-        <w:rPr>
-          <w:rFonts w:ascii="Arial" w:eastAsia="Times New Roman" w:hAnsi="Arial" w:cs="Arial"/>
-          <w:color w:val="000000"/>
-          <w:sz w:val="24"/>
-          <w:szCs w:val="24"/>
-        </w:rPr>
-      </w:pPr>
-    </w:p>
-    <w:p>
-      <w:pPr>
-        <w:spacing w:after="0" w:line="240" w:lineRule="auto"/>
-        <w:rPr>
-          <w:rFonts w:ascii="Arial" w:eastAsia="Times New Roman" w:hAnsi="Arial" w:cs="Arial"/>
-          <w:color w:val="000000"/>
-          <w:sz w:val="24"/>
-          <w:szCs w:val="24"/>
-        </w:rPr>
-      </w:pPr>
-      <w:r>
-        <w:rPr>
-          <w:rFonts w:ascii="Arial" w:eastAsia="Times New Roman" w:hAnsi="Arial" w:cs="Arial"/>
-          <w:color w:val="000000"/>
-          <w:sz w:val="24"/>
-          <w:szCs w:val="24"/>
-        </w:rPr>
-        <w:t xml:space="preserve">To add a report, click the blue </w:t>
-      </w:r>
-      <w:r>
-        <w:rPr>
-          <w:rFonts w:ascii="Arial" w:eastAsia="Times New Roman" w:hAnsi="Arial" w:cs="Arial"/>
-          <w:b/>
-          <w:bCs/>
-          <w:color w:val="000000"/>
-          <w:sz w:val="24"/>
-          <w:szCs w:val="24"/>
-        </w:rPr>
-        <w:t>+</w:t>
-      </w:r>
-      <w:r>
-        <w:rPr>
-          <w:rFonts w:ascii="Arial" w:eastAsia="Times New Roman" w:hAnsi="Arial" w:cs="Arial"/>
-          <w:color w:val="000000"/>
-          <w:sz w:val="24"/>
-          <w:szCs w:val="24"/>
-        </w:rPr>
-        <w:t xml:space="preserve"> icon on the right and fill in the appropriate information.</w:t>
-      </w:r>
-    </w:p>
-    <w:p>
-      <w:pPr>
-        <w:spacing w:after="0" w:line="240" w:lineRule="auto"/>
-        <w:rPr>
-          <w:rFonts w:ascii="Arial" w:eastAsia="Times New Roman" w:hAnsi="Arial" w:cs="Arial"/>
-          <w:color w:val="000000"/>
-          <w:sz w:val="24"/>
-          <w:szCs w:val="24"/>
-        </w:rPr>
-      </w:pPr>
-    </w:p>
-    <w:p>
-      <w:pPr>
-        <w:spacing w:after="0" w:line="240" w:lineRule="auto"/>
-        <w:jc w:val="center"/>
-        <w:rPr>
-          <w:rFonts w:ascii="Arial" w:eastAsia="Times New Roman" w:hAnsi="Arial" w:cs="Arial"/>
-          <w:color w:val="000000"/>
-          <w:sz w:val="24"/>
-          <w:szCs w:val="24"/>
-        </w:rPr>
-      </w:pPr>
-      <w:r>
-        <w:rPr>
-          <w:noProof/>
-        </w:rPr>
-        <w:lastRenderedPageBreak/>
-        <w:drawing>
-          <wp:inline distT="0" distB="0" distL="0" distR="0" wp14:anchorId="6643C0FB" wp14:editId="504F446F">
-            <wp:extent cx="4743450" cy="3095625"/>
-            <wp:effectExtent l="0" t="0" r="0" b="9525"/>
-            <wp:docPr id="7" name="Picture 7"/>
-            <wp:cNvGraphicFramePr>
-              <a:graphicFrameLocks xmlns:a="http://schemas.openxmlformats.org/drawingml/2006/main" noChangeAspect="1"/>
-            </wp:cNvGraphicFramePr>
-            <a:graphic xmlns:a="http://schemas.openxmlformats.org/drawingml/2006/main">
-              <a:graphicData uri="http://schemas.openxmlformats.org/drawingml/2006/picture">
-                <pic:pic xmlns:pic="http://schemas.openxmlformats.org/drawingml/2006/picture">
-                  <pic:nvPicPr>
-                    <pic:cNvPr id="1" name=""/>
-                    <pic:cNvPicPr/>
-                  </pic:nvPicPr>
-                  <pic:blipFill>
-                    <a:blip r:embed="rId9"/>
-                    <a:stretch>
-                      <a:fillRect/>
-                    </a:stretch>
-                  </pic:blipFill>
-                  <pic:spPr>
-                    <a:xfrm>
-                      <a:off x="0" y="0"/>
                       <a:ext cx="4743450" cy="3095625"/>
                     </a:xfrm>
                     <a:prstGeom prst="rect">
@@ -1903,15 +1485,6 @@
           <w:szCs w:val="24"/>
         </w:rPr>
         <w:t xml:space="preserve">to the name of the report when used in Skyline, which </w:t>
-      </w:r>
-      <w:r>
-        <w:rPr>
-          <w:rFonts w:ascii="Arial" w:eastAsia="Times New Roman" w:hAnsi="Arial" w:cs="Arial"/>
-          <w:color w:val="000000"/>
-          <w:sz w:val="24"/>
-          <w:szCs w:val="24"/>
-        </w:rPr>
-        <w:t xml:space="preserve">may </w:t>
       </w:r>
       <w:r>
         <w:rPr>
@@ -2164,7 +1737,7 @@
                     </pic:cNvPicPr>
                   </pic:nvPicPr>
                   <pic:blipFill>
-                    <a:blip r:embed="rId10">
+                    <a:blip r:embed="rId9">
                       <a:extLst>
                         <a:ext uri="{28A0092B-C50C-407E-A947-70E740481C1C}">
                           <a14:useLocalDpi xmlns:a14="http://schemas.microsoft.com/office/drawing/2010/main" val="0"/>
@@ -2417,10 +1990,483 @@
           <w:noProof/>
         </w:rPr>
         <w:drawing>
-          <wp:inline distT="0" distB="0" distL="0" distR="0" wp14:anchorId="6E33FE8A" wp14:editId="5BB8D730">
-            <wp:extent cx="4381500" cy="4714875"/>
-            <wp:effectExtent l="0" t="0" r="0" b="9525"/>
-            <wp:docPr id="9" name="Picture 9"/>
+          <wp:inline distT="0" distB="0" distL="0" distR="0" wp14:anchorId="5CD2CA65" wp14:editId="1DAB7503">
+            <wp:extent cx="4391025" cy="4705350"/>
+            <wp:effectExtent l="0" t="0" r="9525" b="0"/>
+            <wp:docPr id="8" name="Picture 8"/>
+            <wp:cNvGraphicFramePr>
+              <a:graphicFrameLocks xmlns:a="http://schemas.openxmlformats.org/drawingml/2006/main" noChangeAspect="1"/>
+            </wp:cNvGraphicFramePr>
+            <a:graphic xmlns:a="http://schemas.openxmlformats.org/drawingml/2006/main">
+              <a:graphicData uri="http://schemas.openxmlformats.org/drawingml/2006/picture">
+                <pic:pic xmlns:pic="http://schemas.openxmlformats.org/drawingml/2006/picture">
+                  <pic:nvPicPr>
+                    <pic:cNvPr id="1" name=""/>
+                    <pic:cNvPicPr/>
+                  </pic:nvPicPr>
+                  <pic:blipFill>
+                    <a:blip r:embed="rId10"/>
+                    <a:stretch>
+                      <a:fillRect/>
+                    </a:stretch>
+                  </pic:blipFill>
+                  <pic:spPr>
+                    <a:xfrm>
+                      <a:off x="0" y="0"/>
+                      <a:ext cx="4391025" cy="4705350"/>
+                    </a:xfrm>
+                    <a:prstGeom prst="rect">
+                      <a:avLst/>
+                    </a:prstGeom>
+                  </pic:spPr>
+                </pic:pic>
+              </a:graphicData>
+            </a:graphic>
+          </wp:inline>
+        </w:drawing>
+      </w:r>
+    </w:p>
+    <w:p>
+      <w:pPr>
+        <w:spacing w:after="0" w:line="240" w:lineRule="auto"/>
+        <w:rPr>
+          <w:rFonts w:ascii="Arial" w:eastAsia="Times New Roman" w:hAnsi="Arial" w:cs="Arial"/>
+          <w:noProof/>
+          <w:color w:val="000000"/>
+          <w:sz w:val="24"/>
+          <w:szCs w:val="24"/>
+          <w:shd w:val="clear" w:color="auto" w:fill="FFFFFF"/>
+        </w:rPr>
+      </w:pPr>
+    </w:p>
+    <w:p>
+      <w:pPr>
+        <w:spacing w:after="0" w:line="240" w:lineRule="auto"/>
+        <w:rPr>
+          <w:rFonts w:ascii="Arial" w:eastAsia="Times New Roman" w:hAnsi="Arial" w:cs="Arial"/>
+          <w:noProof/>
+          <w:color w:val="000000"/>
+          <w:sz w:val="24"/>
+          <w:szCs w:val="24"/>
+          <w:shd w:val="clear" w:color="auto" w:fill="FFFFFF"/>
+        </w:rPr>
+      </w:pPr>
+      <w:r>
+        <w:rPr>
+          <w:rFonts w:ascii="Arial" w:eastAsia="Times New Roman" w:hAnsi="Arial" w:cs="Arial"/>
+          <w:noProof/>
+          <w:color w:val="000000"/>
+          <w:sz w:val="24"/>
+          <w:szCs w:val="24"/>
+          <w:shd w:val="clear" w:color="auto" w:fill="FFFFFF"/>
+        </w:rPr>
+        <w:t xml:space="preserve">In the </w:t>
+      </w:r>
+      <w:r>
+        <w:rPr>
+          <w:rFonts w:ascii="Arial" w:eastAsia="Times New Roman" w:hAnsi="Arial" w:cs="Arial"/>
+          <w:b/>
+          <w:bCs/>
+          <w:noProof/>
+          <w:color w:val="000000"/>
+          <w:sz w:val="24"/>
+          <w:szCs w:val="24"/>
+          <w:shd w:val="clear" w:color="auto" w:fill="FFFFFF"/>
+        </w:rPr>
+        <w:t>Skyline</w:t>
+      </w:r>
+      <w:r>
+        <w:rPr>
+          <w:rFonts w:ascii="Arial" w:eastAsia="Times New Roman" w:hAnsi="Arial" w:cs="Arial"/>
+          <w:noProof/>
+          <w:color w:val="000000"/>
+          <w:sz w:val="24"/>
+          <w:szCs w:val="24"/>
+          <w:shd w:val="clear" w:color="auto" w:fill="FFFFFF"/>
+        </w:rPr>
+        <w:t xml:space="preserve"> tab</w:t>
+      </w:r>
+      <w:r>
+        <w:rPr>
+          <w:rFonts w:ascii="Arial" w:eastAsia="Times New Roman" w:hAnsi="Arial" w:cs="Arial"/>
+          <w:noProof/>
+          <w:color w:val="000000"/>
+          <w:sz w:val="24"/>
+          <w:szCs w:val="24"/>
+          <w:shd w:val="clear" w:color="auto" w:fill="FFFFFF"/>
+        </w:rPr>
+        <w:t xml:space="preserve"> of the </w:t>
+      </w:r>
+      <w:r>
+        <w:rPr>
+          <w:rFonts w:ascii="Arial" w:eastAsia="Times New Roman" w:hAnsi="Arial" w:cs="Arial"/>
+          <w:b/>
+          <w:bCs/>
+          <w:color w:val="000000"/>
+          <w:sz w:val="24"/>
+          <w:szCs w:val="24"/>
+          <w:shd w:val="clear" w:color="auto" w:fill="FFFFFF"/>
+        </w:rPr>
+        <w:t>Skyline Batch Configuration</w:t>
+      </w:r>
+      <w:r>
+        <w:rPr>
+          <w:rFonts w:ascii="Arial" w:eastAsia="Times New Roman" w:hAnsi="Arial" w:cs="Arial"/>
+          <w:b/>
+          <w:bCs/>
+          <w:color w:val="000000"/>
+          <w:sz w:val="24"/>
+          <w:szCs w:val="24"/>
+          <w:shd w:val="clear" w:color="auto" w:fill="FFFFFF"/>
+        </w:rPr>
+        <w:t xml:space="preserve"> </w:t>
+      </w:r>
+      <w:r>
+        <w:rPr>
+          <w:rFonts w:ascii="Arial" w:eastAsia="Times New Roman" w:hAnsi="Arial" w:cs="Arial"/>
+          <w:color w:val="000000"/>
+          <w:sz w:val="24"/>
+          <w:szCs w:val="24"/>
+          <w:shd w:val="clear" w:color="auto" w:fill="FFFFFF"/>
+        </w:rPr>
+        <w:t>form</w:t>
+      </w:r>
+      <w:r>
+        <w:rPr>
+          <w:rFonts w:ascii="Arial" w:eastAsia="Times New Roman" w:hAnsi="Arial" w:cs="Arial"/>
+          <w:noProof/>
+          <w:color w:val="000000"/>
+          <w:sz w:val="24"/>
+          <w:szCs w:val="24"/>
+          <w:shd w:val="clear" w:color="auto" w:fill="FFFFFF"/>
+        </w:rPr>
+        <w:t xml:space="preserve">, you can specify which installation of skyline this configuration will use when run. If you do not have </w:t>
+      </w:r>
+      <w:r>
+        <w:rPr>
+          <w:rFonts w:ascii="Arial" w:eastAsia="Times New Roman" w:hAnsi="Arial" w:cs="Arial"/>
+          <w:noProof/>
+          <w:color w:val="000000"/>
+          <w:sz w:val="24"/>
+          <w:szCs w:val="24"/>
+          <w:shd w:val="clear" w:color="auto" w:fill="FFFFFF"/>
+        </w:rPr>
+        <w:t xml:space="preserve">an administrative or web-based installation of </w:t>
+      </w:r>
+      <w:r>
+        <w:rPr>
+          <w:rFonts w:ascii="Arial" w:eastAsia="Times New Roman" w:hAnsi="Arial" w:cs="Arial"/>
+          <w:noProof/>
+          <w:color w:val="000000"/>
+          <w:sz w:val="24"/>
+          <w:szCs w:val="24"/>
+          <w:shd w:val="clear" w:color="auto" w:fill="FFFFFF"/>
+        </w:rPr>
+        <w:t>Skyline or S</w:t>
+      </w:r>
+      <w:r>
+        <w:rPr>
+          <w:rFonts w:ascii="Arial" w:eastAsia="Times New Roman" w:hAnsi="Arial" w:cs="Arial"/>
+          <w:noProof/>
+          <w:color w:val="000000"/>
+          <w:sz w:val="24"/>
+          <w:szCs w:val="24"/>
+          <w:shd w:val="clear" w:color="auto" w:fill="FFFFFF"/>
+        </w:rPr>
+        <w:t>k</w:t>
+      </w:r>
+      <w:r>
+        <w:rPr>
+          <w:rFonts w:ascii="Arial" w:eastAsia="Times New Roman" w:hAnsi="Arial" w:cs="Arial"/>
+          <w:noProof/>
+          <w:color w:val="000000"/>
+          <w:sz w:val="24"/>
+          <w:szCs w:val="24"/>
+          <w:shd w:val="clear" w:color="auto" w:fill="FFFFFF"/>
+        </w:rPr>
+        <w:t>yline-</w:t>
+      </w:r>
+      <w:r>
+        <w:rPr>
+          <w:rFonts w:ascii="Arial" w:eastAsia="Times New Roman" w:hAnsi="Arial" w:cs="Arial"/>
+          <w:noProof/>
+          <w:color w:val="000000"/>
+          <w:sz w:val="24"/>
+          <w:szCs w:val="24"/>
+          <w:shd w:val="clear" w:color="auto" w:fill="FFFFFF"/>
+        </w:rPr>
+        <w:t>d</w:t>
+      </w:r>
+      <w:r>
+        <w:rPr>
+          <w:rFonts w:ascii="Arial" w:eastAsia="Times New Roman" w:hAnsi="Arial" w:cs="Arial"/>
+          <w:noProof/>
+          <w:color w:val="000000"/>
+          <w:sz w:val="24"/>
+          <w:szCs w:val="24"/>
+          <w:shd w:val="clear" w:color="auto" w:fill="FFFFFF"/>
+        </w:rPr>
+        <w:t>aily, the corresponding option will be grayed out. You can always specify a path to a Skyline (or Skyline-daily) installation somewhere else on your computer.</w:t>
+      </w:r>
+    </w:p>
+    <w:p>
+      <w:pPr>
+        <w:spacing w:after="0" w:line="240" w:lineRule="auto"/>
+        <w:jc w:val="center"/>
+        <w:rPr>
+          <w:rFonts w:ascii="Arial" w:eastAsia="Times New Roman" w:hAnsi="Arial" w:cs="Arial"/>
+          <w:noProof/>
+          <w:color w:val="000000"/>
+          <w:sz w:val="24"/>
+          <w:szCs w:val="24"/>
+          <w:shd w:val="clear" w:color="auto" w:fill="FFFFFF"/>
+        </w:rPr>
+      </w:pPr>
+    </w:p>
+    <w:p>
+      <w:pPr>
+        <w:shd w:val="clear" w:color="auto" w:fill="FFFFFF"/>
+        <w:spacing w:before="199" w:after="199" w:line="240" w:lineRule="auto"/>
+        <w:outlineLvl w:val="2"/>
+        <w:rPr>
+          <w:rFonts w:ascii="Arial" w:eastAsia="Times New Roman" w:hAnsi="Arial" w:cs="Arial"/>
+          <w:b/>
+          <w:bCs/>
+          <w:caps/>
+          <w:color w:val="000000"/>
+          <w:sz w:val="24"/>
+          <w:szCs w:val="24"/>
+        </w:rPr>
+      </w:pPr>
+      <w:r>
+        <w:rPr>
+          <w:rFonts w:ascii="Arial" w:eastAsia="Times New Roman" w:hAnsi="Arial" w:cs="Arial"/>
+          <w:noProof/>
+          <w:color w:val="000000"/>
+          <w:sz w:val="24"/>
+          <w:szCs w:val="24"/>
+          <w:shd w:val="clear" w:color="auto" w:fill="FFFFFF"/>
+        </w:rPr>
+        <w:t xml:space="preserve">Click </w:t>
+      </w:r>
+      <w:r>
+        <w:rPr>
+          <w:rFonts w:ascii="Arial" w:eastAsia="Times New Roman" w:hAnsi="Arial" w:cs="Arial"/>
+          <w:b/>
+          <w:bCs/>
+          <w:noProof/>
+          <w:color w:val="000000"/>
+          <w:sz w:val="24"/>
+          <w:szCs w:val="24"/>
+          <w:shd w:val="clear" w:color="auto" w:fill="FFFFFF"/>
+        </w:rPr>
+        <w:t>Save</w:t>
+      </w:r>
+      <w:r>
+        <w:rPr>
+          <w:rFonts w:ascii="Arial" w:eastAsia="Times New Roman" w:hAnsi="Arial" w:cs="Arial"/>
+          <w:noProof/>
+          <w:color w:val="000000"/>
+          <w:sz w:val="24"/>
+          <w:szCs w:val="24"/>
+          <w:shd w:val="clear" w:color="auto" w:fill="FFFFFF"/>
+        </w:rPr>
+        <w:t xml:space="preserve"> to add the configuration to the list and return to the main window.</w:t>
+      </w:r>
+    </w:p>
+    <w:p>
+      <w:pPr>
+        <w:shd w:val="clear" w:color="auto" w:fill="FFFFFF"/>
+        <w:spacing w:before="199" w:after="199" w:line="240" w:lineRule="auto"/>
+        <w:outlineLvl w:val="2"/>
+        <w:rPr>
+          <w:rFonts w:ascii="Arial" w:eastAsia="Times New Roman" w:hAnsi="Arial" w:cs="Arial"/>
+          <w:b/>
+          <w:bCs/>
+          <w:caps/>
+          <w:color w:val="000000"/>
+          <w:sz w:val="24"/>
+          <w:szCs w:val="24"/>
+        </w:rPr>
+      </w:pPr>
+    </w:p>
+    <w:p>
+      <w:pPr>
+        <w:shd w:val="clear" w:color="auto" w:fill="FFFFFF"/>
+        <w:spacing w:before="199" w:after="199" w:line="240" w:lineRule="auto"/>
+        <w:outlineLvl w:val="2"/>
+        <w:rPr>
+          <w:rFonts w:ascii="Arial" w:eastAsia="Times New Roman" w:hAnsi="Arial" w:cs="Arial"/>
+          <w:b/>
+          <w:bCs/>
+          <w:caps/>
+          <w:color w:val="000000"/>
+          <w:sz w:val="24"/>
+          <w:szCs w:val="24"/>
+        </w:rPr>
+      </w:pPr>
+    </w:p>
+    <w:p>
+      <w:pPr>
+        <w:shd w:val="clear" w:color="auto" w:fill="FFFFFF"/>
+        <w:spacing w:before="199" w:after="199" w:line="240" w:lineRule="auto"/>
+        <w:outlineLvl w:val="2"/>
+        <w:rPr>
+          <w:rFonts w:ascii="Arial" w:eastAsia="Times New Roman" w:hAnsi="Arial" w:cs="Arial"/>
+          <w:b/>
+          <w:bCs/>
+          <w:caps/>
+          <w:color w:val="000000"/>
+          <w:sz w:val="24"/>
+          <w:szCs w:val="24"/>
+        </w:rPr>
+      </w:pPr>
+    </w:p>
+    <w:p>
+      <w:pPr>
+        <w:shd w:val="clear" w:color="auto" w:fill="FFFFFF"/>
+        <w:spacing w:before="199" w:after="199" w:line="240" w:lineRule="auto"/>
+        <w:outlineLvl w:val="2"/>
+        <w:rPr>
+          <w:rFonts w:ascii="Arial" w:eastAsia="Times New Roman" w:hAnsi="Arial" w:cs="Arial"/>
+          <w:b/>
+          <w:bCs/>
+          <w:caps/>
+          <w:color w:val="000000"/>
+          <w:sz w:val="24"/>
+          <w:szCs w:val="24"/>
+        </w:rPr>
+      </w:pPr>
+    </w:p>
+    <w:p>
+      <w:pPr>
+        <w:shd w:val="clear" w:color="auto" w:fill="FFFFFF"/>
+        <w:spacing w:before="199" w:after="199" w:line="240" w:lineRule="auto"/>
+        <w:outlineLvl w:val="2"/>
+        <w:rPr>
+          <w:rFonts w:ascii="Arial" w:eastAsia="Times New Roman" w:hAnsi="Arial" w:cs="Arial"/>
+          <w:b/>
+          <w:bCs/>
+          <w:caps/>
+          <w:color w:val="000000"/>
+          <w:sz w:val="24"/>
+          <w:szCs w:val="24"/>
+        </w:rPr>
+      </w:pPr>
+    </w:p>
+    <w:p>
+      <w:pPr>
+        <w:shd w:val="clear" w:color="auto" w:fill="FFFFFF"/>
+        <w:spacing w:before="199" w:after="199" w:line="240" w:lineRule="auto"/>
+        <w:outlineLvl w:val="2"/>
+        <w:rPr>
+          <w:rFonts w:ascii="Arial" w:eastAsia="Times New Roman" w:hAnsi="Arial" w:cs="Arial"/>
+          <w:b/>
+          <w:bCs/>
+          <w:caps/>
+          <w:color w:val="000000"/>
+          <w:sz w:val="24"/>
+          <w:szCs w:val="24"/>
+        </w:rPr>
+      </w:pPr>
+      <w:r>
+        <w:rPr>
+          <w:rFonts w:ascii="Arial" w:eastAsia="Times New Roman" w:hAnsi="Arial" w:cs="Arial"/>
+          <w:b/>
+          <w:bCs/>
+          <w:caps/>
+          <w:color w:val="000000"/>
+          <w:sz w:val="24"/>
+          <w:szCs w:val="24"/>
+        </w:rPr>
+        <w:lastRenderedPageBreak/>
+        <w:t>SHARING CONFIGURATIONS</w:t>
+      </w:r>
+    </w:p>
+    <w:p>
+      <w:pPr>
+        <w:shd w:val="clear" w:color="auto" w:fill="FFFFFF"/>
+        <w:spacing w:before="199" w:after="199" w:line="240" w:lineRule="auto"/>
+        <w:outlineLvl w:val="2"/>
+        <w:rPr>
+          <w:rFonts w:ascii="Arial" w:eastAsia="Times New Roman" w:hAnsi="Arial" w:cs="Arial"/>
+          <w:noProof/>
+          <w:color w:val="000000"/>
+          <w:sz w:val="24"/>
+          <w:szCs w:val="24"/>
+          <w:shd w:val="clear" w:color="auto" w:fill="FFFFFF"/>
+        </w:rPr>
+      </w:pPr>
+      <w:r>
+        <w:rPr>
+          <w:rFonts w:ascii="Arial" w:eastAsia="Times New Roman" w:hAnsi="Arial" w:cs="Arial"/>
+          <w:noProof/>
+          <w:color w:val="000000"/>
+          <w:sz w:val="24"/>
+          <w:szCs w:val="24"/>
+          <w:shd w:val="clear" w:color="auto" w:fill="FFFFFF"/>
+        </w:rPr>
+        <w:t>To save some or all o</w:t>
+      </w:r>
+      <w:r>
+        <w:rPr>
+          <w:rFonts w:ascii="Arial" w:eastAsia="Times New Roman" w:hAnsi="Arial" w:cs="Arial"/>
+          <w:noProof/>
+          <w:color w:val="000000"/>
+          <w:sz w:val="24"/>
+          <w:szCs w:val="24"/>
+          <w:shd w:val="clear" w:color="auto" w:fill="FFFFFF"/>
+        </w:rPr>
+        <w:t xml:space="preserve">f your existing configurations to an xml file, click the </w:t>
+      </w:r>
+      <w:r>
+        <w:rPr>
+          <w:rFonts w:ascii="Arial" w:eastAsia="Times New Roman" w:hAnsi="Arial" w:cs="Arial"/>
+          <w:b/>
+          <w:bCs/>
+          <w:noProof/>
+          <w:color w:val="000000"/>
+          <w:sz w:val="24"/>
+          <w:szCs w:val="24"/>
+          <w:shd w:val="clear" w:color="auto" w:fill="FFFFFF"/>
+        </w:rPr>
+        <w:t>Share…</w:t>
+      </w:r>
+      <w:r>
+        <w:rPr>
+          <w:rFonts w:ascii="Arial" w:eastAsia="Times New Roman" w:hAnsi="Arial" w:cs="Arial"/>
+          <w:noProof/>
+          <w:color w:val="000000"/>
+          <w:sz w:val="24"/>
+          <w:szCs w:val="24"/>
+          <w:shd w:val="clear" w:color="auto" w:fill="FFFFFF"/>
+        </w:rPr>
+        <w:t xml:space="preserve"> button in the main window. </w:t>
+      </w:r>
+    </w:p>
+    <w:p>
+      <w:pPr>
+        <w:shd w:val="clear" w:color="auto" w:fill="FFFFFF"/>
+        <w:spacing w:before="199" w:after="199" w:line="240" w:lineRule="auto"/>
+        <w:jc w:val="center"/>
+        <w:outlineLvl w:val="2"/>
+        <w:rPr>
+          <w:rFonts w:ascii="Arial" w:eastAsia="Times New Roman" w:hAnsi="Arial" w:cs="Arial"/>
+          <w:caps/>
+          <w:color w:val="000000"/>
+          <w:sz w:val="24"/>
+          <w:szCs w:val="24"/>
+        </w:rPr>
+      </w:pPr>
+      <w:r>
+        <w:rPr>
+          <w:noProof/>
+        </w:rPr>
+        <w:drawing>
+          <wp:inline distT="0" distB="0" distL="0" distR="0" wp14:anchorId="73D9F8F6" wp14:editId="39E4CF6C">
+            <wp:extent cx="3331597" cy="2282624"/>
+            <wp:effectExtent l="0" t="0" r="2540" b="3810"/>
+            <wp:docPr id="12" name="Picture 12"/>
             <wp:cNvGraphicFramePr>
               <a:graphicFrameLocks xmlns:a="http://schemas.openxmlformats.org/drawingml/2006/main" noChangeAspect="1"/>
             </wp:cNvGraphicFramePr>
@@ -2440,7 +2486,7 @@
                   <pic:spPr>
                     <a:xfrm>
                       <a:off x="0" y="0"/>
-                      <a:ext cx="4381500" cy="4714875"/>
+                      <a:ext cx="3355827" cy="2299225"/>
                     </a:xfrm>
                     <a:prstGeom prst="rect">
                       <a:avLst/>
@@ -2455,214 +2501,28 @@
     </w:p>
     <w:p>
       <w:pPr>
-        <w:spacing w:after="0" w:line="240" w:lineRule="auto"/>
-        <w:rPr>
-          <w:rFonts w:ascii="Arial" w:eastAsia="Times New Roman" w:hAnsi="Arial" w:cs="Arial"/>
-          <w:noProof/>
-          <w:color w:val="000000"/>
-          <w:sz w:val="24"/>
-          <w:szCs w:val="24"/>
-          <w:shd w:val="clear" w:color="auto" w:fill="FFFFFF"/>
-        </w:rPr>
-      </w:pPr>
-    </w:p>
-    <w:p>
-      <w:pPr>
-        <w:spacing w:after="0" w:line="240" w:lineRule="auto"/>
-        <w:rPr>
-          <w:rFonts w:ascii="Arial" w:eastAsia="Times New Roman" w:hAnsi="Arial" w:cs="Arial"/>
-          <w:noProof/>
-          <w:color w:val="000000"/>
-          <w:sz w:val="24"/>
-          <w:szCs w:val="24"/>
-          <w:shd w:val="clear" w:color="auto" w:fill="FFFFFF"/>
-        </w:rPr>
-      </w:pPr>
-      <w:r>
-        <w:rPr>
-          <w:rFonts w:ascii="Arial" w:eastAsia="Times New Roman" w:hAnsi="Arial" w:cs="Arial"/>
-          <w:noProof/>
-          <w:color w:val="000000"/>
-          <w:sz w:val="24"/>
-          <w:szCs w:val="24"/>
-          <w:shd w:val="clear" w:color="auto" w:fill="FFFFFF"/>
-        </w:rPr>
-        <w:t xml:space="preserve">In the </w:t>
-      </w:r>
-      <w:r>
-        <w:rPr>
-          <w:rFonts w:ascii="Arial" w:eastAsia="Times New Roman" w:hAnsi="Arial" w:cs="Arial"/>
-          <w:b/>
-          <w:bCs/>
-          <w:noProof/>
-          <w:color w:val="000000"/>
-          <w:sz w:val="24"/>
-          <w:szCs w:val="24"/>
-          <w:shd w:val="clear" w:color="auto" w:fill="FFFFFF"/>
-        </w:rPr>
-        <w:t>Skyline</w:t>
-      </w:r>
-      <w:r>
-        <w:rPr>
-          <w:rFonts w:ascii="Arial" w:eastAsia="Times New Roman" w:hAnsi="Arial" w:cs="Arial"/>
-          <w:noProof/>
-          <w:color w:val="000000"/>
-          <w:sz w:val="24"/>
-          <w:szCs w:val="24"/>
-          <w:shd w:val="clear" w:color="auto" w:fill="FFFFFF"/>
-        </w:rPr>
-        <w:t xml:space="preserve"> tab</w:t>
-      </w:r>
-      <w:r>
-        <w:rPr>
-          <w:rFonts w:ascii="Arial" w:eastAsia="Times New Roman" w:hAnsi="Arial" w:cs="Arial"/>
-          <w:noProof/>
-          <w:color w:val="000000"/>
-          <w:sz w:val="24"/>
-          <w:szCs w:val="24"/>
-          <w:shd w:val="clear" w:color="auto" w:fill="FFFFFF"/>
-        </w:rPr>
-        <w:t xml:space="preserve"> of the </w:t>
-      </w:r>
-      <w:r>
-        <w:rPr>
-          <w:rFonts w:ascii="Arial" w:eastAsia="Times New Roman" w:hAnsi="Arial" w:cs="Arial"/>
-          <w:b/>
-          <w:bCs/>
-          <w:color w:val="000000"/>
-          <w:sz w:val="24"/>
-          <w:szCs w:val="24"/>
-          <w:shd w:val="clear" w:color="auto" w:fill="FFFFFF"/>
-        </w:rPr>
-        <w:t xml:space="preserve">Skyline Batch Configuration </w:t>
-      </w:r>
-      <w:r>
-        <w:rPr>
-          <w:rFonts w:ascii="Arial" w:eastAsia="Times New Roman" w:hAnsi="Arial" w:cs="Arial"/>
-          <w:color w:val="000000"/>
-          <w:sz w:val="24"/>
-          <w:szCs w:val="24"/>
-          <w:shd w:val="clear" w:color="auto" w:fill="FFFFFF"/>
-        </w:rPr>
-        <w:t>form</w:t>
-      </w:r>
-      <w:r>
-        <w:rPr>
-          <w:rFonts w:ascii="Arial" w:eastAsia="Times New Roman" w:hAnsi="Arial" w:cs="Arial"/>
-          <w:noProof/>
-          <w:color w:val="000000"/>
-          <w:sz w:val="24"/>
-          <w:szCs w:val="24"/>
-          <w:shd w:val="clear" w:color="auto" w:fill="FFFFFF"/>
-        </w:rPr>
-        <w:t xml:space="preserve">, you can specify which installation of skyline this configuration will use when run. If you do not have </w:t>
-      </w:r>
-      <w:r>
-        <w:rPr>
-          <w:rFonts w:ascii="Arial" w:eastAsia="Times New Roman" w:hAnsi="Arial" w:cs="Arial"/>
-          <w:noProof/>
-          <w:color w:val="000000"/>
-          <w:sz w:val="24"/>
-          <w:szCs w:val="24"/>
-          <w:shd w:val="clear" w:color="auto" w:fill="FFFFFF"/>
-        </w:rPr>
-        <w:t xml:space="preserve">an administrative or web-based installation of </w:t>
-      </w:r>
-      <w:r>
-        <w:rPr>
-          <w:rFonts w:ascii="Arial" w:eastAsia="Times New Roman" w:hAnsi="Arial" w:cs="Arial"/>
-          <w:noProof/>
-          <w:color w:val="000000"/>
-          <w:sz w:val="24"/>
-          <w:szCs w:val="24"/>
-          <w:shd w:val="clear" w:color="auto" w:fill="FFFFFF"/>
-        </w:rPr>
-        <w:t>Skyline or S</w:t>
-      </w:r>
-      <w:r>
-        <w:rPr>
-          <w:rFonts w:ascii="Arial" w:eastAsia="Times New Roman" w:hAnsi="Arial" w:cs="Arial"/>
-          <w:noProof/>
-          <w:color w:val="000000"/>
-          <w:sz w:val="24"/>
-          <w:szCs w:val="24"/>
-          <w:shd w:val="clear" w:color="auto" w:fill="FFFFFF"/>
-        </w:rPr>
-        <w:t>k</w:t>
-      </w:r>
-      <w:r>
-        <w:rPr>
-          <w:rFonts w:ascii="Arial" w:eastAsia="Times New Roman" w:hAnsi="Arial" w:cs="Arial"/>
-          <w:noProof/>
-          <w:color w:val="000000"/>
-          <w:sz w:val="24"/>
-          <w:szCs w:val="24"/>
-          <w:shd w:val="clear" w:color="auto" w:fill="FFFFFF"/>
-        </w:rPr>
-        <w:t>yline-</w:t>
-      </w:r>
-      <w:r>
-        <w:rPr>
-          <w:rFonts w:ascii="Arial" w:eastAsia="Times New Roman" w:hAnsi="Arial" w:cs="Arial"/>
-          <w:noProof/>
-          <w:color w:val="000000"/>
-          <w:sz w:val="24"/>
-          <w:szCs w:val="24"/>
-          <w:shd w:val="clear" w:color="auto" w:fill="FFFFFF"/>
-        </w:rPr>
-        <w:t>d</w:t>
-      </w:r>
-      <w:r>
-        <w:rPr>
-          <w:rFonts w:ascii="Arial" w:eastAsia="Times New Roman" w:hAnsi="Arial" w:cs="Arial"/>
-          <w:noProof/>
-          <w:color w:val="000000"/>
-          <w:sz w:val="24"/>
-          <w:szCs w:val="24"/>
-          <w:shd w:val="clear" w:color="auto" w:fill="FFFFFF"/>
-        </w:rPr>
-        <w:t>aily, the corresponding option will be grayed out. You can always specify a path to a Skyline (or Skyline-daily) installation somewhere else on your computer.</w:t>
-      </w:r>
-    </w:p>
-    <w:p>
-      <w:pPr>
-        <w:spacing w:after="0" w:line="240" w:lineRule="auto"/>
-        <w:jc w:val="center"/>
-        <w:rPr>
-          <w:rFonts w:ascii="Arial" w:eastAsia="Times New Roman" w:hAnsi="Arial" w:cs="Arial"/>
-          <w:noProof/>
-          <w:color w:val="000000"/>
-          <w:sz w:val="24"/>
-          <w:szCs w:val="24"/>
-          <w:shd w:val="clear" w:color="auto" w:fill="FFFFFF"/>
-        </w:rPr>
-      </w:pPr>
-    </w:p>
-    <w:p>
-      <w:pPr>
         <w:shd w:val="clear" w:color="auto" w:fill="FFFFFF"/>
         <w:spacing w:before="199" w:after="199" w:line="240" w:lineRule="auto"/>
         <w:outlineLvl w:val="2"/>
         <w:rPr>
           <w:rFonts w:ascii="Arial" w:eastAsia="Times New Roman" w:hAnsi="Arial" w:cs="Arial"/>
-          <w:b/>
-          <w:bCs/>
-          <w:caps/>
-          <w:color w:val="000000"/>
-          <w:sz w:val="24"/>
-          <w:szCs w:val="24"/>
-        </w:rPr>
-      </w:pPr>
-      <w:r>
-        <w:rPr>
-          <w:rFonts w:ascii="Arial" w:eastAsia="Times New Roman" w:hAnsi="Arial" w:cs="Arial"/>
-          <w:noProof/>
-          <w:color w:val="000000"/>
-          <w:sz w:val="24"/>
-          <w:szCs w:val="24"/>
-          <w:shd w:val="clear" w:color="auto" w:fill="FFFFFF"/>
-        </w:rPr>
-        <w:t xml:space="preserve">Click </w:t>
+          <w:noProof/>
+          <w:color w:val="000000"/>
+          <w:sz w:val="24"/>
+          <w:szCs w:val="24"/>
+          <w:shd w:val="clear" w:color="auto" w:fill="FFFFFF"/>
+        </w:rPr>
+      </w:pPr>
+      <w:r>
+        <w:rPr>
+          <w:rFonts w:ascii="Arial" w:eastAsia="Times New Roman" w:hAnsi="Arial" w:cs="Arial"/>
+          <w:noProof/>
+          <w:color w:val="000000"/>
+          <w:sz w:val="24"/>
+          <w:szCs w:val="24"/>
+          <w:shd w:val="clear" w:color="auto" w:fill="FFFFFF"/>
+        </w:rPr>
+        <w:t xml:space="preserve">In the Share Configurations Form, you can select configurations you wish to save and specify a file path. Then click </w:t>
       </w:r>
       <w:r>
         <w:rPr>
@@ -2686,7 +2546,7 @@
           <w:szCs w:val="24"/>
           <w:shd w:val="clear" w:color="auto" w:fill="FFFFFF"/>
         </w:rPr>
-        <w:t xml:space="preserve"> to add the configuration to the list and return to the main window.</w:t>
+        <w:t>.</w:t>
       </w:r>
     </w:p>
     <w:p>
@@ -2696,167 +2556,47 @@
         <w:outlineLvl w:val="2"/>
         <w:rPr>
           <w:rFonts w:ascii="Arial" w:eastAsia="Times New Roman" w:hAnsi="Arial" w:cs="Arial"/>
-          <w:b/>
-          <w:bCs/>
-          <w:caps/>
-          <w:color w:val="000000"/>
-          <w:sz w:val="24"/>
-          <w:szCs w:val="24"/>
-        </w:rPr>
-      </w:pPr>
-    </w:p>
-    <w:p>
-      <w:pPr>
-        <w:shd w:val="clear" w:color="auto" w:fill="FFFFFF"/>
-        <w:spacing w:before="199" w:after="199" w:line="240" w:lineRule="auto"/>
-        <w:outlineLvl w:val="2"/>
-        <w:rPr>
-          <w:rFonts w:ascii="Arial" w:eastAsia="Times New Roman" w:hAnsi="Arial" w:cs="Arial"/>
-          <w:b/>
-          <w:bCs/>
-          <w:caps/>
-          <w:color w:val="000000"/>
-          <w:sz w:val="24"/>
-          <w:szCs w:val="24"/>
-        </w:rPr>
-      </w:pPr>
-    </w:p>
-    <w:p>
-      <w:pPr>
-        <w:shd w:val="clear" w:color="auto" w:fill="FFFFFF"/>
-        <w:spacing w:before="199" w:after="199" w:line="240" w:lineRule="auto"/>
-        <w:outlineLvl w:val="2"/>
-        <w:rPr>
-          <w:rFonts w:ascii="Arial" w:eastAsia="Times New Roman" w:hAnsi="Arial" w:cs="Arial"/>
-          <w:b/>
-          <w:bCs/>
-          <w:caps/>
-          <w:color w:val="000000"/>
-          <w:sz w:val="24"/>
-          <w:szCs w:val="24"/>
-        </w:rPr>
-      </w:pPr>
-    </w:p>
-    <w:p>
-      <w:pPr>
-        <w:shd w:val="clear" w:color="auto" w:fill="FFFFFF"/>
-        <w:spacing w:before="199" w:after="199" w:line="240" w:lineRule="auto"/>
-        <w:outlineLvl w:val="2"/>
-        <w:rPr>
-          <w:rFonts w:ascii="Arial" w:eastAsia="Times New Roman" w:hAnsi="Arial" w:cs="Arial"/>
-          <w:b/>
-          <w:bCs/>
-          <w:caps/>
-          <w:color w:val="000000"/>
-          <w:sz w:val="24"/>
-          <w:szCs w:val="24"/>
-        </w:rPr>
-      </w:pPr>
-    </w:p>
-    <w:p>
-      <w:pPr>
-        <w:shd w:val="clear" w:color="auto" w:fill="FFFFFF"/>
-        <w:spacing w:before="199" w:after="199" w:line="240" w:lineRule="auto"/>
-        <w:outlineLvl w:val="2"/>
-        <w:rPr>
-          <w:rFonts w:ascii="Arial" w:eastAsia="Times New Roman" w:hAnsi="Arial" w:cs="Arial"/>
-          <w:b/>
-          <w:bCs/>
-          <w:caps/>
-          <w:color w:val="000000"/>
-          <w:sz w:val="24"/>
-          <w:szCs w:val="24"/>
-        </w:rPr>
-      </w:pPr>
-    </w:p>
-    <w:p>
-      <w:pPr>
-        <w:shd w:val="clear" w:color="auto" w:fill="FFFFFF"/>
-        <w:spacing w:before="199" w:after="199" w:line="240" w:lineRule="auto"/>
-        <w:outlineLvl w:val="2"/>
-        <w:rPr>
-          <w:rFonts w:ascii="Arial" w:eastAsia="Times New Roman" w:hAnsi="Arial" w:cs="Arial"/>
-          <w:b/>
-          <w:bCs/>
-          <w:caps/>
-          <w:color w:val="000000"/>
-          <w:sz w:val="24"/>
-          <w:szCs w:val="24"/>
-        </w:rPr>
-      </w:pPr>
-      <w:r>
-        <w:rPr>
-          <w:rFonts w:ascii="Arial" w:eastAsia="Times New Roman" w:hAnsi="Arial" w:cs="Arial"/>
-          <w:b/>
-          <w:bCs/>
-          <w:caps/>
-          <w:color w:val="000000"/>
-          <w:sz w:val="24"/>
-          <w:szCs w:val="24"/>
-        </w:rPr>
-        <w:lastRenderedPageBreak/>
-        <w:t>SHARING CONFIGURATIONS</w:t>
-      </w:r>
-    </w:p>
-    <w:p>
-      <w:pPr>
-        <w:shd w:val="clear" w:color="auto" w:fill="FFFFFF"/>
-        <w:spacing w:before="199" w:after="199" w:line="240" w:lineRule="auto"/>
-        <w:outlineLvl w:val="2"/>
-        <w:rPr>
-          <w:rFonts w:ascii="Arial" w:eastAsia="Times New Roman" w:hAnsi="Arial" w:cs="Arial"/>
-          <w:noProof/>
-          <w:color w:val="000000"/>
-          <w:sz w:val="24"/>
-          <w:szCs w:val="24"/>
-          <w:shd w:val="clear" w:color="auto" w:fill="FFFFFF"/>
-        </w:rPr>
-      </w:pPr>
-      <w:r>
-        <w:rPr>
-          <w:rFonts w:ascii="Arial" w:eastAsia="Times New Roman" w:hAnsi="Arial" w:cs="Arial"/>
-          <w:noProof/>
-          <w:color w:val="000000"/>
-          <w:sz w:val="24"/>
-          <w:szCs w:val="24"/>
-          <w:shd w:val="clear" w:color="auto" w:fill="FFFFFF"/>
-        </w:rPr>
-        <w:t>To save some or all o</w:t>
-      </w:r>
-      <w:r>
-        <w:rPr>
-          <w:rFonts w:ascii="Arial" w:eastAsia="Times New Roman" w:hAnsi="Arial" w:cs="Arial"/>
-          <w:noProof/>
-          <w:color w:val="000000"/>
-          <w:sz w:val="24"/>
-          <w:szCs w:val="24"/>
-          <w:shd w:val="clear" w:color="auto" w:fill="FFFFFF"/>
-        </w:rPr>
-        <w:t xml:space="preserve">f your existing configurations to an xml file, click the </w:t>
-      </w:r>
-      <w:r>
-        <w:rPr>
-          <w:rFonts w:ascii="Arial" w:eastAsia="Times New Roman" w:hAnsi="Arial" w:cs="Arial"/>
-          <w:b/>
-          <w:bCs/>
-          <w:noProof/>
-          <w:color w:val="000000"/>
-          <w:sz w:val="24"/>
-          <w:szCs w:val="24"/>
-          <w:shd w:val="clear" w:color="auto" w:fill="FFFFFF"/>
-        </w:rPr>
-        <w:t>Share…</w:t>
-      </w:r>
-      <w:r>
-        <w:rPr>
-          <w:rFonts w:ascii="Arial" w:eastAsia="Times New Roman" w:hAnsi="Arial" w:cs="Arial"/>
-          <w:noProof/>
-          <w:color w:val="000000"/>
-          <w:sz w:val="24"/>
-          <w:szCs w:val="24"/>
-          <w:shd w:val="clear" w:color="auto" w:fill="FFFFFF"/>
-        </w:rPr>
-        <w:t xml:space="preserve"> button in the main window. </w:t>
+          <w:noProof/>
+          <w:color w:val="000000"/>
+          <w:sz w:val="24"/>
+          <w:szCs w:val="24"/>
+          <w:shd w:val="clear" w:color="auto" w:fill="FFFFFF"/>
+        </w:rPr>
+      </w:pPr>
+      <w:r>
+        <w:rPr>
+          <w:rFonts w:ascii="Arial" w:eastAsia="Times New Roman" w:hAnsi="Arial" w:cs="Arial"/>
+          <w:noProof/>
+          <w:color w:val="000000"/>
+          <w:sz w:val="24"/>
+          <w:szCs w:val="24"/>
+          <w:shd w:val="clear" w:color="auto" w:fill="FFFFFF"/>
+        </w:rPr>
+        <w:t xml:space="preserve">The configurations in the resulting file can be imported using the </w:t>
+      </w:r>
+      <w:r>
+        <w:rPr>
+          <w:rFonts w:ascii="Arial" w:eastAsia="Times New Roman" w:hAnsi="Arial" w:cs="Arial"/>
+          <w:b/>
+          <w:bCs/>
+          <w:noProof/>
+          <w:color w:val="000000"/>
+          <w:sz w:val="24"/>
+          <w:szCs w:val="24"/>
+          <w:shd w:val="clear" w:color="auto" w:fill="FFFFFF"/>
+        </w:rPr>
+        <w:t xml:space="preserve">Import… </w:t>
+      </w:r>
+      <w:r>
+        <w:rPr>
+          <w:rFonts w:ascii="Arial" w:eastAsia="Times New Roman" w:hAnsi="Arial" w:cs="Arial"/>
+          <w:noProof/>
+          <w:color w:val="000000"/>
+          <w:sz w:val="24"/>
+          <w:szCs w:val="24"/>
+          <w:shd w:val="clear" w:color="auto" w:fill="FFFFFF"/>
+        </w:rPr>
+        <w:t xml:space="preserve"> button and specifying the path to the file you wish to import from. </w:t>
       </w:r>
     </w:p>
     <w:p>
@@ -2867,10 +2607,11 @@
         <w:outlineLvl w:val="2"/>
         <w:rPr>
           <w:rFonts w:ascii="Arial" w:eastAsia="Times New Roman" w:hAnsi="Arial" w:cs="Arial"/>
-          <w:caps/>
-          <w:color w:val="000000"/>
-          <w:sz w:val="24"/>
-          <w:szCs w:val="24"/>
+          <w:noProof/>
+          <w:color w:val="000000"/>
+          <w:sz w:val="24"/>
+          <w:szCs w:val="24"/>
+          <w:shd w:val="clear" w:color="auto" w:fill="FFFFFF"/>
         </w:rPr>
       </w:pPr>
       <w:r>
@@ -2878,10 +2619,10 @@
           <w:noProof/>
         </w:rPr>
         <w:drawing>
-          <wp:inline distT="0" distB="0" distL="0" distR="0" wp14:anchorId="73D9F8F6" wp14:editId="39E4CF6C">
-            <wp:extent cx="3331597" cy="2282624"/>
-            <wp:effectExtent l="0" t="0" r="2540" b="3810"/>
-            <wp:docPr id="12" name="Picture 12"/>
+          <wp:inline distT="0" distB="0" distL="0" distR="0" wp14:anchorId="1A777F6E" wp14:editId="0C7A437B">
+            <wp:extent cx="4230093" cy="2080711"/>
+            <wp:effectExtent l="0" t="0" r="0" b="0"/>
+            <wp:docPr id="15" name="Picture 15"/>
             <wp:cNvGraphicFramePr>
               <a:graphicFrameLocks xmlns:a="http://schemas.openxmlformats.org/drawingml/2006/main" noChangeAspect="1"/>
             </wp:cNvGraphicFramePr>
@@ -2901,7 +2642,7 @@
                   <pic:spPr>
                     <a:xfrm>
                       <a:off x="0" y="0"/>
-                      <a:ext cx="3355827" cy="2299225"/>
+                      <a:ext cx="4273338" cy="2101983"/>
                     </a:xfrm>
                     <a:prstGeom prst="rect">
                       <a:avLst/>
@@ -2937,31 +2678,7 @@
           <w:szCs w:val="24"/>
           <w:shd w:val="clear" w:color="auto" w:fill="FFFFFF"/>
         </w:rPr>
-        <w:t xml:space="preserve">In the Share Configurations Form, you can select configurations you wish to save and specify a file path. Then click </w:t>
-      </w:r>
-      <w:r>
-        <w:rPr>
-          <w:rFonts w:ascii="Arial" w:eastAsia="Times New Roman" w:hAnsi="Arial" w:cs="Arial"/>
-          <w:b/>
-          <w:bCs/>
-          <w:noProof/>
-          <w:color w:val="000000"/>
-          <w:sz w:val="24"/>
-          <w:szCs w:val="24"/>
-          <w:shd w:val="clear" w:color="auto" w:fill="FFFFFF"/>
-        </w:rPr>
-        <w:t>Save</w:t>
-      </w:r>
-      <w:r>
-        <w:rPr>
-          <w:rFonts w:ascii="Arial" w:eastAsia="Times New Roman" w:hAnsi="Arial" w:cs="Arial"/>
-          <w:noProof/>
-          <w:color w:val="000000"/>
-          <w:sz w:val="24"/>
-          <w:szCs w:val="24"/>
-          <w:shd w:val="clear" w:color="auto" w:fill="FFFFFF"/>
-        </w:rPr>
-        <w:t>.</w:t>
+        <w:t>Configurations can only be imported if they have different names than those already loaded.</w:t>
       </w:r>
     </w:p>
     <w:p>
@@ -2978,40 +2695,94 @@
           <w:shd w:val="clear" w:color="auto" w:fill="FFFFFF"/>
         </w:rPr>
       </w:pPr>
-      <w:r>
-        <w:rPr>
-          <w:rFonts w:ascii="Arial" w:eastAsia="Times New Roman" w:hAnsi="Arial" w:cs="Arial"/>
-          <w:noProof/>
-          <w:color w:val="000000"/>
-          <w:sz w:val="24"/>
-          <w:szCs w:val="24"/>
-          <w:shd w:val="clear" w:color="auto" w:fill="FFFFFF"/>
-        </w:rPr>
-        <w:t xml:space="preserve">The configurations in the resulting file can be imported using the </w:t>
-      </w:r>
-      <w:r>
-        <w:rPr>
-          <w:rFonts w:ascii="Arial" w:eastAsia="Times New Roman" w:hAnsi="Arial" w:cs="Arial"/>
-          <w:b/>
-          <w:bCs/>
-          <w:noProof/>
-          <w:color w:val="000000"/>
-          <w:sz w:val="24"/>
-          <w:szCs w:val="24"/>
-          <w:shd w:val="clear" w:color="auto" w:fill="FFFFFF"/>
-        </w:rPr>
-        <w:t xml:space="preserve">Import… </w:t>
-      </w:r>
-      <w:r>
-        <w:rPr>
-          <w:rFonts w:ascii="Arial" w:eastAsia="Times New Roman" w:hAnsi="Arial" w:cs="Arial"/>
-          <w:noProof/>
-          <w:color w:val="000000"/>
-          <w:sz w:val="24"/>
-          <w:szCs w:val="24"/>
-          <w:shd w:val="clear" w:color="auto" w:fill="FFFFFF"/>
-        </w:rPr>
-        <w:t xml:space="preserve"> button and specifying the path to the file you wish to import from. </w:t>
+    </w:p>
+    <w:p>
+      <w:pPr>
+        <w:shd w:val="clear" w:color="auto" w:fill="FFFFFF"/>
+        <w:spacing w:before="199" w:after="199" w:line="240" w:lineRule="auto"/>
+        <w:outlineLvl w:val="2"/>
+        <w:rPr>
+          <w:rFonts w:ascii="Arial" w:eastAsia="Times New Roman" w:hAnsi="Arial" w:cs="Arial"/>
+          <w:noProof/>
+          <w:color w:val="000000"/>
+          <w:sz w:val="24"/>
+          <w:szCs w:val="24"/>
+          <w:shd w:val="clear" w:color="auto" w:fill="FFFFFF"/>
+        </w:rPr>
+      </w:pPr>
+    </w:p>
+    <w:p>
+      <w:pPr>
+        <w:shd w:val="clear" w:color="auto" w:fill="FFFFFF"/>
+        <w:spacing w:before="199" w:after="199" w:line="240" w:lineRule="auto"/>
+        <w:outlineLvl w:val="2"/>
+        <w:rPr>
+          <w:rFonts w:ascii="Arial" w:eastAsia="Times New Roman" w:hAnsi="Arial" w:cs="Arial"/>
+          <w:noProof/>
+          <w:color w:val="000000"/>
+          <w:sz w:val="24"/>
+          <w:szCs w:val="24"/>
+          <w:shd w:val="clear" w:color="auto" w:fill="FFFFFF"/>
+        </w:rPr>
+      </w:pPr>
+    </w:p>
+    <w:p>
+      <w:pPr>
+        <w:shd w:val="clear" w:color="auto" w:fill="FFFFFF"/>
+        <w:spacing w:before="199" w:after="199" w:line="240" w:lineRule="auto"/>
+        <w:outlineLvl w:val="2"/>
+        <w:rPr>
+          <w:rFonts w:ascii="Arial" w:eastAsia="Times New Roman" w:hAnsi="Arial" w:cs="Arial"/>
+          <w:noProof/>
+          <w:color w:val="000000"/>
+          <w:sz w:val="24"/>
+          <w:szCs w:val="24"/>
+          <w:shd w:val="clear" w:color="auto" w:fill="FFFFFF"/>
+        </w:rPr>
+      </w:pPr>
+    </w:p>
+    <w:p>
+      <w:pPr>
+        <w:shd w:val="clear" w:color="auto" w:fill="FFFFFF"/>
+        <w:spacing w:before="199" w:after="199" w:line="240" w:lineRule="auto"/>
+        <w:outlineLvl w:val="2"/>
+        <w:rPr>
+          <w:rFonts w:ascii="Arial" w:eastAsia="Times New Roman" w:hAnsi="Arial" w:cs="Arial"/>
+          <w:noProof/>
+          <w:color w:val="000000"/>
+          <w:sz w:val="24"/>
+          <w:szCs w:val="24"/>
+          <w:shd w:val="clear" w:color="auto" w:fill="FFFFFF"/>
+        </w:rPr>
+      </w:pPr>
+    </w:p>
+    <w:p>
+      <w:pPr>
+        <w:shd w:val="clear" w:color="auto" w:fill="FFFFFF"/>
+        <w:spacing w:before="199" w:after="199" w:line="240" w:lineRule="auto"/>
+        <w:outlineLvl w:val="2"/>
+        <w:rPr>
+          <w:rFonts w:ascii="Arial" w:eastAsia="Times New Roman" w:hAnsi="Arial" w:cs="Arial"/>
+          <w:b/>
+          <w:bCs/>
+          <w:caps/>
+          <w:color w:val="000000"/>
+          <w:sz w:val="24"/>
+          <w:szCs w:val="24"/>
+        </w:rPr>
+      </w:pPr>
+      <w:r>
+        <w:rPr>
+          <w:rFonts w:ascii="Arial" w:eastAsia="Times New Roman" w:hAnsi="Arial" w:cs="Arial"/>
+          <w:b/>
+          <w:bCs/>
+          <w:caps/>
+          <w:color w:val="000000"/>
+          <w:sz w:val="24"/>
+          <w:szCs w:val="24"/>
+        </w:rPr>
+        <w:lastRenderedPageBreak/>
+        <w:t>INVALID CONFIGURATIONS</w:t>
       </w:r>
     </w:p>
     <w:p>
@@ -3022,11 +2793,10 @@
         <w:outlineLvl w:val="2"/>
         <w:rPr>
           <w:rFonts w:ascii="Arial" w:eastAsia="Times New Roman" w:hAnsi="Arial" w:cs="Arial"/>
-          <w:noProof/>
-          <w:color w:val="000000"/>
-          <w:sz w:val="24"/>
-          <w:szCs w:val="24"/>
-          <w:shd w:val="clear" w:color="auto" w:fill="FFFFFF"/>
+          <w:caps/>
+          <w:color w:val="000000"/>
+          <w:sz w:val="24"/>
+          <w:szCs w:val="24"/>
         </w:rPr>
       </w:pPr>
       <w:r>
@@ -3034,10 +2804,10 @@
           <w:noProof/>
         </w:rPr>
         <w:drawing>
-          <wp:inline distT="0" distB="0" distL="0" distR="0" wp14:anchorId="1A777F6E" wp14:editId="0C7A437B">
-            <wp:extent cx="4230093" cy="2080711"/>
-            <wp:effectExtent l="0" t="0" r="0" b="0"/>
-            <wp:docPr id="15" name="Picture 15"/>
+          <wp:inline distT="0" distB="0" distL="0" distR="0" wp14:anchorId="3B5C5F55" wp14:editId="56C9C039">
+            <wp:extent cx="4452478" cy="3601941"/>
+            <wp:effectExtent l="0" t="0" r="5715" b="0"/>
+            <wp:docPr id="14" name="Picture 14"/>
             <wp:cNvGraphicFramePr>
               <a:graphicFrameLocks xmlns:a="http://schemas.openxmlformats.org/drawingml/2006/main" noChangeAspect="1"/>
             </wp:cNvGraphicFramePr>
@@ -3057,7 +2827,7 @@
                   <pic:spPr>
                     <a:xfrm>
                       <a:off x="0" y="0"/>
-                      <a:ext cx="4273338" cy="2101983"/>
+                      <a:ext cx="4502659" cy="3642536"/>
                     </a:xfrm>
                     <a:prstGeom prst="rect">
                       <a:avLst/>
@@ -3077,23 +2847,92 @@
         <w:outlineLvl w:val="2"/>
         <w:rPr>
           <w:rFonts w:ascii="Arial" w:eastAsia="Times New Roman" w:hAnsi="Arial" w:cs="Arial"/>
-          <w:noProof/>
-          <w:color w:val="000000"/>
-          <w:sz w:val="24"/>
-          <w:szCs w:val="24"/>
-          <w:shd w:val="clear" w:color="auto" w:fill="FFFFFF"/>
-        </w:rPr>
-      </w:pPr>
-      <w:r>
-        <w:rPr>
-          <w:rFonts w:ascii="Arial" w:eastAsia="Times New Roman" w:hAnsi="Arial" w:cs="Arial"/>
-          <w:noProof/>
-          <w:color w:val="000000"/>
-          <w:sz w:val="24"/>
-          <w:szCs w:val="24"/>
-          <w:shd w:val="clear" w:color="auto" w:fill="FFFFFF"/>
-        </w:rPr>
-        <w:t>Configurations can only be imported if they have different names than those already loaded.</w:t>
+          <w:caps/>
+          <w:color w:val="000000"/>
+          <w:sz w:val="24"/>
+          <w:szCs w:val="24"/>
+        </w:rPr>
+      </w:pPr>
+      <w:r>
+        <w:rPr>
+          <w:rFonts w:ascii="Arial" w:eastAsia="Times New Roman" w:hAnsi="Arial" w:cs="Arial"/>
+          <w:noProof/>
+          <w:color w:val="000000"/>
+          <w:sz w:val="24"/>
+          <w:szCs w:val="24"/>
+          <w:shd w:val="clear" w:color="auto" w:fill="FFFFFF"/>
+        </w:rPr>
+        <w:t xml:space="preserve">Invalid </w:t>
+      </w:r>
+      <w:r>
+        <w:rPr>
+          <w:rFonts w:ascii="Arial" w:eastAsia="Times New Roman" w:hAnsi="Arial" w:cs="Arial"/>
+          <w:noProof/>
+          <w:color w:val="000000"/>
+          <w:sz w:val="24"/>
+          <w:szCs w:val="24"/>
+          <w:shd w:val="clear" w:color="auto" w:fill="FFFFFF"/>
+        </w:rPr>
+        <w:t xml:space="preserve">configurations </w:t>
+      </w:r>
+      <w:r>
+        <w:rPr>
+          <w:rFonts w:ascii="Arial" w:eastAsia="Times New Roman" w:hAnsi="Arial" w:cs="Arial"/>
+          <w:noProof/>
+          <w:color w:val="000000"/>
+          <w:sz w:val="24"/>
+          <w:szCs w:val="24"/>
+          <w:shd w:val="clear" w:color="auto" w:fill="FFFFFF"/>
+        </w:rPr>
+        <w:t xml:space="preserve">may occur if files in the configuration do not exist. They will appear in red, and will prevent any configuration from running. To fix the configuration, simply </w:t>
+      </w:r>
+      <w:r>
+        <w:rPr>
+          <w:rFonts w:ascii="Arial" w:eastAsia="Times New Roman" w:hAnsi="Arial" w:cs="Arial"/>
+          <w:b/>
+          <w:bCs/>
+          <w:noProof/>
+          <w:color w:val="000000"/>
+          <w:sz w:val="24"/>
+          <w:szCs w:val="24"/>
+          <w:shd w:val="clear" w:color="auto" w:fill="FFFFFF"/>
+        </w:rPr>
+        <w:t xml:space="preserve">Edit </w:t>
+      </w:r>
+      <w:r>
+        <w:rPr>
+          <w:rFonts w:ascii="Arial" w:eastAsia="Times New Roman" w:hAnsi="Arial" w:cs="Arial"/>
+          <w:noProof/>
+          <w:color w:val="000000"/>
+          <w:sz w:val="24"/>
+          <w:szCs w:val="24"/>
+          <w:shd w:val="clear" w:color="auto" w:fill="FFFFFF"/>
+        </w:rPr>
+        <w:t xml:space="preserve">and </w:t>
+      </w:r>
+      <w:r>
+        <w:rPr>
+          <w:rFonts w:ascii="Arial" w:eastAsia="Times New Roman" w:hAnsi="Arial" w:cs="Arial"/>
+          <w:b/>
+          <w:bCs/>
+          <w:noProof/>
+          <w:color w:val="000000"/>
+          <w:sz w:val="24"/>
+          <w:szCs w:val="24"/>
+          <w:shd w:val="clear" w:color="auto" w:fill="FFFFFF"/>
+        </w:rPr>
+        <w:t>Save</w:t>
+      </w:r>
+      <w:r>
+        <w:rPr>
+          <w:rFonts w:ascii="Arial" w:eastAsia="Times New Roman" w:hAnsi="Arial" w:cs="Arial"/>
+          <w:noProof/>
+          <w:color w:val="000000"/>
+          <w:sz w:val="24"/>
+          <w:szCs w:val="24"/>
+          <w:shd w:val="clear" w:color="auto" w:fill="FFFFFF"/>
+        </w:rPr>
+        <w:t xml:space="preserve"> it. Skyline Batch will point you to the problamatic file paths.</w:t>
       </w:r>
     </w:p>
     <w:p>
@@ -3103,11 +2942,12 @@
         <w:outlineLvl w:val="2"/>
         <w:rPr>
           <w:rFonts w:ascii="Arial" w:eastAsia="Times New Roman" w:hAnsi="Arial" w:cs="Arial"/>
-          <w:noProof/>
-          <w:color w:val="000000"/>
-          <w:sz w:val="24"/>
-          <w:szCs w:val="24"/>
-          <w:shd w:val="clear" w:color="auto" w:fill="FFFFFF"/>
+          <w:b/>
+          <w:bCs/>
+          <w:caps/>
+          <w:color w:val="000000"/>
+          <w:sz w:val="24"/>
+          <w:szCs w:val="24"/>
         </w:rPr>
       </w:pPr>
     </w:p>
@@ -3118,11 +2958,12 @@
         <w:outlineLvl w:val="2"/>
         <w:rPr>
           <w:rFonts w:ascii="Arial" w:eastAsia="Times New Roman" w:hAnsi="Arial" w:cs="Arial"/>
-          <w:noProof/>
-          <w:color w:val="000000"/>
-          <w:sz w:val="24"/>
-          <w:szCs w:val="24"/>
-          <w:shd w:val="clear" w:color="auto" w:fill="FFFFFF"/>
+          <w:b/>
+          <w:bCs/>
+          <w:caps/>
+          <w:color w:val="000000"/>
+          <w:sz w:val="24"/>
+          <w:szCs w:val="24"/>
         </w:rPr>
       </w:pPr>
     </w:p>
@@ -3133,11 +2974,12 @@
         <w:outlineLvl w:val="2"/>
         <w:rPr>
           <w:rFonts w:ascii="Arial" w:eastAsia="Times New Roman" w:hAnsi="Arial" w:cs="Arial"/>
-          <w:noProof/>
-          <w:color w:val="000000"/>
-          <w:sz w:val="24"/>
-          <w:szCs w:val="24"/>
-          <w:shd w:val="clear" w:color="auto" w:fill="FFFFFF"/>
+          <w:b/>
+          <w:bCs/>
+          <w:caps/>
+          <w:color w:val="000000"/>
+          <w:sz w:val="24"/>
+          <w:szCs w:val="24"/>
         </w:rPr>
       </w:pPr>
     </w:p>
@@ -3148,11 +2990,12 @@
         <w:outlineLvl w:val="2"/>
         <w:rPr>
           <w:rFonts w:ascii="Arial" w:eastAsia="Times New Roman" w:hAnsi="Arial" w:cs="Arial"/>
-          <w:noProof/>
-          <w:color w:val="000000"/>
-          <w:sz w:val="24"/>
-          <w:szCs w:val="24"/>
-          <w:shd w:val="clear" w:color="auto" w:fill="FFFFFF"/>
+          <w:b/>
+          <w:bCs/>
+          <w:caps/>
+          <w:color w:val="000000"/>
+          <w:sz w:val="24"/>
+          <w:szCs w:val="24"/>
         </w:rPr>
       </w:pPr>
     </w:p>
@@ -3163,11 +3006,12 @@
         <w:outlineLvl w:val="2"/>
         <w:rPr>
           <w:rFonts w:ascii="Arial" w:eastAsia="Times New Roman" w:hAnsi="Arial" w:cs="Arial"/>
-          <w:noProof/>
-          <w:color w:val="000000"/>
-          <w:sz w:val="24"/>
-          <w:szCs w:val="24"/>
-          <w:shd w:val="clear" w:color="auto" w:fill="FFFFFF"/>
+          <w:b/>
+          <w:bCs/>
+          <w:caps/>
+          <w:color w:val="000000"/>
+          <w:sz w:val="24"/>
+          <w:szCs w:val="24"/>
         </w:rPr>
       </w:pPr>
     </w:p>
@@ -3186,32 +3030,142 @@
           <w:szCs w:val="24"/>
         </w:rPr>
       </w:pPr>
-      <w:r>
-        <w:rPr>
-          <w:rFonts w:ascii="Arial" w:eastAsia="Times New Roman" w:hAnsi="Arial" w:cs="Arial"/>
-          <w:b/>
-          <w:bCs/>
-          <w:caps/>
-          <w:color w:val="000000"/>
-          <w:sz w:val="24"/>
-          <w:szCs w:val="24"/>
-        </w:rPr>
-        <w:lastRenderedPageBreak/>
-        <w:t>INVALID CONFIGURATIONS</w:t>
-      </w:r>
     </w:p>
     <w:p>
       <w:pPr>
         <w:shd w:val="clear" w:color="auto" w:fill="FFFFFF"/>
         <w:spacing w:before="199" w:after="199" w:line="240" w:lineRule="auto"/>
+        <w:outlineLvl w:val="2"/>
+        <w:rPr>
+          <w:rFonts w:ascii="Arial" w:eastAsia="Times New Roman" w:hAnsi="Arial" w:cs="Arial"/>
+          <w:b/>
+          <w:bCs/>
+          <w:caps/>
+          <w:color w:val="000000"/>
+          <w:sz w:val="24"/>
+          <w:szCs w:val="24"/>
+        </w:rPr>
+      </w:pPr>
+    </w:p>
+    <w:p>
+      <w:pPr>
+        <w:shd w:val="clear" w:color="auto" w:fill="FFFFFF"/>
+        <w:spacing w:before="199" w:after="199" w:line="240" w:lineRule="auto"/>
+        <w:outlineLvl w:val="2"/>
+        <w:rPr>
+          <w:rFonts w:ascii="Arial" w:eastAsia="Times New Roman" w:hAnsi="Arial" w:cs="Arial"/>
+          <w:b/>
+          <w:bCs/>
+          <w:caps/>
+          <w:color w:val="000000"/>
+          <w:sz w:val="24"/>
+          <w:szCs w:val="24"/>
+        </w:rPr>
+      </w:pPr>
+    </w:p>
+    <w:p>
+      <w:pPr>
+        <w:shd w:val="clear" w:color="auto" w:fill="FFFFFF"/>
+        <w:spacing w:before="199" w:after="199" w:line="240" w:lineRule="auto"/>
+        <w:outlineLvl w:val="2"/>
+        <w:rPr>
+          <w:rFonts w:ascii="Arial" w:eastAsia="Times New Roman" w:hAnsi="Arial" w:cs="Arial"/>
+          <w:b/>
+          <w:bCs/>
+          <w:caps/>
+          <w:color w:val="000000"/>
+          <w:sz w:val="24"/>
+          <w:szCs w:val="24"/>
+        </w:rPr>
+      </w:pPr>
+    </w:p>
+    <w:p>
+      <w:pPr>
+        <w:shd w:val="clear" w:color="auto" w:fill="FFFFFF"/>
+        <w:spacing w:before="199" w:after="199" w:line="240" w:lineRule="auto"/>
+        <w:outlineLvl w:val="2"/>
+        <w:rPr>
+          <w:rFonts w:ascii="Arial" w:eastAsia="Times New Roman" w:hAnsi="Arial" w:cs="Arial"/>
+          <w:b/>
+          <w:bCs/>
+          <w:caps/>
+          <w:color w:val="000000"/>
+          <w:sz w:val="24"/>
+          <w:szCs w:val="24"/>
+        </w:rPr>
+      </w:pPr>
+    </w:p>
+    <w:p>
+      <w:pPr>
+        <w:shd w:val="clear" w:color="auto" w:fill="FFFFFF"/>
+        <w:spacing w:before="199" w:after="199" w:line="240" w:lineRule="auto"/>
+        <w:outlineLvl w:val="2"/>
+        <w:rPr>
+          <w:rFonts w:ascii="Arial" w:eastAsia="Times New Roman" w:hAnsi="Arial" w:cs="Arial"/>
+          <w:b/>
+          <w:bCs/>
+          <w:caps/>
+          <w:color w:val="000000"/>
+          <w:sz w:val="24"/>
+          <w:szCs w:val="24"/>
+        </w:rPr>
+      </w:pPr>
+    </w:p>
+    <w:p>
+      <w:pPr>
+        <w:shd w:val="clear" w:color="auto" w:fill="FFFFFF"/>
+        <w:spacing w:before="199" w:after="199" w:line="240" w:lineRule="auto"/>
+        <w:outlineLvl w:val="2"/>
+        <w:rPr>
+          <w:rFonts w:ascii="Arial" w:eastAsia="Times New Roman" w:hAnsi="Arial" w:cs="Arial"/>
+          <w:b/>
+          <w:bCs/>
+          <w:caps/>
+          <w:color w:val="000000"/>
+          <w:sz w:val="24"/>
+          <w:szCs w:val="24"/>
+        </w:rPr>
+      </w:pPr>
+    </w:p>
+    <w:p>
+      <w:pPr>
+        <w:shd w:val="clear" w:color="auto" w:fill="FFFFFF"/>
+        <w:spacing w:before="199" w:after="199" w:line="240" w:lineRule="auto"/>
+        <w:outlineLvl w:val="2"/>
+        <w:rPr>
+          <w:rFonts w:ascii="Arial" w:eastAsia="Times New Roman" w:hAnsi="Arial" w:cs="Arial"/>
+          <w:b/>
+          <w:bCs/>
+          <w:caps/>
+          <w:color w:val="000000"/>
+          <w:sz w:val="24"/>
+          <w:szCs w:val="24"/>
+        </w:rPr>
+      </w:pPr>
+      <w:r>
+        <w:rPr>
+          <w:rFonts w:ascii="Arial" w:eastAsia="Times New Roman" w:hAnsi="Arial" w:cs="Arial"/>
+          <w:b/>
+          <w:bCs/>
+          <w:caps/>
+          <w:color w:val="000000"/>
+          <w:sz w:val="24"/>
+          <w:szCs w:val="24"/>
+        </w:rPr>
+        <w:lastRenderedPageBreak/>
+        <w:t>RUNNING CONFIGURATIONS</w:t>
+      </w:r>
+    </w:p>
+    <w:p>
+      <w:pPr>
+        <w:spacing w:after="0" w:line="240" w:lineRule="auto"/>
         <w:jc w:val="center"/>
-        <w:outlineLvl w:val="2"/>
-        <w:rPr>
-          <w:rFonts w:ascii="Arial" w:eastAsia="Times New Roman" w:hAnsi="Arial" w:cs="Arial"/>
-          <w:caps/>
-          <w:color w:val="000000"/>
-          <w:sz w:val="24"/>
-          <w:szCs w:val="24"/>
+        <w:rPr>
+          <w:rFonts w:ascii="Arial" w:eastAsia="Times New Roman" w:hAnsi="Arial" w:cs="Arial"/>
+          <w:color w:val="000000"/>
+          <w:sz w:val="24"/>
+          <w:szCs w:val="24"/>
+          <w:shd w:val="clear" w:color="auto" w:fill="FFFFFF"/>
         </w:rPr>
       </w:pPr>
       <w:r>
@@ -3219,10 +3173,10 @@
           <w:noProof/>
         </w:rPr>
         <w:drawing>
-          <wp:inline distT="0" distB="0" distL="0" distR="0" wp14:anchorId="3B5C5F55" wp14:editId="56C9C039">
-            <wp:extent cx="4452478" cy="3601941"/>
-            <wp:effectExtent l="0" t="0" r="5715" b="0"/>
-            <wp:docPr id="14" name="Picture 14"/>
+          <wp:inline distT="0" distB="0" distL="0" distR="0" wp14:anchorId="563053A9" wp14:editId="17066312">
+            <wp:extent cx="5943600" cy="4808220"/>
+            <wp:effectExtent l="0" t="0" r="0" b="0"/>
+            <wp:docPr id="19" name="Picture 19"/>
             <wp:cNvGraphicFramePr>
               <a:graphicFrameLocks xmlns:a="http://schemas.openxmlformats.org/drawingml/2006/main" noChangeAspect="1"/>
             </wp:cNvGraphicFramePr>
@@ -3242,364 +3196,6 @@
                   <pic:spPr>
                     <a:xfrm>
                       <a:off x="0" y="0"/>
-                      <a:ext cx="4502659" cy="3642536"/>
-                    </a:xfrm>
-                    <a:prstGeom prst="rect">
-                      <a:avLst/>
-                    </a:prstGeom>
-                  </pic:spPr>
-                </pic:pic>
-              </a:graphicData>
-            </a:graphic>
-          </wp:inline>
-        </w:drawing>
-      </w:r>
-    </w:p>
-    <w:p>
-      <w:pPr>
-        <w:shd w:val="clear" w:color="auto" w:fill="FFFFFF"/>
-        <w:spacing w:before="199" w:after="199" w:line="240" w:lineRule="auto"/>
-        <w:outlineLvl w:val="2"/>
-        <w:rPr>
-          <w:rFonts w:ascii="Arial" w:eastAsia="Times New Roman" w:hAnsi="Arial" w:cs="Arial"/>
-          <w:caps/>
-          <w:color w:val="000000"/>
-          <w:sz w:val="24"/>
-          <w:szCs w:val="24"/>
-        </w:rPr>
-      </w:pPr>
-      <w:r>
-        <w:rPr>
-          <w:rFonts w:ascii="Arial" w:eastAsia="Times New Roman" w:hAnsi="Arial" w:cs="Arial"/>
-          <w:noProof/>
-          <w:color w:val="000000"/>
-          <w:sz w:val="24"/>
-          <w:szCs w:val="24"/>
-          <w:shd w:val="clear" w:color="auto" w:fill="FFFFFF"/>
-        </w:rPr>
-        <w:t xml:space="preserve">Invalid configurations may occur if files in the configuration do not exist. They will appear in red, and will prevent any configuration from running. To fix the configuration, simply </w:t>
-      </w:r>
-      <w:r>
-        <w:rPr>
-          <w:rFonts w:ascii="Arial" w:eastAsia="Times New Roman" w:hAnsi="Arial" w:cs="Arial"/>
-          <w:b/>
-          <w:bCs/>
-          <w:noProof/>
-          <w:color w:val="000000"/>
-          <w:sz w:val="24"/>
-          <w:szCs w:val="24"/>
-          <w:shd w:val="clear" w:color="auto" w:fill="FFFFFF"/>
-        </w:rPr>
-        <w:t xml:space="preserve">Edit </w:t>
-      </w:r>
-      <w:r>
-        <w:rPr>
-          <w:rFonts w:ascii="Arial" w:eastAsia="Times New Roman" w:hAnsi="Arial" w:cs="Arial"/>
-          <w:noProof/>
-          <w:color w:val="000000"/>
-          <w:sz w:val="24"/>
-          <w:szCs w:val="24"/>
-          <w:shd w:val="clear" w:color="auto" w:fill="FFFFFF"/>
-        </w:rPr>
-        <w:t xml:space="preserve">and </w:t>
-      </w:r>
-      <w:r>
-        <w:rPr>
-          <w:rFonts w:ascii="Arial" w:eastAsia="Times New Roman" w:hAnsi="Arial" w:cs="Arial"/>
-          <w:b/>
-          <w:bCs/>
-          <w:noProof/>
-          <w:color w:val="000000"/>
-          <w:sz w:val="24"/>
-          <w:szCs w:val="24"/>
-          <w:shd w:val="clear" w:color="auto" w:fill="FFFFFF"/>
-        </w:rPr>
-        <w:t>Save</w:t>
-      </w:r>
-      <w:r>
-        <w:rPr>
-          <w:rFonts w:ascii="Arial" w:eastAsia="Times New Roman" w:hAnsi="Arial" w:cs="Arial"/>
-          <w:noProof/>
-          <w:color w:val="000000"/>
-          <w:sz w:val="24"/>
-          <w:szCs w:val="24"/>
-          <w:shd w:val="clear" w:color="auto" w:fill="FFFFFF"/>
-        </w:rPr>
-        <w:t xml:space="preserve"> it</w:t>
-      </w:r>
-      <w:r>
-        <w:rPr>
-          <w:rFonts w:ascii="Arial" w:eastAsia="Times New Roman" w:hAnsi="Arial" w:cs="Arial"/>
-          <w:noProof/>
-          <w:color w:val="000000"/>
-          <w:sz w:val="24"/>
-          <w:szCs w:val="24"/>
-          <w:shd w:val="clear" w:color="auto" w:fill="FFFFFF"/>
-        </w:rPr>
-        <w:t xml:space="preserve"> with the correct information.</w:t>
-      </w:r>
-    </w:p>
-    <w:p>
-      <w:pPr>
-        <w:shd w:val="clear" w:color="auto" w:fill="FFFFFF"/>
-        <w:spacing w:before="199" w:after="199" w:line="240" w:lineRule="auto"/>
-        <w:outlineLvl w:val="2"/>
-        <w:rPr>
-          <w:rFonts w:ascii="Arial" w:eastAsia="Times New Roman" w:hAnsi="Arial" w:cs="Arial"/>
-          <w:b/>
-          <w:bCs/>
-          <w:caps/>
-          <w:color w:val="000000"/>
-          <w:sz w:val="24"/>
-          <w:szCs w:val="24"/>
-        </w:rPr>
-      </w:pPr>
-    </w:p>
-    <w:p>
-      <w:pPr>
-        <w:shd w:val="clear" w:color="auto" w:fill="FFFFFF"/>
-        <w:spacing w:before="199" w:after="199" w:line="240" w:lineRule="auto"/>
-        <w:outlineLvl w:val="2"/>
-        <w:rPr>
-          <w:rFonts w:ascii="Arial" w:eastAsia="Times New Roman" w:hAnsi="Arial" w:cs="Arial"/>
-          <w:b/>
-          <w:bCs/>
-          <w:caps/>
-          <w:color w:val="000000"/>
-          <w:sz w:val="24"/>
-          <w:szCs w:val="24"/>
-        </w:rPr>
-      </w:pPr>
-    </w:p>
-    <w:p>
-      <w:pPr>
-        <w:shd w:val="clear" w:color="auto" w:fill="FFFFFF"/>
-        <w:spacing w:before="199" w:after="199" w:line="240" w:lineRule="auto"/>
-        <w:outlineLvl w:val="2"/>
-        <w:rPr>
-          <w:rFonts w:ascii="Arial" w:eastAsia="Times New Roman" w:hAnsi="Arial" w:cs="Arial"/>
-          <w:b/>
-          <w:bCs/>
-          <w:caps/>
-          <w:color w:val="000000"/>
-          <w:sz w:val="24"/>
-          <w:szCs w:val="24"/>
-        </w:rPr>
-      </w:pPr>
-    </w:p>
-    <w:p>
-      <w:pPr>
-        <w:shd w:val="clear" w:color="auto" w:fill="FFFFFF"/>
-        <w:spacing w:before="199" w:after="199" w:line="240" w:lineRule="auto"/>
-        <w:outlineLvl w:val="2"/>
-        <w:rPr>
-          <w:rFonts w:ascii="Arial" w:eastAsia="Times New Roman" w:hAnsi="Arial" w:cs="Arial"/>
-          <w:b/>
-          <w:bCs/>
-          <w:caps/>
-          <w:color w:val="000000"/>
-          <w:sz w:val="24"/>
-          <w:szCs w:val="24"/>
-        </w:rPr>
-      </w:pPr>
-    </w:p>
-    <w:p>
-      <w:pPr>
-        <w:shd w:val="clear" w:color="auto" w:fill="FFFFFF"/>
-        <w:spacing w:before="199" w:after="199" w:line="240" w:lineRule="auto"/>
-        <w:outlineLvl w:val="2"/>
-        <w:rPr>
-          <w:rFonts w:ascii="Arial" w:eastAsia="Times New Roman" w:hAnsi="Arial" w:cs="Arial"/>
-          <w:b/>
-          <w:bCs/>
-          <w:caps/>
-          <w:color w:val="000000"/>
-          <w:sz w:val="24"/>
-          <w:szCs w:val="24"/>
-        </w:rPr>
-      </w:pPr>
-    </w:p>
-    <w:p>
-      <w:pPr>
-        <w:shd w:val="clear" w:color="auto" w:fill="FFFFFF"/>
-        <w:spacing w:before="199" w:after="199" w:line="240" w:lineRule="auto"/>
-        <w:outlineLvl w:val="2"/>
-        <w:rPr>
-          <w:rFonts w:ascii="Arial" w:eastAsia="Times New Roman" w:hAnsi="Arial" w:cs="Arial"/>
-          <w:b/>
-          <w:bCs/>
-          <w:caps/>
-          <w:color w:val="000000"/>
-          <w:sz w:val="24"/>
-          <w:szCs w:val="24"/>
-        </w:rPr>
-      </w:pPr>
-    </w:p>
-    <w:p>
-      <w:pPr>
-        <w:shd w:val="clear" w:color="auto" w:fill="FFFFFF"/>
-        <w:spacing w:before="199" w:after="199" w:line="240" w:lineRule="auto"/>
-        <w:outlineLvl w:val="2"/>
-        <w:rPr>
-          <w:rFonts w:ascii="Arial" w:eastAsia="Times New Roman" w:hAnsi="Arial" w:cs="Arial"/>
-          <w:b/>
-          <w:bCs/>
-          <w:caps/>
-          <w:color w:val="000000"/>
-          <w:sz w:val="24"/>
-          <w:szCs w:val="24"/>
-        </w:rPr>
-      </w:pPr>
-    </w:p>
-    <w:p>
-      <w:pPr>
-        <w:shd w:val="clear" w:color="auto" w:fill="FFFFFF"/>
-        <w:spacing w:before="199" w:after="199" w:line="240" w:lineRule="auto"/>
-        <w:outlineLvl w:val="2"/>
-        <w:rPr>
-          <w:rFonts w:ascii="Arial" w:eastAsia="Times New Roman" w:hAnsi="Arial" w:cs="Arial"/>
-          <w:b/>
-          <w:bCs/>
-          <w:caps/>
-          <w:color w:val="000000"/>
-          <w:sz w:val="24"/>
-          <w:szCs w:val="24"/>
-        </w:rPr>
-      </w:pPr>
-    </w:p>
-    <w:p>
-      <w:pPr>
-        <w:shd w:val="clear" w:color="auto" w:fill="FFFFFF"/>
-        <w:spacing w:before="199" w:after="199" w:line="240" w:lineRule="auto"/>
-        <w:outlineLvl w:val="2"/>
-        <w:rPr>
-          <w:rFonts w:ascii="Arial" w:eastAsia="Times New Roman" w:hAnsi="Arial" w:cs="Arial"/>
-          <w:b/>
-          <w:bCs/>
-          <w:caps/>
-          <w:color w:val="000000"/>
-          <w:sz w:val="24"/>
-          <w:szCs w:val="24"/>
-        </w:rPr>
-      </w:pPr>
-    </w:p>
-    <w:p>
-      <w:pPr>
-        <w:shd w:val="clear" w:color="auto" w:fill="FFFFFF"/>
-        <w:spacing w:before="199" w:after="199" w:line="240" w:lineRule="auto"/>
-        <w:outlineLvl w:val="2"/>
-        <w:rPr>
-          <w:rFonts w:ascii="Arial" w:eastAsia="Times New Roman" w:hAnsi="Arial" w:cs="Arial"/>
-          <w:b/>
-          <w:bCs/>
-          <w:caps/>
-          <w:color w:val="000000"/>
-          <w:sz w:val="24"/>
-          <w:szCs w:val="24"/>
-        </w:rPr>
-      </w:pPr>
-    </w:p>
-    <w:p>
-      <w:pPr>
-        <w:shd w:val="clear" w:color="auto" w:fill="FFFFFF"/>
-        <w:spacing w:before="199" w:after="199" w:line="240" w:lineRule="auto"/>
-        <w:outlineLvl w:val="2"/>
-        <w:rPr>
-          <w:rFonts w:ascii="Arial" w:eastAsia="Times New Roman" w:hAnsi="Arial" w:cs="Arial"/>
-          <w:b/>
-          <w:bCs/>
-          <w:caps/>
-          <w:color w:val="000000"/>
-          <w:sz w:val="24"/>
-          <w:szCs w:val="24"/>
-        </w:rPr>
-      </w:pPr>
-    </w:p>
-    <w:p>
-      <w:pPr>
-        <w:shd w:val="clear" w:color="auto" w:fill="FFFFFF"/>
-        <w:spacing w:before="199" w:after="199" w:line="240" w:lineRule="auto"/>
-        <w:outlineLvl w:val="2"/>
-        <w:rPr>
-          <w:rFonts w:ascii="Arial" w:eastAsia="Times New Roman" w:hAnsi="Arial" w:cs="Arial"/>
-          <w:b/>
-          <w:bCs/>
-          <w:caps/>
-          <w:color w:val="000000"/>
-          <w:sz w:val="24"/>
-          <w:szCs w:val="24"/>
-        </w:rPr>
-      </w:pPr>
-    </w:p>
-    <w:p>
-      <w:pPr>
-        <w:shd w:val="clear" w:color="auto" w:fill="FFFFFF"/>
-        <w:spacing w:before="199" w:after="199" w:line="240" w:lineRule="auto"/>
-        <w:outlineLvl w:val="2"/>
-        <w:rPr>
-          <w:rFonts w:ascii="Arial" w:eastAsia="Times New Roman" w:hAnsi="Arial" w:cs="Arial"/>
-          <w:b/>
-          <w:bCs/>
-          <w:caps/>
-          <w:color w:val="000000"/>
-          <w:sz w:val="24"/>
-          <w:szCs w:val="24"/>
-        </w:rPr>
-      </w:pPr>
-      <w:r>
-        <w:rPr>
-          <w:rFonts w:ascii="Arial" w:eastAsia="Times New Roman" w:hAnsi="Arial" w:cs="Arial"/>
-          <w:b/>
-          <w:bCs/>
-          <w:caps/>
-          <w:color w:val="000000"/>
-          <w:sz w:val="24"/>
-          <w:szCs w:val="24"/>
-        </w:rPr>
-        <w:lastRenderedPageBreak/>
-        <w:t>RUNNING CONFIGURATIONS</w:t>
-      </w:r>
-    </w:p>
-    <w:p>
-      <w:pPr>
-        <w:spacing w:after="0" w:line="240" w:lineRule="auto"/>
-        <w:jc w:val="center"/>
-        <w:rPr>
-          <w:rFonts w:ascii="Arial" w:eastAsia="Times New Roman" w:hAnsi="Arial" w:cs="Arial"/>
-          <w:color w:val="000000"/>
-          <w:sz w:val="24"/>
-          <w:szCs w:val="24"/>
-          <w:shd w:val="clear" w:color="auto" w:fill="FFFFFF"/>
-        </w:rPr>
-      </w:pPr>
-      <w:r>
-        <w:rPr>
-          <w:noProof/>
-        </w:rPr>
-        <w:drawing>
-          <wp:inline distT="0" distB="0" distL="0" distR="0" wp14:anchorId="563053A9" wp14:editId="17066312">
-            <wp:extent cx="5943600" cy="4808220"/>
-            <wp:effectExtent l="0" t="0" r="0" b="0"/>
-            <wp:docPr id="19" name="Picture 19"/>
-            <wp:cNvGraphicFramePr>
-              <a:graphicFrameLocks xmlns:a="http://schemas.openxmlformats.org/drawingml/2006/main" noChangeAspect="1"/>
-            </wp:cNvGraphicFramePr>
-            <a:graphic xmlns:a="http://schemas.openxmlformats.org/drawingml/2006/main">
-              <a:graphicData uri="http://schemas.openxmlformats.org/drawingml/2006/picture">
-                <pic:pic xmlns:pic="http://schemas.openxmlformats.org/drawingml/2006/picture">
-                  <pic:nvPicPr>
-                    <pic:cNvPr id="1" name=""/>
-                    <pic:cNvPicPr/>
-                  </pic:nvPicPr>
-                  <pic:blipFill>
-                    <a:blip r:embed="rId15"/>
-                    <a:stretch>
-                      <a:fillRect/>
-                    </a:stretch>
-                  </pic:blipFill>
-                  <pic:spPr>
-                    <a:xfrm>
-                      <a:off x="0" y="0"/>
                       <a:ext cx="5943600" cy="4808220"/>
                     </a:xfrm>
                     <a:prstGeom prst="rect">
@@ -3732,27 +3328,7 @@
           <w:szCs w:val="24"/>
           <w:shd w:val="clear" w:color="auto" w:fill="FFFFFF"/>
         </w:rPr>
-        <w:t>The downward</w:t>
-      </w:r>
-      <w:r>
-        <w:rPr>
-          <w:rFonts w:ascii="Arial" w:eastAsia="Times New Roman" w:hAnsi="Arial" w:cs="Arial"/>
-          <w:color w:val="000000"/>
-          <w:sz w:val="24"/>
-          <w:szCs w:val="24"/>
-          <w:shd w:val="clear" w:color="auto" w:fill="FFFFFF"/>
-        </w:rPr>
-        <w:t xml:space="preserve">-facing triangle </w:t>
-      </w:r>
-      <w:r>
-        <w:rPr>
-          <w:rFonts w:ascii="Arial" w:eastAsia="Times New Roman" w:hAnsi="Arial" w:cs="Arial"/>
-          <w:color w:val="000000"/>
-          <w:sz w:val="24"/>
-          <w:szCs w:val="24"/>
-          <w:shd w:val="clear" w:color="auto" w:fill="FFFFFF"/>
-        </w:rPr>
-        <w:t xml:space="preserve">on the righthand side of the </w:t>
+        <w:t xml:space="preserve">The downward arrow on the righthand side of the </w:t>
       </w:r>
       <w:r>
         <w:rPr>
@@ -3828,7 +3404,7 @@
                     </pic:cNvPicPr>
                   </pic:nvPicPr>
                   <pic:blipFill>
-                    <a:blip r:embed="rId16">
+                    <a:blip r:embed="rId15">
                       <a:extLst>
                         <a:ext uri="{28A0092B-C50C-407E-A947-70E740481C1C}">
                           <a14:useLocalDpi xmlns:a14="http://schemas.microsoft.com/office/drawing/2010/main" val="0"/>
@@ -4219,7 +3795,7 @@
                     <pic:cNvPicPr/>
                   </pic:nvPicPr>
                   <pic:blipFill>
-                    <a:blip r:embed="rId17"/>
+                    <a:blip r:embed="rId16"/>
                     <a:stretch>
                       <a:fillRect/>
                     </a:stretch>
@@ -4496,7 +4072,31 @@
           <w:szCs w:val="24"/>
           <w:shd w:val="clear" w:color="auto" w:fill="FFFFFF"/>
         </w:rPr>
-        <w:t xml:space="preserve">When a configuration has finished running, the resulting skyline document and exported reports can be found in its analysis folder. To locate this, go to the </w:t>
+        <w:t xml:space="preserve">When a configuration has finished running, the resulting skyline document and exported reports can be found in </w:t>
+      </w:r>
+      <w:proofErr w:type="spellStart"/>
+      <w:proofErr w:type="gramStart"/>
+      <w:r>
+        <w:rPr>
+          <w:rFonts w:ascii="Arial" w:eastAsia="Times New Roman" w:hAnsi="Arial" w:cs="Arial"/>
+          <w:color w:val="000000"/>
+          <w:sz w:val="24"/>
+          <w:szCs w:val="24"/>
+          <w:shd w:val="clear" w:color="auto" w:fill="FFFFFF"/>
+        </w:rPr>
+        <w:t>it’s</w:t>
+      </w:r>
+      <w:proofErr w:type="spellEnd"/>
+      <w:proofErr w:type="gramEnd"/>
+      <w:r>
+        <w:rPr>
+          <w:rFonts w:ascii="Arial" w:eastAsia="Times New Roman" w:hAnsi="Arial" w:cs="Arial"/>
+          <w:color w:val="000000"/>
+          <w:sz w:val="24"/>
+          <w:szCs w:val="24"/>
+          <w:shd w:val="clear" w:color="auto" w:fill="FFFFFF"/>
+        </w:rPr>
+        <w:t xml:space="preserve"> analysis folder. To locate this, go to the </w:t>
       </w:r>
       <w:r>
         <w:rPr>

</xml_diff>

<commit_message>
Fixed and improved tests, updated documentation
</commit_message>
<xml_diff>
--- a/pwiz_tools/Skyline/Documentation/Skyline Batch Documentation.docx
+++ b/pwiz_tools/Skyline/Documentation/Skyline Batch Documentation.docx
@@ -82,29 +82,7 @@
           <w:szCs w:val="24"/>
           <w:shd w:val="clear" w:color="auto" w:fill="FFFFFF"/>
         </w:rPr>
-        <w:t xml:space="preserve">When run, it uses </w:t>
-      </w:r>
-      <w:proofErr w:type="spellStart"/>
-      <w:r>
-        <w:rPr>
-          <w:rFonts w:ascii="Arial" w:eastAsia="Times New Roman" w:hAnsi="Arial" w:cs="Arial"/>
-          <w:color w:val="000000"/>
-          <w:sz w:val="24"/>
-          <w:szCs w:val="24"/>
-          <w:shd w:val="clear" w:color="auto" w:fill="FFFFFF"/>
-        </w:rPr>
-        <w:t>SkylineRunner</w:t>
-      </w:r>
-      <w:proofErr w:type="spellEnd"/>
-      <w:r>
-        <w:rPr>
-          <w:rFonts w:ascii="Arial" w:eastAsia="Times New Roman" w:hAnsi="Arial" w:cs="Arial"/>
-          <w:color w:val="000000"/>
-          <w:sz w:val="24"/>
-          <w:szCs w:val="24"/>
-          <w:shd w:val="clear" w:color="auto" w:fill="FFFFFF"/>
-        </w:rPr>
-        <w:t xml:space="preserve"> to start an invisible instance of Skyline </w:t>
+        <w:t xml:space="preserve">When run, it uses SkylineRunner to start an invisible instance of Skyline </w:t>
       </w:r>
       <w:r>
         <w:rPr>
@@ -508,7 +486,7 @@
           <w:szCs w:val="24"/>
           <w:shd w:val="clear" w:color="auto" w:fill="FFFFFF"/>
         </w:rPr>
-        <w:t>Skyline (or Skyline-Daily) and R.</w:t>
+        <w:t>Skyline (or Skyline-Daily).</w:t>
       </w:r>
     </w:p>
     <w:p>
@@ -980,6 +958,16 @@
         </w:rPr>
         <w:t>that will be copied to the analysis folder and used to import data into.</w:t>
       </w:r>
+      <w:r>
+        <w:rPr>
+          <w:rFonts w:ascii="Arial" w:eastAsia="Times New Roman" w:hAnsi="Arial" w:cs="Arial"/>
+          <w:color w:val="000000"/>
+          <w:sz w:val="24"/>
+          <w:szCs w:val="24"/>
+          <w:shd w:val="clear" w:color="auto" w:fill="FFFFFF"/>
+        </w:rPr>
+        <w:t xml:space="preserve"> </w:t>
+      </w:r>
     </w:p>
     <w:p>
       <w:pPr>
@@ -1014,6 +1002,16 @@
         </w:rPr>
         <w:t>: The path to the local folder in which the copied template document and exported reports will be stored.</w:t>
       </w:r>
+      <w:r>
+        <w:rPr>
+          <w:rFonts w:ascii="Arial" w:eastAsia="Times New Roman" w:hAnsi="Arial" w:cs="Arial"/>
+          <w:color w:val="000000"/>
+          <w:sz w:val="24"/>
+          <w:szCs w:val="24"/>
+          <w:shd w:val="clear" w:color="auto" w:fill="FFFFFF"/>
+        </w:rPr>
+        <w:t xml:space="preserve"> For Skyline Batch to find the assay library for the template file, the anal</w:t>
+      </w:r>
     </w:p>
     <w:p>
       <w:pPr>
@@ -1046,8 +1044,20 @@
           <w:szCs w:val="24"/>
           <w:shd w:val="clear" w:color="auto" w:fill="FFFFFF"/>
         </w:rPr>
-        <w:t>: The folder containing data to import into the copied template document</w:t>
-      </w:r>
+        <w:t xml:space="preserve">: The folder containing data to import into the copied template </w:t>
+      </w:r>
+      <w:proofErr w:type="gramStart"/>
+      <w:r>
+        <w:rPr>
+          <w:rFonts w:ascii="Arial" w:eastAsia="Times New Roman" w:hAnsi="Arial" w:cs="Arial"/>
+          <w:color w:val="000000"/>
+          <w:sz w:val="24"/>
+          <w:szCs w:val="24"/>
+          <w:shd w:val="clear" w:color="auto" w:fill="FFFFFF"/>
+        </w:rPr>
+        <w:t>document</w:t>
+      </w:r>
+      <w:proofErr w:type="gramEnd"/>
     </w:p>
     <w:p>
       <w:pPr>
@@ -1112,6 +1122,143 @@
           <w:sz w:val="24"/>
           <w:szCs w:val="24"/>
           <w:shd w:val="clear" w:color="auto" w:fill="FFFFFF"/>
+        </w:rPr>
+      </w:pPr>
+    </w:p>
+    <w:p>
+      <w:pPr>
+        <w:spacing w:after="0" w:line="240" w:lineRule="auto"/>
+        <w:rPr>
+          <w:rFonts w:ascii="Arial" w:eastAsia="Times New Roman" w:hAnsi="Arial" w:cs="Arial"/>
+          <w:color w:val="000000"/>
+          <w:sz w:val="24"/>
+          <w:szCs w:val="24"/>
+          <w:shd w:val="clear" w:color="auto" w:fill="FFFFFF"/>
+        </w:rPr>
+      </w:pPr>
+      <w:r>
+        <w:rPr>
+          <w:rFonts w:ascii="Arial" w:eastAsia="Times New Roman" w:hAnsi="Arial" w:cs="Arial"/>
+          <w:color w:val="000000"/>
+          <w:sz w:val="24"/>
+          <w:szCs w:val="24"/>
+          <w:shd w:val="clear" w:color="auto" w:fill="FFFFFF"/>
+        </w:rPr>
+        <w:t xml:space="preserve">Note: For </w:t>
+      </w:r>
+      <w:r>
+        <w:rPr>
+          <w:rFonts w:ascii="Arial" w:eastAsia="Times New Roman" w:hAnsi="Arial" w:cs="Arial"/>
+          <w:color w:val="000000"/>
+          <w:sz w:val="24"/>
+          <w:szCs w:val="24"/>
+          <w:shd w:val="clear" w:color="auto" w:fill="FFFFFF"/>
+        </w:rPr>
+        <w:t>Skyline Batch to find the assay library, the Skyline Template file must be in the parent hierarchy of the analysis folder.</w:t>
+      </w:r>
+      <w:r>
+        <w:rPr>
+          <w:rFonts w:ascii="Arial" w:eastAsia="Times New Roman" w:hAnsi="Arial" w:cs="Arial"/>
+          <w:color w:val="000000"/>
+          <w:sz w:val="24"/>
+          <w:szCs w:val="24"/>
+          <w:shd w:val="clear" w:color="auto" w:fill="FFFFFF"/>
+        </w:rPr>
+        <w:t xml:space="preserve"> (</w:t>
+      </w:r>
+      <w:r>
+        <w:rPr>
+          <w:rFonts w:ascii="Arial" w:eastAsia="Times New Roman" w:hAnsi="Arial" w:cs="Arial"/>
+          <w:color w:val="000000"/>
+          <w:sz w:val="24"/>
+          <w:szCs w:val="24"/>
+          <w:shd w:val="clear" w:color="auto" w:fill="FFFFFF"/>
+        </w:rPr>
+        <w:t>ie</w:t>
+      </w:r>
+      <w:r>
+        <w:rPr>
+          <w:rFonts w:ascii="Arial" w:eastAsia="Times New Roman" w:hAnsi="Arial" w:cs="Arial"/>
+          <w:color w:val="000000"/>
+          <w:sz w:val="24"/>
+          <w:szCs w:val="24"/>
+          <w:shd w:val="clear" w:color="auto" w:fill="FFFFFF"/>
+        </w:rPr>
+        <w:t xml:space="preserve">: If my Analysis folder is </w:t>
+      </w:r>
+      <w:r>
+        <w:rPr>
+          <w:rFonts w:ascii="Arial" w:eastAsia="Times New Roman" w:hAnsi="Arial" w:cs="Arial"/>
+          <w:color w:val="000000"/>
+          <w:sz w:val="24"/>
+          <w:szCs w:val="24"/>
+          <w:shd w:val="clear" w:color="auto" w:fill="FFFFFF"/>
+        </w:rPr>
+        <w:lastRenderedPageBreak/>
+        <w:t>“</w:t>
+      </w:r>
+      <w:r>
+        <w:rPr>
+          <w:rFonts w:ascii="Arial" w:eastAsia="Times New Roman" w:hAnsi="Arial" w:cs="Arial"/>
+          <w:color w:val="000000"/>
+          <w:sz w:val="24"/>
+          <w:szCs w:val="24"/>
+          <w:shd w:val="clear" w:color="auto" w:fill="FFFFFF"/>
+        </w:rPr>
+        <w:t>C:\Users\myaccount\Documents\Analysis</w:t>
+      </w:r>
+      <w:r>
+        <w:rPr>
+          <w:rFonts w:ascii="Arial" w:eastAsia="Times New Roman" w:hAnsi="Arial" w:cs="Arial"/>
+          <w:color w:val="000000"/>
+          <w:sz w:val="24"/>
+          <w:szCs w:val="24"/>
+          <w:shd w:val="clear" w:color="auto" w:fill="FFFFFF"/>
+        </w:rPr>
+        <w:t>”</w:t>
+      </w:r>
+      <w:r>
+        <w:rPr>
+          <w:rFonts w:ascii="Arial" w:eastAsia="Times New Roman" w:hAnsi="Arial" w:cs="Arial"/>
+          <w:color w:val="000000"/>
+          <w:sz w:val="24"/>
+          <w:szCs w:val="24"/>
+          <w:shd w:val="clear" w:color="auto" w:fill="FFFFFF"/>
+        </w:rPr>
+        <w:t xml:space="preserve">, then my template file </w:t>
+      </w:r>
+      <w:r>
+        <w:rPr>
+          <w:rFonts w:ascii="Arial" w:eastAsia="Times New Roman" w:hAnsi="Arial" w:cs="Arial"/>
+          <w:color w:val="000000"/>
+          <w:sz w:val="24"/>
+          <w:szCs w:val="24"/>
+          <w:shd w:val="clear" w:color="auto" w:fill="FFFFFF"/>
+        </w:rPr>
+        <w:t>must</w:t>
+      </w:r>
+      <w:r>
+        <w:rPr>
+          <w:rFonts w:ascii="Arial" w:eastAsia="Times New Roman" w:hAnsi="Arial" w:cs="Arial"/>
+          <w:color w:val="000000"/>
+          <w:sz w:val="24"/>
+          <w:szCs w:val="24"/>
+          <w:shd w:val="clear" w:color="auto" w:fill="FFFFFF"/>
+        </w:rPr>
+        <w:t xml:space="preserve"> be in “users,” “myaccount,” or “Documents”)</w:t>
+      </w:r>
+    </w:p>
+    <w:p>
+      <w:pPr>
+        <w:spacing w:after="0" w:line="240" w:lineRule="auto"/>
+        <w:rPr>
+          <w:rFonts w:ascii="Arial" w:eastAsia="Times New Roman" w:hAnsi="Arial" w:cs="Arial"/>
+          <w:b/>
+          <w:bCs/>
+          <w:caps/>
+          <w:color w:val="000000"/>
+          <w:sz w:val="24"/>
+          <w:szCs w:val="24"/>
         </w:rPr>
       </w:pPr>
     </w:p>
@@ -1146,12 +1293,7 @@
           <w:szCs w:val="24"/>
         </w:rPr>
       </w:pPr>
-    </w:p>
-    <w:p>
-      <w:pPr>
-        <w:shd w:val="clear" w:color="auto" w:fill="FFFFFF"/>
-        <w:spacing w:before="199" w:after="199" w:line="240" w:lineRule="auto"/>
-        <w:outlineLvl w:val="2"/>
+      <w:r>
         <w:rPr>
           <w:rFonts w:ascii="Arial" w:eastAsia="Times New Roman" w:hAnsi="Arial" w:cs="Arial"/>
           <w:b/>
@@ -1161,7 +1303,8 @@
           <w:sz w:val="24"/>
           <w:szCs w:val="24"/>
         </w:rPr>
-      </w:pPr>
+        <w:t xml:space="preserve">CONFIGURATION </w:t>
+      </w:r>
       <w:r>
         <w:rPr>
           <w:rFonts w:ascii="Arial" w:eastAsia="Times New Roman" w:hAnsi="Arial" w:cs="Arial"/>
@@ -1172,19 +1315,6 @@
           <w:sz w:val="24"/>
           <w:szCs w:val="24"/>
         </w:rPr>
-        <w:lastRenderedPageBreak/>
-        <w:t xml:space="preserve">CONFIGURATION </w:t>
-      </w:r>
-      <w:r>
-        <w:rPr>
-          <w:rFonts w:ascii="Arial" w:eastAsia="Times New Roman" w:hAnsi="Arial" w:cs="Arial"/>
-          <w:b/>
-          <w:bCs/>
-          <w:caps/>
-          <w:color w:val="000000"/>
-          <w:sz w:val="24"/>
-          <w:szCs w:val="24"/>
-        </w:rPr>
         <w:t>FILTERS</w:t>
       </w:r>
     </w:p>
@@ -1225,16 +1355,7 @@
           <w:sz w:val="24"/>
           <w:szCs w:val="24"/>
         </w:rPr>
-        <w:t xml:space="preserve"> tab, </w:t>
-      </w:r>
-      <w:r>
-        <w:rPr>
-          <w:rFonts w:ascii="Arial" w:eastAsia="Times New Roman" w:hAnsi="Arial" w:cs="Arial"/>
-          <w:color w:val="000000"/>
-          <w:sz w:val="24"/>
-          <w:szCs w:val="24"/>
-        </w:rPr>
-        <w:t>various changes to the Skyline document can be specified.</w:t>
+        <w:t xml:space="preserve"> tab, various changes to the Skyline document can be specified.</w:t>
       </w:r>
     </w:p>
     <w:p>
@@ -1269,10 +1390,10 @@
           <w:noProof/>
         </w:rPr>
         <w:drawing>
-          <wp:inline distT="0" distB="0" distL="0" distR="0" wp14:anchorId="3D39E21D" wp14:editId="70A44B66">
-            <wp:extent cx="4381500" cy="4724400"/>
-            <wp:effectExtent l="0" t="0" r="0" b="0"/>
-            <wp:docPr id="3" name="Picture 3"/>
+          <wp:inline distT="0" distB="0" distL="0" distR="0" wp14:anchorId="4623DACB" wp14:editId="688D678C">
+            <wp:extent cx="4371975" cy="4705350"/>
+            <wp:effectExtent l="0" t="0" r="9525" b="0"/>
+            <wp:docPr id="2" name="Picture 2"/>
             <wp:cNvGraphicFramePr>
               <a:graphicFrameLocks xmlns:a="http://schemas.openxmlformats.org/drawingml/2006/main" noChangeAspect="1"/>
             </wp:cNvGraphicFramePr>
@@ -1292,7 +1413,7 @@
                   <pic:spPr>
                     <a:xfrm>
                       <a:off x="0" y="0"/>
-                      <a:ext cx="4381500" cy="4724400"/>
+                      <a:ext cx="4371975" cy="4705350"/>
                     </a:xfrm>
                     <a:prstGeom prst="rect">
                       <a:avLst/>
@@ -1324,6 +1445,126 @@
           <w:color w:val="000000"/>
           <w:sz w:val="24"/>
           <w:szCs w:val="24"/>
+          <w:shd w:val="clear" w:color="auto" w:fill="FFFFFF"/>
+        </w:rPr>
+        <w:t>MS1</w:t>
+      </w:r>
+      <w:r>
+        <w:rPr>
+          <w:rFonts w:ascii="Arial" w:eastAsia="Times New Roman" w:hAnsi="Arial" w:cs="Arial"/>
+          <w:b/>
+          <w:bCs/>
+          <w:color w:val="000000"/>
+          <w:sz w:val="24"/>
+          <w:szCs w:val="24"/>
+          <w:shd w:val="clear" w:color="auto" w:fill="FFFFFF"/>
+        </w:rPr>
+        <w:t xml:space="preserve"> filtering res/accuracy </w:t>
+      </w:r>
+      <w:r>
+        <w:rPr>
+          <w:rFonts w:ascii="Arial" w:eastAsia="Times New Roman" w:hAnsi="Arial" w:cs="Arial"/>
+          <w:color w:val="000000"/>
+          <w:sz w:val="24"/>
+          <w:szCs w:val="24"/>
+          <w:shd w:val="clear" w:color="auto" w:fill="FFFFFF"/>
+        </w:rPr>
+        <w:t xml:space="preserve">(optional): </w:t>
+      </w:r>
+      <w:r>
+        <w:rPr>
+          <w:rFonts w:ascii="Arial" w:eastAsia="Times New Roman" w:hAnsi="Arial" w:cs="Arial"/>
+          <w:color w:val="000000"/>
+          <w:sz w:val="24"/>
+          <w:szCs w:val="24"/>
+          <w:shd w:val="clear" w:color="auto" w:fill="FFFFFF"/>
+        </w:rPr>
+        <w:t>Resolving power of the precursor mass analyzer. If the mass analyzer is 'Centroided' the value is in PPM.</w:t>
+      </w:r>
+      <w:r>
+        <w:rPr>
+          <w:rFonts w:ascii="Arial" w:eastAsia="Times New Roman" w:hAnsi="Arial" w:cs="Arial"/>
+          <w:color w:val="000000"/>
+          <w:sz w:val="24"/>
+          <w:szCs w:val="24"/>
+          <w:shd w:val="clear" w:color="auto" w:fill="FFFFFF"/>
+        </w:rPr>
+        <w:t xml:space="preserve"> </w:t>
+      </w:r>
+    </w:p>
+    <w:p>
+      <w:pPr>
+        <w:spacing w:after="0" w:line="240" w:lineRule="auto"/>
+        <w:rPr>
+          <w:rFonts w:ascii="Arial" w:eastAsia="Times New Roman" w:hAnsi="Arial" w:cs="Arial"/>
+          <w:color w:val="000000"/>
+          <w:sz w:val="24"/>
+          <w:szCs w:val="24"/>
+          <w:shd w:val="clear" w:color="auto" w:fill="FFFFFF"/>
+        </w:rPr>
+      </w:pPr>
+      <w:r>
+        <w:rPr>
+          <w:rFonts w:ascii="Arial" w:eastAsia="Times New Roman" w:hAnsi="Arial" w:cs="Arial"/>
+          <w:b/>
+          <w:bCs/>
+          <w:color w:val="000000"/>
+          <w:sz w:val="24"/>
+          <w:szCs w:val="24"/>
+          <w:shd w:val="clear" w:color="auto" w:fill="FFFFFF"/>
+        </w:rPr>
+        <w:t xml:space="preserve">Ms/Ms filtering res/accuracy </w:t>
+      </w:r>
+      <w:r>
+        <w:rPr>
+          <w:rFonts w:ascii="Arial" w:eastAsia="Times New Roman" w:hAnsi="Arial" w:cs="Arial"/>
+          <w:color w:val="000000"/>
+          <w:sz w:val="24"/>
+          <w:szCs w:val="24"/>
+          <w:shd w:val="clear" w:color="auto" w:fill="FFFFFF"/>
+        </w:rPr>
+        <w:t xml:space="preserve">(optional): </w:t>
+      </w:r>
+      <w:r>
+        <w:rPr>
+          <w:rFonts w:ascii="Arial" w:eastAsia="Times New Roman" w:hAnsi="Arial" w:cs="Arial"/>
+          <w:color w:val="000000"/>
+          <w:sz w:val="24"/>
+          <w:szCs w:val="24"/>
+          <w:shd w:val="clear" w:color="auto" w:fill="FFFFFF"/>
+        </w:rPr>
+        <w:t>Resolving power of the product mass analyzer. If the mass analyzer is 'Centroided' the value is in PPM.</w:t>
+      </w:r>
+      <w:r>
+        <w:rPr>
+          <w:rFonts w:ascii="Arial" w:eastAsia="Times New Roman" w:hAnsi="Arial" w:cs="Arial"/>
+          <w:color w:val="000000"/>
+          <w:sz w:val="24"/>
+          <w:szCs w:val="24"/>
+          <w:shd w:val="clear" w:color="auto" w:fill="FFFFFF"/>
+        </w:rPr>
+        <w:t xml:space="preserve"> </w:t>
+      </w:r>
+    </w:p>
+    <w:p>
+      <w:pPr>
+        <w:spacing w:after="0" w:line="240" w:lineRule="auto"/>
+        <w:rPr>
+          <w:rFonts w:ascii="Arial" w:eastAsia="Times New Roman" w:hAnsi="Arial" w:cs="Arial"/>
+          <w:color w:val="000000"/>
+          <w:sz w:val="24"/>
+          <w:szCs w:val="24"/>
+          <w:shd w:val="clear" w:color="auto" w:fill="FFFFFF"/>
+        </w:rPr>
+      </w:pPr>
+      <w:r>
+        <w:rPr>
+          <w:rFonts w:ascii="Arial" w:eastAsia="Times New Roman" w:hAnsi="Arial" w:cs="Arial"/>
+          <w:b/>
+          <w:bCs/>
+          <w:color w:val="000000"/>
+          <w:sz w:val="24"/>
+          <w:szCs w:val="24"/>
         </w:rPr>
         <w:t>Retention time</w:t>
       </w:r>
@@ -1336,6 +1577,17 @@
           <w:sz w:val="24"/>
           <w:szCs w:val="24"/>
         </w:rPr>
+        <w:t xml:space="preserve"> filtering</w:t>
+      </w:r>
+      <w:r>
+        <w:rPr>
+          <w:rFonts w:ascii="Arial" w:eastAsia="Times New Roman" w:hAnsi="Arial" w:cs="Arial"/>
+          <w:b/>
+          <w:bCs/>
+          <w:color w:val="000000"/>
+          <w:sz w:val="24"/>
+          <w:szCs w:val="24"/>
+        </w:rPr>
         <w:t xml:space="preserve"> </w:t>
       </w:r>
       <w:r>
@@ -1364,57 +1616,33 @@
           <w:szCs w:val="24"/>
           <w:shd w:val="clear" w:color="auto" w:fill="FFFFFF"/>
         </w:rPr>
-        <w:t>Th</w:t>
-      </w:r>
-      <w:r>
-        <w:rPr>
-          <w:rFonts w:ascii="Arial" w:eastAsia="Times New Roman" w:hAnsi="Arial" w:cs="Arial"/>
-          <w:color w:val="000000"/>
-          <w:sz w:val="24"/>
-          <w:szCs w:val="24"/>
-          <w:shd w:val="clear" w:color="auto" w:fill="FFFFFF"/>
-        </w:rPr>
-        <w:t>e number of minutes from the peak to extract data from</w:t>
-      </w:r>
-      <w:r>
-        <w:rPr>
-          <w:rFonts w:ascii="Arial" w:eastAsia="Times New Roman" w:hAnsi="Arial" w:cs="Arial"/>
-          <w:color w:val="000000"/>
-          <w:sz w:val="24"/>
-          <w:szCs w:val="24"/>
-          <w:shd w:val="clear" w:color="auto" w:fill="FFFFFF"/>
-        </w:rPr>
-        <w:t>.</w:t>
-      </w:r>
-    </w:p>
-    <w:p>
-      <w:pPr>
-        <w:spacing w:after="0" w:line="240" w:lineRule="auto"/>
-        <w:rPr>
-          <w:rFonts w:ascii="Arial" w:eastAsia="Times New Roman" w:hAnsi="Arial" w:cs="Arial"/>
-          <w:color w:val="000000"/>
-          <w:sz w:val="24"/>
-          <w:szCs w:val="24"/>
-          <w:shd w:val="clear" w:color="auto" w:fill="FFFFFF"/>
-        </w:rPr>
-      </w:pPr>
-      <w:r>
-        <w:rPr>
-          <w:rFonts w:ascii="Arial" w:eastAsia="Times New Roman" w:hAnsi="Arial" w:cs="Arial"/>
-          <w:b/>
-          <w:bCs/>
-          <w:color w:val="000000"/>
-          <w:sz w:val="24"/>
-          <w:szCs w:val="24"/>
-          <w:shd w:val="clear" w:color="auto" w:fill="FFFFFF"/>
-        </w:rPr>
-        <w:t>Resolving power</w:t>
-      </w:r>
-      <w:r>
-        <w:rPr>
-          <w:rFonts w:ascii="Arial" w:eastAsia="Times New Roman" w:hAnsi="Arial" w:cs="Arial"/>
-          <w:b/>
-          <w:bCs/>
+        <w:t xml:space="preserve">The number of minutes on either side of the predicted time or MS/MS IDs, </w:t>
+      </w:r>
+      <w:proofErr w:type="gramStart"/>
+      <w:r>
+        <w:rPr>
+          <w:rFonts w:ascii="Arial" w:eastAsia="Times New Roman" w:hAnsi="Arial" w:cs="Arial"/>
+          <w:color w:val="000000"/>
+          <w:sz w:val="24"/>
+          <w:szCs w:val="24"/>
+          <w:shd w:val="clear" w:color="auto" w:fill="FFFFFF"/>
+        </w:rPr>
+        <w:t>i.e.</w:t>
+      </w:r>
+      <w:proofErr w:type="gramEnd"/>
+      <w:r>
+        <w:rPr>
+          <w:rFonts w:ascii="Arial" w:eastAsia="Times New Roman" w:hAnsi="Arial" w:cs="Arial"/>
+          <w:color w:val="000000"/>
+          <w:sz w:val="24"/>
+          <w:szCs w:val="24"/>
+          <w:shd w:val="clear" w:color="auto" w:fill="FFFFFF"/>
+        </w:rPr>
+        <w:t xml:space="preserve"> ± minutes.</w:t>
+      </w:r>
+      <w:r>
+        <w:rPr>
+          <w:rFonts w:ascii="Arial" w:eastAsia="Times New Roman" w:hAnsi="Arial" w:cs="Arial"/>
           <w:color w:val="000000"/>
           <w:sz w:val="24"/>
           <w:szCs w:val="24"/>
@@ -1422,15 +1650,29 @@
         </w:rPr>
         <w:t xml:space="preserve"> </w:t>
       </w:r>
-      <w:r>
-        <w:rPr>
-          <w:rFonts w:ascii="Arial" w:eastAsia="Times New Roman" w:hAnsi="Arial" w:cs="Arial"/>
-          <w:color w:val="000000"/>
-          <w:sz w:val="24"/>
-          <w:szCs w:val="24"/>
-          <w:shd w:val="clear" w:color="auto" w:fill="FFFFFF"/>
-        </w:rPr>
-        <w:t>(optional)</w:t>
+    </w:p>
+    <w:p>
+      <w:pPr>
+        <w:spacing w:after="0" w:line="240" w:lineRule="auto"/>
+        <w:rPr>
+          <w:rFonts w:ascii="Arial" w:eastAsia="Times New Roman" w:hAnsi="Arial" w:cs="Arial"/>
+          <w:color w:val="000000"/>
+          <w:sz w:val="24"/>
+          <w:szCs w:val="24"/>
+          <w:shd w:val="clear" w:color="auto" w:fill="FFFFFF"/>
+        </w:rPr>
+      </w:pPr>
+      <w:r>
+        <w:rPr>
+          <w:rFonts w:ascii="Arial" w:eastAsia="Times New Roman" w:hAnsi="Arial" w:cs="Arial"/>
+          <w:b/>
+          <w:bCs/>
+          <w:color w:val="000000"/>
+          <w:sz w:val="24"/>
+          <w:szCs w:val="24"/>
+          <w:shd w:val="clear" w:color="auto" w:fill="FFFFFF"/>
+        </w:rPr>
+        <w:t>Add decoys</w:t>
       </w:r>
       <w:r>
         <w:rPr>
@@ -1450,7 +1692,158 @@
           <w:szCs w:val="24"/>
           <w:shd w:val="clear" w:color="auto" w:fill="FFFFFF"/>
         </w:rPr>
-        <w:t xml:space="preserve">The resolving power to use in ppm. </w:t>
+        <w:t xml:space="preserve">Add decoys to </w:t>
+      </w:r>
+      <w:r>
+        <w:rPr>
+          <w:rFonts w:ascii="Arial" w:eastAsia="Times New Roman" w:hAnsi="Arial" w:cs="Arial"/>
+          <w:color w:val="000000"/>
+          <w:sz w:val="24"/>
+          <w:szCs w:val="24"/>
+          <w:shd w:val="clear" w:color="auto" w:fill="FFFFFF"/>
+        </w:rPr>
+        <w:t>the</w:t>
+      </w:r>
+      <w:r>
+        <w:rPr>
+          <w:rFonts w:ascii="Arial" w:eastAsia="Times New Roman" w:hAnsi="Arial" w:cs="Arial"/>
+          <w:color w:val="000000"/>
+          <w:sz w:val="24"/>
+          <w:szCs w:val="24"/>
+          <w:shd w:val="clear" w:color="auto" w:fill="FFFFFF"/>
+        </w:rPr>
+        <w:t xml:space="preserve"> template document for reintegrate model generation with mProphet.</w:t>
+      </w:r>
+      <w:r>
+        <w:rPr>
+          <w:rFonts w:ascii="Arial" w:eastAsia="Times New Roman" w:hAnsi="Arial" w:cs="Arial"/>
+          <w:color w:val="000000"/>
+          <w:sz w:val="24"/>
+          <w:szCs w:val="24"/>
+          <w:shd w:val="clear" w:color="auto" w:fill="FFFFFF"/>
+        </w:rPr>
+        <w:t xml:space="preserve"> Added decoys are shuffled or reversed based on selection.</w:t>
+      </w:r>
+    </w:p>
+    <w:p>
+      <w:pPr>
+        <w:spacing w:after="0" w:line="240" w:lineRule="auto"/>
+        <w:rPr>
+          <w:rFonts w:ascii="Arial" w:eastAsia="Times New Roman" w:hAnsi="Arial" w:cs="Arial"/>
+          <w:b/>
+          <w:bCs/>
+          <w:caps/>
+          <w:color w:val="000000"/>
+          <w:sz w:val="24"/>
+          <w:szCs w:val="24"/>
+        </w:rPr>
+      </w:pPr>
+      <w:r>
+        <w:rPr>
+          <w:rFonts w:ascii="Arial" w:eastAsia="Times New Roman" w:hAnsi="Arial" w:cs="Arial"/>
+          <w:b/>
+          <w:bCs/>
+          <w:color w:val="000000"/>
+          <w:sz w:val="24"/>
+          <w:szCs w:val="24"/>
+          <w:shd w:val="clear" w:color="auto" w:fill="FFFFFF"/>
+        </w:rPr>
+        <w:t xml:space="preserve">Generate mProphet </w:t>
+      </w:r>
+      <w:proofErr w:type="gramStart"/>
+      <w:r>
+        <w:rPr>
+          <w:rFonts w:ascii="Arial" w:eastAsia="Times New Roman" w:hAnsi="Arial" w:cs="Arial"/>
+          <w:b/>
+          <w:bCs/>
+          <w:color w:val="000000"/>
+          <w:sz w:val="24"/>
+          <w:szCs w:val="24"/>
+          <w:shd w:val="clear" w:color="auto" w:fill="FFFFFF"/>
+        </w:rPr>
+        <w:t>model</w:t>
+      </w:r>
+      <w:r>
+        <w:rPr>
+          <w:rFonts w:ascii="Arial" w:eastAsia="Times New Roman" w:hAnsi="Arial" w:cs="Arial"/>
+          <w:color w:val="000000"/>
+          <w:sz w:val="24"/>
+          <w:szCs w:val="24"/>
+          <w:shd w:val="clear" w:color="auto" w:fill="FFFFFF"/>
+        </w:rPr>
+        <w:t>:</w:t>
+      </w:r>
+      <w:proofErr w:type="gramEnd"/>
+      <w:r>
+        <w:rPr>
+          <w:rFonts w:ascii="Arial" w:eastAsia="Times New Roman" w:hAnsi="Arial" w:cs="Arial"/>
+          <w:color w:val="000000"/>
+          <w:sz w:val="24"/>
+          <w:szCs w:val="24"/>
+          <w:shd w:val="clear" w:color="auto" w:fill="FFFFFF"/>
+        </w:rPr>
+        <w:t xml:space="preserve"> </w:t>
+      </w:r>
+      <w:r>
+        <w:rPr>
+          <w:rFonts w:ascii="Arial" w:eastAsia="Times New Roman" w:hAnsi="Arial" w:cs="Arial"/>
+          <w:color w:val="000000"/>
+          <w:sz w:val="24"/>
+          <w:szCs w:val="24"/>
+          <w:shd w:val="clear" w:color="auto" w:fill="FFFFFF"/>
+        </w:rPr>
+        <w:t>cause</w:t>
+      </w:r>
+      <w:r>
+        <w:rPr>
+          <w:rFonts w:ascii="Arial" w:eastAsia="Times New Roman" w:hAnsi="Arial" w:cs="Arial"/>
+          <w:color w:val="000000"/>
+          <w:sz w:val="24"/>
+          <w:szCs w:val="24"/>
+          <w:shd w:val="clear" w:color="auto" w:fill="FFFFFF"/>
+        </w:rPr>
+        <w:t>s</w:t>
+      </w:r>
+      <w:r>
+        <w:rPr>
+          <w:rFonts w:ascii="Arial" w:eastAsia="Times New Roman" w:hAnsi="Arial" w:cs="Arial"/>
+          <w:color w:val="000000"/>
+          <w:sz w:val="24"/>
+          <w:szCs w:val="24"/>
+          <w:shd w:val="clear" w:color="auto" w:fill="FFFFFF"/>
+        </w:rPr>
+        <w:t xml:space="preserve"> a new model to be created, using the mProphet algorithm with all available scores for the results found in the document</w:t>
+      </w:r>
+      <w:r>
+        <w:rPr>
+          <w:rFonts w:ascii="Arial" w:eastAsia="Times New Roman" w:hAnsi="Arial" w:cs="Arial"/>
+          <w:color w:val="000000"/>
+          <w:sz w:val="24"/>
+          <w:szCs w:val="24"/>
+          <w:shd w:val="clear" w:color="auto" w:fill="FFFFFF"/>
+        </w:rPr>
+        <w:t xml:space="preserve">. </w:t>
+      </w:r>
+      <w:r>
+        <w:rPr>
+          <w:rFonts w:ascii="Arial" w:eastAsia="Times New Roman" w:hAnsi="Arial" w:cs="Arial"/>
+          <w:color w:val="000000"/>
+          <w:sz w:val="24"/>
+          <w:szCs w:val="24"/>
+          <w:shd w:val="clear" w:color="auto" w:fill="FFFFFF"/>
+        </w:rPr>
+        <w:t xml:space="preserve">Existing </w:t>
+      </w:r>
+      <w:r>
+        <w:rPr>
+          <w:rFonts w:ascii="Arial" w:eastAsia="Times New Roman" w:hAnsi="Arial" w:cs="Arial"/>
+          <w:color w:val="000000"/>
+          <w:sz w:val="24"/>
+          <w:szCs w:val="24"/>
+          <w:shd w:val="clear" w:color="auto" w:fill="FFFFFF"/>
+        </w:rPr>
+        <w:lastRenderedPageBreak/>
+        <w:t>manually integrated peaks will be overwritten with peaks chosen by the reintegration model.</w:t>
       </w:r>
     </w:p>
     <w:p>
@@ -1548,12 +1941,7 @@
           <w:szCs w:val="24"/>
         </w:rPr>
       </w:pPr>
-    </w:p>
-    <w:p>
-      <w:pPr>
-        <w:shd w:val="clear" w:color="auto" w:fill="FFFFFF"/>
-        <w:spacing w:before="199" w:after="199" w:line="240" w:lineRule="auto"/>
-        <w:outlineLvl w:val="2"/>
+      <w:r>
         <w:rPr>
           <w:rFonts w:ascii="Arial" w:eastAsia="Times New Roman" w:hAnsi="Arial" w:cs="Arial"/>
           <w:b/>
@@ -1563,34 +1951,6 @@
           <w:sz w:val="24"/>
           <w:szCs w:val="24"/>
         </w:rPr>
-      </w:pPr>
-    </w:p>
-    <w:p>
-      <w:pPr>
-        <w:shd w:val="clear" w:color="auto" w:fill="FFFFFF"/>
-        <w:spacing w:before="199" w:after="199" w:line="240" w:lineRule="auto"/>
-        <w:outlineLvl w:val="2"/>
-        <w:rPr>
-          <w:rFonts w:ascii="Arial" w:eastAsia="Times New Roman" w:hAnsi="Arial" w:cs="Arial"/>
-          <w:b/>
-          <w:bCs/>
-          <w:caps/>
-          <w:color w:val="000000"/>
-          <w:sz w:val="24"/>
-          <w:szCs w:val="24"/>
-        </w:rPr>
-      </w:pPr>
-      <w:r>
-        <w:rPr>
-          <w:rFonts w:ascii="Arial" w:eastAsia="Times New Roman" w:hAnsi="Arial" w:cs="Arial"/>
-          <w:b/>
-          <w:bCs/>
-          <w:caps/>
-          <w:color w:val="000000"/>
-          <w:sz w:val="24"/>
-          <w:szCs w:val="24"/>
-        </w:rPr>
-        <w:lastRenderedPageBreak/>
         <w:t xml:space="preserve">CONFIGURATION </w:t>
       </w:r>
       <w:r>
@@ -1929,27 +2289,7 @@
           <w:sz w:val="24"/>
           <w:szCs w:val="24"/>
         </w:rPr>
-        <w:t xml:space="preserve"> the file name. To find the name of a report, open the </w:t>
-      </w:r>
-      <w:proofErr w:type="spellStart"/>
-      <w:r>
-        <w:rPr>
-          <w:rFonts w:ascii="Arial" w:eastAsia="Times New Roman" w:hAnsi="Arial" w:cs="Arial"/>
-          <w:color w:val="000000"/>
-          <w:sz w:val="24"/>
-          <w:szCs w:val="24"/>
-        </w:rPr>
-        <w:t>skyr</w:t>
-      </w:r>
-      <w:proofErr w:type="spellEnd"/>
-      <w:r>
-        <w:rPr>
-          <w:rFonts w:ascii="Arial" w:eastAsia="Times New Roman" w:hAnsi="Arial" w:cs="Arial"/>
-          <w:color w:val="000000"/>
-          <w:sz w:val="24"/>
-          <w:szCs w:val="24"/>
-        </w:rPr>
-        <w:t xml:space="preserve"> file in Notepad and look for: </w:t>
+        <w:t xml:space="preserve"> the file name. To find the name of a report, open the skyr file in Notepad and look for: </w:t>
       </w:r>
       <w:r>
         <w:rPr>
@@ -2052,27 +2392,7 @@
           <w:sz w:val="24"/>
           <w:szCs w:val="24"/>
         </w:rPr>
-        <w:t xml:space="preserve">: The path to the </w:t>
-      </w:r>
-      <w:proofErr w:type="spellStart"/>
-      <w:r>
-        <w:rPr>
-          <w:rFonts w:ascii="Arial" w:eastAsia="Times New Roman" w:hAnsi="Arial" w:cs="Arial"/>
-          <w:color w:val="000000"/>
-          <w:sz w:val="24"/>
-          <w:szCs w:val="24"/>
-        </w:rPr>
-        <w:t>skyr</w:t>
-      </w:r>
-      <w:proofErr w:type="spellEnd"/>
-      <w:r>
-        <w:rPr>
-          <w:rFonts w:ascii="Arial" w:eastAsia="Times New Roman" w:hAnsi="Arial" w:cs="Arial"/>
-          <w:color w:val="000000"/>
-          <w:sz w:val="24"/>
-          <w:szCs w:val="24"/>
-        </w:rPr>
-        <w:t xml:space="preserve"> file.</w:t>
+        <w:t>: The path to the skyr file.</w:t>
       </w:r>
     </w:p>
     <w:p>
@@ -2103,7 +2423,36 @@
           <w:sz w:val="24"/>
           <w:szCs w:val="24"/>
         </w:rPr>
-        <w:t xml:space="preserve">: The list of R scripts to run on this report after it has been exported to a csv file. Add an R script with the </w:t>
+        <w:t xml:space="preserve">: The list of R scripts to run on this report after it has been exported to a csv file. </w:t>
+      </w:r>
+      <w:r>
+        <w:rPr>
+          <w:rFonts w:ascii="Arial" w:eastAsia="Times New Roman" w:hAnsi="Arial" w:cs="Arial"/>
+          <w:color w:val="000000"/>
+          <w:sz w:val="24"/>
+          <w:szCs w:val="24"/>
+        </w:rPr>
+        <w:t>You must have R installed in C:\Program Files to add an R script.</w:t>
+      </w:r>
+    </w:p>
+    <w:p>
+      <w:pPr>
+        <w:spacing w:after="0" w:line="240" w:lineRule="auto"/>
+        <w:rPr>
+          <w:rFonts w:ascii="Arial" w:eastAsia="Times New Roman" w:hAnsi="Arial" w:cs="Arial"/>
+          <w:color w:val="000000"/>
+          <w:sz w:val="24"/>
+          <w:szCs w:val="24"/>
+        </w:rPr>
+      </w:pPr>
+      <w:r>
+        <w:rPr>
+          <w:rFonts w:ascii="Arial" w:eastAsia="Times New Roman" w:hAnsi="Arial" w:cs="Arial"/>
+          <w:color w:val="000000"/>
+          <w:sz w:val="24"/>
+          <w:szCs w:val="24"/>
+        </w:rPr>
+        <w:t xml:space="preserve">Add an R script with the </w:t>
       </w:r>
       <w:r>
         <w:rPr>
@@ -2392,7 +2741,6 @@
           <w:sz w:val="24"/>
           <w:szCs w:val="24"/>
         </w:rPr>
-        <w:lastRenderedPageBreak/>
         <w:t>SKYLINE SETTINGS</w:t>
       </w:r>
     </w:p>
@@ -2794,7 +3142,6 @@
           <w:sz w:val="24"/>
           <w:szCs w:val="24"/>
         </w:rPr>
-        <w:lastRenderedPageBreak/>
         <w:t>SHARING CONFIGURATIONS</w:t>
       </w:r>
     </w:p>
@@ -3084,32 +3431,6 @@
           <w:shd w:val="clear" w:color="auto" w:fill="FFFFFF"/>
         </w:rPr>
       </w:pPr>
-      <w:r>
-        <w:rPr>
-          <w:rFonts w:ascii="Arial" w:eastAsia="Times New Roman" w:hAnsi="Arial" w:cs="Arial"/>
-          <w:noProof/>
-          <w:color w:val="000000"/>
-          <w:sz w:val="24"/>
-          <w:szCs w:val="24"/>
-          <w:shd w:val="clear" w:color="auto" w:fill="FFFFFF"/>
-        </w:rPr>
-        <w:t>Configurations can only be imported if they have different names than those already loaded.</w:t>
-      </w:r>
-    </w:p>
-    <w:p>
-      <w:pPr>
-        <w:shd w:val="clear" w:color="auto" w:fill="FFFFFF"/>
-        <w:spacing w:before="199" w:after="199" w:line="240" w:lineRule="auto"/>
-        <w:outlineLvl w:val="2"/>
-        <w:rPr>
-          <w:rFonts w:ascii="Arial" w:eastAsia="Times New Roman" w:hAnsi="Arial" w:cs="Arial"/>
-          <w:noProof/>
-          <w:color w:val="000000"/>
-          <w:sz w:val="24"/>
-          <w:szCs w:val="24"/>
-          <w:shd w:val="clear" w:color="auto" w:fill="FFFFFF"/>
-        </w:rPr>
-      </w:pPr>
     </w:p>
     <w:p>
       <w:pPr>
@@ -3262,98 +3583,120 @@
         <w:outlineLvl w:val="2"/>
         <w:rPr>
           <w:rFonts w:ascii="Arial" w:eastAsia="Times New Roman" w:hAnsi="Arial" w:cs="Arial"/>
-          <w:caps/>
-          <w:color w:val="000000"/>
-          <w:sz w:val="24"/>
-          <w:szCs w:val="24"/>
-        </w:rPr>
-      </w:pPr>
-      <w:r>
-        <w:rPr>
-          <w:rFonts w:ascii="Arial" w:eastAsia="Times New Roman" w:hAnsi="Arial" w:cs="Arial"/>
-          <w:noProof/>
-          <w:color w:val="000000"/>
-          <w:sz w:val="24"/>
-          <w:szCs w:val="24"/>
-          <w:shd w:val="clear" w:color="auto" w:fill="FFFFFF"/>
-        </w:rPr>
-        <w:t xml:space="preserve">Invalid configurations may occur if files in the configuration do not exist. They will appear in red, and will prevent any configuration from running. To fix the configuration, simply </w:t>
-      </w:r>
-      <w:r>
-        <w:rPr>
-          <w:rFonts w:ascii="Arial" w:eastAsia="Times New Roman" w:hAnsi="Arial" w:cs="Arial"/>
-          <w:b/>
-          <w:bCs/>
-          <w:noProof/>
-          <w:color w:val="000000"/>
-          <w:sz w:val="24"/>
-          <w:szCs w:val="24"/>
-          <w:shd w:val="clear" w:color="auto" w:fill="FFFFFF"/>
-        </w:rPr>
-        <w:t xml:space="preserve">Edit </w:t>
-      </w:r>
-      <w:r>
-        <w:rPr>
-          <w:rFonts w:ascii="Arial" w:eastAsia="Times New Roman" w:hAnsi="Arial" w:cs="Arial"/>
-          <w:noProof/>
-          <w:color w:val="000000"/>
-          <w:sz w:val="24"/>
-          <w:szCs w:val="24"/>
-          <w:shd w:val="clear" w:color="auto" w:fill="FFFFFF"/>
-        </w:rPr>
-        <w:t xml:space="preserve">and </w:t>
-      </w:r>
-      <w:r>
-        <w:rPr>
-          <w:rFonts w:ascii="Arial" w:eastAsia="Times New Roman" w:hAnsi="Arial" w:cs="Arial"/>
-          <w:b/>
-          <w:bCs/>
-          <w:noProof/>
-          <w:color w:val="000000"/>
-          <w:sz w:val="24"/>
-          <w:szCs w:val="24"/>
-          <w:shd w:val="clear" w:color="auto" w:fill="FFFFFF"/>
-        </w:rPr>
-        <w:t>Save</w:t>
-      </w:r>
-      <w:r>
-        <w:rPr>
-          <w:rFonts w:ascii="Arial" w:eastAsia="Times New Roman" w:hAnsi="Arial" w:cs="Arial"/>
-          <w:noProof/>
-          <w:color w:val="000000"/>
-          <w:sz w:val="24"/>
-          <w:szCs w:val="24"/>
-          <w:shd w:val="clear" w:color="auto" w:fill="FFFFFF"/>
-        </w:rPr>
-        <w:t xml:space="preserve"> it</w:t>
-      </w:r>
-      <w:r>
-        <w:rPr>
-          <w:rFonts w:ascii="Arial" w:eastAsia="Times New Roman" w:hAnsi="Arial" w:cs="Arial"/>
-          <w:noProof/>
-          <w:color w:val="000000"/>
-          <w:sz w:val="24"/>
-          <w:szCs w:val="24"/>
-          <w:shd w:val="clear" w:color="auto" w:fill="FFFFFF"/>
-        </w:rPr>
-        <w:t xml:space="preserve"> with the correct information.</w:t>
-      </w:r>
-    </w:p>
-    <w:p>
-      <w:pPr>
-        <w:shd w:val="clear" w:color="auto" w:fill="FFFFFF"/>
-        <w:spacing w:before="199" w:after="199" w:line="240" w:lineRule="auto"/>
-        <w:outlineLvl w:val="2"/>
-        <w:rPr>
-          <w:rFonts w:ascii="Arial" w:eastAsia="Times New Roman" w:hAnsi="Arial" w:cs="Arial"/>
-          <w:b/>
-          <w:bCs/>
-          <w:caps/>
-          <w:color w:val="000000"/>
-          <w:sz w:val="24"/>
-          <w:szCs w:val="24"/>
-        </w:rPr>
-      </w:pPr>
+          <w:noProof/>
+          <w:color w:val="000000"/>
+          <w:sz w:val="24"/>
+          <w:szCs w:val="24"/>
+          <w:shd w:val="clear" w:color="auto" w:fill="FFFFFF"/>
+        </w:rPr>
+      </w:pPr>
+      <w:r>
+        <w:rPr>
+          <w:rFonts w:ascii="Arial" w:eastAsia="Times New Roman" w:hAnsi="Arial" w:cs="Arial"/>
+          <w:noProof/>
+          <w:color w:val="000000"/>
+          <w:sz w:val="24"/>
+          <w:szCs w:val="24"/>
+          <w:shd w:val="clear" w:color="auto" w:fill="FFFFFF"/>
+        </w:rPr>
+        <w:t xml:space="preserve">Invalid configurations may occur if files in the configuration do not exist. They will appear in red, and will prevent any configuration from running. </w:t>
+      </w:r>
+      <w:r>
+        <w:rPr>
+          <w:rFonts w:ascii="Arial" w:eastAsia="Times New Roman" w:hAnsi="Arial" w:cs="Arial"/>
+          <w:noProof/>
+          <w:color w:val="000000"/>
+          <w:sz w:val="24"/>
+          <w:szCs w:val="24"/>
+          <w:shd w:val="clear" w:color="auto" w:fill="FFFFFF"/>
+        </w:rPr>
+        <w:t xml:space="preserve">When you </w:t>
+      </w:r>
+      <w:r>
+        <w:rPr>
+          <w:rFonts w:ascii="Arial" w:eastAsia="Times New Roman" w:hAnsi="Arial" w:cs="Arial"/>
+          <w:b/>
+          <w:bCs/>
+          <w:noProof/>
+          <w:color w:val="000000"/>
+          <w:sz w:val="24"/>
+          <w:szCs w:val="24"/>
+          <w:shd w:val="clear" w:color="auto" w:fill="FFFFFF"/>
+        </w:rPr>
+        <w:t>Edit</w:t>
+      </w:r>
+      <w:r>
+        <w:rPr>
+          <w:rFonts w:ascii="Arial" w:eastAsia="Times New Roman" w:hAnsi="Arial" w:cs="Arial"/>
+          <w:noProof/>
+          <w:color w:val="000000"/>
+          <w:sz w:val="24"/>
+          <w:szCs w:val="24"/>
+          <w:shd w:val="clear" w:color="auto" w:fill="FFFFFF"/>
+        </w:rPr>
+        <w:t xml:space="preserve"> an invalid configuration, the </w:t>
+      </w:r>
+      <w:r>
+        <w:rPr>
+          <w:rFonts w:ascii="Arial" w:eastAsia="Times New Roman" w:hAnsi="Arial" w:cs="Arial"/>
+          <w:b/>
+          <w:bCs/>
+          <w:noProof/>
+          <w:color w:val="000000"/>
+          <w:sz w:val="24"/>
+          <w:szCs w:val="24"/>
+          <w:shd w:val="clear" w:color="auto" w:fill="FFFFFF"/>
+        </w:rPr>
+        <w:t xml:space="preserve">Configuration Set Up </w:t>
+      </w:r>
+      <w:r>
+        <w:rPr>
+          <w:rFonts w:ascii="Arial" w:eastAsia="Times New Roman" w:hAnsi="Arial" w:cs="Arial"/>
+          <w:b/>
+          <w:bCs/>
+          <w:noProof/>
+          <w:color w:val="000000"/>
+          <w:sz w:val="24"/>
+          <w:szCs w:val="24"/>
+          <w:shd w:val="clear" w:color="auto" w:fill="FFFFFF"/>
+        </w:rPr>
+        <w:t>Manager</w:t>
+      </w:r>
+      <w:r>
+        <w:rPr>
+          <w:rFonts w:ascii="Arial" w:eastAsia="Times New Roman" w:hAnsi="Arial" w:cs="Arial"/>
+          <w:b/>
+          <w:bCs/>
+          <w:noProof/>
+          <w:color w:val="000000"/>
+          <w:sz w:val="24"/>
+          <w:szCs w:val="24"/>
+          <w:shd w:val="clear" w:color="auto" w:fill="FFFFFF"/>
+        </w:rPr>
+        <w:t xml:space="preserve"> </w:t>
+      </w:r>
+      <w:r>
+        <w:rPr>
+          <w:rFonts w:ascii="Arial" w:eastAsia="Times New Roman" w:hAnsi="Arial" w:cs="Arial"/>
+          <w:noProof/>
+          <w:color w:val="000000"/>
+          <w:sz w:val="24"/>
+          <w:szCs w:val="24"/>
+          <w:shd w:val="clear" w:color="auto" w:fill="FFFFFF"/>
+        </w:rPr>
+        <w:t>will guide you through the process of fixing it</w:t>
+      </w:r>
+      <w:r>
+        <w:rPr>
+          <w:rFonts w:ascii="Arial" w:eastAsia="Times New Roman" w:hAnsi="Arial" w:cs="Arial"/>
+          <w:noProof/>
+          <w:color w:val="000000"/>
+          <w:sz w:val="24"/>
+          <w:szCs w:val="24"/>
+          <w:shd w:val="clear" w:color="auto" w:fill="FFFFFF"/>
+        </w:rPr>
+        <w:t>.</w:t>
+      </w:r>
     </w:p>
     <w:p>
       <w:pPr>

</xml_diff>

<commit_message>
Add ability to download files for configurations (#1534)
Changes for the May institute SkylineBatch daily release version
</commit_message>
<xml_diff>
--- a/pwiz_tools/Skyline/Documentation/Skyline Batch Documentation.docx
+++ b/pwiz_tools/Skyline/Documentation/Skyline Batch Documentation.docx
@@ -1,6 +1,6 @@
 
 <file path=word/document.xml><?xml version="1.0" encoding="utf-8"?>
-<w:document xmlns:wpc="http://schemas.microsoft.com/office/word/2010/wordprocessingCanvas" xmlns:cx="http://schemas.microsoft.com/office/drawing/2014/chartex" xmlns:cx1="http://schemas.microsoft.com/office/drawing/2015/9/8/chartex" xmlns:cx2="http://schemas.microsoft.com/office/drawing/2015/10/21/chartex" xmlns:cx3="http://schemas.microsoft.com/office/drawing/2016/5/9/chartex" xmlns:cx4="http://schemas.microsoft.com/office/drawing/2016/5/10/chartex" xmlns:cx5="http://schemas.microsoft.com/office/drawing/2016/5/11/chartex" xmlns:cx6="http://schemas.microsoft.com/office/drawing/2016/5/12/chartex" xmlns:cx7="http://schemas.microsoft.com/office/drawing/2016/5/13/chartex" xmlns:cx8="http://schemas.microsoft.com/office/drawing/2016/5/14/chartex" xmlns:mc="http://schemas.openxmlformats.org/markup-compatibility/2006" xmlns:aink="http://schemas.microsoft.com/office/drawing/2016/ink" xmlns:am3d="http://schemas.microsoft.com/office/drawing/2017/model3d" xmlns:o="urn:schemas-microsoft-com:office:office" xmlns:r="http://schemas.openxmlformats.org/officeDocument/2006/relationships" xmlns:m="http://schemas.openxmlformats.org/officeDocument/2006/math" xmlns:v="urn:schemas-microsoft-com:vml" xmlns:wp14="http://schemas.microsoft.com/office/word/2010/wordprocessingDrawing" xmlns:wp="http://schemas.openxmlformats.org/drawingml/2006/wordprocessingDrawing" xmlns:w10="urn:schemas-microsoft-com:office:word" xmlns:w="http://schemas.openxmlformats.org/wordprocessingml/2006/main" xmlns:w14="http://schemas.microsoft.com/office/word/2010/wordml" xmlns:w15="http://schemas.microsoft.com/office/word/2012/wordml" xmlns:w16cex="http://schemas.microsoft.com/office/word/2018/wordml/cex" xmlns:w16cid="http://schemas.microsoft.com/office/word/2016/wordml/cid" xmlns:w16="http://schemas.microsoft.com/office/word/2018/wordml" xmlns:w16se="http://schemas.microsoft.com/office/word/2015/wordml/symex" xmlns:wpg="http://schemas.microsoft.com/office/word/2010/wordprocessingGroup" xmlns:wpi="http://schemas.microsoft.com/office/word/2010/wordprocessingInk" xmlns:wne="http://schemas.microsoft.com/office/word/2006/wordml" xmlns:wps="http://schemas.microsoft.com/office/word/2010/wordprocessingShape" mc:Ignorable="w14 w15 w16se w16cid w16 w16cex wp14">
+<w:document xmlns:wpc="http://schemas.microsoft.com/office/word/2010/wordprocessingCanvas" xmlns:cx="http://schemas.microsoft.com/office/drawing/2014/chartex" xmlns:cx1="http://schemas.microsoft.com/office/drawing/2015/9/8/chartex" xmlns:cx2="http://schemas.microsoft.com/office/drawing/2015/10/21/chartex" xmlns:cx3="http://schemas.microsoft.com/office/drawing/2016/5/9/chartex" xmlns:cx4="http://schemas.microsoft.com/office/drawing/2016/5/10/chartex" xmlns:cx5="http://schemas.microsoft.com/office/drawing/2016/5/11/chartex" xmlns:cx6="http://schemas.microsoft.com/office/drawing/2016/5/12/chartex" xmlns:cx7="http://schemas.microsoft.com/office/drawing/2016/5/13/chartex" xmlns:cx8="http://schemas.microsoft.com/office/drawing/2016/5/14/chartex" xmlns:mc="http://schemas.openxmlformats.org/markup-compatibility/2006" xmlns:aink="http://schemas.microsoft.com/office/drawing/2016/ink" xmlns:am3d="http://schemas.microsoft.com/office/drawing/2017/model3d" xmlns:o="urn:schemas-microsoft-com:office:office" xmlns:r="http://schemas.openxmlformats.org/officeDocument/2006/relationships" xmlns:m="http://schemas.openxmlformats.org/officeDocument/2006/math" xmlns:v="urn:schemas-microsoft-com:vml" xmlns:wp14="http://schemas.microsoft.com/office/word/2010/wordprocessingDrawing" xmlns:wp="http://schemas.openxmlformats.org/drawingml/2006/wordprocessingDrawing" xmlns:w10="urn:schemas-microsoft-com:office:word" xmlns:w="http://schemas.openxmlformats.org/wordprocessingml/2006/main" xmlns:w14="http://schemas.microsoft.com/office/word/2010/wordml" xmlns:w15="http://schemas.microsoft.com/office/word/2012/wordml" xmlns:w16cex="http://schemas.microsoft.com/office/word/2018/wordml/cex" xmlns:w16cid="http://schemas.microsoft.com/office/word/2016/wordml/cid" xmlns:w16="http://schemas.microsoft.com/office/word/2018/wordml" xmlns:w16sdtdh="http://schemas.microsoft.com/office/word/2020/wordml/sdtdatahash" xmlns:w16se="http://schemas.microsoft.com/office/word/2015/wordml/symex" xmlns:wpg="http://schemas.microsoft.com/office/word/2010/wordprocessingGroup" xmlns:wpi="http://schemas.microsoft.com/office/word/2010/wordprocessingInk" xmlns:wne="http://schemas.microsoft.com/office/word/2006/wordml" xmlns:wps="http://schemas.microsoft.com/office/word/2010/wordprocessingShape" mc:Ignorable="w14 w15 w16se w16cid w16 w16cex w16sdtdh wp14">
   <w:body>
     <w:p>
       <w:pPr>
@@ -174,6 +174,71 @@
           <w:szCs w:val="24"/>
           <w:shd w:val="clear" w:color="auto" w:fill="FFFFFF"/>
         </w:rPr>
+        <w:t>Download</w:t>
+      </w:r>
+      <w:r>
+        <w:rPr>
+          <w:rFonts w:ascii="Arial" w:eastAsia="Times New Roman" w:hAnsi="Arial" w:cs="Arial"/>
+          <w:color w:val="000000"/>
+          <w:sz w:val="24"/>
+          <w:szCs w:val="24"/>
+          <w:shd w:val="clear" w:color="auto" w:fill="FFFFFF"/>
+        </w:rPr>
+        <w:t xml:space="preserve"> data from an </w:t>
+      </w:r>
+      <w:r>
+        <w:rPr>
+          <w:rFonts w:ascii="Arial" w:eastAsia="Times New Roman" w:hAnsi="Arial" w:cs="Arial"/>
+          <w:color w:val="000000"/>
+          <w:sz w:val="24"/>
+          <w:szCs w:val="24"/>
+          <w:shd w:val="clear" w:color="auto" w:fill="FFFFFF"/>
+        </w:rPr>
+        <w:t>FTP</w:t>
+      </w:r>
+      <w:r>
+        <w:rPr>
+          <w:rFonts w:ascii="Arial" w:eastAsia="Times New Roman" w:hAnsi="Arial" w:cs="Arial"/>
+          <w:color w:val="000000"/>
+          <w:sz w:val="24"/>
+          <w:szCs w:val="24"/>
+          <w:shd w:val="clear" w:color="auto" w:fill="FFFFFF"/>
+        </w:rPr>
+        <w:t xml:space="preserve"> </w:t>
+      </w:r>
+      <w:proofErr w:type="gramStart"/>
+      <w:r>
+        <w:rPr>
+          <w:rFonts w:ascii="Arial" w:eastAsia="Times New Roman" w:hAnsi="Arial" w:cs="Arial"/>
+          <w:color w:val="000000"/>
+          <w:sz w:val="24"/>
+          <w:szCs w:val="24"/>
+          <w:shd w:val="clear" w:color="auto" w:fill="FFFFFF"/>
+        </w:rPr>
+        <w:t>server</w:t>
+      </w:r>
+      <w:proofErr w:type="gramEnd"/>
+    </w:p>
+    <w:p>
+      <w:pPr>
+        <w:spacing w:after="0" w:line="240" w:lineRule="auto"/>
+        <w:ind w:left="720" w:firstLine="720"/>
+        <w:rPr>
+          <w:rFonts w:ascii="Arial" w:eastAsia="Times New Roman" w:hAnsi="Arial" w:cs="Arial"/>
+          <w:color w:val="000000"/>
+          <w:sz w:val="24"/>
+          <w:szCs w:val="24"/>
+          <w:shd w:val="clear" w:color="auto" w:fill="FFFFFF"/>
+        </w:rPr>
+      </w:pPr>
+      <w:r>
+        <w:rPr>
+          <w:rFonts w:ascii="Arial" w:eastAsia="Times New Roman" w:hAnsi="Arial" w:cs="Arial"/>
+          <w:color w:val="000000"/>
+          <w:sz w:val="24"/>
+          <w:szCs w:val="24"/>
+          <w:shd w:val="clear" w:color="auto" w:fill="FFFFFF"/>
+        </w:rPr>
         <w:t xml:space="preserve">Copy </w:t>
       </w:r>
       <w:r>
@@ -594,6 +659,7 @@
       <w:r>
         <w:rPr>
           <w:rFonts w:ascii="Arial" w:eastAsia="Times New Roman" w:hAnsi="Arial" w:cs="Arial"/>
+          <w:noProof/>
           <w:color w:val="000000"/>
           <w:sz w:val="24"/>
           <w:szCs w:val="24"/>
@@ -603,521 +669,6 @@
             <wp:extent cx="5372100" cy="4338430"/>
             <wp:effectExtent l="0" t="0" r="0" b="5080"/>
             <wp:docPr id="2" name="Picture 2"/>
-            <wp:cNvGraphicFramePr>
-              <a:graphicFrameLocks xmlns:a="http://schemas.openxmlformats.org/drawingml/2006/main" noChangeAspect="1"/>
-            </wp:cNvGraphicFramePr>
-            <a:graphic xmlns:a="http://schemas.openxmlformats.org/drawingml/2006/main">
-              <a:graphicData uri="http://schemas.openxmlformats.org/drawingml/2006/picture">
-                <pic:pic xmlns:pic="http://schemas.openxmlformats.org/drawingml/2006/picture">
-                  <pic:nvPicPr>
-                    <pic:cNvPr id="1" name=""/>
-                    <pic:cNvPicPr/>
-                  </pic:nvPicPr>
-                  <pic:blipFill>
-                    <a:blip r:embed="rId5"/>
-                    <a:stretch>
-                      <a:fillRect/>
-                    </a:stretch>
-                  </pic:blipFill>
-                  <pic:spPr>
-                    <a:xfrm>
-                      <a:off x="0" y="0"/>
-                      <a:ext cx="5398176" cy="4359489"/>
-                    </a:xfrm>
-                    <a:prstGeom prst="rect">
-                      <a:avLst/>
-                    </a:prstGeom>
-                  </pic:spPr>
-                </pic:pic>
-              </a:graphicData>
-            </a:graphic>
-          </wp:inline>
-        </w:drawing>
-      </w:r>
-    </w:p>
-    <w:p>
-      <w:pPr>
-        <w:spacing w:after="0" w:line="240" w:lineRule="auto"/>
-        <w:rPr>
-          <w:rFonts w:ascii="Arial" w:eastAsia="Times New Roman" w:hAnsi="Arial" w:cs="Arial"/>
-          <w:color w:val="000000"/>
-          <w:sz w:val="24"/>
-          <w:szCs w:val="24"/>
-        </w:rPr>
-      </w:pPr>
-    </w:p>
-    <w:p>
-      <w:pPr>
-        <w:spacing w:after="0" w:line="240" w:lineRule="auto"/>
-        <w:rPr>
-          <w:rFonts w:ascii="Arial" w:eastAsia="Times New Roman" w:hAnsi="Arial" w:cs="Arial"/>
-          <w:color w:val="000000"/>
-          <w:sz w:val="24"/>
-          <w:szCs w:val="24"/>
-        </w:rPr>
-      </w:pPr>
-      <w:r>
-        <w:rPr>
-          <w:rFonts w:ascii="Arial" w:eastAsia="Times New Roman" w:hAnsi="Arial" w:cs="Arial"/>
-          <w:color w:val="000000"/>
-          <w:sz w:val="24"/>
-          <w:szCs w:val="24"/>
-        </w:rPr>
-        <w:t>To start using Skyline Batch, create a new configuration</w:t>
-      </w:r>
-      <w:r>
-        <w:rPr>
-          <w:rFonts w:ascii="Arial" w:eastAsia="Times New Roman" w:hAnsi="Arial" w:cs="Arial"/>
-          <w:color w:val="000000"/>
-          <w:sz w:val="24"/>
-          <w:szCs w:val="24"/>
-        </w:rPr>
-        <w:t xml:space="preserve"> by clicking the </w:t>
-      </w:r>
-      <w:r>
-        <w:rPr>
-          <w:rFonts w:ascii="Arial" w:eastAsia="Times New Roman" w:hAnsi="Arial" w:cs="Arial"/>
-          <w:b/>
-          <w:bCs/>
-          <w:color w:val="000000"/>
-          <w:sz w:val="24"/>
-          <w:szCs w:val="24"/>
-        </w:rPr>
-        <w:t>Ad</w:t>
-      </w:r>
-      <w:r>
-        <w:rPr>
-          <w:rFonts w:ascii="Arial" w:eastAsia="Times New Roman" w:hAnsi="Arial" w:cs="Arial"/>
-          <w:b/>
-          <w:bCs/>
-          <w:color w:val="000000"/>
-          <w:sz w:val="24"/>
-          <w:szCs w:val="24"/>
-        </w:rPr>
-        <w:t>d</w:t>
-      </w:r>
-      <w:r>
-        <w:rPr>
-          <w:rFonts w:ascii="Arial" w:eastAsia="Times New Roman" w:hAnsi="Arial" w:cs="Arial"/>
-          <w:b/>
-          <w:bCs/>
-          <w:color w:val="000000"/>
-          <w:sz w:val="24"/>
-          <w:szCs w:val="24"/>
-        </w:rPr>
-        <w:t xml:space="preserve"> </w:t>
-      </w:r>
-      <w:r>
-        <w:rPr>
-          <w:rFonts w:ascii="Arial" w:eastAsia="Times New Roman" w:hAnsi="Arial" w:cs="Arial"/>
-          <w:color w:val="000000"/>
-          <w:sz w:val="24"/>
-          <w:szCs w:val="24"/>
-        </w:rPr>
-        <w:t>button.</w:t>
-      </w:r>
-    </w:p>
-    <w:p>
-      <w:pPr>
-        <w:spacing w:after="0" w:line="240" w:lineRule="auto"/>
-        <w:rPr>
-          <w:rFonts w:ascii="Arial" w:eastAsia="Times New Roman" w:hAnsi="Arial" w:cs="Arial"/>
-          <w:color w:val="000000"/>
-          <w:sz w:val="24"/>
-          <w:szCs w:val="24"/>
-        </w:rPr>
-      </w:pPr>
-      <w:r>
-        <w:rPr>
-          <w:rFonts w:ascii="Arial" w:eastAsia="Times New Roman" w:hAnsi="Arial" w:cs="Arial"/>
-          <w:color w:val="000000"/>
-          <w:sz w:val="24"/>
-          <w:szCs w:val="24"/>
-        </w:rPr>
-        <w:t xml:space="preserve">This brings up the </w:t>
-      </w:r>
-      <w:r>
-        <w:rPr>
-          <w:rFonts w:ascii="Arial" w:eastAsia="Times New Roman" w:hAnsi="Arial" w:cs="Arial"/>
-          <w:b/>
-          <w:bCs/>
-          <w:color w:val="000000"/>
-          <w:sz w:val="24"/>
-          <w:szCs w:val="24"/>
-        </w:rPr>
-        <w:t xml:space="preserve">Skyline Batch Configuration </w:t>
-      </w:r>
-      <w:r>
-        <w:rPr>
-          <w:rFonts w:ascii="Arial" w:eastAsia="Times New Roman" w:hAnsi="Arial" w:cs="Arial"/>
-          <w:color w:val="000000"/>
-          <w:sz w:val="24"/>
-          <w:szCs w:val="24"/>
-        </w:rPr>
-        <w:t>form.</w:t>
-      </w:r>
-    </w:p>
-    <w:p>
-      <w:pPr>
-        <w:spacing w:after="0" w:line="240" w:lineRule="auto"/>
-        <w:rPr>
-          <w:rFonts w:ascii="Arial" w:eastAsia="Times New Roman" w:hAnsi="Arial" w:cs="Arial"/>
-          <w:color w:val="000000"/>
-          <w:sz w:val="24"/>
-          <w:szCs w:val="24"/>
-        </w:rPr>
-      </w:pPr>
-    </w:p>
-    <w:p>
-      <w:pPr>
-        <w:spacing w:after="0" w:line="240" w:lineRule="auto"/>
-        <w:rPr>
-          <w:rFonts w:ascii="Arial" w:eastAsia="Times New Roman" w:hAnsi="Arial" w:cs="Arial"/>
-          <w:color w:val="000000"/>
-          <w:sz w:val="24"/>
-          <w:szCs w:val="24"/>
-        </w:rPr>
-      </w:pPr>
-      <w:r>
-        <w:rPr>
-          <w:rFonts w:ascii="Arial" w:eastAsia="Times New Roman" w:hAnsi="Arial" w:cs="Arial"/>
-          <w:b/>
-          <w:bCs/>
-          <w:caps/>
-          <w:color w:val="000000"/>
-          <w:sz w:val="24"/>
-          <w:szCs w:val="24"/>
-        </w:rPr>
-        <w:lastRenderedPageBreak/>
-        <w:t xml:space="preserve">CONFIGURATION </w:t>
-      </w:r>
-      <w:r>
-        <w:rPr>
-          <w:rFonts w:ascii="Arial" w:eastAsia="Times New Roman" w:hAnsi="Arial" w:cs="Arial"/>
-          <w:b/>
-          <w:bCs/>
-          <w:caps/>
-          <w:color w:val="000000"/>
-          <w:sz w:val="24"/>
-          <w:szCs w:val="24"/>
-        </w:rPr>
-        <w:t>Files</w:t>
-      </w:r>
-    </w:p>
-    <w:p>
-      <w:pPr>
-        <w:shd w:val="clear" w:color="auto" w:fill="FFFFFF"/>
-        <w:spacing w:before="199" w:after="199" w:line="240" w:lineRule="auto"/>
-        <w:outlineLvl w:val="2"/>
-        <w:rPr>
-          <w:rFonts w:ascii="Arial" w:eastAsia="Times New Roman" w:hAnsi="Arial" w:cs="Arial"/>
-          <w:b/>
-          <w:bCs/>
-          <w:caps/>
-          <w:color w:val="000000"/>
-          <w:sz w:val="24"/>
-          <w:szCs w:val="24"/>
-        </w:rPr>
-      </w:pPr>
-      <w:r>
-        <w:rPr>
-          <w:rFonts w:ascii="Arial" w:eastAsia="Times New Roman" w:hAnsi="Arial" w:cs="Arial"/>
-          <w:color w:val="000000"/>
-          <w:sz w:val="24"/>
-          <w:szCs w:val="24"/>
-          <w:shd w:val="clear" w:color="auto" w:fill="FFFFFF"/>
-        </w:rPr>
-        <w:t>In the </w:t>
-      </w:r>
-      <w:r>
-        <w:rPr>
-          <w:rFonts w:ascii="Arial" w:eastAsia="Times New Roman" w:hAnsi="Arial" w:cs="Arial"/>
-          <w:b/>
-          <w:bCs/>
-          <w:color w:val="000000"/>
-          <w:sz w:val="24"/>
-          <w:szCs w:val="24"/>
-          <w:shd w:val="clear" w:color="auto" w:fill="FFFFFF"/>
-        </w:rPr>
-        <w:t>Skyline Batch</w:t>
-      </w:r>
-      <w:r>
-        <w:rPr>
-          <w:rFonts w:ascii="Arial" w:eastAsia="Times New Roman" w:hAnsi="Arial" w:cs="Arial"/>
-          <w:b/>
-          <w:bCs/>
-          <w:color w:val="000000"/>
-          <w:sz w:val="24"/>
-          <w:szCs w:val="24"/>
-          <w:shd w:val="clear" w:color="auto" w:fill="FFFFFF"/>
-        </w:rPr>
-        <w:t xml:space="preserve"> Configuration</w:t>
-      </w:r>
-      <w:r>
-        <w:rPr>
-          <w:rFonts w:ascii="Arial" w:eastAsia="Times New Roman" w:hAnsi="Arial" w:cs="Arial"/>
-          <w:color w:val="000000"/>
-          <w:sz w:val="24"/>
-          <w:szCs w:val="24"/>
-          <w:shd w:val="clear" w:color="auto" w:fill="FFFFFF"/>
-        </w:rPr>
-        <w:t> form enter the appropriate settings in the </w:t>
-      </w:r>
-      <w:r>
-        <w:rPr>
-          <w:rFonts w:ascii="Arial" w:eastAsia="Times New Roman" w:hAnsi="Arial" w:cs="Arial"/>
-          <w:b/>
-          <w:bCs/>
-          <w:color w:val="000000"/>
-          <w:sz w:val="24"/>
-          <w:szCs w:val="24"/>
-          <w:shd w:val="clear" w:color="auto" w:fill="FFFFFF"/>
-        </w:rPr>
-        <w:t>Files</w:t>
-      </w:r>
-      <w:r>
-        <w:rPr>
-          <w:rFonts w:ascii="Arial" w:eastAsia="Times New Roman" w:hAnsi="Arial" w:cs="Arial"/>
-          <w:color w:val="000000"/>
-          <w:sz w:val="24"/>
-          <w:szCs w:val="24"/>
-          <w:shd w:val="clear" w:color="auto" w:fill="FFFFFF"/>
-        </w:rPr>
-        <w:t> tab.</w:t>
-      </w:r>
-    </w:p>
-    <w:p>
-      <w:pPr>
-        <w:spacing w:after="0" w:line="240" w:lineRule="auto"/>
-        <w:jc w:val="center"/>
-        <w:rPr>
-          <w:rFonts w:ascii="Arial" w:eastAsia="Times New Roman" w:hAnsi="Arial" w:cs="Arial"/>
-          <w:color w:val="000000"/>
-          <w:sz w:val="24"/>
-          <w:szCs w:val="24"/>
-        </w:rPr>
-      </w:pPr>
-      <w:r>
-        <w:rPr>
-          <w:rFonts w:ascii="Arial" w:eastAsia="Times New Roman" w:hAnsi="Arial" w:cs="Arial"/>
-          <w:noProof/>
-          <w:color w:val="000000"/>
-          <w:sz w:val="24"/>
-          <w:szCs w:val="24"/>
-        </w:rPr>
-        <w:drawing>
-          <wp:inline distT="0" distB="0" distL="0" distR="0" wp14:anchorId="64DE43BC" wp14:editId="656F2AE6">
-            <wp:extent cx="4299733" cy="4619625"/>
-            <wp:effectExtent l="0" t="0" r="5715" b="0"/>
-            <wp:docPr id="1" name="Picture 1"/>
-            <wp:cNvGraphicFramePr>
-              <a:graphicFrameLocks xmlns:a="http://schemas.openxmlformats.org/drawingml/2006/main" noChangeAspect="1"/>
-            </wp:cNvGraphicFramePr>
-            <a:graphic xmlns:a="http://schemas.openxmlformats.org/drawingml/2006/main">
-              <a:graphicData uri="http://schemas.openxmlformats.org/drawingml/2006/picture">
-                <pic:pic xmlns:pic="http://schemas.openxmlformats.org/drawingml/2006/picture">
-                  <pic:nvPicPr>
-                    <pic:cNvPr id="1" name=""/>
-                    <pic:cNvPicPr/>
-                  </pic:nvPicPr>
-                  <pic:blipFill>
-                    <a:blip r:embed="rId6"/>
-                    <a:stretch>
-                      <a:fillRect/>
-                    </a:stretch>
-                  </pic:blipFill>
-                  <pic:spPr>
-                    <a:xfrm>
-                      <a:off x="0" y="0"/>
-                      <a:ext cx="4299733" cy="4619625"/>
-                    </a:xfrm>
-                    <a:prstGeom prst="rect">
-                      <a:avLst/>
-                    </a:prstGeom>
-                  </pic:spPr>
-                </pic:pic>
-              </a:graphicData>
-            </a:graphic>
-          </wp:inline>
-        </w:drawing>
-      </w:r>
-    </w:p>
-    <w:p>
-      <w:pPr>
-        <w:spacing w:after="0" w:line="240" w:lineRule="auto"/>
-        <w:jc w:val="center"/>
-        <w:rPr>
-          <w:rFonts w:ascii="Arial" w:eastAsia="Times New Roman" w:hAnsi="Arial" w:cs="Arial"/>
-          <w:color w:val="000000"/>
-          <w:sz w:val="24"/>
-          <w:szCs w:val="24"/>
-        </w:rPr>
-      </w:pPr>
-    </w:p>
-    <w:p>
-      <w:pPr>
-        <w:spacing w:after="0" w:line="240" w:lineRule="auto"/>
-        <w:rPr>
-          <w:rFonts w:ascii="Arial" w:eastAsia="Times New Roman" w:hAnsi="Arial" w:cs="Arial"/>
-          <w:color w:val="000000"/>
-          <w:sz w:val="24"/>
-          <w:szCs w:val="24"/>
-          <w:shd w:val="clear" w:color="auto" w:fill="FFFFFF"/>
-        </w:rPr>
-      </w:pPr>
-      <w:r>
-        <w:rPr>
-          <w:rFonts w:ascii="Arial" w:eastAsia="Times New Roman" w:hAnsi="Arial" w:cs="Arial"/>
-          <w:b/>
-          <w:bCs/>
-          <w:color w:val="000000"/>
-          <w:sz w:val="24"/>
-          <w:szCs w:val="24"/>
-        </w:rPr>
-        <w:t>Configuration name</w:t>
-      </w:r>
-      <w:r>
-        <w:rPr>
-          <w:rFonts w:ascii="Arial" w:eastAsia="Times New Roman" w:hAnsi="Arial" w:cs="Arial"/>
-          <w:color w:val="000000"/>
-          <w:sz w:val="24"/>
-          <w:szCs w:val="24"/>
-        </w:rPr>
-        <w:t xml:space="preserve">: </w:t>
-      </w:r>
-      <w:r>
-        <w:rPr>
-          <w:rFonts w:ascii="Arial" w:eastAsia="Times New Roman" w:hAnsi="Arial" w:cs="Arial"/>
-          <w:color w:val="000000"/>
-          <w:sz w:val="24"/>
-          <w:szCs w:val="24"/>
-          <w:shd w:val="clear" w:color="auto" w:fill="FFFFFF"/>
-        </w:rPr>
-        <w:t>This can be the name of the project or study for which data is being acquired.</w:t>
-      </w:r>
-      <w:r>
-        <w:rPr>
-          <w:rFonts w:ascii="Arial" w:eastAsia="Times New Roman" w:hAnsi="Arial" w:cs="Arial"/>
-          <w:color w:val="000000"/>
-          <w:sz w:val="24"/>
-          <w:szCs w:val="24"/>
-          <w:shd w:val="clear" w:color="auto" w:fill="FFFFFF"/>
-        </w:rPr>
-        <w:t xml:space="preserve"> Must be unique.</w:t>
-      </w:r>
-    </w:p>
-    <w:p>
-      <w:pPr>
-        <w:spacing w:after="0" w:line="240" w:lineRule="auto"/>
-        <w:rPr>
-          <w:rFonts w:ascii="Arial" w:eastAsia="Times New Roman" w:hAnsi="Arial" w:cs="Arial"/>
-          <w:color w:val="000000"/>
-          <w:sz w:val="24"/>
-          <w:szCs w:val="24"/>
-          <w:shd w:val="clear" w:color="auto" w:fill="FFFFFF"/>
-        </w:rPr>
-      </w:pPr>
-      <w:r>
-        <w:rPr>
-          <w:rFonts w:ascii="Arial" w:eastAsia="Times New Roman" w:hAnsi="Arial" w:cs="Arial"/>
-          <w:b/>
-          <w:bCs/>
-          <w:color w:val="000000"/>
-          <w:sz w:val="24"/>
-          <w:szCs w:val="24"/>
-          <w:shd w:val="clear" w:color="auto" w:fill="FFFFFF"/>
-        </w:rPr>
-        <w:t>Skyline template file path</w:t>
-      </w:r>
-      <w:r>
-        <w:rPr>
-          <w:rFonts w:ascii="Arial" w:eastAsia="Times New Roman" w:hAnsi="Arial" w:cs="Arial"/>
-          <w:color w:val="000000"/>
-          <w:sz w:val="24"/>
-          <w:szCs w:val="24"/>
-          <w:shd w:val="clear" w:color="auto" w:fill="FFFFFF"/>
-        </w:rPr>
-        <w:t xml:space="preserve">: </w:t>
-      </w:r>
-      <w:r>
-        <w:rPr>
-          <w:rFonts w:ascii="Arial" w:eastAsia="Times New Roman" w:hAnsi="Arial" w:cs="Arial"/>
-          <w:color w:val="000000"/>
-          <w:sz w:val="24"/>
-          <w:szCs w:val="24"/>
-          <w:shd w:val="clear" w:color="auto" w:fill="FFFFFF"/>
-        </w:rPr>
-        <w:t xml:space="preserve">This is the path to the template Skyline document </w:t>
-      </w:r>
-      <w:r>
-        <w:rPr>
-          <w:rFonts w:ascii="Arial" w:eastAsia="Times New Roman" w:hAnsi="Arial" w:cs="Arial"/>
-          <w:color w:val="000000"/>
-          <w:sz w:val="24"/>
-          <w:szCs w:val="24"/>
-          <w:shd w:val="clear" w:color="auto" w:fill="FFFFFF"/>
-        </w:rPr>
-        <w:t>that will be copied to the analysis folder and used to import data into.</w:t>
-      </w:r>
-      <w:r>
-        <w:rPr>
-          <w:rFonts w:ascii="Arial" w:eastAsia="Times New Roman" w:hAnsi="Arial" w:cs="Arial"/>
-          <w:color w:val="000000"/>
-          <w:sz w:val="24"/>
-          <w:szCs w:val="24"/>
-          <w:shd w:val="clear" w:color="auto" w:fill="FFFFFF"/>
-        </w:rPr>
-        <w:t xml:space="preserve"> </w:t>
-      </w:r>
-    </w:p>
-    <w:p>
-      <w:pPr>
-        <w:spacing w:after="0" w:line="240" w:lineRule="auto"/>
-        <w:rPr>
-          <w:rFonts w:ascii="Arial" w:eastAsia="Times New Roman" w:hAnsi="Arial" w:cs="Arial"/>
-          <w:color w:val="000000"/>
-          <w:sz w:val="24"/>
-          <w:szCs w:val="24"/>
-          <w:shd w:val="clear" w:color="auto" w:fill="FFFFFF"/>
-        </w:rPr>
-      </w:pPr>
-      <w:r>
-        <w:rPr>
-          <w:rFonts w:ascii="Arial" w:eastAsia="Times New Roman" w:hAnsi="Arial" w:cs="Arial"/>
-          <w:color w:val="000000"/>
-          <w:sz w:val="24"/>
-          <w:szCs w:val="24"/>
-          <w:shd w:val="clear" w:color="auto" w:fill="FFFFFF"/>
-        </w:rPr>
-        <w:t>If you have other configurations that create refined template files, an arrow will appear on the right side of the template file input, allowing you to either select from these files or choose another template.</w:t>
-      </w:r>
-    </w:p>
-    <w:p>
-      <w:pPr>
-        <w:spacing w:after="0" w:line="240" w:lineRule="auto"/>
-        <w:jc w:val="center"/>
-        <w:rPr>
-          <w:rFonts w:ascii="Arial" w:eastAsia="Times New Roman" w:hAnsi="Arial" w:cs="Arial"/>
-          <w:color w:val="000000"/>
-          <w:sz w:val="24"/>
-          <w:szCs w:val="24"/>
-          <w:shd w:val="clear" w:color="auto" w:fill="FFFFFF"/>
-        </w:rPr>
-      </w:pPr>
-      <w:r>
-        <w:rPr>
-          <w:rFonts w:ascii="Arial" w:eastAsia="Times New Roman" w:hAnsi="Arial" w:cs="Arial"/>
-          <w:noProof/>
-          <w:color w:val="000000"/>
-          <w:sz w:val="24"/>
-          <w:szCs w:val="24"/>
-          <w:shd w:val="clear" w:color="auto" w:fill="FFFFFF"/>
-        </w:rPr>
-        <w:drawing>
-          <wp:inline distT="0" distB="0" distL="0" distR="0" wp14:anchorId="360F6356" wp14:editId="0762B7D5">
-            <wp:extent cx="4176743" cy="528641"/>
-            <wp:effectExtent l="0" t="0" r="0" b="5080"/>
-            <wp:docPr id="32" name="Picture 32"/>
             <wp:cNvGraphicFramePr>
               <a:graphicFrameLocks xmlns:a="http://schemas.openxmlformats.org/drawingml/2006/main" noChangeAspect="1"/>
             </wp:cNvGraphicFramePr>
@@ -1137,6 +688,512 @@
                   <pic:spPr>
                     <a:xfrm>
                       <a:off x="0" y="0"/>
+                      <a:ext cx="5398176" cy="4359489"/>
+                    </a:xfrm>
+                    <a:prstGeom prst="rect">
+                      <a:avLst/>
+                    </a:prstGeom>
+                  </pic:spPr>
+                </pic:pic>
+              </a:graphicData>
+            </a:graphic>
+          </wp:inline>
+        </w:drawing>
+      </w:r>
+    </w:p>
+    <w:p>
+      <w:pPr>
+        <w:spacing w:after="0" w:line="240" w:lineRule="auto"/>
+        <w:rPr>
+          <w:rFonts w:ascii="Arial" w:eastAsia="Times New Roman" w:hAnsi="Arial" w:cs="Arial"/>
+          <w:color w:val="000000"/>
+          <w:sz w:val="24"/>
+          <w:szCs w:val="24"/>
+        </w:rPr>
+      </w:pPr>
+    </w:p>
+    <w:p>
+      <w:pPr>
+        <w:spacing w:after="0" w:line="240" w:lineRule="auto"/>
+        <w:rPr>
+          <w:rFonts w:ascii="Arial" w:eastAsia="Times New Roman" w:hAnsi="Arial" w:cs="Arial"/>
+          <w:color w:val="000000"/>
+          <w:sz w:val="24"/>
+          <w:szCs w:val="24"/>
+        </w:rPr>
+      </w:pPr>
+      <w:r>
+        <w:rPr>
+          <w:rFonts w:ascii="Arial" w:eastAsia="Times New Roman" w:hAnsi="Arial" w:cs="Arial"/>
+          <w:color w:val="000000"/>
+          <w:sz w:val="24"/>
+          <w:szCs w:val="24"/>
+        </w:rPr>
+        <w:t>To start using Skyline Batch, create a new configuration</w:t>
+      </w:r>
+      <w:r>
+        <w:rPr>
+          <w:rFonts w:ascii="Arial" w:eastAsia="Times New Roman" w:hAnsi="Arial" w:cs="Arial"/>
+          <w:color w:val="000000"/>
+          <w:sz w:val="24"/>
+          <w:szCs w:val="24"/>
+        </w:rPr>
+        <w:t xml:space="preserve"> by clicking the </w:t>
+      </w:r>
+      <w:r>
+        <w:rPr>
+          <w:rFonts w:ascii="Arial" w:eastAsia="Times New Roman" w:hAnsi="Arial" w:cs="Arial"/>
+          <w:b/>
+          <w:bCs/>
+          <w:color w:val="000000"/>
+          <w:sz w:val="24"/>
+          <w:szCs w:val="24"/>
+        </w:rPr>
+        <w:t>Ad</w:t>
+      </w:r>
+      <w:r>
+        <w:rPr>
+          <w:rFonts w:ascii="Arial" w:eastAsia="Times New Roman" w:hAnsi="Arial" w:cs="Arial"/>
+          <w:b/>
+          <w:bCs/>
+          <w:color w:val="000000"/>
+          <w:sz w:val="24"/>
+          <w:szCs w:val="24"/>
+        </w:rPr>
+        <w:t>d</w:t>
+      </w:r>
+      <w:r>
+        <w:rPr>
+          <w:rFonts w:ascii="Arial" w:eastAsia="Times New Roman" w:hAnsi="Arial" w:cs="Arial"/>
+          <w:b/>
+          <w:bCs/>
+          <w:color w:val="000000"/>
+          <w:sz w:val="24"/>
+          <w:szCs w:val="24"/>
+        </w:rPr>
+        <w:t xml:space="preserve"> </w:t>
+      </w:r>
+      <w:r>
+        <w:rPr>
+          <w:rFonts w:ascii="Arial" w:eastAsia="Times New Roman" w:hAnsi="Arial" w:cs="Arial"/>
+          <w:color w:val="000000"/>
+          <w:sz w:val="24"/>
+          <w:szCs w:val="24"/>
+        </w:rPr>
+        <w:t>button.</w:t>
+      </w:r>
+    </w:p>
+    <w:p>
+      <w:pPr>
+        <w:spacing w:after="0" w:line="240" w:lineRule="auto"/>
+        <w:rPr>
+          <w:rFonts w:ascii="Arial" w:eastAsia="Times New Roman" w:hAnsi="Arial" w:cs="Arial"/>
+          <w:color w:val="000000"/>
+          <w:sz w:val="24"/>
+          <w:szCs w:val="24"/>
+        </w:rPr>
+      </w:pPr>
+      <w:r>
+        <w:rPr>
+          <w:rFonts w:ascii="Arial" w:eastAsia="Times New Roman" w:hAnsi="Arial" w:cs="Arial"/>
+          <w:color w:val="000000"/>
+          <w:sz w:val="24"/>
+          <w:szCs w:val="24"/>
+        </w:rPr>
+        <w:t xml:space="preserve">This brings up the </w:t>
+      </w:r>
+      <w:r>
+        <w:rPr>
+          <w:rFonts w:ascii="Arial" w:eastAsia="Times New Roman" w:hAnsi="Arial" w:cs="Arial"/>
+          <w:b/>
+          <w:bCs/>
+          <w:color w:val="000000"/>
+          <w:sz w:val="24"/>
+          <w:szCs w:val="24"/>
+        </w:rPr>
+        <w:t xml:space="preserve">Skyline Batch Configuration </w:t>
+      </w:r>
+      <w:r>
+        <w:rPr>
+          <w:rFonts w:ascii="Arial" w:eastAsia="Times New Roman" w:hAnsi="Arial" w:cs="Arial"/>
+          <w:color w:val="000000"/>
+          <w:sz w:val="24"/>
+          <w:szCs w:val="24"/>
+        </w:rPr>
+        <w:t>form.</w:t>
+      </w:r>
+    </w:p>
+    <w:p>
+      <w:pPr>
+        <w:spacing w:after="0" w:line="240" w:lineRule="auto"/>
+        <w:rPr>
+          <w:rFonts w:ascii="Arial" w:eastAsia="Times New Roman" w:hAnsi="Arial" w:cs="Arial"/>
+          <w:color w:val="000000"/>
+          <w:sz w:val="24"/>
+          <w:szCs w:val="24"/>
+        </w:rPr>
+      </w:pPr>
+      <w:r>
+        <w:rPr>
+          <w:rFonts w:ascii="Arial" w:eastAsia="Times New Roman" w:hAnsi="Arial" w:cs="Arial"/>
+          <w:b/>
+          <w:bCs/>
+          <w:caps/>
+          <w:color w:val="000000"/>
+          <w:sz w:val="24"/>
+          <w:szCs w:val="24"/>
+        </w:rPr>
+        <w:lastRenderedPageBreak/>
+        <w:t xml:space="preserve">CONFIGURATION </w:t>
+      </w:r>
+      <w:r>
+        <w:rPr>
+          <w:rFonts w:ascii="Arial" w:eastAsia="Times New Roman" w:hAnsi="Arial" w:cs="Arial"/>
+          <w:b/>
+          <w:bCs/>
+          <w:caps/>
+          <w:color w:val="000000"/>
+          <w:sz w:val="24"/>
+          <w:szCs w:val="24"/>
+        </w:rPr>
+        <w:t>Files</w:t>
+      </w:r>
+    </w:p>
+    <w:p>
+      <w:pPr>
+        <w:shd w:val="clear" w:color="auto" w:fill="FFFFFF"/>
+        <w:spacing w:before="199" w:after="199" w:line="240" w:lineRule="auto"/>
+        <w:outlineLvl w:val="2"/>
+        <w:rPr>
+          <w:rFonts w:ascii="Arial" w:eastAsia="Times New Roman" w:hAnsi="Arial" w:cs="Arial"/>
+          <w:color w:val="000000"/>
+          <w:sz w:val="24"/>
+          <w:szCs w:val="24"/>
+        </w:rPr>
+      </w:pPr>
+      <w:r>
+        <w:rPr>
+          <w:rFonts w:ascii="Arial" w:eastAsia="Times New Roman" w:hAnsi="Arial" w:cs="Arial"/>
+          <w:color w:val="000000"/>
+          <w:sz w:val="24"/>
+          <w:szCs w:val="24"/>
+          <w:shd w:val="clear" w:color="auto" w:fill="FFFFFF"/>
+        </w:rPr>
+        <w:t>In the </w:t>
+      </w:r>
+      <w:r>
+        <w:rPr>
+          <w:rFonts w:ascii="Arial" w:eastAsia="Times New Roman" w:hAnsi="Arial" w:cs="Arial"/>
+          <w:b/>
+          <w:bCs/>
+          <w:color w:val="000000"/>
+          <w:sz w:val="24"/>
+          <w:szCs w:val="24"/>
+          <w:shd w:val="clear" w:color="auto" w:fill="FFFFFF"/>
+        </w:rPr>
+        <w:t xml:space="preserve">Skyline </w:t>
+      </w:r>
+      <w:r>
+        <w:rPr>
+          <w:rFonts w:ascii="Arial" w:eastAsia="Times New Roman" w:hAnsi="Arial" w:cs="Arial"/>
+          <w:b/>
+          <w:bCs/>
+          <w:color w:val="000000"/>
+          <w:sz w:val="24"/>
+          <w:szCs w:val="24"/>
+          <w:shd w:val="clear" w:color="auto" w:fill="FFFFFF"/>
+        </w:rPr>
+        <w:t>Batch Configuration</w:t>
+      </w:r>
+      <w:r>
+        <w:rPr>
+          <w:rFonts w:ascii="Arial" w:eastAsia="Times New Roman" w:hAnsi="Arial" w:cs="Arial"/>
+          <w:color w:val="000000"/>
+          <w:sz w:val="24"/>
+          <w:szCs w:val="24"/>
+          <w:shd w:val="clear" w:color="auto" w:fill="FFFFFF"/>
+        </w:rPr>
+        <w:t> form enter the appropriate settings in the </w:t>
+      </w:r>
+      <w:r>
+        <w:rPr>
+          <w:rFonts w:ascii="Arial" w:eastAsia="Times New Roman" w:hAnsi="Arial" w:cs="Arial"/>
+          <w:b/>
+          <w:bCs/>
+          <w:color w:val="000000"/>
+          <w:sz w:val="24"/>
+          <w:szCs w:val="24"/>
+          <w:shd w:val="clear" w:color="auto" w:fill="FFFFFF"/>
+        </w:rPr>
+        <w:t>Files</w:t>
+      </w:r>
+      <w:r>
+        <w:rPr>
+          <w:rFonts w:ascii="Arial" w:eastAsia="Times New Roman" w:hAnsi="Arial" w:cs="Arial"/>
+          <w:color w:val="000000"/>
+          <w:sz w:val="24"/>
+          <w:szCs w:val="24"/>
+          <w:shd w:val="clear" w:color="auto" w:fill="FFFFFF"/>
+        </w:rPr>
+        <w:t> tab.</w:t>
+      </w:r>
+    </w:p>
+    <w:p>
+      <w:pPr>
+        <w:spacing w:after="0" w:line="240" w:lineRule="auto"/>
+        <w:jc w:val="center"/>
+        <w:rPr>
+          <w:rFonts w:ascii="Arial" w:eastAsia="Times New Roman" w:hAnsi="Arial" w:cs="Arial"/>
+          <w:b/>
+          <w:bCs/>
+          <w:color w:val="000000"/>
+          <w:sz w:val="24"/>
+          <w:szCs w:val="24"/>
+        </w:rPr>
+      </w:pPr>
+      <w:r>
+        <w:rPr>
+          <w:rFonts w:ascii="Arial" w:eastAsia="Times New Roman" w:hAnsi="Arial" w:cs="Arial"/>
+          <w:b/>
+          <w:bCs/>
+          <w:color w:val="000000"/>
+          <w:sz w:val="24"/>
+          <w:szCs w:val="24"/>
+        </w:rPr>
+        <w:drawing>
+          <wp:inline distT="0" distB="0" distL="0" distR="0" wp14:anchorId="31D543A1" wp14:editId="36DA48E5">
+            <wp:extent cx="3826626" cy="4095750"/>
+            <wp:effectExtent l="0" t="0" r="2540" b="0"/>
+            <wp:docPr id="23" name="Picture 23"/>
+            <wp:cNvGraphicFramePr>
+              <a:graphicFrameLocks xmlns:a="http://schemas.openxmlformats.org/drawingml/2006/main" noChangeAspect="1"/>
+            </wp:cNvGraphicFramePr>
+            <a:graphic xmlns:a="http://schemas.openxmlformats.org/drawingml/2006/main">
+              <a:graphicData uri="http://schemas.openxmlformats.org/drawingml/2006/picture">
+                <pic:pic xmlns:pic="http://schemas.openxmlformats.org/drawingml/2006/picture">
+                  <pic:nvPicPr>
+                    <pic:cNvPr id="1" name=""/>
+                    <pic:cNvPicPr/>
+                  </pic:nvPicPr>
+                  <pic:blipFill>
+                    <a:blip r:embed="rId8"/>
+                    <a:stretch>
+                      <a:fillRect/>
+                    </a:stretch>
+                  </pic:blipFill>
+                  <pic:spPr>
+                    <a:xfrm>
+                      <a:off x="0" y="0"/>
+                      <a:ext cx="3837046" cy="4106903"/>
+                    </a:xfrm>
+                    <a:prstGeom prst="rect">
+                      <a:avLst/>
+                    </a:prstGeom>
+                  </pic:spPr>
+                </pic:pic>
+              </a:graphicData>
+            </a:graphic>
+          </wp:inline>
+        </w:drawing>
+      </w:r>
+    </w:p>
+    <w:p>
+      <w:pPr>
+        <w:spacing w:after="0" w:line="240" w:lineRule="auto"/>
+        <w:jc w:val="center"/>
+        <w:rPr>
+          <w:rFonts w:ascii="Arial" w:eastAsia="Times New Roman" w:hAnsi="Arial" w:cs="Arial"/>
+          <w:b/>
+          <w:bCs/>
+          <w:color w:val="000000"/>
+          <w:sz w:val="24"/>
+          <w:szCs w:val="24"/>
+        </w:rPr>
+      </w:pPr>
+    </w:p>
+    <w:p>
+      <w:pPr>
+        <w:spacing w:after="0" w:line="240" w:lineRule="auto"/>
+        <w:rPr>
+          <w:rFonts w:ascii="Arial" w:eastAsia="Times New Roman" w:hAnsi="Arial" w:cs="Arial"/>
+          <w:color w:val="000000"/>
+          <w:sz w:val="24"/>
+          <w:szCs w:val="24"/>
+          <w:shd w:val="clear" w:color="auto" w:fill="FFFFFF"/>
+        </w:rPr>
+      </w:pPr>
+      <w:r>
+        <w:rPr>
+          <w:rFonts w:ascii="Arial" w:eastAsia="Times New Roman" w:hAnsi="Arial" w:cs="Arial"/>
+          <w:b/>
+          <w:bCs/>
+          <w:color w:val="000000"/>
+          <w:sz w:val="24"/>
+          <w:szCs w:val="24"/>
+        </w:rPr>
+        <w:t>Configuration name</w:t>
+      </w:r>
+      <w:r>
+        <w:rPr>
+          <w:rFonts w:ascii="Arial" w:eastAsia="Times New Roman" w:hAnsi="Arial" w:cs="Arial"/>
+          <w:color w:val="000000"/>
+          <w:sz w:val="24"/>
+          <w:szCs w:val="24"/>
+        </w:rPr>
+        <w:t xml:space="preserve">: </w:t>
+      </w:r>
+      <w:r>
+        <w:rPr>
+          <w:rFonts w:ascii="Arial" w:eastAsia="Times New Roman" w:hAnsi="Arial" w:cs="Arial"/>
+          <w:color w:val="000000"/>
+          <w:sz w:val="24"/>
+          <w:szCs w:val="24"/>
+          <w:shd w:val="clear" w:color="auto" w:fill="FFFFFF"/>
+        </w:rPr>
+        <w:t>This can be the name of the project or study for which data is being acquired.</w:t>
+      </w:r>
+      <w:r>
+        <w:rPr>
+          <w:rFonts w:ascii="Arial" w:eastAsia="Times New Roman" w:hAnsi="Arial" w:cs="Arial"/>
+          <w:color w:val="000000"/>
+          <w:sz w:val="24"/>
+          <w:szCs w:val="24"/>
+          <w:shd w:val="clear" w:color="auto" w:fill="FFFFFF"/>
+        </w:rPr>
+        <w:t xml:space="preserve"> Must be unique.</w:t>
+      </w:r>
+    </w:p>
+    <w:p>
+      <w:pPr>
+        <w:spacing w:after="0" w:line="240" w:lineRule="auto"/>
+        <w:rPr>
+          <w:rFonts w:ascii="Arial" w:eastAsia="Times New Roman" w:hAnsi="Arial" w:cs="Arial"/>
+          <w:color w:val="000000"/>
+          <w:sz w:val="24"/>
+          <w:szCs w:val="24"/>
+          <w:shd w:val="clear" w:color="auto" w:fill="FFFFFF"/>
+        </w:rPr>
+      </w:pPr>
+      <w:r>
+        <w:rPr>
+          <w:rFonts w:ascii="Arial" w:eastAsia="Times New Roman" w:hAnsi="Arial" w:cs="Arial"/>
+          <w:b/>
+          <w:bCs/>
+          <w:color w:val="000000"/>
+          <w:sz w:val="24"/>
+          <w:szCs w:val="24"/>
+          <w:shd w:val="clear" w:color="auto" w:fill="FFFFFF"/>
+        </w:rPr>
+        <w:t>Skyline template file path</w:t>
+      </w:r>
+      <w:r>
+        <w:rPr>
+          <w:rFonts w:ascii="Arial" w:eastAsia="Times New Roman" w:hAnsi="Arial" w:cs="Arial"/>
+          <w:color w:val="000000"/>
+          <w:sz w:val="24"/>
+          <w:szCs w:val="24"/>
+          <w:shd w:val="clear" w:color="auto" w:fill="FFFFFF"/>
+        </w:rPr>
+        <w:t xml:space="preserve">: </w:t>
+      </w:r>
+      <w:r>
+        <w:rPr>
+          <w:rFonts w:ascii="Arial" w:eastAsia="Times New Roman" w:hAnsi="Arial" w:cs="Arial"/>
+          <w:color w:val="000000"/>
+          <w:sz w:val="24"/>
+          <w:szCs w:val="24"/>
+          <w:shd w:val="clear" w:color="auto" w:fill="FFFFFF"/>
+        </w:rPr>
+        <w:t xml:space="preserve">This is the path to the template Skyline document </w:t>
+      </w:r>
+      <w:r>
+        <w:rPr>
+          <w:rFonts w:ascii="Arial" w:eastAsia="Times New Roman" w:hAnsi="Arial" w:cs="Arial"/>
+          <w:color w:val="000000"/>
+          <w:sz w:val="24"/>
+          <w:szCs w:val="24"/>
+          <w:shd w:val="clear" w:color="auto" w:fill="FFFFFF"/>
+        </w:rPr>
+        <w:t>that will be copied to the analysis folder and used to import data into.</w:t>
+      </w:r>
+      <w:r>
+        <w:rPr>
+          <w:rFonts w:ascii="Arial" w:eastAsia="Times New Roman" w:hAnsi="Arial" w:cs="Arial"/>
+          <w:color w:val="000000"/>
+          <w:sz w:val="24"/>
+          <w:szCs w:val="24"/>
+          <w:shd w:val="clear" w:color="auto" w:fill="FFFFFF"/>
+        </w:rPr>
+        <w:t xml:space="preserve"> </w:t>
+      </w:r>
+    </w:p>
+    <w:p>
+      <w:pPr>
+        <w:spacing w:after="0" w:line="240" w:lineRule="auto"/>
+        <w:rPr>
+          <w:rFonts w:ascii="Arial" w:eastAsia="Times New Roman" w:hAnsi="Arial" w:cs="Arial"/>
+          <w:color w:val="000000"/>
+          <w:sz w:val="24"/>
+          <w:szCs w:val="24"/>
+          <w:shd w:val="clear" w:color="auto" w:fill="FFFFFF"/>
+        </w:rPr>
+      </w:pPr>
+      <w:r>
+        <w:rPr>
+          <w:rFonts w:ascii="Arial" w:eastAsia="Times New Roman" w:hAnsi="Arial" w:cs="Arial"/>
+          <w:color w:val="000000"/>
+          <w:sz w:val="24"/>
+          <w:szCs w:val="24"/>
+          <w:shd w:val="clear" w:color="auto" w:fill="FFFFFF"/>
+        </w:rPr>
+        <w:t>If you have other configurations that create refined template files, an arrow will appear on the right side of the template file input, allowing you to either select from these files or choose another template.</w:t>
+      </w:r>
+    </w:p>
+    <w:p>
+      <w:pPr>
+        <w:spacing w:after="0" w:line="240" w:lineRule="auto"/>
+        <w:jc w:val="center"/>
+        <w:rPr>
+          <w:rFonts w:ascii="Arial" w:eastAsia="Times New Roman" w:hAnsi="Arial" w:cs="Arial"/>
+          <w:color w:val="000000"/>
+          <w:sz w:val="24"/>
+          <w:szCs w:val="24"/>
+          <w:shd w:val="clear" w:color="auto" w:fill="FFFFFF"/>
+        </w:rPr>
+      </w:pPr>
+      <w:r>
+        <w:rPr>
+          <w:rFonts w:ascii="Arial" w:eastAsia="Times New Roman" w:hAnsi="Arial" w:cs="Arial"/>
+          <w:noProof/>
+          <w:color w:val="000000"/>
+          <w:sz w:val="24"/>
+          <w:szCs w:val="24"/>
+          <w:shd w:val="clear" w:color="auto" w:fill="FFFFFF"/>
+        </w:rPr>
+        <w:drawing>
+          <wp:inline distT="0" distB="0" distL="0" distR="0" wp14:anchorId="360F6356" wp14:editId="0762B7D5">
+            <wp:extent cx="4176743" cy="528641"/>
+            <wp:effectExtent l="0" t="0" r="0" b="5080"/>
+            <wp:docPr id="32" name="Picture 32"/>
+            <wp:cNvGraphicFramePr>
+              <a:graphicFrameLocks xmlns:a="http://schemas.openxmlformats.org/drawingml/2006/main" noChangeAspect="1"/>
+            </wp:cNvGraphicFramePr>
+            <a:graphic xmlns:a="http://schemas.openxmlformats.org/drawingml/2006/main">
+              <a:graphicData uri="http://schemas.openxmlformats.org/drawingml/2006/picture">
+                <pic:pic xmlns:pic="http://schemas.openxmlformats.org/drawingml/2006/picture">
+                  <pic:nvPicPr>
+                    <pic:cNvPr id="1" name=""/>
+                    <pic:cNvPicPr/>
+                  </pic:nvPicPr>
+                  <pic:blipFill>
+                    <a:blip r:embed="rId9"/>
+                    <a:stretch>
+                      <a:fillRect/>
+                    </a:stretch>
+                  </pic:blipFill>
+                  <pic:spPr>
+                    <a:xfrm>
+                      <a:off x="0" y="0"/>
                       <a:ext cx="4176743" cy="528641"/>
                     </a:xfrm>
                     <a:prstGeom prst="rect">
@@ -1225,7 +1282,143 @@
           <w:szCs w:val="24"/>
           <w:shd w:val="clear" w:color="auto" w:fill="FFFFFF"/>
         </w:rPr>
-        <w:t xml:space="preserve">: The folder containing data to import into the copied template </w:t>
+        <w:t>: The folder containing data to import into the copied template document</w:t>
+      </w:r>
+      <w:r>
+        <w:rPr>
+          <w:rFonts w:ascii="Arial" w:eastAsia="Times New Roman" w:hAnsi="Arial" w:cs="Arial"/>
+          <w:color w:val="000000"/>
+          <w:sz w:val="24"/>
+          <w:szCs w:val="24"/>
+          <w:shd w:val="clear" w:color="auto" w:fill="FFFFFF"/>
+        </w:rPr>
+        <w:t xml:space="preserve">. </w:t>
+      </w:r>
+      <w:r>
+        <w:rPr>
+          <w:rFonts w:ascii="Arial" w:eastAsia="Times New Roman" w:hAnsi="Arial" w:cs="Arial"/>
+          <w:color w:val="000000"/>
+          <w:sz w:val="24"/>
+          <w:szCs w:val="24"/>
+          <w:shd w:val="clear" w:color="auto" w:fill="FFFFFF"/>
+        </w:rPr>
+        <w:t>This folder should never contain anything aside from the data files you wish to import.</w:t>
+      </w:r>
+      <w:r>
+        <w:rPr>
+          <w:rFonts w:ascii="Arial" w:eastAsia="Times New Roman" w:hAnsi="Arial" w:cs="Arial"/>
+          <w:color w:val="000000"/>
+          <w:sz w:val="24"/>
+          <w:szCs w:val="24"/>
+          <w:shd w:val="clear" w:color="auto" w:fill="FFFFFF"/>
+        </w:rPr>
+        <w:t xml:space="preserve"> </w:t>
+      </w:r>
+    </w:p>
+    <w:p>
+      <w:pPr>
+        <w:spacing w:after="0" w:line="240" w:lineRule="auto"/>
+        <w:rPr>
+          <w:rFonts w:ascii="Arial" w:eastAsia="Times New Roman" w:hAnsi="Arial" w:cs="Arial"/>
+          <w:color w:val="000000"/>
+          <w:sz w:val="24"/>
+          <w:szCs w:val="24"/>
+          <w:shd w:val="clear" w:color="auto" w:fill="FFFFFF"/>
+        </w:rPr>
+      </w:pPr>
+      <w:r>
+        <w:rPr>
+          <w:rFonts w:ascii="Arial" w:eastAsia="Times New Roman" w:hAnsi="Arial" w:cs="Arial"/>
+          <w:color w:val="000000"/>
+          <w:sz w:val="24"/>
+          <w:szCs w:val="24"/>
+          <w:shd w:val="clear" w:color="auto" w:fill="FFFFFF"/>
+        </w:rPr>
+        <w:t xml:space="preserve">The download icon indicates if the data will be downloaded from an </w:t>
+      </w:r>
+      <w:r>
+        <w:rPr>
+          <w:rFonts w:ascii="Arial" w:eastAsia="Times New Roman" w:hAnsi="Arial" w:cs="Arial"/>
+          <w:color w:val="000000"/>
+          <w:sz w:val="24"/>
+          <w:szCs w:val="24"/>
+          <w:shd w:val="clear" w:color="auto" w:fill="FFFFFF"/>
+        </w:rPr>
+        <w:t>FTP</w:t>
+      </w:r>
+      <w:r>
+        <w:rPr>
+          <w:rFonts w:ascii="Arial" w:eastAsia="Times New Roman" w:hAnsi="Arial" w:cs="Arial"/>
+          <w:color w:val="000000"/>
+          <w:sz w:val="24"/>
+          <w:szCs w:val="24"/>
+          <w:shd w:val="clear" w:color="auto" w:fill="FFFFFF"/>
+        </w:rPr>
+        <w:t xml:space="preserve"> server</w:t>
+      </w:r>
+      <w:r>
+        <w:rPr>
+          <w:rFonts w:ascii="Arial" w:eastAsia="Times New Roman" w:hAnsi="Arial" w:cs="Arial"/>
+          <w:color w:val="000000"/>
+          <w:sz w:val="24"/>
+          <w:szCs w:val="24"/>
+          <w:shd w:val="clear" w:color="auto" w:fill="FFFFFF"/>
+        </w:rPr>
+        <w:t>:</w:t>
+      </w:r>
+    </w:p>
+    <w:p>
+      <w:pPr>
+        <w:pStyle w:val="ListParagraph"/>
+        <w:spacing w:after="0" w:line="240" w:lineRule="auto"/>
+        <w:rPr>
+          <w:rFonts w:ascii="Arial" w:eastAsia="Times New Roman" w:hAnsi="Arial" w:cs="Arial"/>
+          <w:color w:val="000000"/>
+          <w:sz w:val="24"/>
+          <w:szCs w:val="24"/>
+          <w:shd w:val="clear" w:color="auto" w:fill="FFFFFF"/>
+        </w:rPr>
+      </w:pPr>
+      <w:r>
+        <w:rPr>
+          <w:noProof/>
+          <w:shd w:val="clear" w:color="auto" w:fill="FFFFFF"/>
+        </w:rPr>
+        <w:pict w14:anchorId="4C51AFEE">
+          <v:shape id="Picture 1" o:spid="_x0000_i1027" type="#_x0000_t75" style="width:15.75pt;height:15.75pt;visibility:visible;mso-wrap-style:square" o:bullet="t">
+            <v:imagedata r:id="rId10" o:title=""/>
+          </v:shape>
+        </w:pict>
+      </w:r>
+      <w:r>
+        <w:rPr>
+          <w:rFonts w:ascii="Arial" w:eastAsia="Times New Roman" w:hAnsi="Arial" w:cs="Arial"/>
+          <w:color w:val="000000"/>
+          <w:sz w:val="24"/>
+          <w:szCs w:val="24"/>
+          <w:shd w:val="clear" w:color="auto" w:fill="FFFFFF"/>
+        </w:rPr>
+        <w:t xml:space="preserve"> No FTP server</w:t>
+      </w:r>
+      <w:r>
+        <w:rPr>
+          <w:rFonts w:ascii="Arial" w:eastAsia="Times New Roman" w:hAnsi="Arial" w:cs="Arial"/>
+          <w:color w:val="000000"/>
+          <w:sz w:val="24"/>
+          <w:szCs w:val="24"/>
+          <w:shd w:val="clear" w:color="auto" w:fill="FFFFFF"/>
+        </w:rPr>
+        <w:t xml:space="preserve"> – </w:t>
+      </w:r>
+      <w:r>
+        <w:rPr>
+          <w:rFonts w:ascii="Arial" w:eastAsia="Times New Roman" w:hAnsi="Arial" w:cs="Arial"/>
+          <w:color w:val="000000"/>
+          <w:sz w:val="24"/>
+          <w:szCs w:val="24"/>
+          <w:shd w:val="clear" w:color="auto" w:fill="FFFFFF"/>
+        </w:rPr>
+        <w:t xml:space="preserve">the data should already exist in the data </w:t>
       </w:r>
       <w:proofErr w:type="gramStart"/>
       <w:r>
@@ -1236,7 +1429,7 @@
           <w:szCs w:val="24"/>
           <w:shd w:val="clear" w:color="auto" w:fill="FFFFFF"/>
         </w:rPr>
-        <w:t>document</w:t>
+        <w:t>folder</w:t>
       </w:r>
       <w:proofErr w:type="gramEnd"/>
     </w:p>
@@ -1251,10 +1444,183 @@
           <w:shd w:val="clear" w:color="auto" w:fill="FFFFFF"/>
         </w:rPr>
       </w:pPr>
+      <w:r>
+        <w:rPr>
+          <w:rFonts w:ascii="Arial" w:eastAsia="Times New Roman" w:hAnsi="Arial" w:cs="Arial"/>
+          <w:color w:val="000000"/>
+          <w:sz w:val="24"/>
+          <w:szCs w:val="24"/>
+          <w:shd w:val="clear" w:color="auto" w:fill="FFFFFF"/>
+        </w:rPr>
+        <w:tab/>
+      </w:r>
+      <w:r>
+        <w:rPr>
+          <w:rFonts w:ascii="Arial" w:eastAsia="Times New Roman" w:hAnsi="Arial" w:cs="Arial"/>
+          <w:color w:val="000000"/>
+          <w:sz w:val="24"/>
+          <w:szCs w:val="24"/>
+          <w:shd w:val="clear" w:color="auto" w:fill="FFFFFF"/>
+        </w:rPr>
+        <w:drawing>
+          <wp:inline distT="0" distB="0" distL="0" distR="0" wp14:anchorId="22A1863F" wp14:editId="29A7E3AC">
+            <wp:extent cx="200053" cy="181000"/>
+            <wp:effectExtent l="0" t="0" r="9525" b="9525"/>
+            <wp:docPr id="14" name="Picture 14"/>
+            <wp:cNvGraphicFramePr>
+              <a:graphicFrameLocks xmlns:a="http://schemas.openxmlformats.org/drawingml/2006/main" noChangeAspect="1"/>
+            </wp:cNvGraphicFramePr>
+            <a:graphic xmlns:a="http://schemas.openxmlformats.org/drawingml/2006/main">
+              <a:graphicData uri="http://schemas.openxmlformats.org/drawingml/2006/picture">
+                <pic:pic xmlns:pic="http://schemas.openxmlformats.org/drawingml/2006/picture">
+                  <pic:nvPicPr>
+                    <pic:cNvPr id="1" name=""/>
+                    <pic:cNvPicPr/>
+                  </pic:nvPicPr>
+                  <pic:blipFill>
+                    <a:blip r:embed="rId11"/>
+                    <a:stretch>
+                      <a:fillRect/>
+                    </a:stretch>
+                  </pic:blipFill>
+                  <pic:spPr>
+                    <a:xfrm>
+                      <a:off x="0" y="0"/>
+                      <a:ext cx="200053" cy="181000"/>
+                    </a:xfrm>
+                    <a:prstGeom prst="rect">
+                      <a:avLst/>
+                    </a:prstGeom>
+                  </pic:spPr>
+                </pic:pic>
+              </a:graphicData>
+            </a:graphic>
+          </wp:inline>
+        </w:drawing>
+      </w:r>
+      <w:r>
+        <w:rPr>
+          <w:rFonts w:ascii="Arial" w:eastAsia="Times New Roman" w:hAnsi="Arial" w:cs="Arial"/>
+          <w:color w:val="000000"/>
+          <w:sz w:val="24"/>
+          <w:szCs w:val="24"/>
+          <w:shd w:val="clear" w:color="auto" w:fill="FFFFFF"/>
+        </w:rPr>
+        <w:t xml:space="preserve"> </w:t>
+      </w:r>
+      <w:r>
+        <w:rPr>
+          <w:rFonts w:ascii="Arial" w:eastAsia="Times New Roman" w:hAnsi="Arial" w:cs="Arial"/>
+          <w:color w:val="000000"/>
+          <w:sz w:val="24"/>
+          <w:szCs w:val="24"/>
+          <w:shd w:val="clear" w:color="auto" w:fill="FFFFFF"/>
+        </w:rPr>
+        <w:t xml:space="preserve">FTP server – the </w:t>
+      </w:r>
+      <w:r>
+        <w:rPr>
+          <w:rFonts w:ascii="Arial" w:eastAsia="Times New Roman" w:hAnsi="Arial" w:cs="Arial"/>
+          <w:color w:val="000000"/>
+          <w:sz w:val="24"/>
+          <w:szCs w:val="24"/>
+          <w:shd w:val="clear" w:color="auto" w:fill="FFFFFF"/>
+        </w:rPr>
+        <w:t xml:space="preserve">Data will be downloaded </w:t>
+      </w:r>
+      <w:r>
+        <w:rPr>
+          <w:rFonts w:ascii="Arial" w:eastAsia="Times New Roman" w:hAnsi="Arial" w:cs="Arial"/>
+          <w:color w:val="000000"/>
+          <w:sz w:val="24"/>
+          <w:szCs w:val="24"/>
+          <w:shd w:val="clear" w:color="auto" w:fill="FFFFFF"/>
+        </w:rPr>
+        <w:t xml:space="preserve">from the server </w:t>
+      </w:r>
+      <w:r>
+        <w:rPr>
+          <w:rFonts w:ascii="Arial" w:eastAsia="Times New Roman" w:hAnsi="Arial" w:cs="Arial"/>
+          <w:color w:val="000000"/>
+          <w:sz w:val="24"/>
+          <w:szCs w:val="24"/>
+          <w:shd w:val="clear" w:color="auto" w:fill="FFFFFF"/>
+        </w:rPr>
+        <w:t xml:space="preserve">into the data </w:t>
+      </w:r>
       <w:proofErr w:type="gramStart"/>
       <w:r>
         <w:rPr>
           <w:rFonts w:ascii="Arial" w:eastAsia="Times New Roman" w:hAnsi="Arial" w:cs="Arial"/>
+          <w:color w:val="000000"/>
+          <w:sz w:val="24"/>
+          <w:szCs w:val="24"/>
+          <w:shd w:val="clear" w:color="auto" w:fill="FFFFFF"/>
+        </w:rPr>
+        <w:t>folder</w:t>
+      </w:r>
+      <w:proofErr w:type="gramEnd"/>
+    </w:p>
+    <w:p>
+      <w:pPr>
+        <w:spacing w:after="0" w:line="240" w:lineRule="auto"/>
+        <w:rPr>
+          <w:rFonts w:ascii="Arial" w:eastAsia="Times New Roman" w:hAnsi="Arial" w:cs="Arial"/>
+          <w:color w:val="000000"/>
+          <w:sz w:val="24"/>
+          <w:szCs w:val="24"/>
+          <w:shd w:val="clear" w:color="auto" w:fill="FFFFFF"/>
+        </w:rPr>
+      </w:pPr>
+      <w:r>
+        <w:rPr>
+          <w:rFonts w:ascii="Arial" w:eastAsia="Times New Roman" w:hAnsi="Arial" w:cs="Arial"/>
+          <w:color w:val="000000"/>
+          <w:sz w:val="24"/>
+          <w:szCs w:val="24"/>
+          <w:shd w:val="clear" w:color="auto" w:fill="FFFFFF"/>
+        </w:rPr>
+        <w:lastRenderedPageBreak/>
+        <w:t xml:space="preserve">Clicking on the download icon brings up the </w:t>
+      </w:r>
+      <w:r>
+        <w:rPr>
+          <w:rFonts w:ascii="Arial" w:eastAsia="Times New Roman" w:hAnsi="Arial" w:cs="Arial"/>
+          <w:b/>
+          <w:bCs/>
+          <w:color w:val="000000"/>
+          <w:sz w:val="24"/>
+          <w:szCs w:val="24"/>
+          <w:shd w:val="clear" w:color="auto" w:fill="FFFFFF"/>
+        </w:rPr>
+        <w:t xml:space="preserve">Edit Server </w:t>
+      </w:r>
+      <w:r>
+        <w:rPr>
+          <w:rFonts w:ascii="Arial" w:eastAsia="Times New Roman" w:hAnsi="Arial" w:cs="Arial"/>
+          <w:color w:val="000000"/>
+          <w:sz w:val="24"/>
+          <w:szCs w:val="24"/>
+          <w:shd w:val="clear" w:color="auto" w:fill="FFFFFF"/>
+        </w:rPr>
+        <w:t>dialog (see below).</w:t>
+      </w:r>
+    </w:p>
+    <w:p>
+      <w:pPr>
+        <w:spacing w:after="0" w:line="240" w:lineRule="auto"/>
+        <w:rPr>
+          <w:rFonts w:ascii="Arial" w:eastAsia="Times New Roman" w:hAnsi="Arial" w:cs="Arial"/>
+          <w:color w:val="000000"/>
+          <w:sz w:val="24"/>
+          <w:szCs w:val="24"/>
+          <w:shd w:val="clear" w:color="auto" w:fill="FFFFFF"/>
+        </w:rPr>
+      </w:pPr>
+      <w:proofErr w:type="gramStart"/>
+      <w:r>
+        <w:rPr>
+          <w:rFonts w:ascii="Arial" w:eastAsia="Times New Roman" w:hAnsi="Arial" w:cs="Arial"/>
           <w:b/>
           <w:bCs/>
           <w:color w:val="000000"/>
@@ -1275,37 +1641,79 @@
           <w:szCs w:val="24"/>
           <w:shd w:val="clear" w:color="auto" w:fill="FFFFFF"/>
         </w:rPr>
-        <w:t xml:space="preserve"> file </w:t>
-      </w:r>
-      <w:r>
-        <w:rPr>
-          <w:rFonts w:ascii="Arial" w:eastAsia="Times New Roman" w:hAnsi="Arial" w:cs="Arial"/>
-          <w:color w:val="000000"/>
-          <w:sz w:val="24"/>
-          <w:szCs w:val="24"/>
-          <w:shd w:val="clear" w:color="auto" w:fill="FFFFFF"/>
-        </w:rPr>
-        <w:t xml:space="preserve">(optional): </w:t>
-      </w:r>
-      <w:r>
-        <w:rPr>
-          <w:rFonts w:ascii="Arial" w:eastAsia="Times New Roman" w:hAnsi="Arial" w:cs="Arial"/>
-          <w:color w:val="000000"/>
-          <w:sz w:val="24"/>
-          <w:szCs w:val="24"/>
-          <w:shd w:val="clear" w:color="auto" w:fill="FFFFFF"/>
-        </w:rPr>
-        <w:t xml:space="preserve">A </w:t>
-      </w:r>
-      <w:r>
-        <w:rPr>
-          <w:rFonts w:ascii="Arial" w:eastAsia="Times New Roman" w:hAnsi="Arial" w:cs="Arial"/>
-          <w:color w:val="000000"/>
-          <w:sz w:val="24"/>
-          <w:szCs w:val="24"/>
-          <w:shd w:val="clear" w:color="auto" w:fill="FFFFFF"/>
-        </w:rPr>
-        <w:t>csv file containing the annotations for the imported data.</w:t>
+        <w:t xml:space="preserve"> </w:t>
+      </w:r>
+      <w:r>
+        <w:rPr>
+          <w:rFonts w:ascii="Arial" w:eastAsia="Times New Roman" w:hAnsi="Arial" w:cs="Arial"/>
+          <w:b/>
+          <w:bCs/>
+          <w:color w:val="000000"/>
+          <w:sz w:val="24"/>
+          <w:szCs w:val="24"/>
+          <w:shd w:val="clear" w:color="auto" w:fill="FFFFFF"/>
+        </w:rPr>
+        <w:t>file</w:t>
+      </w:r>
+      <w:r>
+        <w:rPr>
+          <w:rFonts w:ascii="Arial" w:eastAsia="Times New Roman" w:hAnsi="Arial" w:cs="Arial"/>
+          <w:color w:val="000000"/>
+          <w:sz w:val="24"/>
+          <w:szCs w:val="24"/>
+          <w:shd w:val="clear" w:color="auto" w:fill="FFFFFF"/>
+        </w:rPr>
+        <w:t xml:space="preserve">: </w:t>
+      </w:r>
+      <w:r>
+        <w:rPr>
+          <w:rFonts w:ascii="Arial" w:eastAsia="Times New Roman" w:hAnsi="Arial" w:cs="Arial"/>
+          <w:color w:val="000000"/>
+          <w:sz w:val="24"/>
+          <w:szCs w:val="24"/>
+          <w:shd w:val="clear" w:color="auto" w:fill="FFFFFF"/>
+        </w:rPr>
+        <w:t>A</w:t>
+      </w:r>
+      <w:r>
+        <w:rPr>
+          <w:rFonts w:ascii="Arial" w:eastAsia="Times New Roman" w:hAnsi="Arial" w:cs="Arial"/>
+          <w:color w:val="000000"/>
+          <w:sz w:val="24"/>
+          <w:szCs w:val="24"/>
+          <w:shd w:val="clear" w:color="auto" w:fill="FFFFFF"/>
+        </w:rPr>
+        <w:t>n optional</w:t>
+      </w:r>
+      <w:r>
+        <w:rPr>
+          <w:rFonts w:ascii="Arial" w:eastAsia="Times New Roman" w:hAnsi="Arial" w:cs="Arial"/>
+          <w:color w:val="000000"/>
+          <w:sz w:val="24"/>
+          <w:szCs w:val="24"/>
+          <w:shd w:val="clear" w:color="auto" w:fill="FFFFFF"/>
+        </w:rPr>
+        <w:t xml:space="preserve"> </w:t>
+      </w:r>
+      <w:r>
+        <w:rPr>
+          <w:rFonts w:ascii="Arial" w:eastAsia="Times New Roman" w:hAnsi="Arial" w:cs="Arial"/>
+          <w:color w:val="000000"/>
+          <w:sz w:val="24"/>
+          <w:szCs w:val="24"/>
+          <w:shd w:val="clear" w:color="auto" w:fill="FFFFFF"/>
+        </w:rPr>
+        <w:t>CSV</w:t>
+      </w:r>
+      <w:r>
+        <w:rPr>
+          <w:rFonts w:ascii="Arial" w:eastAsia="Times New Roman" w:hAnsi="Arial" w:cs="Arial"/>
+          <w:color w:val="000000"/>
+          <w:sz w:val="24"/>
+          <w:szCs w:val="24"/>
+          <w:shd w:val="clear" w:color="auto" w:fill="FFFFFF"/>
+        </w:rPr>
+        <w:t xml:space="preserve"> file containing the annotations for the imported data.</w:t>
       </w:r>
     </w:p>
     <w:p>
@@ -1323,7 +1731,6 @@
         <w:rPr>
           <w:noProof/>
         </w:rPr>
-        <w:lastRenderedPageBreak/>
         <mc:AlternateContent>
           <mc:Choice Requires="wps">
             <w:drawing>
@@ -1632,27 +2039,57 @@
           <w:szCs w:val="24"/>
           <w:shd w:val="clear" w:color="auto" w:fill="FFFFFF"/>
         </w:rPr>
-        <w:t xml:space="preserve">Replicate naming pattern </w:t>
-      </w:r>
-      <w:r>
-        <w:rPr>
-          <w:rFonts w:ascii="Arial" w:eastAsia="Times New Roman" w:hAnsi="Arial" w:cs="Arial"/>
-          <w:color w:val="000000"/>
-          <w:sz w:val="24"/>
-          <w:szCs w:val="24"/>
-          <w:shd w:val="clear" w:color="auto" w:fill="FFFFFF"/>
-        </w:rPr>
-        <w:t xml:space="preserve">(optional): </w:t>
-      </w:r>
-      <w:r>
-        <w:rPr>
-          <w:rFonts w:ascii="Arial" w:eastAsia="Times New Roman" w:hAnsi="Arial" w:cs="Arial"/>
-          <w:color w:val="000000"/>
-          <w:sz w:val="24"/>
-          <w:szCs w:val="24"/>
-          <w:shd w:val="clear" w:color="auto" w:fill="FFFFFF"/>
-        </w:rPr>
-        <w:t xml:space="preserve">A regular expression from which the first group will be used to name replicates </w:t>
+        <w:t>Replicate naming pattern</w:t>
+      </w:r>
+      <w:r>
+        <w:rPr>
+          <w:rFonts w:ascii="Arial" w:eastAsia="Times New Roman" w:hAnsi="Arial" w:cs="Arial"/>
+          <w:color w:val="000000"/>
+          <w:sz w:val="24"/>
+          <w:szCs w:val="24"/>
+          <w:shd w:val="clear" w:color="auto" w:fill="FFFFFF"/>
+        </w:rPr>
+        <w:t>:</w:t>
+      </w:r>
+      <w:r>
+        <w:rPr>
+          <w:rFonts w:ascii="Arial" w:eastAsia="Times New Roman" w:hAnsi="Arial" w:cs="Arial"/>
+          <w:color w:val="000000"/>
+          <w:sz w:val="24"/>
+          <w:szCs w:val="24"/>
+          <w:shd w:val="clear" w:color="auto" w:fill="FFFFFF"/>
+        </w:rPr>
+        <w:t xml:space="preserve"> </w:t>
+      </w:r>
+      <w:r>
+        <w:rPr>
+          <w:rFonts w:ascii="Arial" w:eastAsia="Times New Roman" w:hAnsi="Arial" w:cs="Arial"/>
+          <w:color w:val="000000"/>
+          <w:sz w:val="24"/>
+          <w:szCs w:val="24"/>
+          <w:shd w:val="clear" w:color="auto" w:fill="FFFFFF"/>
+        </w:rPr>
+        <w:t>A</w:t>
+      </w:r>
+      <w:r>
+        <w:rPr>
+          <w:rFonts w:ascii="Arial" w:eastAsia="Times New Roman" w:hAnsi="Arial" w:cs="Arial"/>
+          <w:color w:val="000000"/>
+          <w:sz w:val="24"/>
+          <w:szCs w:val="24"/>
+          <w:shd w:val="clear" w:color="auto" w:fill="FFFFFF"/>
+        </w:rPr>
+        <w:t>n optional</w:t>
+      </w:r>
+      <w:r>
+        <w:rPr>
+          <w:rFonts w:ascii="Arial" w:eastAsia="Times New Roman" w:hAnsi="Arial" w:cs="Arial"/>
+          <w:color w:val="000000"/>
+          <w:sz w:val="24"/>
+          <w:szCs w:val="24"/>
+          <w:shd w:val="clear" w:color="auto" w:fill="FFFFFF"/>
+        </w:rPr>
+        <w:t xml:space="preserve"> regular expression from which the first group will be used to name replicates </w:t>
       </w:r>
       <w:r>
         <w:rPr>
@@ -1682,204 +2119,414 @@
         <w:spacing w:after="0" w:line="240" w:lineRule="auto"/>
         <w:rPr>
           <w:rFonts w:ascii="Arial" w:eastAsia="Times New Roman" w:hAnsi="Arial" w:cs="Arial"/>
-          <w:color w:val="000000"/>
-          <w:sz w:val="24"/>
-          <w:szCs w:val="24"/>
-          <w:shd w:val="clear" w:color="auto" w:fill="FFFFFF"/>
-        </w:rPr>
-      </w:pPr>
-    </w:p>
-    <w:p>
-      <w:pPr>
-        <w:shd w:val="clear" w:color="auto" w:fill="FFFFFF"/>
-        <w:spacing w:before="199" w:after="199" w:line="240" w:lineRule="auto"/>
-        <w:outlineLvl w:val="2"/>
-        <w:rPr>
-          <w:rFonts w:ascii="Arial" w:eastAsia="Times New Roman" w:hAnsi="Arial" w:cs="Arial"/>
-          <w:b/>
-          <w:bCs/>
-          <w:caps/>
-          <w:color w:val="000000"/>
-          <w:sz w:val="24"/>
-          <w:szCs w:val="24"/>
-        </w:rPr>
-      </w:pPr>
-    </w:p>
-    <w:p>
-      <w:pPr>
-        <w:shd w:val="clear" w:color="auto" w:fill="FFFFFF"/>
-        <w:spacing w:before="199" w:after="199" w:line="240" w:lineRule="auto"/>
-        <w:outlineLvl w:val="2"/>
-        <w:rPr>
-          <w:rFonts w:ascii="Arial" w:eastAsia="Times New Roman" w:hAnsi="Arial" w:cs="Arial"/>
-          <w:b/>
-          <w:bCs/>
-          <w:caps/>
-          <w:color w:val="000000"/>
-          <w:sz w:val="24"/>
-          <w:szCs w:val="24"/>
-        </w:rPr>
-      </w:pPr>
-    </w:p>
-    <w:p>
-      <w:pPr>
-        <w:shd w:val="clear" w:color="auto" w:fill="FFFFFF"/>
-        <w:spacing w:before="199" w:after="199" w:line="240" w:lineRule="auto"/>
-        <w:outlineLvl w:val="2"/>
-        <w:rPr>
-          <w:rFonts w:ascii="Arial" w:eastAsia="Times New Roman" w:hAnsi="Arial" w:cs="Arial"/>
-          <w:b/>
-          <w:bCs/>
-          <w:caps/>
-          <w:color w:val="000000"/>
-          <w:sz w:val="24"/>
-          <w:szCs w:val="24"/>
-        </w:rPr>
-      </w:pPr>
-    </w:p>
-    <w:p>
-      <w:pPr>
-        <w:shd w:val="clear" w:color="auto" w:fill="FFFFFF"/>
-        <w:spacing w:before="199" w:after="199" w:line="240" w:lineRule="auto"/>
-        <w:outlineLvl w:val="2"/>
-        <w:rPr>
-          <w:rFonts w:ascii="Arial" w:eastAsia="Times New Roman" w:hAnsi="Arial" w:cs="Arial"/>
-          <w:b/>
-          <w:bCs/>
-          <w:caps/>
-          <w:color w:val="000000"/>
-          <w:sz w:val="24"/>
-          <w:szCs w:val="24"/>
-        </w:rPr>
-      </w:pPr>
-    </w:p>
-    <w:p>
-      <w:pPr>
-        <w:shd w:val="clear" w:color="auto" w:fill="FFFFFF"/>
-        <w:spacing w:before="199" w:after="199" w:line="240" w:lineRule="auto"/>
-        <w:outlineLvl w:val="2"/>
-        <w:rPr>
-          <w:rFonts w:ascii="Arial" w:eastAsia="Times New Roman" w:hAnsi="Arial" w:cs="Arial"/>
-          <w:b/>
-          <w:bCs/>
-          <w:caps/>
-          <w:color w:val="000000"/>
-          <w:sz w:val="24"/>
-          <w:szCs w:val="24"/>
-        </w:rPr>
-      </w:pPr>
-    </w:p>
-    <w:p>
-      <w:pPr>
-        <w:shd w:val="clear" w:color="auto" w:fill="FFFFFF"/>
-        <w:spacing w:before="199" w:after="199" w:line="240" w:lineRule="auto"/>
-        <w:outlineLvl w:val="2"/>
-        <w:rPr>
-          <w:rFonts w:ascii="Arial" w:eastAsia="Times New Roman" w:hAnsi="Arial" w:cs="Arial"/>
-          <w:b/>
-          <w:bCs/>
-          <w:caps/>
-          <w:color w:val="000000"/>
-          <w:sz w:val="24"/>
-          <w:szCs w:val="24"/>
-        </w:rPr>
-      </w:pPr>
-    </w:p>
-    <w:p>
-      <w:pPr>
-        <w:shd w:val="clear" w:color="auto" w:fill="FFFFFF"/>
-        <w:spacing w:before="199" w:after="199" w:line="240" w:lineRule="auto"/>
-        <w:outlineLvl w:val="2"/>
-        <w:rPr>
-          <w:rFonts w:ascii="Arial" w:eastAsia="Times New Roman" w:hAnsi="Arial" w:cs="Arial"/>
-          <w:b/>
-          <w:bCs/>
-          <w:caps/>
-          <w:color w:val="000000"/>
-          <w:sz w:val="24"/>
-          <w:szCs w:val="24"/>
-        </w:rPr>
-      </w:pPr>
-    </w:p>
-    <w:p>
-      <w:pPr>
-        <w:shd w:val="clear" w:color="auto" w:fill="FFFFFF"/>
-        <w:spacing w:before="199" w:after="199" w:line="240" w:lineRule="auto"/>
-        <w:outlineLvl w:val="2"/>
-        <w:rPr>
-          <w:rFonts w:ascii="Arial" w:eastAsia="Times New Roman" w:hAnsi="Arial" w:cs="Arial"/>
-          <w:b/>
-          <w:bCs/>
-          <w:caps/>
-          <w:color w:val="000000"/>
-          <w:sz w:val="24"/>
-          <w:szCs w:val="24"/>
-        </w:rPr>
-      </w:pPr>
-    </w:p>
-    <w:p>
-      <w:pPr>
-        <w:shd w:val="clear" w:color="auto" w:fill="FFFFFF"/>
-        <w:spacing w:before="199" w:after="199" w:line="240" w:lineRule="auto"/>
-        <w:outlineLvl w:val="2"/>
-        <w:rPr>
-          <w:rFonts w:ascii="Arial" w:eastAsia="Times New Roman" w:hAnsi="Arial" w:cs="Arial"/>
-          <w:b/>
-          <w:bCs/>
-          <w:caps/>
-          <w:color w:val="000000"/>
-          <w:sz w:val="24"/>
-          <w:szCs w:val="24"/>
-        </w:rPr>
-      </w:pPr>
-    </w:p>
-    <w:p>
-      <w:pPr>
-        <w:shd w:val="clear" w:color="auto" w:fill="FFFFFF"/>
-        <w:spacing w:before="199" w:after="199" w:line="240" w:lineRule="auto"/>
-        <w:outlineLvl w:val="2"/>
-        <w:rPr>
-          <w:rFonts w:ascii="Arial" w:eastAsia="Times New Roman" w:hAnsi="Arial" w:cs="Arial"/>
-          <w:b/>
-          <w:bCs/>
-          <w:caps/>
-          <w:color w:val="000000"/>
-          <w:sz w:val="24"/>
-          <w:szCs w:val="24"/>
-        </w:rPr>
-      </w:pPr>
-    </w:p>
-    <w:p>
-      <w:pPr>
-        <w:shd w:val="clear" w:color="auto" w:fill="FFFFFF"/>
-        <w:spacing w:before="199" w:after="199" w:line="240" w:lineRule="auto"/>
-        <w:outlineLvl w:val="2"/>
-        <w:rPr>
-          <w:rFonts w:ascii="Arial" w:eastAsia="Times New Roman" w:hAnsi="Arial" w:cs="Arial"/>
-          <w:b/>
-          <w:bCs/>
-          <w:caps/>
-          <w:color w:val="000000"/>
-          <w:sz w:val="24"/>
-          <w:szCs w:val="24"/>
-        </w:rPr>
-      </w:pPr>
-    </w:p>
-    <w:p>
-      <w:pPr>
-        <w:shd w:val="clear" w:color="auto" w:fill="FFFFFF"/>
-        <w:spacing w:before="199" w:after="199" w:line="240" w:lineRule="auto"/>
-        <w:outlineLvl w:val="2"/>
-        <w:rPr>
-          <w:rFonts w:ascii="Arial" w:eastAsia="Times New Roman" w:hAnsi="Arial" w:cs="Arial"/>
-          <w:b/>
-          <w:bCs/>
-          <w:caps/>
-          <w:color w:val="000000"/>
-          <w:sz w:val="24"/>
-          <w:szCs w:val="24"/>
-        </w:rPr>
-      </w:pPr>
+          <w:b/>
+          <w:bCs/>
+          <w:color w:val="000000"/>
+          <w:sz w:val="24"/>
+          <w:szCs w:val="24"/>
+          <w:shd w:val="clear" w:color="auto" w:fill="FFFFFF"/>
+        </w:rPr>
+      </w:pPr>
+      <w:r>
+        <w:rPr>
+          <w:rFonts w:ascii="Arial" w:eastAsia="Times New Roman" w:hAnsi="Arial" w:cs="Arial"/>
+          <w:b/>
+          <w:bCs/>
+          <w:color w:val="000000"/>
+          <w:sz w:val="24"/>
+          <w:szCs w:val="24"/>
+          <w:shd w:val="clear" w:color="auto" w:fill="FFFFFF"/>
+        </w:rPr>
+        <w:t xml:space="preserve">Edit </w:t>
+      </w:r>
+      <w:r>
+        <w:rPr>
+          <w:rFonts w:ascii="Arial" w:eastAsia="Times New Roman" w:hAnsi="Arial" w:cs="Arial"/>
+          <w:b/>
+          <w:bCs/>
+          <w:color w:val="000000"/>
+          <w:sz w:val="24"/>
+          <w:szCs w:val="24"/>
+          <w:shd w:val="clear" w:color="auto" w:fill="FFFFFF"/>
+        </w:rPr>
+        <w:t>Server Dialog</w:t>
+      </w:r>
+    </w:p>
+    <w:p>
+      <w:pPr>
+        <w:spacing w:after="0" w:line="240" w:lineRule="auto"/>
+        <w:rPr>
+          <w:rFonts w:ascii="Arial" w:eastAsia="Times New Roman" w:hAnsi="Arial" w:cs="Arial"/>
+          <w:b/>
+          <w:bCs/>
+          <w:color w:val="000000"/>
+          <w:sz w:val="24"/>
+          <w:szCs w:val="24"/>
+          <w:shd w:val="clear" w:color="auto" w:fill="FFFFFF"/>
+        </w:rPr>
+      </w:pPr>
+    </w:p>
+    <w:p>
+      <w:pPr>
+        <w:spacing w:after="0" w:line="240" w:lineRule="auto"/>
+        <w:jc w:val="center"/>
+        <w:rPr>
+          <w:rFonts w:ascii="Arial" w:eastAsia="Times New Roman" w:hAnsi="Arial" w:cs="Arial"/>
+          <w:color w:val="000000"/>
+          <w:sz w:val="24"/>
+          <w:szCs w:val="24"/>
+          <w:shd w:val="clear" w:color="auto" w:fill="FFFFFF"/>
+        </w:rPr>
+      </w:pPr>
+      <w:r>
+        <w:rPr>
+          <w:rFonts w:ascii="Arial" w:eastAsia="Times New Roman" w:hAnsi="Arial" w:cs="Arial"/>
+          <w:color w:val="000000"/>
+          <w:sz w:val="24"/>
+          <w:szCs w:val="24"/>
+          <w:shd w:val="clear" w:color="auto" w:fill="FFFFFF"/>
+        </w:rPr>
+        <w:drawing>
+          <wp:inline distT="0" distB="0" distL="0" distR="0" wp14:anchorId="35D754DB" wp14:editId="20DF3385">
+            <wp:extent cx="3943900" cy="2010056"/>
+            <wp:effectExtent l="0" t="0" r="0" b="9525"/>
+            <wp:docPr id="1" name="Picture 1"/>
+            <wp:cNvGraphicFramePr>
+              <a:graphicFrameLocks xmlns:a="http://schemas.openxmlformats.org/drawingml/2006/main" noChangeAspect="1"/>
+            </wp:cNvGraphicFramePr>
+            <a:graphic xmlns:a="http://schemas.openxmlformats.org/drawingml/2006/main">
+              <a:graphicData uri="http://schemas.openxmlformats.org/drawingml/2006/picture">
+                <pic:pic xmlns:pic="http://schemas.openxmlformats.org/drawingml/2006/picture">
+                  <pic:nvPicPr>
+                    <pic:cNvPr id="1" name=""/>
+                    <pic:cNvPicPr/>
+                  </pic:nvPicPr>
+                  <pic:blipFill>
+                    <a:blip r:embed="rId12"/>
+                    <a:stretch>
+                      <a:fillRect/>
+                    </a:stretch>
+                  </pic:blipFill>
+                  <pic:spPr>
+                    <a:xfrm>
+                      <a:off x="0" y="0"/>
+                      <a:ext cx="3943900" cy="2010056"/>
+                    </a:xfrm>
+                    <a:prstGeom prst="rect">
+                      <a:avLst/>
+                    </a:prstGeom>
+                  </pic:spPr>
+                </pic:pic>
+              </a:graphicData>
+            </a:graphic>
+          </wp:inline>
+        </w:drawing>
+      </w:r>
+    </w:p>
+    <w:p>
+      <w:pPr>
+        <w:spacing w:after="0" w:line="240" w:lineRule="auto"/>
+        <w:jc w:val="center"/>
+        <w:rPr>
+          <w:rFonts w:ascii="Arial" w:eastAsia="Times New Roman" w:hAnsi="Arial" w:cs="Arial"/>
+          <w:color w:val="000000"/>
+          <w:sz w:val="24"/>
+          <w:szCs w:val="24"/>
+          <w:shd w:val="clear" w:color="auto" w:fill="FFFFFF"/>
+        </w:rPr>
+      </w:pPr>
+    </w:p>
+    <w:p>
+      <w:pPr>
+        <w:spacing w:after="0" w:line="240" w:lineRule="auto"/>
+        <w:rPr>
+          <w:rFonts w:ascii="Arial" w:eastAsia="Times New Roman" w:hAnsi="Arial" w:cs="Arial"/>
+          <w:color w:val="000000"/>
+          <w:sz w:val="24"/>
+          <w:szCs w:val="24"/>
+          <w:shd w:val="clear" w:color="auto" w:fill="FFFFFF"/>
+        </w:rPr>
+      </w:pPr>
+      <w:r>
+        <w:rPr>
+          <w:rFonts w:ascii="Arial" w:eastAsia="Times New Roman" w:hAnsi="Arial" w:cs="Arial"/>
+          <w:b/>
+          <w:bCs/>
+          <w:color w:val="000000"/>
+          <w:sz w:val="24"/>
+          <w:szCs w:val="24"/>
+          <w:shd w:val="clear" w:color="auto" w:fill="FFFFFF"/>
+        </w:rPr>
+        <w:t>U</w:t>
+      </w:r>
+      <w:r>
+        <w:rPr>
+          <w:rFonts w:ascii="Arial" w:eastAsia="Times New Roman" w:hAnsi="Arial" w:cs="Arial"/>
+          <w:b/>
+          <w:bCs/>
+          <w:color w:val="000000"/>
+          <w:sz w:val="24"/>
+          <w:szCs w:val="24"/>
+          <w:shd w:val="clear" w:color="auto" w:fill="FFFFFF"/>
+        </w:rPr>
+        <w:t>RL</w:t>
+      </w:r>
+      <w:r>
+        <w:rPr>
+          <w:rFonts w:ascii="Arial" w:eastAsia="Times New Roman" w:hAnsi="Arial" w:cs="Arial"/>
+          <w:color w:val="000000"/>
+          <w:sz w:val="24"/>
+          <w:szCs w:val="24"/>
+          <w:shd w:val="clear" w:color="auto" w:fill="FFFFFF"/>
+        </w:rPr>
+        <w:t xml:space="preserve">: The </w:t>
+      </w:r>
+      <w:r>
+        <w:rPr>
+          <w:rFonts w:ascii="Arial" w:eastAsia="Times New Roman" w:hAnsi="Arial" w:cs="Arial"/>
+          <w:color w:val="000000"/>
+          <w:sz w:val="24"/>
+          <w:szCs w:val="24"/>
+          <w:shd w:val="clear" w:color="auto" w:fill="FFFFFF"/>
+        </w:rPr>
+        <w:t>URL</w:t>
+      </w:r>
+      <w:r>
+        <w:rPr>
+          <w:rFonts w:ascii="Arial" w:eastAsia="Times New Roman" w:hAnsi="Arial" w:cs="Arial"/>
+          <w:color w:val="000000"/>
+          <w:sz w:val="24"/>
+          <w:szCs w:val="24"/>
+          <w:shd w:val="clear" w:color="auto" w:fill="FFFFFF"/>
+        </w:rPr>
+        <w:t xml:space="preserve"> to the </w:t>
+      </w:r>
+      <w:r>
+        <w:rPr>
+          <w:rFonts w:ascii="Arial" w:eastAsia="Times New Roman" w:hAnsi="Arial" w:cs="Arial"/>
+          <w:color w:val="000000"/>
+          <w:sz w:val="24"/>
+          <w:szCs w:val="24"/>
+          <w:shd w:val="clear" w:color="auto" w:fill="FFFFFF"/>
+        </w:rPr>
+        <w:t>data</w:t>
+      </w:r>
+      <w:r>
+        <w:rPr>
+          <w:rFonts w:ascii="Arial" w:eastAsia="Times New Roman" w:hAnsi="Arial" w:cs="Arial"/>
+          <w:color w:val="000000"/>
+          <w:sz w:val="24"/>
+          <w:szCs w:val="24"/>
+          <w:shd w:val="clear" w:color="auto" w:fill="FFFFFF"/>
+        </w:rPr>
+        <w:t xml:space="preserve"> on the </w:t>
+      </w:r>
+      <w:r>
+        <w:rPr>
+          <w:rFonts w:ascii="Arial" w:eastAsia="Times New Roman" w:hAnsi="Arial" w:cs="Arial"/>
+          <w:color w:val="000000"/>
+          <w:sz w:val="24"/>
+          <w:szCs w:val="24"/>
+          <w:shd w:val="clear" w:color="auto" w:fill="FFFFFF"/>
+        </w:rPr>
+        <w:t>FTP</w:t>
+      </w:r>
+      <w:r>
+        <w:rPr>
+          <w:rFonts w:ascii="Arial" w:eastAsia="Times New Roman" w:hAnsi="Arial" w:cs="Arial"/>
+          <w:color w:val="000000"/>
+          <w:sz w:val="24"/>
+          <w:szCs w:val="24"/>
+          <w:shd w:val="clear" w:color="auto" w:fill="FFFFFF"/>
+        </w:rPr>
+        <w:t xml:space="preserve"> server (</w:t>
+      </w:r>
+      <w:proofErr w:type="spellStart"/>
+      <w:r>
+        <w:rPr>
+          <w:rFonts w:ascii="Arial" w:eastAsia="Times New Roman" w:hAnsi="Arial" w:cs="Arial"/>
+          <w:color w:val="000000"/>
+          <w:sz w:val="24"/>
+          <w:szCs w:val="24"/>
+          <w:shd w:val="clear" w:color="auto" w:fill="FFFFFF"/>
+        </w:rPr>
+        <w:t>ie</w:t>
+      </w:r>
+      <w:proofErr w:type="spellEnd"/>
+      <w:r>
+        <w:rPr>
+          <w:rFonts w:ascii="Arial" w:eastAsia="Times New Roman" w:hAnsi="Arial" w:cs="Arial"/>
+          <w:color w:val="000000"/>
+          <w:sz w:val="24"/>
+          <w:szCs w:val="24"/>
+          <w:shd w:val="clear" w:color="auto" w:fill="FFFFFF"/>
+        </w:rPr>
+        <w:t xml:space="preserve">: </w:t>
+      </w:r>
+      <w:hyperlink r:id="rId13" w:history="1">
+        <w:r>
+          <w:rPr>
+            <w:rStyle w:val="Hyperlink"/>
+            <w:rFonts w:ascii="Arial" w:eastAsia="Times New Roman" w:hAnsi="Arial" w:cs="Arial"/>
+            <w:sz w:val="24"/>
+            <w:szCs w:val="24"/>
+            <w:shd w:val="clear" w:color="auto" w:fill="FFFFFF"/>
+          </w:rPr>
+          <w:t>ftp://ftp.pride.ebi.ac.uk/folder1/folder2</w:t>
+        </w:r>
+      </w:hyperlink>
+      <w:r>
+        <w:rPr>
+          <w:rFonts w:ascii="Arial" w:eastAsia="Times New Roman" w:hAnsi="Arial" w:cs="Arial"/>
+          <w:color w:val="000000"/>
+          <w:sz w:val="24"/>
+          <w:szCs w:val="24"/>
+          <w:shd w:val="clear" w:color="auto" w:fill="FFFFFF"/>
+        </w:rPr>
+        <w:t>).</w:t>
+      </w:r>
+    </w:p>
+    <w:p>
+      <w:pPr>
+        <w:spacing w:after="0" w:line="240" w:lineRule="auto"/>
+        <w:rPr>
+          <w:rFonts w:ascii="Arial" w:eastAsia="Times New Roman" w:hAnsi="Arial" w:cs="Arial"/>
+          <w:color w:val="000000"/>
+          <w:sz w:val="24"/>
+          <w:szCs w:val="24"/>
+          <w:shd w:val="clear" w:color="auto" w:fill="FFFFFF"/>
+        </w:rPr>
+      </w:pPr>
+      <w:r>
+        <w:rPr>
+          <w:rFonts w:ascii="Arial" w:eastAsia="Times New Roman" w:hAnsi="Arial" w:cs="Arial"/>
+          <w:b/>
+          <w:bCs/>
+          <w:color w:val="000000"/>
+          <w:sz w:val="24"/>
+          <w:szCs w:val="24"/>
+          <w:shd w:val="clear" w:color="auto" w:fill="FFFFFF"/>
+        </w:rPr>
+        <w:t>Username</w:t>
+      </w:r>
+      <w:r>
+        <w:rPr>
+          <w:rFonts w:ascii="Arial" w:eastAsia="Times New Roman" w:hAnsi="Arial" w:cs="Arial"/>
+          <w:color w:val="000000"/>
+          <w:sz w:val="24"/>
+          <w:szCs w:val="24"/>
+          <w:shd w:val="clear" w:color="auto" w:fill="FFFFFF"/>
+        </w:rPr>
+        <w:t xml:space="preserve">: The username for the </w:t>
+      </w:r>
+      <w:r>
+        <w:rPr>
+          <w:rFonts w:ascii="Arial" w:eastAsia="Times New Roman" w:hAnsi="Arial" w:cs="Arial"/>
+          <w:color w:val="000000"/>
+          <w:sz w:val="24"/>
+          <w:szCs w:val="24"/>
+          <w:shd w:val="clear" w:color="auto" w:fill="FFFFFF"/>
+        </w:rPr>
+        <w:t>FTP</w:t>
+      </w:r>
+      <w:r>
+        <w:rPr>
+          <w:rFonts w:ascii="Arial" w:eastAsia="Times New Roman" w:hAnsi="Arial" w:cs="Arial"/>
+          <w:color w:val="000000"/>
+          <w:sz w:val="24"/>
+          <w:szCs w:val="24"/>
+          <w:shd w:val="clear" w:color="auto" w:fill="FFFFFF"/>
+        </w:rPr>
+        <w:t xml:space="preserve"> server if it has one.</w:t>
+      </w:r>
+    </w:p>
+    <w:p>
+      <w:pPr>
+        <w:spacing w:after="0" w:line="240" w:lineRule="auto"/>
+        <w:rPr>
+          <w:rFonts w:ascii="Arial" w:eastAsia="Times New Roman" w:hAnsi="Arial" w:cs="Arial"/>
+          <w:color w:val="000000"/>
+          <w:sz w:val="24"/>
+          <w:szCs w:val="24"/>
+          <w:shd w:val="clear" w:color="auto" w:fill="FFFFFF"/>
+        </w:rPr>
+      </w:pPr>
+      <w:r>
+        <w:rPr>
+          <w:rFonts w:ascii="Arial" w:eastAsia="Times New Roman" w:hAnsi="Arial" w:cs="Arial"/>
+          <w:b/>
+          <w:bCs/>
+          <w:color w:val="000000"/>
+          <w:sz w:val="24"/>
+          <w:szCs w:val="24"/>
+          <w:shd w:val="clear" w:color="auto" w:fill="FFFFFF"/>
+        </w:rPr>
+        <w:t>Password</w:t>
+      </w:r>
+      <w:r>
+        <w:rPr>
+          <w:rFonts w:ascii="Arial" w:eastAsia="Times New Roman" w:hAnsi="Arial" w:cs="Arial"/>
+          <w:color w:val="000000"/>
+          <w:sz w:val="24"/>
+          <w:szCs w:val="24"/>
+          <w:shd w:val="clear" w:color="auto" w:fill="FFFFFF"/>
+        </w:rPr>
+        <w:t xml:space="preserve">: The password to the </w:t>
+      </w:r>
+      <w:r>
+        <w:rPr>
+          <w:rFonts w:ascii="Arial" w:eastAsia="Times New Roman" w:hAnsi="Arial" w:cs="Arial"/>
+          <w:color w:val="000000"/>
+          <w:sz w:val="24"/>
+          <w:szCs w:val="24"/>
+          <w:shd w:val="clear" w:color="auto" w:fill="FFFFFF"/>
+        </w:rPr>
+        <w:t>FTP</w:t>
+      </w:r>
+      <w:r>
+        <w:rPr>
+          <w:rFonts w:ascii="Arial" w:eastAsia="Times New Roman" w:hAnsi="Arial" w:cs="Arial"/>
+          <w:color w:val="000000"/>
+          <w:sz w:val="24"/>
+          <w:szCs w:val="24"/>
+          <w:shd w:val="clear" w:color="auto" w:fill="FFFFFF"/>
+        </w:rPr>
+        <w:t xml:space="preserve"> server if it has one.</w:t>
+      </w:r>
+    </w:p>
+    <w:p>
+      <w:pPr>
+        <w:spacing w:after="0" w:line="240" w:lineRule="auto"/>
+        <w:rPr>
+          <w:rFonts w:ascii="Arial" w:eastAsia="Times New Roman" w:hAnsi="Arial" w:cs="Arial"/>
+          <w:color w:val="000000"/>
+          <w:sz w:val="24"/>
+          <w:szCs w:val="24"/>
+          <w:shd w:val="clear" w:color="auto" w:fill="FFFFFF"/>
+        </w:rPr>
+      </w:pPr>
+      <w:r>
+        <w:rPr>
+          <w:rFonts w:ascii="Arial" w:eastAsia="Times New Roman" w:hAnsi="Arial" w:cs="Arial"/>
+          <w:b/>
+          <w:bCs/>
+          <w:color w:val="000000"/>
+          <w:sz w:val="24"/>
+          <w:szCs w:val="24"/>
+          <w:shd w:val="clear" w:color="auto" w:fill="FFFFFF"/>
+        </w:rPr>
+        <w:t>Data naming pattern</w:t>
+      </w:r>
+      <w:r>
+        <w:rPr>
+          <w:rFonts w:ascii="Arial" w:eastAsia="Times New Roman" w:hAnsi="Arial" w:cs="Arial"/>
+          <w:color w:val="000000"/>
+          <w:sz w:val="24"/>
+          <w:szCs w:val="24"/>
+          <w:shd w:val="clear" w:color="auto" w:fill="FFFFFF"/>
+        </w:rPr>
+        <w:t>: A regular expression that matches the names of the desired data files on the server.</w:t>
+      </w:r>
     </w:p>
     <w:p>
       <w:pPr>
@@ -2149,7 +2796,7 @@
                     <pic:cNvPicPr/>
                   </pic:nvPicPr>
                   <pic:blipFill>
-                    <a:blip r:embed="rId8"/>
+                    <a:blip r:embed="rId14"/>
                     <a:stretch>
                       <a:fillRect/>
                     </a:stretch>
@@ -2789,16 +3436,15 @@
           <w:b/>
           <w:bCs/>
           <w:caps/>
-          <w:noProof/>
           <w:color w:val="000000"/>
           <w:sz w:val="24"/>
           <w:szCs w:val="24"/>
         </w:rPr>
         <w:drawing>
-          <wp:inline distT="0" distB="0" distL="0" distR="0" wp14:anchorId="62CD4318" wp14:editId="7793D1B9">
-            <wp:extent cx="4353533" cy="4677428"/>
-            <wp:effectExtent l="0" t="0" r="9525" b="8890"/>
-            <wp:docPr id="17" name="Picture 17"/>
+          <wp:inline distT="0" distB="0" distL="0" distR="0" wp14:anchorId="1A9530AA" wp14:editId="513BA759">
+            <wp:extent cx="4164792" cy="4457700"/>
+            <wp:effectExtent l="0" t="0" r="7620" b="0"/>
+            <wp:docPr id="26" name="Picture 26"/>
             <wp:cNvGraphicFramePr>
               <a:graphicFrameLocks xmlns:a="http://schemas.openxmlformats.org/drawingml/2006/main" noChangeAspect="1"/>
             </wp:cNvGraphicFramePr>
@@ -2810,7 +3456,7 @@
                     <pic:cNvPicPr/>
                   </pic:nvPicPr>
                   <pic:blipFill>
-                    <a:blip r:embed="rId9"/>
+                    <a:blip r:embed="rId15"/>
                     <a:stretch>
                       <a:fillRect/>
                     </a:stretch>
@@ -2818,7 +3464,7 @@
                   <pic:spPr>
                     <a:xfrm>
                       <a:off x="0" y="0"/>
-                      <a:ext cx="4353533" cy="4677428"/>
+                      <a:ext cx="4171951" cy="4465362"/>
                     </a:xfrm>
                     <a:prstGeom prst="rect">
                       <a:avLst/>
@@ -3291,6 +3937,18 @@
     </w:p>
     <w:p>
       <w:pPr>
+        <w:spacing w:before="200" w:after="200" w:line="240" w:lineRule="auto"/>
+        <w:rPr>
+          <w:rFonts w:ascii="Arial" w:eastAsia="Times New Roman" w:hAnsi="Arial" w:cs="Arial"/>
+          <w:color w:val="000000"/>
+          <w:sz w:val="24"/>
+          <w:szCs w:val="24"/>
+          <w:shd w:val="clear" w:color="auto" w:fill="FFFFFF"/>
+        </w:rPr>
+      </w:pPr>
+    </w:p>
+    <w:p>
+      <w:pPr>
         <w:shd w:val="clear" w:color="auto" w:fill="FFFFFF"/>
         <w:spacing w:before="199" w:after="199" w:line="240" w:lineRule="auto"/>
         <w:outlineLvl w:val="2"/>
@@ -3413,6 +4071,7 @@
       <w:r>
         <w:rPr>
           <w:rFonts w:ascii="Arial" w:eastAsia="Times New Roman" w:hAnsi="Arial" w:cs="Arial"/>
+          <w:noProof/>
           <w:color w:val="000000"/>
           <w:sz w:val="24"/>
           <w:szCs w:val="24"/>
@@ -3433,7 +4092,7 @@
                     <pic:cNvPicPr/>
                   </pic:nvPicPr>
                   <pic:blipFill>
-                    <a:blip r:embed="rId10"/>
+                    <a:blip r:embed="rId16"/>
                     <a:stretch>
                       <a:fillRect/>
                     </a:stretch>
@@ -3483,7 +4142,16 @@
           <w:sz w:val="24"/>
           <w:szCs w:val="24"/>
         </w:rPr>
-        <w:t xml:space="preserve">To add a report, click the blue </w:t>
+        <w:t xml:space="preserve">To add a report, </w:t>
+      </w:r>
+      <w:r>
+        <w:rPr>
+          <w:rFonts w:ascii="Arial" w:eastAsia="Times New Roman" w:hAnsi="Arial" w:cs="Arial"/>
+          <w:color w:val="000000"/>
+          <w:sz w:val="24"/>
+          <w:szCs w:val="24"/>
+        </w:rPr>
+        <w:t xml:space="preserve">click the blue </w:t>
       </w:r>
       <w:r>
         <w:rPr>
@@ -3531,15 +4199,16 @@
       <w:r>
         <w:rPr>
           <w:rFonts w:ascii="Arial" w:eastAsia="Times New Roman" w:hAnsi="Arial" w:cs="Arial"/>
+          <w:noProof/>
           <w:color w:val="000000"/>
           <w:sz w:val="24"/>
           <w:szCs w:val="24"/>
         </w:rPr>
         <w:drawing>
-          <wp:inline distT="0" distB="0" distL="0" distR="0" wp14:anchorId="53EC1519" wp14:editId="650EF17C">
-            <wp:extent cx="3448050" cy="2991459"/>
-            <wp:effectExtent l="0" t="0" r="0" b="0"/>
-            <wp:docPr id="4" name="Picture 4"/>
+          <wp:inline distT="0" distB="0" distL="0" distR="0" wp14:anchorId="68370335" wp14:editId="699302A2">
+            <wp:extent cx="3419475" cy="2990089"/>
+            <wp:effectExtent l="0" t="0" r="0" b="1270"/>
+            <wp:docPr id="12" name="Picture 12"/>
             <wp:cNvGraphicFramePr>
               <a:graphicFrameLocks xmlns:a="http://schemas.openxmlformats.org/drawingml/2006/main" noChangeAspect="1"/>
             </wp:cNvGraphicFramePr>
@@ -3551,7 +4220,7 @@
                     <pic:cNvPicPr/>
                   </pic:nvPicPr>
                   <pic:blipFill>
-                    <a:blip r:embed="rId11"/>
+                    <a:blip r:embed="rId17"/>
                     <a:stretch>
                       <a:fillRect/>
                     </a:stretch>
@@ -3559,7 +4228,7 @@
                   <pic:spPr>
                     <a:xfrm>
                       <a:off x="0" y="0"/>
-                      <a:ext cx="3471932" cy="3012178"/>
+                      <a:ext cx="3442859" cy="3010536"/>
                     </a:xfrm>
                     <a:prstGeom prst="rect">
                       <a:avLst/>
@@ -3582,37 +4251,16 @@
           <w:szCs w:val="24"/>
         </w:rPr>
       </w:pPr>
-    </w:p>
-    <w:p>
-      <w:pPr>
-        <w:spacing w:after="0" w:line="240" w:lineRule="auto"/>
-        <w:rPr>
-          <w:rFonts w:ascii="Arial" w:eastAsia="Times New Roman" w:hAnsi="Arial" w:cs="Arial"/>
-          <w:color w:val="000000"/>
-          <w:sz w:val="24"/>
-          <w:szCs w:val="24"/>
-        </w:rPr>
-      </w:pPr>
-    </w:p>
-    <w:p>
-      <w:pPr>
-        <w:spacing w:after="0" w:line="240" w:lineRule="auto"/>
-        <w:rPr>
-          <w:rFonts w:ascii="Arial" w:eastAsia="Times New Roman" w:hAnsi="Arial" w:cs="Arial"/>
-          <w:color w:val="000000"/>
-          <w:sz w:val="24"/>
-          <w:szCs w:val="24"/>
-        </w:rPr>
-      </w:pPr>
-      <w:r>
-        <w:rPr>
-          <w:rFonts w:ascii="Arial" w:eastAsia="Times New Roman" w:hAnsi="Arial" w:cs="Arial"/>
-          <w:b/>
-          <w:bCs/>
-          <w:color w:val="000000"/>
-          <w:sz w:val="24"/>
-          <w:szCs w:val="24"/>
-        </w:rPr>
+      <w:r>
+        <w:rPr>
+          <w:rFonts w:ascii="Arial" w:eastAsia="Times New Roman" w:hAnsi="Arial" w:cs="Arial"/>
+          <w:b/>
+          <w:bCs/>
+          <w:color w:val="000000"/>
+          <w:sz w:val="24"/>
+          <w:szCs w:val="24"/>
+        </w:rPr>
+        <w:lastRenderedPageBreak/>
         <w:t>Report name</w:t>
       </w:r>
       <w:r>
@@ -3727,16 +4375,7 @@
           <w:sz w:val="24"/>
           <w:szCs w:val="24"/>
         </w:rPr>
-        <w:t xml:space="preserve">), open the file in </w:t>
-      </w:r>
-      <w:r>
-        <w:rPr>
-          <w:rFonts w:ascii="Arial" w:eastAsia="Times New Roman" w:hAnsi="Arial" w:cs="Arial"/>
-          <w:color w:val="000000"/>
-          <w:sz w:val="24"/>
-          <w:szCs w:val="24"/>
-        </w:rPr>
-        <w:t xml:space="preserve">Notepad and look for: </w:t>
+        <w:t xml:space="preserve">), open the file in Notepad and look for: </w:t>
       </w:r>
       <w:r>
         <w:rPr>
@@ -3758,47 +4397,7 @@
           <w:szCs w:val="24"/>
           <w:shd w:val="clear" w:color="auto" w:fill="FFFFFF"/>
         </w:rPr>
-        <w:t>report</w:t>
-      </w:r>
-      <w:r>
-        <w:rPr>
-          <w:rFonts w:ascii="Arial" w:eastAsia="Times New Roman" w:hAnsi="Arial" w:cs="Arial"/>
-          <w:color w:val="000000"/>
-          <w:sz w:val="24"/>
-          <w:szCs w:val="24"/>
-          <w:shd w:val="clear" w:color="auto" w:fill="FFFFFF"/>
-        </w:rPr>
-        <w:t xml:space="preserve"> </w:t>
-      </w:r>
-      <w:r>
-        <w:rPr>
-          <w:rFonts w:ascii="Arial" w:eastAsia="Times New Roman" w:hAnsi="Arial" w:cs="Arial"/>
-          <w:color w:val="000000"/>
-          <w:sz w:val="24"/>
-          <w:szCs w:val="24"/>
-          <w:shd w:val="clear" w:color="auto" w:fill="FFFFFF"/>
-        </w:rPr>
-        <w:t>name</w:t>
-      </w:r>
-      <w:r>
-        <w:rPr>
-          <w:rFonts w:ascii="Arial" w:eastAsia="Times New Roman" w:hAnsi="Arial" w:cs="Arial"/>
-          <w:color w:val="000000"/>
-          <w:sz w:val="24"/>
-          <w:szCs w:val="24"/>
-          <w:shd w:val="clear" w:color="auto" w:fill="FFFFFF"/>
-        </w:rPr>
-        <w:t xml:space="preserve"> </w:t>
-      </w:r>
-      <w:r>
-        <w:rPr>
-          <w:rFonts w:ascii="Arial" w:eastAsia="Times New Roman" w:hAnsi="Arial" w:cs="Arial"/>
-          <w:color w:val="000000"/>
-          <w:sz w:val="24"/>
-          <w:szCs w:val="24"/>
-          <w:shd w:val="clear" w:color="auto" w:fill="FFFFFF"/>
-        </w:rPr>
-        <w:t>here"</w:t>
+        <w:t>report name here"</w:t>
       </w:r>
     </w:p>
     <w:p>
@@ -3833,6 +4432,7 @@
           <w:color w:val="000000"/>
           <w:sz w:val="24"/>
           <w:szCs w:val="24"/>
+          <w:shd w:val="clear" w:color="auto" w:fill="FFFFFF"/>
         </w:rPr>
       </w:pPr>
       <w:r>
@@ -3855,6 +4455,39 @@
           <w:color w:val="000000"/>
           <w:sz w:val="24"/>
           <w:szCs w:val="24"/>
+        </w:rPr>
+      </w:pPr>
+      <w:r>
+        <w:rPr>
+          <w:rFonts w:ascii="Arial" w:eastAsia="Times New Roman" w:hAnsi="Arial" w:cs="Arial"/>
+          <w:b/>
+          <w:bCs/>
+          <w:color w:val="000000"/>
+          <w:sz w:val="24"/>
+          <w:szCs w:val="24"/>
+          <w:shd w:val="clear" w:color="auto" w:fill="FFFFFF"/>
+        </w:rPr>
+        <w:t>Culture-Invariant report</w:t>
+      </w:r>
+      <w:r>
+        <w:rPr>
+          <w:rFonts w:ascii="Arial" w:eastAsia="Times New Roman" w:hAnsi="Arial" w:cs="Arial"/>
+          <w:color w:val="000000"/>
+          <w:sz w:val="24"/>
+          <w:szCs w:val="24"/>
+          <w:shd w:val="clear" w:color="auto" w:fill="FFFFFF"/>
+        </w:rPr>
+        <w:t>: If the report should use comma separated values with period decimal points. It is recommended you always use a Culture-Invariant report if you plan to run R scripts on the report.</w:t>
+      </w:r>
+    </w:p>
+    <w:p>
+      <w:pPr>
+        <w:spacing w:after="0" w:line="240" w:lineRule="auto"/>
+        <w:rPr>
+          <w:rFonts w:ascii="Arial" w:eastAsia="Times New Roman" w:hAnsi="Arial" w:cs="Arial"/>
+          <w:color w:val="000000"/>
+          <w:sz w:val="24"/>
+          <w:szCs w:val="24"/>
           <w:shd w:val="clear" w:color="auto" w:fill="FFFFFF"/>
         </w:rPr>
       </w:pPr>
@@ -3900,7 +4533,17 @@
           <w:szCs w:val="24"/>
           <w:shd w:val="clear" w:color="auto" w:fill="FFFFFF"/>
         </w:rPr>
-        <w:t xml:space="preserve"> needs to be imported from a </w:t>
+        <w:t xml:space="preserve"> needs to be imported from</w:t>
+      </w:r>
+      <w:r>
+        <w:rPr>
+          <w:rFonts w:ascii="Arial" w:eastAsia="Times New Roman" w:hAnsi="Arial" w:cs="Arial"/>
+          <w:color w:val="000000"/>
+          <w:sz w:val="24"/>
+          <w:szCs w:val="24"/>
+          <w:shd w:val="clear" w:color="auto" w:fill="FFFFFF"/>
+        </w:rPr>
+        <w:t xml:space="preserve"> a </w:t>
       </w:r>
       <w:r>
         <w:rPr>
@@ -4167,7 +4810,7 @@
                     </pic:cNvPicPr>
                   </pic:nvPicPr>
                   <pic:blipFill>
-                    <a:blip r:embed="rId12">
+                    <a:blip r:embed="rId18">
                       <a:extLst>
                         <a:ext uri="{28A0092B-C50C-407E-A947-70E740481C1C}">
                           <a14:useLocalDpi xmlns:a14="http://schemas.microsoft.com/office/drawing/2010/main" val="0"/>
@@ -4599,20 +5242,6 @@
           <w:szCs w:val="24"/>
         </w:rPr>
       </w:pPr>
-    </w:p>
-    <w:p>
-      <w:pPr>
-        <w:spacing w:after="0" w:line="240" w:lineRule="auto"/>
-        <w:rPr>
-          <w:rFonts w:ascii="Arial" w:eastAsia="Times New Roman" w:hAnsi="Arial" w:cs="Arial"/>
-          <w:b/>
-          <w:bCs/>
-          <w:caps/>
-          <w:color w:val="000000"/>
-          <w:sz w:val="24"/>
-          <w:szCs w:val="24"/>
-        </w:rPr>
-      </w:pPr>
       <w:r>
         <w:rPr>
           <w:rFonts w:ascii="Arial" w:eastAsia="Times New Roman" w:hAnsi="Arial" w:cs="Arial"/>
@@ -4670,7 +5299,7 @@
                     <pic:cNvPicPr/>
                   </pic:nvPicPr>
                   <pic:blipFill>
-                    <a:blip r:embed="rId13"/>
+                    <a:blip r:embed="rId19"/>
                     <a:stretch>
                       <a:fillRect/>
                     </a:stretch>
@@ -4974,33 +5603,9 @@
                                 <w:sz w:val="24"/>
                                 <w:szCs w:val="24"/>
                               </w:rPr>
-                              <w:t xml:space="preserve">The Skyline tab does not appear in </w:t>
+                              <w:t xml:space="preserve">The Skyline tab does not appear in administrative installations of Skyline Batch. If this is the case, Skyline Batch will use the version of Skyline it was installed with. If you would like to use a different Skyline installation, download the web-based version of Skyline Batch here: </w:t>
                             </w:r>
-                            <w:r>
-                              <w:rPr>
-                                <w:rFonts w:ascii="Arial" w:hAnsi="Arial" w:cs="Arial"/>
-                                <w:sz w:val="24"/>
-                                <w:szCs w:val="24"/>
-                              </w:rPr>
-                              <w:t>administrative installations of Skyline Batch</w:t>
-                            </w:r>
-                            <w:r>
-                              <w:rPr>
-                                <w:rFonts w:ascii="Arial" w:hAnsi="Arial" w:cs="Arial"/>
-                                <w:sz w:val="24"/>
-                                <w:szCs w:val="24"/>
-                              </w:rPr>
-                              <w:t xml:space="preserve">. If this is the case, Skyline Batch will use the version of Skyline it was installed with. If you would like to use a different Skyline installation, </w:t>
-                            </w:r>
-                            <w:r>
-                              <w:rPr>
-                                <w:rFonts w:ascii="Arial" w:hAnsi="Arial" w:cs="Arial"/>
-                                <w:sz w:val="24"/>
-                                <w:szCs w:val="24"/>
-                              </w:rPr>
-                              <w:t xml:space="preserve">download the web-based version of Skyline Batch here: </w:t>
-                            </w:r>
-                            <w:hyperlink r:id="rId14" w:history="1">
+                            <w:hyperlink r:id="rId20" w:history="1">
                               <w:r>
                                 <w:rPr>
                                   <w:rStyle w:val="Hyperlink"/>
@@ -5075,33 +5680,9 @@
                           <w:sz w:val="24"/>
                           <w:szCs w:val="24"/>
                         </w:rPr>
-                        <w:t xml:space="preserve">The Skyline tab does not appear in </w:t>
+                        <w:t xml:space="preserve">The Skyline tab does not appear in administrative installations of Skyline Batch. If this is the case, Skyline Batch will use the version of Skyline it was installed with. If you would like to use a different Skyline installation, download the web-based version of Skyline Batch here: </w:t>
                       </w:r>
-                      <w:r>
-                        <w:rPr>
-                          <w:rFonts w:ascii="Arial" w:hAnsi="Arial" w:cs="Arial"/>
-                          <w:sz w:val="24"/>
-                          <w:szCs w:val="24"/>
-                        </w:rPr>
-                        <w:t>administrative installations of Skyline Batch</w:t>
-                      </w:r>
-                      <w:r>
-                        <w:rPr>
-                          <w:rFonts w:ascii="Arial" w:hAnsi="Arial" w:cs="Arial"/>
-                          <w:sz w:val="24"/>
-                          <w:szCs w:val="24"/>
-                        </w:rPr>
-                        <w:t xml:space="preserve">. If this is the case, Skyline Batch will use the version of Skyline it was installed with. If you would like to use a different Skyline installation, </w:t>
-                      </w:r>
-                      <w:r>
-                        <w:rPr>
-                          <w:rFonts w:ascii="Arial" w:hAnsi="Arial" w:cs="Arial"/>
-                          <w:sz w:val="24"/>
-                          <w:szCs w:val="24"/>
-                        </w:rPr>
-                        <w:t xml:space="preserve">download the web-based version of Skyline Batch here: </w:t>
-                      </w:r>
-                      <w:hyperlink r:id="rId15" w:history="1">
+                      <w:hyperlink r:id="rId21" w:history="1">
                         <w:r>
                           <w:rPr>
                             <w:rStyle w:val="Hyperlink"/>
@@ -5420,7 +6001,7 @@
                     <pic:cNvPicPr/>
                   </pic:nvPicPr>
                   <pic:blipFill>
-                    <a:blip r:embed="rId16"/>
+                    <a:blip r:embed="rId22"/>
                     <a:stretch>
                       <a:fillRect/>
                     </a:stretch>
@@ -5457,6 +6038,196 @@
       </w:pPr>
       <w:r>
         <w:rPr>
+          <w:noProof/>
+        </w:rPr>
+        <mc:AlternateContent>
+          <mc:Choice Requires="wps">
+            <w:drawing>
+              <wp:anchor distT="45720" distB="45720" distL="114300" distR="114300" simplePos="0" relativeHeight="251666432" behindDoc="0" locked="0" layoutInCell="1" allowOverlap="1" wp14:anchorId="0F394DA5" wp14:editId="66210278">
+                <wp:simplePos x="0" y="0"/>
+                <wp:positionH relativeFrom="margin">
+                  <wp:align>left</wp:align>
+                </wp:positionH>
+                <wp:positionV relativeFrom="paragraph">
+                  <wp:posOffset>474345</wp:posOffset>
+                </wp:positionV>
+                <wp:extent cx="5905500" cy="838200"/>
+                <wp:effectExtent l="0" t="0" r="19050" b="19050"/>
+                <wp:wrapSquare wrapText="bothSides"/>
+                <wp:docPr id="27" name="Text Box 2"/>
+                <wp:cNvGraphicFramePr>
+                  <a:graphicFrameLocks xmlns:a="http://schemas.openxmlformats.org/drawingml/2006/main"/>
+                </wp:cNvGraphicFramePr>
+                <a:graphic xmlns:a="http://schemas.openxmlformats.org/drawingml/2006/main">
+                  <a:graphicData uri="http://schemas.microsoft.com/office/word/2010/wordprocessingShape">
+                    <wps:wsp>
+                      <wps:cNvSpPr txBox="1">
+                        <a:spLocks noChangeArrowheads="1"/>
+                      </wps:cNvSpPr>
+                      <wps:spPr bwMode="auto">
+                        <a:xfrm>
+                          <a:off x="0" y="0"/>
+                          <a:ext cx="5905500" cy="838200"/>
+                        </a:xfrm>
+                        <a:prstGeom prst="rect">
+                          <a:avLst/>
+                        </a:prstGeom>
+                        <a:solidFill>
+                          <a:srgbClr val="FFFFFF"/>
+                        </a:solidFill>
+                        <a:ln w="9525">
+                          <a:solidFill>
+                            <a:srgbClr val="000000"/>
+                          </a:solidFill>
+                          <a:miter lim="800000"/>
+                          <a:headEnd/>
+                          <a:tailEnd/>
+                        </a:ln>
+                      </wps:spPr>
+                      <wps:txbx>
+                        <w:txbxContent>
+                          <w:p>
+                            <w:pPr>
+                              <w:spacing w:after="0" w:line="240" w:lineRule="auto"/>
+                              <w:rPr>
+                                <w:rFonts w:ascii="Arial" w:eastAsia="Times New Roman" w:hAnsi="Arial" w:cs="Arial"/>
+                                <w:color w:val="000000"/>
+                                <w:sz w:val="24"/>
+                                <w:szCs w:val="24"/>
+                                <w:shd w:val="clear" w:color="auto" w:fill="FFFFFF"/>
+                              </w:rPr>
+                            </w:pPr>
+                            <w:r>
+                              <w:rPr>
+                                <w:rFonts w:ascii="Arial" w:eastAsia="Times New Roman" w:hAnsi="Arial" w:cs="Arial"/>
+                                <w:color w:val="000000"/>
+                                <w:sz w:val="24"/>
+                                <w:szCs w:val="24"/>
+                                <w:shd w:val="clear" w:color="auto" w:fill="FFFFFF"/>
+                              </w:rPr>
+                              <w:t xml:space="preserve">*Note: </w:t>
+                            </w:r>
+                            <w:r>
+                              <w:rPr>
+                                <w:rFonts w:ascii="Arial" w:eastAsia="Times New Roman" w:hAnsi="Arial" w:cs="Arial"/>
+                                <w:color w:val="000000"/>
+                                <w:sz w:val="24"/>
+                                <w:szCs w:val="24"/>
+                                <w:shd w:val="clear" w:color="auto" w:fill="FFFFFF"/>
+                              </w:rPr>
+                              <w:t xml:space="preserve">Skyline Batch can do more effective path replacement if the configuration is saved close to its files. If you plan to share configurations across many computers, it is recommended you save the configuration file next to one of the Skyline </w:t>
+                            </w:r>
+                            <w:proofErr w:type="gramStart"/>
+                            <w:r>
+                              <w:rPr>
+                                <w:rFonts w:ascii="Arial" w:eastAsia="Times New Roman" w:hAnsi="Arial" w:cs="Arial"/>
+                                <w:color w:val="000000"/>
+                                <w:sz w:val="24"/>
+                                <w:szCs w:val="24"/>
+                                <w:shd w:val="clear" w:color="auto" w:fill="FFFFFF"/>
+                              </w:rPr>
+                              <w:t>template</w:t>
+                            </w:r>
+                            <w:proofErr w:type="gramEnd"/>
+                            <w:r>
+                              <w:rPr>
+                                <w:rFonts w:ascii="Arial" w:eastAsia="Times New Roman" w:hAnsi="Arial" w:cs="Arial"/>
+                                <w:color w:val="000000"/>
+                                <w:sz w:val="24"/>
+                                <w:szCs w:val="24"/>
+                                <w:shd w:val="clear" w:color="auto" w:fill="FFFFFF"/>
+                              </w:rPr>
+                              <w:t xml:space="preserve"> files.</w:t>
+                            </w:r>
+                          </w:p>
+                          <w:p/>
+                        </w:txbxContent>
+                      </wps:txbx>
+                      <wps:bodyPr rot="0" vert="horz" wrap="square" lIns="91440" tIns="45720" rIns="91440" bIns="45720" anchor="t" anchorCtr="0">
+                        <a:noAutofit/>
+                      </wps:bodyPr>
+                    </wps:wsp>
+                  </a:graphicData>
+                </a:graphic>
+                <wp14:sizeRelH relativeFrom="margin">
+                  <wp14:pctWidth>0</wp14:pctWidth>
+                </wp14:sizeRelH>
+                <wp14:sizeRelV relativeFrom="margin">
+                  <wp14:pctHeight>0</wp14:pctHeight>
+                </wp14:sizeRelV>
+              </wp:anchor>
+            </w:drawing>
+          </mc:Choice>
+          <mc:Fallback>
+            <w:pict>
+              <v:shape w14:anchorId="0F394DA5" id="_x0000_s1029" type="#_x0000_t202" style="position:absolute;margin-left:0;margin-top:37.35pt;width:465pt;height:66pt;z-index:251666432;visibility:visible;mso-wrap-style:square;mso-width-percent:0;mso-height-percent:0;mso-wrap-distance-left:9pt;mso-wrap-distance-top:3.6pt;mso-wrap-distance-right:9pt;mso-wrap-distance-bottom:3.6pt;mso-position-horizontal:left;mso-position-horizontal-relative:margin;mso-position-vertical:absolute;mso-position-vertical-relative:text;mso-width-percent:0;mso-height-percent:0;mso-width-relative:margin;mso-height-relative:margin;v-text-anchor:top" o:gfxdata="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">
+                <v:textbox>
+                  <w:txbxContent>
+                    <w:p>
+                      <w:pPr>
+                        <w:spacing w:after="0" w:line="240" w:lineRule="auto"/>
+                        <w:rPr>
+                          <w:rFonts w:ascii="Arial" w:eastAsia="Times New Roman" w:hAnsi="Arial" w:cs="Arial"/>
+                          <w:color w:val="000000"/>
+                          <w:sz w:val="24"/>
+                          <w:szCs w:val="24"/>
+                          <w:shd w:val="clear" w:color="auto" w:fill="FFFFFF"/>
+                        </w:rPr>
+                      </w:pPr>
+                      <w:r>
+                        <w:rPr>
+                          <w:rFonts w:ascii="Arial" w:eastAsia="Times New Roman" w:hAnsi="Arial" w:cs="Arial"/>
+                          <w:color w:val="000000"/>
+                          <w:sz w:val="24"/>
+                          <w:szCs w:val="24"/>
+                          <w:shd w:val="clear" w:color="auto" w:fill="FFFFFF"/>
+                        </w:rPr>
+                        <w:t xml:space="preserve">*Note: </w:t>
+                      </w:r>
+                      <w:r>
+                        <w:rPr>
+                          <w:rFonts w:ascii="Arial" w:eastAsia="Times New Roman" w:hAnsi="Arial" w:cs="Arial"/>
+                          <w:color w:val="000000"/>
+                          <w:sz w:val="24"/>
+                          <w:szCs w:val="24"/>
+                          <w:shd w:val="clear" w:color="auto" w:fill="FFFFFF"/>
+                        </w:rPr>
+                        <w:t xml:space="preserve">Skyline Batch can do more effective path replacement if the configuration is saved close to its files. If you plan to share configurations across many computers, it is recommended you save the configuration file next to one of the Skyline </w:t>
+                      </w:r>
+                      <w:proofErr w:type="gramStart"/>
+                      <w:r>
+                        <w:rPr>
+                          <w:rFonts w:ascii="Arial" w:eastAsia="Times New Roman" w:hAnsi="Arial" w:cs="Arial"/>
+                          <w:color w:val="000000"/>
+                          <w:sz w:val="24"/>
+                          <w:szCs w:val="24"/>
+                          <w:shd w:val="clear" w:color="auto" w:fill="FFFFFF"/>
+                        </w:rPr>
+                        <w:t>template</w:t>
+                      </w:r>
+                      <w:proofErr w:type="gramEnd"/>
+                      <w:r>
+                        <w:rPr>
+                          <w:rFonts w:ascii="Arial" w:eastAsia="Times New Roman" w:hAnsi="Arial" w:cs="Arial"/>
+                          <w:color w:val="000000"/>
+                          <w:sz w:val="24"/>
+                          <w:szCs w:val="24"/>
+                          <w:shd w:val="clear" w:color="auto" w:fill="FFFFFF"/>
+                        </w:rPr>
+                        <w:t xml:space="preserve"> files.</w:t>
+                      </w:r>
+                    </w:p>
+                    <w:p/>
+                  </w:txbxContent>
+                </v:textbox>
+                <w10:wrap type="square" anchorx="margin"/>
+              </v:shape>
+            </w:pict>
+          </mc:Fallback>
+        </mc:AlternateContent>
+      </w:r>
+      <w:r>
+        <w:rPr>
           <w:rFonts w:ascii="Arial" w:eastAsia="Times New Roman" w:hAnsi="Arial" w:cs="Arial"/>
           <w:noProof/>
           <w:color w:val="000000"/>
@@ -5625,7 +6396,7 @@
                     <pic:cNvPicPr/>
                   </pic:nvPicPr>
                   <pic:blipFill>
-                    <a:blip r:embed="rId17"/>
+                    <a:blip r:embed="rId23"/>
                     <a:stretch>
                       <a:fillRect/>
                     </a:stretch>
@@ -5709,54 +6480,6 @@
           <w:szCs w:val="24"/>
         </w:rPr>
       </w:pPr>
-    </w:p>
-    <w:p>
-      <w:pPr>
-        <w:shd w:val="clear" w:color="auto" w:fill="FFFFFF"/>
-        <w:spacing w:before="199" w:after="199" w:line="240" w:lineRule="auto"/>
-        <w:outlineLvl w:val="2"/>
-        <w:rPr>
-          <w:rFonts w:ascii="Arial" w:eastAsia="Times New Roman" w:hAnsi="Arial" w:cs="Arial"/>
-          <w:b/>
-          <w:bCs/>
-          <w:caps/>
-          <w:color w:val="000000"/>
-          <w:sz w:val="24"/>
-          <w:szCs w:val="24"/>
-        </w:rPr>
-      </w:pPr>
-    </w:p>
-    <w:p>
-      <w:pPr>
-        <w:shd w:val="clear" w:color="auto" w:fill="FFFFFF"/>
-        <w:spacing w:before="199" w:after="199" w:line="240" w:lineRule="auto"/>
-        <w:outlineLvl w:val="2"/>
-        <w:rPr>
-          <w:rFonts w:ascii="Arial" w:eastAsia="Times New Roman" w:hAnsi="Arial" w:cs="Arial"/>
-          <w:b/>
-          <w:bCs/>
-          <w:caps/>
-          <w:color w:val="000000"/>
-          <w:sz w:val="24"/>
-          <w:szCs w:val="24"/>
-        </w:rPr>
-      </w:pPr>
-    </w:p>
-    <w:p>
-      <w:pPr>
-        <w:shd w:val="clear" w:color="auto" w:fill="FFFFFF"/>
-        <w:spacing w:before="199" w:after="199" w:line="240" w:lineRule="auto"/>
-        <w:outlineLvl w:val="2"/>
-        <w:rPr>
-          <w:rFonts w:ascii="Arial" w:eastAsia="Times New Roman" w:hAnsi="Arial" w:cs="Arial"/>
-          <w:b/>
-          <w:bCs/>
-          <w:caps/>
-          <w:color w:val="000000"/>
-          <w:sz w:val="24"/>
-          <w:szCs w:val="24"/>
-        </w:rPr>
-      </w:pPr>
       <w:r>
         <w:rPr>
           <w:rFonts w:ascii="Arial" w:eastAsia="Times New Roman" w:hAnsi="Arial" w:cs="Arial"/>
@@ -5823,7 +6546,7 @@
                     <pic:cNvPicPr/>
                   </pic:nvPicPr>
                   <pic:blipFill>
-                    <a:blip r:embed="rId18"/>
+                    <a:blip r:embed="rId24"/>
                     <a:stretch>
                       <a:fillRect/>
                     </a:stretch>
@@ -6064,7 +6787,7 @@
                     <pic:cNvPicPr/>
                   </pic:nvPicPr>
                   <pic:blipFill>
-                    <a:blip r:embed="rId19"/>
+                    <a:blip r:embed="rId25"/>
                     <a:stretch>
                       <a:fillRect/>
                     </a:stretch>
@@ -6187,6 +6910,7 @@
       <w:r>
         <w:rPr>
           <w:rFonts w:ascii="Arial" w:eastAsia="Times New Roman" w:hAnsi="Arial" w:cs="Arial"/>
+          <w:noProof/>
           <w:color w:val="000000"/>
           <w:sz w:val="24"/>
           <w:szCs w:val="24"/>
@@ -6208,7 +6932,7 @@
                     <pic:cNvPicPr/>
                   </pic:nvPicPr>
                   <pic:blipFill>
-                    <a:blip r:embed="rId20"/>
+                    <a:blip r:embed="rId26"/>
                     <a:stretch>
                       <a:fillRect/>
                     </a:stretch>
@@ -6790,7 +7514,7 @@
                     <pic:cNvPicPr/>
                   </pic:nvPicPr>
                   <pic:blipFill>
-                    <a:blip r:embed="rId21"/>
+                    <a:blip r:embed="rId27"/>
                     <a:stretch>
                       <a:fillRect/>
                     </a:stretch>
@@ -6845,7 +7569,7 @@
                     <pic:cNvPicPr/>
                   </pic:nvPicPr>
                   <pic:blipFill rotWithShape="1">
-                    <a:blip r:embed="rId22"/>
+                    <a:blip r:embed="rId28"/>
                     <a:srcRect b="24971"/>
                     <a:stretch/>
                   </pic:blipFill>
@@ -7607,6 +8331,7 @@
       <w:r>
         <w:rPr>
           <w:rFonts w:ascii="Arial" w:eastAsia="Times New Roman" w:hAnsi="Arial" w:cs="Arial"/>
+          <w:noProof/>
           <w:color w:val="000000"/>
           <w:sz w:val="24"/>
           <w:szCs w:val="24"/>
@@ -7628,7 +8353,7 @@
                     <pic:cNvPicPr/>
                   </pic:nvPicPr>
                   <pic:blipFill>
-                    <a:blip r:embed="rId23"/>
+                    <a:blip r:embed="rId29"/>
                     <a:stretch>
                       <a:fillRect/>
                     </a:stretch>
@@ -8103,6 +8828,7 @@
       <w:r>
         <w:rPr>
           <w:rFonts w:ascii="Arial" w:eastAsia="Times New Roman" w:hAnsi="Arial" w:cs="Arial"/>
+          <w:noProof/>
           <w:color w:val="000000"/>
           <w:sz w:val="24"/>
           <w:szCs w:val="24"/>
@@ -8124,7 +8850,7 @@
                     <pic:cNvPicPr/>
                   </pic:nvPicPr>
                   <pic:blipFill>
-                    <a:blip r:embed="rId24"/>
+                    <a:blip r:embed="rId30"/>
                     <a:stretch>
                       <a:fillRect/>
                     </a:stretch>
@@ -8249,8 +8975,8 @@
           <w:shd w:val="clear" w:color="auto" w:fill="FFFFFF"/>
         </w:rPr>
         <w:pict w14:anchorId="56736D53">
-          <v:shape id="Picture 23" o:spid="_x0000_i1025" type="#_x0000_t75" style="width:15pt;height:14.25pt;visibility:visible;mso-wrap-style:square" o:bullet="t">
-            <v:imagedata r:id="rId25" o:title=""/>
+          <v:shape id="Picture 23" o:spid="_x0000_i1026" type="#_x0000_t75" style="width:14.25pt;height:14.25pt;visibility:visible;mso-wrap-style:square" o:bullet="t">
+            <v:imagedata r:id="rId31" o:title=""/>
           </v:shape>
         </w:pict>
       </w:r>
@@ -8308,6 +9034,7 @@
       <w:r>
         <w:rPr>
           <w:rFonts w:ascii="Arial" w:eastAsia="Times New Roman" w:hAnsi="Arial" w:cs="Arial"/>
+          <w:noProof/>
           <w:color w:val="000000"/>
           <w:sz w:val="24"/>
           <w:szCs w:val="24"/>
@@ -8329,7 +9056,7 @@
                     <pic:cNvPicPr/>
                   </pic:nvPicPr>
                   <pic:blipFill>
-                    <a:blip r:embed="rId26"/>
+                    <a:blip r:embed="rId32"/>
                     <a:stretch>
                       <a:fillRect/>
                     </a:stretch>
@@ -8387,6 +9114,7 @@
       <w:r>
         <w:rPr>
           <w:rFonts w:ascii="Arial" w:eastAsia="Times New Roman" w:hAnsi="Arial" w:cs="Arial"/>
+          <w:noProof/>
           <w:color w:val="000000"/>
           <w:sz w:val="24"/>
           <w:szCs w:val="24"/>
@@ -8408,7 +9136,7 @@
                     <pic:cNvPicPr/>
                   </pic:nvPicPr>
                   <pic:blipFill>
-                    <a:blip r:embed="rId27"/>
+                    <a:blip r:embed="rId33"/>
                     <a:stretch>
                       <a:fillRect/>
                     </a:stretch>
@@ -8461,8 +9189,58 @@
 </w:document>
 </file>
 
+<file path=word/endnotes.xml><?xml version="1.0" encoding="utf-8"?>
+<w:endnotes xmlns:wpc="http://schemas.microsoft.com/office/word/2010/wordprocessingCanvas" xmlns:cx="http://schemas.microsoft.com/office/drawing/2014/chartex" xmlns:cx1="http://schemas.microsoft.com/office/drawing/2015/9/8/chartex" xmlns:cx2="http://schemas.microsoft.com/office/drawing/2015/10/21/chartex" xmlns:cx3="http://schemas.microsoft.com/office/drawing/2016/5/9/chartex" xmlns:cx4="http://schemas.microsoft.com/office/drawing/2016/5/10/chartex" xmlns:cx5="http://schemas.microsoft.com/office/drawing/2016/5/11/chartex" xmlns:cx6="http://schemas.microsoft.com/office/drawing/2016/5/12/chartex" xmlns:cx7="http://schemas.microsoft.com/office/drawing/2016/5/13/chartex" xmlns:cx8="http://schemas.microsoft.com/office/drawing/2016/5/14/chartex" xmlns:mc="http://schemas.openxmlformats.org/markup-compatibility/2006" xmlns:aink="http://schemas.microsoft.com/office/drawing/2016/ink" xmlns:am3d="http://schemas.microsoft.com/office/drawing/2017/model3d" xmlns:o="urn:schemas-microsoft-com:office:office" xmlns:r="http://schemas.openxmlformats.org/officeDocument/2006/relationships" xmlns:m="http://schemas.openxmlformats.org/officeDocument/2006/math" xmlns:v="urn:schemas-microsoft-com:vml" xmlns:wp14="http://schemas.microsoft.com/office/word/2010/wordprocessingDrawing" xmlns:wp="http://schemas.openxmlformats.org/drawingml/2006/wordprocessingDrawing" xmlns:w10="urn:schemas-microsoft-com:office:word" xmlns:w="http://schemas.openxmlformats.org/wordprocessingml/2006/main" xmlns:w14="http://schemas.microsoft.com/office/word/2010/wordml" xmlns:w15="http://schemas.microsoft.com/office/word/2012/wordml" xmlns:w16cex="http://schemas.microsoft.com/office/word/2018/wordml/cex" xmlns:w16cid="http://schemas.microsoft.com/office/word/2016/wordml/cid" xmlns:w16="http://schemas.microsoft.com/office/word/2018/wordml" xmlns:w16sdtdh="http://schemas.microsoft.com/office/word/2020/wordml/sdtdatahash" xmlns:w16se="http://schemas.microsoft.com/office/word/2015/wordml/symex" xmlns:wpg="http://schemas.microsoft.com/office/word/2010/wordprocessingGroup" xmlns:wpi="http://schemas.microsoft.com/office/word/2010/wordprocessingInk" xmlns:wne="http://schemas.microsoft.com/office/word/2006/wordml" xmlns:wps="http://schemas.microsoft.com/office/word/2010/wordprocessingShape" mc:Ignorable="w14 w15 w16se w16cid w16 w16cex w16sdtdh wp14">
+  <w:endnote w:type="separator" w:id="-1">
+    <w:p>
+      <w:pPr>
+        <w:spacing w:after="0" w:line="240" w:lineRule="auto"/>
+      </w:pPr>
+      <w:r>
+        <w:separator/>
+      </w:r>
+    </w:p>
+  </w:endnote>
+  <w:endnote w:type="continuationSeparator" w:id="0">
+    <w:p>
+      <w:pPr>
+        <w:spacing w:after="0" w:line="240" w:lineRule="auto"/>
+      </w:pPr>
+      <w:r>
+        <w:continuationSeparator/>
+      </w:r>
+    </w:p>
+  </w:endnote>
+</w:endnotes>
+</file>
+
+<file path=word/footnotes.xml><?xml version="1.0" encoding="utf-8"?>
+<w:footnotes xmlns:wpc="http://schemas.microsoft.com/office/word/2010/wordprocessingCanvas" xmlns:cx="http://schemas.microsoft.com/office/drawing/2014/chartex" xmlns:cx1="http://schemas.microsoft.com/office/drawing/2015/9/8/chartex" xmlns:cx2="http://schemas.microsoft.com/office/drawing/2015/10/21/chartex" xmlns:cx3="http://schemas.microsoft.com/office/drawing/2016/5/9/chartex" xmlns:cx4="http://schemas.microsoft.com/office/drawing/2016/5/10/chartex" xmlns:cx5="http://schemas.microsoft.com/office/drawing/2016/5/11/chartex" xmlns:cx6="http://schemas.microsoft.com/office/drawing/2016/5/12/chartex" xmlns:cx7="http://schemas.microsoft.com/office/drawing/2016/5/13/chartex" xmlns:cx8="http://schemas.microsoft.com/office/drawing/2016/5/14/chartex" xmlns:mc="http://schemas.openxmlformats.org/markup-compatibility/2006" xmlns:aink="http://schemas.microsoft.com/office/drawing/2016/ink" xmlns:am3d="http://schemas.microsoft.com/office/drawing/2017/model3d" xmlns:o="urn:schemas-microsoft-com:office:office" xmlns:r="http://schemas.openxmlformats.org/officeDocument/2006/relationships" xmlns:m="http://schemas.openxmlformats.org/officeDocument/2006/math" xmlns:v="urn:schemas-microsoft-com:vml" xmlns:wp14="http://schemas.microsoft.com/office/word/2010/wordprocessingDrawing" xmlns:wp="http://schemas.openxmlformats.org/drawingml/2006/wordprocessingDrawing" xmlns:w10="urn:schemas-microsoft-com:office:word" xmlns:w="http://schemas.openxmlformats.org/wordprocessingml/2006/main" xmlns:w14="http://schemas.microsoft.com/office/word/2010/wordml" xmlns:w15="http://schemas.microsoft.com/office/word/2012/wordml" xmlns:w16cex="http://schemas.microsoft.com/office/word/2018/wordml/cex" xmlns:w16cid="http://schemas.microsoft.com/office/word/2016/wordml/cid" xmlns:w16="http://schemas.microsoft.com/office/word/2018/wordml" xmlns:w16sdtdh="http://schemas.microsoft.com/office/word/2020/wordml/sdtdatahash" xmlns:w16se="http://schemas.microsoft.com/office/word/2015/wordml/symex" xmlns:wpg="http://schemas.microsoft.com/office/word/2010/wordprocessingGroup" xmlns:wpi="http://schemas.microsoft.com/office/word/2010/wordprocessingInk" xmlns:wne="http://schemas.microsoft.com/office/word/2006/wordml" xmlns:wps="http://schemas.microsoft.com/office/word/2010/wordprocessingShape" mc:Ignorable="w14 w15 w16se w16cid w16 w16cex w16sdtdh wp14">
+  <w:footnote w:type="separator" w:id="-1">
+    <w:p>
+      <w:pPr>
+        <w:spacing w:after="0" w:line="240" w:lineRule="auto"/>
+      </w:pPr>
+      <w:r>
+        <w:separator/>
+      </w:r>
+    </w:p>
+  </w:footnote>
+  <w:footnote w:type="continuationSeparator" w:id="0">
+    <w:p>
+      <w:pPr>
+        <w:spacing w:after="0" w:line="240" w:lineRule="auto"/>
+      </w:pPr>
+      <w:r>
+        <w:continuationSeparator/>
+      </w:r>
+    </w:p>
+  </w:footnote>
+</w:footnotes>
+</file>
+
 <file path=word/numbering.xml><?xml version="1.0" encoding="utf-8"?>
-<w:numbering xmlns:wpc="http://schemas.microsoft.com/office/word/2010/wordprocessingCanvas" xmlns:cx="http://schemas.microsoft.com/office/drawing/2014/chartex" xmlns:cx1="http://schemas.microsoft.com/office/drawing/2015/9/8/chartex" xmlns:cx2="http://schemas.microsoft.com/office/drawing/2015/10/21/chartex" xmlns:cx3="http://schemas.microsoft.com/office/drawing/2016/5/9/chartex" xmlns:cx4="http://schemas.microsoft.com/office/drawing/2016/5/10/chartex" xmlns:cx5="http://schemas.microsoft.com/office/drawing/2016/5/11/chartex" xmlns:cx6="http://schemas.microsoft.com/office/drawing/2016/5/12/chartex" xmlns:cx7="http://schemas.microsoft.com/office/drawing/2016/5/13/chartex" xmlns:cx8="http://schemas.microsoft.com/office/drawing/2016/5/14/chartex" xmlns:mc="http://schemas.openxmlformats.org/markup-compatibility/2006" xmlns:aink="http://schemas.microsoft.com/office/drawing/2016/ink" xmlns:am3d="http://schemas.microsoft.com/office/drawing/2017/model3d" xmlns:o="urn:schemas-microsoft-com:office:office" xmlns:r="http://schemas.openxmlformats.org/officeDocument/2006/relationships" xmlns:m="http://schemas.openxmlformats.org/officeDocument/2006/math" xmlns:v="urn:schemas-microsoft-com:vml" xmlns:wp14="http://schemas.microsoft.com/office/word/2010/wordprocessingDrawing" xmlns:wp="http://schemas.openxmlformats.org/drawingml/2006/wordprocessingDrawing" xmlns:w10="urn:schemas-microsoft-com:office:word" xmlns:w="http://schemas.openxmlformats.org/wordprocessingml/2006/main" xmlns:w14="http://schemas.microsoft.com/office/word/2010/wordml" xmlns:w15="http://schemas.microsoft.com/office/word/2012/wordml" xmlns:w16cex="http://schemas.microsoft.com/office/word/2018/wordml/cex" xmlns:w16cid="http://schemas.microsoft.com/office/word/2016/wordml/cid" xmlns:w16="http://schemas.microsoft.com/office/word/2018/wordml" xmlns:w16se="http://schemas.microsoft.com/office/word/2015/wordml/symex" xmlns:wpg="http://schemas.microsoft.com/office/word/2010/wordprocessingGroup" xmlns:wpi="http://schemas.microsoft.com/office/word/2010/wordprocessingInk" xmlns:wne="http://schemas.microsoft.com/office/word/2006/wordml" xmlns:wps="http://schemas.microsoft.com/office/word/2010/wordprocessingShape" mc:Ignorable="w14 w15 w16se w16cid w16 w16cex wp14">
+<w:numbering xmlns:wpc="http://schemas.microsoft.com/office/word/2010/wordprocessingCanvas" xmlns:cx="http://schemas.microsoft.com/office/drawing/2014/chartex" xmlns:cx1="http://schemas.microsoft.com/office/drawing/2015/9/8/chartex" xmlns:cx2="http://schemas.microsoft.com/office/drawing/2015/10/21/chartex" xmlns:cx3="http://schemas.microsoft.com/office/drawing/2016/5/9/chartex" xmlns:cx4="http://schemas.microsoft.com/office/drawing/2016/5/10/chartex" xmlns:cx5="http://schemas.microsoft.com/office/drawing/2016/5/11/chartex" xmlns:cx6="http://schemas.microsoft.com/office/drawing/2016/5/12/chartex" xmlns:cx7="http://schemas.microsoft.com/office/drawing/2016/5/13/chartex" xmlns:cx8="http://schemas.microsoft.com/office/drawing/2016/5/14/chartex" xmlns:mc="http://schemas.openxmlformats.org/markup-compatibility/2006" xmlns:aink="http://schemas.microsoft.com/office/drawing/2016/ink" xmlns:am3d="http://schemas.microsoft.com/office/drawing/2017/model3d" xmlns:o="urn:schemas-microsoft-com:office:office" xmlns:r="http://schemas.openxmlformats.org/officeDocument/2006/relationships" xmlns:m="http://schemas.openxmlformats.org/officeDocument/2006/math" xmlns:v="urn:schemas-microsoft-com:vml" xmlns:wp14="http://schemas.microsoft.com/office/word/2010/wordprocessingDrawing" xmlns:wp="http://schemas.openxmlformats.org/drawingml/2006/wordprocessingDrawing" xmlns:w10="urn:schemas-microsoft-com:office:word" xmlns:w="http://schemas.openxmlformats.org/wordprocessingml/2006/main" xmlns:w14="http://schemas.microsoft.com/office/word/2010/wordml" xmlns:w15="http://schemas.microsoft.com/office/word/2012/wordml" xmlns:w16cex="http://schemas.microsoft.com/office/word/2018/wordml/cex" xmlns:w16cid="http://schemas.microsoft.com/office/word/2016/wordml/cid" xmlns:w16="http://schemas.microsoft.com/office/word/2018/wordml" xmlns:w16sdtdh="http://schemas.microsoft.com/office/word/2020/wordml/sdtdatahash" xmlns:w16se="http://schemas.microsoft.com/office/word/2015/wordml/symex" xmlns:wpg="http://schemas.microsoft.com/office/word/2010/wordprocessingGroup" xmlns:wpi="http://schemas.microsoft.com/office/word/2010/wordprocessingInk" xmlns:wne="http://schemas.microsoft.com/office/word/2006/wordml" xmlns:wps="http://schemas.microsoft.com/office/word/2010/wordprocessingShape" mc:Ignorable="w14 w15 w16se w16cid w16 w16cex w16sdtdh wp14">
   <w:numPicBullet w:numPicBulletId="0">
     <w:pict>
       <v:shapetype id="_x0000_t75" coordsize="21600,21600" o:spt="75" o:preferrelative="t" path="m@4@5l@4@11@9@11@9@5xe" filled="f" stroked="f">
@@ -8484,12 +9262,160 @@
         <v:path o:extrusionok="f" gradientshapeok="t" o:connecttype="rect"/>
         <o:lock v:ext="edit" aspectratio="t"/>
       </v:shapetype>
-      <v:shape id="_x0000_i1052" type="#_x0000_t75" style="width:15pt;height:14.25pt;visibility:visible;mso-wrap-style:square" o:bullet="t">
+      <v:shape id="_x0000_i5122" type="#_x0000_t75" style="width:14.25pt;height:14.25pt;visibility:visible;mso-wrap-style:square" o:bullet="t">
         <v:imagedata r:id="rId1" o:title=""/>
       </v:shape>
     </w:pict>
   </w:numPicBullet>
+  <w:numPicBullet w:numPicBulletId="1">
+    <w:pict>
+      <v:shape id="_x0000_i5123" type="#_x0000_t75" style="width:15.75pt;height:15.75pt;visibility:visible;mso-wrap-style:square" o:bullet="t">
+        <v:imagedata r:id="rId2" o:title=""/>
+      </v:shape>
+    </w:pict>
+  </w:numPicBullet>
   <w:abstractNum w:abstractNumId="0" w15:restartNumberingAfterBreak="0">
+    <w:nsid w:val="21DA732D"/>
+    <w:multiLevelType w:val="hybridMultilevel"/>
+    <w:tmpl w:val="B838F5EA"/>
+    <w:lvl w:ilvl="0" w:tplc="B8901818">
+      <w:start w:val="1"/>
+      <w:numFmt w:val="bullet"/>
+      <w:lvlText w:val=""/>
+      <w:lvlPicBulletId w:val="1"/>
+      <w:lvlJc w:val="left"/>
+      <w:pPr>
+        <w:tabs>
+          <w:tab w:val="num" w:pos="720"/>
+        </w:tabs>
+        <w:ind w:left="720" w:hanging="360"/>
+      </w:pPr>
+      <w:rPr>
+        <w:rFonts w:ascii="Symbol" w:hAnsi="Symbol" w:hint="default"/>
+      </w:rPr>
+    </w:lvl>
+    <w:lvl w:ilvl="1" w:tplc="8F9CC320" w:tentative="1">
+      <w:start w:val="1"/>
+      <w:numFmt w:val="bullet"/>
+      <w:lvlText w:val=""/>
+      <w:lvlJc w:val="left"/>
+      <w:pPr>
+        <w:tabs>
+          <w:tab w:val="num" w:pos="1440"/>
+        </w:tabs>
+        <w:ind w:left="1440" w:hanging="360"/>
+      </w:pPr>
+      <w:rPr>
+        <w:rFonts w:ascii="Symbol" w:hAnsi="Symbol" w:hint="default"/>
+      </w:rPr>
+    </w:lvl>
+    <w:lvl w:ilvl="2" w:tplc="3502FDC4" w:tentative="1">
+      <w:start w:val="1"/>
+      <w:numFmt w:val="bullet"/>
+      <w:lvlText w:val=""/>
+      <w:lvlJc w:val="left"/>
+      <w:pPr>
+        <w:tabs>
+          <w:tab w:val="num" w:pos="2160"/>
+        </w:tabs>
+        <w:ind w:left="2160" w:hanging="360"/>
+      </w:pPr>
+      <w:rPr>
+        <w:rFonts w:ascii="Symbol" w:hAnsi="Symbol" w:hint="default"/>
+      </w:rPr>
+    </w:lvl>
+    <w:lvl w:ilvl="3" w:tplc="DC7E5192" w:tentative="1">
+      <w:start w:val="1"/>
+      <w:numFmt w:val="bullet"/>
+      <w:lvlText w:val=""/>
+      <w:lvlJc w:val="left"/>
+      <w:pPr>
+        <w:tabs>
+          <w:tab w:val="num" w:pos="2880"/>
+        </w:tabs>
+        <w:ind w:left="2880" w:hanging="360"/>
+      </w:pPr>
+      <w:rPr>
+        <w:rFonts w:ascii="Symbol" w:hAnsi="Symbol" w:hint="default"/>
+      </w:rPr>
+    </w:lvl>
+    <w:lvl w:ilvl="4" w:tplc="A224BB5A" w:tentative="1">
+      <w:start w:val="1"/>
+      <w:numFmt w:val="bullet"/>
+      <w:lvlText w:val=""/>
+      <w:lvlJc w:val="left"/>
+      <w:pPr>
+        <w:tabs>
+          <w:tab w:val="num" w:pos="3600"/>
+        </w:tabs>
+        <w:ind w:left="3600" w:hanging="360"/>
+      </w:pPr>
+      <w:rPr>
+        <w:rFonts w:ascii="Symbol" w:hAnsi="Symbol" w:hint="default"/>
+      </w:rPr>
+    </w:lvl>
+    <w:lvl w:ilvl="5" w:tplc="25269D6A" w:tentative="1">
+      <w:start w:val="1"/>
+      <w:numFmt w:val="bullet"/>
+      <w:lvlText w:val=""/>
+      <w:lvlJc w:val="left"/>
+      <w:pPr>
+        <w:tabs>
+          <w:tab w:val="num" w:pos="4320"/>
+        </w:tabs>
+        <w:ind w:left="4320" w:hanging="360"/>
+      </w:pPr>
+      <w:rPr>
+        <w:rFonts w:ascii="Symbol" w:hAnsi="Symbol" w:hint="default"/>
+      </w:rPr>
+    </w:lvl>
+    <w:lvl w:ilvl="6" w:tplc="7AC8DF08" w:tentative="1">
+      <w:start w:val="1"/>
+      <w:numFmt w:val="bullet"/>
+      <w:lvlText w:val=""/>
+      <w:lvlJc w:val="left"/>
+      <w:pPr>
+        <w:tabs>
+          <w:tab w:val="num" w:pos="5040"/>
+        </w:tabs>
+        <w:ind w:left="5040" w:hanging="360"/>
+      </w:pPr>
+      <w:rPr>
+        <w:rFonts w:ascii="Symbol" w:hAnsi="Symbol" w:hint="default"/>
+      </w:rPr>
+    </w:lvl>
+    <w:lvl w:ilvl="7" w:tplc="B74EAAF6" w:tentative="1">
+      <w:start w:val="1"/>
+      <w:numFmt w:val="bullet"/>
+      <w:lvlText w:val=""/>
+      <w:lvlJc w:val="left"/>
+      <w:pPr>
+        <w:tabs>
+          <w:tab w:val="num" w:pos="5760"/>
+        </w:tabs>
+        <w:ind w:left="5760" w:hanging="360"/>
+      </w:pPr>
+      <w:rPr>
+        <w:rFonts w:ascii="Symbol" w:hAnsi="Symbol" w:hint="default"/>
+      </w:rPr>
+    </w:lvl>
+    <w:lvl w:ilvl="8" w:tplc="4DA067F8" w:tentative="1">
+      <w:start w:val="1"/>
+      <w:numFmt w:val="bullet"/>
+      <w:lvlText w:val=""/>
+      <w:lvlJc w:val="left"/>
+      <w:pPr>
+        <w:tabs>
+          <w:tab w:val="num" w:pos="6480"/>
+        </w:tabs>
+        <w:ind w:left="6480" w:hanging="360"/>
+      </w:pPr>
+      <w:rPr>
+        <w:rFonts w:ascii="Symbol" w:hAnsi="Symbol" w:hint="default"/>
+      </w:rPr>
+    </w:lvl>
+  </w:abstractNum>
+  <w:abstractNum w:abstractNumId="1" w15:restartNumberingAfterBreak="0">
     <w:nsid w:val="30A619ED"/>
     <w:multiLevelType w:val="multilevel"/>
     <w:tmpl w:val="8AE26794"/>
@@ -8638,7 +9564,7 @@
       </w:rPr>
     </w:lvl>
   </w:abstractNum>
-  <w:abstractNum w:abstractNumId="1" w15:restartNumberingAfterBreak="0">
+  <w:abstractNum w:abstractNumId="2" w15:restartNumberingAfterBreak="0">
     <w:nsid w:val="521236B7"/>
     <w:multiLevelType w:val="hybridMultilevel"/>
     <w:tmpl w:val="72D864B8"/>
@@ -8727,7 +9653,7 @@
       </w:pPr>
     </w:lvl>
   </w:abstractNum>
-  <w:abstractNum w:abstractNumId="2" w15:restartNumberingAfterBreak="0">
+  <w:abstractNum w:abstractNumId="3" w15:restartNumberingAfterBreak="0">
     <w:nsid w:val="7C854F53"/>
     <w:multiLevelType w:val="hybridMultilevel"/>
     <w:tmpl w:val="C1C65BDE"/>
@@ -8869,19 +9795,22 @@
     </w:lvl>
   </w:abstractNum>
   <w:num w:numId="1">
-    <w:abstractNumId w:val="0"/>
+    <w:abstractNumId w:val="1"/>
   </w:num>
   <w:num w:numId="2">
-    <w:abstractNumId w:val="1"/>
+    <w:abstractNumId w:val="2"/>
   </w:num>
   <w:num w:numId="3">
-    <w:abstractNumId w:val="2"/>
+    <w:abstractNumId w:val="3"/>
+  </w:num>
+  <w:num w:numId="4">
+    <w:abstractNumId w:val="0"/>
   </w:num>
 </w:numbering>
 </file>
 
 <file path=word/styles.xml><?xml version="1.0" encoding="utf-8"?>
-<w:styles xmlns:mc="http://schemas.openxmlformats.org/markup-compatibility/2006" xmlns:r="http://schemas.openxmlformats.org/officeDocument/2006/relationships" xmlns:w="http://schemas.openxmlformats.org/wordprocessingml/2006/main" xmlns:w14="http://schemas.microsoft.com/office/word/2010/wordml" xmlns:w15="http://schemas.microsoft.com/office/word/2012/wordml" xmlns:w16cex="http://schemas.microsoft.com/office/word/2018/wordml/cex" xmlns:w16cid="http://schemas.microsoft.com/office/word/2016/wordml/cid" xmlns:w16="http://schemas.microsoft.com/office/word/2018/wordml" xmlns:w16se="http://schemas.microsoft.com/office/word/2015/wordml/symex" mc:Ignorable="w14 w15 w16se w16cid w16 w16cex">
+<w:styles xmlns:mc="http://schemas.openxmlformats.org/markup-compatibility/2006" xmlns:r="http://schemas.openxmlformats.org/officeDocument/2006/relationships" xmlns:w="http://schemas.openxmlformats.org/wordprocessingml/2006/main" xmlns:w14="http://schemas.microsoft.com/office/word/2010/wordml" xmlns:w15="http://schemas.microsoft.com/office/word/2012/wordml" xmlns:w16cex="http://schemas.microsoft.com/office/word/2018/wordml/cex" xmlns:w16cid="http://schemas.microsoft.com/office/word/2016/wordml/cid" xmlns:w16="http://schemas.microsoft.com/office/word/2018/wordml" xmlns:w16sdtdh="http://schemas.microsoft.com/office/word/2020/wordml/sdtdatahash" xmlns:w16se="http://schemas.microsoft.com/office/word/2015/wordml/symex" mc:Ignorable="w14 w15 w16se w16cid w16 w16cex w16sdtdh">
   <w:docDefaults>
     <w:rPrDefault>
       <w:rPr>
@@ -9439,6 +10368,50 @@
       </w:tblBorders>
     </w:tblPr>
   </w:style>
+  <w:style w:type="paragraph" w:styleId="Header">
+    <w:name w:val="header"/>
+    <w:basedOn w:val="Normal"/>
+    <w:link w:val="HeaderChar"/>
+    <w:uiPriority w:val="99"/>
+    <w:unhideWhenUsed/>
+    <w:rsid w:val="00E4429B"/>
+    <w:pPr>
+      <w:tabs>
+        <w:tab w:val="center" w:pos="4680"/>
+        <w:tab w:val="right" w:pos="9360"/>
+      </w:tabs>
+      <w:spacing w:after="0" w:line="240" w:lineRule="auto"/>
+    </w:pPr>
+  </w:style>
+  <w:style w:type="character" w:customStyle="1" w:styleId="HeaderChar">
+    <w:name w:val="Header Char"/>
+    <w:basedOn w:val="DefaultParagraphFont"/>
+    <w:link w:val="Header"/>
+    <w:uiPriority w:val="99"/>
+    <w:rsid w:val="00E4429B"/>
+  </w:style>
+  <w:style w:type="paragraph" w:styleId="Footer">
+    <w:name w:val="footer"/>
+    <w:basedOn w:val="Normal"/>
+    <w:link w:val="FooterChar"/>
+    <w:uiPriority w:val="99"/>
+    <w:unhideWhenUsed/>
+    <w:rsid w:val="00E4429B"/>
+    <w:pPr>
+      <w:tabs>
+        <w:tab w:val="center" w:pos="4680"/>
+        <w:tab w:val="right" w:pos="9360"/>
+      </w:tabs>
+      <w:spacing w:after="0" w:line="240" w:lineRule="auto"/>
+    </w:pPr>
+  </w:style>
+  <w:style w:type="character" w:customStyle="1" w:styleId="FooterChar">
+    <w:name w:val="Footer Char"/>
+    <w:basedOn w:val="DefaultParagraphFont"/>
+    <w:link w:val="Footer"/>
+    <w:uiPriority w:val="99"/>
+    <w:rsid w:val="00E4429B"/>
+  </w:style>
 </w:styles>
 </file>
 

</xml_diff>

<commit_message>
* replaced RecordAuditLogs with IsRecordMode in DdaTutorialTest (#1580)
* fixed ImportFastaControl to hide targetFastaPanel (for importing targets from a separate FASTA) when not doing a DDA/DIA search
[cp-to-release]
</commit_message>
<xml_diff>
--- a/pwiz_tools/Skyline/Documentation/Skyline Batch Documentation.docx
+++ b/pwiz_tools/Skyline/Documentation/Skyline Batch Documentation.docx
@@ -1,6 +1,6 @@
 
 <file path=word/document.xml><?xml version="1.0" encoding="utf-8"?>
-<w:document xmlns:wpc="http://schemas.microsoft.com/office/word/2010/wordprocessingCanvas" xmlns:cx="http://schemas.microsoft.com/office/drawing/2014/chartex" xmlns:cx1="http://schemas.microsoft.com/office/drawing/2015/9/8/chartex" xmlns:cx2="http://schemas.microsoft.com/office/drawing/2015/10/21/chartex" xmlns:cx3="http://schemas.microsoft.com/office/drawing/2016/5/9/chartex" xmlns:cx4="http://schemas.microsoft.com/office/drawing/2016/5/10/chartex" xmlns:cx5="http://schemas.microsoft.com/office/drawing/2016/5/11/chartex" xmlns:cx6="http://schemas.microsoft.com/office/drawing/2016/5/12/chartex" xmlns:cx7="http://schemas.microsoft.com/office/drawing/2016/5/13/chartex" xmlns:cx8="http://schemas.microsoft.com/office/drawing/2016/5/14/chartex" xmlns:mc="http://schemas.openxmlformats.org/markup-compatibility/2006" xmlns:aink="http://schemas.microsoft.com/office/drawing/2016/ink" xmlns:am3d="http://schemas.microsoft.com/office/drawing/2017/model3d" xmlns:o="urn:schemas-microsoft-com:office:office" xmlns:r="http://schemas.openxmlformats.org/officeDocument/2006/relationships" xmlns:m="http://schemas.openxmlformats.org/officeDocument/2006/math" xmlns:v="urn:schemas-microsoft-com:vml" xmlns:wp14="http://schemas.microsoft.com/office/word/2010/wordprocessingDrawing" xmlns:wp="http://schemas.openxmlformats.org/drawingml/2006/wordprocessingDrawing" xmlns:w10="urn:schemas-microsoft-com:office:word" xmlns:w="http://schemas.openxmlformats.org/wordprocessingml/2006/main" xmlns:w14="http://schemas.microsoft.com/office/word/2010/wordml" xmlns:w15="http://schemas.microsoft.com/office/word/2012/wordml" xmlns:w16cex="http://schemas.microsoft.com/office/word/2018/wordml/cex" xmlns:w16cid="http://schemas.microsoft.com/office/word/2016/wordml/cid" xmlns:w16="http://schemas.microsoft.com/office/word/2018/wordml" xmlns:w16se="http://schemas.microsoft.com/office/word/2015/wordml/symex" xmlns:wpg="http://schemas.microsoft.com/office/word/2010/wordprocessingGroup" xmlns:wpi="http://schemas.microsoft.com/office/word/2010/wordprocessingInk" xmlns:wne="http://schemas.microsoft.com/office/word/2006/wordml" xmlns:wps="http://schemas.microsoft.com/office/word/2010/wordprocessingShape" mc:Ignorable="w14 w15 w16se w16cid w16 w16cex wp14">
+<w:document xmlns:wpc="http://schemas.microsoft.com/office/word/2010/wordprocessingCanvas" xmlns:cx="http://schemas.microsoft.com/office/drawing/2014/chartex" xmlns:cx1="http://schemas.microsoft.com/office/drawing/2015/9/8/chartex" xmlns:cx2="http://schemas.microsoft.com/office/drawing/2015/10/21/chartex" xmlns:cx3="http://schemas.microsoft.com/office/drawing/2016/5/9/chartex" xmlns:cx4="http://schemas.microsoft.com/office/drawing/2016/5/10/chartex" xmlns:cx5="http://schemas.microsoft.com/office/drawing/2016/5/11/chartex" xmlns:cx6="http://schemas.microsoft.com/office/drawing/2016/5/12/chartex" xmlns:cx7="http://schemas.microsoft.com/office/drawing/2016/5/13/chartex" xmlns:cx8="http://schemas.microsoft.com/office/drawing/2016/5/14/chartex" xmlns:mc="http://schemas.openxmlformats.org/markup-compatibility/2006" xmlns:aink="http://schemas.microsoft.com/office/drawing/2016/ink" xmlns:am3d="http://schemas.microsoft.com/office/drawing/2017/model3d" xmlns:o="urn:schemas-microsoft-com:office:office" xmlns:r="http://schemas.openxmlformats.org/officeDocument/2006/relationships" xmlns:m="http://schemas.openxmlformats.org/officeDocument/2006/math" xmlns:v="urn:schemas-microsoft-com:vml" xmlns:wp14="http://schemas.microsoft.com/office/word/2010/wordprocessingDrawing" xmlns:wp="http://schemas.openxmlformats.org/drawingml/2006/wordprocessingDrawing" xmlns:w10="urn:schemas-microsoft-com:office:word" xmlns:w="http://schemas.openxmlformats.org/wordprocessingml/2006/main" xmlns:w14="http://schemas.microsoft.com/office/word/2010/wordml" xmlns:w15="http://schemas.microsoft.com/office/word/2012/wordml" xmlns:w16cex="http://schemas.microsoft.com/office/word/2018/wordml/cex" xmlns:w16cid="http://schemas.microsoft.com/office/word/2016/wordml/cid" xmlns:w16="http://schemas.microsoft.com/office/word/2018/wordml" xmlns:w16sdtdh="http://schemas.microsoft.com/office/word/2020/wordml/sdtdatahash" xmlns:w16se="http://schemas.microsoft.com/office/word/2015/wordml/symex" xmlns:wpg="http://schemas.microsoft.com/office/word/2010/wordprocessingGroup" xmlns:wpi="http://schemas.microsoft.com/office/word/2010/wordprocessingInk" xmlns:wne="http://schemas.microsoft.com/office/word/2006/wordml" xmlns:wps="http://schemas.microsoft.com/office/word/2010/wordprocessingShape" mc:Ignorable="w14 w15 w16se w16cid w16 w16cex w16sdtdh wp14">
   <w:body>
     <w:p>
       <w:pPr>
@@ -174,6 +174,71 @@
           <w:szCs w:val="24"/>
           <w:shd w:val="clear" w:color="auto" w:fill="FFFFFF"/>
         </w:rPr>
+        <w:t>Download</w:t>
+      </w:r>
+      <w:r>
+        <w:rPr>
+          <w:rFonts w:ascii="Arial" w:eastAsia="Times New Roman" w:hAnsi="Arial" w:cs="Arial"/>
+          <w:color w:val="000000"/>
+          <w:sz w:val="24"/>
+          <w:szCs w:val="24"/>
+          <w:shd w:val="clear" w:color="auto" w:fill="FFFFFF"/>
+        </w:rPr>
+        <w:t xml:space="preserve"> data from an </w:t>
+      </w:r>
+      <w:r>
+        <w:rPr>
+          <w:rFonts w:ascii="Arial" w:eastAsia="Times New Roman" w:hAnsi="Arial" w:cs="Arial"/>
+          <w:color w:val="000000"/>
+          <w:sz w:val="24"/>
+          <w:szCs w:val="24"/>
+          <w:shd w:val="clear" w:color="auto" w:fill="FFFFFF"/>
+        </w:rPr>
+        <w:t>FTP</w:t>
+      </w:r>
+      <w:r>
+        <w:rPr>
+          <w:rFonts w:ascii="Arial" w:eastAsia="Times New Roman" w:hAnsi="Arial" w:cs="Arial"/>
+          <w:color w:val="000000"/>
+          <w:sz w:val="24"/>
+          <w:szCs w:val="24"/>
+          <w:shd w:val="clear" w:color="auto" w:fill="FFFFFF"/>
+        </w:rPr>
+        <w:t xml:space="preserve"> </w:t>
+      </w:r>
+      <w:proofErr w:type="gramStart"/>
+      <w:r>
+        <w:rPr>
+          <w:rFonts w:ascii="Arial" w:eastAsia="Times New Roman" w:hAnsi="Arial" w:cs="Arial"/>
+          <w:color w:val="000000"/>
+          <w:sz w:val="24"/>
+          <w:szCs w:val="24"/>
+          <w:shd w:val="clear" w:color="auto" w:fill="FFFFFF"/>
+        </w:rPr>
+        <w:t>server</w:t>
+      </w:r>
+      <w:proofErr w:type="gramEnd"/>
+    </w:p>
+    <w:p>
+      <w:pPr>
+        <w:spacing w:after="0" w:line="240" w:lineRule="auto"/>
+        <w:ind w:left="720" w:firstLine="720"/>
+        <w:rPr>
+          <w:rFonts w:ascii="Arial" w:eastAsia="Times New Roman" w:hAnsi="Arial" w:cs="Arial"/>
+          <w:color w:val="000000"/>
+          <w:sz w:val="24"/>
+          <w:szCs w:val="24"/>
+          <w:shd w:val="clear" w:color="auto" w:fill="FFFFFF"/>
+        </w:rPr>
+      </w:pPr>
+      <w:r>
+        <w:rPr>
+          <w:rFonts w:ascii="Arial" w:eastAsia="Times New Roman" w:hAnsi="Arial" w:cs="Arial"/>
+          <w:color w:val="000000"/>
+          <w:sz w:val="24"/>
+          <w:szCs w:val="24"/>
+          <w:shd w:val="clear" w:color="auto" w:fill="FFFFFF"/>
+        </w:rPr>
         <w:t xml:space="preserve">Copy </w:t>
       </w:r>
       <w:r>
@@ -594,6 +659,7 @@
       <w:r>
         <w:rPr>
           <w:rFonts w:ascii="Arial" w:eastAsia="Times New Roman" w:hAnsi="Arial" w:cs="Arial"/>
+          <w:noProof/>
           <w:color w:val="000000"/>
           <w:sz w:val="24"/>
           <w:szCs w:val="24"/>
@@ -603,521 +669,6 @@
             <wp:extent cx="5372100" cy="4338430"/>
             <wp:effectExtent l="0" t="0" r="0" b="5080"/>
             <wp:docPr id="2" name="Picture 2"/>
-            <wp:cNvGraphicFramePr>
-              <a:graphicFrameLocks xmlns:a="http://schemas.openxmlformats.org/drawingml/2006/main" noChangeAspect="1"/>
-            </wp:cNvGraphicFramePr>
-            <a:graphic xmlns:a="http://schemas.openxmlformats.org/drawingml/2006/main">
-              <a:graphicData uri="http://schemas.openxmlformats.org/drawingml/2006/picture">
-                <pic:pic xmlns:pic="http://schemas.openxmlformats.org/drawingml/2006/picture">
-                  <pic:nvPicPr>
-                    <pic:cNvPr id="1" name=""/>
-                    <pic:cNvPicPr/>
-                  </pic:nvPicPr>
-                  <pic:blipFill>
-                    <a:blip r:embed="rId5"/>
-                    <a:stretch>
-                      <a:fillRect/>
-                    </a:stretch>
-                  </pic:blipFill>
-                  <pic:spPr>
-                    <a:xfrm>
-                      <a:off x="0" y="0"/>
-                      <a:ext cx="5398176" cy="4359489"/>
-                    </a:xfrm>
-                    <a:prstGeom prst="rect">
-                      <a:avLst/>
-                    </a:prstGeom>
-                  </pic:spPr>
-                </pic:pic>
-              </a:graphicData>
-            </a:graphic>
-          </wp:inline>
-        </w:drawing>
-      </w:r>
-    </w:p>
-    <w:p>
-      <w:pPr>
-        <w:spacing w:after="0" w:line="240" w:lineRule="auto"/>
-        <w:rPr>
-          <w:rFonts w:ascii="Arial" w:eastAsia="Times New Roman" w:hAnsi="Arial" w:cs="Arial"/>
-          <w:color w:val="000000"/>
-          <w:sz w:val="24"/>
-          <w:szCs w:val="24"/>
-        </w:rPr>
-      </w:pPr>
-    </w:p>
-    <w:p>
-      <w:pPr>
-        <w:spacing w:after="0" w:line="240" w:lineRule="auto"/>
-        <w:rPr>
-          <w:rFonts w:ascii="Arial" w:eastAsia="Times New Roman" w:hAnsi="Arial" w:cs="Arial"/>
-          <w:color w:val="000000"/>
-          <w:sz w:val="24"/>
-          <w:szCs w:val="24"/>
-        </w:rPr>
-      </w:pPr>
-      <w:r>
-        <w:rPr>
-          <w:rFonts w:ascii="Arial" w:eastAsia="Times New Roman" w:hAnsi="Arial" w:cs="Arial"/>
-          <w:color w:val="000000"/>
-          <w:sz w:val="24"/>
-          <w:szCs w:val="24"/>
-        </w:rPr>
-        <w:t>To start using Skyline Batch, create a new configuration</w:t>
-      </w:r>
-      <w:r>
-        <w:rPr>
-          <w:rFonts w:ascii="Arial" w:eastAsia="Times New Roman" w:hAnsi="Arial" w:cs="Arial"/>
-          <w:color w:val="000000"/>
-          <w:sz w:val="24"/>
-          <w:szCs w:val="24"/>
-        </w:rPr>
-        <w:t xml:space="preserve"> by clicking the </w:t>
-      </w:r>
-      <w:r>
-        <w:rPr>
-          <w:rFonts w:ascii="Arial" w:eastAsia="Times New Roman" w:hAnsi="Arial" w:cs="Arial"/>
-          <w:b/>
-          <w:bCs/>
-          <w:color w:val="000000"/>
-          <w:sz w:val="24"/>
-          <w:szCs w:val="24"/>
-        </w:rPr>
-        <w:t>Ad</w:t>
-      </w:r>
-      <w:r>
-        <w:rPr>
-          <w:rFonts w:ascii="Arial" w:eastAsia="Times New Roman" w:hAnsi="Arial" w:cs="Arial"/>
-          <w:b/>
-          <w:bCs/>
-          <w:color w:val="000000"/>
-          <w:sz w:val="24"/>
-          <w:szCs w:val="24"/>
-        </w:rPr>
-        <w:t>d</w:t>
-      </w:r>
-      <w:r>
-        <w:rPr>
-          <w:rFonts w:ascii="Arial" w:eastAsia="Times New Roman" w:hAnsi="Arial" w:cs="Arial"/>
-          <w:b/>
-          <w:bCs/>
-          <w:color w:val="000000"/>
-          <w:sz w:val="24"/>
-          <w:szCs w:val="24"/>
-        </w:rPr>
-        <w:t xml:space="preserve"> </w:t>
-      </w:r>
-      <w:r>
-        <w:rPr>
-          <w:rFonts w:ascii="Arial" w:eastAsia="Times New Roman" w:hAnsi="Arial" w:cs="Arial"/>
-          <w:color w:val="000000"/>
-          <w:sz w:val="24"/>
-          <w:szCs w:val="24"/>
-        </w:rPr>
-        <w:t>button.</w:t>
-      </w:r>
-    </w:p>
-    <w:p>
-      <w:pPr>
-        <w:spacing w:after="0" w:line="240" w:lineRule="auto"/>
-        <w:rPr>
-          <w:rFonts w:ascii="Arial" w:eastAsia="Times New Roman" w:hAnsi="Arial" w:cs="Arial"/>
-          <w:color w:val="000000"/>
-          <w:sz w:val="24"/>
-          <w:szCs w:val="24"/>
-        </w:rPr>
-      </w:pPr>
-      <w:r>
-        <w:rPr>
-          <w:rFonts w:ascii="Arial" w:eastAsia="Times New Roman" w:hAnsi="Arial" w:cs="Arial"/>
-          <w:color w:val="000000"/>
-          <w:sz w:val="24"/>
-          <w:szCs w:val="24"/>
-        </w:rPr>
-        <w:t xml:space="preserve">This brings up the </w:t>
-      </w:r>
-      <w:r>
-        <w:rPr>
-          <w:rFonts w:ascii="Arial" w:eastAsia="Times New Roman" w:hAnsi="Arial" w:cs="Arial"/>
-          <w:b/>
-          <w:bCs/>
-          <w:color w:val="000000"/>
-          <w:sz w:val="24"/>
-          <w:szCs w:val="24"/>
-        </w:rPr>
-        <w:t xml:space="preserve">Skyline Batch Configuration </w:t>
-      </w:r>
-      <w:r>
-        <w:rPr>
-          <w:rFonts w:ascii="Arial" w:eastAsia="Times New Roman" w:hAnsi="Arial" w:cs="Arial"/>
-          <w:color w:val="000000"/>
-          <w:sz w:val="24"/>
-          <w:szCs w:val="24"/>
-        </w:rPr>
-        <w:t>form.</w:t>
-      </w:r>
-    </w:p>
-    <w:p>
-      <w:pPr>
-        <w:spacing w:after="0" w:line="240" w:lineRule="auto"/>
-        <w:rPr>
-          <w:rFonts w:ascii="Arial" w:eastAsia="Times New Roman" w:hAnsi="Arial" w:cs="Arial"/>
-          <w:color w:val="000000"/>
-          <w:sz w:val="24"/>
-          <w:szCs w:val="24"/>
-        </w:rPr>
-      </w:pPr>
-    </w:p>
-    <w:p>
-      <w:pPr>
-        <w:spacing w:after="0" w:line="240" w:lineRule="auto"/>
-        <w:rPr>
-          <w:rFonts w:ascii="Arial" w:eastAsia="Times New Roman" w:hAnsi="Arial" w:cs="Arial"/>
-          <w:color w:val="000000"/>
-          <w:sz w:val="24"/>
-          <w:szCs w:val="24"/>
-        </w:rPr>
-      </w:pPr>
-      <w:r>
-        <w:rPr>
-          <w:rFonts w:ascii="Arial" w:eastAsia="Times New Roman" w:hAnsi="Arial" w:cs="Arial"/>
-          <w:b/>
-          <w:bCs/>
-          <w:caps/>
-          <w:color w:val="000000"/>
-          <w:sz w:val="24"/>
-          <w:szCs w:val="24"/>
-        </w:rPr>
-        <w:lastRenderedPageBreak/>
-        <w:t xml:space="preserve">CONFIGURATION </w:t>
-      </w:r>
-      <w:r>
-        <w:rPr>
-          <w:rFonts w:ascii="Arial" w:eastAsia="Times New Roman" w:hAnsi="Arial" w:cs="Arial"/>
-          <w:b/>
-          <w:bCs/>
-          <w:caps/>
-          <w:color w:val="000000"/>
-          <w:sz w:val="24"/>
-          <w:szCs w:val="24"/>
-        </w:rPr>
-        <w:t>Files</w:t>
-      </w:r>
-    </w:p>
-    <w:p>
-      <w:pPr>
-        <w:shd w:val="clear" w:color="auto" w:fill="FFFFFF"/>
-        <w:spacing w:before="199" w:after="199" w:line="240" w:lineRule="auto"/>
-        <w:outlineLvl w:val="2"/>
-        <w:rPr>
-          <w:rFonts w:ascii="Arial" w:eastAsia="Times New Roman" w:hAnsi="Arial" w:cs="Arial"/>
-          <w:b/>
-          <w:bCs/>
-          <w:caps/>
-          <w:color w:val="000000"/>
-          <w:sz w:val="24"/>
-          <w:szCs w:val="24"/>
-        </w:rPr>
-      </w:pPr>
-      <w:r>
-        <w:rPr>
-          <w:rFonts w:ascii="Arial" w:eastAsia="Times New Roman" w:hAnsi="Arial" w:cs="Arial"/>
-          <w:color w:val="000000"/>
-          <w:sz w:val="24"/>
-          <w:szCs w:val="24"/>
-          <w:shd w:val="clear" w:color="auto" w:fill="FFFFFF"/>
-        </w:rPr>
-        <w:t>In the </w:t>
-      </w:r>
-      <w:r>
-        <w:rPr>
-          <w:rFonts w:ascii="Arial" w:eastAsia="Times New Roman" w:hAnsi="Arial" w:cs="Arial"/>
-          <w:b/>
-          <w:bCs/>
-          <w:color w:val="000000"/>
-          <w:sz w:val="24"/>
-          <w:szCs w:val="24"/>
-          <w:shd w:val="clear" w:color="auto" w:fill="FFFFFF"/>
-        </w:rPr>
-        <w:t>Skyline Batch</w:t>
-      </w:r>
-      <w:r>
-        <w:rPr>
-          <w:rFonts w:ascii="Arial" w:eastAsia="Times New Roman" w:hAnsi="Arial" w:cs="Arial"/>
-          <w:b/>
-          <w:bCs/>
-          <w:color w:val="000000"/>
-          <w:sz w:val="24"/>
-          <w:szCs w:val="24"/>
-          <w:shd w:val="clear" w:color="auto" w:fill="FFFFFF"/>
-        </w:rPr>
-        <w:t xml:space="preserve"> Configuration</w:t>
-      </w:r>
-      <w:r>
-        <w:rPr>
-          <w:rFonts w:ascii="Arial" w:eastAsia="Times New Roman" w:hAnsi="Arial" w:cs="Arial"/>
-          <w:color w:val="000000"/>
-          <w:sz w:val="24"/>
-          <w:szCs w:val="24"/>
-          <w:shd w:val="clear" w:color="auto" w:fill="FFFFFF"/>
-        </w:rPr>
-        <w:t> form enter the appropriate settings in the </w:t>
-      </w:r>
-      <w:r>
-        <w:rPr>
-          <w:rFonts w:ascii="Arial" w:eastAsia="Times New Roman" w:hAnsi="Arial" w:cs="Arial"/>
-          <w:b/>
-          <w:bCs/>
-          <w:color w:val="000000"/>
-          <w:sz w:val="24"/>
-          <w:szCs w:val="24"/>
-          <w:shd w:val="clear" w:color="auto" w:fill="FFFFFF"/>
-        </w:rPr>
-        <w:t>Files</w:t>
-      </w:r>
-      <w:r>
-        <w:rPr>
-          <w:rFonts w:ascii="Arial" w:eastAsia="Times New Roman" w:hAnsi="Arial" w:cs="Arial"/>
-          <w:color w:val="000000"/>
-          <w:sz w:val="24"/>
-          <w:szCs w:val="24"/>
-          <w:shd w:val="clear" w:color="auto" w:fill="FFFFFF"/>
-        </w:rPr>
-        <w:t> tab.</w:t>
-      </w:r>
-    </w:p>
-    <w:p>
-      <w:pPr>
-        <w:spacing w:after="0" w:line="240" w:lineRule="auto"/>
-        <w:jc w:val="center"/>
-        <w:rPr>
-          <w:rFonts w:ascii="Arial" w:eastAsia="Times New Roman" w:hAnsi="Arial" w:cs="Arial"/>
-          <w:color w:val="000000"/>
-          <w:sz w:val="24"/>
-          <w:szCs w:val="24"/>
-        </w:rPr>
-      </w:pPr>
-      <w:r>
-        <w:rPr>
-          <w:rFonts w:ascii="Arial" w:eastAsia="Times New Roman" w:hAnsi="Arial" w:cs="Arial"/>
-          <w:noProof/>
-          <w:color w:val="000000"/>
-          <w:sz w:val="24"/>
-          <w:szCs w:val="24"/>
-        </w:rPr>
-        <w:drawing>
-          <wp:inline distT="0" distB="0" distL="0" distR="0" wp14:anchorId="64DE43BC" wp14:editId="656F2AE6">
-            <wp:extent cx="4299733" cy="4619625"/>
-            <wp:effectExtent l="0" t="0" r="5715" b="0"/>
-            <wp:docPr id="1" name="Picture 1"/>
-            <wp:cNvGraphicFramePr>
-              <a:graphicFrameLocks xmlns:a="http://schemas.openxmlformats.org/drawingml/2006/main" noChangeAspect="1"/>
-            </wp:cNvGraphicFramePr>
-            <a:graphic xmlns:a="http://schemas.openxmlformats.org/drawingml/2006/main">
-              <a:graphicData uri="http://schemas.openxmlformats.org/drawingml/2006/picture">
-                <pic:pic xmlns:pic="http://schemas.openxmlformats.org/drawingml/2006/picture">
-                  <pic:nvPicPr>
-                    <pic:cNvPr id="1" name=""/>
-                    <pic:cNvPicPr/>
-                  </pic:nvPicPr>
-                  <pic:blipFill>
-                    <a:blip r:embed="rId6"/>
-                    <a:stretch>
-                      <a:fillRect/>
-                    </a:stretch>
-                  </pic:blipFill>
-                  <pic:spPr>
-                    <a:xfrm>
-                      <a:off x="0" y="0"/>
-                      <a:ext cx="4299733" cy="4619625"/>
-                    </a:xfrm>
-                    <a:prstGeom prst="rect">
-                      <a:avLst/>
-                    </a:prstGeom>
-                  </pic:spPr>
-                </pic:pic>
-              </a:graphicData>
-            </a:graphic>
-          </wp:inline>
-        </w:drawing>
-      </w:r>
-    </w:p>
-    <w:p>
-      <w:pPr>
-        <w:spacing w:after="0" w:line="240" w:lineRule="auto"/>
-        <w:jc w:val="center"/>
-        <w:rPr>
-          <w:rFonts w:ascii="Arial" w:eastAsia="Times New Roman" w:hAnsi="Arial" w:cs="Arial"/>
-          <w:color w:val="000000"/>
-          <w:sz w:val="24"/>
-          <w:szCs w:val="24"/>
-        </w:rPr>
-      </w:pPr>
-    </w:p>
-    <w:p>
-      <w:pPr>
-        <w:spacing w:after="0" w:line="240" w:lineRule="auto"/>
-        <w:rPr>
-          <w:rFonts w:ascii="Arial" w:eastAsia="Times New Roman" w:hAnsi="Arial" w:cs="Arial"/>
-          <w:color w:val="000000"/>
-          <w:sz w:val="24"/>
-          <w:szCs w:val="24"/>
-          <w:shd w:val="clear" w:color="auto" w:fill="FFFFFF"/>
-        </w:rPr>
-      </w:pPr>
-      <w:r>
-        <w:rPr>
-          <w:rFonts w:ascii="Arial" w:eastAsia="Times New Roman" w:hAnsi="Arial" w:cs="Arial"/>
-          <w:b/>
-          <w:bCs/>
-          <w:color w:val="000000"/>
-          <w:sz w:val="24"/>
-          <w:szCs w:val="24"/>
-        </w:rPr>
-        <w:t>Configuration name</w:t>
-      </w:r>
-      <w:r>
-        <w:rPr>
-          <w:rFonts w:ascii="Arial" w:eastAsia="Times New Roman" w:hAnsi="Arial" w:cs="Arial"/>
-          <w:color w:val="000000"/>
-          <w:sz w:val="24"/>
-          <w:szCs w:val="24"/>
-        </w:rPr>
-        <w:t xml:space="preserve">: </w:t>
-      </w:r>
-      <w:r>
-        <w:rPr>
-          <w:rFonts w:ascii="Arial" w:eastAsia="Times New Roman" w:hAnsi="Arial" w:cs="Arial"/>
-          <w:color w:val="000000"/>
-          <w:sz w:val="24"/>
-          <w:szCs w:val="24"/>
-          <w:shd w:val="clear" w:color="auto" w:fill="FFFFFF"/>
-        </w:rPr>
-        <w:t>This can be the name of the project or study for which data is being acquired.</w:t>
-      </w:r>
-      <w:r>
-        <w:rPr>
-          <w:rFonts w:ascii="Arial" w:eastAsia="Times New Roman" w:hAnsi="Arial" w:cs="Arial"/>
-          <w:color w:val="000000"/>
-          <w:sz w:val="24"/>
-          <w:szCs w:val="24"/>
-          <w:shd w:val="clear" w:color="auto" w:fill="FFFFFF"/>
-        </w:rPr>
-        <w:t xml:space="preserve"> Must be unique.</w:t>
-      </w:r>
-    </w:p>
-    <w:p>
-      <w:pPr>
-        <w:spacing w:after="0" w:line="240" w:lineRule="auto"/>
-        <w:rPr>
-          <w:rFonts w:ascii="Arial" w:eastAsia="Times New Roman" w:hAnsi="Arial" w:cs="Arial"/>
-          <w:color w:val="000000"/>
-          <w:sz w:val="24"/>
-          <w:szCs w:val="24"/>
-          <w:shd w:val="clear" w:color="auto" w:fill="FFFFFF"/>
-        </w:rPr>
-      </w:pPr>
-      <w:r>
-        <w:rPr>
-          <w:rFonts w:ascii="Arial" w:eastAsia="Times New Roman" w:hAnsi="Arial" w:cs="Arial"/>
-          <w:b/>
-          <w:bCs/>
-          <w:color w:val="000000"/>
-          <w:sz w:val="24"/>
-          <w:szCs w:val="24"/>
-          <w:shd w:val="clear" w:color="auto" w:fill="FFFFFF"/>
-        </w:rPr>
-        <w:t>Skyline template file path</w:t>
-      </w:r>
-      <w:r>
-        <w:rPr>
-          <w:rFonts w:ascii="Arial" w:eastAsia="Times New Roman" w:hAnsi="Arial" w:cs="Arial"/>
-          <w:color w:val="000000"/>
-          <w:sz w:val="24"/>
-          <w:szCs w:val="24"/>
-          <w:shd w:val="clear" w:color="auto" w:fill="FFFFFF"/>
-        </w:rPr>
-        <w:t xml:space="preserve">: </w:t>
-      </w:r>
-      <w:r>
-        <w:rPr>
-          <w:rFonts w:ascii="Arial" w:eastAsia="Times New Roman" w:hAnsi="Arial" w:cs="Arial"/>
-          <w:color w:val="000000"/>
-          <w:sz w:val="24"/>
-          <w:szCs w:val="24"/>
-          <w:shd w:val="clear" w:color="auto" w:fill="FFFFFF"/>
-        </w:rPr>
-        <w:t xml:space="preserve">This is the path to the template Skyline document </w:t>
-      </w:r>
-      <w:r>
-        <w:rPr>
-          <w:rFonts w:ascii="Arial" w:eastAsia="Times New Roman" w:hAnsi="Arial" w:cs="Arial"/>
-          <w:color w:val="000000"/>
-          <w:sz w:val="24"/>
-          <w:szCs w:val="24"/>
-          <w:shd w:val="clear" w:color="auto" w:fill="FFFFFF"/>
-        </w:rPr>
-        <w:t>that will be copied to the analysis folder and used to import data into.</w:t>
-      </w:r>
-      <w:r>
-        <w:rPr>
-          <w:rFonts w:ascii="Arial" w:eastAsia="Times New Roman" w:hAnsi="Arial" w:cs="Arial"/>
-          <w:color w:val="000000"/>
-          <w:sz w:val="24"/>
-          <w:szCs w:val="24"/>
-          <w:shd w:val="clear" w:color="auto" w:fill="FFFFFF"/>
-        </w:rPr>
-        <w:t xml:space="preserve"> </w:t>
-      </w:r>
-    </w:p>
-    <w:p>
-      <w:pPr>
-        <w:spacing w:after="0" w:line="240" w:lineRule="auto"/>
-        <w:rPr>
-          <w:rFonts w:ascii="Arial" w:eastAsia="Times New Roman" w:hAnsi="Arial" w:cs="Arial"/>
-          <w:color w:val="000000"/>
-          <w:sz w:val="24"/>
-          <w:szCs w:val="24"/>
-          <w:shd w:val="clear" w:color="auto" w:fill="FFFFFF"/>
-        </w:rPr>
-      </w:pPr>
-      <w:r>
-        <w:rPr>
-          <w:rFonts w:ascii="Arial" w:eastAsia="Times New Roman" w:hAnsi="Arial" w:cs="Arial"/>
-          <w:color w:val="000000"/>
-          <w:sz w:val="24"/>
-          <w:szCs w:val="24"/>
-          <w:shd w:val="clear" w:color="auto" w:fill="FFFFFF"/>
-        </w:rPr>
-        <w:t>If you have other configurations that create refined template files, an arrow will appear on the right side of the template file input, allowing you to either select from these files or choose another template.</w:t>
-      </w:r>
-    </w:p>
-    <w:p>
-      <w:pPr>
-        <w:spacing w:after="0" w:line="240" w:lineRule="auto"/>
-        <w:jc w:val="center"/>
-        <w:rPr>
-          <w:rFonts w:ascii="Arial" w:eastAsia="Times New Roman" w:hAnsi="Arial" w:cs="Arial"/>
-          <w:color w:val="000000"/>
-          <w:sz w:val="24"/>
-          <w:szCs w:val="24"/>
-          <w:shd w:val="clear" w:color="auto" w:fill="FFFFFF"/>
-        </w:rPr>
-      </w:pPr>
-      <w:r>
-        <w:rPr>
-          <w:rFonts w:ascii="Arial" w:eastAsia="Times New Roman" w:hAnsi="Arial" w:cs="Arial"/>
-          <w:noProof/>
-          <w:color w:val="000000"/>
-          <w:sz w:val="24"/>
-          <w:szCs w:val="24"/>
-          <w:shd w:val="clear" w:color="auto" w:fill="FFFFFF"/>
-        </w:rPr>
-        <w:drawing>
-          <wp:inline distT="0" distB="0" distL="0" distR="0" wp14:anchorId="360F6356" wp14:editId="0762B7D5">
-            <wp:extent cx="4176743" cy="528641"/>
-            <wp:effectExtent l="0" t="0" r="0" b="5080"/>
-            <wp:docPr id="32" name="Picture 32"/>
             <wp:cNvGraphicFramePr>
               <a:graphicFrameLocks xmlns:a="http://schemas.openxmlformats.org/drawingml/2006/main" noChangeAspect="1"/>
             </wp:cNvGraphicFramePr>
@@ -1137,6 +688,512 @@
                   <pic:spPr>
                     <a:xfrm>
                       <a:off x="0" y="0"/>
+                      <a:ext cx="5398176" cy="4359489"/>
+                    </a:xfrm>
+                    <a:prstGeom prst="rect">
+                      <a:avLst/>
+                    </a:prstGeom>
+                  </pic:spPr>
+                </pic:pic>
+              </a:graphicData>
+            </a:graphic>
+          </wp:inline>
+        </w:drawing>
+      </w:r>
+    </w:p>
+    <w:p>
+      <w:pPr>
+        <w:spacing w:after="0" w:line="240" w:lineRule="auto"/>
+        <w:rPr>
+          <w:rFonts w:ascii="Arial" w:eastAsia="Times New Roman" w:hAnsi="Arial" w:cs="Arial"/>
+          <w:color w:val="000000"/>
+          <w:sz w:val="24"/>
+          <w:szCs w:val="24"/>
+        </w:rPr>
+      </w:pPr>
+    </w:p>
+    <w:p>
+      <w:pPr>
+        <w:spacing w:after="0" w:line="240" w:lineRule="auto"/>
+        <w:rPr>
+          <w:rFonts w:ascii="Arial" w:eastAsia="Times New Roman" w:hAnsi="Arial" w:cs="Arial"/>
+          <w:color w:val="000000"/>
+          <w:sz w:val="24"/>
+          <w:szCs w:val="24"/>
+        </w:rPr>
+      </w:pPr>
+      <w:r>
+        <w:rPr>
+          <w:rFonts w:ascii="Arial" w:eastAsia="Times New Roman" w:hAnsi="Arial" w:cs="Arial"/>
+          <w:color w:val="000000"/>
+          <w:sz w:val="24"/>
+          <w:szCs w:val="24"/>
+        </w:rPr>
+        <w:t>To start using Skyline Batch, create a new configuration</w:t>
+      </w:r>
+      <w:r>
+        <w:rPr>
+          <w:rFonts w:ascii="Arial" w:eastAsia="Times New Roman" w:hAnsi="Arial" w:cs="Arial"/>
+          <w:color w:val="000000"/>
+          <w:sz w:val="24"/>
+          <w:szCs w:val="24"/>
+        </w:rPr>
+        <w:t xml:space="preserve"> by clicking the </w:t>
+      </w:r>
+      <w:r>
+        <w:rPr>
+          <w:rFonts w:ascii="Arial" w:eastAsia="Times New Roman" w:hAnsi="Arial" w:cs="Arial"/>
+          <w:b/>
+          <w:bCs/>
+          <w:color w:val="000000"/>
+          <w:sz w:val="24"/>
+          <w:szCs w:val="24"/>
+        </w:rPr>
+        <w:t>Ad</w:t>
+      </w:r>
+      <w:r>
+        <w:rPr>
+          <w:rFonts w:ascii="Arial" w:eastAsia="Times New Roman" w:hAnsi="Arial" w:cs="Arial"/>
+          <w:b/>
+          <w:bCs/>
+          <w:color w:val="000000"/>
+          <w:sz w:val="24"/>
+          <w:szCs w:val="24"/>
+        </w:rPr>
+        <w:t>d</w:t>
+      </w:r>
+      <w:r>
+        <w:rPr>
+          <w:rFonts w:ascii="Arial" w:eastAsia="Times New Roman" w:hAnsi="Arial" w:cs="Arial"/>
+          <w:b/>
+          <w:bCs/>
+          <w:color w:val="000000"/>
+          <w:sz w:val="24"/>
+          <w:szCs w:val="24"/>
+        </w:rPr>
+        <w:t xml:space="preserve"> </w:t>
+      </w:r>
+      <w:r>
+        <w:rPr>
+          <w:rFonts w:ascii="Arial" w:eastAsia="Times New Roman" w:hAnsi="Arial" w:cs="Arial"/>
+          <w:color w:val="000000"/>
+          <w:sz w:val="24"/>
+          <w:szCs w:val="24"/>
+        </w:rPr>
+        <w:t>button.</w:t>
+      </w:r>
+    </w:p>
+    <w:p>
+      <w:pPr>
+        <w:spacing w:after="0" w:line="240" w:lineRule="auto"/>
+        <w:rPr>
+          <w:rFonts w:ascii="Arial" w:eastAsia="Times New Roman" w:hAnsi="Arial" w:cs="Arial"/>
+          <w:color w:val="000000"/>
+          <w:sz w:val="24"/>
+          <w:szCs w:val="24"/>
+        </w:rPr>
+      </w:pPr>
+      <w:r>
+        <w:rPr>
+          <w:rFonts w:ascii="Arial" w:eastAsia="Times New Roman" w:hAnsi="Arial" w:cs="Arial"/>
+          <w:color w:val="000000"/>
+          <w:sz w:val="24"/>
+          <w:szCs w:val="24"/>
+        </w:rPr>
+        <w:t xml:space="preserve">This brings up the </w:t>
+      </w:r>
+      <w:r>
+        <w:rPr>
+          <w:rFonts w:ascii="Arial" w:eastAsia="Times New Roman" w:hAnsi="Arial" w:cs="Arial"/>
+          <w:b/>
+          <w:bCs/>
+          <w:color w:val="000000"/>
+          <w:sz w:val="24"/>
+          <w:szCs w:val="24"/>
+        </w:rPr>
+        <w:t xml:space="preserve">Skyline Batch Configuration </w:t>
+      </w:r>
+      <w:r>
+        <w:rPr>
+          <w:rFonts w:ascii="Arial" w:eastAsia="Times New Roman" w:hAnsi="Arial" w:cs="Arial"/>
+          <w:color w:val="000000"/>
+          <w:sz w:val="24"/>
+          <w:szCs w:val="24"/>
+        </w:rPr>
+        <w:t>form.</w:t>
+      </w:r>
+    </w:p>
+    <w:p>
+      <w:pPr>
+        <w:spacing w:after="0" w:line="240" w:lineRule="auto"/>
+        <w:rPr>
+          <w:rFonts w:ascii="Arial" w:eastAsia="Times New Roman" w:hAnsi="Arial" w:cs="Arial"/>
+          <w:color w:val="000000"/>
+          <w:sz w:val="24"/>
+          <w:szCs w:val="24"/>
+        </w:rPr>
+      </w:pPr>
+      <w:r>
+        <w:rPr>
+          <w:rFonts w:ascii="Arial" w:eastAsia="Times New Roman" w:hAnsi="Arial" w:cs="Arial"/>
+          <w:b/>
+          <w:bCs/>
+          <w:caps/>
+          <w:color w:val="000000"/>
+          <w:sz w:val="24"/>
+          <w:szCs w:val="24"/>
+        </w:rPr>
+        <w:lastRenderedPageBreak/>
+        <w:t xml:space="preserve">CONFIGURATION </w:t>
+      </w:r>
+      <w:r>
+        <w:rPr>
+          <w:rFonts w:ascii="Arial" w:eastAsia="Times New Roman" w:hAnsi="Arial" w:cs="Arial"/>
+          <w:b/>
+          <w:bCs/>
+          <w:caps/>
+          <w:color w:val="000000"/>
+          <w:sz w:val="24"/>
+          <w:szCs w:val="24"/>
+        </w:rPr>
+        <w:t>Files</w:t>
+      </w:r>
+    </w:p>
+    <w:p>
+      <w:pPr>
+        <w:shd w:val="clear" w:color="auto" w:fill="FFFFFF"/>
+        <w:spacing w:before="199" w:after="199" w:line="240" w:lineRule="auto"/>
+        <w:outlineLvl w:val="2"/>
+        <w:rPr>
+          <w:rFonts w:ascii="Arial" w:eastAsia="Times New Roman" w:hAnsi="Arial" w:cs="Arial"/>
+          <w:color w:val="000000"/>
+          <w:sz w:val="24"/>
+          <w:szCs w:val="24"/>
+        </w:rPr>
+      </w:pPr>
+      <w:r>
+        <w:rPr>
+          <w:rFonts w:ascii="Arial" w:eastAsia="Times New Roman" w:hAnsi="Arial" w:cs="Arial"/>
+          <w:color w:val="000000"/>
+          <w:sz w:val="24"/>
+          <w:szCs w:val="24"/>
+          <w:shd w:val="clear" w:color="auto" w:fill="FFFFFF"/>
+        </w:rPr>
+        <w:t>In the </w:t>
+      </w:r>
+      <w:r>
+        <w:rPr>
+          <w:rFonts w:ascii="Arial" w:eastAsia="Times New Roman" w:hAnsi="Arial" w:cs="Arial"/>
+          <w:b/>
+          <w:bCs/>
+          <w:color w:val="000000"/>
+          <w:sz w:val="24"/>
+          <w:szCs w:val="24"/>
+          <w:shd w:val="clear" w:color="auto" w:fill="FFFFFF"/>
+        </w:rPr>
+        <w:t xml:space="preserve">Skyline </w:t>
+      </w:r>
+      <w:r>
+        <w:rPr>
+          <w:rFonts w:ascii="Arial" w:eastAsia="Times New Roman" w:hAnsi="Arial" w:cs="Arial"/>
+          <w:b/>
+          <w:bCs/>
+          <w:color w:val="000000"/>
+          <w:sz w:val="24"/>
+          <w:szCs w:val="24"/>
+          <w:shd w:val="clear" w:color="auto" w:fill="FFFFFF"/>
+        </w:rPr>
+        <w:t>Batch Configuration</w:t>
+      </w:r>
+      <w:r>
+        <w:rPr>
+          <w:rFonts w:ascii="Arial" w:eastAsia="Times New Roman" w:hAnsi="Arial" w:cs="Arial"/>
+          <w:color w:val="000000"/>
+          <w:sz w:val="24"/>
+          <w:szCs w:val="24"/>
+          <w:shd w:val="clear" w:color="auto" w:fill="FFFFFF"/>
+        </w:rPr>
+        <w:t> form enter the appropriate settings in the </w:t>
+      </w:r>
+      <w:r>
+        <w:rPr>
+          <w:rFonts w:ascii="Arial" w:eastAsia="Times New Roman" w:hAnsi="Arial" w:cs="Arial"/>
+          <w:b/>
+          <w:bCs/>
+          <w:color w:val="000000"/>
+          <w:sz w:val="24"/>
+          <w:szCs w:val="24"/>
+          <w:shd w:val="clear" w:color="auto" w:fill="FFFFFF"/>
+        </w:rPr>
+        <w:t>Files</w:t>
+      </w:r>
+      <w:r>
+        <w:rPr>
+          <w:rFonts w:ascii="Arial" w:eastAsia="Times New Roman" w:hAnsi="Arial" w:cs="Arial"/>
+          <w:color w:val="000000"/>
+          <w:sz w:val="24"/>
+          <w:szCs w:val="24"/>
+          <w:shd w:val="clear" w:color="auto" w:fill="FFFFFF"/>
+        </w:rPr>
+        <w:t> tab.</w:t>
+      </w:r>
+    </w:p>
+    <w:p>
+      <w:pPr>
+        <w:spacing w:after="0" w:line="240" w:lineRule="auto"/>
+        <w:jc w:val="center"/>
+        <w:rPr>
+          <w:rFonts w:ascii="Arial" w:eastAsia="Times New Roman" w:hAnsi="Arial" w:cs="Arial"/>
+          <w:b/>
+          <w:bCs/>
+          <w:color w:val="000000"/>
+          <w:sz w:val="24"/>
+          <w:szCs w:val="24"/>
+        </w:rPr>
+      </w:pPr>
+      <w:r>
+        <w:rPr>
+          <w:rFonts w:ascii="Arial" w:eastAsia="Times New Roman" w:hAnsi="Arial" w:cs="Arial"/>
+          <w:b/>
+          <w:bCs/>
+          <w:color w:val="000000"/>
+          <w:sz w:val="24"/>
+          <w:szCs w:val="24"/>
+        </w:rPr>
+        <w:drawing>
+          <wp:inline distT="0" distB="0" distL="0" distR="0" wp14:anchorId="31D543A1" wp14:editId="36DA48E5">
+            <wp:extent cx="3826626" cy="4095750"/>
+            <wp:effectExtent l="0" t="0" r="2540" b="0"/>
+            <wp:docPr id="23" name="Picture 23"/>
+            <wp:cNvGraphicFramePr>
+              <a:graphicFrameLocks xmlns:a="http://schemas.openxmlformats.org/drawingml/2006/main" noChangeAspect="1"/>
+            </wp:cNvGraphicFramePr>
+            <a:graphic xmlns:a="http://schemas.openxmlformats.org/drawingml/2006/main">
+              <a:graphicData uri="http://schemas.openxmlformats.org/drawingml/2006/picture">
+                <pic:pic xmlns:pic="http://schemas.openxmlformats.org/drawingml/2006/picture">
+                  <pic:nvPicPr>
+                    <pic:cNvPr id="1" name=""/>
+                    <pic:cNvPicPr/>
+                  </pic:nvPicPr>
+                  <pic:blipFill>
+                    <a:blip r:embed="rId8"/>
+                    <a:stretch>
+                      <a:fillRect/>
+                    </a:stretch>
+                  </pic:blipFill>
+                  <pic:spPr>
+                    <a:xfrm>
+                      <a:off x="0" y="0"/>
+                      <a:ext cx="3837046" cy="4106903"/>
+                    </a:xfrm>
+                    <a:prstGeom prst="rect">
+                      <a:avLst/>
+                    </a:prstGeom>
+                  </pic:spPr>
+                </pic:pic>
+              </a:graphicData>
+            </a:graphic>
+          </wp:inline>
+        </w:drawing>
+      </w:r>
+    </w:p>
+    <w:p>
+      <w:pPr>
+        <w:spacing w:after="0" w:line="240" w:lineRule="auto"/>
+        <w:jc w:val="center"/>
+        <w:rPr>
+          <w:rFonts w:ascii="Arial" w:eastAsia="Times New Roman" w:hAnsi="Arial" w:cs="Arial"/>
+          <w:b/>
+          <w:bCs/>
+          <w:color w:val="000000"/>
+          <w:sz w:val="24"/>
+          <w:szCs w:val="24"/>
+        </w:rPr>
+      </w:pPr>
+    </w:p>
+    <w:p>
+      <w:pPr>
+        <w:spacing w:after="0" w:line="240" w:lineRule="auto"/>
+        <w:rPr>
+          <w:rFonts w:ascii="Arial" w:eastAsia="Times New Roman" w:hAnsi="Arial" w:cs="Arial"/>
+          <w:color w:val="000000"/>
+          <w:sz w:val="24"/>
+          <w:szCs w:val="24"/>
+          <w:shd w:val="clear" w:color="auto" w:fill="FFFFFF"/>
+        </w:rPr>
+      </w:pPr>
+      <w:r>
+        <w:rPr>
+          <w:rFonts w:ascii="Arial" w:eastAsia="Times New Roman" w:hAnsi="Arial" w:cs="Arial"/>
+          <w:b/>
+          <w:bCs/>
+          <w:color w:val="000000"/>
+          <w:sz w:val="24"/>
+          <w:szCs w:val="24"/>
+        </w:rPr>
+        <w:t>Configuration name</w:t>
+      </w:r>
+      <w:r>
+        <w:rPr>
+          <w:rFonts w:ascii="Arial" w:eastAsia="Times New Roman" w:hAnsi="Arial" w:cs="Arial"/>
+          <w:color w:val="000000"/>
+          <w:sz w:val="24"/>
+          <w:szCs w:val="24"/>
+        </w:rPr>
+        <w:t xml:space="preserve">: </w:t>
+      </w:r>
+      <w:r>
+        <w:rPr>
+          <w:rFonts w:ascii="Arial" w:eastAsia="Times New Roman" w:hAnsi="Arial" w:cs="Arial"/>
+          <w:color w:val="000000"/>
+          <w:sz w:val="24"/>
+          <w:szCs w:val="24"/>
+          <w:shd w:val="clear" w:color="auto" w:fill="FFFFFF"/>
+        </w:rPr>
+        <w:t>This can be the name of the project or study for which data is being acquired.</w:t>
+      </w:r>
+      <w:r>
+        <w:rPr>
+          <w:rFonts w:ascii="Arial" w:eastAsia="Times New Roman" w:hAnsi="Arial" w:cs="Arial"/>
+          <w:color w:val="000000"/>
+          <w:sz w:val="24"/>
+          <w:szCs w:val="24"/>
+          <w:shd w:val="clear" w:color="auto" w:fill="FFFFFF"/>
+        </w:rPr>
+        <w:t xml:space="preserve"> Must be unique.</w:t>
+      </w:r>
+    </w:p>
+    <w:p>
+      <w:pPr>
+        <w:spacing w:after="0" w:line="240" w:lineRule="auto"/>
+        <w:rPr>
+          <w:rFonts w:ascii="Arial" w:eastAsia="Times New Roman" w:hAnsi="Arial" w:cs="Arial"/>
+          <w:color w:val="000000"/>
+          <w:sz w:val="24"/>
+          <w:szCs w:val="24"/>
+          <w:shd w:val="clear" w:color="auto" w:fill="FFFFFF"/>
+        </w:rPr>
+      </w:pPr>
+      <w:r>
+        <w:rPr>
+          <w:rFonts w:ascii="Arial" w:eastAsia="Times New Roman" w:hAnsi="Arial" w:cs="Arial"/>
+          <w:b/>
+          <w:bCs/>
+          <w:color w:val="000000"/>
+          <w:sz w:val="24"/>
+          <w:szCs w:val="24"/>
+          <w:shd w:val="clear" w:color="auto" w:fill="FFFFFF"/>
+        </w:rPr>
+        <w:t>Skyline template file path</w:t>
+      </w:r>
+      <w:r>
+        <w:rPr>
+          <w:rFonts w:ascii="Arial" w:eastAsia="Times New Roman" w:hAnsi="Arial" w:cs="Arial"/>
+          <w:color w:val="000000"/>
+          <w:sz w:val="24"/>
+          <w:szCs w:val="24"/>
+          <w:shd w:val="clear" w:color="auto" w:fill="FFFFFF"/>
+        </w:rPr>
+        <w:t xml:space="preserve">: </w:t>
+      </w:r>
+      <w:r>
+        <w:rPr>
+          <w:rFonts w:ascii="Arial" w:eastAsia="Times New Roman" w:hAnsi="Arial" w:cs="Arial"/>
+          <w:color w:val="000000"/>
+          <w:sz w:val="24"/>
+          <w:szCs w:val="24"/>
+          <w:shd w:val="clear" w:color="auto" w:fill="FFFFFF"/>
+        </w:rPr>
+        <w:t xml:space="preserve">This is the path to the template Skyline document </w:t>
+      </w:r>
+      <w:r>
+        <w:rPr>
+          <w:rFonts w:ascii="Arial" w:eastAsia="Times New Roman" w:hAnsi="Arial" w:cs="Arial"/>
+          <w:color w:val="000000"/>
+          <w:sz w:val="24"/>
+          <w:szCs w:val="24"/>
+          <w:shd w:val="clear" w:color="auto" w:fill="FFFFFF"/>
+        </w:rPr>
+        <w:t>that will be copied to the analysis folder and used to import data into.</w:t>
+      </w:r>
+      <w:r>
+        <w:rPr>
+          <w:rFonts w:ascii="Arial" w:eastAsia="Times New Roman" w:hAnsi="Arial" w:cs="Arial"/>
+          <w:color w:val="000000"/>
+          <w:sz w:val="24"/>
+          <w:szCs w:val="24"/>
+          <w:shd w:val="clear" w:color="auto" w:fill="FFFFFF"/>
+        </w:rPr>
+        <w:t xml:space="preserve"> </w:t>
+      </w:r>
+    </w:p>
+    <w:p>
+      <w:pPr>
+        <w:spacing w:after="0" w:line="240" w:lineRule="auto"/>
+        <w:rPr>
+          <w:rFonts w:ascii="Arial" w:eastAsia="Times New Roman" w:hAnsi="Arial" w:cs="Arial"/>
+          <w:color w:val="000000"/>
+          <w:sz w:val="24"/>
+          <w:szCs w:val="24"/>
+          <w:shd w:val="clear" w:color="auto" w:fill="FFFFFF"/>
+        </w:rPr>
+      </w:pPr>
+      <w:r>
+        <w:rPr>
+          <w:rFonts w:ascii="Arial" w:eastAsia="Times New Roman" w:hAnsi="Arial" w:cs="Arial"/>
+          <w:color w:val="000000"/>
+          <w:sz w:val="24"/>
+          <w:szCs w:val="24"/>
+          <w:shd w:val="clear" w:color="auto" w:fill="FFFFFF"/>
+        </w:rPr>
+        <w:t>If you have other configurations that create refined template files, an arrow will appear on the right side of the template file input, allowing you to either select from these files or choose another template.</w:t>
+      </w:r>
+    </w:p>
+    <w:p>
+      <w:pPr>
+        <w:spacing w:after="0" w:line="240" w:lineRule="auto"/>
+        <w:jc w:val="center"/>
+        <w:rPr>
+          <w:rFonts w:ascii="Arial" w:eastAsia="Times New Roman" w:hAnsi="Arial" w:cs="Arial"/>
+          <w:color w:val="000000"/>
+          <w:sz w:val="24"/>
+          <w:szCs w:val="24"/>
+          <w:shd w:val="clear" w:color="auto" w:fill="FFFFFF"/>
+        </w:rPr>
+      </w:pPr>
+      <w:r>
+        <w:rPr>
+          <w:rFonts w:ascii="Arial" w:eastAsia="Times New Roman" w:hAnsi="Arial" w:cs="Arial"/>
+          <w:noProof/>
+          <w:color w:val="000000"/>
+          <w:sz w:val="24"/>
+          <w:szCs w:val="24"/>
+          <w:shd w:val="clear" w:color="auto" w:fill="FFFFFF"/>
+        </w:rPr>
+        <w:drawing>
+          <wp:inline distT="0" distB="0" distL="0" distR="0" wp14:anchorId="360F6356" wp14:editId="0762B7D5">
+            <wp:extent cx="4176743" cy="528641"/>
+            <wp:effectExtent l="0" t="0" r="0" b="5080"/>
+            <wp:docPr id="32" name="Picture 32"/>
+            <wp:cNvGraphicFramePr>
+              <a:graphicFrameLocks xmlns:a="http://schemas.openxmlformats.org/drawingml/2006/main" noChangeAspect="1"/>
+            </wp:cNvGraphicFramePr>
+            <a:graphic xmlns:a="http://schemas.openxmlformats.org/drawingml/2006/main">
+              <a:graphicData uri="http://schemas.openxmlformats.org/drawingml/2006/picture">
+                <pic:pic xmlns:pic="http://schemas.openxmlformats.org/drawingml/2006/picture">
+                  <pic:nvPicPr>
+                    <pic:cNvPr id="1" name=""/>
+                    <pic:cNvPicPr/>
+                  </pic:nvPicPr>
+                  <pic:blipFill>
+                    <a:blip r:embed="rId9"/>
+                    <a:stretch>
+                      <a:fillRect/>
+                    </a:stretch>
+                  </pic:blipFill>
+                  <pic:spPr>
+                    <a:xfrm>
+                      <a:off x="0" y="0"/>
                       <a:ext cx="4176743" cy="528641"/>
                     </a:xfrm>
                     <a:prstGeom prst="rect">
@@ -1225,7 +1282,143 @@
           <w:szCs w:val="24"/>
           <w:shd w:val="clear" w:color="auto" w:fill="FFFFFF"/>
         </w:rPr>
-        <w:t xml:space="preserve">: The folder containing data to import into the copied template </w:t>
+        <w:t>: The folder containing data to import into the copied template document</w:t>
+      </w:r>
+      <w:r>
+        <w:rPr>
+          <w:rFonts w:ascii="Arial" w:eastAsia="Times New Roman" w:hAnsi="Arial" w:cs="Arial"/>
+          <w:color w:val="000000"/>
+          <w:sz w:val="24"/>
+          <w:szCs w:val="24"/>
+          <w:shd w:val="clear" w:color="auto" w:fill="FFFFFF"/>
+        </w:rPr>
+        <w:t xml:space="preserve">. </w:t>
+      </w:r>
+      <w:r>
+        <w:rPr>
+          <w:rFonts w:ascii="Arial" w:eastAsia="Times New Roman" w:hAnsi="Arial" w:cs="Arial"/>
+          <w:color w:val="000000"/>
+          <w:sz w:val="24"/>
+          <w:szCs w:val="24"/>
+          <w:shd w:val="clear" w:color="auto" w:fill="FFFFFF"/>
+        </w:rPr>
+        <w:t>This folder should never contain anything aside from the data files you wish to import.</w:t>
+      </w:r>
+      <w:r>
+        <w:rPr>
+          <w:rFonts w:ascii="Arial" w:eastAsia="Times New Roman" w:hAnsi="Arial" w:cs="Arial"/>
+          <w:color w:val="000000"/>
+          <w:sz w:val="24"/>
+          <w:szCs w:val="24"/>
+          <w:shd w:val="clear" w:color="auto" w:fill="FFFFFF"/>
+        </w:rPr>
+        <w:t xml:space="preserve"> </w:t>
+      </w:r>
+    </w:p>
+    <w:p>
+      <w:pPr>
+        <w:spacing w:after="0" w:line="240" w:lineRule="auto"/>
+        <w:rPr>
+          <w:rFonts w:ascii="Arial" w:eastAsia="Times New Roman" w:hAnsi="Arial" w:cs="Arial"/>
+          <w:color w:val="000000"/>
+          <w:sz w:val="24"/>
+          <w:szCs w:val="24"/>
+          <w:shd w:val="clear" w:color="auto" w:fill="FFFFFF"/>
+        </w:rPr>
+      </w:pPr>
+      <w:r>
+        <w:rPr>
+          <w:rFonts w:ascii="Arial" w:eastAsia="Times New Roman" w:hAnsi="Arial" w:cs="Arial"/>
+          <w:color w:val="000000"/>
+          <w:sz w:val="24"/>
+          <w:szCs w:val="24"/>
+          <w:shd w:val="clear" w:color="auto" w:fill="FFFFFF"/>
+        </w:rPr>
+        <w:t xml:space="preserve">The download icon indicates if the data will be downloaded from an </w:t>
+      </w:r>
+      <w:r>
+        <w:rPr>
+          <w:rFonts w:ascii="Arial" w:eastAsia="Times New Roman" w:hAnsi="Arial" w:cs="Arial"/>
+          <w:color w:val="000000"/>
+          <w:sz w:val="24"/>
+          <w:szCs w:val="24"/>
+          <w:shd w:val="clear" w:color="auto" w:fill="FFFFFF"/>
+        </w:rPr>
+        <w:t>FTP</w:t>
+      </w:r>
+      <w:r>
+        <w:rPr>
+          <w:rFonts w:ascii="Arial" w:eastAsia="Times New Roman" w:hAnsi="Arial" w:cs="Arial"/>
+          <w:color w:val="000000"/>
+          <w:sz w:val="24"/>
+          <w:szCs w:val="24"/>
+          <w:shd w:val="clear" w:color="auto" w:fill="FFFFFF"/>
+        </w:rPr>
+        <w:t xml:space="preserve"> server</w:t>
+      </w:r>
+      <w:r>
+        <w:rPr>
+          <w:rFonts w:ascii="Arial" w:eastAsia="Times New Roman" w:hAnsi="Arial" w:cs="Arial"/>
+          <w:color w:val="000000"/>
+          <w:sz w:val="24"/>
+          <w:szCs w:val="24"/>
+          <w:shd w:val="clear" w:color="auto" w:fill="FFFFFF"/>
+        </w:rPr>
+        <w:t>:</w:t>
+      </w:r>
+    </w:p>
+    <w:p>
+      <w:pPr>
+        <w:pStyle w:val="ListParagraph"/>
+        <w:spacing w:after="0" w:line="240" w:lineRule="auto"/>
+        <w:rPr>
+          <w:rFonts w:ascii="Arial" w:eastAsia="Times New Roman" w:hAnsi="Arial" w:cs="Arial"/>
+          <w:color w:val="000000"/>
+          <w:sz w:val="24"/>
+          <w:szCs w:val="24"/>
+          <w:shd w:val="clear" w:color="auto" w:fill="FFFFFF"/>
+        </w:rPr>
+      </w:pPr>
+      <w:r>
+        <w:rPr>
+          <w:noProof/>
+          <w:shd w:val="clear" w:color="auto" w:fill="FFFFFF"/>
+        </w:rPr>
+        <w:pict w14:anchorId="4C51AFEE">
+          <v:shape id="Picture 1" o:spid="_x0000_i1027" type="#_x0000_t75" style="width:15.75pt;height:15.75pt;visibility:visible;mso-wrap-style:square" o:bullet="t">
+            <v:imagedata r:id="rId10" o:title=""/>
+          </v:shape>
+        </w:pict>
+      </w:r>
+      <w:r>
+        <w:rPr>
+          <w:rFonts w:ascii="Arial" w:eastAsia="Times New Roman" w:hAnsi="Arial" w:cs="Arial"/>
+          <w:color w:val="000000"/>
+          <w:sz w:val="24"/>
+          <w:szCs w:val="24"/>
+          <w:shd w:val="clear" w:color="auto" w:fill="FFFFFF"/>
+        </w:rPr>
+        <w:t xml:space="preserve"> No FTP server</w:t>
+      </w:r>
+      <w:r>
+        <w:rPr>
+          <w:rFonts w:ascii="Arial" w:eastAsia="Times New Roman" w:hAnsi="Arial" w:cs="Arial"/>
+          <w:color w:val="000000"/>
+          <w:sz w:val="24"/>
+          <w:szCs w:val="24"/>
+          <w:shd w:val="clear" w:color="auto" w:fill="FFFFFF"/>
+        </w:rPr>
+        <w:t xml:space="preserve"> – </w:t>
+      </w:r>
+      <w:r>
+        <w:rPr>
+          <w:rFonts w:ascii="Arial" w:eastAsia="Times New Roman" w:hAnsi="Arial" w:cs="Arial"/>
+          <w:color w:val="000000"/>
+          <w:sz w:val="24"/>
+          <w:szCs w:val="24"/>
+          <w:shd w:val="clear" w:color="auto" w:fill="FFFFFF"/>
+        </w:rPr>
+        <w:t xml:space="preserve">the data should already exist in the data </w:t>
       </w:r>
       <w:proofErr w:type="gramStart"/>
       <w:r>
@@ -1236,7 +1429,7 @@
           <w:szCs w:val="24"/>
           <w:shd w:val="clear" w:color="auto" w:fill="FFFFFF"/>
         </w:rPr>
-        <w:t>document</w:t>
+        <w:t>folder</w:t>
       </w:r>
       <w:proofErr w:type="gramEnd"/>
     </w:p>
@@ -1251,10 +1444,183 @@
           <w:shd w:val="clear" w:color="auto" w:fill="FFFFFF"/>
         </w:rPr>
       </w:pPr>
+      <w:r>
+        <w:rPr>
+          <w:rFonts w:ascii="Arial" w:eastAsia="Times New Roman" w:hAnsi="Arial" w:cs="Arial"/>
+          <w:color w:val="000000"/>
+          <w:sz w:val="24"/>
+          <w:szCs w:val="24"/>
+          <w:shd w:val="clear" w:color="auto" w:fill="FFFFFF"/>
+        </w:rPr>
+        <w:tab/>
+      </w:r>
+      <w:r>
+        <w:rPr>
+          <w:rFonts w:ascii="Arial" w:eastAsia="Times New Roman" w:hAnsi="Arial" w:cs="Arial"/>
+          <w:color w:val="000000"/>
+          <w:sz w:val="24"/>
+          <w:szCs w:val="24"/>
+          <w:shd w:val="clear" w:color="auto" w:fill="FFFFFF"/>
+        </w:rPr>
+        <w:drawing>
+          <wp:inline distT="0" distB="0" distL="0" distR="0" wp14:anchorId="22A1863F" wp14:editId="29A7E3AC">
+            <wp:extent cx="200053" cy="181000"/>
+            <wp:effectExtent l="0" t="0" r="9525" b="9525"/>
+            <wp:docPr id="14" name="Picture 14"/>
+            <wp:cNvGraphicFramePr>
+              <a:graphicFrameLocks xmlns:a="http://schemas.openxmlformats.org/drawingml/2006/main" noChangeAspect="1"/>
+            </wp:cNvGraphicFramePr>
+            <a:graphic xmlns:a="http://schemas.openxmlformats.org/drawingml/2006/main">
+              <a:graphicData uri="http://schemas.openxmlformats.org/drawingml/2006/picture">
+                <pic:pic xmlns:pic="http://schemas.openxmlformats.org/drawingml/2006/picture">
+                  <pic:nvPicPr>
+                    <pic:cNvPr id="1" name=""/>
+                    <pic:cNvPicPr/>
+                  </pic:nvPicPr>
+                  <pic:blipFill>
+                    <a:blip r:embed="rId11"/>
+                    <a:stretch>
+                      <a:fillRect/>
+                    </a:stretch>
+                  </pic:blipFill>
+                  <pic:spPr>
+                    <a:xfrm>
+                      <a:off x="0" y="0"/>
+                      <a:ext cx="200053" cy="181000"/>
+                    </a:xfrm>
+                    <a:prstGeom prst="rect">
+                      <a:avLst/>
+                    </a:prstGeom>
+                  </pic:spPr>
+                </pic:pic>
+              </a:graphicData>
+            </a:graphic>
+          </wp:inline>
+        </w:drawing>
+      </w:r>
+      <w:r>
+        <w:rPr>
+          <w:rFonts w:ascii="Arial" w:eastAsia="Times New Roman" w:hAnsi="Arial" w:cs="Arial"/>
+          <w:color w:val="000000"/>
+          <w:sz w:val="24"/>
+          <w:szCs w:val="24"/>
+          <w:shd w:val="clear" w:color="auto" w:fill="FFFFFF"/>
+        </w:rPr>
+        <w:t xml:space="preserve"> </w:t>
+      </w:r>
+      <w:r>
+        <w:rPr>
+          <w:rFonts w:ascii="Arial" w:eastAsia="Times New Roman" w:hAnsi="Arial" w:cs="Arial"/>
+          <w:color w:val="000000"/>
+          <w:sz w:val="24"/>
+          <w:szCs w:val="24"/>
+          <w:shd w:val="clear" w:color="auto" w:fill="FFFFFF"/>
+        </w:rPr>
+        <w:t xml:space="preserve">FTP server – the </w:t>
+      </w:r>
+      <w:r>
+        <w:rPr>
+          <w:rFonts w:ascii="Arial" w:eastAsia="Times New Roman" w:hAnsi="Arial" w:cs="Arial"/>
+          <w:color w:val="000000"/>
+          <w:sz w:val="24"/>
+          <w:szCs w:val="24"/>
+          <w:shd w:val="clear" w:color="auto" w:fill="FFFFFF"/>
+        </w:rPr>
+        <w:t xml:space="preserve">Data will be downloaded </w:t>
+      </w:r>
+      <w:r>
+        <w:rPr>
+          <w:rFonts w:ascii="Arial" w:eastAsia="Times New Roman" w:hAnsi="Arial" w:cs="Arial"/>
+          <w:color w:val="000000"/>
+          <w:sz w:val="24"/>
+          <w:szCs w:val="24"/>
+          <w:shd w:val="clear" w:color="auto" w:fill="FFFFFF"/>
+        </w:rPr>
+        <w:t xml:space="preserve">from the server </w:t>
+      </w:r>
+      <w:r>
+        <w:rPr>
+          <w:rFonts w:ascii="Arial" w:eastAsia="Times New Roman" w:hAnsi="Arial" w:cs="Arial"/>
+          <w:color w:val="000000"/>
+          <w:sz w:val="24"/>
+          <w:szCs w:val="24"/>
+          <w:shd w:val="clear" w:color="auto" w:fill="FFFFFF"/>
+        </w:rPr>
+        <w:t xml:space="preserve">into the data </w:t>
+      </w:r>
       <w:proofErr w:type="gramStart"/>
       <w:r>
         <w:rPr>
           <w:rFonts w:ascii="Arial" w:eastAsia="Times New Roman" w:hAnsi="Arial" w:cs="Arial"/>
+          <w:color w:val="000000"/>
+          <w:sz w:val="24"/>
+          <w:szCs w:val="24"/>
+          <w:shd w:val="clear" w:color="auto" w:fill="FFFFFF"/>
+        </w:rPr>
+        <w:t>folder</w:t>
+      </w:r>
+      <w:proofErr w:type="gramEnd"/>
+    </w:p>
+    <w:p>
+      <w:pPr>
+        <w:spacing w:after="0" w:line="240" w:lineRule="auto"/>
+        <w:rPr>
+          <w:rFonts w:ascii="Arial" w:eastAsia="Times New Roman" w:hAnsi="Arial" w:cs="Arial"/>
+          <w:color w:val="000000"/>
+          <w:sz w:val="24"/>
+          <w:szCs w:val="24"/>
+          <w:shd w:val="clear" w:color="auto" w:fill="FFFFFF"/>
+        </w:rPr>
+      </w:pPr>
+      <w:r>
+        <w:rPr>
+          <w:rFonts w:ascii="Arial" w:eastAsia="Times New Roman" w:hAnsi="Arial" w:cs="Arial"/>
+          <w:color w:val="000000"/>
+          <w:sz w:val="24"/>
+          <w:szCs w:val="24"/>
+          <w:shd w:val="clear" w:color="auto" w:fill="FFFFFF"/>
+        </w:rPr>
+        <w:lastRenderedPageBreak/>
+        <w:t xml:space="preserve">Clicking on the download icon brings up the </w:t>
+      </w:r>
+      <w:r>
+        <w:rPr>
+          <w:rFonts w:ascii="Arial" w:eastAsia="Times New Roman" w:hAnsi="Arial" w:cs="Arial"/>
+          <w:b/>
+          <w:bCs/>
+          <w:color w:val="000000"/>
+          <w:sz w:val="24"/>
+          <w:szCs w:val="24"/>
+          <w:shd w:val="clear" w:color="auto" w:fill="FFFFFF"/>
+        </w:rPr>
+        <w:t xml:space="preserve">Edit Server </w:t>
+      </w:r>
+      <w:r>
+        <w:rPr>
+          <w:rFonts w:ascii="Arial" w:eastAsia="Times New Roman" w:hAnsi="Arial" w:cs="Arial"/>
+          <w:color w:val="000000"/>
+          <w:sz w:val="24"/>
+          <w:szCs w:val="24"/>
+          <w:shd w:val="clear" w:color="auto" w:fill="FFFFFF"/>
+        </w:rPr>
+        <w:t>dialog (see below).</w:t>
+      </w:r>
+    </w:p>
+    <w:p>
+      <w:pPr>
+        <w:spacing w:after="0" w:line="240" w:lineRule="auto"/>
+        <w:rPr>
+          <w:rFonts w:ascii="Arial" w:eastAsia="Times New Roman" w:hAnsi="Arial" w:cs="Arial"/>
+          <w:color w:val="000000"/>
+          <w:sz w:val="24"/>
+          <w:szCs w:val="24"/>
+          <w:shd w:val="clear" w:color="auto" w:fill="FFFFFF"/>
+        </w:rPr>
+      </w:pPr>
+      <w:proofErr w:type="gramStart"/>
+      <w:r>
+        <w:rPr>
+          <w:rFonts w:ascii="Arial" w:eastAsia="Times New Roman" w:hAnsi="Arial" w:cs="Arial"/>
           <w:b/>
           <w:bCs/>
           <w:color w:val="000000"/>
@@ -1275,37 +1641,79 @@
           <w:szCs w:val="24"/>
           <w:shd w:val="clear" w:color="auto" w:fill="FFFFFF"/>
         </w:rPr>
-        <w:t xml:space="preserve"> file </w:t>
-      </w:r>
-      <w:r>
-        <w:rPr>
-          <w:rFonts w:ascii="Arial" w:eastAsia="Times New Roman" w:hAnsi="Arial" w:cs="Arial"/>
-          <w:color w:val="000000"/>
-          <w:sz w:val="24"/>
-          <w:szCs w:val="24"/>
-          <w:shd w:val="clear" w:color="auto" w:fill="FFFFFF"/>
-        </w:rPr>
-        <w:t xml:space="preserve">(optional): </w:t>
-      </w:r>
-      <w:r>
-        <w:rPr>
-          <w:rFonts w:ascii="Arial" w:eastAsia="Times New Roman" w:hAnsi="Arial" w:cs="Arial"/>
-          <w:color w:val="000000"/>
-          <w:sz w:val="24"/>
-          <w:szCs w:val="24"/>
-          <w:shd w:val="clear" w:color="auto" w:fill="FFFFFF"/>
-        </w:rPr>
-        <w:t xml:space="preserve">A </w:t>
-      </w:r>
-      <w:r>
-        <w:rPr>
-          <w:rFonts w:ascii="Arial" w:eastAsia="Times New Roman" w:hAnsi="Arial" w:cs="Arial"/>
-          <w:color w:val="000000"/>
-          <w:sz w:val="24"/>
-          <w:szCs w:val="24"/>
-          <w:shd w:val="clear" w:color="auto" w:fill="FFFFFF"/>
-        </w:rPr>
-        <w:t>csv file containing the annotations for the imported data.</w:t>
+        <w:t xml:space="preserve"> </w:t>
+      </w:r>
+      <w:r>
+        <w:rPr>
+          <w:rFonts w:ascii="Arial" w:eastAsia="Times New Roman" w:hAnsi="Arial" w:cs="Arial"/>
+          <w:b/>
+          <w:bCs/>
+          <w:color w:val="000000"/>
+          <w:sz w:val="24"/>
+          <w:szCs w:val="24"/>
+          <w:shd w:val="clear" w:color="auto" w:fill="FFFFFF"/>
+        </w:rPr>
+        <w:t>file</w:t>
+      </w:r>
+      <w:r>
+        <w:rPr>
+          <w:rFonts w:ascii="Arial" w:eastAsia="Times New Roman" w:hAnsi="Arial" w:cs="Arial"/>
+          <w:color w:val="000000"/>
+          <w:sz w:val="24"/>
+          <w:szCs w:val="24"/>
+          <w:shd w:val="clear" w:color="auto" w:fill="FFFFFF"/>
+        </w:rPr>
+        <w:t xml:space="preserve">: </w:t>
+      </w:r>
+      <w:r>
+        <w:rPr>
+          <w:rFonts w:ascii="Arial" w:eastAsia="Times New Roman" w:hAnsi="Arial" w:cs="Arial"/>
+          <w:color w:val="000000"/>
+          <w:sz w:val="24"/>
+          <w:szCs w:val="24"/>
+          <w:shd w:val="clear" w:color="auto" w:fill="FFFFFF"/>
+        </w:rPr>
+        <w:t>A</w:t>
+      </w:r>
+      <w:r>
+        <w:rPr>
+          <w:rFonts w:ascii="Arial" w:eastAsia="Times New Roman" w:hAnsi="Arial" w:cs="Arial"/>
+          <w:color w:val="000000"/>
+          <w:sz w:val="24"/>
+          <w:szCs w:val="24"/>
+          <w:shd w:val="clear" w:color="auto" w:fill="FFFFFF"/>
+        </w:rPr>
+        <w:t>n optional</w:t>
+      </w:r>
+      <w:r>
+        <w:rPr>
+          <w:rFonts w:ascii="Arial" w:eastAsia="Times New Roman" w:hAnsi="Arial" w:cs="Arial"/>
+          <w:color w:val="000000"/>
+          <w:sz w:val="24"/>
+          <w:szCs w:val="24"/>
+          <w:shd w:val="clear" w:color="auto" w:fill="FFFFFF"/>
+        </w:rPr>
+        <w:t xml:space="preserve"> </w:t>
+      </w:r>
+      <w:r>
+        <w:rPr>
+          <w:rFonts w:ascii="Arial" w:eastAsia="Times New Roman" w:hAnsi="Arial" w:cs="Arial"/>
+          <w:color w:val="000000"/>
+          <w:sz w:val="24"/>
+          <w:szCs w:val="24"/>
+          <w:shd w:val="clear" w:color="auto" w:fill="FFFFFF"/>
+        </w:rPr>
+        <w:t>CSV</w:t>
+      </w:r>
+      <w:r>
+        <w:rPr>
+          <w:rFonts w:ascii="Arial" w:eastAsia="Times New Roman" w:hAnsi="Arial" w:cs="Arial"/>
+          <w:color w:val="000000"/>
+          <w:sz w:val="24"/>
+          <w:szCs w:val="24"/>
+          <w:shd w:val="clear" w:color="auto" w:fill="FFFFFF"/>
+        </w:rPr>
+        <w:t xml:space="preserve"> file containing the annotations for the imported data.</w:t>
       </w:r>
     </w:p>
     <w:p>
@@ -1323,7 +1731,6 @@
         <w:rPr>
           <w:noProof/>
         </w:rPr>
-        <w:lastRenderedPageBreak/>
         <mc:AlternateContent>
           <mc:Choice Requires="wps">
             <w:drawing>
@@ -1632,27 +2039,57 @@
           <w:szCs w:val="24"/>
           <w:shd w:val="clear" w:color="auto" w:fill="FFFFFF"/>
         </w:rPr>
-        <w:t xml:space="preserve">Replicate naming pattern </w:t>
-      </w:r>
-      <w:r>
-        <w:rPr>
-          <w:rFonts w:ascii="Arial" w:eastAsia="Times New Roman" w:hAnsi="Arial" w:cs="Arial"/>
-          <w:color w:val="000000"/>
-          <w:sz w:val="24"/>
-          <w:szCs w:val="24"/>
-          <w:shd w:val="clear" w:color="auto" w:fill="FFFFFF"/>
-        </w:rPr>
-        <w:t xml:space="preserve">(optional): </w:t>
-      </w:r>
-      <w:r>
-        <w:rPr>
-          <w:rFonts w:ascii="Arial" w:eastAsia="Times New Roman" w:hAnsi="Arial" w:cs="Arial"/>
-          <w:color w:val="000000"/>
-          <w:sz w:val="24"/>
-          <w:szCs w:val="24"/>
-          <w:shd w:val="clear" w:color="auto" w:fill="FFFFFF"/>
-        </w:rPr>
-        <w:t xml:space="preserve">A regular expression from which the first group will be used to name replicates </w:t>
+        <w:t>Replicate naming pattern</w:t>
+      </w:r>
+      <w:r>
+        <w:rPr>
+          <w:rFonts w:ascii="Arial" w:eastAsia="Times New Roman" w:hAnsi="Arial" w:cs="Arial"/>
+          <w:color w:val="000000"/>
+          <w:sz w:val="24"/>
+          <w:szCs w:val="24"/>
+          <w:shd w:val="clear" w:color="auto" w:fill="FFFFFF"/>
+        </w:rPr>
+        <w:t>:</w:t>
+      </w:r>
+      <w:r>
+        <w:rPr>
+          <w:rFonts w:ascii="Arial" w:eastAsia="Times New Roman" w:hAnsi="Arial" w:cs="Arial"/>
+          <w:color w:val="000000"/>
+          <w:sz w:val="24"/>
+          <w:szCs w:val="24"/>
+          <w:shd w:val="clear" w:color="auto" w:fill="FFFFFF"/>
+        </w:rPr>
+        <w:t xml:space="preserve"> </w:t>
+      </w:r>
+      <w:r>
+        <w:rPr>
+          <w:rFonts w:ascii="Arial" w:eastAsia="Times New Roman" w:hAnsi="Arial" w:cs="Arial"/>
+          <w:color w:val="000000"/>
+          <w:sz w:val="24"/>
+          <w:szCs w:val="24"/>
+          <w:shd w:val="clear" w:color="auto" w:fill="FFFFFF"/>
+        </w:rPr>
+        <w:t>A</w:t>
+      </w:r>
+      <w:r>
+        <w:rPr>
+          <w:rFonts w:ascii="Arial" w:eastAsia="Times New Roman" w:hAnsi="Arial" w:cs="Arial"/>
+          <w:color w:val="000000"/>
+          <w:sz w:val="24"/>
+          <w:szCs w:val="24"/>
+          <w:shd w:val="clear" w:color="auto" w:fill="FFFFFF"/>
+        </w:rPr>
+        <w:t>n optional</w:t>
+      </w:r>
+      <w:r>
+        <w:rPr>
+          <w:rFonts w:ascii="Arial" w:eastAsia="Times New Roman" w:hAnsi="Arial" w:cs="Arial"/>
+          <w:color w:val="000000"/>
+          <w:sz w:val="24"/>
+          <w:szCs w:val="24"/>
+          <w:shd w:val="clear" w:color="auto" w:fill="FFFFFF"/>
+        </w:rPr>
+        <w:t xml:space="preserve"> regular expression from which the first group will be used to name replicates </w:t>
       </w:r>
       <w:r>
         <w:rPr>
@@ -1682,204 +2119,414 @@
         <w:spacing w:after="0" w:line="240" w:lineRule="auto"/>
         <w:rPr>
           <w:rFonts w:ascii="Arial" w:eastAsia="Times New Roman" w:hAnsi="Arial" w:cs="Arial"/>
-          <w:color w:val="000000"/>
-          <w:sz w:val="24"/>
-          <w:szCs w:val="24"/>
-          <w:shd w:val="clear" w:color="auto" w:fill="FFFFFF"/>
-        </w:rPr>
-      </w:pPr>
-    </w:p>
-    <w:p>
-      <w:pPr>
-        <w:shd w:val="clear" w:color="auto" w:fill="FFFFFF"/>
-        <w:spacing w:before="199" w:after="199" w:line="240" w:lineRule="auto"/>
-        <w:outlineLvl w:val="2"/>
-        <w:rPr>
-          <w:rFonts w:ascii="Arial" w:eastAsia="Times New Roman" w:hAnsi="Arial" w:cs="Arial"/>
-          <w:b/>
-          <w:bCs/>
-          <w:caps/>
-          <w:color w:val="000000"/>
-          <w:sz w:val="24"/>
-          <w:szCs w:val="24"/>
-        </w:rPr>
-      </w:pPr>
-    </w:p>
-    <w:p>
-      <w:pPr>
-        <w:shd w:val="clear" w:color="auto" w:fill="FFFFFF"/>
-        <w:spacing w:before="199" w:after="199" w:line="240" w:lineRule="auto"/>
-        <w:outlineLvl w:val="2"/>
-        <w:rPr>
-          <w:rFonts w:ascii="Arial" w:eastAsia="Times New Roman" w:hAnsi="Arial" w:cs="Arial"/>
-          <w:b/>
-          <w:bCs/>
-          <w:caps/>
-          <w:color w:val="000000"/>
-          <w:sz w:val="24"/>
-          <w:szCs w:val="24"/>
-        </w:rPr>
-      </w:pPr>
-    </w:p>
-    <w:p>
-      <w:pPr>
-        <w:shd w:val="clear" w:color="auto" w:fill="FFFFFF"/>
-        <w:spacing w:before="199" w:after="199" w:line="240" w:lineRule="auto"/>
-        <w:outlineLvl w:val="2"/>
-        <w:rPr>
-          <w:rFonts w:ascii="Arial" w:eastAsia="Times New Roman" w:hAnsi="Arial" w:cs="Arial"/>
-          <w:b/>
-          <w:bCs/>
-          <w:caps/>
-          <w:color w:val="000000"/>
-          <w:sz w:val="24"/>
-          <w:szCs w:val="24"/>
-        </w:rPr>
-      </w:pPr>
-    </w:p>
-    <w:p>
-      <w:pPr>
-        <w:shd w:val="clear" w:color="auto" w:fill="FFFFFF"/>
-        <w:spacing w:before="199" w:after="199" w:line="240" w:lineRule="auto"/>
-        <w:outlineLvl w:val="2"/>
-        <w:rPr>
-          <w:rFonts w:ascii="Arial" w:eastAsia="Times New Roman" w:hAnsi="Arial" w:cs="Arial"/>
-          <w:b/>
-          <w:bCs/>
-          <w:caps/>
-          <w:color w:val="000000"/>
-          <w:sz w:val="24"/>
-          <w:szCs w:val="24"/>
-        </w:rPr>
-      </w:pPr>
-    </w:p>
-    <w:p>
-      <w:pPr>
-        <w:shd w:val="clear" w:color="auto" w:fill="FFFFFF"/>
-        <w:spacing w:before="199" w:after="199" w:line="240" w:lineRule="auto"/>
-        <w:outlineLvl w:val="2"/>
-        <w:rPr>
-          <w:rFonts w:ascii="Arial" w:eastAsia="Times New Roman" w:hAnsi="Arial" w:cs="Arial"/>
-          <w:b/>
-          <w:bCs/>
-          <w:caps/>
-          <w:color w:val="000000"/>
-          <w:sz w:val="24"/>
-          <w:szCs w:val="24"/>
-        </w:rPr>
-      </w:pPr>
-    </w:p>
-    <w:p>
-      <w:pPr>
-        <w:shd w:val="clear" w:color="auto" w:fill="FFFFFF"/>
-        <w:spacing w:before="199" w:after="199" w:line="240" w:lineRule="auto"/>
-        <w:outlineLvl w:val="2"/>
-        <w:rPr>
-          <w:rFonts w:ascii="Arial" w:eastAsia="Times New Roman" w:hAnsi="Arial" w:cs="Arial"/>
-          <w:b/>
-          <w:bCs/>
-          <w:caps/>
-          <w:color w:val="000000"/>
-          <w:sz w:val="24"/>
-          <w:szCs w:val="24"/>
-        </w:rPr>
-      </w:pPr>
-    </w:p>
-    <w:p>
-      <w:pPr>
-        <w:shd w:val="clear" w:color="auto" w:fill="FFFFFF"/>
-        <w:spacing w:before="199" w:after="199" w:line="240" w:lineRule="auto"/>
-        <w:outlineLvl w:val="2"/>
-        <w:rPr>
-          <w:rFonts w:ascii="Arial" w:eastAsia="Times New Roman" w:hAnsi="Arial" w:cs="Arial"/>
-          <w:b/>
-          <w:bCs/>
-          <w:caps/>
-          <w:color w:val="000000"/>
-          <w:sz w:val="24"/>
-          <w:szCs w:val="24"/>
-        </w:rPr>
-      </w:pPr>
-    </w:p>
-    <w:p>
-      <w:pPr>
-        <w:shd w:val="clear" w:color="auto" w:fill="FFFFFF"/>
-        <w:spacing w:before="199" w:after="199" w:line="240" w:lineRule="auto"/>
-        <w:outlineLvl w:val="2"/>
-        <w:rPr>
-          <w:rFonts w:ascii="Arial" w:eastAsia="Times New Roman" w:hAnsi="Arial" w:cs="Arial"/>
-          <w:b/>
-          <w:bCs/>
-          <w:caps/>
-          <w:color w:val="000000"/>
-          <w:sz w:val="24"/>
-          <w:szCs w:val="24"/>
-        </w:rPr>
-      </w:pPr>
-    </w:p>
-    <w:p>
-      <w:pPr>
-        <w:shd w:val="clear" w:color="auto" w:fill="FFFFFF"/>
-        <w:spacing w:before="199" w:after="199" w:line="240" w:lineRule="auto"/>
-        <w:outlineLvl w:val="2"/>
-        <w:rPr>
-          <w:rFonts w:ascii="Arial" w:eastAsia="Times New Roman" w:hAnsi="Arial" w:cs="Arial"/>
-          <w:b/>
-          <w:bCs/>
-          <w:caps/>
-          <w:color w:val="000000"/>
-          <w:sz w:val="24"/>
-          <w:szCs w:val="24"/>
-        </w:rPr>
-      </w:pPr>
-    </w:p>
-    <w:p>
-      <w:pPr>
-        <w:shd w:val="clear" w:color="auto" w:fill="FFFFFF"/>
-        <w:spacing w:before="199" w:after="199" w:line="240" w:lineRule="auto"/>
-        <w:outlineLvl w:val="2"/>
-        <w:rPr>
-          <w:rFonts w:ascii="Arial" w:eastAsia="Times New Roman" w:hAnsi="Arial" w:cs="Arial"/>
-          <w:b/>
-          <w:bCs/>
-          <w:caps/>
-          <w:color w:val="000000"/>
-          <w:sz w:val="24"/>
-          <w:szCs w:val="24"/>
-        </w:rPr>
-      </w:pPr>
-    </w:p>
-    <w:p>
-      <w:pPr>
-        <w:shd w:val="clear" w:color="auto" w:fill="FFFFFF"/>
-        <w:spacing w:before="199" w:after="199" w:line="240" w:lineRule="auto"/>
-        <w:outlineLvl w:val="2"/>
-        <w:rPr>
-          <w:rFonts w:ascii="Arial" w:eastAsia="Times New Roman" w:hAnsi="Arial" w:cs="Arial"/>
-          <w:b/>
-          <w:bCs/>
-          <w:caps/>
-          <w:color w:val="000000"/>
-          <w:sz w:val="24"/>
-          <w:szCs w:val="24"/>
-        </w:rPr>
-      </w:pPr>
-    </w:p>
-    <w:p>
-      <w:pPr>
-        <w:shd w:val="clear" w:color="auto" w:fill="FFFFFF"/>
-        <w:spacing w:before="199" w:after="199" w:line="240" w:lineRule="auto"/>
-        <w:outlineLvl w:val="2"/>
-        <w:rPr>
-          <w:rFonts w:ascii="Arial" w:eastAsia="Times New Roman" w:hAnsi="Arial" w:cs="Arial"/>
-          <w:b/>
-          <w:bCs/>
-          <w:caps/>
-          <w:color w:val="000000"/>
-          <w:sz w:val="24"/>
-          <w:szCs w:val="24"/>
-        </w:rPr>
-      </w:pPr>
+          <w:b/>
+          <w:bCs/>
+          <w:color w:val="000000"/>
+          <w:sz w:val="24"/>
+          <w:szCs w:val="24"/>
+          <w:shd w:val="clear" w:color="auto" w:fill="FFFFFF"/>
+        </w:rPr>
+      </w:pPr>
+      <w:r>
+        <w:rPr>
+          <w:rFonts w:ascii="Arial" w:eastAsia="Times New Roman" w:hAnsi="Arial" w:cs="Arial"/>
+          <w:b/>
+          <w:bCs/>
+          <w:color w:val="000000"/>
+          <w:sz w:val="24"/>
+          <w:szCs w:val="24"/>
+          <w:shd w:val="clear" w:color="auto" w:fill="FFFFFF"/>
+        </w:rPr>
+        <w:t xml:space="preserve">Edit </w:t>
+      </w:r>
+      <w:r>
+        <w:rPr>
+          <w:rFonts w:ascii="Arial" w:eastAsia="Times New Roman" w:hAnsi="Arial" w:cs="Arial"/>
+          <w:b/>
+          <w:bCs/>
+          <w:color w:val="000000"/>
+          <w:sz w:val="24"/>
+          <w:szCs w:val="24"/>
+          <w:shd w:val="clear" w:color="auto" w:fill="FFFFFF"/>
+        </w:rPr>
+        <w:t>Server Dialog</w:t>
+      </w:r>
+    </w:p>
+    <w:p>
+      <w:pPr>
+        <w:spacing w:after="0" w:line="240" w:lineRule="auto"/>
+        <w:rPr>
+          <w:rFonts w:ascii="Arial" w:eastAsia="Times New Roman" w:hAnsi="Arial" w:cs="Arial"/>
+          <w:b/>
+          <w:bCs/>
+          <w:color w:val="000000"/>
+          <w:sz w:val="24"/>
+          <w:szCs w:val="24"/>
+          <w:shd w:val="clear" w:color="auto" w:fill="FFFFFF"/>
+        </w:rPr>
+      </w:pPr>
+    </w:p>
+    <w:p>
+      <w:pPr>
+        <w:spacing w:after="0" w:line="240" w:lineRule="auto"/>
+        <w:jc w:val="center"/>
+        <w:rPr>
+          <w:rFonts w:ascii="Arial" w:eastAsia="Times New Roman" w:hAnsi="Arial" w:cs="Arial"/>
+          <w:color w:val="000000"/>
+          <w:sz w:val="24"/>
+          <w:szCs w:val="24"/>
+          <w:shd w:val="clear" w:color="auto" w:fill="FFFFFF"/>
+        </w:rPr>
+      </w:pPr>
+      <w:r>
+        <w:rPr>
+          <w:rFonts w:ascii="Arial" w:eastAsia="Times New Roman" w:hAnsi="Arial" w:cs="Arial"/>
+          <w:color w:val="000000"/>
+          <w:sz w:val="24"/>
+          <w:szCs w:val="24"/>
+          <w:shd w:val="clear" w:color="auto" w:fill="FFFFFF"/>
+        </w:rPr>
+        <w:drawing>
+          <wp:inline distT="0" distB="0" distL="0" distR="0" wp14:anchorId="35D754DB" wp14:editId="20DF3385">
+            <wp:extent cx="3943900" cy="2010056"/>
+            <wp:effectExtent l="0" t="0" r="0" b="9525"/>
+            <wp:docPr id="1" name="Picture 1"/>
+            <wp:cNvGraphicFramePr>
+              <a:graphicFrameLocks xmlns:a="http://schemas.openxmlformats.org/drawingml/2006/main" noChangeAspect="1"/>
+            </wp:cNvGraphicFramePr>
+            <a:graphic xmlns:a="http://schemas.openxmlformats.org/drawingml/2006/main">
+              <a:graphicData uri="http://schemas.openxmlformats.org/drawingml/2006/picture">
+                <pic:pic xmlns:pic="http://schemas.openxmlformats.org/drawingml/2006/picture">
+                  <pic:nvPicPr>
+                    <pic:cNvPr id="1" name=""/>
+                    <pic:cNvPicPr/>
+                  </pic:nvPicPr>
+                  <pic:blipFill>
+                    <a:blip r:embed="rId12"/>
+                    <a:stretch>
+                      <a:fillRect/>
+                    </a:stretch>
+                  </pic:blipFill>
+                  <pic:spPr>
+                    <a:xfrm>
+                      <a:off x="0" y="0"/>
+                      <a:ext cx="3943900" cy="2010056"/>
+                    </a:xfrm>
+                    <a:prstGeom prst="rect">
+                      <a:avLst/>
+                    </a:prstGeom>
+                  </pic:spPr>
+                </pic:pic>
+              </a:graphicData>
+            </a:graphic>
+          </wp:inline>
+        </w:drawing>
+      </w:r>
+    </w:p>
+    <w:p>
+      <w:pPr>
+        <w:spacing w:after="0" w:line="240" w:lineRule="auto"/>
+        <w:jc w:val="center"/>
+        <w:rPr>
+          <w:rFonts w:ascii="Arial" w:eastAsia="Times New Roman" w:hAnsi="Arial" w:cs="Arial"/>
+          <w:color w:val="000000"/>
+          <w:sz w:val="24"/>
+          <w:szCs w:val="24"/>
+          <w:shd w:val="clear" w:color="auto" w:fill="FFFFFF"/>
+        </w:rPr>
+      </w:pPr>
+    </w:p>
+    <w:p>
+      <w:pPr>
+        <w:spacing w:after="0" w:line="240" w:lineRule="auto"/>
+        <w:rPr>
+          <w:rFonts w:ascii="Arial" w:eastAsia="Times New Roman" w:hAnsi="Arial" w:cs="Arial"/>
+          <w:color w:val="000000"/>
+          <w:sz w:val="24"/>
+          <w:szCs w:val="24"/>
+          <w:shd w:val="clear" w:color="auto" w:fill="FFFFFF"/>
+        </w:rPr>
+      </w:pPr>
+      <w:r>
+        <w:rPr>
+          <w:rFonts w:ascii="Arial" w:eastAsia="Times New Roman" w:hAnsi="Arial" w:cs="Arial"/>
+          <w:b/>
+          <w:bCs/>
+          <w:color w:val="000000"/>
+          <w:sz w:val="24"/>
+          <w:szCs w:val="24"/>
+          <w:shd w:val="clear" w:color="auto" w:fill="FFFFFF"/>
+        </w:rPr>
+        <w:t>U</w:t>
+      </w:r>
+      <w:r>
+        <w:rPr>
+          <w:rFonts w:ascii="Arial" w:eastAsia="Times New Roman" w:hAnsi="Arial" w:cs="Arial"/>
+          <w:b/>
+          <w:bCs/>
+          <w:color w:val="000000"/>
+          <w:sz w:val="24"/>
+          <w:szCs w:val="24"/>
+          <w:shd w:val="clear" w:color="auto" w:fill="FFFFFF"/>
+        </w:rPr>
+        <w:t>RL</w:t>
+      </w:r>
+      <w:r>
+        <w:rPr>
+          <w:rFonts w:ascii="Arial" w:eastAsia="Times New Roman" w:hAnsi="Arial" w:cs="Arial"/>
+          <w:color w:val="000000"/>
+          <w:sz w:val="24"/>
+          <w:szCs w:val="24"/>
+          <w:shd w:val="clear" w:color="auto" w:fill="FFFFFF"/>
+        </w:rPr>
+        <w:t xml:space="preserve">: The </w:t>
+      </w:r>
+      <w:r>
+        <w:rPr>
+          <w:rFonts w:ascii="Arial" w:eastAsia="Times New Roman" w:hAnsi="Arial" w:cs="Arial"/>
+          <w:color w:val="000000"/>
+          <w:sz w:val="24"/>
+          <w:szCs w:val="24"/>
+          <w:shd w:val="clear" w:color="auto" w:fill="FFFFFF"/>
+        </w:rPr>
+        <w:t>URL</w:t>
+      </w:r>
+      <w:r>
+        <w:rPr>
+          <w:rFonts w:ascii="Arial" w:eastAsia="Times New Roman" w:hAnsi="Arial" w:cs="Arial"/>
+          <w:color w:val="000000"/>
+          <w:sz w:val="24"/>
+          <w:szCs w:val="24"/>
+          <w:shd w:val="clear" w:color="auto" w:fill="FFFFFF"/>
+        </w:rPr>
+        <w:t xml:space="preserve"> to the </w:t>
+      </w:r>
+      <w:r>
+        <w:rPr>
+          <w:rFonts w:ascii="Arial" w:eastAsia="Times New Roman" w:hAnsi="Arial" w:cs="Arial"/>
+          <w:color w:val="000000"/>
+          <w:sz w:val="24"/>
+          <w:szCs w:val="24"/>
+          <w:shd w:val="clear" w:color="auto" w:fill="FFFFFF"/>
+        </w:rPr>
+        <w:t>data</w:t>
+      </w:r>
+      <w:r>
+        <w:rPr>
+          <w:rFonts w:ascii="Arial" w:eastAsia="Times New Roman" w:hAnsi="Arial" w:cs="Arial"/>
+          <w:color w:val="000000"/>
+          <w:sz w:val="24"/>
+          <w:szCs w:val="24"/>
+          <w:shd w:val="clear" w:color="auto" w:fill="FFFFFF"/>
+        </w:rPr>
+        <w:t xml:space="preserve"> on the </w:t>
+      </w:r>
+      <w:r>
+        <w:rPr>
+          <w:rFonts w:ascii="Arial" w:eastAsia="Times New Roman" w:hAnsi="Arial" w:cs="Arial"/>
+          <w:color w:val="000000"/>
+          <w:sz w:val="24"/>
+          <w:szCs w:val="24"/>
+          <w:shd w:val="clear" w:color="auto" w:fill="FFFFFF"/>
+        </w:rPr>
+        <w:t>FTP</w:t>
+      </w:r>
+      <w:r>
+        <w:rPr>
+          <w:rFonts w:ascii="Arial" w:eastAsia="Times New Roman" w:hAnsi="Arial" w:cs="Arial"/>
+          <w:color w:val="000000"/>
+          <w:sz w:val="24"/>
+          <w:szCs w:val="24"/>
+          <w:shd w:val="clear" w:color="auto" w:fill="FFFFFF"/>
+        </w:rPr>
+        <w:t xml:space="preserve"> server (</w:t>
+      </w:r>
+      <w:proofErr w:type="spellStart"/>
+      <w:r>
+        <w:rPr>
+          <w:rFonts w:ascii="Arial" w:eastAsia="Times New Roman" w:hAnsi="Arial" w:cs="Arial"/>
+          <w:color w:val="000000"/>
+          <w:sz w:val="24"/>
+          <w:szCs w:val="24"/>
+          <w:shd w:val="clear" w:color="auto" w:fill="FFFFFF"/>
+        </w:rPr>
+        <w:t>ie</w:t>
+      </w:r>
+      <w:proofErr w:type="spellEnd"/>
+      <w:r>
+        <w:rPr>
+          <w:rFonts w:ascii="Arial" w:eastAsia="Times New Roman" w:hAnsi="Arial" w:cs="Arial"/>
+          <w:color w:val="000000"/>
+          <w:sz w:val="24"/>
+          <w:szCs w:val="24"/>
+          <w:shd w:val="clear" w:color="auto" w:fill="FFFFFF"/>
+        </w:rPr>
+        <w:t xml:space="preserve">: </w:t>
+      </w:r>
+      <w:hyperlink r:id="rId13" w:history="1">
+        <w:r>
+          <w:rPr>
+            <w:rStyle w:val="Hyperlink"/>
+            <w:rFonts w:ascii="Arial" w:eastAsia="Times New Roman" w:hAnsi="Arial" w:cs="Arial"/>
+            <w:sz w:val="24"/>
+            <w:szCs w:val="24"/>
+            <w:shd w:val="clear" w:color="auto" w:fill="FFFFFF"/>
+          </w:rPr>
+          <w:t>ftp://ftp.pride.ebi.ac.uk/folder1/folder2</w:t>
+        </w:r>
+      </w:hyperlink>
+      <w:r>
+        <w:rPr>
+          <w:rFonts w:ascii="Arial" w:eastAsia="Times New Roman" w:hAnsi="Arial" w:cs="Arial"/>
+          <w:color w:val="000000"/>
+          <w:sz w:val="24"/>
+          <w:szCs w:val="24"/>
+          <w:shd w:val="clear" w:color="auto" w:fill="FFFFFF"/>
+        </w:rPr>
+        <w:t>).</w:t>
+      </w:r>
+    </w:p>
+    <w:p>
+      <w:pPr>
+        <w:spacing w:after="0" w:line="240" w:lineRule="auto"/>
+        <w:rPr>
+          <w:rFonts w:ascii="Arial" w:eastAsia="Times New Roman" w:hAnsi="Arial" w:cs="Arial"/>
+          <w:color w:val="000000"/>
+          <w:sz w:val="24"/>
+          <w:szCs w:val="24"/>
+          <w:shd w:val="clear" w:color="auto" w:fill="FFFFFF"/>
+        </w:rPr>
+      </w:pPr>
+      <w:r>
+        <w:rPr>
+          <w:rFonts w:ascii="Arial" w:eastAsia="Times New Roman" w:hAnsi="Arial" w:cs="Arial"/>
+          <w:b/>
+          <w:bCs/>
+          <w:color w:val="000000"/>
+          <w:sz w:val="24"/>
+          <w:szCs w:val="24"/>
+          <w:shd w:val="clear" w:color="auto" w:fill="FFFFFF"/>
+        </w:rPr>
+        <w:t>Username</w:t>
+      </w:r>
+      <w:r>
+        <w:rPr>
+          <w:rFonts w:ascii="Arial" w:eastAsia="Times New Roman" w:hAnsi="Arial" w:cs="Arial"/>
+          <w:color w:val="000000"/>
+          <w:sz w:val="24"/>
+          <w:szCs w:val="24"/>
+          <w:shd w:val="clear" w:color="auto" w:fill="FFFFFF"/>
+        </w:rPr>
+        <w:t xml:space="preserve">: The username for the </w:t>
+      </w:r>
+      <w:r>
+        <w:rPr>
+          <w:rFonts w:ascii="Arial" w:eastAsia="Times New Roman" w:hAnsi="Arial" w:cs="Arial"/>
+          <w:color w:val="000000"/>
+          <w:sz w:val="24"/>
+          <w:szCs w:val="24"/>
+          <w:shd w:val="clear" w:color="auto" w:fill="FFFFFF"/>
+        </w:rPr>
+        <w:t>FTP</w:t>
+      </w:r>
+      <w:r>
+        <w:rPr>
+          <w:rFonts w:ascii="Arial" w:eastAsia="Times New Roman" w:hAnsi="Arial" w:cs="Arial"/>
+          <w:color w:val="000000"/>
+          <w:sz w:val="24"/>
+          <w:szCs w:val="24"/>
+          <w:shd w:val="clear" w:color="auto" w:fill="FFFFFF"/>
+        </w:rPr>
+        <w:t xml:space="preserve"> server if it has one.</w:t>
+      </w:r>
+    </w:p>
+    <w:p>
+      <w:pPr>
+        <w:spacing w:after="0" w:line="240" w:lineRule="auto"/>
+        <w:rPr>
+          <w:rFonts w:ascii="Arial" w:eastAsia="Times New Roman" w:hAnsi="Arial" w:cs="Arial"/>
+          <w:color w:val="000000"/>
+          <w:sz w:val="24"/>
+          <w:szCs w:val="24"/>
+          <w:shd w:val="clear" w:color="auto" w:fill="FFFFFF"/>
+        </w:rPr>
+      </w:pPr>
+      <w:r>
+        <w:rPr>
+          <w:rFonts w:ascii="Arial" w:eastAsia="Times New Roman" w:hAnsi="Arial" w:cs="Arial"/>
+          <w:b/>
+          <w:bCs/>
+          <w:color w:val="000000"/>
+          <w:sz w:val="24"/>
+          <w:szCs w:val="24"/>
+          <w:shd w:val="clear" w:color="auto" w:fill="FFFFFF"/>
+        </w:rPr>
+        <w:t>Password</w:t>
+      </w:r>
+      <w:r>
+        <w:rPr>
+          <w:rFonts w:ascii="Arial" w:eastAsia="Times New Roman" w:hAnsi="Arial" w:cs="Arial"/>
+          <w:color w:val="000000"/>
+          <w:sz w:val="24"/>
+          <w:szCs w:val="24"/>
+          <w:shd w:val="clear" w:color="auto" w:fill="FFFFFF"/>
+        </w:rPr>
+        <w:t xml:space="preserve">: The password to the </w:t>
+      </w:r>
+      <w:r>
+        <w:rPr>
+          <w:rFonts w:ascii="Arial" w:eastAsia="Times New Roman" w:hAnsi="Arial" w:cs="Arial"/>
+          <w:color w:val="000000"/>
+          <w:sz w:val="24"/>
+          <w:szCs w:val="24"/>
+          <w:shd w:val="clear" w:color="auto" w:fill="FFFFFF"/>
+        </w:rPr>
+        <w:t>FTP</w:t>
+      </w:r>
+      <w:r>
+        <w:rPr>
+          <w:rFonts w:ascii="Arial" w:eastAsia="Times New Roman" w:hAnsi="Arial" w:cs="Arial"/>
+          <w:color w:val="000000"/>
+          <w:sz w:val="24"/>
+          <w:szCs w:val="24"/>
+          <w:shd w:val="clear" w:color="auto" w:fill="FFFFFF"/>
+        </w:rPr>
+        <w:t xml:space="preserve"> server if it has one.</w:t>
+      </w:r>
+    </w:p>
+    <w:p>
+      <w:pPr>
+        <w:spacing w:after="0" w:line="240" w:lineRule="auto"/>
+        <w:rPr>
+          <w:rFonts w:ascii="Arial" w:eastAsia="Times New Roman" w:hAnsi="Arial" w:cs="Arial"/>
+          <w:color w:val="000000"/>
+          <w:sz w:val="24"/>
+          <w:szCs w:val="24"/>
+          <w:shd w:val="clear" w:color="auto" w:fill="FFFFFF"/>
+        </w:rPr>
+      </w:pPr>
+      <w:r>
+        <w:rPr>
+          <w:rFonts w:ascii="Arial" w:eastAsia="Times New Roman" w:hAnsi="Arial" w:cs="Arial"/>
+          <w:b/>
+          <w:bCs/>
+          <w:color w:val="000000"/>
+          <w:sz w:val="24"/>
+          <w:szCs w:val="24"/>
+          <w:shd w:val="clear" w:color="auto" w:fill="FFFFFF"/>
+        </w:rPr>
+        <w:t>Data naming pattern</w:t>
+      </w:r>
+      <w:r>
+        <w:rPr>
+          <w:rFonts w:ascii="Arial" w:eastAsia="Times New Roman" w:hAnsi="Arial" w:cs="Arial"/>
+          <w:color w:val="000000"/>
+          <w:sz w:val="24"/>
+          <w:szCs w:val="24"/>
+          <w:shd w:val="clear" w:color="auto" w:fill="FFFFFF"/>
+        </w:rPr>
+        <w:t>: A regular expression that matches the names of the desired data files on the server.</w:t>
+      </w:r>
     </w:p>
     <w:p>
       <w:pPr>
@@ -2149,7 +2796,7 @@
                     <pic:cNvPicPr/>
                   </pic:nvPicPr>
                   <pic:blipFill>
-                    <a:blip r:embed="rId8"/>
+                    <a:blip r:embed="rId14"/>
                     <a:stretch>
                       <a:fillRect/>
                     </a:stretch>
@@ -2789,16 +3436,15 @@
           <w:b/>
           <w:bCs/>
           <w:caps/>
-          <w:noProof/>
           <w:color w:val="000000"/>
           <w:sz w:val="24"/>
           <w:szCs w:val="24"/>
         </w:rPr>
         <w:drawing>
-          <wp:inline distT="0" distB="0" distL="0" distR="0" wp14:anchorId="62CD4318" wp14:editId="7793D1B9">
-            <wp:extent cx="4353533" cy="4677428"/>
-            <wp:effectExtent l="0" t="0" r="9525" b="8890"/>
-            <wp:docPr id="17" name="Picture 17"/>
+          <wp:inline distT="0" distB="0" distL="0" distR="0" wp14:anchorId="1A9530AA" wp14:editId="513BA759">
+            <wp:extent cx="4164792" cy="4457700"/>
+            <wp:effectExtent l="0" t="0" r="7620" b="0"/>
+            <wp:docPr id="26" name="Picture 26"/>
             <wp:cNvGraphicFramePr>
               <a:graphicFrameLocks xmlns:a="http://schemas.openxmlformats.org/drawingml/2006/main" noChangeAspect="1"/>
             </wp:cNvGraphicFramePr>
@@ -2810,7 +3456,7 @@
                     <pic:cNvPicPr/>
                   </pic:nvPicPr>
                   <pic:blipFill>
-                    <a:blip r:embed="rId9"/>
+                    <a:blip r:embed="rId15"/>
                     <a:stretch>
                       <a:fillRect/>
                     </a:stretch>
@@ -2818,7 +3464,7 @@
                   <pic:spPr>
                     <a:xfrm>
                       <a:off x="0" y="0"/>
-                      <a:ext cx="4353533" cy="4677428"/>
+                      <a:ext cx="4171951" cy="4465362"/>
                     </a:xfrm>
                     <a:prstGeom prst="rect">
                       <a:avLst/>
@@ -3291,6 +3937,18 @@
     </w:p>
     <w:p>
       <w:pPr>
+        <w:spacing w:before="200" w:after="200" w:line="240" w:lineRule="auto"/>
+        <w:rPr>
+          <w:rFonts w:ascii="Arial" w:eastAsia="Times New Roman" w:hAnsi="Arial" w:cs="Arial"/>
+          <w:color w:val="000000"/>
+          <w:sz w:val="24"/>
+          <w:szCs w:val="24"/>
+          <w:shd w:val="clear" w:color="auto" w:fill="FFFFFF"/>
+        </w:rPr>
+      </w:pPr>
+    </w:p>
+    <w:p>
+      <w:pPr>
         <w:shd w:val="clear" w:color="auto" w:fill="FFFFFF"/>
         <w:spacing w:before="199" w:after="199" w:line="240" w:lineRule="auto"/>
         <w:outlineLvl w:val="2"/>
@@ -3413,6 +4071,7 @@
       <w:r>
         <w:rPr>
           <w:rFonts w:ascii="Arial" w:eastAsia="Times New Roman" w:hAnsi="Arial" w:cs="Arial"/>
+          <w:noProof/>
           <w:color w:val="000000"/>
           <w:sz w:val="24"/>
           <w:szCs w:val="24"/>
@@ -3433,7 +4092,7 @@
                     <pic:cNvPicPr/>
                   </pic:nvPicPr>
                   <pic:blipFill>
-                    <a:blip r:embed="rId10"/>
+                    <a:blip r:embed="rId16"/>
                     <a:stretch>
                       <a:fillRect/>
                     </a:stretch>
@@ -3483,7 +4142,16 @@
           <w:sz w:val="24"/>
           <w:szCs w:val="24"/>
         </w:rPr>
-        <w:t xml:space="preserve">To add a report, click the blue </w:t>
+        <w:t xml:space="preserve">To add a report, </w:t>
+      </w:r>
+      <w:r>
+        <w:rPr>
+          <w:rFonts w:ascii="Arial" w:eastAsia="Times New Roman" w:hAnsi="Arial" w:cs="Arial"/>
+          <w:color w:val="000000"/>
+          <w:sz w:val="24"/>
+          <w:szCs w:val="24"/>
+        </w:rPr>
+        <w:t xml:space="preserve">click the blue </w:t>
       </w:r>
       <w:r>
         <w:rPr>
@@ -3531,15 +4199,16 @@
       <w:r>
         <w:rPr>
           <w:rFonts w:ascii="Arial" w:eastAsia="Times New Roman" w:hAnsi="Arial" w:cs="Arial"/>
+          <w:noProof/>
           <w:color w:val="000000"/>
           <w:sz w:val="24"/>
           <w:szCs w:val="24"/>
         </w:rPr>
         <w:drawing>
-          <wp:inline distT="0" distB="0" distL="0" distR="0" wp14:anchorId="53EC1519" wp14:editId="650EF17C">
-            <wp:extent cx="3448050" cy="2991459"/>
-            <wp:effectExtent l="0" t="0" r="0" b="0"/>
-            <wp:docPr id="4" name="Picture 4"/>
+          <wp:inline distT="0" distB="0" distL="0" distR="0" wp14:anchorId="68370335" wp14:editId="699302A2">
+            <wp:extent cx="3419475" cy="2990089"/>
+            <wp:effectExtent l="0" t="0" r="0" b="1270"/>
+            <wp:docPr id="12" name="Picture 12"/>
             <wp:cNvGraphicFramePr>
               <a:graphicFrameLocks xmlns:a="http://schemas.openxmlformats.org/drawingml/2006/main" noChangeAspect="1"/>
             </wp:cNvGraphicFramePr>
@@ -3551,7 +4220,7 @@
                     <pic:cNvPicPr/>
                   </pic:nvPicPr>
                   <pic:blipFill>
-                    <a:blip r:embed="rId11"/>
+                    <a:blip r:embed="rId17"/>
                     <a:stretch>
                       <a:fillRect/>
                     </a:stretch>
@@ -3559,7 +4228,7 @@
                   <pic:spPr>
                     <a:xfrm>
                       <a:off x="0" y="0"/>
-                      <a:ext cx="3471932" cy="3012178"/>
+                      <a:ext cx="3442859" cy="3010536"/>
                     </a:xfrm>
                     <a:prstGeom prst="rect">
                       <a:avLst/>
@@ -3582,37 +4251,16 @@
           <w:szCs w:val="24"/>
         </w:rPr>
       </w:pPr>
-    </w:p>
-    <w:p>
-      <w:pPr>
-        <w:spacing w:after="0" w:line="240" w:lineRule="auto"/>
-        <w:rPr>
-          <w:rFonts w:ascii="Arial" w:eastAsia="Times New Roman" w:hAnsi="Arial" w:cs="Arial"/>
-          <w:color w:val="000000"/>
-          <w:sz w:val="24"/>
-          <w:szCs w:val="24"/>
-        </w:rPr>
-      </w:pPr>
-    </w:p>
-    <w:p>
-      <w:pPr>
-        <w:spacing w:after="0" w:line="240" w:lineRule="auto"/>
-        <w:rPr>
-          <w:rFonts w:ascii="Arial" w:eastAsia="Times New Roman" w:hAnsi="Arial" w:cs="Arial"/>
-          <w:color w:val="000000"/>
-          <w:sz w:val="24"/>
-          <w:szCs w:val="24"/>
-        </w:rPr>
-      </w:pPr>
-      <w:r>
-        <w:rPr>
-          <w:rFonts w:ascii="Arial" w:eastAsia="Times New Roman" w:hAnsi="Arial" w:cs="Arial"/>
-          <w:b/>
-          <w:bCs/>
-          <w:color w:val="000000"/>
-          <w:sz w:val="24"/>
-          <w:szCs w:val="24"/>
-        </w:rPr>
+      <w:r>
+        <w:rPr>
+          <w:rFonts w:ascii="Arial" w:eastAsia="Times New Roman" w:hAnsi="Arial" w:cs="Arial"/>
+          <w:b/>
+          <w:bCs/>
+          <w:color w:val="000000"/>
+          <w:sz w:val="24"/>
+          <w:szCs w:val="24"/>
+        </w:rPr>
+        <w:lastRenderedPageBreak/>
         <w:t>Report name</w:t>
       </w:r>
       <w:r>
@@ -3727,16 +4375,7 @@
           <w:sz w:val="24"/>
           <w:szCs w:val="24"/>
         </w:rPr>
-        <w:t xml:space="preserve">), open the file in </w:t>
-      </w:r>
-      <w:r>
-        <w:rPr>
-          <w:rFonts w:ascii="Arial" w:eastAsia="Times New Roman" w:hAnsi="Arial" w:cs="Arial"/>
-          <w:color w:val="000000"/>
-          <w:sz w:val="24"/>
-          <w:szCs w:val="24"/>
-        </w:rPr>
-        <w:t xml:space="preserve">Notepad and look for: </w:t>
+        <w:t xml:space="preserve">), open the file in Notepad and look for: </w:t>
       </w:r>
       <w:r>
         <w:rPr>
@@ -3758,47 +4397,7 @@
           <w:szCs w:val="24"/>
           <w:shd w:val="clear" w:color="auto" w:fill="FFFFFF"/>
         </w:rPr>
-        <w:t>report</w:t>
-      </w:r>
-      <w:r>
-        <w:rPr>
-          <w:rFonts w:ascii="Arial" w:eastAsia="Times New Roman" w:hAnsi="Arial" w:cs="Arial"/>
-          <w:color w:val="000000"/>
-          <w:sz w:val="24"/>
-          <w:szCs w:val="24"/>
-          <w:shd w:val="clear" w:color="auto" w:fill="FFFFFF"/>
-        </w:rPr>
-        <w:t xml:space="preserve"> </w:t>
-      </w:r>
-      <w:r>
-        <w:rPr>
-          <w:rFonts w:ascii="Arial" w:eastAsia="Times New Roman" w:hAnsi="Arial" w:cs="Arial"/>
-          <w:color w:val="000000"/>
-          <w:sz w:val="24"/>
-          <w:szCs w:val="24"/>
-          <w:shd w:val="clear" w:color="auto" w:fill="FFFFFF"/>
-        </w:rPr>
-        <w:t>name</w:t>
-      </w:r>
-      <w:r>
-        <w:rPr>
-          <w:rFonts w:ascii="Arial" w:eastAsia="Times New Roman" w:hAnsi="Arial" w:cs="Arial"/>
-          <w:color w:val="000000"/>
-          <w:sz w:val="24"/>
-          <w:szCs w:val="24"/>
-          <w:shd w:val="clear" w:color="auto" w:fill="FFFFFF"/>
-        </w:rPr>
-        <w:t xml:space="preserve"> </w:t>
-      </w:r>
-      <w:r>
-        <w:rPr>
-          <w:rFonts w:ascii="Arial" w:eastAsia="Times New Roman" w:hAnsi="Arial" w:cs="Arial"/>
-          <w:color w:val="000000"/>
-          <w:sz w:val="24"/>
-          <w:szCs w:val="24"/>
-          <w:shd w:val="clear" w:color="auto" w:fill="FFFFFF"/>
-        </w:rPr>
-        <w:t>here"</w:t>
+        <w:t>report name here"</w:t>
       </w:r>
     </w:p>
     <w:p>
@@ -3833,6 +4432,7 @@
           <w:color w:val="000000"/>
           <w:sz w:val="24"/>
           <w:szCs w:val="24"/>
+          <w:shd w:val="clear" w:color="auto" w:fill="FFFFFF"/>
         </w:rPr>
       </w:pPr>
       <w:r>
@@ -3855,6 +4455,39 @@
           <w:color w:val="000000"/>
           <w:sz w:val="24"/>
           <w:szCs w:val="24"/>
+        </w:rPr>
+      </w:pPr>
+      <w:r>
+        <w:rPr>
+          <w:rFonts w:ascii="Arial" w:eastAsia="Times New Roman" w:hAnsi="Arial" w:cs="Arial"/>
+          <w:b/>
+          <w:bCs/>
+          <w:color w:val="000000"/>
+          <w:sz w:val="24"/>
+          <w:szCs w:val="24"/>
+          <w:shd w:val="clear" w:color="auto" w:fill="FFFFFF"/>
+        </w:rPr>
+        <w:t>Culture-Invariant report</w:t>
+      </w:r>
+      <w:r>
+        <w:rPr>
+          <w:rFonts w:ascii="Arial" w:eastAsia="Times New Roman" w:hAnsi="Arial" w:cs="Arial"/>
+          <w:color w:val="000000"/>
+          <w:sz w:val="24"/>
+          <w:szCs w:val="24"/>
+          <w:shd w:val="clear" w:color="auto" w:fill="FFFFFF"/>
+        </w:rPr>
+        <w:t>: If the report should use comma separated values with period decimal points. It is recommended you always use a Culture-Invariant report if you plan to run R scripts on the report.</w:t>
+      </w:r>
+    </w:p>
+    <w:p>
+      <w:pPr>
+        <w:spacing w:after="0" w:line="240" w:lineRule="auto"/>
+        <w:rPr>
+          <w:rFonts w:ascii="Arial" w:eastAsia="Times New Roman" w:hAnsi="Arial" w:cs="Arial"/>
+          <w:color w:val="000000"/>
+          <w:sz w:val="24"/>
+          <w:szCs w:val="24"/>
           <w:shd w:val="clear" w:color="auto" w:fill="FFFFFF"/>
         </w:rPr>
       </w:pPr>
@@ -3900,7 +4533,17 @@
           <w:szCs w:val="24"/>
           <w:shd w:val="clear" w:color="auto" w:fill="FFFFFF"/>
         </w:rPr>
-        <w:t xml:space="preserve"> needs to be imported from a </w:t>
+        <w:t xml:space="preserve"> needs to be imported from</w:t>
+      </w:r>
+      <w:r>
+        <w:rPr>
+          <w:rFonts w:ascii="Arial" w:eastAsia="Times New Roman" w:hAnsi="Arial" w:cs="Arial"/>
+          <w:color w:val="000000"/>
+          <w:sz w:val="24"/>
+          <w:szCs w:val="24"/>
+          <w:shd w:val="clear" w:color="auto" w:fill="FFFFFF"/>
+        </w:rPr>
+        <w:t xml:space="preserve"> a </w:t>
       </w:r>
       <w:r>
         <w:rPr>
@@ -4167,7 +4810,7 @@
                     </pic:cNvPicPr>
                   </pic:nvPicPr>
                   <pic:blipFill>
-                    <a:blip r:embed="rId12">
+                    <a:blip r:embed="rId18">
                       <a:extLst>
                         <a:ext uri="{28A0092B-C50C-407E-A947-70E740481C1C}">
                           <a14:useLocalDpi xmlns:a14="http://schemas.microsoft.com/office/drawing/2010/main" val="0"/>
@@ -4599,20 +5242,6 @@
           <w:szCs w:val="24"/>
         </w:rPr>
       </w:pPr>
-    </w:p>
-    <w:p>
-      <w:pPr>
-        <w:spacing w:after="0" w:line="240" w:lineRule="auto"/>
-        <w:rPr>
-          <w:rFonts w:ascii="Arial" w:eastAsia="Times New Roman" w:hAnsi="Arial" w:cs="Arial"/>
-          <w:b/>
-          <w:bCs/>
-          <w:caps/>
-          <w:color w:val="000000"/>
-          <w:sz w:val="24"/>
-          <w:szCs w:val="24"/>
-        </w:rPr>
-      </w:pPr>
       <w:r>
         <w:rPr>
           <w:rFonts w:ascii="Arial" w:eastAsia="Times New Roman" w:hAnsi="Arial" w:cs="Arial"/>
@@ -4670,7 +5299,7 @@
                     <pic:cNvPicPr/>
                   </pic:nvPicPr>
                   <pic:blipFill>
-                    <a:blip r:embed="rId13"/>
+                    <a:blip r:embed="rId19"/>
                     <a:stretch>
                       <a:fillRect/>
                     </a:stretch>
@@ -4974,33 +5603,9 @@
                                 <w:sz w:val="24"/>
                                 <w:szCs w:val="24"/>
                               </w:rPr>
-                              <w:t xml:space="preserve">The Skyline tab does not appear in </w:t>
+                              <w:t xml:space="preserve">The Skyline tab does not appear in administrative installations of Skyline Batch. If this is the case, Skyline Batch will use the version of Skyline it was installed with. If you would like to use a different Skyline installation, download the web-based version of Skyline Batch here: </w:t>
                             </w:r>
-                            <w:r>
-                              <w:rPr>
-                                <w:rFonts w:ascii="Arial" w:hAnsi="Arial" w:cs="Arial"/>
-                                <w:sz w:val="24"/>
-                                <w:szCs w:val="24"/>
-                              </w:rPr>
-                              <w:t>administrative installations of Skyline Batch</w:t>
-                            </w:r>
-                            <w:r>
-                              <w:rPr>
-                                <w:rFonts w:ascii="Arial" w:hAnsi="Arial" w:cs="Arial"/>
-                                <w:sz w:val="24"/>
-                                <w:szCs w:val="24"/>
-                              </w:rPr>
-                              <w:t xml:space="preserve">. If this is the case, Skyline Batch will use the version of Skyline it was installed with. If you would like to use a different Skyline installation, </w:t>
-                            </w:r>
-                            <w:r>
-                              <w:rPr>
-                                <w:rFonts w:ascii="Arial" w:hAnsi="Arial" w:cs="Arial"/>
-                                <w:sz w:val="24"/>
-                                <w:szCs w:val="24"/>
-                              </w:rPr>
-                              <w:t xml:space="preserve">download the web-based version of Skyline Batch here: </w:t>
-                            </w:r>
-                            <w:hyperlink r:id="rId14" w:history="1">
+                            <w:hyperlink r:id="rId20" w:history="1">
                               <w:r>
                                 <w:rPr>
                                   <w:rStyle w:val="Hyperlink"/>
@@ -5075,33 +5680,9 @@
                           <w:sz w:val="24"/>
                           <w:szCs w:val="24"/>
                         </w:rPr>
-                        <w:t xml:space="preserve">The Skyline tab does not appear in </w:t>
+                        <w:t xml:space="preserve">The Skyline tab does not appear in administrative installations of Skyline Batch. If this is the case, Skyline Batch will use the version of Skyline it was installed with. If you would like to use a different Skyline installation, download the web-based version of Skyline Batch here: </w:t>
                       </w:r>
-                      <w:r>
-                        <w:rPr>
-                          <w:rFonts w:ascii="Arial" w:hAnsi="Arial" w:cs="Arial"/>
-                          <w:sz w:val="24"/>
-                          <w:szCs w:val="24"/>
-                        </w:rPr>
-                        <w:t>administrative installations of Skyline Batch</w:t>
-                      </w:r>
-                      <w:r>
-                        <w:rPr>
-                          <w:rFonts w:ascii="Arial" w:hAnsi="Arial" w:cs="Arial"/>
-                          <w:sz w:val="24"/>
-                          <w:szCs w:val="24"/>
-                        </w:rPr>
-                        <w:t xml:space="preserve">. If this is the case, Skyline Batch will use the version of Skyline it was installed with. If you would like to use a different Skyline installation, </w:t>
-                      </w:r>
-                      <w:r>
-                        <w:rPr>
-                          <w:rFonts w:ascii="Arial" w:hAnsi="Arial" w:cs="Arial"/>
-                          <w:sz w:val="24"/>
-                          <w:szCs w:val="24"/>
-                        </w:rPr>
-                        <w:t xml:space="preserve">download the web-based version of Skyline Batch here: </w:t>
-                      </w:r>
-                      <w:hyperlink r:id="rId15" w:history="1">
+                      <w:hyperlink r:id="rId21" w:history="1">
                         <w:r>
                           <w:rPr>
                             <w:rStyle w:val="Hyperlink"/>
@@ -5420,7 +6001,7 @@
                     <pic:cNvPicPr/>
                   </pic:nvPicPr>
                   <pic:blipFill>
-                    <a:blip r:embed="rId16"/>
+                    <a:blip r:embed="rId22"/>
                     <a:stretch>
                       <a:fillRect/>
                     </a:stretch>
@@ -5457,6 +6038,196 @@
       </w:pPr>
       <w:r>
         <w:rPr>
+          <w:noProof/>
+        </w:rPr>
+        <mc:AlternateContent>
+          <mc:Choice Requires="wps">
+            <w:drawing>
+              <wp:anchor distT="45720" distB="45720" distL="114300" distR="114300" simplePos="0" relativeHeight="251666432" behindDoc="0" locked="0" layoutInCell="1" allowOverlap="1" wp14:anchorId="0F394DA5" wp14:editId="66210278">
+                <wp:simplePos x="0" y="0"/>
+                <wp:positionH relativeFrom="margin">
+                  <wp:align>left</wp:align>
+                </wp:positionH>
+                <wp:positionV relativeFrom="paragraph">
+                  <wp:posOffset>474345</wp:posOffset>
+                </wp:positionV>
+                <wp:extent cx="5905500" cy="838200"/>
+                <wp:effectExtent l="0" t="0" r="19050" b="19050"/>
+                <wp:wrapSquare wrapText="bothSides"/>
+                <wp:docPr id="27" name="Text Box 2"/>
+                <wp:cNvGraphicFramePr>
+                  <a:graphicFrameLocks xmlns:a="http://schemas.openxmlformats.org/drawingml/2006/main"/>
+                </wp:cNvGraphicFramePr>
+                <a:graphic xmlns:a="http://schemas.openxmlformats.org/drawingml/2006/main">
+                  <a:graphicData uri="http://schemas.microsoft.com/office/word/2010/wordprocessingShape">
+                    <wps:wsp>
+                      <wps:cNvSpPr txBox="1">
+                        <a:spLocks noChangeArrowheads="1"/>
+                      </wps:cNvSpPr>
+                      <wps:spPr bwMode="auto">
+                        <a:xfrm>
+                          <a:off x="0" y="0"/>
+                          <a:ext cx="5905500" cy="838200"/>
+                        </a:xfrm>
+                        <a:prstGeom prst="rect">
+                          <a:avLst/>
+                        </a:prstGeom>
+                        <a:solidFill>
+                          <a:srgbClr val="FFFFFF"/>
+                        </a:solidFill>
+                        <a:ln w="9525">
+                          <a:solidFill>
+                            <a:srgbClr val="000000"/>
+                          </a:solidFill>
+                          <a:miter lim="800000"/>
+                          <a:headEnd/>
+                          <a:tailEnd/>
+                        </a:ln>
+                      </wps:spPr>
+                      <wps:txbx>
+                        <w:txbxContent>
+                          <w:p>
+                            <w:pPr>
+                              <w:spacing w:after="0" w:line="240" w:lineRule="auto"/>
+                              <w:rPr>
+                                <w:rFonts w:ascii="Arial" w:eastAsia="Times New Roman" w:hAnsi="Arial" w:cs="Arial"/>
+                                <w:color w:val="000000"/>
+                                <w:sz w:val="24"/>
+                                <w:szCs w:val="24"/>
+                                <w:shd w:val="clear" w:color="auto" w:fill="FFFFFF"/>
+                              </w:rPr>
+                            </w:pPr>
+                            <w:r>
+                              <w:rPr>
+                                <w:rFonts w:ascii="Arial" w:eastAsia="Times New Roman" w:hAnsi="Arial" w:cs="Arial"/>
+                                <w:color w:val="000000"/>
+                                <w:sz w:val="24"/>
+                                <w:szCs w:val="24"/>
+                                <w:shd w:val="clear" w:color="auto" w:fill="FFFFFF"/>
+                              </w:rPr>
+                              <w:t xml:space="preserve">*Note: </w:t>
+                            </w:r>
+                            <w:r>
+                              <w:rPr>
+                                <w:rFonts w:ascii="Arial" w:eastAsia="Times New Roman" w:hAnsi="Arial" w:cs="Arial"/>
+                                <w:color w:val="000000"/>
+                                <w:sz w:val="24"/>
+                                <w:szCs w:val="24"/>
+                                <w:shd w:val="clear" w:color="auto" w:fill="FFFFFF"/>
+                              </w:rPr>
+                              <w:t xml:space="preserve">Skyline Batch can do more effective path replacement if the configuration is saved close to its files. If you plan to share configurations across many computers, it is recommended you save the configuration file next to one of the Skyline </w:t>
+                            </w:r>
+                            <w:proofErr w:type="gramStart"/>
+                            <w:r>
+                              <w:rPr>
+                                <w:rFonts w:ascii="Arial" w:eastAsia="Times New Roman" w:hAnsi="Arial" w:cs="Arial"/>
+                                <w:color w:val="000000"/>
+                                <w:sz w:val="24"/>
+                                <w:szCs w:val="24"/>
+                                <w:shd w:val="clear" w:color="auto" w:fill="FFFFFF"/>
+                              </w:rPr>
+                              <w:t>template</w:t>
+                            </w:r>
+                            <w:proofErr w:type="gramEnd"/>
+                            <w:r>
+                              <w:rPr>
+                                <w:rFonts w:ascii="Arial" w:eastAsia="Times New Roman" w:hAnsi="Arial" w:cs="Arial"/>
+                                <w:color w:val="000000"/>
+                                <w:sz w:val="24"/>
+                                <w:szCs w:val="24"/>
+                                <w:shd w:val="clear" w:color="auto" w:fill="FFFFFF"/>
+                              </w:rPr>
+                              <w:t xml:space="preserve"> files.</w:t>
+                            </w:r>
+                          </w:p>
+                          <w:p/>
+                        </w:txbxContent>
+                      </wps:txbx>
+                      <wps:bodyPr rot="0" vert="horz" wrap="square" lIns="91440" tIns="45720" rIns="91440" bIns="45720" anchor="t" anchorCtr="0">
+                        <a:noAutofit/>
+                      </wps:bodyPr>
+                    </wps:wsp>
+                  </a:graphicData>
+                </a:graphic>
+                <wp14:sizeRelH relativeFrom="margin">
+                  <wp14:pctWidth>0</wp14:pctWidth>
+                </wp14:sizeRelH>
+                <wp14:sizeRelV relativeFrom="margin">
+                  <wp14:pctHeight>0</wp14:pctHeight>
+                </wp14:sizeRelV>
+              </wp:anchor>
+            </w:drawing>
+          </mc:Choice>
+          <mc:Fallback>
+            <w:pict>
+              <v:shape w14:anchorId="0F394DA5" id="_x0000_s1029" type="#_x0000_t202" style="position:absolute;margin-left:0;margin-top:37.35pt;width:465pt;height:66pt;z-index:251666432;visibility:visible;mso-wrap-style:square;mso-width-percent:0;mso-height-percent:0;mso-wrap-distance-left:9pt;mso-wrap-distance-top:3.6pt;mso-wrap-distance-right:9pt;mso-wrap-distance-bottom:3.6pt;mso-position-horizontal:left;mso-position-horizontal-relative:margin;mso-position-vertical:absolute;mso-position-vertical-relative:text;mso-width-percent:0;mso-height-percent:0;mso-width-relative:margin;mso-height-relative:margin;v-text-anchor:top" o:gfxdata="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">
+                <v:textbox>
+                  <w:txbxContent>
+                    <w:p>
+                      <w:pPr>
+                        <w:spacing w:after="0" w:line="240" w:lineRule="auto"/>
+                        <w:rPr>
+                          <w:rFonts w:ascii="Arial" w:eastAsia="Times New Roman" w:hAnsi="Arial" w:cs="Arial"/>
+                          <w:color w:val="000000"/>
+                          <w:sz w:val="24"/>
+                          <w:szCs w:val="24"/>
+                          <w:shd w:val="clear" w:color="auto" w:fill="FFFFFF"/>
+                        </w:rPr>
+                      </w:pPr>
+                      <w:r>
+                        <w:rPr>
+                          <w:rFonts w:ascii="Arial" w:eastAsia="Times New Roman" w:hAnsi="Arial" w:cs="Arial"/>
+                          <w:color w:val="000000"/>
+                          <w:sz w:val="24"/>
+                          <w:szCs w:val="24"/>
+                          <w:shd w:val="clear" w:color="auto" w:fill="FFFFFF"/>
+                        </w:rPr>
+                        <w:t xml:space="preserve">*Note: </w:t>
+                      </w:r>
+                      <w:r>
+                        <w:rPr>
+                          <w:rFonts w:ascii="Arial" w:eastAsia="Times New Roman" w:hAnsi="Arial" w:cs="Arial"/>
+                          <w:color w:val="000000"/>
+                          <w:sz w:val="24"/>
+                          <w:szCs w:val="24"/>
+                          <w:shd w:val="clear" w:color="auto" w:fill="FFFFFF"/>
+                        </w:rPr>
+                        <w:t xml:space="preserve">Skyline Batch can do more effective path replacement if the configuration is saved close to its files. If you plan to share configurations across many computers, it is recommended you save the configuration file next to one of the Skyline </w:t>
+                      </w:r>
+                      <w:proofErr w:type="gramStart"/>
+                      <w:r>
+                        <w:rPr>
+                          <w:rFonts w:ascii="Arial" w:eastAsia="Times New Roman" w:hAnsi="Arial" w:cs="Arial"/>
+                          <w:color w:val="000000"/>
+                          <w:sz w:val="24"/>
+                          <w:szCs w:val="24"/>
+                          <w:shd w:val="clear" w:color="auto" w:fill="FFFFFF"/>
+                        </w:rPr>
+                        <w:t>template</w:t>
+                      </w:r>
+                      <w:proofErr w:type="gramEnd"/>
+                      <w:r>
+                        <w:rPr>
+                          <w:rFonts w:ascii="Arial" w:eastAsia="Times New Roman" w:hAnsi="Arial" w:cs="Arial"/>
+                          <w:color w:val="000000"/>
+                          <w:sz w:val="24"/>
+                          <w:szCs w:val="24"/>
+                          <w:shd w:val="clear" w:color="auto" w:fill="FFFFFF"/>
+                        </w:rPr>
+                        <w:t xml:space="preserve"> files.</w:t>
+                      </w:r>
+                    </w:p>
+                    <w:p/>
+                  </w:txbxContent>
+                </v:textbox>
+                <w10:wrap type="square" anchorx="margin"/>
+              </v:shape>
+            </w:pict>
+          </mc:Fallback>
+        </mc:AlternateContent>
+      </w:r>
+      <w:r>
+        <w:rPr>
           <w:rFonts w:ascii="Arial" w:eastAsia="Times New Roman" w:hAnsi="Arial" w:cs="Arial"/>
           <w:noProof/>
           <w:color w:val="000000"/>
@@ -5625,7 +6396,7 @@
                     <pic:cNvPicPr/>
                   </pic:nvPicPr>
                   <pic:blipFill>
-                    <a:blip r:embed="rId17"/>
+                    <a:blip r:embed="rId23"/>
                     <a:stretch>
                       <a:fillRect/>
                     </a:stretch>
@@ -5709,54 +6480,6 @@
           <w:szCs w:val="24"/>
         </w:rPr>
       </w:pPr>
-    </w:p>
-    <w:p>
-      <w:pPr>
-        <w:shd w:val="clear" w:color="auto" w:fill="FFFFFF"/>
-        <w:spacing w:before="199" w:after="199" w:line="240" w:lineRule="auto"/>
-        <w:outlineLvl w:val="2"/>
-        <w:rPr>
-          <w:rFonts w:ascii="Arial" w:eastAsia="Times New Roman" w:hAnsi="Arial" w:cs="Arial"/>
-          <w:b/>
-          <w:bCs/>
-          <w:caps/>
-          <w:color w:val="000000"/>
-          <w:sz w:val="24"/>
-          <w:szCs w:val="24"/>
-        </w:rPr>
-      </w:pPr>
-    </w:p>
-    <w:p>
-      <w:pPr>
-        <w:shd w:val="clear" w:color="auto" w:fill="FFFFFF"/>
-        <w:spacing w:before="199" w:after="199" w:line="240" w:lineRule="auto"/>
-        <w:outlineLvl w:val="2"/>
-        <w:rPr>
-          <w:rFonts w:ascii="Arial" w:eastAsia="Times New Roman" w:hAnsi="Arial" w:cs="Arial"/>
-          <w:b/>
-          <w:bCs/>
-          <w:caps/>
-          <w:color w:val="000000"/>
-          <w:sz w:val="24"/>
-          <w:szCs w:val="24"/>
-        </w:rPr>
-      </w:pPr>
-    </w:p>
-    <w:p>
-      <w:pPr>
-        <w:shd w:val="clear" w:color="auto" w:fill="FFFFFF"/>
-        <w:spacing w:before="199" w:after="199" w:line="240" w:lineRule="auto"/>
-        <w:outlineLvl w:val="2"/>
-        <w:rPr>
-          <w:rFonts w:ascii="Arial" w:eastAsia="Times New Roman" w:hAnsi="Arial" w:cs="Arial"/>
-          <w:b/>
-          <w:bCs/>
-          <w:caps/>
-          <w:color w:val="000000"/>
-          <w:sz w:val="24"/>
-          <w:szCs w:val="24"/>
-        </w:rPr>
-      </w:pPr>
       <w:r>
         <w:rPr>
           <w:rFonts w:ascii="Arial" w:eastAsia="Times New Roman" w:hAnsi="Arial" w:cs="Arial"/>
@@ -5823,7 +6546,7 @@
                     <pic:cNvPicPr/>
                   </pic:nvPicPr>
                   <pic:blipFill>
-                    <a:blip r:embed="rId18"/>
+                    <a:blip r:embed="rId24"/>
                     <a:stretch>
                       <a:fillRect/>
                     </a:stretch>
@@ -6064,7 +6787,7 @@
                     <pic:cNvPicPr/>
                   </pic:nvPicPr>
                   <pic:blipFill>
-                    <a:blip r:embed="rId19"/>
+                    <a:blip r:embed="rId25"/>
                     <a:stretch>
                       <a:fillRect/>
                     </a:stretch>
@@ -6187,6 +6910,7 @@
       <w:r>
         <w:rPr>
           <w:rFonts w:ascii="Arial" w:eastAsia="Times New Roman" w:hAnsi="Arial" w:cs="Arial"/>
+          <w:noProof/>
           <w:color w:val="000000"/>
           <w:sz w:val="24"/>
           <w:szCs w:val="24"/>
@@ -6208,7 +6932,7 @@
                     <pic:cNvPicPr/>
                   </pic:nvPicPr>
                   <pic:blipFill>
-                    <a:blip r:embed="rId20"/>
+                    <a:blip r:embed="rId26"/>
                     <a:stretch>
                       <a:fillRect/>
                     </a:stretch>
@@ -6790,7 +7514,7 @@
                     <pic:cNvPicPr/>
                   </pic:nvPicPr>
                   <pic:blipFill>
-                    <a:blip r:embed="rId21"/>
+                    <a:blip r:embed="rId27"/>
                     <a:stretch>
                       <a:fillRect/>
                     </a:stretch>
@@ -6845,7 +7569,7 @@
                     <pic:cNvPicPr/>
                   </pic:nvPicPr>
                   <pic:blipFill rotWithShape="1">
-                    <a:blip r:embed="rId22"/>
+                    <a:blip r:embed="rId28"/>
                     <a:srcRect b="24971"/>
                     <a:stretch/>
                   </pic:blipFill>
@@ -7607,6 +8331,7 @@
       <w:r>
         <w:rPr>
           <w:rFonts w:ascii="Arial" w:eastAsia="Times New Roman" w:hAnsi="Arial" w:cs="Arial"/>
+          <w:noProof/>
           <w:color w:val="000000"/>
           <w:sz w:val="24"/>
           <w:szCs w:val="24"/>
@@ -7628,7 +8353,7 @@
                     <pic:cNvPicPr/>
                   </pic:nvPicPr>
                   <pic:blipFill>
-                    <a:blip r:embed="rId23"/>
+                    <a:blip r:embed="rId29"/>
                     <a:stretch>
                       <a:fillRect/>
                     </a:stretch>
@@ -8103,6 +8828,7 @@
       <w:r>
         <w:rPr>
           <w:rFonts w:ascii="Arial" w:eastAsia="Times New Roman" w:hAnsi="Arial" w:cs="Arial"/>
+          <w:noProof/>
           <w:color w:val="000000"/>
           <w:sz w:val="24"/>
           <w:szCs w:val="24"/>
@@ -8124,7 +8850,7 @@
                     <pic:cNvPicPr/>
                   </pic:nvPicPr>
                   <pic:blipFill>
-                    <a:blip r:embed="rId24"/>
+                    <a:blip r:embed="rId30"/>
                     <a:stretch>
                       <a:fillRect/>
                     </a:stretch>
@@ -8249,8 +8975,8 @@
           <w:shd w:val="clear" w:color="auto" w:fill="FFFFFF"/>
         </w:rPr>
         <w:pict w14:anchorId="56736D53">
-          <v:shape id="Picture 23" o:spid="_x0000_i1025" type="#_x0000_t75" style="width:15pt;height:14.25pt;visibility:visible;mso-wrap-style:square" o:bullet="t">
-            <v:imagedata r:id="rId25" o:title=""/>
+          <v:shape id="Picture 23" o:spid="_x0000_i1026" type="#_x0000_t75" style="width:14.25pt;height:14.25pt;visibility:visible;mso-wrap-style:square" o:bullet="t">
+            <v:imagedata r:id="rId31" o:title=""/>
           </v:shape>
         </w:pict>
       </w:r>
@@ -8308,6 +9034,7 @@
       <w:r>
         <w:rPr>
           <w:rFonts w:ascii="Arial" w:eastAsia="Times New Roman" w:hAnsi="Arial" w:cs="Arial"/>
+          <w:noProof/>
           <w:color w:val="000000"/>
           <w:sz w:val="24"/>
           <w:szCs w:val="24"/>
@@ -8329,7 +9056,7 @@
                     <pic:cNvPicPr/>
                   </pic:nvPicPr>
                   <pic:blipFill>
-                    <a:blip r:embed="rId26"/>
+                    <a:blip r:embed="rId32"/>
                     <a:stretch>
                       <a:fillRect/>
                     </a:stretch>
@@ -8387,6 +9114,7 @@
       <w:r>
         <w:rPr>
           <w:rFonts w:ascii="Arial" w:eastAsia="Times New Roman" w:hAnsi="Arial" w:cs="Arial"/>
+          <w:noProof/>
           <w:color w:val="000000"/>
           <w:sz w:val="24"/>
           <w:szCs w:val="24"/>
@@ -8408,7 +9136,7 @@
                     <pic:cNvPicPr/>
                   </pic:nvPicPr>
                   <pic:blipFill>
-                    <a:blip r:embed="rId27"/>
+                    <a:blip r:embed="rId33"/>
                     <a:stretch>
                       <a:fillRect/>
                     </a:stretch>
@@ -8461,8 +9189,58 @@
 </w:document>
 </file>
 
+<file path=word/endnotes.xml><?xml version="1.0" encoding="utf-8"?>
+<w:endnotes xmlns:wpc="http://schemas.microsoft.com/office/word/2010/wordprocessingCanvas" xmlns:cx="http://schemas.microsoft.com/office/drawing/2014/chartex" xmlns:cx1="http://schemas.microsoft.com/office/drawing/2015/9/8/chartex" xmlns:cx2="http://schemas.microsoft.com/office/drawing/2015/10/21/chartex" xmlns:cx3="http://schemas.microsoft.com/office/drawing/2016/5/9/chartex" xmlns:cx4="http://schemas.microsoft.com/office/drawing/2016/5/10/chartex" xmlns:cx5="http://schemas.microsoft.com/office/drawing/2016/5/11/chartex" xmlns:cx6="http://schemas.microsoft.com/office/drawing/2016/5/12/chartex" xmlns:cx7="http://schemas.microsoft.com/office/drawing/2016/5/13/chartex" xmlns:cx8="http://schemas.microsoft.com/office/drawing/2016/5/14/chartex" xmlns:mc="http://schemas.openxmlformats.org/markup-compatibility/2006" xmlns:aink="http://schemas.microsoft.com/office/drawing/2016/ink" xmlns:am3d="http://schemas.microsoft.com/office/drawing/2017/model3d" xmlns:o="urn:schemas-microsoft-com:office:office" xmlns:r="http://schemas.openxmlformats.org/officeDocument/2006/relationships" xmlns:m="http://schemas.openxmlformats.org/officeDocument/2006/math" xmlns:v="urn:schemas-microsoft-com:vml" xmlns:wp14="http://schemas.microsoft.com/office/word/2010/wordprocessingDrawing" xmlns:wp="http://schemas.openxmlformats.org/drawingml/2006/wordprocessingDrawing" xmlns:w10="urn:schemas-microsoft-com:office:word" xmlns:w="http://schemas.openxmlformats.org/wordprocessingml/2006/main" xmlns:w14="http://schemas.microsoft.com/office/word/2010/wordml" xmlns:w15="http://schemas.microsoft.com/office/word/2012/wordml" xmlns:w16cex="http://schemas.microsoft.com/office/word/2018/wordml/cex" xmlns:w16cid="http://schemas.microsoft.com/office/word/2016/wordml/cid" xmlns:w16="http://schemas.microsoft.com/office/word/2018/wordml" xmlns:w16sdtdh="http://schemas.microsoft.com/office/word/2020/wordml/sdtdatahash" xmlns:w16se="http://schemas.microsoft.com/office/word/2015/wordml/symex" xmlns:wpg="http://schemas.microsoft.com/office/word/2010/wordprocessingGroup" xmlns:wpi="http://schemas.microsoft.com/office/word/2010/wordprocessingInk" xmlns:wne="http://schemas.microsoft.com/office/word/2006/wordml" xmlns:wps="http://schemas.microsoft.com/office/word/2010/wordprocessingShape" mc:Ignorable="w14 w15 w16se w16cid w16 w16cex w16sdtdh wp14">
+  <w:endnote w:type="separator" w:id="-1">
+    <w:p>
+      <w:pPr>
+        <w:spacing w:after="0" w:line="240" w:lineRule="auto"/>
+      </w:pPr>
+      <w:r>
+        <w:separator/>
+      </w:r>
+    </w:p>
+  </w:endnote>
+  <w:endnote w:type="continuationSeparator" w:id="0">
+    <w:p>
+      <w:pPr>
+        <w:spacing w:after="0" w:line="240" w:lineRule="auto"/>
+      </w:pPr>
+      <w:r>
+        <w:continuationSeparator/>
+      </w:r>
+    </w:p>
+  </w:endnote>
+</w:endnotes>
+</file>
+
+<file path=word/footnotes.xml><?xml version="1.0" encoding="utf-8"?>
+<w:footnotes xmlns:wpc="http://schemas.microsoft.com/office/word/2010/wordprocessingCanvas" xmlns:cx="http://schemas.microsoft.com/office/drawing/2014/chartex" xmlns:cx1="http://schemas.microsoft.com/office/drawing/2015/9/8/chartex" xmlns:cx2="http://schemas.microsoft.com/office/drawing/2015/10/21/chartex" xmlns:cx3="http://schemas.microsoft.com/office/drawing/2016/5/9/chartex" xmlns:cx4="http://schemas.microsoft.com/office/drawing/2016/5/10/chartex" xmlns:cx5="http://schemas.microsoft.com/office/drawing/2016/5/11/chartex" xmlns:cx6="http://schemas.microsoft.com/office/drawing/2016/5/12/chartex" xmlns:cx7="http://schemas.microsoft.com/office/drawing/2016/5/13/chartex" xmlns:cx8="http://schemas.microsoft.com/office/drawing/2016/5/14/chartex" xmlns:mc="http://schemas.openxmlformats.org/markup-compatibility/2006" xmlns:aink="http://schemas.microsoft.com/office/drawing/2016/ink" xmlns:am3d="http://schemas.microsoft.com/office/drawing/2017/model3d" xmlns:o="urn:schemas-microsoft-com:office:office" xmlns:r="http://schemas.openxmlformats.org/officeDocument/2006/relationships" xmlns:m="http://schemas.openxmlformats.org/officeDocument/2006/math" xmlns:v="urn:schemas-microsoft-com:vml" xmlns:wp14="http://schemas.microsoft.com/office/word/2010/wordprocessingDrawing" xmlns:wp="http://schemas.openxmlformats.org/drawingml/2006/wordprocessingDrawing" xmlns:w10="urn:schemas-microsoft-com:office:word" xmlns:w="http://schemas.openxmlformats.org/wordprocessingml/2006/main" xmlns:w14="http://schemas.microsoft.com/office/word/2010/wordml" xmlns:w15="http://schemas.microsoft.com/office/word/2012/wordml" xmlns:w16cex="http://schemas.microsoft.com/office/word/2018/wordml/cex" xmlns:w16cid="http://schemas.microsoft.com/office/word/2016/wordml/cid" xmlns:w16="http://schemas.microsoft.com/office/word/2018/wordml" xmlns:w16sdtdh="http://schemas.microsoft.com/office/word/2020/wordml/sdtdatahash" xmlns:w16se="http://schemas.microsoft.com/office/word/2015/wordml/symex" xmlns:wpg="http://schemas.microsoft.com/office/word/2010/wordprocessingGroup" xmlns:wpi="http://schemas.microsoft.com/office/word/2010/wordprocessingInk" xmlns:wne="http://schemas.microsoft.com/office/word/2006/wordml" xmlns:wps="http://schemas.microsoft.com/office/word/2010/wordprocessingShape" mc:Ignorable="w14 w15 w16se w16cid w16 w16cex w16sdtdh wp14">
+  <w:footnote w:type="separator" w:id="-1">
+    <w:p>
+      <w:pPr>
+        <w:spacing w:after="0" w:line="240" w:lineRule="auto"/>
+      </w:pPr>
+      <w:r>
+        <w:separator/>
+      </w:r>
+    </w:p>
+  </w:footnote>
+  <w:footnote w:type="continuationSeparator" w:id="0">
+    <w:p>
+      <w:pPr>
+        <w:spacing w:after="0" w:line="240" w:lineRule="auto"/>
+      </w:pPr>
+      <w:r>
+        <w:continuationSeparator/>
+      </w:r>
+    </w:p>
+  </w:footnote>
+</w:footnotes>
+</file>
+
 <file path=word/numbering.xml><?xml version="1.0" encoding="utf-8"?>
-<w:numbering xmlns:wpc="http://schemas.microsoft.com/office/word/2010/wordprocessingCanvas" xmlns:cx="http://schemas.microsoft.com/office/drawing/2014/chartex" xmlns:cx1="http://schemas.microsoft.com/office/drawing/2015/9/8/chartex" xmlns:cx2="http://schemas.microsoft.com/office/drawing/2015/10/21/chartex" xmlns:cx3="http://schemas.microsoft.com/office/drawing/2016/5/9/chartex" xmlns:cx4="http://schemas.microsoft.com/office/drawing/2016/5/10/chartex" xmlns:cx5="http://schemas.microsoft.com/office/drawing/2016/5/11/chartex" xmlns:cx6="http://schemas.microsoft.com/office/drawing/2016/5/12/chartex" xmlns:cx7="http://schemas.microsoft.com/office/drawing/2016/5/13/chartex" xmlns:cx8="http://schemas.microsoft.com/office/drawing/2016/5/14/chartex" xmlns:mc="http://schemas.openxmlformats.org/markup-compatibility/2006" xmlns:aink="http://schemas.microsoft.com/office/drawing/2016/ink" xmlns:am3d="http://schemas.microsoft.com/office/drawing/2017/model3d" xmlns:o="urn:schemas-microsoft-com:office:office" xmlns:r="http://schemas.openxmlformats.org/officeDocument/2006/relationships" xmlns:m="http://schemas.openxmlformats.org/officeDocument/2006/math" xmlns:v="urn:schemas-microsoft-com:vml" xmlns:wp14="http://schemas.microsoft.com/office/word/2010/wordprocessingDrawing" xmlns:wp="http://schemas.openxmlformats.org/drawingml/2006/wordprocessingDrawing" xmlns:w10="urn:schemas-microsoft-com:office:word" xmlns:w="http://schemas.openxmlformats.org/wordprocessingml/2006/main" xmlns:w14="http://schemas.microsoft.com/office/word/2010/wordml" xmlns:w15="http://schemas.microsoft.com/office/word/2012/wordml" xmlns:w16cex="http://schemas.microsoft.com/office/word/2018/wordml/cex" xmlns:w16cid="http://schemas.microsoft.com/office/word/2016/wordml/cid" xmlns:w16="http://schemas.microsoft.com/office/word/2018/wordml" xmlns:w16se="http://schemas.microsoft.com/office/word/2015/wordml/symex" xmlns:wpg="http://schemas.microsoft.com/office/word/2010/wordprocessingGroup" xmlns:wpi="http://schemas.microsoft.com/office/word/2010/wordprocessingInk" xmlns:wne="http://schemas.microsoft.com/office/word/2006/wordml" xmlns:wps="http://schemas.microsoft.com/office/word/2010/wordprocessingShape" mc:Ignorable="w14 w15 w16se w16cid w16 w16cex wp14">
+<w:numbering xmlns:wpc="http://schemas.microsoft.com/office/word/2010/wordprocessingCanvas" xmlns:cx="http://schemas.microsoft.com/office/drawing/2014/chartex" xmlns:cx1="http://schemas.microsoft.com/office/drawing/2015/9/8/chartex" xmlns:cx2="http://schemas.microsoft.com/office/drawing/2015/10/21/chartex" xmlns:cx3="http://schemas.microsoft.com/office/drawing/2016/5/9/chartex" xmlns:cx4="http://schemas.microsoft.com/office/drawing/2016/5/10/chartex" xmlns:cx5="http://schemas.microsoft.com/office/drawing/2016/5/11/chartex" xmlns:cx6="http://schemas.microsoft.com/office/drawing/2016/5/12/chartex" xmlns:cx7="http://schemas.microsoft.com/office/drawing/2016/5/13/chartex" xmlns:cx8="http://schemas.microsoft.com/office/drawing/2016/5/14/chartex" xmlns:mc="http://schemas.openxmlformats.org/markup-compatibility/2006" xmlns:aink="http://schemas.microsoft.com/office/drawing/2016/ink" xmlns:am3d="http://schemas.microsoft.com/office/drawing/2017/model3d" xmlns:o="urn:schemas-microsoft-com:office:office" xmlns:r="http://schemas.openxmlformats.org/officeDocument/2006/relationships" xmlns:m="http://schemas.openxmlformats.org/officeDocument/2006/math" xmlns:v="urn:schemas-microsoft-com:vml" xmlns:wp14="http://schemas.microsoft.com/office/word/2010/wordprocessingDrawing" xmlns:wp="http://schemas.openxmlformats.org/drawingml/2006/wordprocessingDrawing" xmlns:w10="urn:schemas-microsoft-com:office:word" xmlns:w="http://schemas.openxmlformats.org/wordprocessingml/2006/main" xmlns:w14="http://schemas.microsoft.com/office/word/2010/wordml" xmlns:w15="http://schemas.microsoft.com/office/word/2012/wordml" xmlns:w16cex="http://schemas.microsoft.com/office/word/2018/wordml/cex" xmlns:w16cid="http://schemas.microsoft.com/office/word/2016/wordml/cid" xmlns:w16="http://schemas.microsoft.com/office/word/2018/wordml" xmlns:w16sdtdh="http://schemas.microsoft.com/office/word/2020/wordml/sdtdatahash" xmlns:w16se="http://schemas.microsoft.com/office/word/2015/wordml/symex" xmlns:wpg="http://schemas.microsoft.com/office/word/2010/wordprocessingGroup" xmlns:wpi="http://schemas.microsoft.com/office/word/2010/wordprocessingInk" xmlns:wne="http://schemas.microsoft.com/office/word/2006/wordml" xmlns:wps="http://schemas.microsoft.com/office/word/2010/wordprocessingShape" mc:Ignorable="w14 w15 w16se w16cid w16 w16cex w16sdtdh wp14">
   <w:numPicBullet w:numPicBulletId="0">
     <w:pict>
       <v:shapetype id="_x0000_t75" coordsize="21600,21600" o:spt="75" o:preferrelative="t" path="m@4@5l@4@11@9@11@9@5xe" filled="f" stroked="f">
@@ -8484,12 +9262,160 @@
         <v:path o:extrusionok="f" gradientshapeok="t" o:connecttype="rect"/>
         <o:lock v:ext="edit" aspectratio="t"/>
       </v:shapetype>
-      <v:shape id="_x0000_i1052" type="#_x0000_t75" style="width:15pt;height:14.25pt;visibility:visible;mso-wrap-style:square" o:bullet="t">
+      <v:shape id="_x0000_i5122" type="#_x0000_t75" style="width:14.25pt;height:14.25pt;visibility:visible;mso-wrap-style:square" o:bullet="t">
         <v:imagedata r:id="rId1" o:title=""/>
       </v:shape>
     </w:pict>
   </w:numPicBullet>
+  <w:numPicBullet w:numPicBulletId="1">
+    <w:pict>
+      <v:shape id="_x0000_i5123" type="#_x0000_t75" style="width:15.75pt;height:15.75pt;visibility:visible;mso-wrap-style:square" o:bullet="t">
+        <v:imagedata r:id="rId2" o:title=""/>
+      </v:shape>
+    </w:pict>
+  </w:numPicBullet>
   <w:abstractNum w:abstractNumId="0" w15:restartNumberingAfterBreak="0">
+    <w:nsid w:val="21DA732D"/>
+    <w:multiLevelType w:val="hybridMultilevel"/>
+    <w:tmpl w:val="B838F5EA"/>
+    <w:lvl w:ilvl="0" w:tplc="B8901818">
+      <w:start w:val="1"/>
+      <w:numFmt w:val="bullet"/>
+      <w:lvlText w:val=""/>
+      <w:lvlPicBulletId w:val="1"/>
+      <w:lvlJc w:val="left"/>
+      <w:pPr>
+        <w:tabs>
+          <w:tab w:val="num" w:pos="720"/>
+        </w:tabs>
+        <w:ind w:left="720" w:hanging="360"/>
+      </w:pPr>
+      <w:rPr>
+        <w:rFonts w:ascii="Symbol" w:hAnsi="Symbol" w:hint="default"/>
+      </w:rPr>
+    </w:lvl>
+    <w:lvl w:ilvl="1" w:tplc="8F9CC320" w:tentative="1">
+      <w:start w:val="1"/>
+      <w:numFmt w:val="bullet"/>
+      <w:lvlText w:val=""/>
+      <w:lvlJc w:val="left"/>
+      <w:pPr>
+        <w:tabs>
+          <w:tab w:val="num" w:pos="1440"/>
+        </w:tabs>
+        <w:ind w:left="1440" w:hanging="360"/>
+      </w:pPr>
+      <w:rPr>
+        <w:rFonts w:ascii="Symbol" w:hAnsi="Symbol" w:hint="default"/>
+      </w:rPr>
+    </w:lvl>
+    <w:lvl w:ilvl="2" w:tplc="3502FDC4" w:tentative="1">
+      <w:start w:val="1"/>
+      <w:numFmt w:val="bullet"/>
+      <w:lvlText w:val=""/>
+      <w:lvlJc w:val="left"/>
+      <w:pPr>
+        <w:tabs>
+          <w:tab w:val="num" w:pos="2160"/>
+        </w:tabs>
+        <w:ind w:left="2160" w:hanging="360"/>
+      </w:pPr>
+      <w:rPr>
+        <w:rFonts w:ascii="Symbol" w:hAnsi="Symbol" w:hint="default"/>
+      </w:rPr>
+    </w:lvl>
+    <w:lvl w:ilvl="3" w:tplc="DC7E5192" w:tentative="1">
+      <w:start w:val="1"/>
+      <w:numFmt w:val="bullet"/>
+      <w:lvlText w:val=""/>
+      <w:lvlJc w:val="left"/>
+      <w:pPr>
+        <w:tabs>
+          <w:tab w:val="num" w:pos="2880"/>
+        </w:tabs>
+        <w:ind w:left="2880" w:hanging="360"/>
+      </w:pPr>
+      <w:rPr>
+        <w:rFonts w:ascii="Symbol" w:hAnsi="Symbol" w:hint="default"/>
+      </w:rPr>
+    </w:lvl>
+    <w:lvl w:ilvl="4" w:tplc="A224BB5A" w:tentative="1">
+      <w:start w:val="1"/>
+      <w:numFmt w:val="bullet"/>
+      <w:lvlText w:val=""/>
+      <w:lvlJc w:val="left"/>
+      <w:pPr>
+        <w:tabs>
+          <w:tab w:val="num" w:pos="3600"/>
+        </w:tabs>
+        <w:ind w:left="3600" w:hanging="360"/>
+      </w:pPr>
+      <w:rPr>
+        <w:rFonts w:ascii="Symbol" w:hAnsi="Symbol" w:hint="default"/>
+      </w:rPr>
+    </w:lvl>
+    <w:lvl w:ilvl="5" w:tplc="25269D6A" w:tentative="1">
+      <w:start w:val="1"/>
+      <w:numFmt w:val="bullet"/>
+      <w:lvlText w:val=""/>
+      <w:lvlJc w:val="left"/>
+      <w:pPr>
+        <w:tabs>
+          <w:tab w:val="num" w:pos="4320"/>
+        </w:tabs>
+        <w:ind w:left="4320" w:hanging="360"/>
+      </w:pPr>
+      <w:rPr>
+        <w:rFonts w:ascii="Symbol" w:hAnsi="Symbol" w:hint="default"/>
+      </w:rPr>
+    </w:lvl>
+    <w:lvl w:ilvl="6" w:tplc="7AC8DF08" w:tentative="1">
+      <w:start w:val="1"/>
+      <w:numFmt w:val="bullet"/>
+      <w:lvlText w:val=""/>
+      <w:lvlJc w:val="left"/>
+      <w:pPr>
+        <w:tabs>
+          <w:tab w:val="num" w:pos="5040"/>
+        </w:tabs>
+        <w:ind w:left="5040" w:hanging="360"/>
+      </w:pPr>
+      <w:rPr>
+        <w:rFonts w:ascii="Symbol" w:hAnsi="Symbol" w:hint="default"/>
+      </w:rPr>
+    </w:lvl>
+    <w:lvl w:ilvl="7" w:tplc="B74EAAF6" w:tentative="1">
+      <w:start w:val="1"/>
+      <w:numFmt w:val="bullet"/>
+      <w:lvlText w:val=""/>
+      <w:lvlJc w:val="left"/>
+      <w:pPr>
+        <w:tabs>
+          <w:tab w:val="num" w:pos="5760"/>
+        </w:tabs>
+        <w:ind w:left="5760" w:hanging="360"/>
+      </w:pPr>
+      <w:rPr>
+        <w:rFonts w:ascii="Symbol" w:hAnsi="Symbol" w:hint="default"/>
+      </w:rPr>
+    </w:lvl>
+    <w:lvl w:ilvl="8" w:tplc="4DA067F8" w:tentative="1">
+      <w:start w:val="1"/>
+      <w:numFmt w:val="bullet"/>
+      <w:lvlText w:val=""/>
+      <w:lvlJc w:val="left"/>
+      <w:pPr>
+        <w:tabs>
+          <w:tab w:val="num" w:pos="6480"/>
+        </w:tabs>
+        <w:ind w:left="6480" w:hanging="360"/>
+      </w:pPr>
+      <w:rPr>
+        <w:rFonts w:ascii="Symbol" w:hAnsi="Symbol" w:hint="default"/>
+      </w:rPr>
+    </w:lvl>
+  </w:abstractNum>
+  <w:abstractNum w:abstractNumId="1" w15:restartNumberingAfterBreak="0">
     <w:nsid w:val="30A619ED"/>
     <w:multiLevelType w:val="multilevel"/>
     <w:tmpl w:val="8AE26794"/>
@@ -8638,7 +9564,7 @@
       </w:rPr>
     </w:lvl>
   </w:abstractNum>
-  <w:abstractNum w:abstractNumId="1" w15:restartNumberingAfterBreak="0">
+  <w:abstractNum w:abstractNumId="2" w15:restartNumberingAfterBreak="0">
     <w:nsid w:val="521236B7"/>
     <w:multiLevelType w:val="hybridMultilevel"/>
     <w:tmpl w:val="72D864B8"/>
@@ -8727,7 +9653,7 @@
       </w:pPr>
     </w:lvl>
   </w:abstractNum>
-  <w:abstractNum w:abstractNumId="2" w15:restartNumberingAfterBreak="0">
+  <w:abstractNum w:abstractNumId="3" w15:restartNumberingAfterBreak="0">
     <w:nsid w:val="7C854F53"/>
     <w:multiLevelType w:val="hybridMultilevel"/>
     <w:tmpl w:val="C1C65BDE"/>
@@ -8869,19 +9795,22 @@
     </w:lvl>
   </w:abstractNum>
   <w:num w:numId="1">
-    <w:abstractNumId w:val="0"/>
+    <w:abstractNumId w:val="1"/>
   </w:num>
   <w:num w:numId="2">
-    <w:abstractNumId w:val="1"/>
+    <w:abstractNumId w:val="2"/>
   </w:num>
   <w:num w:numId="3">
-    <w:abstractNumId w:val="2"/>
+    <w:abstractNumId w:val="3"/>
+  </w:num>
+  <w:num w:numId="4">
+    <w:abstractNumId w:val="0"/>
   </w:num>
 </w:numbering>
 </file>
 
 <file path=word/styles.xml><?xml version="1.0" encoding="utf-8"?>
-<w:styles xmlns:mc="http://schemas.openxmlformats.org/markup-compatibility/2006" xmlns:r="http://schemas.openxmlformats.org/officeDocument/2006/relationships" xmlns:w="http://schemas.openxmlformats.org/wordprocessingml/2006/main" xmlns:w14="http://schemas.microsoft.com/office/word/2010/wordml" xmlns:w15="http://schemas.microsoft.com/office/word/2012/wordml" xmlns:w16cex="http://schemas.microsoft.com/office/word/2018/wordml/cex" xmlns:w16cid="http://schemas.microsoft.com/office/word/2016/wordml/cid" xmlns:w16="http://schemas.microsoft.com/office/word/2018/wordml" xmlns:w16se="http://schemas.microsoft.com/office/word/2015/wordml/symex" mc:Ignorable="w14 w15 w16se w16cid w16 w16cex">
+<w:styles xmlns:mc="http://schemas.openxmlformats.org/markup-compatibility/2006" xmlns:r="http://schemas.openxmlformats.org/officeDocument/2006/relationships" xmlns:w="http://schemas.openxmlformats.org/wordprocessingml/2006/main" xmlns:w14="http://schemas.microsoft.com/office/word/2010/wordml" xmlns:w15="http://schemas.microsoft.com/office/word/2012/wordml" xmlns:w16cex="http://schemas.microsoft.com/office/word/2018/wordml/cex" xmlns:w16cid="http://schemas.microsoft.com/office/word/2016/wordml/cid" xmlns:w16="http://schemas.microsoft.com/office/word/2018/wordml" xmlns:w16sdtdh="http://schemas.microsoft.com/office/word/2020/wordml/sdtdatahash" xmlns:w16se="http://schemas.microsoft.com/office/word/2015/wordml/symex" mc:Ignorable="w14 w15 w16se w16cid w16 w16cex w16sdtdh">
   <w:docDefaults>
     <w:rPrDefault>
       <w:rPr>
@@ -9439,6 +10368,50 @@
       </w:tblBorders>
     </w:tblPr>
   </w:style>
+  <w:style w:type="paragraph" w:styleId="Header">
+    <w:name w:val="header"/>
+    <w:basedOn w:val="Normal"/>
+    <w:link w:val="HeaderChar"/>
+    <w:uiPriority w:val="99"/>
+    <w:unhideWhenUsed/>
+    <w:rsid w:val="00E4429B"/>
+    <w:pPr>
+      <w:tabs>
+        <w:tab w:val="center" w:pos="4680"/>
+        <w:tab w:val="right" w:pos="9360"/>
+      </w:tabs>
+      <w:spacing w:after="0" w:line="240" w:lineRule="auto"/>
+    </w:pPr>
+  </w:style>
+  <w:style w:type="character" w:customStyle="1" w:styleId="HeaderChar">
+    <w:name w:val="Header Char"/>
+    <w:basedOn w:val="DefaultParagraphFont"/>
+    <w:link w:val="Header"/>
+    <w:uiPriority w:val="99"/>
+    <w:rsid w:val="00E4429B"/>
+  </w:style>
+  <w:style w:type="paragraph" w:styleId="Footer">
+    <w:name w:val="footer"/>
+    <w:basedOn w:val="Normal"/>
+    <w:link w:val="FooterChar"/>
+    <w:uiPriority w:val="99"/>
+    <w:unhideWhenUsed/>
+    <w:rsid w:val="00E4429B"/>
+    <w:pPr>
+      <w:tabs>
+        <w:tab w:val="center" w:pos="4680"/>
+        <w:tab w:val="right" w:pos="9360"/>
+      </w:tabs>
+      <w:spacing w:after="0" w:line="240" w:lineRule="auto"/>
+    </w:pPr>
+  </w:style>
+  <w:style w:type="character" w:customStyle="1" w:styleId="FooterChar">
+    <w:name w:val="Footer Char"/>
+    <w:basedOn w:val="DefaultParagraphFont"/>
+    <w:link w:val="Footer"/>
+    <w:uiPriority w:val="99"/>
+    <w:rsid w:val="00E4429B"/>
+  </w:style>
 </w:styles>
 </file>
 

</xml_diff>

<commit_message>
Update clickOnce installer URLs
</commit_message>
<xml_diff>
--- a/pwiz_tools/Skyline/Documentation/Skyline Batch Documentation.docx
+++ b/pwiz_tools/Skyline/Documentation/Skyline Batch Documentation.docx
@@ -154,6 +154,7 @@
           <w:rFonts w:ascii="Arial" w:eastAsia="Times New Roman" w:hAnsi="Arial" w:cs="Arial"/>
           <w:b/>
           <w:bCs/>
+          <w:noProof/>
           <w:color w:val="000000"/>
           <w:sz w:val="24"/>
           <w:szCs w:val="24"/>
@@ -250,7 +251,27 @@
           <w:szCs w:val="24"/>
           <w:shd w:val="clear" w:color="auto" w:fill="FFFFFF"/>
         </w:rPr>
-        <w:t>Data can be in a file on the computer, or on an FTP server</w:t>
+        <w:t xml:space="preserve">Data can be in a </w:t>
+      </w:r>
+      <w:r>
+        <w:rPr>
+          <w:rFonts w:ascii="Arial" w:eastAsia="Times New Roman" w:hAnsi="Arial" w:cs="Arial"/>
+          <w:color w:val="000000"/>
+          <w:sz w:val="24"/>
+          <w:szCs w:val="24"/>
+          <w:shd w:val="clear" w:color="auto" w:fill="FFFFFF"/>
+        </w:rPr>
+        <w:t>folder</w:t>
+      </w:r>
+      <w:r>
+        <w:rPr>
+          <w:rFonts w:ascii="Arial" w:eastAsia="Times New Roman" w:hAnsi="Arial" w:cs="Arial"/>
+          <w:color w:val="000000"/>
+          <w:sz w:val="24"/>
+          <w:szCs w:val="24"/>
+          <w:shd w:val="clear" w:color="auto" w:fill="FFFFFF"/>
+        </w:rPr>
+        <w:t xml:space="preserve"> on the computer, or on an FTP server</w:t>
       </w:r>
       <w:r>
         <w:rPr>
@@ -564,7 +585,7 @@
           <w:szCs w:val="24"/>
           <w:shd w:val="clear" w:color="auto" w:fill="FFFFFF"/>
         </w:rPr>
-        <w:t>. Configurations do not need to export any reports (although this is necessary if you want to run R scripts on a report). If the configuration has no reports, the Skyline Batch run will finish after the previous step.</w:t>
+        <w:t>. Configurations do not need to export any reports (although this is necessary if you want to run R scripts). If the configuration has no reports, the Skyline Batch run will finish after the previous step.</w:t>
       </w:r>
     </w:p>
     <w:p>
@@ -787,6 +808,7 @@
       <w:r>
         <w:rPr>
           <w:rFonts w:ascii="Arial" w:eastAsia="Times New Roman" w:hAnsi="Arial" w:cs="Arial"/>
+          <w:noProof/>
           <w:color w:val="000000"/>
           <w:sz w:val="24"/>
           <w:szCs w:val="24"/>
@@ -1465,7 +1487,75 @@
                                 <w:szCs w:val="24"/>
                                 <w:shd w:val="clear" w:color="auto" w:fill="FFFFFF"/>
                               </w:rPr>
-                              <w:t>emplate file must be in the parent hierarchy of the analysis folder. (ie: If my Analysis folder is “C:\Users\myaccount\Documents\Analysis”, then my template file must be in “users,” “myaccount,” or “Documents”)</w:t>
+                              <w:t>emplate file must be in the parent hierarchy of the analysis folder. (</w:t>
+                            </w:r>
+                            <w:proofErr w:type="spellStart"/>
+                            <w:proofErr w:type="gramStart"/>
+                            <w:r>
+                              <w:rPr>
+                                <w:rFonts w:ascii="Arial" w:eastAsia="Times New Roman" w:hAnsi="Arial" w:cs="Arial"/>
+                                <w:color w:val="000000"/>
+                                <w:sz w:val="24"/>
+                                <w:szCs w:val="24"/>
+                                <w:shd w:val="clear" w:color="auto" w:fill="FFFFFF"/>
+                              </w:rPr>
+                              <w:t>ie</w:t>
+                            </w:r>
+                            <w:proofErr w:type="spellEnd"/>
+                            <w:proofErr w:type="gramEnd"/>
+                            <w:r>
+                              <w:rPr>
+                                <w:rFonts w:ascii="Arial" w:eastAsia="Times New Roman" w:hAnsi="Arial" w:cs="Arial"/>
+                                <w:color w:val="000000"/>
+                                <w:sz w:val="24"/>
+                                <w:szCs w:val="24"/>
+                                <w:shd w:val="clear" w:color="auto" w:fill="FFFFFF"/>
+                              </w:rPr>
+                              <w:t>: If my Analysis folder is “C:\Users\</w:t>
+                            </w:r>
+                            <w:proofErr w:type="spellStart"/>
+                            <w:r>
+                              <w:rPr>
+                                <w:rFonts w:ascii="Arial" w:eastAsia="Times New Roman" w:hAnsi="Arial" w:cs="Arial"/>
+                                <w:color w:val="000000"/>
+                                <w:sz w:val="24"/>
+                                <w:szCs w:val="24"/>
+                                <w:shd w:val="clear" w:color="auto" w:fill="FFFFFF"/>
+                              </w:rPr>
+                              <w:t>myaccount</w:t>
+                            </w:r>
+                            <w:proofErr w:type="spellEnd"/>
+                            <w:r>
+                              <w:rPr>
+                                <w:rFonts w:ascii="Arial" w:eastAsia="Times New Roman" w:hAnsi="Arial" w:cs="Arial"/>
+                                <w:color w:val="000000"/>
+                                <w:sz w:val="24"/>
+                                <w:szCs w:val="24"/>
+                                <w:shd w:val="clear" w:color="auto" w:fill="FFFFFF"/>
+                              </w:rPr>
+                              <w:t>\Documents\Analysis”, then my template file must be in “users,” “</w:t>
+                            </w:r>
+                            <w:proofErr w:type="spellStart"/>
+                            <w:r>
+                              <w:rPr>
+                                <w:rFonts w:ascii="Arial" w:eastAsia="Times New Roman" w:hAnsi="Arial" w:cs="Arial"/>
+                                <w:color w:val="000000"/>
+                                <w:sz w:val="24"/>
+                                <w:szCs w:val="24"/>
+                                <w:shd w:val="clear" w:color="auto" w:fill="FFFFFF"/>
+                              </w:rPr>
+                              <w:t>myaccount</w:t>
+                            </w:r>
+                            <w:proofErr w:type="spellEnd"/>
+                            <w:r>
+                              <w:rPr>
+                                <w:rFonts w:ascii="Arial" w:eastAsia="Times New Roman" w:hAnsi="Arial" w:cs="Arial"/>
+                                <w:color w:val="000000"/>
+                                <w:sz w:val="24"/>
+                                <w:szCs w:val="24"/>
+                                <w:shd w:val="clear" w:color="auto" w:fill="FFFFFF"/>
+                              </w:rPr>
+                              <w:t>,” or “Documents”)</w:t>
                             </w:r>
                             <w:r>
                               <w:rPr>
@@ -1544,7 +1634,75 @@
                           <w:szCs w:val="24"/>
                           <w:shd w:val="clear" w:color="auto" w:fill="FFFFFF"/>
                         </w:rPr>
-                        <w:t>emplate file must be in the parent hierarchy of the analysis folder. (ie: If my Analysis folder is “C:\Users\myaccount\Documents\Analysis”, then my template file must be in “users,” “myaccount,” or “Documents”)</w:t>
+                        <w:t>emplate file must be in the parent hierarchy of the analysis folder. (</w:t>
+                      </w:r>
+                      <w:proofErr w:type="spellStart"/>
+                      <w:proofErr w:type="gramStart"/>
+                      <w:r>
+                        <w:rPr>
+                          <w:rFonts w:ascii="Arial" w:eastAsia="Times New Roman" w:hAnsi="Arial" w:cs="Arial"/>
+                          <w:color w:val="000000"/>
+                          <w:sz w:val="24"/>
+                          <w:szCs w:val="24"/>
+                          <w:shd w:val="clear" w:color="auto" w:fill="FFFFFF"/>
+                        </w:rPr>
+                        <w:t>ie</w:t>
+                      </w:r>
+                      <w:proofErr w:type="spellEnd"/>
+                      <w:proofErr w:type="gramEnd"/>
+                      <w:r>
+                        <w:rPr>
+                          <w:rFonts w:ascii="Arial" w:eastAsia="Times New Roman" w:hAnsi="Arial" w:cs="Arial"/>
+                          <w:color w:val="000000"/>
+                          <w:sz w:val="24"/>
+                          <w:szCs w:val="24"/>
+                          <w:shd w:val="clear" w:color="auto" w:fill="FFFFFF"/>
+                        </w:rPr>
+                        <w:t>: If my Analysis folder is “C:\Users\</w:t>
+                      </w:r>
+                      <w:proofErr w:type="spellStart"/>
+                      <w:r>
+                        <w:rPr>
+                          <w:rFonts w:ascii="Arial" w:eastAsia="Times New Roman" w:hAnsi="Arial" w:cs="Arial"/>
+                          <w:color w:val="000000"/>
+                          <w:sz w:val="24"/>
+                          <w:szCs w:val="24"/>
+                          <w:shd w:val="clear" w:color="auto" w:fill="FFFFFF"/>
+                        </w:rPr>
+                        <w:t>myaccount</w:t>
+                      </w:r>
+                      <w:proofErr w:type="spellEnd"/>
+                      <w:r>
+                        <w:rPr>
+                          <w:rFonts w:ascii="Arial" w:eastAsia="Times New Roman" w:hAnsi="Arial" w:cs="Arial"/>
+                          <w:color w:val="000000"/>
+                          <w:sz w:val="24"/>
+                          <w:szCs w:val="24"/>
+                          <w:shd w:val="clear" w:color="auto" w:fill="FFFFFF"/>
+                        </w:rPr>
+                        <w:t>\Documents\Analysis”, then my template file must be in “users,” “</w:t>
+                      </w:r>
+                      <w:proofErr w:type="spellStart"/>
+                      <w:r>
+                        <w:rPr>
+                          <w:rFonts w:ascii="Arial" w:eastAsia="Times New Roman" w:hAnsi="Arial" w:cs="Arial"/>
+                          <w:color w:val="000000"/>
+                          <w:sz w:val="24"/>
+                          <w:szCs w:val="24"/>
+                          <w:shd w:val="clear" w:color="auto" w:fill="FFFFFF"/>
+                        </w:rPr>
+                        <w:t>myaccount</w:t>
+                      </w:r>
+                      <w:proofErr w:type="spellEnd"/>
+                      <w:r>
+                        <w:rPr>
+                          <w:rFonts w:ascii="Arial" w:eastAsia="Times New Roman" w:hAnsi="Arial" w:cs="Arial"/>
+                          <w:color w:val="000000"/>
+                          <w:sz w:val="24"/>
+                          <w:szCs w:val="24"/>
+                          <w:shd w:val="clear" w:color="auto" w:fill="FFFFFF"/>
+                        </w:rPr>
+                        <w:t>,” or “Documents”)</w:t>
                       </w:r>
                       <w:r>
                         <w:rPr>
@@ -1824,8 +1982,20 @@
           <w:szCs w:val="24"/>
           <w:shd w:val="clear" w:color="auto" w:fill="FFFFFF"/>
         </w:rPr>
-        <w:t>the data should already exist in the data folder</w:t>
-      </w:r>
+        <w:t xml:space="preserve">the data should already exist in the data </w:t>
+      </w:r>
+      <w:proofErr w:type="gramStart"/>
+      <w:r>
+        <w:rPr>
+          <w:rFonts w:ascii="Arial" w:eastAsia="Times New Roman" w:hAnsi="Arial" w:cs="Arial"/>
+          <w:color w:val="000000"/>
+          <w:sz w:val="24"/>
+          <w:szCs w:val="24"/>
+          <w:shd w:val="clear" w:color="auto" w:fill="FFFFFF"/>
+        </w:rPr>
+        <w:t>folder</w:t>
+      </w:r>
+      <w:proofErr w:type="gramEnd"/>
     </w:p>
     <w:p>
       <w:pPr>
@@ -1941,8 +2111,20 @@
           <w:szCs w:val="24"/>
           <w:shd w:val="clear" w:color="auto" w:fill="FFFFFF"/>
         </w:rPr>
-        <w:t>into the data folder</w:t>
-      </w:r>
+        <w:t xml:space="preserve">into the data </w:t>
+      </w:r>
+      <w:proofErr w:type="gramStart"/>
+      <w:r>
+        <w:rPr>
+          <w:rFonts w:ascii="Arial" w:eastAsia="Times New Roman" w:hAnsi="Arial" w:cs="Arial"/>
+          <w:color w:val="000000"/>
+          <w:sz w:val="24"/>
+          <w:szCs w:val="24"/>
+          <w:shd w:val="clear" w:color="auto" w:fill="FFFFFF"/>
+        </w:rPr>
+        <w:t>folder</w:t>
+      </w:r>
+      <w:proofErr w:type="gramEnd"/>
     </w:p>
     <w:p>
       <w:pPr>
@@ -1999,17 +2181,31 @@
           <w:shd w:val="clear" w:color="auto" w:fill="FFFFFF"/>
         </w:rPr>
       </w:pPr>
-      <w:r>
-        <w:rPr>
-          <w:rFonts w:ascii="Arial" w:eastAsia="Times New Roman" w:hAnsi="Arial" w:cs="Arial"/>
-          <w:b/>
-          <w:bCs/>
-          <w:color w:val="000000"/>
-          <w:sz w:val="24"/>
-          <w:szCs w:val="24"/>
-          <w:shd w:val="clear" w:color="auto" w:fill="FFFFFF"/>
-        </w:rPr>
-        <w:t xml:space="preserve">Annotations </w:t>
+      <w:proofErr w:type="gramStart"/>
+      <w:r>
+        <w:rPr>
+          <w:rFonts w:ascii="Arial" w:eastAsia="Times New Roman" w:hAnsi="Arial" w:cs="Arial"/>
+          <w:b/>
+          <w:bCs/>
+          <w:color w:val="000000"/>
+          <w:sz w:val="24"/>
+          <w:szCs w:val="24"/>
+          <w:shd w:val="clear" w:color="auto" w:fill="FFFFFF"/>
+        </w:rPr>
+        <w:t>Annotations</w:t>
+      </w:r>
+      <w:proofErr w:type="gramEnd"/>
+      <w:r>
+        <w:rPr>
+          <w:rFonts w:ascii="Arial" w:eastAsia="Times New Roman" w:hAnsi="Arial" w:cs="Arial"/>
+          <w:b/>
+          <w:bCs/>
+          <w:color w:val="000000"/>
+          <w:sz w:val="24"/>
+          <w:szCs w:val="24"/>
+          <w:shd w:val="clear" w:color="auto" w:fill="FFFFFF"/>
+        </w:rPr>
+        <w:t xml:space="preserve"> </w:t>
       </w:r>
       <w:r>
         <w:rPr>
@@ -2406,7 +2602,29 @@
           <w:szCs w:val="24"/>
           <w:shd w:val="clear" w:color="auto" w:fill="FFFFFF"/>
         </w:rPr>
-        <w:t xml:space="preserve"> server (ie: </w:t>
+        <w:t xml:space="preserve"> server (</w:t>
+      </w:r>
+      <w:proofErr w:type="spellStart"/>
+      <w:r>
+        <w:rPr>
+          <w:rFonts w:ascii="Arial" w:eastAsia="Times New Roman" w:hAnsi="Arial" w:cs="Arial"/>
+          <w:color w:val="000000"/>
+          <w:sz w:val="24"/>
+          <w:szCs w:val="24"/>
+          <w:shd w:val="clear" w:color="auto" w:fill="FFFFFF"/>
+        </w:rPr>
+        <w:t>ie</w:t>
+      </w:r>
+      <w:proofErr w:type="spellEnd"/>
+      <w:r>
+        <w:rPr>
+          <w:rFonts w:ascii="Arial" w:eastAsia="Times New Roman" w:hAnsi="Arial" w:cs="Arial"/>
+          <w:color w:val="000000"/>
+          <w:sz w:val="24"/>
+          <w:szCs w:val="24"/>
+          <w:shd w:val="clear" w:color="auto" w:fill="FFFFFF"/>
+        </w:rPr>
+        <w:t xml:space="preserve">: </w:t>
       </w:r>
       <w:hyperlink r:id="rId14" w:history="1">
         <w:r>
@@ -2798,17 +3016,57 @@
           <w:shd w:val="clear" w:color="auto" w:fill="FFFFFF"/>
         </w:rPr>
       </w:pPr>
-      <w:r>
-        <w:rPr>
-          <w:rFonts w:ascii="Arial" w:eastAsia="Times New Roman" w:hAnsi="Arial" w:cs="Arial"/>
-          <w:b/>
-          <w:bCs/>
-          <w:color w:val="000000"/>
-          <w:sz w:val="24"/>
-          <w:szCs w:val="24"/>
-          <w:shd w:val="clear" w:color="auto" w:fill="FFFFFF"/>
-        </w:rPr>
-        <w:t xml:space="preserve">Ms/Ms filtering res/accuracy </w:t>
+      <w:proofErr w:type="spellStart"/>
+      <w:r>
+        <w:rPr>
+          <w:rFonts w:ascii="Arial" w:eastAsia="Times New Roman" w:hAnsi="Arial" w:cs="Arial"/>
+          <w:b/>
+          <w:bCs/>
+          <w:color w:val="000000"/>
+          <w:sz w:val="24"/>
+          <w:szCs w:val="24"/>
+          <w:shd w:val="clear" w:color="auto" w:fill="FFFFFF"/>
+        </w:rPr>
+        <w:t>Ms</w:t>
+      </w:r>
+      <w:proofErr w:type="spellEnd"/>
+      <w:r>
+        <w:rPr>
+          <w:rFonts w:ascii="Arial" w:eastAsia="Times New Roman" w:hAnsi="Arial" w:cs="Arial"/>
+          <w:b/>
+          <w:bCs/>
+          <w:color w:val="000000"/>
+          <w:sz w:val="24"/>
+          <w:szCs w:val="24"/>
+          <w:shd w:val="clear" w:color="auto" w:fill="FFFFFF"/>
+        </w:rPr>
+        <w:t>/</w:t>
+      </w:r>
+      <w:proofErr w:type="spellStart"/>
+      <w:r>
+        <w:rPr>
+          <w:rFonts w:ascii="Arial" w:eastAsia="Times New Roman" w:hAnsi="Arial" w:cs="Arial"/>
+          <w:b/>
+          <w:bCs/>
+          <w:color w:val="000000"/>
+          <w:sz w:val="24"/>
+          <w:szCs w:val="24"/>
+          <w:shd w:val="clear" w:color="auto" w:fill="FFFFFF"/>
+        </w:rPr>
+        <w:t>Ms</w:t>
+      </w:r>
+      <w:proofErr w:type="spellEnd"/>
+      <w:r>
+        <w:rPr>
+          <w:rFonts w:ascii="Arial" w:eastAsia="Times New Roman" w:hAnsi="Arial" w:cs="Arial"/>
+          <w:b/>
+          <w:bCs/>
+          <w:color w:val="000000"/>
+          <w:sz w:val="24"/>
+          <w:szCs w:val="24"/>
+          <w:shd w:val="clear" w:color="auto" w:fill="FFFFFF"/>
+        </w:rPr>
+        <w:t xml:space="preserve"> filtering res/accuracy </w:t>
       </w:r>
       <w:r>
         <w:rPr>
@@ -2901,7 +3159,29 @@
           <w:szCs w:val="24"/>
           <w:shd w:val="clear" w:color="auto" w:fill="FFFFFF"/>
         </w:rPr>
-        <w:t>The number of minutes on either side of the predicted time or MS/MS IDs, i.e. ± minutes.</w:t>
+        <w:t xml:space="preserve">The number of minutes on either side of the predicted time or MS/MS IDs, </w:t>
+      </w:r>
+      <w:proofErr w:type="gramStart"/>
+      <w:r>
+        <w:rPr>
+          <w:rFonts w:ascii="Arial" w:eastAsia="Times New Roman" w:hAnsi="Arial" w:cs="Arial"/>
+          <w:color w:val="000000"/>
+          <w:sz w:val="24"/>
+          <w:szCs w:val="24"/>
+          <w:shd w:val="clear" w:color="auto" w:fill="FFFFFF"/>
+        </w:rPr>
+        <w:t>i.e.</w:t>
+      </w:r>
+      <w:proofErr w:type="gramEnd"/>
+      <w:r>
+        <w:rPr>
+          <w:rFonts w:ascii="Arial" w:eastAsia="Times New Roman" w:hAnsi="Arial" w:cs="Arial"/>
+          <w:color w:val="000000"/>
+          <w:sz w:val="24"/>
+          <w:szCs w:val="24"/>
+          <w:shd w:val="clear" w:color="auto" w:fill="FFFFFF"/>
+        </w:rPr>
+        <w:t xml:space="preserve"> ± minutes.</w:t>
       </w:r>
       <w:r>
         <w:rPr>
@@ -2975,7 +3255,29 @@
           <w:szCs w:val="24"/>
           <w:shd w:val="clear" w:color="auto" w:fill="FFFFFF"/>
         </w:rPr>
-        <w:t xml:space="preserve"> template document for reintegrate model generation with mProphet.</w:t>
+        <w:t xml:space="preserve"> template document for reintegrate model generation with </w:t>
+      </w:r>
+      <w:proofErr w:type="spellStart"/>
+      <w:r>
+        <w:rPr>
+          <w:rFonts w:ascii="Arial" w:eastAsia="Times New Roman" w:hAnsi="Arial" w:cs="Arial"/>
+          <w:color w:val="000000"/>
+          <w:sz w:val="24"/>
+          <w:szCs w:val="24"/>
+          <w:shd w:val="clear" w:color="auto" w:fill="FFFFFF"/>
+        </w:rPr>
+        <w:t>mProphet</w:t>
+      </w:r>
+      <w:proofErr w:type="spellEnd"/>
+      <w:r>
+        <w:rPr>
+          <w:rFonts w:ascii="Arial" w:eastAsia="Times New Roman" w:hAnsi="Arial" w:cs="Arial"/>
+          <w:color w:val="000000"/>
+          <w:sz w:val="24"/>
+          <w:szCs w:val="24"/>
+          <w:shd w:val="clear" w:color="auto" w:fill="FFFFFF"/>
+        </w:rPr>
+        <w:t>.</w:t>
       </w:r>
       <w:r>
         <w:rPr>
@@ -3011,17 +3313,67 @@
           <w:szCs w:val="24"/>
           <w:shd w:val="clear" w:color="auto" w:fill="FFFFFF"/>
         </w:rPr>
-        <w:t>Generate mProphet model</w:t>
-      </w:r>
-      <w:r>
-        <w:rPr>
-          <w:rFonts w:ascii="Arial" w:eastAsia="Times New Roman" w:hAnsi="Arial" w:cs="Arial"/>
-          <w:color w:val="000000"/>
-          <w:sz w:val="24"/>
-          <w:szCs w:val="24"/>
-          <w:shd w:val="clear" w:color="auto" w:fill="FFFFFF"/>
-        </w:rPr>
-        <w:t xml:space="preserve">: </w:t>
+        <w:t xml:space="preserve">Generate </w:t>
+      </w:r>
+      <w:proofErr w:type="spellStart"/>
+      <w:r>
+        <w:rPr>
+          <w:rFonts w:ascii="Arial" w:eastAsia="Times New Roman" w:hAnsi="Arial" w:cs="Arial"/>
+          <w:b/>
+          <w:bCs/>
+          <w:color w:val="000000"/>
+          <w:sz w:val="24"/>
+          <w:szCs w:val="24"/>
+          <w:shd w:val="clear" w:color="auto" w:fill="FFFFFF"/>
+        </w:rPr>
+        <w:t>mProphet</w:t>
+      </w:r>
+      <w:proofErr w:type="spellEnd"/>
+      <w:r>
+        <w:rPr>
+          <w:rFonts w:ascii="Arial" w:eastAsia="Times New Roman" w:hAnsi="Arial" w:cs="Arial"/>
+          <w:b/>
+          <w:bCs/>
+          <w:color w:val="000000"/>
+          <w:sz w:val="24"/>
+          <w:szCs w:val="24"/>
+          <w:shd w:val="clear" w:color="auto" w:fill="FFFFFF"/>
+        </w:rPr>
+        <w:t xml:space="preserve"> </w:t>
+      </w:r>
+      <w:proofErr w:type="gramStart"/>
+      <w:r>
+        <w:rPr>
+          <w:rFonts w:ascii="Arial" w:eastAsia="Times New Roman" w:hAnsi="Arial" w:cs="Arial"/>
+          <w:b/>
+          <w:bCs/>
+          <w:color w:val="000000"/>
+          <w:sz w:val="24"/>
+          <w:szCs w:val="24"/>
+          <w:shd w:val="clear" w:color="auto" w:fill="FFFFFF"/>
+        </w:rPr>
+        <w:t>model</w:t>
+      </w:r>
+      <w:r>
+        <w:rPr>
+          <w:rFonts w:ascii="Arial" w:eastAsia="Times New Roman" w:hAnsi="Arial" w:cs="Arial"/>
+          <w:color w:val="000000"/>
+          <w:sz w:val="24"/>
+          <w:szCs w:val="24"/>
+          <w:shd w:val="clear" w:color="auto" w:fill="FFFFFF"/>
+        </w:rPr>
+        <w:t>:</w:t>
+      </w:r>
+      <w:proofErr w:type="gramEnd"/>
+      <w:r>
+        <w:rPr>
+          <w:rFonts w:ascii="Arial" w:eastAsia="Times New Roman" w:hAnsi="Arial" w:cs="Arial"/>
+          <w:color w:val="000000"/>
+          <w:sz w:val="24"/>
+          <w:szCs w:val="24"/>
+          <w:shd w:val="clear" w:color="auto" w:fill="FFFFFF"/>
+        </w:rPr>
+        <w:t xml:space="preserve"> </w:t>
       </w:r>
       <w:r>
         <w:rPr>
@@ -3051,7 +3403,29 @@
           <w:szCs w:val="24"/>
           <w:shd w:val="clear" w:color="auto" w:fill="FFFFFF"/>
         </w:rPr>
-        <w:t xml:space="preserve"> a new model to be created, using the mProphet algorithm with all available scores for the results found in the document</w:t>
+        <w:t xml:space="preserve"> a new model to be created, using the </w:t>
+      </w:r>
+      <w:proofErr w:type="spellStart"/>
+      <w:r>
+        <w:rPr>
+          <w:rFonts w:ascii="Arial" w:eastAsia="Times New Roman" w:hAnsi="Arial" w:cs="Arial"/>
+          <w:color w:val="000000"/>
+          <w:sz w:val="24"/>
+          <w:szCs w:val="24"/>
+          <w:shd w:val="clear" w:color="auto" w:fill="FFFFFF"/>
+        </w:rPr>
+        <w:t>mProphet</w:t>
+      </w:r>
+      <w:proofErr w:type="spellEnd"/>
+      <w:r>
+        <w:rPr>
+          <w:rFonts w:ascii="Arial" w:eastAsia="Times New Roman" w:hAnsi="Arial" w:cs="Arial"/>
+          <w:color w:val="000000"/>
+          <w:sz w:val="24"/>
+          <w:szCs w:val="24"/>
+          <w:shd w:val="clear" w:color="auto" w:fill="FFFFFF"/>
+        </w:rPr>
+        <w:t xml:space="preserve"> algorithm with all available scores for the results found in the document</w:t>
       </w:r>
       <w:r>
         <w:rPr>
@@ -4116,7 +4490,27 @@
           <w:sz w:val="24"/>
           <w:szCs w:val="24"/>
         </w:rPr>
-        <w:t xml:space="preserve">If you are importing the report from a Skyline report file (.skyr), open the file in Notepad and look for: </w:t>
+        <w:t>If you are importing the report from a Skyline report file (.</w:t>
+      </w:r>
+      <w:proofErr w:type="spellStart"/>
+      <w:r>
+        <w:rPr>
+          <w:rFonts w:ascii="Arial" w:eastAsia="Times New Roman" w:hAnsi="Arial" w:cs="Arial"/>
+          <w:color w:val="000000"/>
+          <w:sz w:val="24"/>
+          <w:szCs w:val="24"/>
+        </w:rPr>
+        <w:t>skyr</w:t>
+      </w:r>
+      <w:proofErr w:type="spellEnd"/>
+      <w:r>
+        <w:rPr>
+          <w:rFonts w:ascii="Arial" w:eastAsia="Times New Roman" w:hAnsi="Arial" w:cs="Arial"/>
+          <w:color w:val="000000"/>
+          <w:sz w:val="24"/>
+          <w:szCs w:val="24"/>
+        </w:rPr>
+        <w:t xml:space="preserve">), open the file in Notepad and look for: </w:t>
       </w:r>
       <w:r>
         <w:rPr>
@@ -4252,7 +4646,29 @@
           <w:szCs w:val="24"/>
           <w:shd w:val="clear" w:color="auto" w:fill="FFFFFF"/>
         </w:rPr>
-        <w:t>: If the report does not exist in your Skyline template document, and needs to be imported from</w:t>
+        <w:t xml:space="preserve">: If the report does not exist in your Skyline template </w:t>
+      </w:r>
+      <w:proofErr w:type="gramStart"/>
+      <w:r>
+        <w:rPr>
+          <w:rFonts w:ascii="Arial" w:eastAsia="Times New Roman" w:hAnsi="Arial" w:cs="Arial"/>
+          <w:color w:val="000000"/>
+          <w:sz w:val="24"/>
+          <w:szCs w:val="24"/>
+          <w:shd w:val="clear" w:color="auto" w:fill="FFFFFF"/>
+        </w:rPr>
+        <w:t>document, and</w:t>
+      </w:r>
+      <w:proofErr w:type="gramEnd"/>
+      <w:r>
+        <w:rPr>
+          <w:rFonts w:ascii="Arial" w:eastAsia="Times New Roman" w:hAnsi="Arial" w:cs="Arial"/>
+          <w:color w:val="000000"/>
+          <w:sz w:val="24"/>
+          <w:szCs w:val="24"/>
+          <w:shd w:val="clear" w:color="auto" w:fill="FFFFFF"/>
+        </w:rPr>
+        <w:t xml:space="preserve"> needs to be imported from</w:t>
       </w:r>
       <w:r>
         <w:rPr>
@@ -4370,7 +4786,27 @@
           <w:sz w:val="24"/>
           <w:szCs w:val="24"/>
         </w:rPr>
-        <w:t xml:space="preserve"> (ie: no file path was provided in the </w:t>
+        <w:t xml:space="preserve"> (</w:t>
+      </w:r>
+      <w:proofErr w:type="spellStart"/>
+      <w:r>
+        <w:rPr>
+          <w:rFonts w:ascii="Arial" w:eastAsia="Times New Roman" w:hAnsi="Arial" w:cs="Arial"/>
+          <w:color w:val="000000"/>
+          <w:sz w:val="24"/>
+          <w:szCs w:val="24"/>
+        </w:rPr>
+        <w:t>ie</w:t>
+      </w:r>
+      <w:proofErr w:type="spellEnd"/>
+      <w:r>
+        <w:rPr>
+          <w:rFonts w:ascii="Arial" w:eastAsia="Times New Roman" w:hAnsi="Arial" w:cs="Arial"/>
+          <w:color w:val="000000"/>
+          <w:sz w:val="24"/>
+          <w:szCs w:val="24"/>
+        </w:rPr>
+        <w:t xml:space="preserve">: no file path was provided in the </w:t>
       </w:r>
       <w:r>
         <w:rPr>
@@ -4832,8 +5268,19 @@
           <w:sz w:val="24"/>
           <w:szCs w:val="24"/>
         </w:rPr>
-        <w:t xml:space="preserve"> to add the report</w:t>
-      </w:r>
+        <w:t xml:space="preserve"> to add the </w:t>
+      </w:r>
+      <w:proofErr w:type="gramStart"/>
+      <w:r>
+        <w:rPr>
+          <w:rFonts w:ascii="Arial" w:eastAsia="Times New Roman" w:hAnsi="Arial" w:cs="Arial"/>
+          <w:color w:val="000000"/>
+          <w:sz w:val="24"/>
+          <w:szCs w:val="24"/>
+        </w:rPr>
+        <w:t>report</w:t>
+      </w:r>
+      <w:proofErr w:type="gramEnd"/>
     </w:p>
     <w:p>
       <w:pPr>
@@ -4903,6 +5350,7 @@
           <w:b/>
           <w:bCs/>
           <w:caps/>
+          <w:noProof/>
           <w:color w:val="000000"/>
           <w:sz w:val="24"/>
           <w:szCs w:val="24"/>
@@ -5798,7 +6246,29 @@
                                 <w:szCs w:val="24"/>
                                 <w:shd w:val="clear" w:color="auto" w:fill="FFFFFF"/>
                               </w:rPr>
-                              <w:t xml:space="preserve"> one of the Skyline template files.</w:t>
+                              <w:t xml:space="preserve"> one of the Skyline </w:t>
+                            </w:r>
+                            <w:proofErr w:type="gramStart"/>
+                            <w:r>
+                              <w:rPr>
+                                <w:rFonts w:ascii="Arial" w:eastAsia="Times New Roman" w:hAnsi="Arial" w:cs="Arial"/>
+                                <w:color w:val="000000"/>
+                                <w:sz w:val="24"/>
+                                <w:szCs w:val="24"/>
+                                <w:shd w:val="clear" w:color="auto" w:fill="FFFFFF"/>
+                              </w:rPr>
+                              <w:t>template</w:t>
+                            </w:r>
+                            <w:proofErr w:type="gramEnd"/>
+                            <w:r>
+                              <w:rPr>
+                                <w:rFonts w:ascii="Arial" w:eastAsia="Times New Roman" w:hAnsi="Arial" w:cs="Arial"/>
+                                <w:color w:val="000000"/>
+                                <w:sz w:val="24"/>
+                                <w:szCs w:val="24"/>
+                                <w:shd w:val="clear" w:color="auto" w:fill="FFFFFF"/>
+                              </w:rPr>
+                              <w:t xml:space="preserve"> files.</w:t>
                             </w:r>
                           </w:p>
                           <w:p/>
@@ -5903,7 +6373,29 @@
                           <w:szCs w:val="24"/>
                           <w:shd w:val="clear" w:color="auto" w:fill="FFFFFF"/>
                         </w:rPr>
-                        <w:t xml:space="preserve"> one of the Skyline template files.</w:t>
+                        <w:t xml:space="preserve"> one of the Skyline </w:t>
+                      </w:r>
+                      <w:proofErr w:type="gramStart"/>
+                      <w:r>
+                        <w:rPr>
+                          <w:rFonts w:ascii="Arial" w:eastAsia="Times New Roman" w:hAnsi="Arial" w:cs="Arial"/>
+                          <w:color w:val="000000"/>
+                          <w:sz w:val="24"/>
+                          <w:szCs w:val="24"/>
+                          <w:shd w:val="clear" w:color="auto" w:fill="FFFFFF"/>
+                        </w:rPr>
+                        <w:t>template</w:t>
+                      </w:r>
+                      <w:proofErr w:type="gramEnd"/>
+                      <w:r>
+                        <w:rPr>
+                          <w:rFonts w:ascii="Arial" w:eastAsia="Times New Roman" w:hAnsi="Arial" w:cs="Arial"/>
+                          <w:color w:val="000000"/>
+                          <w:sz w:val="24"/>
+                          <w:szCs w:val="24"/>
+                          <w:shd w:val="clear" w:color="auto" w:fill="FFFFFF"/>
+                        </w:rPr>
+                        <w:t xml:space="preserve"> files.</w:t>
                       </w:r>
                     </w:p>
                     <w:p/>
@@ -6597,6 +7089,7 @@
       <w:r>
         <w:rPr>
           <w:rFonts w:ascii="Arial" w:eastAsia="Times New Roman" w:hAnsi="Arial" w:cs="Arial"/>
+          <w:noProof/>
           <w:color w:val="000000"/>
           <w:sz w:val="24"/>
           <w:szCs w:val="24"/>
@@ -7111,6 +7604,7 @@
         </w:rPr>
         <w:t xml:space="preserve">onfiguration with a </w:t>
       </w:r>
+      <w:proofErr w:type="gramStart"/>
       <w:r>
         <w:rPr>
           <w:rFonts w:ascii="Arial" w:eastAsia="Times New Roman" w:hAnsi="Arial" w:cs="Arial"/>
@@ -7142,7 +7636,18 @@
           <w:shd w:val="clear" w:color="auto" w:fill="FFFFFF"/>
         </w:rPr>
         <w:tab/>
-        <w:t xml:space="preserve">No configurations with a </w:t>
+        <w:t>No configurations</w:t>
+      </w:r>
+      <w:proofErr w:type="gramEnd"/>
+      <w:r>
+        <w:rPr>
+          <w:rFonts w:ascii="Arial" w:eastAsia="Times New Roman" w:hAnsi="Arial" w:cs="Arial"/>
+          <w:color w:val="000000"/>
+          <w:sz w:val="24"/>
+          <w:szCs w:val="24"/>
+          <w:shd w:val="clear" w:color="auto" w:fill="FFFFFF"/>
+        </w:rPr>
+        <w:t xml:space="preserve"> with a </w:t>
       </w:r>
       <w:r>
         <w:rPr>
@@ -7274,15 +7779,27 @@
         </w:rPr>
         <w:t xml:space="preserve">file </w:t>
       </w:r>
-      <w:r>
-        <w:rPr>
-          <w:rFonts w:ascii="Arial" w:eastAsia="Times New Roman" w:hAnsi="Arial" w:cs="Arial"/>
-          <w:color w:val="000000"/>
-          <w:sz w:val="24"/>
-          <w:szCs w:val="24"/>
-          <w:shd w:val="clear" w:color="auto" w:fill="FFFFFF"/>
-        </w:rPr>
-        <w:t xml:space="preserve">are </w:t>
+      <w:proofErr w:type="gramStart"/>
+      <w:r>
+        <w:rPr>
+          <w:rFonts w:ascii="Arial" w:eastAsia="Times New Roman" w:hAnsi="Arial" w:cs="Arial"/>
+          <w:color w:val="000000"/>
+          <w:sz w:val="24"/>
+          <w:szCs w:val="24"/>
+          <w:shd w:val="clear" w:color="auto" w:fill="FFFFFF"/>
+        </w:rPr>
+        <w:t>are</w:t>
+      </w:r>
+      <w:proofErr w:type="gramEnd"/>
+      <w:r>
+        <w:rPr>
+          <w:rFonts w:ascii="Arial" w:eastAsia="Times New Roman" w:hAnsi="Arial" w:cs="Arial"/>
+          <w:color w:val="000000"/>
+          <w:sz w:val="24"/>
+          <w:szCs w:val="24"/>
+          <w:shd w:val="clear" w:color="auto" w:fill="FFFFFF"/>
+        </w:rPr>
+        <w:t xml:space="preserve"> </w:t>
       </w:r>
       <w:r>
         <w:rPr>
@@ -7315,10 +7832,84 @@
           <w:shd w:val="clear" w:color="auto" w:fill="FFFFFF"/>
         </w:rPr>
         <w:drawing>
-          <wp:inline distT="0" distB="0" distL="0" distR="0" wp14:anchorId="2B828235" wp14:editId="3AAB4628">
-            <wp:extent cx="2877185" cy="1457325"/>
+          <wp:inline distT="0" distB="0" distL="0" distR="0" wp14:anchorId="20DEF93C" wp14:editId="06C4C0AE">
+            <wp:extent cx="2029108" cy="1571844"/>
+            <wp:effectExtent l="0" t="0" r="9525" b="9525"/>
+            <wp:docPr id="8" name="Picture 8"/>
+            <wp:cNvGraphicFramePr>
+              <a:graphicFrameLocks xmlns:a="http://schemas.openxmlformats.org/drawingml/2006/main" noChangeAspect="1"/>
+            </wp:cNvGraphicFramePr>
+            <a:graphic xmlns:a="http://schemas.openxmlformats.org/drawingml/2006/main">
+              <a:graphicData uri="http://schemas.openxmlformats.org/drawingml/2006/picture">
+                <pic:pic xmlns:pic="http://schemas.openxmlformats.org/drawingml/2006/picture">
+                  <pic:nvPicPr>
+                    <pic:cNvPr id="1" name=""/>
+                    <pic:cNvPicPr/>
+                  </pic:nvPicPr>
+                  <pic:blipFill>
+                    <a:blip r:embed="rId28"/>
+                    <a:stretch>
+                      <a:fillRect/>
+                    </a:stretch>
+                  </pic:blipFill>
+                  <pic:spPr>
+                    <a:xfrm>
+                      <a:off x="0" y="0"/>
+                      <a:ext cx="2029108" cy="1571844"/>
+                    </a:xfrm>
+                    <a:prstGeom prst="rect">
+                      <a:avLst/>
+                    </a:prstGeom>
+                  </pic:spPr>
+                </pic:pic>
+              </a:graphicData>
+            </a:graphic>
+          </wp:inline>
+        </w:drawing>
+      </w:r>
+      <w:r>
+        <w:rPr>
+          <w:rFonts w:ascii="Arial" w:eastAsia="Times New Roman" w:hAnsi="Arial" w:cs="Arial"/>
+          <w:color w:val="000000"/>
+          <w:sz w:val="24"/>
+          <w:szCs w:val="24"/>
+          <w:shd w:val="clear" w:color="auto" w:fill="FFFFFF"/>
+        </w:rPr>
+        <w:tab/>
+      </w:r>
+      <w:r>
+        <w:rPr>
+          <w:rFonts w:ascii="Arial" w:eastAsia="Times New Roman" w:hAnsi="Arial" w:cs="Arial"/>
+          <w:color w:val="000000"/>
+          <w:sz w:val="24"/>
+          <w:szCs w:val="24"/>
+          <w:shd w:val="clear" w:color="auto" w:fill="FFFFFF"/>
+        </w:rPr>
+        <w:tab/>
+      </w:r>
+      <w:r>
+        <w:rPr>
+          <w:rFonts w:ascii="Arial" w:eastAsia="Times New Roman" w:hAnsi="Arial" w:cs="Arial"/>
+          <w:color w:val="000000"/>
+          <w:sz w:val="24"/>
+          <w:szCs w:val="24"/>
+          <w:shd w:val="clear" w:color="auto" w:fill="FFFFFF"/>
+        </w:rPr>
+        <w:tab/>
+      </w:r>
+      <w:r>
+        <w:rPr>
+          <w:rFonts w:ascii="Arial" w:eastAsia="Times New Roman" w:hAnsi="Arial" w:cs="Arial"/>
+          <w:color w:val="000000"/>
+          <w:sz w:val="24"/>
+          <w:szCs w:val="24"/>
+          <w:shd w:val="clear" w:color="auto" w:fill="FFFFFF"/>
+        </w:rPr>
+        <w:drawing>
+          <wp:inline distT="0" distB="0" distL="0" distR="0" wp14:anchorId="0C32BEF1" wp14:editId="398FB6E9">
+            <wp:extent cx="2019300" cy="1571625"/>
             <wp:effectExtent l="0" t="0" r="0" b="9525"/>
-            <wp:docPr id="31" name="Picture 31"/>
+            <wp:docPr id="9" name="Picture 9"/>
             <wp:cNvGraphicFramePr>
               <a:graphicFrameLocks xmlns:a="http://schemas.openxmlformats.org/drawingml/2006/main" noChangeAspect="1"/>
             </wp:cNvGraphicFramePr>
@@ -7330,14 +7921,14 @@
                     <pic:cNvPicPr/>
                   </pic:nvPicPr>
                   <pic:blipFill rotWithShape="1">
-                    <a:blip r:embed="rId28"/>
-                    <a:srcRect b="4958"/>
+                    <a:blip r:embed="rId29"/>
+                    <a:srcRect b="13158"/>
                     <a:stretch/>
                   </pic:blipFill>
                   <pic:spPr bwMode="auto">
                     <a:xfrm>
                       <a:off x="0" y="0"/>
-                      <a:ext cx="2882299" cy="1459915"/>
+                      <a:ext cx="2019582" cy="1571844"/>
                     </a:xfrm>
                     <a:prstGeom prst="rect">
                       <a:avLst/>
@@ -7357,6 +7948,64 @@
           </wp:inline>
         </w:drawing>
       </w:r>
+    </w:p>
+    <w:p>
+      <w:pPr>
+        <w:spacing w:after="0" w:line="240" w:lineRule="auto"/>
+        <w:rPr>
+          <w:rFonts w:ascii="Arial" w:eastAsia="Times New Roman" w:hAnsi="Arial" w:cs="Arial"/>
+          <w:color w:val="000000"/>
+          <w:sz w:val="24"/>
+          <w:szCs w:val="24"/>
+          <w:shd w:val="clear" w:color="auto" w:fill="FFFFFF"/>
+        </w:rPr>
+      </w:pPr>
+    </w:p>
+    <w:p>
+      <w:pPr>
+        <w:spacing w:after="0" w:line="240" w:lineRule="auto"/>
+        <w:rPr>
+          <w:rFonts w:ascii="Arial" w:eastAsia="Times New Roman" w:hAnsi="Arial" w:cs="Arial"/>
+          <w:color w:val="000000"/>
+          <w:sz w:val="24"/>
+          <w:szCs w:val="24"/>
+          <w:shd w:val="clear" w:color="auto" w:fill="FFFFFF"/>
+        </w:rPr>
+      </w:pPr>
+      <w:r>
+        <w:rPr>
+          <w:rFonts w:ascii="Arial" w:eastAsia="Times New Roman" w:hAnsi="Arial" w:cs="Arial"/>
+          <w:color w:val="000000"/>
+          <w:sz w:val="24"/>
+          <w:szCs w:val="24"/>
+          <w:shd w:val="clear" w:color="auto" w:fill="FFFFFF"/>
+        </w:rPr>
+        <w:t>Each option runs the following section of the Skyline Batch workflow:</w:t>
+      </w:r>
+    </w:p>
+    <w:p>
+      <w:pPr>
+        <w:spacing w:after="0" w:line="240" w:lineRule="auto"/>
+        <w:rPr>
+          <w:rFonts w:ascii="Arial" w:eastAsia="Times New Roman" w:hAnsi="Arial" w:cs="Arial"/>
+          <w:color w:val="000000"/>
+          <w:sz w:val="24"/>
+          <w:szCs w:val="24"/>
+          <w:shd w:val="clear" w:color="auto" w:fill="FFFFFF"/>
+        </w:rPr>
+      </w:pPr>
+    </w:p>
+    <w:p>
+      <w:pPr>
+        <w:spacing w:after="0" w:line="240" w:lineRule="auto"/>
+        <w:rPr>
+          <w:rFonts w:ascii="Arial" w:eastAsia="Times New Roman" w:hAnsi="Arial" w:cs="Arial"/>
+          <w:color w:val="000000"/>
+          <w:sz w:val="24"/>
+          <w:szCs w:val="24"/>
+          <w:shd w:val="clear" w:color="auto" w:fill="FFFFFF"/>
+        </w:rPr>
+      </w:pPr>
       <w:r>
         <w:rPr>
           <w:rFonts w:ascii="Arial" w:eastAsia="Times New Roman" w:hAnsi="Arial" w:cs="Arial"/>
@@ -7366,112 +8015,10 @@
           <w:shd w:val="clear" w:color="auto" w:fill="FFFFFF"/>
         </w:rPr>
         <w:drawing>
-          <wp:inline distT="0" distB="0" distL="0" distR="0" wp14:anchorId="1CFADD86" wp14:editId="469FE700">
-            <wp:extent cx="3043714" cy="1466850"/>
-            <wp:effectExtent l="0" t="0" r="4445" b="0"/>
-            <wp:docPr id="29" name="Picture 29"/>
-            <wp:cNvGraphicFramePr>
-              <a:graphicFrameLocks xmlns:a="http://schemas.openxmlformats.org/drawingml/2006/main" noChangeAspect="1"/>
-            </wp:cNvGraphicFramePr>
-            <a:graphic xmlns:a="http://schemas.openxmlformats.org/drawingml/2006/main">
-              <a:graphicData uri="http://schemas.openxmlformats.org/drawingml/2006/picture">
-                <pic:pic xmlns:pic="http://schemas.openxmlformats.org/drawingml/2006/picture">
-                  <pic:nvPicPr>
-                    <pic:cNvPr id="1" name=""/>
-                    <pic:cNvPicPr/>
-                  </pic:nvPicPr>
-                  <pic:blipFill>
-                    <a:blip r:embed="rId29"/>
-                    <a:stretch>
-                      <a:fillRect/>
-                    </a:stretch>
-                  </pic:blipFill>
-                  <pic:spPr>
-                    <a:xfrm>
-                      <a:off x="0" y="0"/>
-                      <a:ext cx="3052083" cy="1470883"/>
-                    </a:xfrm>
-                    <a:prstGeom prst="rect">
-                      <a:avLst/>
-                    </a:prstGeom>
-                  </pic:spPr>
-                </pic:pic>
-              </a:graphicData>
-            </a:graphic>
-          </wp:inline>
-        </w:drawing>
-      </w:r>
-    </w:p>
-    <w:p>
-      <w:pPr>
-        <w:spacing w:after="0" w:line="240" w:lineRule="auto"/>
-        <w:rPr>
-          <w:rFonts w:ascii="Arial" w:eastAsia="Times New Roman" w:hAnsi="Arial" w:cs="Arial"/>
-          <w:color w:val="000000"/>
-          <w:sz w:val="24"/>
-          <w:szCs w:val="24"/>
-          <w:shd w:val="clear" w:color="auto" w:fill="FFFFFF"/>
-        </w:rPr>
-      </w:pPr>
-    </w:p>
-    <w:p>
-      <w:pPr>
-        <w:spacing w:after="0" w:line="240" w:lineRule="auto"/>
-        <w:rPr>
-          <w:rFonts w:ascii="Arial" w:eastAsia="Times New Roman" w:hAnsi="Arial" w:cs="Arial"/>
-          <w:color w:val="000000"/>
-          <w:sz w:val="24"/>
-          <w:szCs w:val="24"/>
-          <w:shd w:val="clear" w:color="auto" w:fill="FFFFFF"/>
-        </w:rPr>
-      </w:pPr>
-      <w:r>
-        <w:rPr>
-          <w:rFonts w:ascii="Arial" w:eastAsia="Times New Roman" w:hAnsi="Arial" w:cs="Arial"/>
-          <w:color w:val="000000"/>
-          <w:sz w:val="24"/>
-          <w:szCs w:val="24"/>
-          <w:shd w:val="clear" w:color="auto" w:fill="FFFFFF"/>
-        </w:rPr>
-        <w:t>Each option runs the following section of the Skyline Batch workflow:</w:t>
-      </w:r>
-    </w:p>
-    <w:p>
-      <w:pPr>
-        <w:spacing w:after="0" w:line="240" w:lineRule="auto"/>
-        <w:rPr>
-          <w:rFonts w:ascii="Arial" w:eastAsia="Times New Roman" w:hAnsi="Arial" w:cs="Arial"/>
-          <w:color w:val="000000"/>
-          <w:sz w:val="24"/>
-          <w:szCs w:val="24"/>
-          <w:shd w:val="clear" w:color="auto" w:fill="FFFFFF"/>
-        </w:rPr>
-      </w:pPr>
-    </w:p>
-    <w:p>
-      <w:pPr>
-        <w:spacing w:after="0" w:line="240" w:lineRule="auto"/>
-        <w:rPr>
-          <w:rFonts w:ascii="Arial" w:eastAsia="Times New Roman" w:hAnsi="Arial" w:cs="Arial"/>
-          <w:color w:val="000000"/>
-          <w:sz w:val="24"/>
-          <w:szCs w:val="24"/>
-          <w:shd w:val="clear" w:color="auto" w:fill="FFFFFF"/>
-        </w:rPr>
-      </w:pPr>
-      <w:r>
-        <w:rPr>
-          <w:rFonts w:ascii="Arial" w:eastAsia="Times New Roman" w:hAnsi="Arial" w:cs="Arial"/>
-          <w:color w:val="000000"/>
-          <w:sz w:val="24"/>
-          <w:szCs w:val="24"/>
-          <w:shd w:val="clear" w:color="auto" w:fill="FFFFFF"/>
-        </w:rPr>
-        <w:drawing>
-          <wp:inline distT="0" distB="0" distL="0" distR="0" wp14:anchorId="2811A199" wp14:editId="2A45DAED">
-            <wp:extent cx="5943600" cy="3418840"/>
+          <wp:inline distT="0" distB="0" distL="0" distR="0" wp14:anchorId="4E545A10" wp14:editId="606CB667">
+            <wp:extent cx="5943600" cy="3415665"/>
             <wp:effectExtent l="0" t="0" r="0" b="0"/>
-            <wp:docPr id="39" name="Picture 39"/>
+            <wp:docPr id="10" name="Picture 10"/>
             <wp:cNvGraphicFramePr>
               <a:graphicFrameLocks xmlns:a="http://schemas.openxmlformats.org/drawingml/2006/main" noChangeAspect="1"/>
             </wp:cNvGraphicFramePr>
@@ -7491,7 +8038,7 @@
                   <pic:spPr>
                     <a:xfrm>
                       <a:off x="0" y="0"/>
-                      <a:ext cx="5943600" cy="3418840"/>
+                      <a:ext cx="5943600" cy="3415665"/>
                     </a:xfrm>
                     <a:prstGeom prst="rect">
                       <a:avLst/>
@@ -7515,18 +8062,16 @@
           <w:shd w:val="clear" w:color="auto" w:fill="FFFFFF"/>
         </w:rPr>
       </w:pPr>
-    </w:p>
-    <w:p>
-      <w:pPr>
-        <w:spacing w:after="0" w:line="240" w:lineRule="auto"/>
-        <w:rPr>
-          <w:rFonts w:ascii="Arial" w:eastAsia="Times New Roman" w:hAnsi="Arial" w:cs="Arial"/>
-          <w:color w:val="000000"/>
-          <w:sz w:val="24"/>
-          <w:szCs w:val="24"/>
-          <w:shd w:val="clear" w:color="auto" w:fill="FFFFFF"/>
-        </w:rPr>
-      </w:pPr>
+      <w:r>
+        <w:rPr>
+          <w:rFonts w:ascii="Arial" w:eastAsia="Times New Roman" w:hAnsi="Arial" w:cs="Arial"/>
+          <w:color w:val="000000"/>
+          <w:sz w:val="24"/>
+          <w:szCs w:val="24"/>
+          <w:shd w:val="clear" w:color="auto" w:fill="FFFFFF"/>
+        </w:rPr>
+        <w:br w:type="textWrapping" w:clear="all"/>
+      </w:r>
       <w:r>
         <w:rPr>
           <w:rFonts w:ascii="Arial" w:eastAsia="Times New Roman" w:hAnsi="Arial" w:cs="Arial"/>
@@ -8260,7 +8805,7 @@
           <w:szCs w:val="24"/>
           <w:shd w:val="clear" w:color="auto" w:fill="FFFFFF"/>
         </w:rPr>
-        <w:t>A configuration has finished running when it’s status no longer says “Running” and a Run Time is shown.</w:t>
+        <w:t>A configuration has finished running when its status no longer says “Running” and a Run Time is shown.</w:t>
       </w:r>
     </w:p>
     <w:p>
@@ -8292,6 +8837,7 @@
       <w:r>
         <w:rPr>
           <w:rFonts w:ascii="Arial" w:eastAsia="Times New Roman" w:hAnsi="Arial" w:cs="Arial"/>
+          <w:noProof/>
           <w:color w:val="000000"/>
           <w:sz w:val="24"/>
           <w:szCs w:val="24"/>
@@ -8486,8 +9032,20 @@
           <w:szCs w:val="24"/>
           <w:shd w:val="clear" w:color="auto" w:fill="FFFFFF"/>
         </w:rPr>
-        <w:t>Opens the Skyline template document</w:t>
-      </w:r>
+        <w:t xml:space="preserve">Opens the Skyline template </w:t>
+      </w:r>
+      <w:proofErr w:type="gramStart"/>
+      <w:r>
+        <w:rPr>
+          <w:rFonts w:ascii="Arial" w:eastAsia="Times New Roman" w:hAnsi="Arial" w:cs="Arial"/>
+          <w:color w:val="000000"/>
+          <w:sz w:val="24"/>
+          <w:szCs w:val="24"/>
+          <w:shd w:val="clear" w:color="auto" w:fill="FFFFFF"/>
+        </w:rPr>
+        <w:t>document</w:t>
+      </w:r>
+      <w:proofErr w:type="gramEnd"/>
     </w:p>
     <w:p>
       <w:pPr>
@@ -8563,8 +9121,20 @@
           <w:szCs w:val="24"/>
           <w:shd w:val="clear" w:color="auto" w:fill="FFFFFF"/>
         </w:rPr>
-        <w:t xml:space="preserve"> Opens the Skyline results document</w:t>
-      </w:r>
+        <w:t xml:space="preserve"> Opens the Skyline results </w:t>
+      </w:r>
+      <w:proofErr w:type="gramStart"/>
+      <w:r>
+        <w:rPr>
+          <w:rFonts w:ascii="Arial" w:eastAsia="Times New Roman" w:hAnsi="Arial" w:cs="Arial"/>
+          <w:color w:val="000000"/>
+          <w:sz w:val="24"/>
+          <w:szCs w:val="24"/>
+          <w:shd w:val="clear" w:color="auto" w:fill="FFFFFF"/>
+        </w:rPr>
+        <w:t>document</w:t>
+      </w:r>
+      <w:proofErr w:type="gramEnd"/>
     </w:p>
     <w:p>
       <w:pPr>
@@ -8631,8 +9201,20 @@
           <w:szCs w:val="24"/>
           <w:shd w:val="clear" w:color="auto" w:fill="FFFFFF"/>
         </w:rPr>
-        <w:t xml:space="preserve"> Opens the analysis folder</w:t>
-      </w:r>
+        <w:t xml:space="preserve"> Opens the analysis </w:t>
+      </w:r>
+      <w:proofErr w:type="gramStart"/>
+      <w:r>
+        <w:rPr>
+          <w:rFonts w:ascii="Arial" w:eastAsia="Times New Roman" w:hAnsi="Arial" w:cs="Arial"/>
+          <w:color w:val="000000"/>
+          <w:sz w:val="24"/>
+          <w:szCs w:val="24"/>
+          <w:shd w:val="clear" w:color="auto" w:fill="FFFFFF"/>
+        </w:rPr>
+        <w:t>folder</w:t>
+      </w:r>
+      <w:proofErr w:type="gramEnd"/>
     </w:p>
     <w:sectPr>
       <w:footerReference w:type="default" r:id="rId36"/>
@@ -8798,14 +9380,14 @@
         <v:path o:extrusionok="f" gradientshapeok="t" o:connecttype="rect"/>
         <o:lock v:ext="edit" aspectratio="t"/>
       </v:shapetype>
-      <v:shape id="_x0000_i1134" type="#_x0000_t75" style="width:14.25pt;height:14.25pt;visibility:visible;mso-wrap-style:square" o:bullet="t">
+      <v:shape id="_x0000_i1070" type="#_x0000_t75" style="width:14.25pt;height:14.25pt;visibility:visible;mso-wrap-style:square" o:bullet="t">
         <v:imagedata r:id="rId1" o:title=""/>
       </v:shape>
     </w:pict>
   </w:numPicBullet>
   <w:numPicBullet w:numPicBulletId="1">
     <w:pict>
-      <v:shape id="_x0000_i1135" type="#_x0000_t75" style="width:15.75pt;height:15.75pt;visibility:visible;mso-wrap-style:square" o:bullet="t">
+      <v:shape id="_x0000_i1071" type="#_x0000_t75" style="width:15.75pt;height:15.75pt;visibility:visible;mso-wrap-style:square" o:bullet="t">
         <v:imagedata r:id="rId2" o:title=""/>
       </v:shape>
     </w:pict>

</xml_diff>

<commit_message>
Skyline/work/20210507 skyline batch dev (#1616)
Download template files from Panorama, allow zipped (.sky.zip) templates
</commit_message>
<xml_diff>
--- a/pwiz_tools/Skyline/Documentation/Skyline Batch Documentation.docx
+++ b/pwiz_tools/Skyline/Documentation/Skyline Batch Documentation.docx
@@ -154,6 +154,7 @@
           <w:rFonts w:ascii="Arial" w:eastAsia="Times New Roman" w:hAnsi="Arial" w:cs="Arial"/>
           <w:b/>
           <w:bCs/>
+          <w:noProof/>
           <w:color w:val="000000"/>
           <w:sz w:val="24"/>
           <w:szCs w:val="24"/>
@@ -250,7 +251,27 @@
           <w:szCs w:val="24"/>
           <w:shd w:val="clear" w:color="auto" w:fill="FFFFFF"/>
         </w:rPr>
-        <w:t>Data can be in a file on the computer, or on an FTP server</w:t>
+        <w:t xml:space="preserve">Data can be in a </w:t>
+      </w:r>
+      <w:r>
+        <w:rPr>
+          <w:rFonts w:ascii="Arial" w:eastAsia="Times New Roman" w:hAnsi="Arial" w:cs="Arial"/>
+          <w:color w:val="000000"/>
+          <w:sz w:val="24"/>
+          <w:szCs w:val="24"/>
+          <w:shd w:val="clear" w:color="auto" w:fill="FFFFFF"/>
+        </w:rPr>
+        <w:t>folder</w:t>
+      </w:r>
+      <w:r>
+        <w:rPr>
+          <w:rFonts w:ascii="Arial" w:eastAsia="Times New Roman" w:hAnsi="Arial" w:cs="Arial"/>
+          <w:color w:val="000000"/>
+          <w:sz w:val="24"/>
+          <w:szCs w:val="24"/>
+          <w:shd w:val="clear" w:color="auto" w:fill="FFFFFF"/>
+        </w:rPr>
+        <w:t xml:space="preserve"> on the computer, or on an FTP server</w:t>
       </w:r>
       <w:r>
         <w:rPr>
@@ -564,7 +585,7 @@
           <w:szCs w:val="24"/>
           <w:shd w:val="clear" w:color="auto" w:fill="FFFFFF"/>
         </w:rPr>
-        <w:t>. Configurations do not need to export any reports (although this is necessary if you want to run R scripts on a report). If the configuration has no reports, the Skyline Batch run will finish after the previous step.</w:t>
+        <w:t>. Configurations do not need to export any reports (although this is necessary if you want to run R scripts). If the configuration has no reports, the Skyline Batch run will finish after the previous step.</w:t>
       </w:r>
     </w:p>
     <w:p>
@@ -787,6 +808,7 @@
       <w:r>
         <w:rPr>
           <w:rFonts w:ascii="Arial" w:eastAsia="Times New Roman" w:hAnsi="Arial" w:cs="Arial"/>
+          <w:noProof/>
           <w:color w:val="000000"/>
           <w:sz w:val="24"/>
           <w:szCs w:val="24"/>
@@ -1465,7 +1487,75 @@
                                 <w:szCs w:val="24"/>
                                 <w:shd w:val="clear" w:color="auto" w:fill="FFFFFF"/>
                               </w:rPr>
-                              <w:t>emplate file must be in the parent hierarchy of the analysis folder. (ie: If my Analysis folder is “C:\Users\myaccount\Documents\Analysis”, then my template file must be in “users,” “myaccount,” or “Documents”)</w:t>
+                              <w:t>emplate file must be in the parent hierarchy of the analysis folder. (</w:t>
+                            </w:r>
+                            <w:proofErr w:type="spellStart"/>
+                            <w:proofErr w:type="gramStart"/>
+                            <w:r>
+                              <w:rPr>
+                                <w:rFonts w:ascii="Arial" w:eastAsia="Times New Roman" w:hAnsi="Arial" w:cs="Arial"/>
+                                <w:color w:val="000000"/>
+                                <w:sz w:val="24"/>
+                                <w:szCs w:val="24"/>
+                                <w:shd w:val="clear" w:color="auto" w:fill="FFFFFF"/>
+                              </w:rPr>
+                              <w:t>ie</w:t>
+                            </w:r>
+                            <w:proofErr w:type="spellEnd"/>
+                            <w:proofErr w:type="gramEnd"/>
+                            <w:r>
+                              <w:rPr>
+                                <w:rFonts w:ascii="Arial" w:eastAsia="Times New Roman" w:hAnsi="Arial" w:cs="Arial"/>
+                                <w:color w:val="000000"/>
+                                <w:sz w:val="24"/>
+                                <w:szCs w:val="24"/>
+                                <w:shd w:val="clear" w:color="auto" w:fill="FFFFFF"/>
+                              </w:rPr>
+                              <w:t>: If my Analysis folder is “C:\Users\</w:t>
+                            </w:r>
+                            <w:proofErr w:type="spellStart"/>
+                            <w:r>
+                              <w:rPr>
+                                <w:rFonts w:ascii="Arial" w:eastAsia="Times New Roman" w:hAnsi="Arial" w:cs="Arial"/>
+                                <w:color w:val="000000"/>
+                                <w:sz w:val="24"/>
+                                <w:szCs w:val="24"/>
+                                <w:shd w:val="clear" w:color="auto" w:fill="FFFFFF"/>
+                              </w:rPr>
+                              <w:t>myaccount</w:t>
+                            </w:r>
+                            <w:proofErr w:type="spellEnd"/>
+                            <w:r>
+                              <w:rPr>
+                                <w:rFonts w:ascii="Arial" w:eastAsia="Times New Roman" w:hAnsi="Arial" w:cs="Arial"/>
+                                <w:color w:val="000000"/>
+                                <w:sz w:val="24"/>
+                                <w:szCs w:val="24"/>
+                                <w:shd w:val="clear" w:color="auto" w:fill="FFFFFF"/>
+                              </w:rPr>
+                              <w:t>\Documents\Analysis”, then my template file must be in “users,” “</w:t>
+                            </w:r>
+                            <w:proofErr w:type="spellStart"/>
+                            <w:r>
+                              <w:rPr>
+                                <w:rFonts w:ascii="Arial" w:eastAsia="Times New Roman" w:hAnsi="Arial" w:cs="Arial"/>
+                                <w:color w:val="000000"/>
+                                <w:sz w:val="24"/>
+                                <w:szCs w:val="24"/>
+                                <w:shd w:val="clear" w:color="auto" w:fill="FFFFFF"/>
+                              </w:rPr>
+                              <w:t>myaccount</w:t>
+                            </w:r>
+                            <w:proofErr w:type="spellEnd"/>
+                            <w:r>
+                              <w:rPr>
+                                <w:rFonts w:ascii="Arial" w:eastAsia="Times New Roman" w:hAnsi="Arial" w:cs="Arial"/>
+                                <w:color w:val="000000"/>
+                                <w:sz w:val="24"/>
+                                <w:szCs w:val="24"/>
+                                <w:shd w:val="clear" w:color="auto" w:fill="FFFFFF"/>
+                              </w:rPr>
+                              <w:t>,” or “Documents”)</w:t>
                             </w:r>
                             <w:r>
                               <w:rPr>
@@ -1544,7 +1634,75 @@
                           <w:szCs w:val="24"/>
                           <w:shd w:val="clear" w:color="auto" w:fill="FFFFFF"/>
                         </w:rPr>
-                        <w:t>emplate file must be in the parent hierarchy of the analysis folder. (ie: If my Analysis folder is “C:\Users\myaccount\Documents\Analysis”, then my template file must be in “users,” “myaccount,” or “Documents”)</w:t>
+                        <w:t>emplate file must be in the parent hierarchy of the analysis folder. (</w:t>
+                      </w:r>
+                      <w:proofErr w:type="spellStart"/>
+                      <w:proofErr w:type="gramStart"/>
+                      <w:r>
+                        <w:rPr>
+                          <w:rFonts w:ascii="Arial" w:eastAsia="Times New Roman" w:hAnsi="Arial" w:cs="Arial"/>
+                          <w:color w:val="000000"/>
+                          <w:sz w:val="24"/>
+                          <w:szCs w:val="24"/>
+                          <w:shd w:val="clear" w:color="auto" w:fill="FFFFFF"/>
+                        </w:rPr>
+                        <w:t>ie</w:t>
+                      </w:r>
+                      <w:proofErr w:type="spellEnd"/>
+                      <w:proofErr w:type="gramEnd"/>
+                      <w:r>
+                        <w:rPr>
+                          <w:rFonts w:ascii="Arial" w:eastAsia="Times New Roman" w:hAnsi="Arial" w:cs="Arial"/>
+                          <w:color w:val="000000"/>
+                          <w:sz w:val="24"/>
+                          <w:szCs w:val="24"/>
+                          <w:shd w:val="clear" w:color="auto" w:fill="FFFFFF"/>
+                        </w:rPr>
+                        <w:t>: If my Analysis folder is “C:\Users\</w:t>
+                      </w:r>
+                      <w:proofErr w:type="spellStart"/>
+                      <w:r>
+                        <w:rPr>
+                          <w:rFonts w:ascii="Arial" w:eastAsia="Times New Roman" w:hAnsi="Arial" w:cs="Arial"/>
+                          <w:color w:val="000000"/>
+                          <w:sz w:val="24"/>
+                          <w:szCs w:val="24"/>
+                          <w:shd w:val="clear" w:color="auto" w:fill="FFFFFF"/>
+                        </w:rPr>
+                        <w:t>myaccount</w:t>
+                      </w:r>
+                      <w:proofErr w:type="spellEnd"/>
+                      <w:r>
+                        <w:rPr>
+                          <w:rFonts w:ascii="Arial" w:eastAsia="Times New Roman" w:hAnsi="Arial" w:cs="Arial"/>
+                          <w:color w:val="000000"/>
+                          <w:sz w:val="24"/>
+                          <w:szCs w:val="24"/>
+                          <w:shd w:val="clear" w:color="auto" w:fill="FFFFFF"/>
+                        </w:rPr>
+                        <w:t>\Documents\Analysis”, then my template file must be in “users,” “</w:t>
+                      </w:r>
+                      <w:proofErr w:type="spellStart"/>
+                      <w:r>
+                        <w:rPr>
+                          <w:rFonts w:ascii="Arial" w:eastAsia="Times New Roman" w:hAnsi="Arial" w:cs="Arial"/>
+                          <w:color w:val="000000"/>
+                          <w:sz w:val="24"/>
+                          <w:szCs w:val="24"/>
+                          <w:shd w:val="clear" w:color="auto" w:fill="FFFFFF"/>
+                        </w:rPr>
+                        <w:t>myaccount</w:t>
+                      </w:r>
+                      <w:proofErr w:type="spellEnd"/>
+                      <w:r>
+                        <w:rPr>
+                          <w:rFonts w:ascii="Arial" w:eastAsia="Times New Roman" w:hAnsi="Arial" w:cs="Arial"/>
+                          <w:color w:val="000000"/>
+                          <w:sz w:val="24"/>
+                          <w:szCs w:val="24"/>
+                          <w:shd w:val="clear" w:color="auto" w:fill="FFFFFF"/>
+                        </w:rPr>
+                        <w:t>,” or “Documents”)</w:t>
                       </w:r>
                       <w:r>
                         <w:rPr>
@@ -1824,8 +1982,20 @@
           <w:szCs w:val="24"/>
           <w:shd w:val="clear" w:color="auto" w:fill="FFFFFF"/>
         </w:rPr>
-        <w:t>the data should already exist in the data folder</w:t>
-      </w:r>
+        <w:t xml:space="preserve">the data should already exist in the data </w:t>
+      </w:r>
+      <w:proofErr w:type="gramStart"/>
+      <w:r>
+        <w:rPr>
+          <w:rFonts w:ascii="Arial" w:eastAsia="Times New Roman" w:hAnsi="Arial" w:cs="Arial"/>
+          <w:color w:val="000000"/>
+          <w:sz w:val="24"/>
+          <w:szCs w:val="24"/>
+          <w:shd w:val="clear" w:color="auto" w:fill="FFFFFF"/>
+        </w:rPr>
+        <w:t>folder</w:t>
+      </w:r>
+      <w:proofErr w:type="gramEnd"/>
     </w:p>
     <w:p>
       <w:pPr>
@@ -1941,8 +2111,20 @@
           <w:szCs w:val="24"/>
           <w:shd w:val="clear" w:color="auto" w:fill="FFFFFF"/>
         </w:rPr>
-        <w:t>into the data folder</w:t>
-      </w:r>
+        <w:t xml:space="preserve">into the data </w:t>
+      </w:r>
+      <w:proofErr w:type="gramStart"/>
+      <w:r>
+        <w:rPr>
+          <w:rFonts w:ascii="Arial" w:eastAsia="Times New Roman" w:hAnsi="Arial" w:cs="Arial"/>
+          <w:color w:val="000000"/>
+          <w:sz w:val="24"/>
+          <w:szCs w:val="24"/>
+          <w:shd w:val="clear" w:color="auto" w:fill="FFFFFF"/>
+        </w:rPr>
+        <w:t>folder</w:t>
+      </w:r>
+      <w:proofErr w:type="gramEnd"/>
     </w:p>
     <w:p>
       <w:pPr>
@@ -1999,17 +2181,31 @@
           <w:shd w:val="clear" w:color="auto" w:fill="FFFFFF"/>
         </w:rPr>
       </w:pPr>
-      <w:r>
-        <w:rPr>
-          <w:rFonts w:ascii="Arial" w:eastAsia="Times New Roman" w:hAnsi="Arial" w:cs="Arial"/>
-          <w:b/>
-          <w:bCs/>
-          <w:color w:val="000000"/>
-          <w:sz w:val="24"/>
-          <w:szCs w:val="24"/>
-          <w:shd w:val="clear" w:color="auto" w:fill="FFFFFF"/>
-        </w:rPr>
-        <w:t xml:space="preserve">Annotations </w:t>
+      <w:proofErr w:type="gramStart"/>
+      <w:r>
+        <w:rPr>
+          <w:rFonts w:ascii="Arial" w:eastAsia="Times New Roman" w:hAnsi="Arial" w:cs="Arial"/>
+          <w:b/>
+          <w:bCs/>
+          <w:color w:val="000000"/>
+          <w:sz w:val="24"/>
+          <w:szCs w:val="24"/>
+          <w:shd w:val="clear" w:color="auto" w:fill="FFFFFF"/>
+        </w:rPr>
+        <w:t>Annotations</w:t>
+      </w:r>
+      <w:proofErr w:type="gramEnd"/>
+      <w:r>
+        <w:rPr>
+          <w:rFonts w:ascii="Arial" w:eastAsia="Times New Roman" w:hAnsi="Arial" w:cs="Arial"/>
+          <w:b/>
+          <w:bCs/>
+          <w:color w:val="000000"/>
+          <w:sz w:val="24"/>
+          <w:szCs w:val="24"/>
+          <w:shd w:val="clear" w:color="auto" w:fill="FFFFFF"/>
+        </w:rPr>
+        <w:t xml:space="preserve"> </w:t>
       </w:r>
       <w:r>
         <w:rPr>
@@ -2406,7 +2602,29 @@
           <w:szCs w:val="24"/>
           <w:shd w:val="clear" w:color="auto" w:fill="FFFFFF"/>
         </w:rPr>
-        <w:t xml:space="preserve"> server (ie: </w:t>
+        <w:t xml:space="preserve"> server (</w:t>
+      </w:r>
+      <w:proofErr w:type="spellStart"/>
+      <w:r>
+        <w:rPr>
+          <w:rFonts w:ascii="Arial" w:eastAsia="Times New Roman" w:hAnsi="Arial" w:cs="Arial"/>
+          <w:color w:val="000000"/>
+          <w:sz w:val="24"/>
+          <w:szCs w:val="24"/>
+          <w:shd w:val="clear" w:color="auto" w:fill="FFFFFF"/>
+        </w:rPr>
+        <w:t>ie</w:t>
+      </w:r>
+      <w:proofErr w:type="spellEnd"/>
+      <w:r>
+        <w:rPr>
+          <w:rFonts w:ascii="Arial" w:eastAsia="Times New Roman" w:hAnsi="Arial" w:cs="Arial"/>
+          <w:color w:val="000000"/>
+          <w:sz w:val="24"/>
+          <w:szCs w:val="24"/>
+          <w:shd w:val="clear" w:color="auto" w:fill="FFFFFF"/>
+        </w:rPr>
+        <w:t xml:space="preserve">: </w:t>
       </w:r>
       <w:hyperlink r:id="rId14" w:history="1">
         <w:r>
@@ -2798,17 +3016,57 @@
           <w:shd w:val="clear" w:color="auto" w:fill="FFFFFF"/>
         </w:rPr>
       </w:pPr>
-      <w:r>
-        <w:rPr>
-          <w:rFonts w:ascii="Arial" w:eastAsia="Times New Roman" w:hAnsi="Arial" w:cs="Arial"/>
-          <w:b/>
-          <w:bCs/>
-          <w:color w:val="000000"/>
-          <w:sz w:val="24"/>
-          <w:szCs w:val="24"/>
-          <w:shd w:val="clear" w:color="auto" w:fill="FFFFFF"/>
-        </w:rPr>
-        <w:t xml:space="preserve">Ms/Ms filtering res/accuracy </w:t>
+      <w:proofErr w:type="spellStart"/>
+      <w:r>
+        <w:rPr>
+          <w:rFonts w:ascii="Arial" w:eastAsia="Times New Roman" w:hAnsi="Arial" w:cs="Arial"/>
+          <w:b/>
+          <w:bCs/>
+          <w:color w:val="000000"/>
+          <w:sz w:val="24"/>
+          <w:szCs w:val="24"/>
+          <w:shd w:val="clear" w:color="auto" w:fill="FFFFFF"/>
+        </w:rPr>
+        <w:t>Ms</w:t>
+      </w:r>
+      <w:proofErr w:type="spellEnd"/>
+      <w:r>
+        <w:rPr>
+          <w:rFonts w:ascii="Arial" w:eastAsia="Times New Roman" w:hAnsi="Arial" w:cs="Arial"/>
+          <w:b/>
+          <w:bCs/>
+          <w:color w:val="000000"/>
+          <w:sz w:val="24"/>
+          <w:szCs w:val="24"/>
+          <w:shd w:val="clear" w:color="auto" w:fill="FFFFFF"/>
+        </w:rPr>
+        <w:t>/</w:t>
+      </w:r>
+      <w:proofErr w:type="spellStart"/>
+      <w:r>
+        <w:rPr>
+          <w:rFonts w:ascii="Arial" w:eastAsia="Times New Roman" w:hAnsi="Arial" w:cs="Arial"/>
+          <w:b/>
+          <w:bCs/>
+          <w:color w:val="000000"/>
+          <w:sz w:val="24"/>
+          <w:szCs w:val="24"/>
+          <w:shd w:val="clear" w:color="auto" w:fill="FFFFFF"/>
+        </w:rPr>
+        <w:t>Ms</w:t>
+      </w:r>
+      <w:proofErr w:type="spellEnd"/>
+      <w:r>
+        <w:rPr>
+          <w:rFonts w:ascii="Arial" w:eastAsia="Times New Roman" w:hAnsi="Arial" w:cs="Arial"/>
+          <w:b/>
+          <w:bCs/>
+          <w:color w:val="000000"/>
+          <w:sz w:val="24"/>
+          <w:szCs w:val="24"/>
+          <w:shd w:val="clear" w:color="auto" w:fill="FFFFFF"/>
+        </w:rPr>
+        <w:t xml:space="preserve"> filtering res/accuracy </w:t>
       </w:r>
       <w:r>
         <w:rPr>
@@ -2901,7 +3159,29 @@
           <w:szCs w:val="24"/>
           <w:shd w:val="clear" w:color="auto" w:fill="FFFFFF"/>
         </w:rPr>
-        <w:t>The number of minutes on either side of the predicted time or MS/MS IDs, i.e. ± minutes.</w:t>
+        <w:t xml:space="preserve">The number of minutes on either side of the predicted time or MS/MS IDs, </w:t>
+      </w:r>
+      <w:proofErr w:type="gramStart"/>
+      <w:r>
+        <w:rPr>
+          <w:rFonts w:ascii="Arial" w:eastAsia="Times New Roman" w:hAnsi="Arial" w:cs="Arial"/>
+          <w:color w:val="000000"/>
+          <w:sz w:val="24"/>
+          <w:szCs w:val="24"/>
+          <w:shd w:val="clear" w:color="auto" w:fill="FFFFFF"/>
+        </w:rPr>
+        <w:t>i.e.</w:t>
+      </w:r>
+      <w:proofErr w:type="gramEnd"/>
+      <w:r>
+        <w:rPr>
+          <w:rFonts w:ascii="Arial" w:eastAsia="Times New Roman" w:hAnsi="Arial" w:cs="Arial"/>
+          <w:color w:val="000000"/>
+          <w:sz w:val="24"/>
+          <w:szCs w:val="24"/>
+          <w:shd w:val="clear" w:color="auto" w:fill="FFFFFF"/>
+        </w:rPr>
+        <w:t xml:space="preserve"> ± minutes.</w:t>
       </w:r>
       <w:r>
         <w:rPr>
@@ -2975,7 +3255,29 @@
           <w:szCs w:val="24"/>
           <w:shd w:val="clear" w:color="auto" w:fill="FFFFFF"/>
         </w:rPr>
-        <w:t xml:space="preserve"> template document for reintegrate model generation with mProphet.</w:t>
+        <w:t xml:space="preserve"> template document for reintegrate model generation with </w:t>
+      </w:r>
+      <w:proofErr w:type="spellStart"/>
+      <w:r>
+        <w:rPr>
+          <w:rFonts w:ascii="Arial" w:eastAsia="Times New Roman" w:hAnsi="Arial" w:cs="Arial"/>
+          <w:color w:val="000000"/>
+          <w:sz w:val="24"/>
+          <w:szCs w:val="24"/>
+          <w:shd w:val="clear" w:color="auto" w:fill="FFFFFF"/>
+        </w:rPr>
+        <w:t>mProphet</w:t>
+      </w:r>
+      <w:proofErr w:type="spellEnd"/>
+      <w:r>
+        <w:rPr>
+          <w:rFonts w:ascii="Arial" w:eastAsia="Times New Roman" w:hAnsi="Arial" w:cs="Arial"/>
+          <w:color w:val="000000"/>
+          <w:sz w:val="24"/>
+          <w:szCs w:val="24"/>
+          <w:shd w:val="clear" w:color="auto" w:fill="FFFFFF"/>
+        </w:rPr>
+        <w:t>.</w:t>
       </w:r>
       <w:r>
         <w:rPr>
@@ -3011,17 +3313,67 @@
           <w:szCs w:val="24"/>
           <w:shd w:val="clear" w:color="auto" w:fill="FFFFFF"/>
         </w:rPr>
-        <w:t>Generate mProphet model</w:t>
-      </w:r>
-      <w:r>
-        <w:rPr>
-          <w:rFonts w:ascii="Arial" w:eastAsia="Times New Roman" w:hAnsi="Arial" w:cs="Arial"/>
-          <w:color w:val="000000"/>
-          <w:sz w:val="24"/>
-          <w:szCs w:val="24"/>
-          <w:shd w:val="clear" w:color="auto" w:fill="FFFFFF"/>
-        </w:rPr>
-        <w:t xml:space="preserve">: </w:t>
+        <w:t xml:space="preserve">Generate </w:t>
+      </w:r>
+      <w:proofErr w:type="spellStart"/>
+      <w:r>
+        <w:rPr>
+          <w:rFonts w:ascii="Arial" w:eastAsia="Times New Roman" w:hAnsi="Arial" w:cs="Arial"/>
+          <w:b/>
+          <w:bCs/>
+          <w:color w:val="000000"/>
+          <w:sz w:val="24"/>
+          <w:szCs w:val="24"/>
+          <w:shd w:val="clear" w:color="auto" w:fill="FFFFFF"/>
+        </w:rPr>
+        <w:t>mProphet</w:t>
+      </w:r>
+      <w:proofErr w:type="spellEnd"/>
+      <w:r>
+        <w:rPr>
+          <w:rFonts w:ascii="Arial" w:eastAsia="Times New Roman" w:hAnsi="Arial" w:cs="Arial"/>
+          <w:b/>
+          <w:bCs/>
+          <w:color w:val="000000"/>
+          <w:sz w:val="24"/>
+          <w:szCs w:val="24"/>
+          <w:shd w:val="clear" w:color="auto" w:fill="FFFFFF"/>
+        </w:rPr>
+        <w:t xml:space="preserve"> </w:t>
+      </w:r>
+      <w:proofErr w:type="gramStart"/>
+      <w:r>
+        <w:rPr>
+          <w:rFonts w:ascii="Arial" w:eastAsia="Times New Roman" w:hAnsi="Arial" w:cs="Arial"/>
+          <w:b/>
+          <w:bCs/>
+          <w:color w:val="000000"/>
+          <w:sz w:val="24"/>
+          <w:szCs w:val="24"/>
+          <w:shd w:val="clear" w:color="auto" w:fill="FFFFFF"/>
+        </w:rPr>
+        <w:t>model</w:t>
+      </w:r>
+      <w:r>
+        <w:rPr>
+          <w:rFonts w:ascii="Arial" w:eastAsia="Times New Roman" w:hAnsi="Arial" w:cs="Arial"/>
+          <w:color w:val="000000"/>
+          <w:sz w:val="24"/>
+          <w:szCs w:val="24"/>
+          <w:shd w:val="clear" w:color="auto" w:fill="FFFFFF"/>
+        </w:rPr>
+        <w:t>:</w:t>
+      </w:r>
+      <w:proofErr w:type="gramEnd"/>
+      <w:r>
+        <w:rPr>
+          <w:rFonts w:ascii="Arial" w:eastAsia="Times New Roman" w:hAnsi="Arial" w:cs="Arial"/>
+          <w:color w:val="000000"/>
+          <w:sz w:val="24"/>
+          <w:szCs w:val="24"/>
+          <w:shd w:val="clear" w:color="auto" w:fill="FFFFFF"/>
+        </w:rPr>
+        <w:t xml:space="preserve"> </w:t>
       </w:r>
       <w:r>
         <w:rPr>
@@ -3051,7 +3403,29 @@
           <w:szCs w:val="24"/>
           <w:shd w:val="clear" w:color="auto" w:fill="FFFFFF"/>
         </w:rPr>
-        <w:t xml:space="preserve"> a new model to be created, using the mProphet algorithm with all available scores for the results found in the document</w:t>
+        <w:t xml:space="preserve"> a new model to be created, using the </w:t>
+      </w:r>
+      <w:proofErr w:type="spellStart"/>
+      <w:r>
+        <w:rPr>
+          <w:rFonts w:ascii="Arial" w:eastAsia="Times New Roman" w:hAnsi="Arial" w:cs="Arial"/>
+          <w:color w:val="000000"/>
+          <w:sz w:val="24"/>
+          <w:szCs w:val="24"/>
+          <w:shd w:val="clear" w:color="auto" w:fill="FFFFFF"/>
+        </w:rPr>
+        <w:t>mProphet</w:t>
+      </w:r>
+      <w:proofErr w:type="spellEnd"/>
+      <w:r>
+        <w:rPr>
+          <w:rFonts w:ascii="Arial" w:eastAsia="Times New Roman" w:hAnsi="Arial" w:cs="Arial"/>
+          <w:color w:val="000000"/>
+          <w:sz w:val="24"/>
+          <w:szCs w:val="24"/>
+          <w:shd w:val="clear" w:color="auto" w:fill="FFFFFF"/>
+        </w:rPr>
+        <w:t xml:space="preserve"> algorithm with all available scores for the results found in the document</w:t>
       </w:r>
       <w:r>
         <w:rPr>
@@ -4116,7 +4490,27 @@
           <w:sz w:val="24"/>
           <w:szCs w:val="24"/>
         </w:rPr>
-        <w:t xml:space="preserve">If you are importing the report from a Skyline report file (.skyr), open the file in Notepad and look for: </w:t>
+        <w:t>If you are importing the report from a Skyline report file (.</w:t>
+      </w:r>
+      <w:proofErr w:type="spellStart"/>
+      <w:r>
+        <w:rPr>
+          <w:rFonts w:ascii="Arial" w:eastAsia="Times New Roman" w:hAnsi="Arial" w:cs="Arial"/>
+          <w:color w:val="000000"/>
+          <w:sz w:val="24"/>
+          <w:szCs w:val="24"/>
+        </w:rPr>
+        <w:t>skyr</w:t>
+      </w:r>
+      <w:proofErr w:type="spellEnd"/>
+      <w:r>
+        <w:rPr>
+          <w:rFonts w:ascii="Arial" w:eastAsia="Times New Roman" w:hAnsi="Arial" w:cs="Arial"/>
+          <w:color w:val="000000"/>
+          <w:sz w:val="24"/>
+          <w:szCs w:val="24"/>
+        </w:rPr>
+        <w:t xml:space="preserve">), open the file in Notepad and look for: </w:t>
       </w:r>
       <w:r>
         <w:rPr>
@@ -4252,7 +4646,29 @@
           <w:szCs w:val="24"/>
           <w:shd w:val="clear" w:color="auto" w:fill="FFFFFF"/>
         </w:rPr>
-        <w:t>: If the report does not exist in your Skyline template document, and needs to be imported from</w:t>
+        <w:t xml:space="preserve">: If the report does not exist in your Skyline template </w:t>
+      </w:r>
+      <w:proofErr w:type="gramStart"/>
+      <w:r>
+        <w:rPr>
+          <w:rFonts w:ascii="Arial" w:eastAsia="Times New Roman" w:hAnsi="Arial" w:cs="Arial"/>
+          <w:color w:val="000000"/>
+          <w:sz w:val="24"/>
+          <w:szCs w:val="24"/>
+          <w:shd w:val="clear" w:color="auto" w:fill="FFFFFF"/>
+        </w:rPr>
+        <w:t>document, and</w:t>
+      </w:r>
+      <w:proofErr w:type="gramEnd"/>
+      <w:r>
+        <w:rPr>
+          <w:rFonts w:ascii="Arial" w:eastAsia="Times New Roman" w:hAnsi="Arial" w:cs="Arial"/>
+          <w:color w:val="000000"/>
+          <w:sz w:val="24"/>
+          <w:szCs w:val="24"/>
+          <w:shd w:val="clear" w:color="auto" w:fill="FFFFFF"/>
+        </w:rPr>
+        <w:t xml:space="preserve"> needs to be imported from</w:t>
       </w:r>
       <w:r>
         <w:rPr>
@@ -4370,7 +4786,27 @@
           <w:sz w:val="24"/>
           <w:szCs w:val="24"/>
         </w:rPr>
-        <w:t xml:space="preserve"> (ie: no file path was provided in the </w:t>
+        <w:t xml:space="preserve"> (</w:t>
+      </w:r>
+      <w:proofErr w:type="spellStart"/>
+      <w:r>
+        <w:rPr>
+          <w:rFonts w:ascii="Arial" w:eastAsia="Times New Roman" w:hAnsi="Arial" w:cs="Arial"/>
+          <w:color w:val="000000"/>
+          <w:sz w:val="24"/>
+          <w:szCs w:val="24"/>
+        </w:rPr>
+        <w:t>ie</w:t>
+      </w:r>
+      <w:proofErr w:type="spellEnd"/>
+      <w:r>
+        <w:rPr>
+          <w:rFonts w:ascii="Arial" w:eastAsia="Times New Roman" w:hAnsi="Arial" w:cs="Arial"/>
+          <w:color w:val="000000"/>
+          <w:sz w:val="24"/>
+          <w:szCs w:val="24"/>
+        </w:rPr>
+        <w:t xml:space="preserve">: no file path was provided in the </w:t>
       </w:r>
       <w:r>
         <w:rPr>
@@ -4832,8 +5268,19 @@
           <w:sz w:val="24"/>
           <w:szCs w:val="24"/>
         </w:rPr>
-        <w:t xml:space="preserve"> to add the report</w:t>
-      </w:r>
+        <w:t xml:space="preserve"> to add the </w:t>
+      </w:r>
+      <w:proofErr w:type="gramStart"/>
+      <w:r>
+        <w:rPr>
+          <w:rFonts w:ascii="Arial" w:eastAsia="Times New Roman" w:hAnsi="Arial" w:cs="Arial"/>
+          <w:color w:val="000000"/>
+          <w:sz w:val="24"/>
+          <w:szCs w:val="24"/>
+        </w:rPr>
+        <w:t>report</w:t>
+      </w:r>
+      <w:proofErr w:type="gramEnd"/>
     </w:p>
     <w:p>
       <w:pPr>
@@ -4903,6 +5350,7 @@
           <w:b/>
           <w:bCs/>
           <w:caps/>
+          <w:noProof/>
           <w:color w:val="000000"/>
           <w:sz w:val="24"/>
           <w:szCs w:val="24"/>
@@ -5798,7 +6246,29 @@
                                 <w:szCs w:val="24"/>
                                 <w:shd w:val="clear" w:color="auto" w:fill="FFFFFF"/>
                               </w:rPr>
-                              <w:t xml:space="preserve"> one of the Skyline template files.</w:t>
+                              <w:t xml:space="preserve"> one of the Skyline </w:t>
+                            </w:r>
+                            <w:proofErr w:type="gramStart"/>
+                            <w:r>
+                              <w:rPr>
+                                <w:rFonts w:ascii="Arial" w:eastAsia="Times New Roman" w:hAnsi="Arial" w:cs="Arial"/>
+                                <w:color w:val="000000"/>
+                                <w:sz w:val="24"/>
+                                <w:szCs w:val="24"/>
+                                <w:shd w:val="clear" w:color="auto" w:fill="FFFFFF"/>
+                              </w:rPr>
+                              <w:t>template</w:t>
+                            </w:r>
+                            <w:proofErr w:type="gramEnd"/>
+                            <w:r>
+                              <w:rPr>
+                                <w:rFonts w:ascii="Arial" w:eastAsia="Times New Roman" w:hAnsi="Arial" w:cs="Arial"/>
+                                <w:color w:val="000000"/>
+                                <w:sz w:val="24"/>
+                                <w:szCs w:val="24"/>
+                                <w:shd w:val="clear" w:color="auto" w:fill="FFFFFF"/>
+                              </w:rPr>
+                              <w:t xml:space="preserve"> files.</w:t>
                             </w:r>
                           </w:p>
                           <w:p/>
@@ -5903,7 +6373,29 @@
                           <w:szCs w:val="24"/>
                           <w:shd w:val="clear" w:color="auto" w:fill="FFFFFF"/>
                         </w:rPr>
-                        <w:t xml:space="preserve"> one of the Skyline template files.</w:t>
+                        <w:t xml:space="preserve"> one of the Skyline </w:t>
+                      </w:r>
+                      <w:proofErr w:type="gramStart"/>
+                      <w:r>
+                        <w:rPr>
+                          <w:rFonts w:ascii="Arial" w:eastAsia="Times New Roman" w:hAnsi="Arial" w:cs="Arial"/>
+                          <w:color w:val="000000"/>
+                          <w:sz w:val="24"/>
+                          <w:szCs w:val="24"/>
+                          <w:shd w:val="clear" w:color="auto" w:fill="FFFFFF"/>
+                        </w:rPr>
+                        <w:t>template</w:t>
+                      </w:r>
+                      <w:proofErr w:type="gramEnd"/>
+                      <w:r>
+                        <w:rPr>
+                          <w:rFonts w:ascii="Arial" w:eastAsia="Times New Roman" w:hAnsi="Arial" w:cs="Arial"/>
+                          <w:color w:val="000000"/>
+                          <w:sz w:val="24"/>
+                          <w:szCs w:val="24"/>
+                          <w:shd w:val="clear" w:color="auto" w:fill="FFFFFF"/>
+                        </w:rPr>
+                        <w:t xml:space="preserve"> files.</w:t>
                       </w:r>
                     </w:p>
                     <w:p/>
@@ -6597,6 +7089,7 @@
       <w:r>
         <w:rPr>
           <w:rFonts w:ascii="Arial" w:eastAsia="Times New Roman" w:hAnsi="Arial" w:cs="Arial"/>
+          <w:noProof/>
           <w:color w:val="000000"/>
           <w:sz w:val="24"/>
           <w:szCs w:val="24"/>
@@ -7111,6 +7604,7 @@
         </w:rPr>
         <w:t xml:space="preserve">onfiguration with a </w:t>
       </w:r>
+      <w:proofErr w:type="gramStart"/>
       <w:r>
         <w:rPr>
           <w:rFonts w:ascii="Arial" w:eastAsia="Times New Roman" w:hAnsi="Arial" w:cs="Arial"/>
@@ -7142,7 +7636,18 @@
           <w:shd w:val="clear" w:color="auto" w:fill="FFFFFF"/>
         </w:rPr>
         <w:tab/>
-        <w:t xml:space="preserve">No configurations with a </w:t>
+        <w:t>No configurations</w:t>
+      </w:r>
+      <w:proofErr w:type="gramEnd"/>
+      <w:r>
+        <w:rPr>
+          <w:rFonts w:ascii="Arial" w:eastAsia="Times New Roman" w:hAnsi="Arial" w:cs="Arial"/>
+          <w:color w:val="000000"/>
+          <w:sz w:val="24"/>
+          <w:szCs w:val="24"/>
+          <w:shd w:val="clear" w:color="auto" w:fill="FFFFFF"/>
+        </w:rPr>
+        <w:t xml:space="preserve"> with a </w:t>
       </w:r>
       <w:r>
         <w:rPr>
@@ -7274,15 +7779,27 @@
         </w:rPr>
         <w:t xml:space="preserve">file </w:t>
       </w:r>
-      <w:r>
-        <w:rPr>
-          <w:rFonts w:ascii="Arial" w:eastAsia="Times New Roman" w:hAnsi="Arial" w:cs="Arial"/>
-          <w:color w:val="000000"/>
-          <w:sz w:val="24"/>
-          <w:szCs w:val="24"/>
-          <w:shd w:val="clear" w:color="auto" w:fill="FFFFFF"/>
-        </w:rPr>
-        <w:t xml:space="preserve">are </w:t>
+      <w:proofErr w:type="gramStart"/>
+      <w:r>
+        <w:rPr>
+          <w:rFonts w:ascii="Arial" w:eastAsia="Times New Roman" w:hAnsi="Arial" w:cs="Arial"/>
+          <w:color w:val="000000"/>
+          <w:sz w:val="24"/>
+          <w:szCs w:val="24"/>
+          <w:shd w:val="clear" w:color="auto" w:fill="FFFFFF"/>
+        </w:rPr>
+        <w:t>are</w:t>
+      </w:r>
+      <w:proofErr w:type="gramEnd"/>
+      <w:r>
+        <w:rPr>
+          <w:rFonts w:ascii="Arial" w:eastAsia="Times New Roman" w:hAnsi="Arial" w:cs="Arial"/>
+          <w:color w:val="000000"/>
+          <w:sz w:val="24"/>
+          <w:szCs w:val="24"/>
+          <w:shd w:val="clear" w:color="auto" w:fill="FFFFFF"/>
+        </w:rPr>
+        <w:t xml:space="preserve"> </w:t>
       </w:r>
       <w:r>
         <w:rPr>
@@ -7315,10 +7832,84 @@
           <w:shd w:val="clear" w:color="auto" w:fill="FFFFFF"/>
         </w:rPr>
         <w:drawing>
-          <wp:inline distT="0" distB="0" distL="0" distR="0" wp14:anchorId="2B828235" wp14:editId="3AAB4628">
-            <wp:extent cx="2877185" cy="1457325"/>
+          <wp:inline distT="0" distB="0" distL="0" distR="0" wp14:anchorId="20DEF93C" wp14:editId="06C4C0AE">
+            <wp:extent cx="2029108" cy="1571844"/>
+            <wp:effectExtent l="0" t="0" r="9525" b="9525"/>
+            <wp:docPr id="8" name="Picture 8"/>
+            <wp:cNvGraphicFramePr>
+              <a:graphicFrameLocks xmlns:a="http://schemas.openxmlformats.org/drawingml/2006/main" noChangeAspect="1"/>
+            </wp:cNvGraphicFramePr>
+            <a:graphic xmlns:a="http://schemas.openxmlformats.org/drawingml/2006/main">
+              <a:graphicData uri="http://schemas.openxmlformats.org/drawingml/2006/picture">
+                <pic:pic xmlns:pic="http://schemas.openxmlformats.org/drawingml/2006/picture">
+                  <pic:nvPicPr>
+                    <pic:cNvPr id="1" name=""/>
+                    <pic:cNvPicPr/>
+                  </pic:nvPicPr>
+                  <pic:blipFill>
+                    <a:blip r:embed="rId28"/>
+                    <a:stretch>
+                      <a:fillRect/>
+                    </a:stretch>
+                  </pic:blipFill>
+                  <pic:spPr>
+                    <a:xfrm>
+                      <a:off x="0" y="0"/>
+                      <a:ext cx="2029108" cy="1571844"/>
+                    </a:xfrm>
+                    <a:prstGeom prst="rect">
+                      <a:avLst/>
+                    </a:prstGeom>
+                  </pic:spPr>
+                </pic:pic>
+              </a:graphicData>
+            </a:graphic>
+          </wp:inline>
+        </w:drawing>
+      </w:r>
+      <w:r>
+        <w:rPr>
+          <w:rFonts w:ascii="Arial" w:eastAsia="Times New Roman" w:hAnsi="Arial" w:cs="Arial"/>
+          <w:color w:val="000000"/>
+          <w:sz w:val="24"/>
+          <w:szCs w:val="24"/>
+          <w:shd w:val="clear" w:color="auto" w:fill="FFFFFF"/>
+        </w:rPr>
+        <w:tab/>
+      </w:r>
+      <w:r>
+        <w:rPr>
+          <w:rFonts w:ascii="Arial" w:eastAsia="Times New Roman" w:hAnsi="Arial" w:cs="Arial"/>
+          <w:color w:val="000000"/>
+          <w:sz w:val="24"/>
+          <w:szCs w:val="24"/>
+          <w:shd w:val="clear" w:color="auto" w:fill="FFFFFF"/>
+        </w:rPr>
+        <w:tab/>
+      </w:r>
+      <w:r>
+        <w:rPr>
+          <w:rFonts w:ascii="Arial" w:eastAsia="Times New Roman" w:hAnsi="Arial" w:cs="Arial"/>
+          <w:color w:val="000000"/>
+          <w:sz w:val="24"/>
+          <w:szCs w:val="24"/>
+          <w:shd w:val="clear" w:color="auto" w:fill="FFFFFF"/>
+        </w:rPr>
+        <w:tab/>
+      </w:r>
+      <w:r>
+        <w:rPr>
+          <w:rFonts w:ascii="Arial" w:eastAsia="Times New Roman" w:hAnsi="Arial" w:cs="Arial"/>
+          <w:color w:val="000000"/>
+          <w:sz w:val="24"/>
+          <w:szCs w:val="24"/>
+          <w:shd w:val="clear" w:color="auto" w:fill="FFFFFF"/>
+        </w:rPr>
+        <w:drawing>
+          <wp:inline distT="0" distB="0" distL="0" distR="0" wp14:anchorId="0C32BEF1" wp14:editId="398FB6E9">
+            <wp:extent cx="2019300" cy="1571625"/>
             <wp:effectExtent l="0" t="0" r="0" b="9525"/>
-            <wp:docPr id="31" name="Picture 31"/>
+            <wp:docPr id="9" name="Picture 9"/>
             <wp:cNvGraphicFramePr>
               <a:graphicFrameLocks xmlns:a="http://schemas.openxmlformats.org/drawingml/2006/main" noChangeAspect="1"/>
             </wp:cNvGraphicFramePr>
@@ -7330,14 +7921,14 @@
                     <pic:cNvPicPr/>
                   </pic:nvPicPr>
                   <pic:blipFill rotWithShape="1">
-                    <a:blip r:embed="rId28"/>
-                    <a:srcRect b="4958"/>
+                    <a:blip r:embed="rId29"/>
+                    <a:srcRect b="13158"/>
                     <a:stretch/>
                   </pic:blipFill>
                   <pic:spPr bwMode="auto">
                     <a:xfrm>
                       <a:off x="0" y="0"/>
-                      <a:ext cx="2882299" cy="1459915"/>
+                      <a:ext cx="2019582" cy="1571844"/>
                     </a:xfrm>
                     <a:prstGeom prst="rect">
                       <a:avLst/>
@@ -7357,6 +7948,64 @@
           </wp:inline>
         </w:drawing>
       </w:r>
+    </w:p>
+    <w:p>
+      <w:pPr>
+        <w:spacing w:after="0" w:line="240" w:lineRule="auto"/>
+        <w:rPr>
+          <w:rFonts w:ascii="Arial" w:eastAsia="Times New Roman" w:hAnsi="Arial" w:cs="Arial"/>
+          <w:color w:val="000000"/>
+          <w:sz w:val="24"/>
+          <w:szCs w:val="24"/>
+          <w:shd w:val="clear" w:color="auto" w:fill="FFFFFF"/>
+        </w:rPr>
+      </w:pPr>
+    </w:p>
+    <w:p>
+      <w:pPr>
+        <w:spacing w:after="0" w:line="240" w:lineRule="auto"/>
+        <w:rPr>
+          <w:rFonts w:ascii="Arial" w:eastAsia="Times New Roman" w:hAnsi="Arial" w:cs="Arial"/>
+          <w:color w:val="000000"/>
+          <w:sz w:val="24"/>
+          <w:szCs w:val="24"/>
+          <w:shd w:val="clear" w:color="auto" w:fill="FFFFFF"/>
+        </w:rPr>
+      </w:pPr>
+      <w:r>
+        <w:rPr>
+          <w:rFonts w:ascii="Arial" w:eastAsia="Times New Roman" w:hAnsi="Arial" w:cs="Arial"/>
+          <w:color w:val="000000"/>
+          <w:sz w:val="24"/>
+          <w:szCs w:val="24"/>
+          <w:shd w:val="clear" w:color="auto" w:fill="FFFFFF"/>
+        </w:rPr>
+        <w:t>Each option runs the following section of the Skyline Batch workflow:</w:t>
+      </w:r>
+    </w:p>
+    <w:p>
+      <w:pPr>
+        <w:spacing w:after="0" w:line="240" w:lineRule="auto"/>
+        <w:rPr>
+          <w:rFonts w:ascii="Arial" w:eastAsia="Times New Roman" w:hAnsi="Arial" w:cs="Arial"/>
+          <w:color w:val="000000"/>
+          <w:sz w:val="24"/>
+          <w:szCs w:val="24"/>
+          <w:shd w:val="clear" w:color="auto" w:fill="FFFFFF"/>
+        </w:rPr>
+      </w:pPr>
+    </w:p>
+    <w:p>
+      <w:pPr>
+        <w:spacing w:after="0" w:line="240" w:lineRule="auto"/>
+        <w:rPr>
+          <w:rFonts w:ascii="Arial" w:eastAsia="Times New Roman" w:hAnsi="Arial" w:cs="Arial"/>
+          <w:color w:val="000000"/>
+          <w:sz w:val="24"/>
+          <w:szCs w:val="24"/>
+          <w:shd w:val="clear" w:color="auto" w:fill="FFFFFF"/>
+        </w:rPr>
+      </w:pPr>
       <w:r>
         <w:rPr>
           <w:rFonts w:ascii="Arial" w:eastAsia="Times New Roman" w:hAnsi="Arial" w:cs="Arial"/>
@@ -7366,112 +8015,10 @@
           <w:shd w:val="clear" w:color="auto" w:fill="FFFFFF"/>
         </w:rPr>
         <w:drawing>
-          <wp:inline distT="0" distB="0" distL="0" distR="0" wp14:anchorId="1CFADD86" wp14:editId="469FE700">
-            <wp:extent cx="3043714" cy="1466850"/>
-            <wp:effectExtent l="0" t="0" r="4445" b="0"/>
-            <wp:docPr id="29" name="Picture 29"/>
-            <wp:cNvGraphicFramePr>
-              <a:graphicFrameLocks xmlns:a="http://schemas.openxmlformats.org/drawingml/2006/main" noChangeAspect="1"/>
-            </wp:cNvGraphicFramePr>
-            <a:graphic xmlns:a="http://schemas.openxmlformats.org/drawingml/2006/main">
-              <a:graphicData uri="http://schemas.openxmlformats.org/drawingml/2006/picture">
-                <pic:pic xmlns:pic="http://schemas.openxmlformats.org/drawingml/2006/picture">
-                  <pic:nvPicPr>
-                    <pic:cNvPr id="1" name=""/>
-                    <pic:cNvPicPr/>
-                  </pic:nvPicPr>
-                  <pic:blipFill>
-                    <a:blip r:embed="rId29"/>
-                    <a:stretch>
-                      <a:fillRect/>
-                    </a:stretch>
-                  </pic:blipFill>
-                  <pic:spPr>
-                    <a:xfrm>
-                      <a:off x="0" y="0"/>
-                      <a:ext cx="3052083" cy="1470883"/>
-                    </a:xfrm>
-                    <a:prstGeom prst="rect">
-                      <a:avLst/>
-                    </a:prstGeom>
-                  </pic:spPr>
-                </pic:pic>
-              </a:graphicData>
-            </a:graphic>
-          </wp:inline>
-        </w:drawing>
-      </w:r>
-    </w:p>
-    <w:p>
-      <w:pPr>
-        <w:spacing w:after="0" w:line="240" w:lineRule="auto"/>
-        <w:rPr>
-          <w:rFonts w:ascii="Arial" w:eastAsia="Times New Roman" w:hAnsi="Arial" w:cs="Arial"/>
-          <w:color w:val="000000"/>
-          <w:sz w:val="24"/>
-          <w:szCs w:val="24"/>
-          <w:shd w:val="clear" w:color="auto" w:fill="FFFFFF"/>
-        </w:rPr>
-      </w:pPr>
-    </w:p>
-    <w:p>
-      <w:pPr>
-        <w:spacing w:after="0" w:line="240" w:lineRule="auto"/>
-        <w:rPr>
-          <w:rFonts w:ascii="Arial" w:eastAsia="Times New Roman" w:hAnsi="Arial" w:cs="Arial"/>
-          <w:color w:val="000000"/>
-          <w:sz w:val="24"/>
-          <w:szCs w:val="24"/>
-          <w:shd w:val="clear" w:color="auto" w:fill="FFFFFF"/>
-        </w:rPr>
-      </w:pPr>
-      <w:r>
-        <w:rPr>
-          <w:rFonts w:ascii="Arial" w:eastAsia="Times New Roman" w:hAnsi="Arial" w:cs="Arial"/>
-          <w:color w:val="000000"/>
-          <w:sz w:val="24"/>
-          <w:szCs w:val="24"/>
-          <w:shd w:val="clear" w:color="auto" w:fill="FFFFFF"/>
-        </w:rPr>
-        <w:t>Each option runs the following section of the Skyline Batch workflow:</w:t>
-      </w:r>
-    </w:p>
-    <w:p>
-      <w:pPr>
-        <w:spacing w:after="0" w:line="240" w:lineRule="auto"/>
-        <w:rPr>
-          <w:rFonts w:ascii="Arial" w:eastAsia="Times New Roman" w:hAnsi="Arial" w:cs="Arial"/>
-          <w:color w:val="000000"/>
-          <w:sz w:val="24"/>
-          <w:szCs w:val="24"/>
-          <w:shd w:val="clear" w:color="auto" w:fill="FFFFFF"/>
-        </w:rPr>
-      </w:pPr>
-    </w:p>
-    <w:p>
-      <w:pPr>
-        <w:spacing w:after="0" w:line="240" w:lineRule="auto"/>
-        <w:rPr>
-          <w:rFonts w:ascii="Arial" w:eastAsia="Times New Roman" w:hAnsi="Arial" w:cs="Arial"/>
-          <w:color w:val="000000"/>
-          <w:sz w:val="24"/>
-          <w:szCs w:val="24"/>
-          <w:shd w:val="clear" w:color="auto" w:fill="FFFFFF"/>
-        </w:rPr>
-      </w:pPr>
-      <w:r>
-        <w:rPr>
-          <w:rFonts w:ascii="Arial" w:eastAsia="Times New Roman" w:hAnsi="Arial" w:cs="Arial"/>
-          <w:color w:val="000000"/>
-          <w:sz w:val="24"/>
-          <w:szCs w:val="24"/>
-          <w:shd w:val="clear" w:color="auto" w:fill="FFFFFF"/>
-        </w:rPr>
-        <w:drawing>
-          <wp:inline distT="0" distB="0" distL="0" distR="0" wp14:anchorId="2811A199" wp14:editId="2A45DAED">
-            <wp:extent cx="5943600" cy="3418840"/>
+          <wp:inline distT="0" distB="0" distL="0" distR="0" wp14:anchorId="4E545A10" wp14:editId="606CB667">
+            <wp:extent cx="5943600" cy="3415665"/>
             <wp:effectExtent l="0" t="0" r="0" b="0"/>
-            <wp:docPr id="39" name="Picture 39"/>
+            <wp:docPr id="10" name="Picture 10"/>
             <wp:cNvGraphicFramePr>
               <a:graphicFrameLocks xmlns:a="http://schemas.openxmlformats.org/drawingml/2006/main" noChangeAspect="1"/>
             </wp:cNvGraphicFramePr>
@@ -7491,7 +8038,7 @@
                   <pic:spPr>
                     <a:xfrm>
                       <a:off x="0" y="0"/>
-                      <a:ext cx="5943600" cy="3418840"/>
+                      <a:ext cx="5943600" cy="3415665"/>
                     </a:xfrm>
                     <a:prstGeom prst="rect">
                       <a:avLst/>
@@ -7515,18 +8062,16 @@
           <w:shd w:val="clear" w:color="auto" w:fill="FFFFFF"/>
         </w:rPr>
       </w:pPr>
-    </w:p>
-    <w:p>
-      <w:pPr>
-        <w:spacing w:after="0" w:line="240" w:lineRule="auto"/>
-        <w:rPr>
-          <w:rFonts w:ascii="Arial" w:eastAsia="Times New Roman" w:hAnsi="Arial" w:cs="Arial"/>
-          <w:color w:val="000000"/>
-          <w:sz w:val="24"/>
-          <w:szCs w:val="24"/>
-          <w:shd w:val="clear" w:color="auto" w:fill="FFFFFF"/>
-        </w:rPr>
-      </w:pPr>
+      <w:r>
+        <w:rPr>
+          <w:rFonts w:ascii="Arial" w:eastAsia="Times New Roman" w:hAnsi="Arial" w:cs="Arial"/>
+          <w:color w:val="000000"/>
+          <w:sz w:val="24"/>
+          <w:szCs w:val="24"/>
+          <w:shd w:val="clear" w:color="auto" w:fill="FFFFFF"/>
+        </w:rPr>
+        <w:br w:type="textWrapping" w:clear="all"/>
+      </w:r>
       <w:r>
         <w:rPr>
           <w:rFonts w:ascii="Arial" w:eastAsia="Times New Roman" w:hAnsi="Arial" w:cs="Arial"/>
@@ -8260,7 +8805,7 @@
           <w:szCs w:val="24"/>
           <w:shd w:val="clear" w:color="auto" w:fill="FFFFFF"/>
         </w:rPr>
-        <w:t>A configuration has finished running when it’s status no longer says “Running” and a Run Time is shown.</w:t>
+        <w:t>A configuration has finished running when its status no longer says “Running” and a Run Time is shown.</w:t>
       </w:r>
     </w:p>
     <w:p>
@@ -8292,6 +8837,7 @@
       <w:r>
         <w:rPr>
           <w:rFonts w:ascii="Arial" w:eastAsia="Times New Roman" w:hAnsi="Arial" w:cs="Arial"/>
+          <w:noProof/>
           <w:color w:val="000000"/>
           <w:sz w:val="24"/>
           <w:szCs w:val="24"/>
@@ -8486,8 +9032,20 @@
           <w:szCs w:val="24"/>
           <w:shd w:val="clear" w:color="auto" w:fill="FFFFFF"/>
         </w:rPr>
-        <w:t>Opens the Skyline template document</w:t>
-      </w:r>
+        <w:t xml:space="preserve">Opens the Skyline template </w:t>
+      </w:r>
+      <w:proofErr w:type="gramStart"/>
+      <w:r>
+        <w:rPr>
+          <w:rFonts w:ascii="Arial" w:eastAsia="Times New Roman" w:hAnsi="Arial" w:cs="Arial"/>
+          <w:color w:val="000000"/>
+          <w:sz w:val="24"/>
+          <w:szCs w:val="24"/>
+          <w:shd w:val="clear" w:color="auto" w:fill="FFFFFF"/>
+        </w:rPr>
+        <w:t>document</w:t>
+      </w:r>
+      <w:proofErr w:type="gramEnd"/>
     </w:p>
     <w:p>
       <w:pPr>
@@ -8563,8 +9121,20 @@
           <w:szCs w:val="24"/>
           <w:shd w:val="clear" w:color="auto" w:fill="FFFFFF"/>
         </w:rPr>
-        <w:t xml:space="preserve"> Opens the Skyline results document</w:t>
-      </w:r>
+        <w:t xml:space="preserve"> Opens the Skyline results </w:t>
+      </w:r>
+      <w:proofErr w:type="gramStart"/>
+      <w:r>
+        <w:rPr>
+          <w:rFonts w:ascii="Arial" w:eastAsia="Times New Roman" w:hAnsi="Arial" w:cs="Arial"/>
+          <w:color w:val="000000"/>
+          <w:sz w:val="24"/>
+          <w:szCs w:val="24"/>
+          <w:shd w:val="clear" w:color="auto" w:fill="FFFFFF"/>
+        </w:rPr>
+        <w:t>document</w:t>
+      </w:r>
+      <w:proofErr w:type="gramEnd"/>
     </w:p>
     <w:p>
       <w:pPr>
@@ -8631,8 +9201,20 @@
           <w:szCs w:val="24"/>
           <w:shd w:val="clear" w:color="auto" w:fill="FFFFFF"/>
         </w:rPr>
-        <w:t xml:space="preserve"> Opens the analysis folder</w:t>
-      </w:r>
+        <w:t xml:space="preserve"> Opens the analysis </w:t>
+      </w:r>
+      <w:proofErr w:type="gramStart"/>
+      <w:r>
+        <w:rPr>
+          <w:rFonts w:ascii="Arial" w:eastAsia="Times New Roman" w:hAnsi="Arial" w:cs="Arial"/>
+          <w:color w:val="000000"/>
+          <w:sz w:val="24"/>
+          <w:szCs w:val="24"/>
+          <w:shd w:val="clear" w:color="auto" w:fill="FFFFFF"/>
+        </w:rPr>
+        <w:t>folder</w:t>
+      </w:r>
+      <w:proofErr w:type="gramEnd"/>
     </w:p>
     <w:sectPr>
       <w:footerReference w:type="default" r:id="rId36"/>
@@ -8798,14 +9380,14 @@
         <v:path o:extrusionok="f" gradientshapeok="t" o:connecttype="rect"/>
         <o:lock v:ext="edit" aspectratio="t"/>
       </v:shapetype>
-      <v:shape id="_x0000_i1134" type="#_x0000_t75" style="width:14.25pt;height:14.25pt;visibility:visible;mso-wrap-style:square" o:bullet="t">
+      <v:shape id="_x0000_i1070" type="#_x0000_t75" style="width:14.25pt;height:14.25pt;visibility:visible;mso-wrap-style:square" o:bullet="t">
         <v:imagedata r:id="rId1" o:title=""/>
       </v:shape>
     </w:pict>
   </w:numPicBullet>
   <w:numPicBullet w:numPicBulletId="1">
     <w:pict>
-      <v:shape id="_x0000_i1135" type="#_x0000_t75" style="width:15.75pt;height:15.75pt;visibility:visible;mso-wrap-style:square" o:bullet="t">
+      <v:shape id="_x0000_i1071" type="#_x0000_t75" style="width:15.75pt;height:15.75pt;visibility:visible;mso-wrap-style:square" o:bullet="t">
         <v:imagedata r:id="rId2" o:title=""/>
       </v:shape>
     </w:pict>

</xml_diff>

<commit_message>
Add log test format checkbox description to documentation
</commit_message>
<xml_diff>
--- a/pwiz_tools/Skyline/Documentation/Skyline Batch Documentation.docx
+++ b/pwiz_tools/Skyline/Documentation/Skyline Batch Documentation.docx
@@ -154,6 +154,7 @@
           <w:rFonts w:ascii="Arial" w:eastAsia="Times New Roman" w:hAnsi="Arial" w:cs="Arial"/>
           <w:b/>
           <w:bCs/>
+          <w:noProof/>
           <w:color w:val="000000"/>
           <w:sz w:val="24"/>
           <w:szCs w:val="24"/>
@@ -799,6 +800,7 @@
       <w:r>
         <w:rPr>
           <w:rFonts w:ascii="Arial" w:eastAsia="Times New Roman" w:hAnsi="Arial" w:cs="Arial"/>
+          <w:noProof/>
           <w:color w:val="000000"/>
           <w:sz w:val="24"/>
           <w:szCs w:val="24"/>
@@ -1122,6 +1124,7 @@
           <w:rFonts w:ascii="Arial" w:eastAsia="Times New Roman" w:hAnsi="Arial" w:cs="Arial"/>
           <w:b/>
           <w:bCs/>
+          <w:noProof/>
           <w:color w:val="000000"/>
           <w:sz w:val="24"/>
           <w:szCs w:val="24"/>
@@ -1420,6 +1423,7 @@
       <w:r>
         <w:rPr>
           <w:rFonts w:ascii="Arial" w:eastAsia="Times New Roman" w:hAnsi="Arial" w:cs="Arial"/>
+          <w:noProof/>
           <w:color w:val="000000"/>
           <w:sz w:val="24"/>
           <w:szCs w:val="24"/>
@@ -1585,7 +1589,6 @@
                               <w:t>must be in the parent hierarchy of the analysis folder. (</w:t>
                             </w:r>
                             <w:proofErr w:type="spellStart"/>
-                            <w:proofErr w:type="gramStart"/>
                             <w:r>
                               <w:rPr>
                                 <w:rFonts w:ascii="Arial" w:eastAsia="Times New Roman" w:hAnsi="Arial" w:cs="Arial"/>
@@ -1597,7 +1600,6 @@
                               <w:t>ie</w:t>
                             </w:r>
                             <w:proofErr w:type="spellEnd"/>
-                            <w:proofErr w:type="gramEnd"/>
                             <w:r>
                               <w:rPr>
                                 <w:rFonts w:ascii="Arial" w:eastAsia="Times New Roman" w:hAnsi="Arial" w:cs="Arial"/>
@@ -1950,25 +1952,63 @@
           <w:shd w:val="clear" w:color="auto" w:fill="FFFFFF"/>
         </w:rPr>
       </w:pPr>
-      <w:proofErr w:type="gramStart"/>
-      <w:r>
-        <w:rPr>
-          <w:rFonts w:ascii="Arial" w:eastAsia="Times New Roman" w:hAnsi="Arial" w:cs="Arial"/>
-          <w:b/>
-          <w:bCs/>
-          <w:color w:val="000000"/>
-          <w:sz w:val="24"/>
-          <w:szCs w:val="24"/>
-          <w:shd w:val="clear" w:color="auto" w:fill="FFFFFF"/>
-        </w:rPr>
-        <w:t>Annotations</w:t>
-      </w:r>
-      <w:proofErr w:type="gramEnd"/>
-      <w:r>
-        <w:rPr>
-          <w:rFonts w:ascii="Arial" w:eastAsia="Times New Roman" w:hAnsi="Arial" w:cs="Arial"/>
-          <w:b/>
-          <w:bCs/>
+      <w:r>
+        <w:rPr>
+          <w:rFonts w:ascii="Arial" w:eastAsia="Times New Roman" w:hAnsi="Arial" w:cs="Arial"/>
+          <w:b/>
+          <w:bCs/>
+          <w:color w:val="000000"/>
+          <w:sz w:val="24"/>
+          <w:szCs w:val="24"/>
+          <w:shd w:val="clear" w:color="auto" w:fill="FFFFFF"/>
+        </w:rPr>
+        <w:t xml:space="preserve">Annotations </w:t>
+      </w:r>
+      <w:r>
+        <w:rPr>
+          <w:rFonts w:ascii="Arial" w:eastAsia="Times New Roman" w:hAnsi="Arial" w:cs="Arial"/>
+          <w:b/>
+          <w:bCs/>
+          <w:color w:val="000000"/>
+          <w:sz w:val="24"/>
+          <w:szCs w:val="24"/>
+          <w:shd w:val="clear" w:color="auto" w:fill="FFFFFF"/>
+        </w:rPr>
+        <w:t>file</w:t>
+      </w:r>
+      <w:r>
+        <w:rPr>
+          <w:rFonts w:ascii="Arial" w:eastAsia="Times New Roman" w:hAnsi="Arial" w:cs="Arial"/>
+          <w:color w:val="000000"/>
+          <w:sz w:val="24"/>
+          <w:szCs w:val="24"/>
+          <w:shd w:val="clear" w:color="auto" w:fill="FFFFFF"/>
+        </w:rPr>
+        <w:t xml:space="preserve">: </w:t>
+      </w:r>
+      <w:r>
+        <w:rPr>
+          <w:rFonts w:ascii="Arial" w:eastAsia="Times New Roman" w:hAnsi="Arial" w:cs="Arial"/>
+          <w:color w:val="000000"/>
+          <w:sz w:val="24"/>
+          <w:szCs w:val="24"/>
+          <w:shd w:val="clear" w:color="auto" w:fill="FFFFFF"/>
+        </w:rPr>
+        <w:t>A</w:t>
+      </w:r>
+      <w:r>
+        <w:rPr>
+          <w:rFonts w:ascii="Arial" w:eastAsia="Times New Roman" w:hAnsi="Arial" w:cs="Arial"/>
+          <w:color w:val="000000"/>
+          <w:sz w:val="24"/>
+          <w:szCs w:val="24"/>
+          <w:shd w:val="clear" w:color="auto" w:fill="FFFFFF"/>
+        </w:rPr>
+        <w:t>n optional</w:t>
+      </w:r>
+      <w:r>
+        <w:rPr>
+          <w:rFonts w:ascii="Arial" w:eastAsia="Times New Roman" w:hAnsi="Arial" w:cs="Arial"/>
           <w:color w:val="000000"/>
           <w:sz w:val="24"/>
           <w:szCs w:val="24"/>
@@ -1979,24 +2019,66 @@
       <w:r>
         <w:rPr>
           <w:rFonts w:ascii="Arial" w:eastAsia="Times New Roman" w:hAnsi="Arial" w:cs="Arial"/>
-          <w:b/>
-          <w:bCs/>
-          <w:color w:val="000000"/>
-          <w:sz w:val="24"/>
-          <w:szCs w:val="24"/>
-          <w:shd w:val="clear" w:color="auto" w:fill="FFFFFF"/>
-        </w:rPr>
-        <w:t>file</w:t>
-      </w:r>
-      <w:r>
-        <w:rPr>
-          <w:rFonts w:ascii="Arial" w:eastAsia="Times New Roman" w:hAnsi="Arial" w:cs="Arial"/>
-          <w:color w:val="000000"/>
-          <w:sz w:val="24"/>
-          <w:szCs w:val="24"/>
-          <w:shd w:val="clear" w:color="auto" w:fill="FFFFFF"/>
-        </w:rPr>
-        <w:t xml:space="preserve">: </w:t>
+          <w:color w:val="000000"/>
+          <w:sz w:val="24"/>
+          <w:szCs w:val="24"/>
+          <w:shd w:val="clear" w:color="auto" w:fill="FFFFFF"/>
+        </w:rPr>
+        <w:t>CSV</w:t>
+      </w:r>
+      <w:r>
+        <w:rPr>
+          <w:rFonts w:ascii="Arial" w:eastAsia="Times New Roman" w:hAnsi="Arial" w:cs="Arial"/>
+          <w:color w:val="000000"/>
+          <w:sz w:val="24"/>
+          <w:szCs w:val="24"/>
+          <w:shd w:val="clear" w:color="auto" w:fill="FFFFFF"/>
+        </w:rPr>
+        <w:t xml:space="preserve"> file containing the annotations for the imported data.</w:t>
+      </w:r>
+    </w:p>
+    <w:p>
+      <w:pPr>
+        <w:spacing w:after="0" w:line="240" w:lineRule="auto"/>
+        <w:rPr>
+          <w:rFonts w:ascii="Arial" w:eastAsia="Times New Roman" w:hAnsi="Arial" w:cs="Arial"/>
+          <w:color w:val="000000"/>
+          <w:sz w:val="24"/>
+          <w:szCs w:val="24"/>
+          <w:shd w:val="clear" w:color="auto" w:fill="FFFFFF"/>
+        </w:rPr>
+      </w:pPr>
+      <w:r>
+        <w:rPr>
+          <w:rFonts w:ascii="Arial" w:eastAsia="Times New Roman" w:hAnsi="Arial" w:cs="Arial"/>
+          <w:b/>
+          <w:bCs/>
+          <w:color w:val="000000"/>
+          <w:sz w:val="24"/>
+          <w:szCs w:val="24"/>
+          <w:shd w:val="clear" w:color="auto" w:fill="FFFFFF"/>
+        </w:rPr>
+        <w:t>Replicate naming pattern</w:t>
+      </w:r>
+      <w:r>
+        <w:rPr>
+          <w:rFonts w:ascii="Arial" w:eastAsia="Times New Roman" w:hAnsi="Arial" w:cs="Arial"/>
+          <w:color w:val="000000"/>
+          <w:sz w:val="24"/>
+          <w:szCs w:val="24"/>
+          <w:shd w:val="clear" w:color="auto" w:fill="FFFFFF"/>
+        </w:rPr>
+        <w:t>:</w:t>
+      </w:r>
+      <w:r>
+        <w:rPr>
+          <w:rFonts w:ascii="Arial" w:eastAsia="Times New Roman" w:hAnsi="Arial" w:cs="Arial"/>
+          <w:color w:val="000000"/>
+          <w:sz w:val="24"/>
+          <w:szCs w:val="24"/>
+          <w:shd w:val="clear" w:color="auto" w:fill="FFFFFF"/>
+        </w:rPr>
+        <w:t xml:space="preserve"> </w:t>
       </w:r>
       <w:r>
         <w:rPr>
@@ -2026,100 +2108,6 @@
           <w:szCs w:val="24"/>
           <w:shd w:val="clear" w:color="auto" w:fill="FFFFFF"/>
         </w:rPr>
-        <w:t xml:space="preserve"> </w:t>
-      </w:r>
-      <w:r>
-        <w:rPr>
-          <w:rFonts w:ascii="Arial" w:eastAsia="Times New Roman" w:hAnsi="Arial" w:cs="Arial"/>
-          <w:color w:val="000000"/>
-          <w:sz w:val="24"/>
-          <w:szCs w:val="24"/>
-          <w:shd w:val="clear" w:color="auto" w:fill="FFFFFF"/>
-        </w:rPr>
-        <w:t>CSV</w:t>
-      </w:r>
-      <w:r>
-        <w:rPr>
-          <w:rFonts w:ascii="Arial" w:eastAsia="Times New Roman" w:hAnsi="Arial" w:cs="Arial"/>
-          <w:color w:val="000000"/>
-          <w:sz w:val="24"/>
-          <w:szCs w:val="24"/>
-          <w:shd w:val="clear" w:color="auto" w:fill="FFFFFF"/>
-        </w:rPr>
-        <w:t xml:space="preserve"> file containing the annotations for the imported data.</w:t>
-      </w:r>
-    </w:p>
-    <w:p>
-      <w:pPr>
-        <w:spacing w:after="0" w:line="240" w:lineRule="auto"/>
-        <w:rPr>
-          <w:rFonts w:ascii="Arial" w:eastAsia="Times New Roman" w:hAnsi="Arial" w:cs="Arial"/>
-          <w:color w:val="000000"/>
-          <w:sz w:val="24"/>
-          <w:szCs w:val="24"/>
-          <w:shd w:val="clear" w:color="auto" w:fill="FFFFFF"/>
-        </w:rPr>
-      </w:pPr>
-      <w:r>
-        <w:rPr>
-          <w:rFonts w:ascii="Arial" w:eastAsia="Times New Roman" w:hAnsi="Arial" w:cs="Arial"/>
-          <w:b/>
-          <w:bCs/>
-          <w:color w:val="000000"/>
-          <w:sz w:val="24"/>
-          <w:szCs w:val="24"/>
-          <w:shd w:val="clear" w:color="auto" w:fill="FFFFFF"/>
-        </w:rPr>
-        <w:t>Replicate naming pattern</w:t>
-      </w:r>
-      <w:r>
-        <w:rPr>
-          <w:rFonts w:ascii="Arial" w:eastAsia="Times New Roman" w:hAnsi="Arial" w:cs="Arial"/>
-          <w:color w:val="000000"/>
-          <w:sz w:val="24"/>
-          <w:szCs w:val="24"/>
-          <w:shd w:val="clear" w:color="auto" w:fill="FFFFFF"/>
-        </w:rPr>
-        <w:t>:</w:t>
-      </w:r>
-      <w:r>
-        <w:rPr>
-          <w:rFonts w:ascii="Arial" w:eastAsia="Times New Roman" w:hAnsi="Arial" w:cs="Arial"/>
-          <w:color w:val="000000"/>
-          <w:sz w:val="24"/>
-          <w:szCs w:val="24"/>
-          <w:shd w:val="clear" w:color="auto" w:fill="FFFFFF"/>
-        </w:rPr>
-        <w:t xml:space="preserve"> </w:t>
-      </w:r>
-      <w:r>
-        <w:rPr>
-          <w:rFonts w:ascii="Arial" w:eastAsia="Times New Roman" w:hAnsi="Arial" w:cs="Arial"/>
-          <w:color w:val="000000"/>
-          <w:sz w:val="24"/>
-          <w:szCs w:val="24"/>
-          <w:shd w:val="clear" w:color="auto" w:fill="FFFFFF"/>
-        </w:rPr>
-        <w:t>A</w:t>
-      </w:r>
-      <w:r>
-        <w:rPr>
-          <w:rFonts w:ascii="Arial" w:eastAsia="Times New Roman" w:hAnsi="Arial" w:cs="Arial"/>
-          <w:color w:val="000000"/>
-          <w:sz w:val="24"/>
-          <w:szCs w:val="24"/>
-          <w:shd w:val="clear" w:color="auto" w:fill="FFFFFF"/>
-        </w:rPr>
-        <w:t>n optional</w:t>
-      </w:r>
-      <w:r>
-        <w:rPr>
-          <w:rFonts w:ascii="Arial" w:eastAsia="Times New Roman" w:hAnsi="Arial" w:cs="Arial"/>
-          <w:color w:val="000000"/>
-          <w:sz w:val="24"/>
-          <w:szCs w:val="24"/>
-          <w:shd w:val="clear" w:color="auto" w:fill="FFFFFF"/>
-        </w:rPr>
         <w:t xml:space="preserve"> regular expression from which the first group will be used to name replicates </w:t>
       </w:r>
       <w:r>
@@ -2184,7 +2172,7 @@
       </w:pPr>
       <w:r>
         <w:pict w14:anchorId="06D52525">
-          <v:shape id="Picture 22" o:spid="_x0000_i1044" type="#_x0000_t75" style="width:15.75pt;height:15.75pt;visibility:visible;mso-wrap-style:square">
+          <v:shape id="Picture 22" o:spid="_x0000_i1027" type="#_x0000_t75" style="width:15.6pt;height:15.6pt;visibility:visible;mso-wrap-style:square">
             <v:imagedata r:id="rId11" o:title=""/>
           </v:shape>
         </w:pict>
@@ -2284,27 +2272,7 @@
           <w:szCs w:val="24"/>
           <w:shd w:val="clear" w:color="auto" w:fill="FFFFFF"/>
         </w:rPr>
-        <w:t xml:space="preserve"> No server – the </w:t>
-      </w:r>
-      <w:r>
-        <w:rPr>
-          <w:rFonts w:ascii="Arial" w:eastAsia="Times New Roman" w:hAnsi="Arial" w:cs="Arial"/>
-          <w:color w:val="000000"/>
-          <w:sz w:val="24"/>
-          <w:szCs w:val="24"/>
-          <w:shd w:val="clear" w:color="auto" w:fill="FFFFFF"/>
-        </w:rPr>
-        <w:t>file</w:t>
-      </w:r>
-      <w:r>
-        <w:rPr>
-          <w:rFonts w:ascii="Arial" w:eastAsia="Times New Roman" w:hAnsi="Arial" w:cs="Arial"/>
-          <w:color w:val="000000"/>
-          <w:sz w:val="24"/>
-          <w:szCs w:val="24"/>
-          <w:shd w:val="clear" w:color="auto" w:fill="FFFFFF"/>
-        </w:rPr>
-        <w:t xml:space="preserve"> already exist</w:t>
+        <w:t xml:space="preserve"> No server – the file already exist</w:t>
       </w:r>
       <w:r>
         <w:rPr>
@@ -2324,17 +2292,7 @@
           <w:szCs w:val="24"/>
           <w:shd w:val="clear" w:color="auto" w:fill="FFFFFF"/>
         </w:rPr>
-        <w:t xml:space="preserve"> </w:t>
-      </w:r>
-      <w:r>
-        <w:rPr>
-          <w:rFonts w:ascii="Arial" w:eastAsia="Times New Roman" w:hAnsi="Arial" w:cs="Arial"/>
-          <w:color w:val="000000"/>
-          <w:sz w:val="24"/>
-          <w:szCs w:val="24"/>
-          <w:shd w:val="clear" w:color="auto" w:fill="FFFFFF"/>
-        </w:rPr>
-        <w:t>on the computer</w:t>
+        <w:t xml:space="preserve"> on the computer</w:t>
       </w:r>
       <w:r>
         <w:rPr>
@@ -2421,57 +2379,7 @@
           <w:szCs w:val="24"/>
           <w:shd w:val="clear" w:color="auto" w:fill="FFFFFF"/>
         </w:rPr>
-        <w:t xml:space="preserve"> </w:t>
-      </w:r>
-      <w:r>
-        <w:rPr>
-          <w:rFonts w:ascii="Arial" w:eastAsia="Times New Roman" w:hAnsi="Arial" w:cs="Arial"/>
-          <w:color w:val="000000"/>
-          <w:sz w:val="24"/>
-          <w:szCs w:val="24"/>
-          <w:shd w:val="clear" w:color="auto" w:fill="FFFFFF"/>
-        </w:rPr>
-        <w:t>Server</w:t>
-      </w:r>
-      <w:r>
-        <w:rPr>
-          <w:rFonts w:ascii="Arial" w:eastAsia="Times New Roman" w:hAnsi="Arial" w:cs="Arial"/>
-          <w:color w:val="000000"/>
-          <w:sz w:val="24"/>
-          <w:szCs w:val="24"/>
-          <w:shd w:val="clear" w:color="auto" w:fill="FFFFFF"/>
-        </w:rPr>
-        <w:t xml:space="preserve"> – the </w:t>
-      </w:r>
-      <w:r>
-        <w:rPr>
-          <w:rFonts w:ascii="Arial" w:eastAsia="Times New Roman" w:hAnsi="Arial" w:cs="Arial"/>
-          <w:color w:val="000000"/>
-          <w:sz w:val="24"/>
-          <w:szCs w:val="24"/>
-          <w:shd w:val="clear" w:color="auto" w:fill="FFFFFF"/>
-        </w:rPr>
-        <w:t>file</w:t>
-      </w:r>
-      <w:r>
-        <w:rPr>
-          <w:rFonts w:ascii="Arial" w:eastAsia="Times New Roman" w:hAnsi="Arial" w:cs="Arial"/>
-          <w:color w:val="000000"/>
-          <w:sz w:val="24"/>
-          <w:szCs w:val="24"/>
-          <w:shd w:val="clear" w:color="auto" w:fill="FFFFFF"/>
-        </w:rPr>
-        <w:t xml:space="preserve"> will be downloaded</w:t>
-      </w:r>
-      <w:r>
-        <w:rPr>
-          <w:rFonts w:ascii="Arial" w:eastAsia="Times New Roman" w:hAnsi="Arial" w:cs="Arial"/>
-          <w:color w:val="000000"/>
-          <w:sz w:val="24"/>
-          <w:szCs w:val="24"/>
-          <w:shd w:val="clear" w:color="auto" w:fill="FFFFFF"/>
-        </w:rPr>
-        <w:t xml:space="preserve"> to the specified file path</w:t>
+        <w:t xml:space="preserve"> Server – the file will be downloaded to the specified file path</w:t>
       </w:r>
       <w:r>
         <w:rPr>
@@ -2537,6 +2445,7 @@
           <w:rFonts w:ascii="Arial" w:eastAsia="Times New Roman" w:hAnsi="Arial" w:cs="Arial"/>
           <w:b/>
           <w:bCs/>
+          <w:noProof/>
           <w:color w:val="000000"/>
           <w:sz w:val="24"/>
           <w:szCs w:val="24"/>
@@ -2680,31 +2589,7 @@
           <w:szCs w:val="24"/>
           <w:shd w:val="clear" w:color="auto" w:fill="FFFFFF"/>
         </w:rPr>
-        <w:t xml:space="preserve">Downloading </w:t>
-      </w:r>
-      <w:r>
-        <w:rPr>
-          <w:rFonts w:ascii="Arial" w:eastAsia="Times New Roman" w:hAnsi="Arial" w:cs="Arial"/>
-          <w:b/>
-          <w:bCs/>
-          <w:color w:val="000000"/>
-          <w:sz w:val="24"/>
-          <w:szCs w:val="24"/>
-          <w:shd w:val="clear" w:color="auto" w:fill="FFFFFF"/>
-        </w:rPr>
-        <w:t xml:space="preserve">Data </w:t>
-      </w:r>
-      <w:r>
-        <w:rPr>
-          <w:rFonts w:ascii="Arial" w:eastAsia="Times New Roman" w:hAnsi="Arial" w:cs="Arial"/>
-          <w:b/>
-          <w:bCs/>
-          <w:color w:val="000000"/>
-          <w:sz w:val="24"/>
-          <w:szCs w:val="24"/>
-          <w:shd w:val="clear" w:color="auto" w:fill="FFFFFF"/>
-        </w:rPr>
-        <w:t>Files</w:t>
+        <w:t>Downloading Data Files</w:t>
       </w:r>
     </w:p>
     <w:p>
@@ -2867,6 +2752,7 @@
       <w:r>
         <w:rPr>
           <w:rFonts w:ascii="Arial" w:eastAsia="Times New Roman" w:hAnsi="Arial" w:cs="Arial"/>
+          <w:noProof/>
           <w:color w:val="000000"/>
           <w:sz w:val="24"/>
           <w:szCs w:val="24"/>
@@ -2964,67 +2850,7 @@
           <w:szCs w:val="24"/>
           <w:shd w:val="clear" w:color="auto" w:fill="FFFFFF"/>
         </w:rPr>
-        <w:t xml:space="preserve">dialog is </w:t>
-      </w:r>
-      <w:r>
-        <w:rPr>
-          <w:rFonts w:ascii="Arial" w:eastAsia="Times New Roman" w:hAnsi="Arial" w:cs="Arial"/>
-          <w:color w:val="000000"/>
-          <w:sz w:val="24"/>
-          <w:szCs w:val="24"/>
-          <w:shd w:val="clear" w:color="auto" w:fill="FFFFFF"/>
-        </w:rPr>
-        <w:t>unique as</w:t>
-      </w:r>
-      <w:r>
-        <w:rPr>
-          <w:rFonts w:ascii="Arial" w:eastAsia="Times New Roman" w:hAnsi="Arial" w:cs="Arial"/>
-          <w:color w:val="000000"/>
-          <w:sz w:val="24"/>
-          <w:szCs w:val="24"/>
-          <w:shd w:val="clear" w:color="auto" w:fill="FFFFFF"/>
-        </w:rPr>
-        <w:t xml:space="preserve"> it allows you to download a set of files from a server, where</w:t>
-      </w:r>
-      <w:r>
-        <w:rPr>
-          <w:rFonts w:ascii="Arial" w:eastAsia="Times New Roman" w:hAnsi="Arial" w:cs="Arial"/>
-          <w:color w:val="000000"/>
-          <w:sz w:val="24"/>
-          <w:szCs w:val="24"/>
-          <w:shd w:val="clear" w:color="auto" w:fill="FFFFFF"/>
-        </w:rPr>
-        <w:t>as</w:t>
-      </w:r>
-      <w:r>
-        <w:rPr>
-          <w:rFonts w:ascii="Arial" w:eastAsia="Times New Roman" w:hAnsi="Arial" w:cs="Arial"/>
-          <w:color w:val="000000"/>
-          <w:sz w:val="24"/>
-          <w:szCs w:val="24"/>
-          <w:shd w:val="clear" w:color="auto" w:fill="FFFFFF"/>
-        </w:rPr>
-        <w:t xml:space="preserve"> the other download file dialogs </w:t>
-      </w:r>
-      <w:r>
-        <w:rPr>
-          <w:rFonts w:ascii="Arial" w:eastAsia="Times New Roman" w:hAnsi="Arial" w:cs="Arial"/>
-          <w:color w:val="000000"/>
-          <w:sz w:val="24"/>
-          <w:szCs w:val="24"/>
-          <w:shd w:val="clear" w:color="auto" w:fill="FFFFFF"/>
-        </w:rPr>
-        <w:t>will download</w:t>
-      </w:r>
-      <w:r>
-        <w:rPr>
-          <w:rFonts w:ascii="Arial" w:eastAsia="Times New Roman" w:hAnsi="Arial" w:cs="Arial"/>
-          <w:color w:val="000000"/>
-          <w:sz w:val="24"/>
-          <w:szCs w:val="24"/>
-          <w:shd w:val="clear" w:color="auto" w:fill="FFFFFF"/>
-        </w:rPr>
-        <w:t xml:space="preserve"> a single file.</w:t>
+        <w:t>dialog is unique as it allows you to download a set of files from a server, whereas the other download file dialogs will download a single file.</w:t>
       </w:r>
     </w:p>
     <w:p>
@@ -3521,6 +3347,7 @@
       <w:r>
         <w:rPr>
           <w:rFonts w:ascii="Arial" w:eastAsia="Times New Roman" w:hAnsi="Arial" w:cs="Arial"/>
+          <w:noProof/>
           <w:color w:val="000000"/>
           <w:sz w:val="24"/>
           <w:szCs w:val="24"/>
@@ -3698,31 +3525,7 @@
           <w:shd w:val="clear" w:color="auto" w:fill="FFFFFF"/>
         </w:rPr>
         <w:lastRenderedPageBreak/>
-        <w:t xml:space="preserve">Downloading </w:t>
-      </w:r>
-      <w:r>
-        <w:rPr>
-          <w:rFonts w:ascii="Arial" w:eastAsia="Times New Roman" w:hAnsi="Arial" w:cs="Arial"/>
-          <w:b/>
-          <w:bCs/>
-          <w:color w:val="000000"/>
-          <w:sz w:val="24"/>
-          <w:szCs w:val="24"/>
-          <w:shd w:val="clear" w:color="auto" w:fill="FFFFFF"/>
-        </w:rPr>
-        <w:t>Panorama</w:t>
-      </w:r>
-      <w:r>
-        <w:rPr>
-          <w:rFonts w:ascii="Arial" w:eastAsia="Times New Roman" w:hAnsi="Arial" w:cs="Arial"/>
-          <w:b/>
-          <w:bCs/>
-          <w:color w:val="000000"/>
-          <w:sz w:val="24"/>
-          <w:szCs w:val="24"/>
-          <w:shd w:val="clear" w:color="auto" w:fill="FFFFFF"/>
-        </w:rPr>
-        <w:t xml:space="preserve"> Files</w:t>
+        <w:t>Downloading Panorama Files</w:t>
       </w:r>
     </w:p>
     <w:p>
@@ -3770,33 +3573,7 @@
           <w:szCs w:val="24"/>
           <w:shd w:val="clear" w:color="auto" w:fill="FFFFFF"/>
         </w:rPr>
-        <w:t xml:space="preserve">Download File </w:t>
-      </w:r>
-      <w:proofErr w:type="gramStart"/>
-      <w:r>
-        <w:rPr>
-          <w:rFonts w:ascii="Arial" w:eastAsia="Times New Roman" w:hAnsi="Arial" w:cs="Arial"/>
-          <w:b/>
-          <w:bCs/>
-          <w:color w:val="000000"/>
-          <w:sz w:val="24"/>
-          <w:szCs w:val="24"/>
-          <w:shd w:val="clear" w:color="auto" w:fill="FFFFFF"/>
-        </w:rPr>
-        <w:t>From</w:t>
-      </w:r>
-      <w:proofErr w:type="gramEnd"/>
-      <w:r>
-        <w:rPr>
-          <w:rFonts w:ascii="Arial" w:eastAsia="Times New Roman" w:hAnsi="Arial" w:cs="Arial"/>
-          <w:b/>
-          <w:bCs/>
-          <w:color w:val="000000"/>
-          <w:sz w:val="24"/>
-          <w:szCs w:val="24"/>
-          <w:shd w:val="clear" w:color="auto" w:fill="FFFFFF"/>
-        </w:rPr>
-        <w:t xml:space="preserve"> Panorama </w:t>
+        <w:t xml:space="preserve">Download File From Panorama </w:t>
       </w:r>
       <w:r>
         <w:rPr>
@@ -3836,6 +3613,7 @@
       <w:r>
         <w:rPr>
           <w:rFonts w:ascii="Arial" w:eastAsia="Times New Roman" w:hAnsi="Arial" w:cs="Arial"/>
+          <w:noProof/>
           <w:color w:val="000000"/>
           <w:sz w:val="24"/>
           <w:szCs w:val="24"/>
@@ -3958,6 +3736,46 @@
         </w:rPr>
         <w:t xml:space="preserve">: The </w:t>
       </w:r>
+      <w:r>
+        <w:rPr>
+          <w:rFonts w:ascii="Arial" w:eastAsia="Times New Roman" w:hAnsi="Arial" w:cs="Arial"/>
+          <w:color w:val="000000"/>
+          <w:sz w:val="24"/>
+          <w:szCs w:val="24"/>
+          <w:shd w:val="clear" w:color="auto" w:fill="FFFFFF"/>
+        </w:rPr>
+        <w:t>L</w:t>
+      </w:r>
+      <w:r>
+        <w:rPr>
+          <w:rFonts w:ascii="Arial" w:eastAsia="Times New Roman" w:hAnsi="Arial" w:cs="Arial"/>
+          <w:color w:val="000000"/>
+          <w:sz w:val="24"/>
+          <w:szCs w:val="24"/>
+          <w:shd w:val="clear" w:color="auto" w:fill="FFFFFF"/>
+        </w:rPr>
+        <w:t>ab</w:t>
+      </w:r>
+      <w:r>
+        <w:rPr>
+          <w:rFonts w:ascii="Arial" w:eastAsia="Times New Roman" w:hAnsi="Arial" w:cs="Arial"/>
+          <w:color w:val="000000"/>
+          <w:sz w:val="24"/>
+          <w:szCs w:val="24"/>
+          <w:shd w:val="clear" w:color="auto" w:fill="FFFFFF"/>
+        </w:rPr>
+        <w:t>K</w:t>
+      </w:r>
+      <w:r>
+        <w:rPr>
+          <w:rFonts w:ascii="Arial" w:eastAsia="Times New Roman" w:hAnsi="Arial" w:cs="Arial"/>
+          <w:color w:val="000000"/>
+          <w:sz w:val="24"/>
+          <w:szCs w:val="24"/>
+          <w:shd w:val="clear" w:color="auto" w:fill="FFFFFF"/>
+        </w:rPr>
+        <w:t>ey URL to the file on a Panorama server (must have “_</w:t>
+      </w:r>
       <w:proofErr w:type="spellStart"/>
       <w:r>
         <w:rPr>
@@ -3967,7 +3785,7 @@
           <w:szCs w:val="24"/>
           <w:shd w:val="clear" w:color="auto" w:fill="FFFFFF"/>
         </w:rPr>
-        <w:t>labkey</w:t>
+        <w:t>webdav</w:t>
       </w:r>
       <w:proofErr w:type="spellEnd"/>
       <w:r>
@@ -3978,79 +3796,7 @@
           <w:szCs w:val="24"/>
           <w:shd w:val="clear" w:color="auto" w:fill="FFFFFF"/>
         </w:rPr>
-        <w:t xml:space="preserve"> </w:t>
-      </w:r>
-      <w:r>
-        <w:rPr>
-          <w:rFonts w:ascii="Arial" w:eastAsia="Times New Roman" w:hAnsi="Arial" w:cs="Arial"/>
-          <w:color w:val="000000"/>
-          <w:sz w:val="24"/>
-          <w:szCs w:val="24"/>
-          <w:shd w:val="clear" w:color="auto" w:fill="FFFFFF"/>
-        </w:rPr>
-        <w:t xml:space="preserve">URL to the </w:t>
-      </w:r>
-      <w:r>
-        <w:rPr>
-          <w:rFonts w:ascii="Arial" w:eastAsia="Times New Roman" w:hAnsi="Arial" w:cs="Arial"/>
-          <w:color w:val="000000"/>
-          <w:sz w:val="24"/>
-          <w:szCs w:val="24"/>
-          <w:shd w:val="clear" w:color="auto" w:fill="FFFFFF"/>
-        </w:rPr>
-        <w:t>file</w:t>
-      </w:r>
-      <w:r>
-        <w:rPr>
-          <w:rFonts w:ascii="Arial" w:eastAsia="Times New Roman" w:hAnsi="Arial" w:cs="Arial"/>
-          <w:color w:val="000000"/>
-          <w:sz w:val="24"/>
-          <w:szCs w:val="24"/>
-          <w:shd w:val="clear" w:color="auto" w:fill="FFFFFF"/>
-        </w:rPr>
-        <w:t xml:space="preserve"> on a Panorama server</w:t>
-      </w:r>
-      <w:r>
-        <w:rPr>
-          <w:rFonts w:ascii="Arial" w:eastAsia="Times New Roman" w:hAnsi="Arial" w:cs="Arial"/>
-          <w:color w:val="000000"/>
-          <w:sz w:val="24"/>
-          <w:szCs w:val="24"/>
-          <w:shd w:val="clear" w:color="auto" w:fill="FFFFFF"/>
-        </w:rPr>
-        <w:t xml:space="preserve"> (must have “_</w:t>
-      </w:r>
-      <w:proofErr w:type="spellStart"/>
-      <w:r>
-        <w:rPr>
-          <w:rFonts w:ascii="Arial" w:eastAsia="Times New Roman" w:hAnsi="Arial" w:cs="Arial"/>
-          <w:color w:val="000000"/>
-          <w:sz w:val="24"/>
-          <w:szCs w:val="24"/>
-          <w:shd w:val="clear" w:color="auto" w:fill="FFFFFF"/>
-        </w:rPr>
-        <w:t>webdav</w:t>
-      </w:r>
-      <w:proofErr w:type="spellEnd"/>
-      <w:r>
-        <w:rPr>
-          <w:rFonts w:ascii="Arial" w:eastAsia="Times New Roman" w:hAnsi="Arial" w:cs="Arial"/>
-          <w:color w:val="000000"/>
-          <w:sz w:val="24"/>
-          <w:szCs w:val="24"/>
-          <w:shd w:val="clear" w:color="auto" w:fill="FFFFFF"/>
-        </w:rPr>
-        <w:t>” in the URL)</w:t>
-      </w:r>
-      <w:r>
-        <w:rPr>
-          <w:rFonts w:ascii="Arial" w:eastAsia="Times New Roman" w:hAnsi="Arial" w:cs="Arial"/>
-          <w:color w:val="000000"/>
-          <w:sz w:val="24"/>
-          <w:szCs w:val="24"/>
-          <w:shd w:val="clear" w:color="auto" w:fill="FFFFFF"/>
-        </w:rPr>
-        <w:t>.</w:t>
+        <w:t>” in the URL).</w:t>
       </w:r>
     </w:p>
     <w:p>
@@ -4084,17 +3830,7 @@
           <w:szCs w:val="24"/>
           <w:shd w:val="clear" w:color="auto" w:fill="FFFFFF"/>
         </w:rPr>
-        <w:t xml:space="preserve">: </w:t>
-      </w:r>
-      <w:r>
-        <w:rPr>
-          <w:rFonts w:ascii="Arial" w:eastAsia="Times New Roman" w:hAnsi="Arial" w:cs="Arial"/>
-          <w:color w:val="000000"/>
-          <w:sz w:val="24"/>
-          <w:szCs w:val="24"/>
-          <w:shd w:val="clear" w:color="auto" w:fill="FFFFFF"/>
-        </w:rPr>
-        <w:t>The Panorama username if it is required to access the file. Note that Panorama usernames are complete email addresses.</w:t>
+        <w:t>: The Panorama username if it is required to access the file. Note that Panorama usernames are complete email addresses.</w:t>
       </w:r>
     </w:p>
     <w:p>
@@ -4128,27 +3864,7 @@
           <w:szCs w:val="24"/>
           <w:shd w:val="clear" w:color="auto" w:fill="FFFFFF"/>
         </w:rPr>
-        <w:t xml:space="preserve">: The Panorama </w:t>
-      </w:r>
-      <w:r>
-        <w:rPr>
-          <w:rFonts w:ascii="Arial" w:eastAsia="Times New Roman" w:hAnsi="Arial" w:cs="Arial"/>
-          <w:color w:val="000000"/>
-          <w:sz w:val="24"/>
-          <w:szCs w:val="24"/>
-          <w:shd w:val="clear" w:color="auto" w:fill="FFFFFF"/>
-        </w:rPr>
-        <w:t>password</w:t>
-      </w:r>
-      <w:r>
-        <w:rPr>
-          <w:rFonts w:ascii="Arial" w:eastAsia="Times New Roman" w:hAnsi="Arial" w:cs="Arial"/>
-          <w:color w:val="000000"/>
-          <w:sz w:val="24"/>
-          <w:szCs w:val="24"/>
-          <w:shd w:val="clear" w:color="auto" w:fill="FFFFFF"/>
-        </w:rPr>
-        <w:t xml:space="preserve"> if it is required to access the file.</w:t>
+        <w:t>: The Panorama password if it is required to access the file.</w:t>
       </w:r>
     </w:p>
     <w:p>
@@ -4340,6 +4056,7 @@
       <w:r>
         <w:rPr>
           <w:rFonts w:ascii="Arial" w:eastAsia="Times New Roman" w:hAnsi="Arial" w:cs="Arial"/>
+          <w:noProof/>
           <w:color w:val="000000"/>
           <w:sz w:val="24"/>
           <w:szCs w:val="24"/>
@@ -4599,29 +4316,7 @@
           <w:szCs w:val="24"/>
           <w:shd w:val="clear" w:color="auto" w:fill="FFFFFF"/>
         </w:rPr>
-        <w:t xml:space="preserve">The number of minutes on either side of the predicted time or MS/MS IDs, </w:t>
-      </w:r>
-      <w:proofErr w:type="gramStart"/>
-      <w:r>
-        <w:rPr>
-          <w:rFonts w:ascii="Arial" w:eastAsia="Times New Roman" w:hAnsi="Arial" w:cs="Arial"/>
-          <w:color w:val="000000"/>
-          <w:sz w:val="24"/>
-          <w:szCs w:val="24"/>
-          <w:shd w:val="clear" w:color="auto" w:fill="FFFFFF"/>
-        </w:rPr>
-        <w:t>i.e.</w:t>
-      </w:r>
-      <w:proofErr w:type="gramEnd"/>
-      <w:r>
-        <w:rPr>
-          <w:rFonts w:ascii="Arial" w:eastAsia="Times New Roman" w:hAnsi="Arial" w:cs="Arial"/>
-          <w:color w:val="000000"/>
-          <w:sz w:val="24"/>
-          <w:szCs w:val="24"/>
-          <w:shd w:val="clear" w:color="auto" w:fill="FFFFFF"/>
-        </w:rPr>
-        <w:t xml:space="preserve"> ± minutes.</w:t>
+        <w:t>The number of minutes on either side of the predicted time or MS/MS IDs, i.e. ± minutes.</w:t>
       </w:r>
       <w:r>
         <w:rPr>
@@ -4779,41 +4474,17 @@
           <w:szCs w:val="24"/>
           <w:shd w:val="clear" w:color="auto" w:fill="FFFFFF"/>
         </w:rPr>
-        <w:t xml:space="preserve"> </w:t>
-      </w:r>
-      <w:proofErr w:type="gramStart"/>
-      <w:r>
-        <w:rPr>
-          <w:rFonts w:ascii="Arial" w:eastAsia="Times New Roman" w:hAnsi="Arial" w:cs="Arial"/>
-          <w:b/>
-          <w:bCs/>
-          <w:color w:val="000000"/>
-          <w:sz w:val="24"/>
-          <w:szCs w:val="24"/>
-          <w:shd w:val="clear" w:color="auto" w:fill="FFFFFF"/>
-        </w:rPr>
-        <w:t>model</w:t>
-      </w:r>
-      <w:r>
-        <w:rPr>
-          <w:rFonts w:ascii="Arial" w:eastAsia="Times New Roman" w:hAnsi="Arial" w:cs="Arial"/>
-          <w:color w:val="000000"/>
-          <w:sz w:val="24"/>
-          <w:szCs w:val="24"/>
-          <w:shd w:val="clear" w:color="auto" w:fill="FFFFFF"/>
-        </w:rPr>
-        <w:t>:</w:t>
-      </w:r>
-      <w:proofErr w:type="gramEnd"/>
-      <w:r>
-        <w:rPr>
-          <w:rFonts w:ascii="Arial" w:eastAsia="Times New Roman" w:hAnsi="Arial" w:cs="Arial"/>
-          <w:color w:val="000000"/>
-          <w:sz w:val="24"/>
-          <w:szCs w:val="24"/>
-          <w:shd w:val="clear" w:color="auto" w:fill="FFFFFF"/>
-        </w:rPr>
-        <w:t xml:space="preserve"> </w:t>
+        <w:t xml:space="preserve"> model</w:t>
+      </w:r>
+      <w:r>
+        <w:rPr>
+          <w:rFonts w:ascii="Arial" w:eastAsia="Times New Roman" w:hAnsi="Arial" w:cs="Arial"/>
+          <w:color w:val="000000"/>
+          <w:sz w:val="24"/>
+          <w:szCs w:val="24"/>
+          <w:shd w:val="clear" w:color="auto" w:fill="FFFFFF"/>
+        </w:rPr>
+        <w:t xml:space="preserve">: </w:t>
       </w:r>
       <w:r>
         <w:rPr>
@@ -5774,6 +5445,7 @@
       <w:r>
         <w:rPr>
           <w:rFonts w:ascii="Arial" w:eastAsia="Times New Roman" w:hAnsi="Arial" w:cs="Arial"/>
+          <w:noProof/>
           <w:color w:val="000000"/>
           <w:sz w:val="24"/>
           <w:szCs w:val="24"/>
@@ -6096,29 +5768,7 @@
           <w:szCs w:val="24"/>
           <w:shd w:val="clear" w:color="auto" w:fill="FFFFFF"/>
         </w:rPr>
-        <w:t xml:space="preserve">: If the report does not exist in your Skyline template </w:t>
-      </w:r>
-      <w:proofErr w:type="gramStart"/>
-      <w:r>
-        <w:rPr>
-          <w:rFonts w:ascii="Arial" w:eastAsia="Times New Roman" w:hAnsi="Arial" w:cs="Arial"/>
-          <w:color w:val="000000"/>
-          <w:sz w:val="24"/>
-          <w:szCs w:val="24"/>
-          <w:shd w:val="clear" w:color="auto" w:fill="FFFFFF"/>
-        </w:rPr>
-        <w:t>document, and</w:t>
-      </w:r>
-      <w:proofErr w:type="gramEnd"/>
-      <w:r>
-        <w:rPr>
-          <w:rFonts w:ascii="Arial" w:eastAsia="Times New Roman" w:hAnsi="Arial" w:cs="Arial"/>
-          <w:color w:val="000000"/>
-          <w:sz w:val="24"/>
-          <w:szCs w:val="24"/>
-          <w:shd w:val="clear" w:color="auto" w:fill="FFFFFF"/>
-        </w:rPr>
-        <w:t xml:space="preserve"> needs to be imported from</w:t>
+        <w:t>: If the report does not exist in your Skyline template document, and needs to be imported from</w:t>
       </w:r>
       <w:r>
         <w:rPr>
@@ -6487,16 +6137,7 @@
           <w:sz w:val="24"/>
           <w:szCs w:val="24"/>
         </w:rPr>
-        <w:t>icon</w:t>
-      </w:r>
-      <w:r>
-        <w:rPr>
-          <w:rFonts w:ascii="Arial" w:eastAsia="Times New Roman" w:hAnsi="Arial" w:cs="Arial"/>
-          <w:color w:val="000000"/>
-          <w:sz w:val="24"/>
-          <w:szCs w:val="24"/>
-        </w:rPr>
-        <w:t xml:space="preserve"> brings up the </w:t>
+        <w:t xml:space="preserve">icon brings up the </w:t>
       </w:r>
       <w:r>
         <w:rPr>
@@ -6547,6 +6188,7 @@
       <w:r>
         <w:rPr>
           <w:rFonts w:ascii="Arial" w:eastAsia="Times New Roman" w:hAnsi="Arial" w:cs="Arial"/>
+          <w:noProof/>
           <w:color w:val="000000"/>
           <w:sz w:val="24"/>
           <w:szCs w:val="24"/>
@@ -6733,53 +6375,17 @@
           <w:szCs w:val="24"/>
           <w:shd w:val="clear" w:color="auto" w:fill="FFFFFF"/>
         </w:rPr>
-        <w:t xml:space="preserve">Download File </w:t>
-      </w:r>
-      <w:proofErr w:type="gramStart"/>
-      <w:r>
-        <w:rPr>
-          <w:rFonts w:ascii="Arial" w:eastAsia="Times New Roman" w:hAnsi="Arial" w:cs="Arial"/>
-          <w:b/>
-          <w:bCs/>
-          <w:color w:val="000000"/>
-          <w:sz w:val="24"/>
-          <w:szCs w:val="24"/>
-          <w:shd w:val="clear" w:color="auto" w:fill="FFFFFF"/>
-        </w:rPr>
-        <w:t>From</w:t>
-      </w:r>
-      <w:proofErr w:type="gramEnd"/>
-      <w:r>
-        <w:rPr>
-          <w:rFonts w:ascii="Arial" w:eastAsia="Times New Roman" w:hAnsi="Arial" w:cs="Arial"/>
-          <w:b/>
-          <w:bCs/>
-          <w:color w:val="000000"/>
-          <w:sz w:val="24"/>
-          <w:szCs w:val="24"/>
-          <w:shd w:val="clear" w:color="auto" w:fill="FFFFFF"/>
-        </w:rPr>
-        <w:t xml:space="preserve"> Panorama </w:t>
-      </w:r>
-      <w:r>
-        <w:rPr>
-          <w:rFonts w:ascii="Arial" w:eastAsia="Times New Roman" w:hAnsi="Arial" w:cs="Arial"/>
-          <w:color w:val="000000"/>
-          <w:sz w:val="24"/>
-          <w:szCs w:val="24"/>
-          <w:shd w:val="clear" w:color="auto" w:fill="FFFFFF"/>
-        </w:rPr>
-        <w:t>dialog</w:t>
-      </w:r>
-      <w:r>
-        <w:rPr>
-          <w:rFonts w:ascii="Arial" w:eastAsia="Times New Roman" w:hAnsi="Arial" w:cs="Arial"/>
-          <w:color w:val="000000"/>
-          <w:sz w:val="24"/>
-          <w:szCs w:val="24"/>
-          <w:shd w:val="clear" w:color="auto" w:fill="FFFFFF"/>
-        </w:rPr>
-        <w:t xml:space="preserve"> </w:t>
+        <w:t xml:space="preserve">Download File From Panorama </w:t>
+      </w:r>
+      <w:r>
+        <w:rPr>
+          <w:rFonts w:ascii="Arial" w:eastAsia="Times New Roman" w:hAnsi="Arial" w:cs="Arial"/>
+          <w:color w:val="000000"/>
+          <w:sz w:val="24"/>
+          <w:szCs w:val="24"/>
+          <w:shd w:val="clear" w:color="auto" w:fill="FFFFFF"/>
+        </w:rPr>
+        <w:t xml:space="preserve">dialog </w:t>
       </w:r>
       <w:r>
         <w:rPr>
@@ -6870,16 +6476,15 @@
           <w:b/>
           <w:bCs/>
           <w:caps/>
-          <w:noProof/>
           <w:color w:val="000000"/>
           <w:sz w:val="24"/>
           <w:szCs w:val="24"/>
         </w:rPr>
         <w:drawing>
-          <wp:inline distT="0" distB="0" distL="0" distR="0" wp14:anchorId="5CE9B8C8" wp14:editId="4EF7A0FE">
-            <wp:extent cx="4200525" cy="4495946"/>
-            <wp:effectExtent l="0" t="0" r="0" b="0"/>
-            <wp:docPr id="35" name="Picture 35"/>
+          <wp:inline distT="0" distB="0" distL="0" distR="0" wp14:anchorId="0D7E7A53" wp14:editId="7323FB75">
+            <wp:extent cx="4220118" cy="4516916"/>
+            <wp:effectExtent l="0" t="0" r="9525" b="0"/>
+            <wp:docPr id="2" name="Picture 2"/>
             <wp:cNvGraphicFramePr>
               <a:graphicFrameLocks xmlns:a="http://schemas.openxmlformats.org/drawingml/2006/main" noChangeAspect="1"/>
             </wp:cNvGraphicFramePr>
@@ -6899,7 +6504,7 @@
                   <pic:spPr>
                     <a:xfrm>
                       <a:off x="0" y="0"/>
-                      <a:ext cx="4210359" cy="4506471"/>
+                      <a:ext cx="4263623" cy="4563480"/>
                     </a:xfrm>
                     <a:prstGeom prst="rect">
                       <a:avLst/>
@@ -6924,10 +6529,7 @@
           <w:shd w:val="clear" w:color="auto" w:fill="FFFFFF"/>
         </w:rPr>
       </w:pPr>
-    </w:p>
-    <w:p>
-      <w:pPr>
-        <w:spacing w:after="0" w:line="240" w:lineRule="auto"/>
+      <w:r>
         <w:rPr>
           <w:rFonts w:ascii="Arial" w:eastAsia="Times New Roman" w:hAnsi="Arial" w:cs="Arial"/>
           <w:noProof/>
@@ -6936,30 +6538,31 @@
           <w:szCs w:val="24"/>
           <w:shd w:val="clear" w:color="auto" w:fill="FFFFFF"/>
         </w:rPr>
-      </w:pPr>
-      <w:r>
-        <w:rPr>
-          <w:rFonts w:ascii="Arial" w:eastAsia="Times New Roman" w:hAnsi="Arial" w:cs="Arial"/>
+        <w:t xml:space="preserve">In the </w:t>
+      </w:r>
+      <w:r>
+        <w:rPr>
+          <w:rFonts w:ascii="Arial" w:eastAsia="Times New Roman" w:hAnsi="Arial" w:cs="Arial"/>
+          <w:b/>
+          <w:bCs/>
           <w:noProof/>
           <w:color w:val="000000"/>
           <w:sz w:val="24"/>
           <w:szCs w:val="24"/>
           <w:shd w:val="clear" w:color="auto" w:fill="FFFFFF"/>
         </w:rPr>
-        <w:t xml:space="preserve">In the </w:t>
-      </w:r>
-      <w:r>
-        <w:rPr>
-          <w:rFonts w:ascii="Arial" w:eastAsia="Times New Roman" w:hAnsi="Arial" w:cs="Arial"/>
-          <w:b/>
-          <w:bCs/>
+        <w:t>Skyline</w:t>
+      </w:r>
+      <w:r>
+        <w:rPr>
+          <w:rFonts w:ascii="Arial" w:eastAsia="Times New Roman" w:hAnsi="Arial" w:cs="Arial"/>
           <w:noProof/>
           <w:color w:val="000000"/>
           <w:sz w:val="24"/>
           <w:szCs w:val="24"/>
           <w:shd w:val="clear" w:color="auto" w:fill="FFFFFF"/>
         </w:rPr>
-        <w:t>Skyline</w:t>
+        <w:t xml:space="preserve"> tab</w:t>
       </w:r>
       <w:r>
         <w:rPr>
@@ -6970,7 +6573,29 @@
           <w:szCs w:val="24"/>
           <w:shd w:val="clear" w:color="auto" w:fill="FFFFFF"/>
         </w:rPr>
-        <w:t xml:space="preserve"> tab</w:t>
+        <w:t xml:space="preserve"> of the </w:t>
+      </w:r>
+      <w:r>
+        <w:rPr>
+          <w:rFonts w:ascii="Arial" w:eastAsia="Times New Roman" w:hAnsi="Arial" w:cs="Arial"/>
+          <w:b/>
+          <w:bCs/>
+          <w:color w:val="000000"/>
+          <w:sz w:val="24"/>
+          <w:szCs w:val="24"/>
+          <w:shd w:val="clear" w:color="auto" w:fill="FFFFFF"/>
+        </w:rPr>
+        <w:t xml:space="preserve">Skyline Batch Configuration </w:t>
+      </w:r>
+      <w:r>
+        <w:rPr>
+          <w:rFonts w:ascii="Arial" w:eastAsia="Times New Roman" w:hAnsi="Arial" w:cs="Arial"/>
+          <w:color w:val="000000"/>
+          <w:sz w:val="24"/>
+          <w:szCs w:val="24"/>
+          <w:shd w:val="clear" w:color="auto" w:fill="FFFFFF"/>
+        </w:rPr>
+        <w:t>form</w:t>
       </w:r>
       <w:r>
         <w:rPr>
@@ -6981,29 +6606,7 @@
           <w:szCs w:val="24"/>
           <w:shd w:val="clear" w:color="auto" w:fill="FFFFFF"/>
         </w:rPr>
-        <w:t xml:space="preserve"> of the </w:t>
-      </w:r>
-      <w:r>
-        <w:rPr>
-          <w:rFonts w:ascii="Arial" w:eastAsia="Times New Roman" w:hAnsi="Arial" w:cs="Arial"/>
-          <w:b/>
-          <w:bCs/>
-          <w:color w:val="000000"/>
-          <w:sz w:val="24"/>
-          <w:szCs w:val="24"/>
-          <w:shd w:val="clear" w:color="auto" w:fill="FFFFFF"/>
-        </w:rPr>
-        <w:t xml:space="preserve">Skyline Batch Configuration </w:t>
-      </w:r>
-      <w:r>
-        <w:rPr>
-          <w:rFonts w:ascii="Arial" w:eastAsia="Times New Roman" w:hAnsi="Arial" w:cs="Arial"/>
-          <w:color w:val="000000"/>
-          <w:sz w:val="24"/>
-          <w:szCs w:val="24"/>
-          <w:shd w:val="clear" w:color="auto" w:fill="FFFFFF"/>
-        </w:rPr>
-        <w:t>form</w:t>
+        <w:t xml:space="preserve">, you can specify which installation of </w:t>
       </w:r>
       <w:r>
         <w:rPr>
@@ -7014,7 +6617,7 @@
           <w:szCs w:val="24"/>
           <w:shd w:val="clear" w:color="auto" w:fill="FFFFFF"/>
         </w:rPr>
-        <w:t xml:space="preserve">, you can specify which installation of </w:t>
+        <w:t>S</w:t>
       </w:r>
       <w:r>
         <w:rPr>
@@ -7025,7 +6628,7 @@
           <w:szCs w:val="24"/>
           <w:shd w:val="clear" w:color="auto" w:fill="FFFFFF"/>
         </w:rPr>
-        <w:t>S</w:t>
+        <w:t xml:space="preserve">kyline this configuration will use when run. If you do not have </w:t>
       </w:r>
       <w:r>
         <w:rPr>
@@ -7036,7 +6639,7 @@
           <w:szCs w:val="24"/>
           <w:shd w:val="clear" w:color="auto" w:fill="FFFFFF"/>
         </w:rPr>
-        <w:t xml:space="preserve">kyline this configuration will use when run. If you do not have </w:t>
+        <w:t xml:space="preserve">an administrative or web-based installation of </w:t>
       </w:r>
       <w:r>
         <w:rPr>
@@ -7047,7 +6650,7 @@
           <w:szCs w:val="24"/>
           <w:shd w:val="clear" w:color="auto" w:fill="FFFFFF"/>
         </w:rPr>
-        <w:t xml:space="preserve">an administrative or web-based installation of </w:t>
+        <w:t>Skyline or S</w:t>
       </w:r>
       <w:r>
         <w:rPr>
@@ -7058,7 +6661,7 @@
           <w:szCs w:val="24"/>
           <w:shd w:val="clear" w:color="auto" w:fill="FFFFFF"/>
         </w:rPr>
-        <w:t>Skyline or S</w:t>
+        <w:t>k</w:t>
       </w:r>
       <w:r>
         <w:rPr>
@@ -7069,7 +6672,7 @@
           <w:szCs w:val="24"/>
           <w:shd w:val="clear" w:color="auto" w:fill="FFFFFF"/>
         </w:rPr>
-        <w:t>k</w:t>
+        <w:t>yline-</w:t>
       </w:r>
       <w:r>
         <w:rPr>
@@ -7080,7 +6683,7 @@
           <w:szCs w:val="24"/>
           <w:shd w:val="clear" w:color="auto" w:fill="FFFFFF"/>
         </w:rPr>
-        <w:t>yline-</w:t>
+        <w:t>d</w:t>
       </w:r>
       <w:r>
         <w:rPr>
@@ -7091,9 +6694,12 @@
           <w:szCs w:val="24"/>
           <w:shd w:val="clear" w:color="auto" w:fill="FFFFFF"/>
         </w:rPr>
-        <w:t>d</w:t>
-      </w:r>
-      <w:r>
+        <w:t>aily, the corresponding option will be grayed out. You can always specify a path to a Skyline (or Skyline-daily) installation somewhere else on your computer.</w:t>
+      </w:r>
+    </w:p>
+    <w:p>
+      <w:pPr>
+        <w:spacing w:after="0" w:line="240" w:lineRule="auto"/>
         <w:rPr>
           <w:rFonts w:ascii="Arial" w:eastAsia="Times New Roman" w:hAnsi="Arial" w:cs="Arial"/>
           <w:noProof/>
@@ -7102,7 +6708,43 @@
           <w:szCs w:val="24"/>
           <w:shd w:val="clear" w:color="auto" w:fill="FFFFFF"/>
         </w:rPr>
-        <w:t>aily, the corresponding option will be grayed out. You can always specify a path to a Skyline (or Skyline-daily) installation somewhere else on your computer.</w:t>
+      </w:pPr>
+    </w:p>
+    <w:p>
+      <w:pPr>
+        <w:spacing w:after="0" w:line="240" w:lineRule="auto"/>
+        <w:rPr>
+          <w:rFonts w:ascii="Arial" w:eastAsia="Times New Roman" w:hAnsi="Arial" w:cs="Arial"/>
+          <w:noProof/>
+          <w:color w:val="000000"/>
+          <w:sz w:val="24"/>
+          <w:szCs w:val="24"/>
+          <w:shd w:val="clear" w:color="auto" w:fill="FFFFFF"/>
+        </w:rPr>
+      </w:pPr>
+      <w:r>
+        <w:rPr>
+          <w:rFonts w:ascii="Arial" w:eastAsia="Times New Roman" w:hAnsi="Arial" w:cs="Arial"/>
+          <w:b/>
+          <w:bCs/>
+          <w:noProof/>
+          <w:color w:val="000000"/>
+          <w:sz w:val="24"/>
+          <w:szCs w:val="24"/>
+          <w:shd w:val="clear" w:color="auto" w:fill="FFFFFF"/>
+        </w:rPr>
+        <w:t>Log performance testing format</w:t>
+      </w:r>
+      <w:r>
+        <w:rPr>
+          <w:rFonts w:ascii="Arial" w:eastAsia="Times New Roman" w:hAnsi="Arial" w:cs="Arial"/>
+          <w:noProof/>
+          <w:color w:val="000000"/>
+          <w:sz w:val="24"/>
+          <w:szCs w:val="24"/>
+          <w:shd w:val="clear" w:color="auto" w:fill="FFFFFF"/>
+        </w:rPr>
+        <w:t>: This controls whether or not the log for this configuration will be generated in a performance testing format. This format uses 24 hour time, is tab-spaced, and adds memory stamps to the output on the log tab. Unless you plan to analyze memory usage of the Skyline operations performed by the configuration, it is reccommended you leave this unchecked.</w:t>
       </w:r>
     </w:p>
     <w:p>
@@ -7414,6 +7056,7 @@
           <w:szCs w:val="24"/>
           <w:shd w:val="clear" w:color="auto" w:fill="FFFFFF"/>
         </w:rPr>
+        <w:lastRenderedPageBreak/>
         <w:br w:type="page"/>
       </w:r>
     </w:p>
@@ -7766,29 +7409,7 @@
                                 <w:szCs w:val="24"/>
                                 <w:shd w:val="clear" w:color="auto" w:fill="FFFFFF"/>
                               </w:rPr>
-                              <w:t xml:space="preserve"> one of the Skyline </w:t>
-                            </w:r>
-                            <w:proofErr w:type="gramStart"/>
-                            <w:r>
-                              <w:rPr>
-                                <w:rFonts w:ascii="Arial" w:eastAsia="Times New Roman" w:hAnsi="Arial" w:cs="Arial"/>
-                                <w:color w:val="000000"/>
-                                <w:sz w:val="24"/>
-                                <w:szCs w:val="24"/>
-                                <w:shd w:val="clear" w:color="auto" w:fill="FFFFFF"/>
-                              </w:rPr>
-                              <w:t>template</w:t>
-                            </w:r>
-                            <w:proofErr w:type="gramEnd"/>
-                            <w:r>
-                              <w:rPr>
-                                <w:rFonts w:ascii="Arial" w:eastAsia="Times New Roman" w:hAnsi="Arial" w:cs="Arial"/>
-                                <w:color w:val="000000"/>
-                                <w:sz w:val="24"/>
-                                <w:szCs w:val="24"/>
-                                <w:shd w:val="clear" w:color="auto" w:fill="FFFFFF"/>
-                              </w:rPr>
-                              <w:t xml:space="preserve"> files.</w:t>
+                              <w:t xml:space="preserve"> one of the Skyline template files.</w:t>
                             </w:r>
                           </w:p>
                           <w:p/>
@@ -9132,7 +8753,6 @@
         </w:rPr>
         <w:t xml:space="preserve">onfiguration with a </w:t>
       </w:r>
-      <w:proofErr w:type="gramStart"/>
       <w:r>
         <w:rPr>
           <w:rFonts w:ascii="Arial" w:eastAsia="Times New Roman" w:hAnsi="Arial" w:cs="Arial"/>
@@ -9164,18 +8784,7 @@
           <w:shd w:val="clear" w:color="auto" w:fill="FFFFFF"/>
         </w:rPr>
         <w:tab/>
-        <w:t>No configurations</w:t>
-      </w:r>
-      <w:proofErr w:type="gramEnd"/>
-      <w:r>
-        <w:rPr>
-          <w:rFonts w:ascii="Arial" w:eastAsia="Times New Roman" w:hAnsi="Arial" w:cs="Arial"/>
-          <w:color w:val="000000"/>
-          <w:sz w:val="24"/>
-          <w:szCs w:val="24"/>
-          <w:shd w:val="clear" w:color="auto" w:fill="FFFFFF"/>
-        </w:rPr>
-        <w:t xml:space="preserve"> with a </w:t>
+        <w:t xml:space="preserve">No configurations with a </w:t>
       </w:r>
       <w:r>
         <w:rPr>
@@ -9307,27 +8916,15 @@
         </w:rPr>
         <w:t xml:space="preserve">file </w:t>
       </w:r>
-      <w:proofErr w:type="gramStart"/>
-      <w:r>
-        <w:rPr>
-          <w:rFonts w:ascii="Arial" w:eastAsia="Times New Roman" w:hAnsi="Arial" w:cs="Arial"/>
-          <w:color w:val="000000"/>
-          <w:sz w:val="24"/>
-          <w:szCs w:val="24"/>
-          <w:shd w:val="clear" w:color="auto" w:fill="FFFFFF"/>
-        </w:rPr>
-        <w:t>are</w:t>
-      </w:r>
-      <w:proofErr w:type="gramEnd"/>
-      <w:r>
-        <w:rPr>
-          <w:rFonts w:ascii="Arial" w:eastAsia="Times New Roman" w:hAnsi="Arial" w:cs="Arial"/>
-          <w:color w:val="000000"/>
-          <w:sz w:val="24"/>
-          <w:szCs w:val="24"/>
-          <w:shd w:val="clear" w:color="auto" w:fill="FFFFFF"/>
-        </w:rPr>
-        <w:t xml:space="preserve"> </w:t>
+      <w:r>
+        <w:rPr>
+          <w:rFonts w:ascii="Arial" w:eastAsia="Times New Roman" w:hAnsi="Arial" w:cs="Arial"/>
+          <w:color w:val="000000"/>
+          <w:sz w:val="24"/>
+          <w:szCs w:val="24"/>
+          <w:shd w:val="clear" w:color="auto" w:fill="FFFFFF"/>
+        </w:rPr>
+        <w:t xml:space="preserve">are </w:t>
       </w:r>
       <w:r>
         <w:rPr>
@@ -9540,6 +9137,7 @@
       <w:r>
         <w:rPr>
           <w:rFonts w:ascii="Arial" w:eastAsia="Times New Roman" w:hAnsi="Arial" w:cs="Arial"/>
+          <w:noProof/>
           <w:color w:val="000000"/>
           <w:sz w:val="24"/>
           <w:szCs w:val="24"/>
@@ -9869,8 +9467,8 @@
         </w:rPr>
         <w:t xml:space="preserve"> If any configurations are running when Skyline Batch is closed, they will be canceled.</w:t>
       </w:r>
-      <w:bookmarkStart w:id="3" w:name="OLE_LINK1"/>
-      <w:bookmarkStart w:id="4" w:name="OLE_LINK2"/>
+      <w:bookmarkStart w:id="2" w:name="OLE_LINK1"/>
+      <w:bookmarkStart w:id="3" w:name="OLE_LINK2"/>
       <w:r>
         <w:rPr>
           <w:rFonts w:ascii="Arial" w:eastAsia="Times New Roman" w:hAnsi="Arial" w:cs="Arial"/>
@@ -9911,8 +9509,8 @@
         <w:t>LOGGING</w:t>
       </w:r>
     </w:p>
+    <w:bookmarkEnd w:id="2"/>
     <w:bookmarkEnd w:id="3"/>
-    <w:bookmarkEnd w:id="4"/>
     <w:p>
       <w:pPr>
         <w:spacing w:after="0" w:line="240" w:lineRule="auto"/>
@@ -10013,6 +9611,7 @@
       <w:r>
         <w:rPr>
           <w:rFonts w:ascii="Arial" w:eastAsia="Times New Roman" w:hAnsi="Arial" w:cs="Arial"/>
+          <w:noProof/>
           <w:color w:val="000000"/>
           <w:sz w:val="24"/>
           <w:szCs w:val="24"/>
@@ -10561,7 +10160,7 @@
           <w:shd w:val="clear" w:color="auto" w:fill="FFFFFF"/>
         </w:rPr>
         <w:pict w14:anchorId="56736D53">
-          <v:shape id="Picture 23" o:spid="_x0000_i1028" type="#_x0000_t75" style="width:14.25pt;height:14.25pt;visibility:visible;mso-wrap-style:square" o:bullet="t">
+          <v:shape id="Picture 23" o:spid="_x0000_i1028" type="#_x0000_t75" style="width:13.9pt;height:13.9pt;visibility:visible;mso-wrap-style:square" o:bullet="t">
             <v:imagedata r:id="rId37" o:title=""/>
           </v:shape>
         </w:pict>
@@ -10581,20 +10180,8 @@
           <w:szCs w:val="24"/>
           <w:shd w:val="clear" w:color="auto" w:fill="FFFFFF"/>
         </w:rPr>
-        <w:t xml:space="preserve">Opens the Skyline template </w:t>
-      </w:r>
-      <w:proofErr w:type="gramStart"/>
-      <w:r>
-        <w:rPr>
-          <w:rFonts w:ascii="Arial" w:eastAsia="Times New Roman" w:hAnsi="Arial" w:cs="Arial"/>
-          <w:color w:val="000000"/>
-          <w:sz w:val="24"/>
-          <w:szCs w:val="24"/>
-          <w:shd w:val="clear" w:color="auto" w:fill="FFFFFF"/>
-        </w:rPr>
-        <w:t>document</w:t>
-      </w:r>
-      <w:proofErr w:type="gramEnd"/>
+        <w:t>Opens the Skyline template document</w:t>
+      </w:r>
     </w:p>
     <w:p>
       <w:pPr>
@@ -10670,20 +10257,8 @@
           <w:szCs w:val="24"/>
           <w:shd w:val="clear" w:color="auto" w:fill="FFFFFF"/>
         </w:rPr>
-        <w:t xml:space="preserve"> Opens the Skyline results </w:t>
-      </w:r>
-      <w:proofErr w:type="gramStart"/>
-      <w:r>
-        <w:rPr>
-          <w:rFonts w:ascii="Arial" w:eastAsia="Times New Roman" w:hAnsi="Arial" w:cs="Arial"/>
-          <w:color w:val="000000"/>
-          <w:sz w:val="24"/>
-          <w:szCs w:val="24"/>
-          <w:shd w:val="clear" w:color="auto" w:fill="FFFFFF"/>
-        </w:rPr>
-        <w:t>document</w:t>
-      </w:r>
-      <w:proofErr w:type="gramEnd"/>
+        <w:t xml:space="preserve"> Opens the Skyline results document</w:t>
+      </w:r>
     </w:p>
     <w:p>
       <w:pPr>
@@ -10750,20 +10325,8 @@
           <w:szCs w:val="24"/>
           <w:shd w:val="clear" w:color="auto" w:fill="FFFFFF"/>
         </w:rPr>
-        <w:t xml:space="preserve"> Opens the analysis </w:t>
-      </w:r>
-      <w:proofErr w:type="gramStart"/>
-      <w:r>
-        <w:rPr>
-          <w:rFonts w:ascii="Arial" w:eastAsia="Times New Roman" w:hAnsi="Arial" w:cs="Arial"/>
-          <w:color w:val="000000"/>
-          <w:sz w:val="24"/>
-          <w:szCs w:val="24"/>
-          <w:shd w:val="clear" w:color="auto" w:fill="FFFFFF"/>
-        </w:rPr>
-        <w:t>folder</w:t>
-      </w:r>
-      <w:proofErr w:type="gramEnd"/>
+        <w:t xml:space="preserve"> Opens the analysis folder</w:t>
+      </w:r>
     </w:p>
     <w:sectPr>
       <w:footerReference w:type="default" r:id="rId40"/>
@@ -10929,14 +10492,14 @@
         <v:path o:extrusionok="f" gradientshapeok="t" o:connecttype="rect"/>
         <o:lock v:ext="edit" aspectratio="t"/>
       </v:shapetype>
-      <v:shape id="_x0000_i1172" type="#_x0000_t75" style="width:14.25pt;height:14.25pt;visibility:visible;mso-wrap-style:square" o:bullet="t">
+      <v:shape id="_x0000_i1088" type="#_x0000_t75" style="width:13.9pt;height:13.9pt;visibility:visible;mso-wrap-style:square" o:bullet="t">
         <v:imagedata r:id="rId1" o:title=""/>
       </v:shape>
     </w:pict>
   </w:numPicBullet>
   <w:numPicBullet w:numPicBulletId="1">
     <w:pict>
-      <v:shape id="_x0000_i1173" type="#_x0000_t75" style="width:15.75pt;height:15.75pt;visibility:visible;mso-wrap-style:square" o:bullet="t">
+      <v:shape id="_x0000_i1089" type="#_x0000_t75" style="width:15.6pt;height:15.6pt;visibility:visible;mso-wrap-style:square" o:bullet="t">
         <v:imagedata r:id="rId2" o:title=""/>
       </v:shape>
     </w:pict>

</xml_diff>

<commit_message>
Skyline/work/20210701 skyline batch dev (#1674)
Bug fixes for Skyline Batch main release
</commit_message>
<xml_diff>
--- a/pwiz_tools/Skyline/Documentation/Skyline Batch Documentation.docx
+++ b/pwiz_tools/Skyline/Documentation/Skyline Batch Documentation.docx
@@ -154,6 +154,7 @@
           <w:rFonts w:ascii="Arial" w:eastAsia="Times New Roman" w:hAnsi="Arial" w:cs="Arial"/>
           <w:b/>
           <w:bCs/>
+          <w:noProof/>
           <w:color w:val="000000"/>
           <w:sz w:val="24"/>
           <w:szCs w:val="24"/>
@@ -799,6 +800,7 @@
       <w:r>
         <w:rPr>
           <w:rFonts w:ascii="Arial" w:eastAsia="Times New Roman" w:hAnsi="Arial" w:cs="Arial"/>
+          <w:noProof/>
           <w:color w:val="000000"/>
           <w:sz w:val="24"/>
           <w:szCs w:val="24"/>
@@ -1122,6 +1124,7 @@
           <w:rFonts w:ascii="Arial" w:eastAsia="Times New Roman" w:hAnsi="Arial" w:cs="Arial"/>
           <w:b/>
           <w:bCs/>
+          <w:noProof/>
           <w:color w:val="000000"/>
           <w:sz w:val="24"/>
           <w:szCs w:val="24"/>
@@ -1420,6 +1423,7 @@
       <w:r>
         <w:rPr>
           <w:rFonts w:ascii="Arial" w:eastAsia="Times New Roman" w:hAnsi="Arial" w:cs="Arial"/>
+          <w:noProof/>
           <w:color w:val="000000"/>
           <w:sz w:val="24"/>
           <w:szCs w:val="24"/>
@@ -1585,7 +1589,6 @@
                               <w:t>must be in the parent hierarchy of the analysis folder. (</w:t>
                             </w:r>
                             <w:proofErr w:type="spellStart"/>
-                            <w:proofErr w:type="gramStart"/>
                             <w:r>
                               <w:rPr>
                                 <w:rFonts w:ascii="Arial" w:eastAsia="Times New Roman" w:hAnsi="Arial" w:cs="Arial"/>
@@ -1597,7 +1600,6 @@
                               <w:t>ie</w:t>
                             </w:r>
                             <w:proofErr w:type="spellEnd"/>
-                            <w:proofErr w:type="gramEnd"/>
                             <w:r>
                               <w:rPr>
                                 <w:rFonts w:ascii="Arial" w:eastAsia="Times New Roman" w:hAnsi="Arial" w:cs="Arial"/>
@@ -1950,25 +1952,63 @@
           <w:shd w:val="clear" w:color="auto" w:fill="FFFFFF"/>
         </w:rPr>
       </w:pPr>
-      <w:proofErr w:type="gramStart"/>
-      <w:r>
-        <w:rPr>
-          <w:rFonts w:ascii="Arial" w:eastAsia="Times New Roman" w:hAnsi="Arial" w:cs="Arial"/>
-          <w:b/>
-          <w:bCs/>
-          <w:color w:val="000000"/>
-          <w:sz w:val="24"/>
-          <w:szCs w:val="24"/>
-          <w:shd w:val="clear" w:color="auto" w:fill="FFFFFF"/>
-        </w:rPr>
-        <w:t>Annotations</w:t>
-      </w:r>
-      <w:proofErr w:type="gramEnd"/>
-      <w:r>
-        <w:rPr>
-          <w:rFonts w:ascii="Arial" w:eastAsia="Times New Roman" w:hAnsi="Arial" w:cs="Arial"/>
-          <w:b/>
-          <w:bCs/>
+      <w:r>
+        <w:rPr>
+          <w:rFonts w:ascii="Arial" w:eastAsia="Times New Roman" w:hAnsi="Arial" w:cs="Arial"/>
+          <w:b/>
+          <w:bCs/>
+          <w:color w:val="000000"/>
+          <w:sz w:val="24"/>
+          <w:szCs w:val="24"/>
+          <w:shd w:val="clear" w:color="auto" w:fill="FFFFFF"/>
+        </w:rPr>
+        <w:t xml:space="preserve">Annotations </w:t>
+      </w:r>
+      <w:r>
+        <w:rPr>
+          <w:rFonts w:ascii="Arial" w:eastAsia="Times New Roman" w:hAnsi="Arial" w:cs="Arial"/>
+          <w:b/>
+          <w:bCs/>
+          <w:color w:val="000000"/>
+          <w:sz w:val="24"/>
+          <w:szCs w:val="24"/>
+          <w:shd w:val="clear" w:color="auto" w:fill="FFFFFF"/>
+        </w:rPr>
+        <w:t>file</w:t>
+      </w:r>
+      <w:r>
+        <w:rPr>
+          <w:rFonts w:ascii="Arial" w:eastAsia="Times New Roman" w:hAnsi="Arial" w:cs="Arial"/>
+          <w:color w:val="000000"/>
+          <w:sz w:val="24"/>
+          <w:szCs w:val="24"/>
+          <w:shd w:val="clear" w:color="auto" w:fill="FFFFFF"/>
+        </w:rPr>
+        <w:t xml:space="preserve">: </w:t>
+      </w:r>
+      <w:r>
+        <w:rPr>
+          <w:rFonts w:ascii="Arial" w:eastAsia="Times New Roman" w:hAnsi="Arial" w:cs="Arial"/>
+          <w:color w:val="000000"/>
+          <w:sz w:val="24"/>
+          <w:szCs w:val="24"/>
+          <w:shd w:val="clear" w:color="auto" w:fill="FFFFFF"/>
+        </w:rPr>
+        <w:t>A</w:t>
+      </w:r>
+      <w:r>
+        <w:rPr>
+          <w:rFonts w:ascii="Arial" w:eastAsia="Times New Roman" w:hAnsi="Arial" w:cs="Arial"/>
+          <w:color w:val="000000"/>
+          <w:sz w:val="24"/>
+          <w:szCs w:val="24"/>
+          <w:shd w:val="clear" w:color="auto" w:fill="FFFFFF"/>
+        </w:rPr>
+        <w:t>n optional</w:t>
+      </w:r>
+      <w:r>
+        <w:rPr>
+          <w:rFonts w:ascii="Arial" w:eastAsia="Times New Roman" w:hAnsi="Arial" w:cs="Arial"/>
           <w:color w:val="000000"/>
           <w:sz w:val="24"/>
           <w:szCs w:val="24"/>
@@ -1979,24 +2019,66 @@
       <w:r>
         <w:rPr>
           <w:rFonts w:ascii="Arial" w:eastAsia="Times New Roman" w:hAnsi="Arial" w:cs="Arial"/>
-          <w:b/>
-          <w:bCs/>
-          <w:color w:val="000000"/>
-          <w:sz w:val="24"/>
-          <w:szCs w:val="24"/>
-          <w:shd w:val="clear" w:color="auto" w:fill="FFFFFF"/>
-        </w:rPr>
-        <w:t>file</w:t>
-      </w:r>
-      <w:r>
-        <w:rPr>
-          <w:rFonts w:ascii="Arial" w:eastAsia="Times New Roman" w:hAnsi="Arial" w:cs="Arial"/>
-          <w:color w:val="000000"/>
-          <w:sz w:val="24"/>
-          <w:szCs w:val="24"/>
-          <w:shd w:val="clear" w:color="auto" w:fill="FFFFFF"/>
-        </w:rPr>
-        <w:t xml:space="preserve">: </w:t>
+          <w:color w:val="000000"/>
+          <w:sz w:val="24"/>
+          <w:szCs w:val="24"/>
+          <w:shd w:val="clear" w:color="auto" w:fill="FFFFFF"/>
+        </w:rPr>
+        <w:t>CSV</w:t>
+      </w:r>
+      <w:r>
+        <w:rPr>
+          <w:rFonts w:ascii="Arial" w:eastAsia="Times New Roman" w:hAnsi="Arial" w:cs="Arial"/>
+          <w:color w:val="000000"/>
+          <w:sz w:val="24"/>
+          <w:szCs w:val="24"/>
+          <w:shd w:val="clear" w:color="auto" w:fill="FFFFFF"/>
+        </w:rPr>
+        <w:t xml:space="preserve"> file containing the annotations for the imported data.</w:t>
+      </w:r>
+    </w:p>
+    <w:p>
+      <w:pPr>
+        <w:spacing w:after="0" w:line="240" w:lineRule="auto"/>
+        <w:rPr>
+          <w:rFonts w:ascii="Arial" w:eastAsia="Times New Roman" w:hAnsi="Arial" w:cs="Arial"/>
+          <w:color w:val="000000"/>
+          <w:sz w:val="24"/>
+          <w:szCs w:val="24"/>
+          <w:shd w:val="clear" w:color="auto" w:fill="FFFFFF"/>
+        </w:rPr>
+      </w:pPr>
+      <w:r>
+        <w:rPr>
+          <w:rFonts w:ascii="Arial" w:eastAsia="Times New Roman" w:hAnsi="Arial" w:cs="Arial"/>
+          <w:b/>
+          <w:bCs/>
+          <w:color w:val="000000"/>
+          <w:sz w:val="24"/>
+          <w:szCs w:val="24"/>
+          <w:shd w:val="clear" w:color="auto" w:fill="FFFFFF"/>
+        </w:rPr>
+        <w:t>Replicate naming pattern</w:t>
+      </w:r>
+      <w:r>
+        <w:rPr>
+          <w:rFonts w:ascii="Arial" w:eastAsia="Times New Roman" w:hAnsi="Arial" w:cs="Arial"/>
+          <w:color w:val="000000"/>
+          <w:sz w:val="24"/>
+          <w:szCs w:val="24"/>
+          <w:shd w:val="clear" w:color="auto" w:fill="FFFFFF"/>
+        </w:rPr>
+        <w:t>:</w:t>
+      </w:r>
+      <w:r>
+        <w:rPr>
+          <w:rFonts w:ascii="Arial" w:eastAsia="Times New Roman" w:hAnsi="Arial" w:cs="Arial"/>
+          <w:color w:val="000000"/>
+          <w:sz w:val="24"/>
+          <w:szCs w:val="24"/>
+          <w:shd w:val="clear" w:color="auto" w:fill="FFFFFF"/>
+        </w:rPr>
+        <w:t xml:space="preserve"> </w:t>
       </w:r>
       <w:r>
         <w:rPr>
@@ -2026,100 +2108,6 @@
           <w:szCs w:val="24"/>
           <w:shd w:val="clear" w:color="auto" w:fill="FFFFFF"/>
         </w:rPr>
-        <w:t xml:space="preserve"> </w:t>
-      </w:r>
-      <w:r>
-        <w:rPr>
-          <w:rFonts w:ascii="Arial" w:eastAsia="Times New Roman" w:hAnsi="Arial" w:cs="Arial"/>
-          <w:color w:val="000000"/>
-          <w:sz w:val="24"/>
-          <w:szCs w:val="24"/>
-          <w:shd w:val="clear" w:color="auto" w:fill="FFFFFF"/>
-        </w:rPr>
-        <w:t>CSV</w:t>
-      </w:r>
-      <w:r>
-        <w:rPr>
-          <w:rFonts w:ascii="Arial" w:eastAsia="Times New Roman" w:hAnsi="Arial" w:cs="Arial"/>
-          <w:color w:val="000000"/>
-          <w:sz w:val="24"/>
-          <w:szCs w:val="24"/>
-          <w:shd w:val="clear" w:color="auto" w:fill="FFFFFF"/>
-        </w:rPr>
-        <w:t xml:space="preserve"> file containing the annotations for the imported data.</w:t>
-      </w:r>
-    </w:p>
-    <w:p>
-      <w:pPr>
-        <w:spacing w:after="0" w:line="240" w:lineRule="auto"/>
-        <w:rPr>
-          <w:rFonts w:ascii="Arial" w:eastAsia="Times New Roman" w:hAnsi="Arial" w:cs="Arial"/>
-          <w:color w:val="000000"/>
-          <w:sz w:val="24"/>
-          <w:szCs w:val="24"/>
-          <w:shd w:val="clear" w:color="auto" w:fill="FFFFFF"/>
-        </w:rPr>
-      </w:pPr>
-      <w:r>
-        <w:rPr>
-          <w:rFonts w:ascii="Arial" w:eastAsia="Times New Roman" w:hAnsi="Arial" w:cs="Arial"/>
-          <w:b/>
-          <w:bCs/>
-          <w:color w:val="000000"/>
-          <w:sz w:val="24"/>
-          <w:szCs w:val="24"/>
-          <w:shd w:val="clear" w:color="auto" w:fill="FFFFFF"/>
-        </w:rPr>
-        <w:t>Replicate naming pattern</w:t>
-      </w:r>
-      <w:r>
-        <w:rPr>
-          <w:rFonts w:ascii="Arial" w:eastAsia="Times New Roman" w:hAnsi="Arial" w:cs="Arial"/>
-          <w:color w:val="000000"/>
-          <w:sz w:val="24"/>
-          <w:szCs w:val="24"/>
-          <w:shd w:val="clear" w:color="auto" w:fill="FFFFFF"/>
-        </w:rPr>
-        <w:t>:</w:t>
-      </w:r>
-      <w:r>
-        <w:rPr>
-          <w:rFonts w:ascii="Arial" w:eastAsia="Times New Roman" w:hAnsi="Arial" w:cs="Arial"/>
-          <w:color w:val="000000"/>
-          <w:sz w:val="24"/>
-          <w:szCs w:val="24"/>
-          <w:shd w:val="clear" w:color="auto" w:fill="FFFFFF"/>
-        </w:rPr>
-        <w:t xml:space="preserve"> </w:t>
-      </w:r>
-      <w:r>
-        <w:rPr>
-          <w:rFonts w:ascii="Arial" w:eastAsia="Times New Roman" w:hAnsi="Arial" w:cs="Arial"/>
-          <w:color w:val="000000"/>
-          <w:sz w:val="24"/>
-          <w:szCs w:val="24"/>
-          <w:shd w:val="clear" w:color="auto" w:fill="FFFFFF"/>
-        </w:rPr>
-        <w:t>A</w:t>
-      </w:r>
-      <w:r>
-        <w:rPr>
-          <w:rFonts w:ascii="Arial" w:eastAsia="Times New Roman" w:hAnsi="Arial" w:cs="Arial"/>
-          <w:color w:val="000000"/>
-          <w:sz w:val="24"/>
-          <w:szCs w:val="24"/>
-          <w:shd w:val="clear" w:color="auto" w:fill="FFFFFF"/>
-        </w:rPr>
-        <w:t>n optional</w:t>
-      </w:r>
-      <w:r>
-        <w:rPr>
-          <w:rFonts w:ascii="Arial" w:eastAsia="Times New Roman" w:hAnsi="Arial" w:cs="Arial"/>
-          <w:color w:val="000000"/>
-          <w:sz w:val="24"/>
-          <w:szCs w:val="24"/>
-          <w:shd w:val="clear" w:color="auto" w:fill="FFFFFF"/>
-        </w:rPr>
         <w:t xml:space="preserve"> regular expression from which the first group will be used to name replicates </w:t>
       </w:r>
       <w:r>
@@ -2184,7 +2172,7 @@
       </w:pPr>
       <w:r>
         <w:pict w14:anchorId="06D52525">
-          <v:shape id="Picture 22" o:spid="_x0000_i1044" type="#_x0000_t75" style="width:15.75pt;height:15.75pt;visibility:visible;mso-wrap-style:square">
+          <v:shape id="Picture 22" o:spid="_x0000_i1027" type="#_x0000_t75" style="width:15.6pt;height:15.6pt;visibility:visible;mso-wrap-style:square">
             <v:imagedata r:id="rId11" o:title=""/>
           </v:shape>
         </w:pict>
@@ -2284,27 +2272,7 @@
           <w:szCs w:val="24"/>
           <w:shd w:val="clear" w:color="auto" w:fill="FFFFFF"/>
         </w:rPr>
-        <w:t xml:space="preserve"> No server – the </w:t>
-      </w:r>
-      <w:r>
-        <w:rPr>
-          <w:rFonts w:ascii="Arial" w:eastAsia="Times New Roman" w:hAnsi="Arial" w:cs="Arial"/>
-          <w:color w:val="000000"/>
-          <w:sz w:val="24"/>
-          <w:szCs w:val="24"/>
-          <w:shd w:val="clear" w:color="auto" w:fill="FFFFFF"/>
-        </w:rPr>
-        <w:t>file</w:t>
-      </w:r>
-      <w:r>
-        <w:rPr>
-          <w:rFonts w:ascii="Arial" w:eastAsia="Times New Roman" w:hAnsi="Arial" w:cs="Arial"/>
-          <w:color w:val="000000"/>
-          <w:sz w:val="24"/>
-          <w:szCs w:val="24"/>
-          <w:shd w:val="clear" w:color="auto" w:fill="FFFFFF"/>
-        </w:rPr>
-        <w:t xml:space="preserve"> already exist</w:t>
+        <w:t xml:space="preserve"> No server – the file already exist</w:t>
       </w:r>
       <w:r>
         <w:rPr>
@@ -2324,17 +2292,7 @@
           <w:szCs w:val="24"/>
           <w:shd w:val="clear" w:color="auto" w:fill="FFFFFF"/>
         </w:rPr>
-        <w:t xml:space="preserve"> </w:t>
-      </w:r>
-      <w:r>
-        <w:rPr>
-          <w:rFonts w:ascii="Arial" w:eastAsia="Times New Roman" w:hAnsi="Arial" w:cs="Arial"/>
-          <w:color w:val="000000"/>
-          <w:sz w:val="24"/>
-          <w:szCs w:val="24"/>
-          <w:shd w:val="clear" w:color="auto" w:fill="FFFFFF"/>
-        </w:rPr>
-        <w:t>on the computer</w:t>
+        <w:t xml:space="preserve"> on the computer</w:t>
       </w:r>
       <w:r>
         <w:rPr>
@@ -2421,57 +2379,7 @@
           <w:szCs w:val="24"/>
           <w:shd w:val="clear" w:color="auto" w:fill="FFFFFF"/>
         </w:rPr>
-        <w:t xml:space="preserve"> </w:t>
-      </w:r>
-      <w:r>
-        <w:rPr>
-          <w:rFonts w:ascii="Arial" w:eastAsia="Times New Roman" w:hAnsi="Arial" w:cs="Arial"/>
-          <w:color w:val="000000"/>
-          <w:sz w:val="24"/>
-          <w:szCs w:val="24"/>
-          <w:shd w:val="clear" w:color="auto" w:fill="FFFFFF"/>
-        </w:rPr>
-        <w:t>Server</w:t>
-      </w:r>
-      <w:r>
-        <w:rPr>
-          <w:rFonts w:ascii="Arial" w:eastAsia="Times New Roman" w:hAnsi="Arial" w:cs="Arial"/>
-          <w:color w:val="000000"/>
-          <w:sz w:val="24"/>
-          <w:szCs w:val="24"/>
-          <w:shd w:val="clear" w:color="auto" w:fill="FFFFFF"/>
-        </w:rPr>
-        <w:t xml:space="preserve"> – the </w:t>
-      </w:r>
-      <w:r>
-        <w:rPr>
-          <w:rFonts w:ascii="Arial" w:eastAsia="Times New Roman" w:hAnsi="Arial" w:cs="Arial"/>
-          <w:color w:val="000000"/>
-          <w:sz w:val="24"/>
-          <w:szCs w:val="24"/>
-          <w:shd w:val="clear" w:color="auto" w:fill="FFFFFF"/>
-        </w:rPr>
-        <w:t>file</w:t>
-      </w:r>
-      <w:r>
-        <w:rPr>
-          <w:rFonts w:ascii="Arial" w:eastAsia="Times New Roman" w:hAnsi="Arial" w:cs="Arial"/>
-          <w:color w:val="000000"/>
-          <w:sz w:val="24"/>
-          <w:szCs w:val="24"/>
-          <w:shd w:val="clear" w:color="auto" w:fill="FFFFFF"/>
-        </w:rPr>
-        <w:t xml:space="preserve"> will be downloaded</w:t>
-      </w:r>
-      <w:r>
-        <w:rPr>
-          <w:rFonts w:ascii="Arial" w:eastAsia="Times New Roman" w:hAnsi="Arial" w:cs="Arial"/>
-          <w:color w:val="000000"/>
-          <w:sz w:val="24"/>
-          <w:szCs w:val="24"/>
-          <w:shd w:val="clear" w:color="auto" w:fill="FFFFFF"/>
-        </w:rPr>
-        <w:t xml:space="preserve"> to the specified file path</w:t>
+        <w:t xml:space="preserve"> Server – the file will be downloaded to the specified file path</w:t>
       </w:r>
       <w:r>
         <w:rPr>
@@ -2537,6 +2445,7 @@
           <w:rFonts w:ascii="Arial" w:eastAsia="Times New Roman" w:hAnsi="Arial" w:cs="Arial"/>
           <w:b/>
           <w:bCs/>
+          <w:noProof/>
           <w:color w:val="000000"/>
           <w:sz w:val="24"/>
           <w:szCs w:val="24"/>
@@ -2680,31 +2589,7 @@
           <w:szCs w:val="24"/>
           <w:shd w:val="clear" w:color="auto" w:fill="FFFFFF"/>
         </w:rPr>
-        <w:t xml:space="preserve">Downloading </w:t>
-      </w:r>
-      <w:r>
-        <w:rPr>
-          <w:rFonts w:ascii="Arial" w:eastAsia="Times New Roman" w:hAnsi="Arial" w:cs="Arial"/>
-          <w:b/>
-          <w:bCs/>
-          <w:color w:val="000000"/>
-          <w:sz w:val="24"/>
-          <w:szCs w:val="24"/>
-          <w:shd w:val="clear" w:color="auto" w:fill="FFFFFF"/>
-        </w:rPr>
-        <w:t xml:space="preserve">Data </w:t>
-      </w:r>
-      <w:r>
-        <w:rPr>
-          <w:rFonts w:ascii="Arial" w:eastAsia="Times New Roman" w:hAnsi="Arial" w:cs="Arial"/>
-          <w:b/>
-          <w:bCs/>
-          <w:color w:val="000000"/>
-          <w:sz w:val="24"/>
-          <w:szCs w:val="24"/>
-          <w:shd w:val="clear" w:color="auto" w:fill="FFFFFF"/>
-        </w:rPr>
-        <w:t>Files</w:t>
+        <w:t>Downloading Data Files</w:t>
       </w:r>
     </w:p>
     <w:p>
@@ -2867,6 +2752,7 @@
       <w:r>
         <w:rPr>
           <w:rFonts w:ascii="Arial" w:eastAsia="Times New Roman" w:hAnsi="Arial" w:cs="Arial"/>
+          <w:noProof/>
           <w:color w:val="000000"/>
           <w:sz w:val="24"/>
           <w:szCs w:val="24"/>
@@ -2964,67 +2850,7 @@
           <w:szCs w:val="24"/>
           <w:shd w:val="clear" w:color="auto" w:fill="FFFFFF"/>
         </w:rPr>
-        <w:t xml:space="preserve">dialog is </w:t>
-      </w:r>
-      <w:r>
-        <w:rPr>
-          <w:rFonts w:ascii="Arial" w:eastAsia="Times New Roman" w:hAnsi="Arial" w:cs="Arial"/>
-          <w:color w:val="000000"/>
-          <w:sz w:val="24"/>
-          <w:szCs w:val="24"/>
-          <w:shd w:val="clear" w:color="auto" w:fill="FFFFFF"/>
-        </w:rPr>
-        <w:t>unique as</w:t>
-      </w:r>
-      <w:r>
-        <w:rPr>
-          <w:rFonts w:ascii="Arial" w:eastAsia="Times New Roman" w:hAnsi="Arial" w:cs="Arial"/>
-          <w:color w:val="000000"/>
-          <w:sz w:val="24"/>
-          <w:szCs w:val="24"/>
-          <w:shd w:val="clear" w:color="auto" w:fill="FFFFFF"/>
-        </w:rPr>
-        <w:t xml:space="preserve"> it allows you to download a set of files from a server, where</w:t>
-      </w:r>
-      <w:r>
-        <w:rPr>
-          <w:rFonts w:ascii="Arial" w:eastAsia="Times New Roman" w:hAnsi="Arial" w:cs="Arial"/>
-          <w:color w:val="000000"/>
-          <w:sz w:val="24"/>
-          <w:szCs w:val="24"/>
-          <w:shd w:val="clear" w:color="auto" w:fill="FFFFFF"/>
-        </w:rPr>
-        <w:t>as</w:t>
-      </w:r>
-      <w:r>
-        <w:rPr>
-          <w:rFonts w:ascii="Arial" w:eastAsia="Times New Roman" w:hAnsi="Arial" w:cs="Arial"/>
-          <w:color w:val="000000"/>
-          <w:sz w:val="24"/>
-          <w:szCs w:val="24"/>
-          <w:shd w:val="clear" w:color="auto" w:fill="FFFFFF"/>
-        </w:rPr>
-        <w:t xml:space="preserve"> the other download file dialogs </w:t>
-      </w:r>
-      <w:r>
-        <w:rPr>
-          <w:rFonts w:ascii="Arial" w:eastAsia="Times New Roman" w:hAnsi="Arial" w:cs="Arial"/>
-          <w:color w:val="000000"/>
-          <w:sz w:val="24"/>
-          <w:szCs w:val="24"/>
-          <w:shd w:val="clear" w:color="auto" w:fill="FFFFFF"/>
-        </w:rPr>
-        <w:t>will download</w:t>
-      </w:r>
-      <w:r>
-        <w:rPr>
-          <w:rFonts w:ascii="Arial" w:eastAsia="Times New Roman" w:hAnsi="Arial" w:cs="Arial"/>
-          <w:color w:val="000000"/>
-          <w:sz w:val="24"/>
-          <w:szCs w:val="24"/>
-          <w:shd w:val="clear" w:color="auto" w:fill="FFFFFF"/>
-        </w:rPr>
-        <w:t xml:space="preserve"> a single file.</w:t>
+        <w:t>dialog is unique as it allows you to download a set of files from a server, whereas the other download file dialogs will download a single file.</w:t>
       </w:r>
     </w:p>
     <w:p>
@@ -3521,6 +3347,7 @@
       <w:r>
         <w:rPr>
           <w:rFonts w:ascii="Arial" w:eastAsia="Times New Roman" w:hAnsi="Arial" w:cs="Arial"/>
+          <w:noProof/>
           <w:color w:val="000000"/>
           <w:sz w:val="24"/>
           <w:szCs w:val="24"/>
@@ -3698,31 +3525,7 @@
           <w:shd w:val="clear" w:color="auto" w:fill="FFFFFF"/>
         </w:rPr>
         <w:lastRenderedPageBreak/>
-        <w:t xml:space="preserve">Downloading </w:t>
-      </w:r>
-      <w:r>
-        <w:rPr>
-          <w:rFonts w:ascii="Arial" w:eastAsia="Times New Roman" w:hAnsi="Arial" w:cs="Arial"/>
-          <w:b/>
-          <w:bCs/>
-          <w:color w:val="000000"/>
-          <w:sz w:val="24"/>
-          <w:szCs w:val="24"/>
-          <w:shd w:val="clear" w:color="auto" w:fill="FFFFFF"/>
-        </w:rPr>
-        <w:t>Panorama</w:t>
-      </w:r>
-      <w:r>
-        <w:rPr>
-          <w:rFonts w:ascii="Arial" w:eastAsia="Times New Roman" w:hAnsi="Arial" w:cs="Arial"/>
-          <w:b/>
-          <w:bCs/>
-          <w:color w:val="000000"/>
-          <w:sz w:val="24"/>
-          <w:szCs w:val="24"/>
-          <w:shd w:val="clear" w:color="auto" w:fill="FFFFFF"/>
-        </w:rPr>
-        <w:t xml:space="preserve"> Files</w:t>
+        <w:t>Downloading Panorama Files</w:t>
       </w:r>
     </w:p>
     <w:p>
@@ -3770,33 +3573,7 @@
           <w:szCs w:val="24"/>
           <w:shd w:val="clear" w:color="auto" w:fill="FFFFFF"/>
         </w:rPr>
-        <w:t xml:space="preserve">Download File </w:t>
-      </w:r>
-      <w:proofErr w:type="gramStart"/>
-      <w:r>
-        <w:rPr>
-          <w:rFonts w:ascii="Arial" w:eastAsia="Times New Roman" w:hAnsi="Arial" w:cs="Arial"/>
-          <w:b/>
-          <w:bCs/>
-          <w:color w:val="000000"/>
-          <w:sz w:val="24"/>
-          <w:szCs w:val="24"/>
-          <w:shd w:val="clear" w:color="auto" w:fill="FFFFFF"/>
-        </w:rPr>
-        <w:t>From</w:t>
-      </w:r>
-      <w:proofErr w:type="gramEnd"/>
-      <w:r>
-        <w:rPr>
-          <w:rFonts w:ascii="Arial" w:eastAsia="Times New Roman" w:hAnsi="Arial" w:cs="Arial"/>
-          <w:b/>
-          <w:bCs/>
-          <w:color w:val="000000"/>
-          <w:sz w:val="24"/>
-          <w:szCs w:val="24"/>
-          <w:shd w:val="clear" w:color="auto" w:fill="FFFFFF"/>
-        </w:rPr>
-        <w:t xml:space="preserve"> Panorama </w:t>
+        <w:t xml:space="preserve">Download File From Panorama </w:t>
       </w:r>
       <w:r>
         <w:rPr>
@@ -3836,6 +3613,7 @@
       <w:r>
         <w:rPr>
           <w:rFonts w:ascii="Arial" w:eastAsia="Times New Roman" w:hAnsi="Arial" w:cs="Arial"/>
+          <w:noProof/>
           <w:color w:val="000000"/>
           <w:sz w:val="24"/>
           <w:szCs w:val="24"/>
@@ -3958,6 +3736,46 @@
         </w:rPr>
         <w:t xml:space="preserve">: The </w:t>
       </w:r>
+      <w:r>
+        <w:rPr>
+          <w:rFonts w:ascii="Arial" w:eastAsia="Times New Roman" w:hAnsi="Arial" w:cs="Arial"/>
+          <w:color w:val="000000"/>
+          <w:sz w:val="24"/>
+          <w:szCs w:val="24"/>
+          <w:shd w:val="clear" w:color="auto" w:fill="FFFFFF"/>
+        </w:rPr>
+        <w:t>L</w:t>
+      </w:r>
+      <w:r>
+        <w:rPr>
+          <w:rFonts w:ascii="Arial" w:eastAsia="Times New Roman" w:hAnsi="Arial" w:cs="Arial"/>
+          <w:color w:val="000000"/>
+          <w:sz w:val="24"/>
+          <w:szCs w:val="24"/>
+          <w:shd w:val="clear" w:color="auto" w:fill="FFFFFF"/>
+        </w:rPr>
+        <w:t>ab</w:t>
+      </w:r>
+      <w:r>
+        <w:rPr>
+          <w:rFonts w:ascii="Arial" w:eastAsia="Times New Roman" w:hAnsi="Arial" w:cs="Arial"/>
+          <w:color w:val="000000"/>
+          <w:sz w:val="24"/>
+          <w:szCs w:val="24"/>
+          <w:shd w:val="clear" w:color="auto" w:fill="FFFFFF"/>
+        </w:rPr>
+        <w:t>K</w:t>
+      </w:r>
+      <w:r>
+        <w:rPr>
+          <w:rFonts w:ascii="Arial" w:eastAsia="Times New Roman" w:hAnsi="Arial" w:cs="Arial"/>
+          <w:color w:val="000000"/>
+          <w:sz w:val="24"/>
+          <w:szCs w:val="24"/>
+          <w:shd w:val="clear" w:color="auto" w:fill="FFFFFF"/>
+        </w:rPr>
+        <w:t>ey URL to the file on a Panorama server (must have “_</w:t>
+      </w:r>
       <w:proofErr w:type="spellStart"/>
       <w:r>
         <w:rPr>
@@ -3967,7 +3785,7 @@
           <w:szCs w:val="24"/>
           <w:shd w:val="clear" w:color="auto" w:fill="FFFFFF"/>
         </w:rPr>
-        <w:t>labkey</w:t>
+        <w:t>webdav</w:t>
       </w:r>
       <w:proofErr w:type="spellEnd"/>
       <w:r>
@@ -3978,79 +3796,7 @@
           <w:szCs w:val="24"/>
           <w:shd w:val="clear" w:color="auto" w:fill="FFFFFF"/>
         </w:rPr>
-        <w:t xml:space="preserve"> </w:t>
-      </w:r>
-      <w:r>
-        <w:rPr>
-          <w:rFonts w:ascii="Arial" w:eastAsia="Times New Roman" w:hAnsi="Arial" w:cs="Arial"/>
-          <w:color w:val="000000"/>
-          <w:sz w:val="24"/>
-          <w:szCs w:val="24"/>
-          <w:shd w:val="clear" w:color="auto" w:fill="FFFFFF"/>
-        </w:rPr>
-        <w:t xml:space="preserve">URL to the </w:t>
-      </w:r>
-      <w:r>
-        <w:rPr>
-          <w:rFonts w:ascii="Arial" w:eastAsia="Times New Roman" w:hAnsi="Arial" w:cs="Arial"/>
-          <w:color w:val="000000"/>
-          <w:sz w:val="24"/>
-          <w:szCs w:val="24"/>
-          <w:shd w:val="clear" w:color="auto" w:fill="FFFFFF"/>
-        </w:rPr>
-        <w:t>file</w:t>
-      </w:r>
-      <w:r>
-        <w:rPr>
-          <w:rFonts w:ascii="Arial" w:eastAsia="Times New Roman" w:hAnsi="Arial" w:cs="Arial"/>
-          <w:color w:val="000000"/>
-          <w:sz w:val="24"/>
-          <w:szCs w:val="24"/>
-          <w:shd w:val="clear" w:color="auto" w:fill="FFFFFF"/>
-        </w:rPr>
-        <w:t xml:space="preserve"> on a Panorama server</w:t>
-      </w:r>
-      <w:r>
-        <w:rPr>
-          <w:rFonts w:ascii="Arial" w:eastAsia="Times New Roman" w:hAnsi="Arial" w:cs="Arial"/>
-          <w:color w:val="000000"/>
-          <w:sz w:val="24"/>
-          <w:szCs w:val="24"/>
-          <w:shd w:val="clear" w:color="auto" w:fill="FFFFFF"/>
-        </w:rPr>
-        <w:t xml:space="preserve"> (must have “_</w:t>
-      </w:r>
-      <w:proofErr w:type="spellStart"/>
-      <w:r>
-        <w:rPr>
-          <w:rFonts w:ascii="Arial" w:eastAsia="Times New Roman" w:hAnsi="Arial" w:cs="Arial"/>
-          <w:color w:val="000000"/>
-          <w:sz w:val="24"/>
-          <w:szCs w:val="24"/>
-          <w:shd w:val="clear" w:color="auto" w:fill="FFFFFF"/>
-        </w:rPr>
-        <w:t>webdav</w:t>
-      </w:r>
-      <w:proofErr w:type="spellEnd"/>
-      <w:r>
-        <w:rPr>
-          <w:rFonts w:ascii="Arial" w:eastAsia="Times New Roman" w:hAnsi="Arial" w:cs="Arial"/>
-          <w:color w:val="000000"/>
-          <w:sz w:val="24"/>
-          <w:szCs w:val="24"/>
-          <w:shd w:val="clear" w:color="auto" w:fill="FFFFFF"/>
-        </w:rPr>
-        <w:t>” in the URL)</w:t>
-      </w:r>
-      <w:r>
-        <w:rPr>
-          <w:rFonts w:ascii="Arial" w:eastAsia="Times New Roman" w:hAnsi="Arial" w:cs="Arial"/>
-          <w:color w:val="000000"/>
-          <w:sz w:val="24"/>
-          <w:szCs w:val="24"/>
-          <w:shd w:val="clear" w:color="auto" w:fill="FFFFFF"/>
-        </w:rPr>
-        <w:t>.</w:t>
+        <w:t>” in the URL).</w:t>
       </w:r>
     </w:p>
     <w:p>
@@ -4084,17 +3830,7 @@
           <w:szCs w:val="24"/>
           <w:shd w:val="clear" w:color="auto" w:fill="FFFFFF"/>
         </w:rPr>
-        <w:t xml:space="preserve">: </w:t>
-      </w:r>
-      <w:r>
-        <w:rPr>
-          <w:rFonts w:ascii="Arial" w:eastAsia="Times New Roman" w:hAnsi="Arial" w:cs="Arial"/>
-          <w:color w:val="000000"/>
-          <w:sz w:val="24"/>
-          <w:szCs w:val="24"/>
-          <w:shd w:val="clear" w:color="auto" w:fill="FFFFFF"/>
-        </w:rPr>
-        <w:t>The Panorama username if it is required to access the file. Note that Panorama usernames are complete email addresses.</w:t>
+        <w:t>: The Panorama username if it is required to access the file. Note that Panorama usernames are complete email addresses.</w:t>
       </w:r>
     </w:p>
     <w:p>
@@ -4128,27 +3864,7 @@
           <w:szCs w:val="24"/>
           <w:shd w:val="clear" w:color="auto" w:fill="FFFFFF"/>
         </w:rPr>
-        <w:t xml:space="preserve">: The Panorama </w:t>
-      </w:r>
-      <w:r>
-        <w:rPr>
-          <w:rFonts w:ascii="Arial" w:eastAsia="Times New Roman" w:hAnsi="Arial" w:cs="Arial"/>
-          <w:color w:val="000000"/>
-          <w:sz w:val="24"/>
-          <w:szCs w:val="24"/>
-          <w:shd w:val="clear" w:color="auto" w:fill="FFFFFF"/>
-        </w:rPr>
-        <w:t>password</w:t>
-      </w:r>
-      <w:r>
-        <w:rPr>
-          <w:rFonts w:ascii="Arial" w:eastAsia="Times New Roman" w:hAnsi="Arial" w:cs="Arial"/>
-          <w:color w:val="000000"/>
-          <w:sz w:val="24"/>
-          <w:szCs w:val="24"/>
-          <w:shd w:val="clear" w:color="auto" w:fill="FFFFFF"/>
-        </w:rPr>
-        <w:t xml:space="preserve"> if it is required to access the file.</w:t>
+        <w:t>: The Panorama password if it is required to access the file.</w:t>
       </w:r>
     </w:p>
     <w:p>
@@ -4340,6 +4056,7 @@
       <w:r>
         <w:rPr>
           <w:rFonts w:ascii="Arial" w:eastAsia="Times New Roman" w:hAnsi="Arial" w:cs="Arial"/>
+          <w:noProof/>
           <w:color w:val="000000"/>
           <w:sz w:val="24"/>
           <w:szCs w:val="24"/>
@@ -4599,29 +4316,7 @@
           <w:szCs w:val="24"/>
           <w:shd w:val="clear" w:color="auto" w:fill="FFFFFF"/>
         </w:rPr>
-        <w:t xml:space="preserve">The number of minutes on either side of the predicted time or MS/MS IDs, </w:t>
-      </w:r>
-      <w:proofErr w:type="gramStart"/>
-      <w:r>
-        <w:rPr>
-          <w:rFonts w:ascii="Arial" w:eastAsia="Times New Roman" w:hAnsi="Arial" w:cs="Arial"/>
-          <w:color w:val="000000"/>
-          <w:sz w:val="24"/>
-          <w:szCs w:val="24"/>
-          <w:shd w:val="clear" w:color="auto" w:fill="FFFFFF"/>
-        </w:rPr>
-        <w:t>i.e.</w:t>
-      </w:r>
-      <w:proofErr w:type="gramEnd"/>
-      <w:r>
-        <w:rPr>
-          <w:rFonts w:ascii="Arial" w:eastAsia="Times New Roman" w:hAnsi="Arial" w:cs="Arial"/>
-          <w:color w:val="000000"/>
-          <w:sz w:val="24"/>
-          <w:szCs w:val="24"/>
-          <w:shd w:val="clear" w:color="auto" w:fill="FFFFFF"/>
-        </w:rPr>
-        <w:t xml:space="preserve"> ± minutes.</w:t>
+        <w:t>The number of minutes on either side of the predicted time or MS/MS IDs, i.e. ± minutes.</w:t>
       </w:r>
       <w:r>
         <w:rPr>
@@ -4779,41 +4474,17 @@
           <w:szCs w:val="24"/>
           <w:shd w:val="clear" w:color="auto" w:fill="FFFFFF"/>
         </w:rPr>
-        <w:t xml:space="preserve"> </w:t>
-      </w:r>
-      <w:proofErr w:type="gramStart"/>
-      <w:r>
-        <w:rPr>
-          <w:rFonts w:ascii="Arial" w:eastAsia="Times New Roman" w:hAnsi="Arial" w:cs="Arial"/>
-          <w:b/>
-          <w:bCs/>
-          <w:color w:val="000000"/>
-          <w:sz w:val="24"/>
-          <w:szCs w:val="24"/>
-          <w:shd w:val="clear" w:color="auto" w:fill="FFFFFF"/>
-        </w:rPr>
-        <w:t>model</w:t>
-      </w:r>
-      <w:r>
-        <w:rPr>
-          <w:rFonts w:ascii="Arial" w:eastAsia="Times New Roman" w:hAnsi="Arial" w:cs="Arial"/>
-          <w:color w:val="000000"/>
-          <w:sz w:val="24"/>
-          <w:szCs w:val="24"/>
-          <w:shd w:val="clear" w:color="auto" w:fill="FFFFFF"/>
-        </w:rPr>
-        <w:t>:</w:t>
-      </w:r>
-      <w:proofErr w:type="gramEnd"/>
-      <w:r>
-        <w:rPr>
-          <w:rFonts w:ascii="Arial" w:eastAsia="Times New Roman" w:hAnsi="Arial" w:cs="Arial"/>
-          <w:color w:val="000000"/>
-          <w:sz w:val="24"/>
-          <w:szCs w:val="24"/>
-          <w:shd w:val="clear" w:color="auto" w:fill="FFFFFF"/>
-        </w:rPr>
-        <w:t xml:space="preserve"> </w:t>
+        <w:t xml:space="preserve"> model</w:t>
+      </w:r>
+      <w:r>
+        <w:rPr>
+          <w:rFonts w:ascii="Arial" w:eastAsia="Times New Roman" w:hAnsi="Arial" w:cs="Arial"/>
+          <w:color w:val="000000"/>
+          <w:sz w:val="24"/>
+          <w:szCs w:val="24"/>
+          <w:shd w:val="clear" w:color="auto" w:fill="FFFFFF"/>
+        </w:rPr>
+        <w:t xml:space="preserve">: </w:t>
       </w:r>
       <w:r>
         <w:rPr>
@@ -5774,6 +5445,7 @@
       <w:r>
         <w:rPr>
           <w:rFonts w:ascii="Arial" w:eastAsia="Times New Roman" w:hAnsi="Arial" w:cs="Arial"/>
+          <w:noProof/>
           <w:color w:val="000000"/>
           <w:sz w:val="24"/>
           <w:szCs w:val="24"/>
@@ -6096,29 +5768,7 @@
           <w:szCs w:val="24"/>
           <w:shd w:val="clear" w:color="auto" w:fill="FFFFFF"/>
         </w:rPr>
-        <w:t xml:space="preserve">: If the report does not exist in your Skyline template </w:t>
-      </w:r>
-      <w:proofErr w:type="gramStart"/>
-      <w:r>
-        <w:rPr>
-          <w:rFonts w:ascii="Arial" w:eastAsia="Times New Roman" w:hAnsi="Arial" w:cs="Arial"/>
-          <w:color w:val="000000"/>
-          <w:sz w:val="24"/>
-          <w:szCs w:val="24"/>
-          <w:shd w:val="clear" w:color="auto" w:fill="FFFFFF"/>
-        </w:rPr>
-        <w:t>document, and</w:t>
-      </w:r>
-      <w:proofErr w:type="gramEnd"/>
-      <w:r>
-        <w:rPr>
-          <w:rFonts w:ascii="Arial" w:eastAsia="Times New Roman" w:hAnsi="Arial" w:cs="Arial"/>
-          <w:color w:val="000000"/>
-          <w:sz w:val="24"/>
-          <w:szCs w:val="24"/>
-          <w:shd w:val="clear" w:color="auto" w:fill="FFFFFF"/>
-        </w:rPr>
-        <w:t xml:space="preserve"> needs to be imported from</w:t>
+        <w:t>: If the report does not exist in your Skyline template document, and needs to be imported from</w:t>
       </w:r>
       <w:r>
         <w:rPr>
@@ -6487,16 +6137,7 @@
           <w:sz w:val="24"/>
           <w:szCs w:val="24"/>
         </w:rPr>
-        <w:t>icon</w:t>
-      </w:r>
-      <w:r>
-        <w:rPr>
-          <w:rFonts w:ascii="Arial" w:eastAsia="Times New Roman" w:hAnsi="Arial" w:cs="Arial"/>
-          <w:color w:val="000000"/>
-          <w:sz w:val="24"/>
-          <w:szCs w:val="24"/>
-        </w:rPr>
-        <w:t xml:space="preserve"> brings up the </w:t>
+        <w:t xml:space="preserve">icon brings up the </w:t>
       </w:r>
       <w:r>
         <w:rPr>
@@ -6547,6 +6188,7 @@
       <w:r>
         <w:rPr>
           <w:rFonts w:ascii="Arial" w:eastAsia="Times New Roman" w:hAnsi="Arial" w:cs="Arial"/>
+          <w:noProof/>
           <w:color w:val="000000"/>
           <w:sz w:val="24"/>
           <w:szCs w:val="24"/>
@@ -6733,53 +6375,17 @@
           <w:szCs w:val="24"/>
           <w:shd w:val="clear" w:color="auto" w:fill="FFFFFF"/>
         </w:rPr>
-        <w:t xml:space="preserve">Download File </w:t>
-      </w:r>
-      <w:proofErr w:type="gramStart"/>
-      <w:r>
-        <w:rPr>
-          <w:rFonts w:ascii="Arial" w:eastAsia="Times New Roman" w:hAnsi="Arial" w:cs="Arial"/>
-          <w:b/>
-          <w:bCs/>
-          <w:color w:val="000000"/>
-          <w:sz w:val="24"/>
-          <w:szCs w:val="24"/>
-          <w:shd w:val="clear" w:color="auto" w:fill="FFFFFF"/>
-        </w:rPr>
-        <w:t>From</w:t>
-      </w:r>
-      <w:proofErr w:type="gramEnd"/>
-      <w:r>
-        <w:rPr>
-          <w:rFonts w:ascii="Arial" w:eastAsia="Times New Roman" w:hAnsi="Arial" w:cs="Arial"/>
-          <w:b/>
-          <w:bCs/>
-          <w:color w:val="000000"/>
-          <w:sz w:val="24"/>
-          <w:szCs w:val="24"/>
-          <w:shd w:val="clear" w:color="auto" w:fill="FFFFFF"/>
-        </w:rPr>
-        <w:t xml:space="preserve"> Panorama </w:t>
-      </w:r>
-      <w:r>
-        <w:rPr>
-          <w:rFonts w:ascii="Arial" w:eastAsia="Times New Roman" w:hAnsi="Arial" w:cs="Arial"/>
-          <w:color w:val="000000"/>
-          <w:sz w:val="24"/>
-          <w:szCs w:val="24"/>
-          <w:shd w:val="clear" w:color="auto" w:fill="FFFFFF"/>
-        </w:rPr>
-        <w:t>dialog</w:t>
-      </w:r>
-      <w:r>
-        <w:rPr>
-          <w:rFonts w:ascii="Arial" w:eastAsia="Times New Roman" w:hAnsi="Arial" w:cs="Arial"/>
-          <w:color w:val="000000"/>
-          <w:sz w:val="24"/>
-          <w:szCs w:val="24"/>
-          <w:shd w:val="clear" w:color="auto" w:fill="FFFFFF"/>
-        </w:rPr>
-        <w:t xml:space="preserve"> </w:t>
+        <w:t xml:space="preserve">Download File From Panorama </w:t>
+      </w:r>
+      <w:r>
+        <w:rPr>
+          <w:rFonts w:ascii="Arial" w:eastAsia="Times New Roman" w:hAnsi="Arial" w:cs="Arial"/>
+          <w:color w:val="000000"/>
+          <w:sz w:val="24"/>
+          <w:szCs w:val="24"/>
+          <w:shd w:val="clear" w:color="auto" w:fill="FFFFFF"/>
+        </w:rPr>
+        <w:t xml:space="preserve">dialog </w:t>
       </w:r>
       <w:r>
         <w:rPr>
@@ -6870,16 +6476,15 @@
           <w:b/>
           <w:bCs/>
           <w:caps/>
-          <w:noProof/>
           <w:color w:val="000000"/>
           <w:sz w:val="24"/>
           <w:szCs w:val="24"/>
         </w:rPr>
         <w:drawing>
-          <wp:inline distT="0" distB="0" distL="0" distR="0" wp14:anchorId="5CE9B8C8" wp14:editId="4EF7A0FE">
-            <wp:extent cx="4200525" cy="4495946"/>
-            <wp:effectExtent l="0" t="0" r="0" b="0"/>
-            <wp:docPr id="35" name="Picture 35"/>
+          <wp:inline distT="0" distB="0" distL="0" distR="0" wp14:anchorId="0D7E7A53" wp14:editId="7323FB75">
+            <wp:extent cx="4220118" cy="4516916"/>
+            <wp:effectExtent l="0" t="0" r="9525" b="0"/>
+            <wp:docPr id="2" name="Picture 2"/>
             <wp:cNvGraphicFramePr>
               <a:graphicFrameLocks xmlns:a="http://schemas.openxmlformats.org/drawingml/2006/main" noChangeAspect="1"/>
             </wp:cNvGraphicFramePr>
@@ -6899,7 +6504,7 @@
                   <pic:spPr>
                     <a:xfrm>
                       <a:off x="0" y="0"/>
-                      <a:ext cx="4210359" cy="4506471"/>
+                      <a:ext cx="4263623" cy="4563480"/>
                     </a:xfrm>
                     <a:prstGeom prst="rect">
                       <a:avLst/>
@@ -6924,10 +6529,7 @@
           <w:shd w:val="clear" w:color="auto" w:fill="FFFFFF"/>
         </w:rPr>
       </w:pPr>
-    </w:p>
-    <w:p>
-      <w:pPr>
-        <w:spacing w:after="0" w:line="240" w:lineRule="auto"/>
+      <w:r>
         <w:rPr>
           <w:rFonts w:ascii="Arial" w:eastAsia="Times New Roman" w:hAnsi="Arial" w:cs="Arial"/>
           <w:noProof/>
@@ -6936,30 +6538,31 @@
           <w:szCs w:val="24"/>
           <w:shd w:val="clear" w:color="auto" w:fill="FFFFFF"/>
         </w:rPr>
-      </w:pPr>
-      <w:r>
-        <w:rPr>
-          <w:rFonts w:ascii="Arial" w:eastAsia="Times New Roman" w:hAnsi="Arial" w:cs="Arial"/>
+        <w:t xml:space="preserve">In the </w:t>
+      </w:r>
+      <w:r>
+        <w:rPr>
+          <w:rFonts w:ascii="Arial" w:eastAsia="Times New Roman" w:hAnsi="Arial" w:cs="Arial"/>
+          <w:b/>
+          <w:bCs/>
           <w:noProof/>
           <w:color w:val="000000"/>
           <w:sz w:val="24"/>
           <w:szCs w:val="24"/>
           <w:shd w:val="clear" w:color="auto" w:fill="FFFFFF"/>
         </w:rPr>
-        <w:t xml:space="preserve">In the </w:t>
-      </w:r>
-      <w:r>
-        <w:rPr>
-          <w:rFonts w:ascii="Arial" w:eastAsia="Times New Roman" w:hAnsi="Arial" w:cs="Arial"/>
-          <w:b/>
-          <w:bCs/>
+        <w:t>Skyline</w:t>
+      </w:r>
+      <w:r>
+        <w:rPr>
+          <w:rFonts w:ascii="Arial" w:eastAsia="Times New Roman" w:hAnsi="Arial" w:cs="Arial"/>
           <w:noProof/>
           <w:color w:val="000000"/>
           <w:sz w:val="24"/>
           <w:szCs w:val="24"/>
           <w:shd w:val="clear" w:color="auto" w:fill="FFFFFF"/>
         </w:rPr>
-        <w:t>Skyline</w:t>
+        <w:t xml:space="preserve"> tab</w:t>
       </w:r>
       <w:r>
         <w:rPr>
@@ -6970,7 +6573,29 @@
           <w:szCs w:val="24"/>
           <w:shd w:val="clear" w:color="auto" w:fill="FFFFFF"/>
         </w:rPr>
-        <w:t xml:space="preserve"> tab</w:t>
+        <w:t xml:space="preserve"> of the </w:t>
+      </w:r>
+      <w:r>
+        <w:rPr>
+          <w:rFonts w:ascii="Arial" w:eastAsia="Times New Roman" w:hAnsi="Arial" w:cs="Arial"/>
+          <w:b/>
+          <w:bCs/>
+          <w:color w:val="000000"/>
+          <w:sz w:val="24"/>
+          <w:szCs w:val="24"/>
+          <w:shd w:val="clear" w:color="auto" w:fill="FFFFFF"/>
+        </w:rPr>
+        <w:t xml:space="preserve">Skyline Batch Configuration </w:t>
+      </w:r>
+      <w:r>
+        <w:rPr>
+          <w:rFonts w:ascii="Arial" w:eastAsia="Times New Roman" w:hAnsi="Arial" w:cs="Arial"/>
+          <w:color w:val="000000"/>
+          <w:sz w:val="24"/>
+          <w:szCs w:val="24"/>
+          <w:shd w:val="clear" w:color="auto" w:fill="FFFFFF"/>
+        </w:rPr>
+        <w:t>form</w:t>
       </w:r>
       <w:r>
         <w:rPr>
@@ -6981,29 +6606,7 @@
           <w:szCs w:val="24"/>
           <w:shd w:val="clear" w:color="auto" w:fill="FFFFFF"/>
         </w:rPr>
-        <w:t xml:space="preserve"> of the </w:t>
-      </w:r>
-      <w:r>
-        <w:rPr>
-          <w:rFonts w:ascii="Arial" w:eastAsia="Times New Roman" w:hAnsi="Arial" w:cs="Arial"/>
-          <w:b/>
-          <w:bCs/>
-          <w:color w:val="000000"/>
-          <w:sz w:val="24"/>
-          <w:szCs w:val="24"/>
-          <w:shd w:val="clear" w:color="auto" w:fill="FFFFFF"/>
-        </w:rPr>
-        <w:t xml:space="preserve">Skyline Batch Configuration </w:t>
-      </w:r>
-      <w:r>
-        <w:rPr>
-          <w:rFonts w:ascii="Arial" w:eastAsia="Times New Roman" w:hAnsi="Arial" w:cs="Arial"/>
-          <w:color w:val="000000"/>
-          <w:sz w:val="24"/>
-          <w:szCs w:val="24"/>
-          <w:shd w:val="clear" w:color="auto" w:fill="FFFFFF"/>
-        </w:rPr>
-        <w:t>form</w:t>
+        <w:t xml:space="preserve">, you can specify which installation of </w:t>
       </w:r>
       <w:r>
         <w:rPr>
@@ -7014,7 +6617,7 @@
           <w:szCs w:val="24"/>
           <w:shd w:val="clear" w:color="auto" w:fill="FFFFFF"/>
         </w:rPr>
-        <w:t xml:space="preserve">, you can specify which installation of </w:t>
+        <w:t>S</w:t>
       </w:r>
       <w:r>
         <w:rPr>
@@ -7025,7 +6628,7 @@
           <w:szCs w:val="24"/>
           <w:shd w:val="clear" w:color="auto" w:fill="FFFFFF"/>
         </w:rPr>
-        <w:t>S</w:t>
+        <w:t xml:space="preserve">kyline this configuration will use when run. If you do not have </w:t>
       </w:r>
       <w:r>
         <w:rPr>
@@ -7036,7 +6639,7 @@
           <w:szCs w:val="24"/>
           <w:shd w:val="clear" w:color="auto" w:fill="FFFFFF"/>
         </w:rPr>
-        <w:t xml:space="preserve">kyline this configuration will use when run. If you do not have </w:t>
+        <w:t xml:space="preserve">an administrative or web-based installation of </w:t>
       </w:r>
       <w:r>
         <w:rPr>
@@ -7047,7 +6650,7 @@
           <w:szCs w:val="24"/>
           <w:shd w:val="clear" w:color="auto" w:fill="FFFFFF"/>
         </w:rPr>
-        <w:t xml:space="preserve">an administrative or web-based installation of </w:t>
+        <w:t>Skyline or S</w:t>
       </w:r>
       <w:r>
         <w:rPr>
@@ -7058,7 +6661,7 @@
           <w:szCs w:val="24"/>
           <w:shd w:val="clear" w:color="auto" w:fill="FFFFFF"/>
         </w:rPr>
-        <w:t>Skyline or S</w:t>
+        <w:t>k</w:t>
       </w:r>
       <w:r>
         <w:rPr>
@@ -7069,7 +6672,7 @@
           <w:szCs w:val="24"/>
           <w:shd w:val="clear" w:color="auto" w:fill="FFFFFF"/>
         </w:rPr>
-        <w:t>k</w:t>
+        <w:t>yline-</w:t>
       </w:r>
       <w:r>
         <w:rPr>
@@ -7080,7 +6683,7 @@
           <w:szCs w:val="24"/>
           <w:shd w:val="clear" w:color="auto" w:fill="FFFFFF"/>
         </w:rPr>
-        <w:t>yline-</w:t>
+        <w:t>d</w:t>
       </w:r>
       <w:r>
         <w:rPr>
@@ -7091,9 +6694,12 @@
           <w:szCs w:val="24"/>
           <w:shd w:val="clear" w:color="auto" w:fill="FFFFFF"/>
         </w:rPr>
-        <w:t>d</w:t>
-      </w:r>
-      <w:r>
+        <w:t>aily, the corresponding option will be grayed out. You can always specify a path to a Skyline (or Skyline-daily) installation somewhere else on your computer.</w:t>
+      </w:r>
+    </w:p>
+    <w:p>
+      <w:pPr>
+        <w:spacing w:after="0" w:line="240" w:lineRule="auto"/>
         <w:rPr>
           <w:rFonts w:ascii="Arial" w:eastAsia="Times New Roman" w:hAnsi="Arial" w:cs="Arial"/>
           <w:noProof/>
@@ -7102,7 +6708,43 @@
           <w:szCs w:val="24"/>
           <w:shd w:val="clear" w:color="auto" w:fill="FFFFFF"/>
         </w:rPr>
-        <w:t>aily, the corresponding option will be grayed out. You can always specify a path to a Skyline (or Skyline-daily) installation somewhere else on your computer.</w:t>
+      </w:pPr>
+    </w:p>
+    <w:p>
+      <w:pPr>
+        <w:spacing w:after="0" w:line="240" w:lineRule="auto"/>
+        <w:rPr>
+          <w:rFonts w:ascii="Arial" w:eastAsia="Times New Roman" w:hAnsi="Arial" w:cs="Arial"/>
+          <w:noProof/>
+          <w:color w:val="000000"/>
+          <w:sz w:val="24"/>
+          <w:szCs w:val="24"/>
+          <w:shd w:val="clear" w:color="auto" w:fill="FFFFFF"/>
+        </w:rPr>
+      </w:pPr>
+      <w:r>
+        <w:rPr>
+          <w:rFonts w:ascii="Arial" w:eastAsia="Times New Roman" w:hAnsi="Arial" w:cs="Arial"/>
+          <w:b/>
+          <w:bCs/>
+          <w:noProof/>
+          <w:color w:val="000000"/>
+          <w:sz w:val="24"/>
+          <w:szCs w:val="24"/>
+          <w:shd w:val="clear" w:color="auto" w:fill="FFFFFF"/>
+        </w:rPr>
+        <w:t>Log performance testing format</w:t>
+      </w:r>
+      <w:r>
+        <w:rPr>
+          <w:rFonts w:ascii="Arial" w:eastAsia="Times New Roman" w:hAnsi="Arial" w:cs="Arial"/>
+          <w:noProof/>
+          <w:color w:val="000000"/>
+          <w:sz w:val="24"/>
+          <w:szCs w:val="24"/>
+          <w:shd w:val="clear" w:color="auto" w:fill="FFFFFF"/>
+        </w:rPr>
+        <w:t>: This controls whether or not the log for this configuration will be generated in a performance testing format. This format uses 24 hour time, is tab-spaced, and adds memory stamps to the output on the log tab. Unless you plan to analyze memory usage of the Skyline operations performed by the configuration, it is reccommended you leave this unchecked.</w:t>
       </w:r>
     </w:p>
     <w:p>
@@ -7414,6 +7056,7 @@
           <w:szCs w:val="24"/>
           <w:shd w:val="clear" w:color="auto" w:fill="FFFFFF"/>
         </w:rPr>
+        <w:lastRenderedPageBreak/>
         <w:br w:type="page"/>
       </w:r>
     </w:p>
@@ -7766,29 +7409,7 @@
                                 <w:szCs w:val="24"/>
                                 <w:shd w:val="clear" w:color="auto" w:fill="FFFFFF"/>
                               </w:rPr>
-                              <w:t xml:space="preserve"> one of the Skyline </w:t>
-                            </w:r>
-                            <w:proofErr w:type="gramStart"/>
-                            <w:r>
-                              <w:rPr>
-                                <w:rFonts w:ascii="Arial" w:eastAsia="Times New Roman" w:hAnsi="Arial" w:cs="Arial"/>
-                                <w:color w:val="000000"/>
-                                <w:sz w:val="24"/>
-                                <w:szCs w:val="24"/>
-                                <w:shd w:val="clear" w:color="auto" w:fill="FFFFFF"/>
-                              </w:rPr>
-                              <w:t>template</w:t>
-                            </w:r>
-                            <w:proofErr w:type="gramEnd"/>
-                            <w:r>
-                              <w:rPr>
-                                <w:rFonts w:ascii="Arial" w:eastAsia="Times New Roman" w:hAnsi="Arial" w:cs="Arial"/>
-                                <w:color w:val="000000"/>
-                                <w:sz w:val="24"/>
-                                <w:szCs w:val="24"/>
-                                <w:shd w:val="clear" w:color="auto" w:fill="FFFFFF"/>
-                              </w:rPr>
-                              <w:t xml:space="preserve"> files.</w:t>
+                              <w:t xml:space="preserve"> one of the Skyline template files.</w:t>
                             </w:r>
                           </w:p>
                           <w:p/>
@@ -9132,7 +8753,6 @@
         </w:rPr>
         <w:t xml:space="preserve">onfiguration with a </w:t>
       </w:r>
-      <w:proofErr w:type="gramStart"/>
       <w:r>
         <w:rPr>
           <w:rFonts w:ascii="Arial" w:eastAsia="Times New Roman" w:hAnsi="Arial" w:cs="Arial"/>
@@ -9164,18 +8784,7 @@
           <w:shd w:val="clear" w:color="auto" w:fill="FFFFFF"/>
         </w:rPr>
         <w:tab/>
-        <w:t>No configurations</w:t>
-      </w:r>
-      <w:proofErr w:type="gramEnd"/>
-      <w:r>
-        <w:rPr>
-          <w:rFonts w:ascii="Arial" w:eastAsia="Times New Roman" w:hAnsi="Arial" w:cs="Arial"/>
-          <w:color w:val="000000"/>
-          <w:sz w:val="24"/>
-          <w:szCs w:val="24"/>
-          <w:shd w:val="clear" w:color="auto" w:fill="FFFFFF"/>
-        </w:rPr>
-        <w:t xml:space="preserve"> with a </w:t>
+        <w:t xml:space="preserve">No configurations with a </w:t>
       </w:r>
       <w:r>
         <w:rPr>
@@ -9307,27 +8916,15 @@
         </w:rPr>
         <w:t xml:space="preserve">file </w:t>
       </w:r>
-      <w:proofErr w:type="gramStart"/>
-      <w:r>
-        <w:rPr>
-          <w:rFonts w:ascii="Arial" w:eastAsia="Times New Roman" w:hAnsi="Arial" w:cs="Arial"/>
-          <w:color w:val="000000"/>
-          <w:sz w:val="24"/>
-          <w:szCs w:val="24"/>
-          <w:shd w:val="clear" w:color="auto" w:fill="FFFFFF"/>
-        </w:rPr>
-        <w:t>are</w:t>
-      </w:r>
-      <w:proofErr w:type="gramEnd"/>
-      <w:r>
-        <w:rPr>
-          <w:rFonts w:ascii="Arial" w:eastAsia="Times New Roman" w:hAnsi="Arial" w:cs="Arial"/>
-          <w:color w:val="000000"/>
-          <w:sz w:val="24"/>
-          <w:szCs w:val="24"/>
-          <w:shd w:val="clear" w:color="auto" w:fill="FFFFFF"/>
-        </w:rPr>
-        <w:t xml:space="preserve"> </w:t>
+      <w:r>
+        <w:rPr>
+          <w:rFonts w:ascii="Arial" w:eastAsia="Times New Roman" w:hAnsi="Arial" w:cs="Arial"/>
+          <w:color w:val="000000"/>
+          <w:sz w:val="24"/>
+          <w:szCs w:val="24"/>
+          <w:shd w:val="clear" w:color="auto" w:fill="FFFFFF"/>
+        </w:rPr>
+        <w:t xml:space="preserve">are </w:t>
       </w:r>
       <w:r>
         <w:rPr>
@@ -9540,6 +9137,7 @@
       <w:r>
         <w:rPr>
           <w:rFonts w:ascii="Arial" w:eastAsia="Times New Roman" w:hAnsi="Arial" w:cs="Arial"/>
+          <w:noProof/>
           <w:color w:val="000000"/>
           <w:sz w:val="24"/>
           <w:szCs w:val="24"/>
@@ -9869,8 +9467,8 @@
         </w:rPr>
         <w:t xml:space="preserve"> If any configurations are running when Skyline Batch is closed, they will be canceled.</w:t>
       </w:r>
-      <w:bookmarkStart w:id="3" w:name="OLE_LINK1"/>
-      <w:bookmarkStart w:id="4" w:name="OLE_LINK2"/>
+      <w:bookmarkStart w:id="2" w:name="OLE_LINK1"/>
+      <w:bookmarkStart w:id="3" w:name="OLE_LINK2"/>
       <w:r>
         <w:rPr>
           <w:rFonts w:ascii="Arial" w:eastAsia="Times New Roman" w:hAnsi="Arial" w:cs="Arial"/>
@@ -9911,8 +9509,8 @@
         <w:t>LOGGING</w:t>
       </w:r>
     </w:p>
+    <w:bookmarkEnd w:id="2"/>
     <w:bookmarkEnd w:id="3"/>
-    <w:bookmarkEnd w:id="4"/>
     <w:p>
       <w:pPr>
         <w:spacing w:after="0" w:line="240" w:lineRule="auto"/>
@@ -10013,6 +9611,7 @@
       <w:r>
         <w:rPr>
           <w:rFonts w:ascii="Arial" w:eastAsia="Times New Roman" w:hAnsi="Arial" w:cs="Arial"/>
+          <w:noProof/>
           <w:color w:val="000000"/>
           <w:sz w:val="24"/>
           <w:szCs w:val="24"/>
@@ -10561,7 +10160,7 @@
           <w:shd w:val="clear" w:color="auto" w:fill="FFFFFF"/>
         </w:rPr>
         <w:pict w14:anchorId="56736D53">
-          <v:shape id="Picture 23" o:spid="_x0000_i1028" type="#_x0000_t75" style="width:14.25pt;height:14.25pt;visibility:visible;mso-wrap-style:square" o:bullet="t">
+          <v:shape id="Picture 23" o:spid="_x0000_i1028" type="#_x0000_t75" style="width:13.9pt;height:13.9pt;visibility:visible;mso-wrap-style:square" o:bullet="t">
             <v:imagedata r:id="rId37" o:title=""/>
           </v:shape>
         </w:pict>
@@ -10581,20 +10180,8 @@
           <w:szCs w:val="24"/>
           <w:shd w:val="clear" w:color="auto" w:fill="FFFFFF"/>
         </w:rPr>
-        <w:t xml:space="preserve">Opens the Skyline template </w:t>
-      </w:r>
-      <w:proofErr w:type="gramStart"/>
-      <w:r>
-        <w:rPr>
-          <w:rFonts w:ascii="Arial" w:eastAsia="Times New Roman" w:hAnsi="Arial" w:cs="Arial"/>
-          <w:color w:val="000000"/>
-          <w:sz w:val="24"/>
-          <w:szCs w:val="24"/>
-          <w:shd w:val="clear" w:color="auto" w:fill="FFFFFF"/>
-        </w:rPr>
-        <w:t>document</w:t>
-      </w:r>
-      <w:proofErr w:type="gramEnd"/>
+        <w:t>Opens the Skyline template document</w:t>
+      </w:r>
     </w:p>
     <w:p>
       <w:pPr>
@@ -10670,20 +10257,8 @@
           <w:szCs w:val="24"/>
           <w:shd w:val="clear" w:color="auto" w:fill="FFFFFF"/>
         </w:rPr>
-        <w:t xml:space="preserve"> Opens the Skyline results </w:t>
-      </w:r>
-      <w:proofErr w:type="gramStart"/>
-      <w:r>
-        <w:rPr>
-          <w:rFonts w:ascii="Arial" w:eastAsia="Times New Roman" w:hAnsi="Arial" w:cs="Arial"/>
-          <w:color w:val="000000"/>
-          <w:sz w:val="24"/>
-          <w:szCs w:val="24"/>
-          <w:shd w:val="clear" w:color="auto" w:fill="FFFFFF"/>
-        </w:rPr>
-        <w:t>document</w:t>
-      </w:r>
-      <w:proofErr w:type="gramEnd"/>
+        <w:t xml:space="preserve"> Opens the Skyline results document</w:t>
+      </w:r>
     </w:p>
     <w:p>
       <w:pPr>
@@ -10750,20 +10325,8 @@
           <w:szCs w:val="24"/>
           <w:shd w:val="clear" w:color="auto" w:fill="FFFFFF"/>
         </w:rPr>
-        <w:t xml:space="preserve"> Opens the analysis </w:t>
-      </w:r>
-      <w:proofErr w:type="gramStart"/>
-      <w:r>
-        <w:rPr>
-          <w:rFonts w:ascii="Arial" w:eastAsia="Times New Roman" w:hAnsi="Arial" w:cs="Arial"/>
-          <w:color w:val="000000"/>
-          <w:sz w:val="24"/>
-          <w:szCs w:val="24"/>
-          <w:shd w:val="clear" w:color="auto" w:fill="FFFFFF"/>
-        </w:rPr>
-        <w:t>folder</w:t>
-      </w:r>
-      <w:proofErr w:type="gramEnd"/>
+        <w:t xml:space="preserve"> Opens the analysis folder</w:t>
+      </w:r>
     </w:p>
     <w:sectPr>
       <w:footerReference w:type="default" r:id="rId40"/>
@@ -10929,14 +10492,14 @@
         <v:path o:extrusionok="f" gradientshapeok="t" o:connecttype="rect"/>
         <o:lock v:ext="edit" aspectratio="t"/>
       </v:shapetype>
-      <v:shape id="_x0000_i1172" type="#_x0000_t75" style="width:14.25pt;height:14.25pt;visibility:visible;mso-wrap-style:square" o:bullet="t">
+      <v:shape id="_x0000_i1088" type="#_x0000_t75" style="width:13.9pt;height:13.9pt;visibility:visible;mso-wrap-style:square" o:bullet="t">
         <v:imagedata r:id="rId1" o:title=""/>
       </v:shape>
     </w:pict>
   </w:numPicBullet>
   <w:numPicBullet w:numPicBulletId="1">
     <w:pict>
-      <v:shape id="_x0000_i1173" type="#_x0000_t75" style="width:15.75pt;height:15.75pt;visibility:visible;mso-wrap-style:square" o:bullet="t">
+      <v:shape id="_x0000_i1089" type="#_x0000_t75" style="width:15.6pt;height:15.6pt;visibility:visible;mso-wrap-style:square" o:bullet="t">
         <v:imagedata r:id="rId2" o:title=""/>
       </v:shape>
     </w:pict>

</xml_diff>

<commit_message>
Update SKyline Batch documentation
</commit_message>
<xml_diff>
--- a/pwiz_tools/Skyline/Documentation/Skyline Batch Documentation.docx
+++ b/pwiz_tools/Skyline/Documentation/Skyline Batch Documentation.docx
@@ -610,7 +610,29 @@
           <w:szCs w:val="24"/>
           <w:shd w:val="clear" w:color="auto" w:fill="FFFFFF"/>
         </w:rPr>
-        <w:t>: R scripts are run using the exported reports from the previous step. Each R script receives the data from a specific exported report as input. Running R scripts is not required, you can export reports without running any R scripts on it.</w:t>
+        <w:t xml:space="preserve">: R scripts are run using the exported reports from the previous step. Each R script receives the data from a specific exported report as input. Running R scripts </w:t>
+      </w:r>
+      <w:proofErr w:type="gramStart"/>
+      <w:r>
+        <w:rPr>
+          <w:rFonts w:ascii="Arial" w:eastAsia="Times New Roman" w:hAnsi="Arial" w:cs="Arial"/>
+          <w:color w:val="000000"/>
+          <w:sz w:val="24"/>
+          <w:szCs w:val="24"/>
+          <w:shd w:val="clear" w:color="auto" w:fill="FFFFFF"/>
+        </w:rPr>
+        <w:t>is</w:t>
+      </w:r>
+      <w:proofErr w:type="gramEnd"/>
+      <w:r>
+        <w:rPr>
+          <w:rFonts w:ascii="Arial" w:eastAsia="Times New Roman" w:hAnsi="Arial" w:cs="Arial"/>
+          <w:color w:val="000000"/>
+          <w:sz w:val="24"/>
+          <w:szCs w:val="24"/>
+          <w:shd w:val="clear" w:color="auto" w:fill="FFFFFF"/>
+        </w:rPr>
+        <w:t xml:space="preserve"> not required, you can export reports without running any R scripts on it.</w:t>
       </w:r>
     </w:p>
     <w:p>
@@ -800,16 +822,17 @@
       <w:r>
         <w:rPr>
           <w:rFonts w:ascii="Arial" w:eastAsia="Times New Roman" w:hAnsi="Arial" w:cs="Arial"/>
+          <w:noProof/>
           <w:color w:val="000000"/>
           <w:sz w:val="24"/>
           <w:szCs w:val="24"/>
           <w:shd w:val="clear" w:color="auto" w:fill="FFFFFF"/>
         </w:rPr>
         <w:drawing>
-          <wp:inline distT="0" distB="0" distL="0" distR="0" wp14:anchorId="0C8D7716" wp14:editId="7B3053DD">
-            <wp:extent cx="4955458" cy="4001956"/>
-            <wp:effectExtent l="0" t="0" r="0" b="0"/>
-            <wp:docPr id="7" name="Picture 7" descr="Graphical user interface, text, application&#10;&#10;Description automatically generated"/>
+          <wp:inline distT="0" distB="0" distL="0" distR="0" wp14:anchorId="136E035C" wp14:editId="3BB41BDD">
+            <wp:extent cx="5086350" cy="4106032"/>
+            <wp:effectExtent l="19050" t="19050" r="19050" b="27940"/>
+            <wp:docPr id="10" name="Picture 10" descr="Graphical user interface, text, application&#10;&#10;Description automatically generated"/>
             <wp:cNvGraphicFramePr>
               <a:graphicFrameLocks xmlns:a="http://schemas.openxmlformats.org/drawingml/2006/main" noChangeAspect="1"/>
             </wp:cNvGraphicFramePr>
@@ -817,7 +840,7 @@
               <a:graphicData uri="http://schemas.openxmlformats.org/drawingml/2006/picture">
                 <pic:pic xmlns:pic="http://schemas.openxmlformats.org/drawingml/2006/picture">
                   <pic:nvPicPr>
-                    <pic:cNvPr id="7" name="Picture 7" descr="Graphical user interface, text, application&#10;&#10;Description automatically generated"/>
+                    <pic:cNvPr id="10" name="Picture 10" descr="Graphical user interface, text, application&#10;&#10;Description automatically generated"/>
                     <pic:cNvPicPr/>
                   </pic:nvPicPr>
                   <pic:blipFill>
@@ -829,11 +852,16 @@
                   <pic:spPr>
                     <a:xfrm>
                       <a:off x="0" y="0"/>
-                      <a:ext cx="4971745" cy="4015109"/>
+                      <a:ext cx="5108457" cy="4123879"/>
                     </a:xfrm>
                     <a:prstGeom prst="rect">
                       <a:avLst/>
                     </a:prstGeom>
+                    <a:ln>
+                      <a:solidFill>
+                        <a:schemeClr val="tx1"/>
+                      </a:solidFill>
+                    </a:ln>
                   </pic:spPr>
                 </pic:pic>
               </a:graphicData>
@@ -1129,10 +1157,10 @@
           <w:szCs w:val="24"/>
         </w:rPr>
         <w:drawing>
-          <wp:inline distT="0" distB="0" distL="0" distR="0" wp14:anchorId="2957C3F8" wp14:editId="63059F45">
-            <wp:extent cx="3648075" cy="3904642"/>
-            <wp:effectExtent l="0" t="0" r="0" b="635"/>
-            <wp:docPr id="16" name="Picture 16"/>
+          <wp:inline distT="0" distB="0" distL="0" distR="0" wp14:anchorId="01187C23" wp14:editId="0E4A0689">
+            <wp:extent cx="3342877" cy="3578497"/>
+            <wp:effectExtent l="19050" t="19050" r="10160" b="22225"/>
+            <wp:docPr id="11" name="Picture 11" descr="Graphical user interface, text, application, email&#10;&#10;Description automatically generated"/>
             <wp:cNvGraphicFramePr>
               <a:graphicFrameLocks xmlns:a="http://schemas.openxmlformats.org/drawingml/2006/main" noChangeAspect="1"/>
             </wp:cNvGraphicFramePr>
@@ -1140,7 +1168,7 @@
               <a:graphicData uri="http://schemas.openxmlformats.org/drawingml/2006/picture">
                 <pic:pic xmlns:pic="http://schemas.openxmlformats.org/drawingml/2006/picture">
                   <pic:nvPicPr>
-                    <pic:cNvPr id="1" name=""/>
+                    <pic:cNvPr id="11" name="Picture 11" descr="Graphical user interface, text, application, email&#10;&#10;Description automatically generated"/>
                     <pic:cNvPicPr/>
                   </pic:nvPicPr>
                   <pic:blipFill>
@@ -1152,11 +1180,16 @@
                   <pic:spPr>
                     <a:xfrm>
                       <a:off x="0" y="0"/>
-                      <a:ext cx="3652961" cy="3909872"/>
+                      <a:ext cx="3370174" cy="3607718"/>
                     </a:xfrm>
                     <a:prstGeom prst="rect">
                       <a:avLst/>
                     </a:prstGeom>
+                    <a:ln>
+                      <a:solidFill>
+                        <a:schemeClr val="tx1"/>
+                      </a:solidFill>
+                    </a:ln>
                   </pic:spPr>
                 </pic:pic>
               </a:graphicData>
@@ -1483,13 +1516,13 @@
         <mc:AlternateContent>
           <mc:Choice Requires="wps">
             <w:drawing>
-              <wp:anchor distT="45720" distB="45720" distL="114300" distR="114300" simplePos="0" relativeHeight="251663360" behindDoc="0" locked="0" layoutInCell="1" allowOverlap="1" wp14:anchorId="4ACDAA03" wp14:editId="2B97EB7F">
+              <wp:anchor distT="45720" distB="45720" distL="114300" distR="114300" simplePos="0" relativeHeight="251663360" behindDoc="0" locked="0" layoutInCell="1" allowOverlap="1" wp14:anchorId="4ACDAA03" wp14:editId="30616296">
                 <wp:simplePos x="0" y="0"/>
                 <wp:positionH relativeFrom="margin">
-                  <wp:align>right</wp:align>
+                  <wp:posOffset>19050</wp:posOffset>
                 </wp:positionH>
                 <wp:positionV relativeFrom="paragraph">
-                  <wp:posOffset>639445</wp:posOffset>
+                  <wp:posOffset>434975</wp:posOffset>
                 </wp:positionV>
                 <wp:extent cx="5905500" cy="876300"/>
                 <wp:effectExtent l="0" t="0" r="19050" b="19050"/>
@@ -1690,7 +1723,7 @@
                 <v:stroke joinstyle="miter"/>
                 <v:path gradientshapeok="t" o:connecttype="rect"/>
               </v:shapetype>
-              <v:shape id="Text Box 2" o:spid="_x0000_s1026" type="#_x0000_t202" style="position:absolute;margin-left:413.8pt;margin-top:50.35pt;width:465pt;height:69pt;z-index:251663360;visibility:visible;mso-wrap-style:square;mso-width-percent:0;mso-height-percent:0;mso-wrap-distance-left:9pt;mso-wrap-distance-top:3.6pt;mso-wrap-distance-right:9pt;mso-wrap-distance-bottom:3.6pt;mso-position-horizontal:right;mso-position-horizontal-relative:margin;mso-position-vertical:absolute;mso-position-vertical-relative:text;mso-width-percent:0;mso-height-percent:0;mso-width-relative:margin;mso-height-relative:margin;v-text-anchor:top" o:gfxdata="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">
+              <v:shape id="Text Box 2" o:spid="_x0000_s1026" type="#_x0000_t202" style="position:absolute;margin-left:1.5pt;margin-top:34.25pt;width:465pt;height:69pt;z-index:251663360;visibility:visible;mso-wrap-style:square;mso-width-percent:0;mso-height-percent:0;mso-wrap-distance-left:9pt;mso-wrap-distance-top:3.6pt;mso-wrap-distance-right:9pt;mso-wrap-distance-bottom:3.6pt;mso-position-horizontal:absolute;mso-position-horizontal-relative:margin;mso-position-vertical:absolute;mso-position-vertical-relative:text;mso-width-percent:0;mso-height-percent:0;mso-width-relative:margin;mso-height-relative:margin;v-text-anchor:top" o:gfxdata="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">
                 <v:textbox>
                   <w:txbxContent>
                     <w:p>
@@ -1755,7 +1788,6 @@
                         <w:t>must be in the parent hierarchy of the analysis folder. (</w:t>
                       </w:r>
                       <w:proofErr w:type="spellStart"/>
-                      <w:proofErr w:type="gramStart"/>
                       <w:r>
                         <w:rPr>
                           <w:rFonts w:ascii="Arial" w:eastAsia="Times New Roman" w:hAnsi="Arial" w:cs="Arial"/>
@@ -1767,7 +1799,6 @@
                         <w:t>ie</w:t>
                       </w:r>
                       <w:proofErr w:type="spellEnd"/>
-                      <w:proofErr w:type="gramEnd"/>
                       <w:r>
                         <w:rPr>
                           <w:rFonts w:ascii="Arial" w:eastAsia="Times New Roman" w:hAnsi="Arial" w:cs="Arial"/>
@@ -1842,18 +1873,6 @@
           </mc:Fallback>
         </mc:AlternateContent>
       </w:r>
-    </w:p>
-    <w:p>
-      <w:pPr>
-        <w:spacing w:after="0" w:line="240" w:lineRule="auto"/>
-        <w:rPr>
-          <w:rFonts w:ascii="Arial" w:eastAsia="Times New Roman" w:hAnsi="Arial" w:cs="Arial"/>
-          <w:color w:val="000000"/>
-          <w:sz w:val="24"/>
-          <w:szCs w:val="24"/>
-          <w:shd w:val="clear" w:color="auto" w:fill="FFFFFF"/>
-        </w:rPr>
-      </w:pPr>
       <w:r>
         <w:rPr>
           <w:rFonts w:ascii="Arial" w:eastAsia="Times New Roman" w:hAnsi="Arial" w:cs="Arial"/>
@@ -1908,7 +1927,115 @@
           <w:szCs w:val="24"/>
           <w:shd w:val="clear" w:color="auto" w:fill="FFFFFF"/>
         </w:rPr>
+        <w:t>Analysis file name</w:t>
+      </w:r>
+      <w:r>
+        <w:rPr>
+          <w:rFonts w:ascii="Arial" w:eastAsia="Times New Roman" w:hAnsi="Arial" w:cs="Arial"/>
+          <w:color w:val="000000"/>
+          <w:sz w:val="24"/>
+          <w:szCs w:val="24"/>
+          <w:shd w:val="clear" w:color="auto" w:fill="FFFFFF"/>
+        </w:rPr>
+        <w:t xml:space="preserve">: The name of the Skyline file that will be created </w:t>
+      </w:r>
+      <w:r>
+        <w:rPr>
+          <w:rFonts w:ascii="Arial" w:eastAsia="Times New Roman" w:hAnsi="Arial" w:cs="Arial"/>
+          <w:color w:val="000000"/>
+          <w:sz w:val="24"/>
+          <w:szCs w:val="24"/>
+          <w:shd w:val="clear" w:color="auto" w:fill="FFFFFF"/>
+        </w:rPr>
+        <w:t xml:space="preserve">from the template document </w:t>
+      </w:r>
+      <w:r>
+        <w:rPr>
+          <w:rFonts w:ascii="Arial" w:eastAsia="Times New Roman" w:hAnsi="Arial" w:cs="Arial"/>
+          <w:color w:val="000000"/>
+          <w:sz w:val="24"/>
+          <w:szCs w:val="24"/>
+          <w:shd w:val="clear" w:color="auto" w:fill="FFFFFF"/>
+        </w:rPr>
+        <w:t xml:space="preserve">in the analysis folder. This </w:t>
+      </w:r>
+      <w:r>
+        <w:rPr>
+          <w:rFonts w:ascii="Arial" w:eastAsia="Times New Roman" w:hAnsi="Arial" w:cs="Arial"/>
+          <w:color w:val="000000"/>
+          <w:sz w:val="24"/>
+          <w:szCs w:val="24"/>
+          <w:shd w:val="clear" w:color="auto" w:fill="FFFFFF"/>
+        </w:rPr>
+        <w:t>will be</w:t>
+      </w:r>
+      <w:r>
+        <w:rPr>
+          <w:rFonts w:ascii="Arial" w:eastAsia="Times New Roman" w:hAnsi="Arial" w:cs="Arial"/>
+          <w:color w:val="000000"/>
+          <w:sz w:val="24"/>
+          <w:szCs w:val="24"/>
+          <w:shd w:val="clear" w:color="auto" w:fill="FFFFFF"/>
+        </w:rPr>
+        <w:t xml:space="preserve"> the same as the name of the Skyline template document or the analysis folder and cannot be directly edited.</w:t>
+      </w:r>
+    </w:p>
+    <w:p>
+      <w:pPr>
+        <w:spacing w:after="0" w:line="240" w:lineRule="auto"/>
+        <w:rPr>
+          <w:rFonts w:ascii="Arial" w:eastAsia="Times New Roman" w:hAnsi="Arial" w:cs="Arial"/>
+          <w:color w:val="000000"/>
+          <w:sz w:val="24"/>
+          <w:szCs w:val="24"/>
+          <w:shd w:val="clear" w:color="auto" w:fill="FFFFFF"/>
+        </w:rPr>
+      </w:pPr>
+      <w:r>
+        <w:rPr>
+          <w:rFonts w:ascii="Arial" w:eastAsia="Times New Roman" w:hAnsi="Arial" w:cs="Arial"/>
+          <w:b/>
+          <w:bCs/>
+          <w:color w:val="000000"/>
+          <w:sz w:val="24"/>
+          <w:szCs w:val="24"/>
+          <w:shd w:val="clear" w:color="auto" w:fill="FFFFFF"/>
+        </w:rPr>
         <w:lastRenderedPageBreak/>
+        <w:t>Synchronize with folder name</w:t>
+      </w:r>
+      <w:r>
+        <w:rPr>
+          <w:rFonts w:ascii="Arial" w:eastAsia="Times New Roman" w:hAnsi="Arial" w:cs="Arial"/>
+          <w:color w:val="000000"/>
+          <w:sz w:val="24"/>
+          <w:szCs w:val="24"/>
+          <w:shd w:val="clear" w:color="auto" w:fill="FFFFFF"/>
+        </w:rPr>
+        <w:t>: A checkbox dictating whether the new Skyline document will have the same name as the analysis folder (checked) or the same name as the template document (unchecked).</w:t>
+      </w:r>
+    </w:p>
+    <w:p>
+      <w:pPr>
+        <w:spacing w:after="0" w:line="240" w:lineRule="auto"/>
+        <w:rPr>
+          <w:rFonts w:ascii="Arial" w:eastAsia="Times New Roman" w:hAnsi="Arial" w:cs="Arial"/>
+          <w:color w:val="000000"/>
+          <w:sz w:val="24"/>
+          <w:szCs w:val="24"/>
+          <w:shd w:val="clear" w:color="auto" w:fill="FFFFFF"/>
+        </w:rPr>
+      </w:pPr>
+      <w:r>
+        <w:rPr>
+          <w:rFonts w:ascii="Arial" w:eastAsia="Times New Roman" w:hAnsi="Arial" w:cs="Arial"/>
+          <w:b/>
+          <w:bCs/>
+          <w:color w:val="000000"/>
+          <w:sz w:val="24"/>
+          <w:szCs w:val="24"/>
+          <w:shd w:val="clear" w:color="auto" w:fill="FFFFFF"/>
+        </w:rPr>
         <w:t>Data directory</w:t>
       </w:r>
       <w:r>
@@ -2187,7 +2314,7 @@
       </w:pPr>
       <w:r>
         <w:pict w14:anchorId="06D52525">
-          <v:shape id="Picture 22" o:spid="_x0000_i1027" type="#_x0000_t75" style="width:15.9pt;height:15.9pt;visibility:visible;mso-wrap-style:square">
+          <v:shape id="Picture 22" o:spid="_x0000_i1027" type="#_x0000_t75" style="width:15.5pt;height:15.5pt;visibility:visible;mso-wrap-style:square">
             <v:imagedata r:id="rId11" o:title=""/>
           </v:shape>
         </w:pict>
@@ -3012,6 +3139,7 @@
       <w:r>
         <w:rPr>
           <w:rFonts w:eastAsia="Times New Roman" w:cstheme="minorHAnsi"/>
+          <w:noProof/>
           <w:color w:val="000000"/>
           <w:sz w:val="24"/>
           <w:szCs w:val="24"/>
@@ -3084,28 +3212,6 @@
           <w:szCs w:val="24"/>
           <w:shd w:val="clear" w:color="auto" w:fill="FFFFFF"/>
         </w:rPr>
-        <w:br w:type="page"/>
-      </w:r>
-    </w:p>
-    <w:p>
-      <w:pPr>
-        <w:spacing w:after="0" w:line="240" w:lineRule="auto"/>
-        <w:rPr>
-          <w:rFonts w:eastAsia="Times New Roman" w:cstheme="minorHAnsi"/>
-          <w:color w:val="000000"/>
-          <w:sz w:val="24"/>
-          <w:szCs w:val="24"/>
-          <w:shd w:val="clear" w:color="auto" w:fill="FFFFFF"/>
-        </w:rPr>
-      </w:pPr>
-      <w:r>
-        <w:rPr>
-          <w:rFonts w:eastAsia="Times New Roman" w:cstheme="minorHAnsi"/>
-          <w:color w:val="000000"/>
-          <w:sz w:val="24"/>
-          <w:szCs w:val="24"/>
-          <w:shd w:val="clear" w:color="auto" w:fill="FFFFFF"/>
-        </w:rPr>
         <w:lastRenderedPageBreak/>
         <w:t>Clicking the &lt;</w:t>
       </w:r>
@@ -3169,6 +3275,7 @@
       <w:r>
         <w:rPr>
           <w:rFonts w:eastAsia="Times New Roman" w:cstheme="minorHAnsi"/>
+          <w:noProof/>
           <w:color w:val="000000"/>
           <w:sz w:val="24"/>
           <w:szCs w:val="24"/>
@@ -3384,6 +3491,7 @@
       <w:r>
         <w:rPr>
           <w:rFonts w:ascii="Arial" w:eastAsia="Times New Roman" w:hAnsi="Arial" w:cs="Arial"/>
+          <w:noProof/>
           <w:color w:val="000000"/>
           <w:sz w:val="24"/>
           <w:szCs w:val="24"/>
@@ -3554,17 +3662,7 @@
           <w:szCs w:val="24"/>
           <w:shd w:val="clear" w:color="auto" w:fill="FFFFFF"/>
         </w:rPr>
-        <w:t xml:space="preserve">If the URL points to a location on Panorama, it must be the LabKey URL </w:t>
-      </w:r>
-      <w:r>
-        <w:rPr>
-          <w:rFonts w:ascii="Arial" w:eastAsia="Times New Roman" w:hAnsi="Arial" w:cs="Arial"/>
-          <w:color w:val="000000"/>
-          <w:sz w:val="24"/>
-          <w:szCs w:val="24"/>
-          <w:shd w:val="clear" w:color="auto" w:fill="FFFFFF"/>
-        </w:rPr>
-        <w:t>(</w:t>
+        <w:t>If the URL points to a location on Panorama, it must be the LabKey URL (</w:t>
       </w:r>
       <w:r>
         <w:rPr>
@@ -3787,6 +3885,7 @@
         </w:rPr>
         <w:t>combobox</w:t>
       </w:r>
+      <w:proofErr w:type="spellEnd"/>
       <w:r>
         <w:rPr>
           <w:rFonts w:eastAsia="Times New Roman" w:cstheme="minorHAnsi"/>
@@ -3797,7 +3896,6 @@
         </w:rPr>
         <w:t>.</w:t>
       </w:r>
-      <w:proofErr w:type="spellEnd"/>
     </w:p>
     <w:p>
       <w:pPr>
@@ -4016,6 +4114,7 @@
       <w:r>
         <w:rPr>
           <w:rFonts w:ascii="Arial" w:eastAsia="Times New Roman" w:hAnsi="Arial" w:cs="Arial"/>
+          <w:noProof/>
           <w:color w:val="000000"/>
           <w:sz w:val="24"/>
           <w:szCs w:val="24"/>
@@ -4431,6 +4530,7 @@
       <w:r>
         <w:rPr>
           <w:rFonts w:ascii="Arial" w:eastAsia="Times New Roman" w:hAnsi="Arial" w:cs="Arial"/>
+          <w:noProof/>
           <w:color w:val="000000"/>
           <w:sz w:val="24"/>
           <w:szCs w:val="24"/>
@@ -4680,6 +4780,7 @@
       <w:r>
         <w:rPr>
           <w:rFonts w:ascii="Arial" w:eastAsia="Times New Roman" w:hAnsi="Arial" w:cs="Arial"/>
+          <w:noProof/>
           <w:color w:val="000000"/>
           <w:sz w:val="24"/>
           <w:szCs w:val="24"/>
@@ -4886,27 +4987,7 @@
           <w:szCs w:val="24"/>
           <w:shd w:val="clear" w:color="auto" w:fill="FFFFFF"/>
         </w:rPr>
-        <w:t xml:space="preserve">: The relative path to the </w:t>
-      </w:r>
-      <w:r>
-        <w:rPr>
-          <w:rFonts w:ascii="Arial" w:eastAsia="Times New Roman" w:hAnsi="Arial" w:cs="Arial"/>
-          <w:color w:val="000000"/>
-          <w:sz w:val="24"/>
-          <w:szCs w:val="24"/>
-          <w:shd w:val="clear" w:color="auto" w:fill="FFFFFF"/>
-        </w:rPr>
-        <w:t>file</w:t>
-      </w:r>
-      <w:r>
-        <w:rPr>
-          <w:rFonts w:ascii="Arial" w:eastAsia="Times New Roman" w:hAnsi="Arial" w:cs="Arial"/>
-          <w:color w:val="000000"/>
-          <w:sz w:val="24"/>
-          <w:szCs w:val="24"/>
-          <w:shd w:val="clear" w:color="auto" w:fill="FFFFFF"/>
-        </w:rPr>
-        <w:t>.</w:t>
+        <w:t>: The relative path to the file.</w:t>
       </w:r>
     </w:p>
     <w:p>
@@ -7861,53 +7942,59 @@
           <w:szCs w:val="24"/>
         </w:rPr>
       </w:pPr>
-      <w:r>
-        <w:rPr>
-          <w:rFonts w:ascii="Arial" w:eastAsia="Times New Roman" w:hAnsi="Arial" w:cs="Arial"/>
-          <w:b/>
-          <w:bCs/>
-          <w:caps/>
-          <w:noProof/>
-          <w:color w:val="000000"/>
-          <w:sz w:val="24"/>
-          <w:szCs w:val="24"/>
-        </w:rPr>
-        <w:drawing>
-          <wp:inline distT="0" distB="0" distL="0" distR="0" wp14:anchorId="0D7E7A53" wp14:editId="7323FB75">
-            <wp:extent cx="4220118" cy="4516916"/>
-            <wp:effectExtent l="0" t="0" r="9525" b="0"/>
-            <wp:docPr id="2" name="Picture 2"/>
-            <wp:cNvGraphicFramePr>
-              <a:graphicFrameLocks xmlns:a="http://schemas.openxmlformats.org/drawingml/2006/main" noChangeAspect="1"/>
-            </wp:cNvGraphicFramePr>
-            <a:graphic xmlns:a="http://schemas.openxmlformats.org/drawingml/2006/main">
-              <a:graphicData uri="http://schemas.openxmlformats.org/drawingml/2006/picture">
-                <pic:pic xmlns:pic="http://schemas.openxmlformats.org/drawingml/2006/picture">
-                  <pic:nvPicPr>
-                    <pic:cNvPr id="1" name=""/>
-                    <pic:cNvPicPr/>
-                  </pic:nvPicPr>
-                  <pic:blipFill>
-                    <a:blip r:embed="rId28"/>
-                    <a:stretch>
-                      <a:fillRect/>
-                    </a:stretch>
-                  </pic:blipFill>
-                  <pic:spPr>
-                    <a:xfrm>
-                      <a:off x="0" y="0"/>
-                      <a:ext cx="4263623" cy="4563480"/>
-                    </a:xfrm>
-                    <a:prstGeom prst="rect">
-                      <a:avLst/>
-                    </a:prstGeom>
-                  </pic:spPr>
-                </pic:pic>
-              </a:graphicData>
-            </a:graphic>
-          </wp:inline>
-        </w:drawing>
-      </w:r>
+      <w:ins w:id="1" w:author="alimarsh" w:date="2021-11-07T07:42:00Z">
+        <w:r>
+          <w:rPr>
+            <w:rFonts w:ascii="Arial" w:eastAsia="Times New Roman" w:hAnsi="Arial" w:cs="Arial"/>
+            <w:b/>
+            <w:bCs/>
+            <w:caps/>
+            <w:color w:val="000000"/>
+            <w:sz w:val="24"/>
+            <w:szCs w:val="24"/>
+          </w:rPr>
+          <w:drawing>
+            <wp:inline distT="0" distB="0" distL="0" distR="0" wp14:anchorId="0648865C" wp14:editId="27573098">
+              <wp:extent cx="4281519" cy="4614896"/>
+              <wp:effectExtent l="19050" t="19050" r="24130" b="14605"/>
+              <wp:docPr id="89" name="Picture 89" descr="Graphical user interface, text, application, email&#10;&#10;Description automatically generated"/>
+              <wp:cNvGraphicFramePr>
+                <a:graphicFrameLocks xmlns:a="http://schemas.openxmlformats.org/drawingml/2006/main" noChangeAspect="1"/>
+              </wp:cNvGraphicFramePr>
+              <a:graphic xmlns:a="http://schemas.openxmlformats.org/drawingml/2006/main">
+                <a:graphicData uri="http://schemas.openxmlformats.org/drawingml/2006/picture">
+                  <pic:pic xmlns:pic="http://schemas.openxmlformats.org/drawingml/2006/picture">
+                    <pic:nvPicPr>
+                      <pic:cNvPr id="89" name="Picture 89" descr="Graphical user interface, text, application, email&#10;&#10;Description automatically generated"/>
+                      <pic:cNvPicPr/>
+                    </pic:nvPicPr>
+                    <pic:blipFill>
+                      <a:blip r:embed="rId28"/>
+                      <a:stretch>
+                        <a:fillRect/>
+                      </a:stretch>
+                    </pic:blipFill>
+                    <pic:spPr>
+                      <a:xfrm>
+                        <a:off x="0" y="0"/>
+                        <a:ext cx="4281519" cy="4614896"/>
+                      </a:xfrm>
+                      <a:prstGeom prst="rect">
+                        <a:avLst/>
+                      </a:prstGeom>
+                      <a:ln>
+                        <a:solidFill>
+                          <a:schemeClr val="tx1"/>
+                        </a:solidFill>
+                      </a:ln>
+                    </pic:spPr>
+                  </pic:pic>
+                </a:graphicData>
+              </a:graphic>
+            </wp:inline>
+          </w:drawing>
+        </w:r>
+      </w:ins>
     </w:p>
     <w:p>
       <w:pPr>
@@ -8206,7 +8293,7 @@
                                 <w:szCs w:val="24"/>
                               </w:rPr>
                             </w:pPr>
-                            <w:bookmarkStart w:id="1" w:name="_Hlk68855897"/>
+                            <w:bookmarkStart w:id="2" w:name="_Hlk68855897"/>
                             <w:r>
                               <w:rPr>
                                 <w:rFonts w:ascii="Arial" w:hAnsi="Arial" w:cs="Arial"/>
@@ -8267,7 +8354,7 @@
                               <w:t xml:space="preserve"> </w:t>
                             </w:r>
                           </w:p>
-                          <w:bookmarkEnd w:id="1"/>
+                          <w:bookmarkEnd w:id="2"/>
                           <w:p/>
                         </w:txbxContent>
                       </wps:txbx>
@@ -8900,29 +8987,7 @@
                           <w:szCs w:val="24"/>
                           <w:shd w:val="clear" w:color="auto" w:fill="FFFFFF"/>
                         </w:rPr>
-                        <w:t xml:space="preserve"> one of the Skyline </w:t>
-                      </w:r>
-                      <w:proofErr w:type="gramStart"/>
-                      <w:r>
-                        <w:rPr>
-                          <w:rFonts w:ascii="Arial" w:eastAsia="Times New Roman" w:hAnsi="Arial" w:cs="Arial"/>
-                          <w:color w:val="000000"/>
-                          <w:sz w:val="24"/>
-                          <w:szCs w:val="24"/>
-                          <w:shd w:val="clear" w:color="auto" w:fill="FFFFFF"/>
-                        </w:rPr>
-                        <w:t>template</w:t>
-                      </w:r>
-                      <w:proofErr w:type="gramEnd"/>
-                      <w:r>
-                        <w:rPr>
-                          <w:rFonts w:ascii="Arial" w:eastAsia="Times New Roman" w:hAnsi="Arial" w:cs="Arial"/>
-                          <w:color w:val="000000"/>
-                          <w:sz w:val="24"/>
-                          <w:szCs w:val="24"/>
-                          <w:shd w:val="clear" w:color="auto" w:fill="FFFFFF"/>
-                        </w:rPr>
-                        <w:t xml:space="preserve"> files.</w:t>
+                        <w:t xml:space="preserve"> one of the Skyline template files.</w:t>
                       </w:r>
                     </w:p>
                     <w:p/>
@@ -9623,16 +9688,17 @@
       <w:r>
         <w:rPr>
           <w:rFonts w:ascii="Arial" w:eastAsia="Times New Roman" w:hAnsi="Arial" w:cs="Arial"/>
+          <w:noProof/>
           <w:color w:val="000000"/>
           <w:sz w:val="24"/>
           <w:szCs w:val="24"/>
           <w:shd w:val="clear" w:color="auto" w:fill="FFFFFF"/>
         </w:rPr>
         <w:drawing>
-          <wp:inline distT="0" distB="0" distL="0" distR="0" wp14:anchorId="492D790F" wp14:editId="7AA3ACB8">
-            <wp:extent cx="5073445" cy="4097240"/>
-            <wp:effectExtent l="0" t="0" r="0" b="0"/>
-            <wp:docPr id="32" name="Picture 32" descr="Graphical user interface, text, application&#10;&#10;Description automatically generated"/>
+          <wp:inline distT="0" distB="0" distL="0" distR="0" wp14:anchorId="12CC1189" wp14:editId="76C8E047">
+            <wp:extent cx="5005388" cy="4040674"/>
+            <wp:effectExtent l="19050" t="19050" r="24130" b="17145"/>
+            <wp:docPr id="13" name="Picture 13" descr="Graphical user interface, text, application&#10;&#10;Description automatically generated"/>
             <wp:cNvGraphicFramePr>
               <a:graphicFrameLocks xmlns:a="http://schemas.openxmlformats.org/drawingml/2006/main" noChangeAspect="1"/>
             </wp:cNvGraphicFramePr>
@@ -9640,7 +9706,7 @@
               <a:graphicData uri="http://schemas.openxmlformats.org/drawingml/2006/picture">
                 <pic:pic xmlns:pic="http://schemas.openxmlformats.org/drawingml/2006/picture">
                   <pic:nvPicPr>
-                    <pic:cNvPr id="32" name="Picture 32" descr="Graphical user interface, text, application&#10;&#10;Description automatically generated"/>
+                    <pic:cNvPr id="13" name="Picture 13" descr="Graphical user interface, text, application&#10;&#10;Description automatically generated"/>
                     <pic:cNvPicPr/>
                   </pic:nvPicPr>
                   <pic:blipFill>
@@ -9652,11 +9718,16 @@
                   <pic:spPr>
                     <a:xfrm>
                       <a:off x="0" y="0"/>
-                      <a:ext cx="5084895" cy="4106487"/>
+                      <a:ext cx="5032425" cy="4062500"/>
                     </a:xfrm>
                     <a:prstGeom prst="rect">
                       <a:avLst/>
                     </a:prstGeom>
+                    <a:ln>
+                      <a:solidFill>
+                        <a:schemeClr val="tx1"/>
+                      </a:solidFill>
+                    </a:ln>
                   </pic:spPr>
                 </pic:pic>
               </a:graphicData>
@@ -9895,159 +9966,24 @@
     </w:p>
     <w:p>
       <w:pPr>
-        <w:spacing w:after="0" w:line="240" w:lineRule="auto"/>
-        <w:rPr>
-          <w:rFonts w:ascii="Arial" w:eastAsia="Times New Roman" w:hAnsi="Arial" w:cs="Arial"/>
-          <w:color w:val="000000"/>
-          <w:sz w:val="24"/>
-          <w:szCs w:val="24"/>
-          <w:shd w:val="clear" w:color="auto" w:fill="FFFFFF"/>
-        </w:rPr>
-      </w:pPr>
-    </w:p>
-    <w:p>
-      <w:pPr>
-        <w:spacing w:after="0" w:line="240" w:lineRule="auto"/>
-        <w:rPr>
-          <w:rFonts w:ascii="Arial" w:eastAsia="Times New Roman" w:hAnsi="Arial" w:cs="Arial"/>
-          <w:color w:val="000000"/>
-          <w:sz w:val="24"/>
-          <w:szCs w:val="24"/>
-          <w:shd w:val="clear" w:color="auto" w:fill="FFFFFF"/>
-        </w:rPr>
-      </w:pPr>
-    </w:p>
-    <w:p>
-      <w:pPr>
-        <w:spacing w:after="0" w:line="240" w:lineRule="auto"/>
-        <w:rPr>
-          <w:rFonts w:ascii="Arial" w:eastAsia="Times New Roman" w:hAnsi="Arial" w:cs="Arial"/>
-          <w:color w:val="000000"/>
-          <w:sz w:val="24"/>
-          <w:szCs w:val="24"/>
-          <w:shd w:val="clear" w:color="auto" w:fill="FFFFFF"/>
-        </w:rPr>
-      </w:pPr>
-    </w:p>
-    <w:p>
-      <w:pPr>
-        <w:spacing w:after="0" w:line="240" w:lineRule="auto"/>
-        <w:rPr>
-          <w:rFonts w:ascii="Arial" w:eastAsia="Times New Roman" w:hAnsi="Arial" w:cs="Arial"/>
-          <w:color w:val="000000"/>
-          <w:sz w:val="24"/>
-          <w:szCs w:val="24"/>
-          <w:shd w:val="clear" w:color="auto" w:fill="FFFFFF"/>
-        </w:rPr>
-      </w:pPr>
-    </w:p>
-    <w:p>
-      <w:pPr>
-        <w:spacing w:after="0" w:line="240" w:lineRule="auto"/>
-        <w:rPr>
-          <w:rFonts w:ascii="Arial" w:eastAsia="Times New Roman" w:hAnsi="Arial" w:cs="Arial"/>
-          <w:color w:val="000000"/>
-          <w:sz w:val="24"/>
-          <w:szCs w:val="24"/>
-          <w:shd w:val="clear" w:color="auto" w:fill="FFFFFF"/>
-        </w:rPr>
-      </w:pPr>
-    </w:p>
-    <w:p>
-      <w:pPr>
-        <w:spacing w:after="0" w:line="240" w:lineRule="auto"/>
-        <w:rPr>
-          <w:rFonts w:ascii="Arial" w:eastAsia="Times New Roman" w:hAnsi="Arial" w:cs="Arial"/>
-          <w:color w:val="000000"/>
-          <w:sz w:val="24"/>
-          <w:szCs w:val="24"/>
-          <w:shd w:val="clear" w:color="auto" w:fill="FFFFFF"/>
-        </w:rPr>
-      </w:pPr>
-    </w:p>
-    <w:p>
-      <w:pPr>
-        <w:spacing w:after="0" w:line="240" w:lineRule="auto"/>
-        <w:rPr>
-          <w:rFonts w:ascii="Arial" w:eastAsia="Times New Roman" w:hAnsi="Arial" w:cs="Arial"/>
-          <w:color w:val="000000"/>
-          <w:sz w:val="24"/>
-          <w:szCs w:val="24"/>
-          <w:shd w:val="clear" w:color="auto" w:fill="FFFFFF"/>
-        </w:rPr>
-      </w:pPr>
-    </w:p>
-    <w:p>
-      <w:pPr>
-        <w:spacing w:after="0" w:line="240" w:lineRule="auto"/>
-        <w:rPr>
-          <w:rFonts w:ascii="Arial" w:eastAsia="Times New Roman" w:hAnsi="Arial" w:cs="Arial"/>
-          <w:color w:val="000000"/>
-          <w:sz w:val="24"/>
-          <w:szCs w:val="24"/>
-          <w:shd w:val="clear" w:color="auto" w:fill="FFFFFF"/>
-        </w:rPr>
-      </w:pPr>
-    </w:p>
-    <w:p>
-      <w:pPr>
-        <w:spacing w:after="0" w:line="240" w:lineRule="auto"/>
-        <w:rPr>
-          <w:rFonts w:ascii="Arial" w:eastAsia="Times New Roman" w:hAnsi="Arial" w:cs="Arial"/>
-          <w:color w:val="000000"/>
-          <w:sz w:val="24"/>
-          <w:szCs w:val="24"/>
-          <w:shd w:val="clear" w:color="auto" w:fill="FFFFFF"/>
-        </w:rPr>
-      </w:pPr>
-    </w:p>
-    <w:p>
-      <w:pPr>
-        <w:spacing w:after="0" w:line="240" w:lineRule="auto"/>
-        <w:rPr>
-          <w:rFonts w:ascii="Arial" w:eastAsia="Times New Roman" w:hAnsi="Arial" w:cs="Arial"/>
-          <w:color w:val="000000"/>
-          <w:sz w:val="24"/>
-          <w:szCs w:val="24"/>
-          <w:shd w:val="clear" w:color="auto" w:fill="FFFFFF"/>
-        </w:rPr>
-      </w:pPr>
-    </w:p>
-    <w:p>
-      <w:pPr>
-        <w:spacing w:after="0" w:line="240" w:lineRule="auto"/>
-        <w:rPr>
-          <w:rFonts w:ascii="Arial" w:eastAsia="Times New Roman" w:hAnsi="Arial" w:cs="Arial"/>
-          <w:color w:val="000000"/>
-          <w:sz w:val="24"/>
-          <w:szCs w:val="24"/>
-          <w:shd w:val="clear" w:color="auto" w:fill="FFFFFF"/>
-        </w:rPr>
-      </w:pPr>
-    </w:p>
-    <w:p>
-      <w:pPr>
-        <w:spacing w:after="0" w:line="240" w:lineRule="auto"/>
-        <w:rPr>
-          <w:rFonts w:ascii="Arial" w:eastAsia="Times New Roman" w:hAnsi="Arial" w:cs="Arial"/>
-          <w:color w:val="000000"/>
-          <w:sz w:val="24"/>
-          <w:szCs w:val="24"/>
-          <w:shd w:val="clear" w:color="auto" w:fill="FFFFFF"/>
-        </w:rPr>
-      </w:pPr>
-    </w:p>
-    <w:p>
-      <w:pPr>
-        <w:spacing w:after="0" w:line="240" w:lineRule="auto"/>
-        <w:rPr>
-          <w:rFonts w:ascii="Arial" w:eastAsia="Times New Roman" w:hAnsi="Arial" w:cs="Arial"/>
-          <w:color w:val="000000"/>
-          <w:sz w:val="24"/>
-          <w:szCs w:val="24"/>
-          <w:shd w:val="clear" w:color="auto" w:fill="FFFFFF"/>
-        </w:rPr>
-      </w:pPr>
+        <w:rPr>
+          <w:rFonts w:ascii="Arial" w:eastAsia="Times New Roman" w:hAnsi="Arial" w:cs="Arial"/>
+          <w:color w:val="000000"/>
+          <w:sz w:val="24"/>
+          <w:szCs w:val="24"/>
+          <w:shd w:val="clear" w:color="auto" w:fill="FFFFFF"/>
+        </w:rPr>
+      </w:pPr>
+      <w:r>
+        <w:rPr>
+          <w:rFonts w:ascii="Arial" w:eastAsia="Times New Roman" w:hAnsi="Arial" w:cs="Arial"/>
+          <w:color w:val="000000"/>
+          <w:sz w:val="24"/>
+          <w:szCs w:val="24"/>
+          <w:shd w:val="clear" w:color="auto" w:fill="FFFFFF"/>
+        </w:rPr>
+        <w:br w:type="page"/>
+      </w:r>
     </w:p>
     <w:p>
       <w:pPr>
@@ -10863,8 +10799,8 @@
         </w:rPr>
         <w:t xml:space="preserve"> If any configurations are running when Skyline Batch is closed, they will be canceled.</w:t>
       </w:r>
-      <w:bookmarkStart w:id="2" w:name="OLE_LINK1"/>
-      <w:bookmarkStart w:id="3" w:name="OLE_LINK2"/>
+      <w:bookmarkStart w:id="3" w:name="OLE_LINK1"/>
+      <w:bookmarkStart w:id="4" w:name="OLE_LINK2"/>
       <w:r>
         <w:rPr>
           <w:rFonts w:ascii="Arial" w:eastAsia="Times New Roman" w:hAnsi="Arial" w:cs="Arial"/>
@@ -10905,8 +10841,8 @@
         <w:t>LOGGING</w:t>
       </w:r>
     </w:p>
-    <w:bookmarkEnd w:id="2"/>
     <w:bookmarkEnd w:id="3"/>
+    <w:bookmarkEnd w:id="4"/>
     <w:p>
       <w:pPr>
         <w:spacing w:after="0" w:line="240" w:lineRule="auto"/>
@@ -11014,10 +10950,10 @@
           <w:shd w:val="clear" w:color="auto" w:fill="FFFFFF"/>
         </w:rPr>
         <w:drawing>
-          <wp:inline distT="0" distB="0" distL="0" distR="0" wp14:anchorId="4C208EB3" wp14:editId="2D278889">
-            <wp:extent cx="5943600" cy="4799965"/>
-            <wp:effectExtent l="0" t="0" r="0" b="635"/>
-            <wp:docPr id="52" name="Picture 52"/>
+          <wp:inline distT="0" distB="0" distL="0" distR="0" wp14:anchorId="093D06DC" wp14:editId="25BFC336">
+            <wp:extent cx="5943600" cy="4798060"/>
+            <wp:effectExtent l="19050" t="19050" r="19050" b="21590"/>
+            <wp:docPr id="24" name="Picture 24" descr="Graphical user interface, table&#10;&#10;Description automatically generated with medium confidence"/>
             <wp:cNvGraphicFramePr>
               <a:graphicFrameLocks xmlns:a="http://schemas.openxmlformats.org/drawingml/2006/main" noChangeAspect="1"/>
             </wp:cNvGraphicFramePr>
@@ -11025,7 +10961,7 @@
               <a:graphicData uri="http://schemas.openxmlformats.org/drawingml/2006/picture">
                 <pic:pic xmlns:pic="http://schemas.openxmlformats.org/drawingml/2006/picture">
                   <pic:nvPicPr>
-                    <pic:cNvPr id="1" name=""/>
+                    <pic:cNvPr id="24" name="Picture 24" descr="Graphical user interface, table&#10;&#10;Description automatically generated with medium confidence"/>
                     <pic:cNvPicPr/>
                   </pic:nvPicPr>
                   <pic:blipFill>
@@ -11037,11 +10973,16 @@
                   <pic:spPr>
                     <a:xfrm>
                       <a:off x="0" y="0"/>
-                      <a:ext cx="5943600" cy="4799965"/>
+                      <a:ext cx="5943600" cy="4798060"/>
                     </a:xfrm>
                     <a:prstGeom prst="rect">
                       <a:avLst/>
                     </a:prstGeom>
+                    <a:ln>
+                      <a:solidFill>
+                        <a:schemeClr val="tx1"/>
+                      </a:solidFill>
+                    </a:ln>
                   </pic:spPr>
                 </pic:pic>
               </a:graphicData>
@@ -11379,16 +11320,17 @@
       <w:r>
         <w:rPr>
           <w:rFonts w:ascii="Arial" w:eastAsia="Times New Roman" w:hAnsi="Arial" w:cs="Arial"/>
+          <w:noProof/>
           <w:color w:val="000000"/>
           <w:sz w:val="24"/>
           <w:szCs w:val="24"/>
           <w:shd w:val="clear" w:color="auto" w:fill="FFFFFF"/>
         </w:rPr>
         <w:drawing>
-          <wp:inline distT="0" distB="0" distL="0" distR="0" wp14:anchorId="002A4336" wp14:editId="27CBECFA">
-            <wp:extent cx="5663380" cy="4573664"/>
-            <wp:effectExtent l="0" t="0" r="0" b="0"/>
-            <wp:docPr id="34" name="Picture 34" descr="Graphical user interface, text, application&#10;&#10;Description automatically generated"/>
+          <wp:inline distT="0" distB="0" distL="0" distR="0" wp14:anchorId="5EC4A268" wp14:editId="3DF6457B">
+            <wp:extent cx="5648325" cy="4559695"/>
+            <wp:effectExtent l="19050" t="19050" r="9525" b="12700"/>
+            <wp:docPr id="35" name="Picture 35" descr="Graphical user interface, text, application&#10;&#10;Description automatically generated"/>
             <wp:cNvGraphicFramePr>
               <a:graphicFrameLocks xmlns:a="http://schemas.openxmlformats.org/drawingml/2006/main" noChangeAspect="1"/>
             </wp:cNvGraphicFramePr>
@@ -11396,7 +11338,7 @@
               <a:graphicData uri="http://schemas.openxmlformats.org/drawingml/2006/picture">
                 <pic:pic xmlns:pic="http://schemas.openxmlformats.org/drawingml/2006/picture">
                   <pic:nvPicPr>
-                    <pic:cNvPr id="34" name="Picture 34" descr="Graphical user interface, text, application&#10;&#10;Description automatically generated"/>
+                    <pic:cNvPr id="35" name="Picture 35" descr="Graphical user interface, text, application&#10;&#10;Description automatically generated"/>
                     <pic:cNvPicPr/>
                   </pic:nvPicPr>
                   <pic:blipFill>
@@ -11408,11 +11350,16 @@
                   <pic:spPr>
                     <a:xfrm>
                       <a:off x="0" y="0"/>
-                      <a:ext cx="5673824" cy="4582099"/>
+                      <a:ext cx="5660545" cy="4569560"/>
                     </a:xfrm>
                     <a:prstGeom prst="rect">
                       <a:avLst/>
                     </a:prstGeom>
+                    <a:ln>
+                      <a:solidFill>
+                        <a:schemeClr val="tx1"/>
+                      </a:solidFill>
+                    </a:ln>
                   </pic:spPr>
                 </pic:pic>
               </a:graphicData>
@@ -11553,7 +11500,7 @@
           <w:shd w:val="clear" w:color="auto" w:fill="FFFFFF"/>
         </w:rPr>
         <w:pict w14:anchorId="56736D53">
-          <v:shape id="Picture 23" o:spid="_x0000_i1028" type="#_x0000_t75" style="width:14.25pt;height:14.25pt;visibility:visible;mso-wrap-style:square" o:bullet="t">
+          <v:shape id="Picture 23" o:spid="_x0000_i1028" type="#_x0000_t75" style="width:13.95pt;height:13.95pt;visibility:visible;mso-wrap-style:square" o:bullet="t">
             <v:imagedata r:id="rId41" o:title=""/>
           </v:shape>
         </w:pict>
@@ -11885,14 +11832,14 @@
         <v:path o:extrusionok="f" gradientshapeok="t" o:connecttype="rect"/>
         <o:lock v:ext="edit" aspectratio="t"/>
       </v:shapetype>
-      <v:shape id="_x0000_i1400" type="#_x0000_t75" style="width:14.25pt;height:14.25pt;visibility:visible;mso-wrap-style:square" o:bullet="t">
+      <v:shape id="_x0000_i1154" type="#_x0000_t75" style="width:13.95pt;height:13.95pt;visibility:visible;mso-wrap-style:square" o:bullet="t">
         <v:imagedata r:id="rId1" o:title=""/>
       </v:shape>
     </w:pict>
   </w:numPicBullet>
   <w:numPicBullet w:numPicBulletId="1">
     <w:pict>
-      <v:shape id="_x0000_i1401" type="#_x0000_t75" style="width:15.9pt;height:15.9pt;visibility:visible;mso-wrap-style:square" o:bullet="t">
+      <v:shape id="_x0000_i1155" type="#_x0000_t75" style="width:15.5pt;height:15.5pt;visibility:visible;mso-wrap-style:square" o:bullet="t">
         <v:imagedata r:id="rId2" o:title=""/>
       </v:shape>
     </w:pict>
@@ -12574,6 +12521,14 @@
     <w:abstractNumId w:val="3"/>
   </w:num>
 </w:numbering>
+</file>
+
+<file path=word/people.xml><?xml version="1.0" encoding="utf-8"?>
+<w15:people xmlns:wpc="http://schemas.microsoft.com/office/word/2010/wordprocessingCanvas" xmlns:cx="http://schemas.microsoft.com/office/drawing/2014/chartex" xmlns:cx1="http://schemas.microsoft.com/office/drawing/2015/9/8/chartex" xmlns:cx2="http://schemas.microsoft.com/office/drawing/2015/10/21/chartex" xmlns:cx3="http://schemas.microsoft.com/office/drawing/2016/5/9/chartex" xmlns:cx4="http://schemas.microsoft.com/office/drawing/2016/5/10/chartex" xmlns:cx5="http://schemas.microsoft.com/office/drawing/2016/5/11/chartex" xmlns:cx6="http://schemas.microsoft.com/office/drawing/2016/5/12/chartex" xmlns:cx7="http://schemas.microsoft.com/office/drawing/2016/5/13/chartex" xmlns:cx8="http://schemas.microsoft.com/office/drawing/2016/5/14/chartex" xmlns:mc="http://schemas.openxmlformats.org/markup-compatibility/2006" xmlns:aink="http://schemas.microsoft.com/office/drawing/2016/ink" xmlns:am3d="http://schemas.microsoft.com/office/drawing/2017/model3d" xmlns:o="urn:schemas-microsoft-com:office:office" xmlns:r="http://schemas.openxmlformats.org/officeDocument/2006/relationships" xmlns:m="http://schemas.openxmlformats.org/officeDocument/2006/math" xmlns:v="urn:schemas-microsoft-com:vml" xmlns:wp14="http://schemas.microsoft.com/office/word/2010/wordprocessingDrawing" xmlns:wp="http://schemas.openxmlformats.org/drawingml/2006/wordprocessingDrawing" xmlns:w10="urn:schemas-microsoft-com:office:word" xmlns:w="http://schemas.openxmlformats.org/wordprocessingml/2006/main" xmlns:w14="http://schemas.microsoft.com/office/word/2010/wordml" xmlns:w15="http://schemas.microsoft.com/office/word/2012/wordml" xmlns:w16cex="http://schemas.microsoft.com/office/word/2018/wordml/cex" xmlns:w16cid="http://schemas.microsoft.com/office/word/2016/wordml/cid" xmlns:w16="http://schemas.microsoft.com/office/word/2018/wordml" xmlns:w16sdtdh="http://schemas.microsoft.com/office/word/2020/wordml/sdtdatahash" xmlns:w16se="http://schemas.microsoft.com/office/word/2015/wordml/symex" xmlns:wpg="http://schemas.microsoft.com/office/word/2010/wordprocessingGroup" xmlns:wpi="http://schemas.microsoft.com/office/word/2010/wordprocessingInk" xmlns:wne="http://schemas.microsoft.com/office/word/2006/wordml" xmlns:wps="http://schemas.microsoft.com/office/word/2010/wordprocessingShape" mc:Ignorable="w14 w15 w16se w16cid w16 w16cex w16sdtdh wp14">
+  <w15:person w15:author="alimarsh">
+    <w15:presenceInfo w15:providerId="None" w15:userId="alimarsh"/>
+  </w15:person>
+</w15:people>
 </file>
 
 <file path=word/styles.xml><?xml version="1.0" encoding="utf-8"?>

</xml_diff>

<commit_message>
Skyline/work/20211107 skyline batch dev (#1837)
Small forms changes for Skyline Batch 21.1.0.312
</commit_message>
<xml_diff>
--- a/pwiz_tools/Skyline/Documentation/Skyline Batch Documentation.docx
+++ b/pwiz_tools/Skyline/Documentation/Skyline Batch Documentation.docx
@@ -610,7 +610,29 @@
           <w:szCs w:val="24"/>
           <w:shd w:val="clear" w:color="auto" w:fill="FFFFFF"/>
         </w:rPr>
-        <w:t>: R scripts are run using the exported reports from the previous step. Each R script receives the data from a specific exported report as input. Running R scripts is not required, you can export reports without running any R scripts on it.</w:t>
+        <w:t xml:space="preserve">: R scripts are run using the exported reports from the previous step. Each R script receives the data from a specific exported report as input. Running R scripts </w:t>
+      </w:r>
+      <w:proofErr w:type="gramStart"/>
+      <w:r>
+        <w:rPr>
+          <w:rFonts w:ascii="Arial" w:eastAsia="Times New Roman" w:hAnsi="Arial" w:cs="Arial"/>
+          <w:color w:val="000000"/>
+          <w:sz w:val="24"/>
+          <w:szCs w:val="24"/>
+          <w:shd w:val="clear" w:color="auto" w:fill="FFFFFF"/>
+        </w:rPr>
+        <w:t>is</w:t>
+      </w:r>
+      <w:proofErr w:type="gramEnd"/>
+      <w:r>
+        <w:rPr>
+          <w:rFonts w:ascii="Arial" w:eastAsia="Times New Roman" w:hAnsi="Arial" w:cs="Arial"/>
+          <w:color w:val="000000"/>
+          <w:sz w:val="24"/>
+          <w:szCs w:val="24"/>
+          <w:shd w:val="clear" w:color="auto" w:fill="FFFFFF"/>
+        </w:rPr>
+        <w:t xml:space="preserve"> not required, you can export reports without running any R scripts on it.</w:t>
       </w:r>
     </w:p>
     <w:p>
@@ -800,16 +822,17 @@
       <w:r>
         <w:rPr>
           <w:rFonts w:ascii="Arial" w:eastAsia="Times New Roman" w:hAnsi="Arial" w:cs="Arial"/>
+          <w:noProof/>
           <w:color w:val="000000"/>
           <w:sz w:val="24"/>
           <w:szCs w:val="24"/>
           <w:shd w:val="clear" w:color="auto" w:fill="FFFFFF"/>
         </w:rPr>
         <w:drawing>
-          <wp:inline distT="0" distB="0" distL="0" distR="0" wp14:anchorId="0C8D7716" wp14:editId="7B3053DD">
-            <wp:extent cx="4955458" cy="4001956"/>
-            <wp:effectExtent l="0" t="0" r="0" b="0"/>
-            <wp:docPr id="7" name="Picture 7" descr="Graphical user interface, text, application&#10;&#10;Description automatically generated"/>
+          <wp:inline distT="0" distB="0" distL="0" distR="0" wp14:anchorId="136E035C" wp14:editId="3BB41BDD">
+            <wp:extent cx="5086350" cy="4106032"/>
+            <wp:effectExtent l="19050" t="19050" r="19050" b="27940"/>
+            <wp:docPr id="10" name="Picture 10" descr="Graphical user interface, text, application&#10;&#10;Description automatically generated"/>
             <wp:cNvGraphicFramePr>
               <a:graphicFrameLocks xmlns:a="http://schemas.openxmlformats.org/drawingml/2006/main" noChangeAspect="1"/>
             </wp:cNvGraphicFramePr>
@@ -817,7 +840,7 @@
               <a:graphicData uri="http://schemas.openxmlformats.org/drawingml/2006/picture">
                 <pic:pic xmlns:pic="http://schemas.openxmlformats.org/drawingml/2006/picture">
                   <pic:nvPicPr>
-                    <pic:cNvPr id="7" name="Picture 7" descr="Graphical user interface, text, application&#10;&#10;Description automatically generated"/>
+                    <pic:cNvPr id="10" name="Picture 10" descr="Graphical user interface, text, application&#10;&#10;Description automatically generated"/>
                     <pic:cNvPicPr/>
                   </pic:nvPicPr>
                   <pic:blipFill>
@@ -829,11 +852,16 @@
                   <pic:spPr>
                     <a:xfrm>
                       <a:off x="0" y="0"/>
-                      <a:ext cx="4971745" cy="4015109"/>
+                      <a:ext cx="5108457" cy="4123879"/>
                     </a:xfrm>
                     <a:prstGeom prst="rect">
                       <a:avLst/>
                     </a:prstGeom>
+                    <a:ln>
+                      <a:solidFill>
+                        <a:schemeClr val="tx1"/>
+                      </a:solidFill>
+                    </a:ln>
                   </pic:spPr>
                 </pic:pic>
               </a:graphicData>
@@ -1129,10 +1157,10 @@
           <w:szCs w:val="24"/>
         </w:rPr>
         <w:drawing>
-          <wp:inline distT="0" distB="0" distL="0" distR="0" wp14:anchorId="2957C3F8" wp14:editId="63059F45">
-            <wp:extent cx="3648075" cy="3904642"/>
-            <wp:effectExtent l="0" t="0" r="0" b="635"/>
-            <wp:docPr id="16" name="Picture 16"/>
+          <wp:inline distT="0" distB="0" distL="0" distR="0" wp14:anchorId="01187C23" wp14:editId="0E4A0689">
+            <wp:extent cx="3342877" cy="3578497"/>
+            <wp:effectExtent l="19050" t="19050" r="10160" b="22225"/>
+            <wp:docPr id="11" name="Picture 11" descr="Graphical user interface, text, application, email&#10;&#10;Description automatically generated"/>
             <wp:cNvGraphicFramePr>
               <a:graphicFrameLocks xmlns:a="http://schemas.openxmlformats.org/drawingml/2006/main" noChangeAspect="1"/>
             </wp:cNvGraphicFramePr>
@@ -1140,7 +1168,7 @@
               <a:graphicData uri="http://schemas.openxmlformats.org/drawingml/2006/picture">
                 <pic:pic xmlns:pic="http://schemas.openxmlformats.org/drawingml/2006/picture">
                   <pic:nvPicPr>
-                    <pic:cNvPr id="1" name=""/>
+                    <pic:cNvPr id="11" name="Picture 11" descr="Graphical user interface, text, application, email&#10;&#10;Description automatically generated"/>
                     <pic:cNvPicPr/>
                   </pic:nvPicPr>
                   <pic:blipFill>
@@ -1152,11 +1180,16 @@
                   <pic:spPr>
                     <a:xfrm>
                       <a:off x="0" y="0"/>
-                      <a:ext cx="3652961" cy="3909872"/>
+                      <a:ext cx="3370174" cy="3607718"/>
                     </a:xfrm>
                     <a:prstGeom prst="rect">
                       <a:avLst/>
                     </a:prstGeom>
+                    <a:ln>
+                      <a:solidFill>
+                        <a:schemeClr val="tx1"/>
+                      </a:solidFill>
+                    </a:ln>
                   </pic:spPr>
                 </pic:pic>
               </a:graphicData>
@@ -1483,13 +1516,13 @@
         <mc:AlternateContent>
           <mc:Choice Requires="wps">
             <w:drawing>
-              <wp:anchor distT="45720" distB="45720" distL="114300" distR="114300" simplePos="0" relativeHeight="251663360" behindDoc="0" locked="0" layoutInCell="1" allowOverlap="1" wp14:anchorId="4ACDAA03" wp14:editId="2B97EB7F">
+              <wp:anchor distT="45720" distB="45720" distL="114300" distR="114300" simplePos="0" relativeHeight="251663360" behindDoc="0" locked="0" layoutInCell="1" allowOverlap="1" wp14:anchorId="4ACDAA03" wp14:editId="30616296">
                 <wp:simplePos x="0" y="0"/>
                 <wp:positionH relativeFrom="margin">
-                  <wp:align>right</wp:align>
+                  <wp:posOffset>19050</wp:posOffset>
                 </wp:positionH>
                 <wp:positionV relativeFrom="paragraph">
-                  <wp:posOffset>639445</wp:posOffset>
+                  <wp:posOffset>434975</wp:posOffset>
                 </wp:positionV>
                 <wp:extent cx="5905500" cy="876300"/>
                 <wp:effectExtent l="0" t="0" r="19050" b="19050"/>
@@ -1690,7 +1723,7 @@
                 <v:stroke joinstyle="miter"/>
                 <v:path gradientshapeok="t" o:connecttype="rect"/>
               </v:shapetype>
-              <v:shape id="Text Box 2" o:spid="_x0000_s1026" type="#_x0000_t202" style="position:absolute;margin-left:413.8pt;margin-top:50.35pt;width:465pt;height:69pt;z-index:251663360;visibility:visible;mso-wrap-style:square;mso-width-percent:0;mso-height-percent:0;mso-wrap-distance-left:9pt;mso-wrap-distance-top:3.6pt;mso-wrap-distance-right:9pt;mso-wrap-distance-bottom:3.6pt;mso-position-horizontal:right;mso-position-horizontal-relative:margin;mso-position-vertical:absolute;mso-position-vertical-relative:text;mso-width-percent:0;mso-height-percent:0;mso-width-relative:margin;mso-height-relative:margin;v-text-anchor:top" o:gfxdata="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">
+              <v:shape id="Text Box 2" o:spid="_x0000_s1026" type="#_x0000_t202" style="position:absolute;margin-left:1.5pt;margin-top:34.25pt;width:465pt;height:69pt;z-index:251663360;visibility:visible;mso-wrap-style:square;mso-width-percent:0;mso-height-percent:0;mso-wrap-distance-left:9pt;mso-wrap-distance-top:3.6pt;mso-wrap-distance-right:9pt;mso-wrap-distance-bottom:3.6pt;mso-position-horizontal:absolute;mso-position-horizontal-relative:margin;mso-position-vertical:absolute;mso-position-vertical-relative:text;mso-width-percent:0;mso-height-percent:0;mso-width-relative:margin;mso-height-relative:margin;v-text-anchor:top" o:gfxdata="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">
                 <v:textbox>
                   <w:txbxContent>
                     <w:p>
@@ -1755,7 +1788,6 @@
                         <w:t>must be in the parent hierarchy of the analysis folder. (</w:t>
                       </w:r>
                       <w:proofErr w:type="spellStart"/>
-                      <w:proofErr w:type="gramStart"/>
                       <w:r>
                         <w:rPr>
                           <w:rFonts w:ascii="Arial" w:eastAsia="Times New Roman" w:hAnsi="Arial" w:cs="Arial"/>
@@ -1767,7 +1799,6 @@
                         <w:t>ie</w:t>
                       </w:r>
                       <w:proofErr w:type="spellEnd"/>
-                      <w:proofErr w:type="gramEnd"/>
                       <w:r>
                         <w:rPr>
                           <w:rFonts w:ascii="Arial" w:eastAsia="Times New Roman" w:hAnsi="Arial" w:cs="Arial"/>
@@ -1842,18 +1873,6 @@
           </mc:Fallback>
         </mc:AlternateContent>
       </w:r>
-    </w:p>
-    <w:p>
-      <w:pPr>
-        <w:spacing w:after="0" w:line="240" w:lineRule="auto"/>
-        <w:rPr>
-          <w:rFonts w:ascii="Arial" w:eastAsia="Times New Roman" w:hAnsi="Arial" w:cs="Arial"/>
-          <w:color w:val="000000"/>
-          <w:sz w:val="24"/>
-          <w:szCs w:val="24"/>
-          <w:shd w:val="clear" w:color="auto" w:fill="FFFFFF"/>
-        </w:rPr>
-      </w:pPr>
       <w:r>
         <w:rPr>
           <w:rFonts w:ascii="Arial" w:eastAsia="Times New Roman" w:hAnsi="Arial" w:cs="Arial"/>
@@ -1908,7 +1927,115 @@
           <w:szCs w:val="24"/>
           <w:shd w:val="clear" w:color="auto" w:fill="FFFFFF"/>
         </w:rPr>
+        <w:t>Analysis file name</w:t>
+      </w:r>
+      <w:r>
+        <w:rPr>
+          <w:rFonts w:ascii="Arial" w:eastAsia="Times New Roman" w:hAnsi="Arial" w:cs="Arial"/>
+          <w:color w:val="000000"/>
+          <w:sz w:val="24"/>
+          <w:szCs w:val="24"/>
+          <w:shd w:val="clear" w:color="auto" w:fill="FFFFFF"/>
+        </w:rPr>
+        <w:t xml:space="preserve">: The name of the Skyline file that will be created </w:t>
+      </w:r>
+      <w:r>
+        <w:rPr>
+          <w:rFonts w:ascii="Arial" w:eastAsia="Times New Roman" w:hAnsi="Arial" w:cs="Arial"/>
+          <w:color w:val="000000"/>
+          <w:sz w:val="24"/>
+          <w:szCs w:val="24"/>
+          <w:shd w:val="clear" w:color="auto" w:fill="FFFFFF"/>
+        </w:rPr>
+        <w:t xml:space="preserve">from the template document </w:t>
+      </w:r>
+      <w:r>
+        <w:rPr>
+          <w:rFonts w:ascii="Arial" w:eastAsia="Times New Roman" w:hAnsi="Arial" w:cs="Arial"/>
+          <w:color w:val="000000"/>
+          <w:sz w:val="24"/>
+          <w:szCs w:val="24"/>
+          <w:shd w:val="clear" w:color="auto" w:fill="FFFFFF"/>
+        </w:rPr>
+        <w:t xml:space="preserve">in the analysis folder. This </w:t>
+      </w:r>
+      <w:r>
+        <w:rPr>
+          <w:rFonts w:ascii="Arial" w:eastAsia="Times New Roman" w:hAnsi="Arial" w:cs="Arial"/>
+          <w:color w:val="000000"/>
+          <w:sz w:val="24"/>
+          <w:szCs w:val="24"/>
+          <w:shd w:val="clear" w:color="auto" w:fill="FFFFFF"/>
+        </w:rPr>
+        <w:t>will be</w:t>
+      </w:r>
+      <w:r>
+        <w:rPr>
+          <w:rFonts w:ascii="Arial" w:eastAsia="Times New Roman" w:hAnsi="Arial" w:cs="Arial"/>
+          <w:color w:val="000000"/>
+          <w:sz w:val="24"/>
+          <w:szCs w:val="24"/>
+          <w:shd w:val="clear" w:color="auto" w:fill="FFFFFF"/>
+        </w:rPr>
+        <w:t xml:space="preserve"> the same as the name of the Skyline template document or the analysis folder and cannot be directly edited.</w:t>
+      </w:r>
+    </w:p>
+    <w:p>
+      <w:pPr>
+        <w:spacing w:after="0" w:line="240" w:lineRule="auto"/>
+        <w:rPr>
+          <w:rFonts w:ascii="Arial" w:eastAsia="Times New Roman" w:hAnsi="Arial" w:cs="Arial"/>
+          <w:color w:val="000000"/>
+          <w:sz w:val="24"/>
+          <w:szCs w:val="24"/>
+          <w:shd w:val="clear" w:color="auto" w:fill="FFFFFF"/>
+        </w:rPr>
+      </w:pPr>
+      <w:r>
+        <w:rPr>
+          <w:rFonts w:ascii="Arial" w:eastAsia="Times New Roman" w:hAnsi="Arial" w:cs="Arial"/>
+          <w:b/>
+          <w:bCs/>
+          <w:color w:val="000000"/>
+          <w:sz w:val="24"/>
+          <w:szCs w:val="24"/>
+          <w:shd w:val="clear" w:color="auto" w:fill="FFFFFF"/>
+        </w:rPr>
         <w:lastRenderedPageBreak/>
+        <w:t>Synchronize with folder name</w:t>
+      </w:r>
+      <w:r>
+        <w:rPr>
+          <w:rFonts w:ascii="Arial" w:eastAsia="Times New Roman" w:hAnsi="Arial" w:cs="Arial"/>
+          <w:color w:val="000000"/>
+          <w:sz w:val="24"/>
+          <w:szCs w:val="24"/>
+          <w:shd w:val="clear" w:color="auto" w:fill="FFFFFF"/>
+        </w:rPr>
+        <w:t>: A checkbox dictating whether the new Skyline document will have the same name as the analysis folder (checked) or the same name as the template document (unchecked).</w:t>
+      </w:r>
+    </w:p>
+    <w:p>
+      <w:pPr>
+        <w:spacing w:after="0" w:line="240" w:lineRule="auto"/>
+        <w:rPr>
+          <w:rFonts w:ascii="Arial" w:eastAsia="Times New Roman" w:hAnsi="Arial" w:cs="Arial"/>
+          <w:color w:val="000000"/>
+          <w:sz w:val="24"/>
+          <w:szCs w:val="24"/>
+          <w:shd w:val="clear" w:color="auto" w:fill="FFFFFF"/>
+        </w:rPr>
+      </w:pPr>
+      <w:r>
+        <w:rPr>
+          <w:rFonts w:ascii="Arial" w:eastAsia="Times New Roman" w:hAnsi="Arial" w:cs="Arial"/>
+          <w:b/>
+          <w:bCs/>
+          <w:color w:val="000000"/>
+          <w:sz w:val="24"/>
+          <w:szCs w:val="24"/>
+          <w:shd w:val="clear" w:color="auto" w:fill="FFFFFF"/>
+        </w:rPr>
         <w:t>Data directory</w:t>
       </w:r>
       <w:r>
@@ -2187,7 +2314,7 @@
       </w:pPr>
       <w:r>
         <w:pict w14:anchorId="06D52525">
-          <v:shape id="Picture 22" o:spid="_x0000_i1027" type="#_x0000_t75" style="width:15.9pt;height:15.9pt;visibility:visible;mso-wrap-style:square">
+          <v:shape id="Picture 22" o:spid="_x0000_i1027" type="#_x0000_t75" style="width:15.5pt;height:15.5pt;visibility:visible;mso-wrap-style:square">
             <v:imagedata r:id="rId11" o:title=""/>
           </v:shape>
         </w:pict>
@@ -3012,6 +3139,7 @@
       <w:r>
         <w:rPr>
           <w:rFonts w:eastAsia="Times New Roman" w:cstheme="minorHAnsi"/>
+          <w:noProof/>
           <w:color w:val="000000"/>
           <w:sz w:val="24"/>
           <w:szCs w:val="24"/>
@@ -3084,28 +3212,6 @@
           <w:szCs w:val="24"/>
           <w:shd w:val="clear" w:color="auto" w:fill="FFFFFF"/>
         </w:rPr>
-        <w:br w:type="page"/>
-      </w:r>
-    </w:p>
-    <w:p>
-      <w:pPr>
-        <w:spacing w:after="0" w:line="240" w:lineRule="auto"/>
-        <w:rPr>
-          <w:rFonts w:eastAsia="Times New Roman" w:cstheme="minorHAnsi"/>
-          <w:color w:val="000000"/>
-          <w:sz w:val="24"/>
-          <w:szCs w:val="24"/>
-          <w:shd w:val="clear" w:color="auto" w:fill="FFFFFF"/>
-        </w:rPr>
-      </w:pPr>
-      <w:r>
-        <w:rPr>
-          <w:rFonts w:eastAsia="Times New Roman" w:cstheme="minorHAnsi"/>
-          <w:color w:val="000000"/>
-          <w:sz w:val="24"/>
-          <w:szCs w:val="24"/>
-          <w:shd w:val="clear" w:color="auto" w:fill="FFFFFF"/>
-        </w:rPr>
         <w:lastRenderedPageBreak/>
         <w:t>Clicking the &lt;</w:t>
       </w:r>
@@ -3169,6 +3275,7 @@
       <w:r>
         <w:rPr>
           <w:rFonts w:eastAsia="Times New Roman" w:cstheme="minorHAnsi"/>
+          <w:noProof/>
           <w:color w:val="000000"/>
           <w:sz w:val="24"/>
           <w:szCs w:val="24"/>
@@ -3384,6 +3491,7 @@
       <w:r>
         <w:rPr>
           <w:rFonts w:ascii="Arial" w:eastAsia="Times New Roman" w:hAnsi="Arial" w:cs="Arial"/>
+          <w:noProof/>
           <w:color w:val="000000"/>
           <w:sz w:val="24"/>
           <w:szCs w:val="24"/>
@@ -3554,17 +3662,7 @@
           <w:szCs w:val="24"/>
           <w:shd w:val="clear" w:color="auto" w:fill="FFFFFF"/>
         </w:rPr>
-        <w:t xml:space="preserve">If the URL points to a location on Panorama, it must be the LabKey URL </w:t>
-      </w:r>
-      <w:r>
-        <w:rPr>
-          <w:rFonts w:ascii="Arial" w:eastAsia="Times New Roman" w:hAnsi="Arial" w:cs="Arial"/>
-          <w:color w:val="000000"/>
-          <w:sz w:val="24"/>
-          <w:szCs w:val="24"/>
-          <w:shd w:val="clear" w:color="auto" w:fill="FFFFFF"/>
-        </w:rPr>
-        <w:t>(</w:t>
+        <w:t>If the URL points to a location on Panorama, it must be the LabKey URL (</w:t>
       </w:r>
       <w:r>
         <w:rPr>
@@ -3787,6 +3885,7 @@
         </w:rPr>
         <w:t>combobox</w:t>
       </w:r>
+      <w:proofErr w:type="spellEnd"/>
       <w:r>
         <w:rPr>
           <w:rFonts w:eastAsia="Times New Roman" w:cstheme="minorHAnsi"/>
@@ -3797,7 +3896,6 @@
         </w:rPr>
         <w:t>.</w:t>
       </w:r>
-      <w:proofErr w:type="spellEnd"/>
     </w:p>
     <w:p>
       <w:pPr>
@@ -4016,6 +4114,7 @@
       <w:r>
         <w:rPr>
           <w:rFonts w:ascii="Arial" w:eastAsia="Times New Roman" w:hAnsi="Arial" w:cs="Arial"/>
+          <w:noProof/>
           <w:color w:val="000000"/>
           <w:sz w:val="24"/>
           <w:szCs w:val="24"/>
@@ -4431,6 +4530,7 @@
       <w:r>
         <w:rPr>
           <w:rFonts w:ascii="Arial" w:eastAsia="Times New Roman" w:hAnsi="Arial" w:cs="Arial"/>
+          <w:noProof/>
           <w:color w:val="000000"/>
           <w:sz w:val="24"/>
           <w:szCs w:val="24"/>
@@ -4680,6 +4780,7 @@
       <w:r>
         <w:rPr>
           <w:rFonts w:ascii="Arial" w:eastAsia="Times New Roman" w:hAnsi="Arial" w:cs="Arial"/>
+          <w:noProof/>
           <w:color w:val="000000"/>
           <w:sz w:val="24"/>
           <w:szCs w:val="24"/>
@@ -4886,27 +4987,7 @@
           <w:szCs w:val="24"/>
           <w:shd w:val="clear" w:color="auto" w:fill="FFFFFF"/>
         </w:rPr>
-        <w:t xml:space="preserve">: The relative path to the </w:t>
-      </w:r>
-      <w:r>
-        <w:rPr>
-          <w:rFonts w:ascii="Arial" w:eastAsia="Times New Roman" w:hAnsi="Arial" w:cs="Arial"/>
-          <w:color w:val="000000"/>
-          <w:sz w:val="24"/>
-          <w:szCs w:val="24"/>
-          <w:shd w:val="clear" w:color="auto" w:fill="FFFFFF"/>
-        </w:rPr>
-        <w:t>file</w:t>
-      </w:r>
-      <w:r>
-        <w:rPr>
-          <w:rFonts w:ascii="Arial" w:eastAsia="Times New Roman" w:hAnsi="Arial" w:cs="Arial"/>
-          <w:color w:val="000000"/>
-          <w:sz w:val="24"/>
-          <w:szCs w:val="24"/>
-          <w:shd w:val="clear" w:color="auto" w:fill="FFFFFF"/>
-        </w:rPr>
-        <w:t>.</w:t>
+        <w:t>: The relative path to the file.</w:t>
       </w:r>
     </w:p>
     <w:p>
@@ -7861,53 +7942,59 @@
           <w:szCs w:val="24"/>
         </w:rPr>
       </w:pPr>
-      <w:r>
-        <w:rPr>
-          <w:rFonts w:ascii="Arial" w:eastAsia="Times New Roman" w:hAnsi="Arial" w:cs="Arial"/>
-          <w:b/>
-          <w:bCs/>
-          <w:caps/>
-          <w:noProof/>
-          <w:color w:val="000000"/>
-          <w:sz w:val="24"/>
-          <w:szCs w:val="24"/>
-        </w:rPr>
-        <w:drawing>
-          <wp:inline distT="0" distB="0" distL="0" distR="0" wp14:anchorId="0D7E7A53" wp14:editId="7323FB75">
-            <wp:extent cx="4220118" cy="4516916"/>
-            <wp:effectExtent l="0" t="0" r="9525" b="0"/>
-            <wp:docPr id="2" name="Picture 2"/>
-            <wp:cNvGraphicFramePr>
-              <a:graphicFrameLocks xmlns:a="http://schemas.openxmlformats.org/drawingml/2006/main" noChangeAspect="1"/>
-            </wp:cNvGraphicFramePr>
-            <a:graphic xmlns:a="http://schemas.openxmlformats.org/drawingml/2006/main">
-              <a:graphicData uri="http://schemas.openxmlformats.org/drawingml/2006/picture">
-                <pic:pic xmlns:pic="http://schemas.openxmlformats.org/drawingml/2006/picture">
-                  <pic:nvPicPr>
-                    <pic:cNvPr id="1" name=""/>
-                    <pic:cNvPicPr/>
-                  </pic:nvPicPr>
-                  <pic:blipFill>
-                    <a:blip r:embed="rId28"/>
-                    <a:stretch>
-                      <a:fillRect/>
-                    </a:stretch>
-                  </pic:blipFill>
-                  <pic:spPr>
-                    <a:xfrm>
-                      <a:off x="0" y="0"/>
-                      <a:ext cx="4263623" cy="4563480"/>
-                    </a:xfrm>
-                    <a:prstGeom prst="rect">
-                      <a:avLst/>
-                    </a:prstGeom>
-                  </pic:spPr>
-                </pic:pic>
-              </a:graphicData>
-            </a:graphic>
-          </wp:inline>
-        </w:drawing>
-      </w:r>
+      <w:ins w:id="1" w:author="alimarsh" w:date="2021-11-07T07:42:00Z">
+        <w:r>
+          <w:rPr>
+            <w:rFonts w:ascii="Arial" w:eastAsia="Times New Roman" w:hAnsi="Arial" w:cs="Arial"/>
+            <w:b/>
+            <w:bCs/>
+            <w:caps/>
+            <w:color w:val="000000"/>
+            <w:sz w:val="24"/>
+            <w:szCs w:val="24"/>
+          </w:rPr>
+          <w:drawing>
+            <wp:inline distT="0" distB="0" distL="0" distR="0" wp14:anchorId="0648865C" wp14:editId="27573098">
+              <wp:extent cx="4281519" cy="4614896"/>
+              <wp:effectExtent l="19050" t="19050" r="24130" b="14605"/>
+              <wp:docPr id="89" name="Picture 89" descr="Graphical user interface, text, application, email&#10;&#10;Description automatically generated"/>
+              <wp:cNvGraphicFramePr>
+                <a:graphicFrameLocks xmlns:a="http://schemas.openxmlformats.org/drawingml/2006/main" noChangeAspect="1"/>
+              </wp:cNvGraphicFramePr>
+              <a:graphic xmlns:a="http://schemas.openxmlformats.org/drawingml/2006/main">
+                <a:graphicData uri="http://schemas.openxmlformats.org/drawingml/2006/picture">
+                  <pic:pic xmlns:pic="http://schemas.openxmlformats.org/drawingml/2006/picture">
+                    <pic:nvPicPr>
+                      <pic:cNvPr id="89" name="Picture 89" descr="Graphical user interface, text, application, email&#10;&#10;Description automatically generated"/>
+                      <pic:cNvPicPr/>
+                    </pic:nvPicPr>
+                    <pic:blipFill>
+                      <a:blip r:embed="rId28"/>
+                      <a:stretch>
+                        <a:fillRect/>
+                      </a:stretch>
+                    </pic:blipFill>
+                    <pic:spPr>
+                      <a:xfrm>
+                        <a:off x="0" y="0"/>
+                        <a:ext cx="4281519" cy="4614896"/>
+                      </a:xfrm>
+                      <a:prstGeom prst="rect">
+                        <a:avLst/>
+                      </a:prstGeom>
+                      <a:ln>
+                        <a:solidFill>
+                          <a:schemeClr val="tx1"/>
+                        </a:solidFill>
+                      </a:ln>
+                    </pic:spPr>
+                  </pic:pic>
+                </a:graphicData>
+              </a:graphic>
+            </wp:inline>
+          </w:drawing>
+        </w:r>
+      </w:ins>
     </w:p>
     <w:p>
       <w:pPr>
@@ -8206,7 +8293,7 @@
                                 <w:szCs w:val="24"/>
                               </w:rPr>
                             </w:pPr>
-                            <w:bookmarkStart w:id="1" w:name="_Hlk68855897"/>
+                            <w:bookmarkStart w:id="2" w:name="_Hlk68855897"/>
                             <w:r>
                               <w:rPr>
                                 <w:rFonts w:ascii="Arial" w:hAnsi="Arial" w:cs="Arial"/>
@@ -8267,7 +8354,7 @@
                               <w:t xml:space="preserve"> </w:t>
                             </w:r>
                           </w:p>
-                          <w:bookmarkEnd w:id="1"/>
+                          <w:bookmarkEnd w:id="2"/>
                           <w:p/>
                         </w:txbxContent>
                       </wps:txbx>
@@ -8900,29 +8987,7 @@
                           <w:szCs w:val="24"/>
                           <w:shd w:val="clear" w:color="auto" w:fill="FFFFFF"/>
                         </w:rPr>
-                        <w:t xml:space="preserve"> one of the Skyline </w:t>
-                      </w:r>
-                      <w:proofErr w:type="gramStart"/>
-                      <w:r>
-                        <w:rPr>
-                          <w:rFonts w:ascii="Arial" w:eastAsia="Times New Roman" w:hAnsi="Arial" w:cs="Arial"/>
-                          <w:color w:val="000000"/>
-                          <w:sz w:val="24"/>
-                          <w:szCs w:val="24"/>
-                          <w:shd w:val="clear" w:color="auto" w:fill="FFFFFF"/>
-                        </w:rPr>
-                        <w:t>template</w:t>
-                      </w:r>
-                      <w:proofErr w:type="gramEnd"/>
-                      <w:r>
-                        <w:rPr>
-                          <w:rFonts w:ascii="Arial" w:eastAsia="Times New Roman" w:hAnsi="Arial" w:cs="Arial"/>
-                          <w:color w:val="000000"/>
-                          <w:sz w:val="24"/>
-                          <w:szCs w:val="24"/>
-                          <w:shd w:val="clear" w:color="auto" w:fill="FFFFFF"/>
-                        </w:rPr>
-                        <w:t xml:space="preserve"> files.</w:t>
+                        <w:t xml:space="preserve"> one of the Skyline template files.</w:t>
                       </w:r>
                     </w:p>
                     <w:p/>
@@ -9623,16 +9688,17 @@
       <w:r>
         <w:rPr>
           <w:rFonts w:ascii="Arial" w:eastAsia="Times New Roman" w:hAnsi="Arial" w:cs="Arial"/>
+          <w:noProof/>
           <w:color w:val="000000"/>
           <w:sz w:val="24"/>
           <w:szCs w:val="24"/>
           <w:shd w:val="clear" w:color="auto" w:fill="FFFFFF"/>
         </w:rPr>
         <w:drawing>
-          <wp:inline distT="0" distB="0" distL="0" distR="0" wp14:anchorId="492D790F" wp14:editId="7AA3ACB8">
-            <wp:extent cx="5073445" cy="4097240"/>
-            <wp:effectExtent l="0" t="0" r="0" b="0"/>
-            <wp:docPr id="32" name="Picture 32" descr="Graphical user interface, text, application&#10;&#10;Description automatically generated"/>
+          <wp:inline distT="0" distB="0" distL="0" distR="0" wp14:anchorId="12CC1189" wp14:editId="76C8E047">
+            <wp:extent cx="5005388" cy="4040674"/>
+            <wp:effectExtent l="19050" t="19050" r="24130" b="17145"/>
+            <wp:docPr id="13" name="Picture 13" descr="Graphical user interface, text, application&#10;&#10;Description automatically generated"/>
             <wp:cNvGraphicFramePr>
               <a:graphicFrameLocks xmlns:a="http://schemas.openxmlformats.org/drawingml/2006/main" noChangeAspect="1"/>
             </wp:cNvGraphicFramePr>
@@ -9640,7 +9706,7 @@
               <a:graphicData uri="http://schemas.openxmlformats.org/drawingml/2006/picture">
                 <pic:pic xmlns:pic="http://schemas.openxmlformats.org/drawingml/2006/picture">
                   <pic:nvPicPr>
-                    <pic:cNvPr id="32" name="Picture 32" descr="Graphical user interface, text, application&#10;&#10;Description automatically generated"/>
+                    <pic:cNvPr id="13" name="Picture 13" descr="Graphical user interface, text, application&#10;&#10;Description automatically generated"/>
                     <pic:cNvPicPr/>
                   </pic:nvPicPr>
                   <pic:blipFill>
@@ -9652,11 +9718,16 @@
                   <pic:spPr>
                     <a:xfrm>
                       <a:off x="0" y="0"/>
-                      <a:ext cx="5084895" cy="4106487"/>
+                      <a:ext cx="5032425" cy="4062500"/>
                     </a:xfrm>
                     <a:prstGeom prst="rect">
                       <a:avLst/>
                     </a:prstGeom>
+                    <a:ln>
+                      <a:solidFill>
+                        <a:schemeClr val="tx1"/>
+                      </a:solidFill>
+                    </a:ln>
                   </pic:spPr>
                 </pic:pic>
               </a:graphicData>
@@ -9895,159 +9966,24 @@
     </w:p>
     <w:p>
       <w:pPr>
-        <w:spacing w:after="0" w:line="240" w:lineRule="auto"/>
-        <w:rPr>
-          <w:rFonts w:ascii="Arial" w:eastAsia="Times New Roman" w:hAnsi="Arial" w:cs="Arial"/>
-          <w:color w:val="000000"/>
-          <w:sz w:val="24"/>
-          <w:szCs w:val="24"/>
-          <w:shd w:val="clear" w:color="auto" w:fill="FFFFFF"/>
-        </w:rPr>
-      </w:pPr>
-    </w:p>
-    <w:p>
-      <w:pPr>
-        <w:spacing w:after="0" w:line="240" w:lineRule="auto"/>
-        <w:rPr>
-          <w:rFonts w:ascii="Arial" w:eastAsia="Times New Roman" w:hAnsi="Arial" w:cs="Arial"/>
-          <w:color w:val="000000"/>
-          <w:sz w:val="24"/>
-          <w:szCs w:val="24"/>
-          <w:shd w:val="clear" w:color="auto" w:fill="FFFFFF"/>
-        </w:rPr>
-      </w:pPr>
-    </w:p>
-    <w:p>
-      <w:pPr>
-        <w:spacing w:after="0" w:line="240" w:lineRule="auto"/>
-        <w:rPr>
-          <w:rFonts w:ascii="Arial" w:eastAsia="Times New Roman" w:hAnsi="Arial" w:cs="Arial"/>
-          <w:color w:val="000000"/>
-          <w:sz w:val="24"/>
-          <w:szCs w:val="24"/>
-          <w:shd w:val="clear" w:color="auto" w:fill="FFFFFF"/>
-        </w:rPr>
-      </w:pPr>
-    </w:p>
-    <w:p>
-      <w:pPr>
-        <w:spacing w:after="0" w:line="240" w:lineRule="auto"/>
-        <w:rPr>
-          <w:rFonts w:ascii="Arial" w:eastAsia="Times New Roman" w:hAnsi="Arial" w:cs="Arial"/>
-          <w:color w:val="000000"/>
-          <w:sz w:val="24"/>
-          <w:szCs w:val="24"/>
-          <w:shd w:val="clear" w:color="auto" w:fill="FFFFFF"/>
-        </w:rPr>
-      </w:pPr>
-    </w:p>
-    <w:p>
-      <w:pPr>
-        <w:spacing w:after="0" w:line="240" w:lineRule="auto"/>
-        <w:rPr>
-          <w:rFonts w:ascii="Arial" w:eastAsia="Times New Roman" w:hAnsi="Arial" w:cs="Arial"/>
-          <w:color w:val="000000"/>
-          <w:sz w:val="24"/>
-          <w:szCs w:val="24"/>
-          <w:shd w:val="clear" w:color="auto" w:fill="FFFFFF"/>
-        </w:rPr>
-      </w:pPr>
-    </w:p>
-    <w:p>
-      <w:pPr>
-        <w:spacing w:after="0" w:line="240" w:lineRule="auto"/>
-        <w:rPr>
-          <w:rFonts w:ascii="Arial" w:eastAsia="Times New Roman" w:hAnsi="Arial" w:cs="Arial"/>
-          <w:color w:val="000000"/>
-          <w:sz w:val="24"/>
-          <w:szCs w:val="24"/>
-          <w:shd w:val="clear" w:color="auto" w:fill="FFFFFF"/>
-        </w:rPr>
-      </w:pPr>
-    </w:p>
-    <w:p>
-      <w:pPr>
-        <w:spacing w:after="0" w:line="240" w:lineRule="auto"/>
-        <w:rPr>
-          <w:rFonts w:ascii="Arial" w:eastAsia="Times New Roman" w:hAnsi="Arial" w:cs="Arial"/>
-          <w:color w:val="000000"/>
-          <w:sz w:val="24"/>
-          <w:szCs w:val="24"/>
-          <w:shd w:val="clear" w:color="auto" w:fill="FFFFFF"/>
-        </w:rPr>
-      </w:pPr>
-    </w:p>
-    <w:p>
-      <w:pPr>
-        <w:spacing w:after="0" w:line="240" w:lineRule="auto"/>
-        <w:rPr>
-          <w:rFonts w:ascii="Arial" w:eastAsia="Times New Roman" w:hAnsi="Arial" w:cs="Arial"/>
-          <w:color w:val="000000"/>
-          <w:sz w:val="24"/>
-          <w:szCs w:val="24"/>
-          <w:shd w:val="clear" w:color="auto" w:fill="FFFFFF"/>
-        </w:rPr>
-      </w:pPr>
-    </w:p>
-    <w:p>
-      <w:pPr>
-        <w:spacing w:after="0" w:line="240" w:lineRule="auto"/>
-        <w:rPr>
-          <w:rFonts w:ascii="Arial" w:eastAsia="Times New Roman" w:hAnsi="Arial" w:cs="Arial"/>
-          <w:color w:val="000000"/>
-          <w:sz w:val="24"/>
-          <w:szCs w:val="24"/>
-          <w:shd w:val="clear" w:color="auto" w:fill="FFFFFF"/>
-        </w:rPr>
-      </w:pPr>
-    </w:p>
-    <w:p>
-      <w:pPr>
-        <w:spacing w:after="0" w:line="240" w:lineRule="auto"/>
-        <w:rPr>
-          <w:rFonts w:ascii="Arial" w:eastAsia="Times New Roman" w:hAnsi="Arial" w:cs="Arial"/>
-          <w:color w:val="000000"/>
-          <w:sz w:val="24"/>
-          <w:szCs w:val="24"/>
-          <w:shd w:val="clear" w:color="auto" w:fill="FFFFFF"/>
-        </w:rPr>
-      </w:pPr>
-    </w:p>
-    <w:p>
-      <w:pPr>
-        <w:spacing w:after="0" w:line="240" w:lineRule="auto"/>
-        <w:rPr>
-          <w:rFonts w:ascii="Arial" w:eastAsia="Times New Roman" w:hAnsi="Arial" w:cs="Arial"/>
-          <w:color w:val="000000"/>
-          <w:sz w:val="24"/>
-          <w:szCs w:val="24"/>
-          <w:shd w:val="clear" w:color="auto" w:fill="FFFFFF"/>
-        </w:rPr>
-      </w:pPr>
-    </w:p>
-    <w:p>
-      <w:pPr>
-        <w:spacing w:after="0" w:line="240" w:lineRule="auto"/>
-        <w:rPr>
-          <w:rFonts w:ascii="Arial" w:eastAsia="Times New Roman" w:hAnsi="Arial" w:cs="Arial"/>
-          <w:color w:val="000000"/>
-          <w:sz w:val="24"/>
-          <w:szCs w:val="24"/>
-          <w:shd w:val="clear" w:color="auto" w:fill="FFFFFF"/>
-        </w:rPr>
-      </w:pPr>
-    </w:p>
-    <w:p>
-      <w:pPr>
-        <w:spacing w:after="0" w:line="240" w:lineRule="auto"/>
-        <w:rPr>
-          <w:rFonts w:ascii="Arial" w:eastAsia="Times New Roman" w:hAnsi="Arial" w:cs="Arial"/>
-          <w:color w:val="000000"/>
-          <w:sz w:val="24"/>
-          <w:szCs w:val="24"/>
-          <w:shd w:val="clear" w:color="auto" w:fill="FFFFFF"/>
-        </w:rPr>
-      </w:pPr>
+        <w:rPr>
+          <w:rFonts w:ascii="Arial" w:eastAsia="Times New Roman" w:hAnsi="Arial" w:cs="Arial"/>
+          <w:color w:val="000000"/>
+          <w:sz w:val="24"/>
+          <w:szCs w:val="24"/>
+          <w:shd w:val="clear" w:color="auto" w:fill="FFFFFF"/>
+        </w:rPr>
+      </w:pPr>
+      <w:r>
+        <w:rPr>
+          <w:rFonts w:ascii="Arial" w:eastAsia="Times New Roman" w:hAnsi="Arial" w:cs="Arial"/>
+          <w:color w:val="000000"/>
+          <w:sz w:val="24"/>
+          <w:szCs w:val="24"/>
+          <w:shd w:val="clear" w:color="auto" w:fill="FFFFFF"/>
+        </w:rPr>
+        <w:br w:type="page"/>
+      </w:r>
     </w:p>
     <w:p>
       <w:pPr>
@@ -10863,8 +10799,8 @@
         </w:rPr>
         <w:t xml:space="preserve"> If any configurations are running when Skyline Batch is closed, they will be canceled.</w:t>
       </w:r>
-      <w:bookmarkStart w:id="2" w:name="OLE_LINK1"/>
-      <w:bookmarkStart w:id="3" w:name="OLE_LINK2"/>
+      <w:bookmarkStart w:id="3" w:name="OLE_LINK1"/>
+      <w:bookmarkStart w:id="4" w:name="OLE_LINK2"/>
       <w:r>
         <w:rPr>
           <w:rFonts w:ascii="Arial" w:eastAsia="Times New Roman" w:hAnsi="Arial" w:cs="Arial"/>
@@ -10905,8 +10841,8 @@
         <w:t>LOGGING</w:t>
       </w:r>
     </w:p>
-    <w:bookmarkEnd w:id="2"/>
     <w:bookmarkEnd w:id="3"/>
+    <w:bookmarkEnd w:id="4"/>
     <w:p>
       <w:pPr>
         <w:spacing w:after="0" w:line="240" w:lineRule="auto"/>
@@ -11014,10 +10950,10 @@
           <w:shd w:val="clear" w:color="auto" w:fill="FFFFFF"/>
         </w:rPr>
         <w:drawing>
-          <wp:inline distT="0" distB="0" distL="0" distR="0" wp14:anchorId="4C208EB3" wp14:editId="2D278889">
-            <wp:extent cx="5943600" cy="4799965"/>
-            <wp:effectExtent l="0" t="0" r="0" b="635"/>
-            <wp:docPr id="52" name="Picture 52"/>
+          <wp:inline distT="0" distB="0" distL="0" distR="0" wp14:anchorId="093D06DC" wp14:editId="25BFC336">
+            <wp:extent cx="5943600" cy="4798060"/>
+            <wp:effectExtent l="19050" t="19050" r="19050" b="21590"/>
+            <wp:docPr id="24" name="Picture 24" descr="Graphical user interface, table&#10;&#10;Description automatically generated with medium confidence"/>
             <wp:cNvGraphicFramePr>
               <a:graphicFrameLocks xmlns:a="http://schemas.openxmlformats.org/drawingml/2006/main" noChangeAspect="1"/>
             </wp:cNvGraphicFramePr>
@@ -11025,7 +10961,7 @@
               <a:graphicData uri="http://schemas.openxmlformats.org/drawingml/2006/picture">
                 <pic:pic xmlns:pic="http://schemas.openxmlformats.org/drawingml/2006/picture">
                   <pic:nvPicPr>
-                    <pic:cNvPr id="1" name=""/>
+                    <pic:cNvPr id="24" name="Picture 24" descr="Graphical user interface, table&#10;&#10;Description automatically generated with medium confidence"/>
                     <pic:cNvPicPr/>
                   </pic:nvPicPr>
                   <pic:blipFill>
@@ -11037,11 +10973,16 @@
                   <pic:spPr>
                     <a:xfrm>
                       <a:off x="0" y="0"/>
-                      <a:ext cx="5943600" cy="4799965"/>
+                      <a:ext cx="5943600" cy="4798060"/>
                     </a:xfrm>
                     <a:prstGeom prst="rect">
                       <a:avLst/>
                     </a:prstGeom>
+                    <a:ln>
+                      <a:solidFill>
+                        <a:schemeClr val="tx1"/>
+                      </a:solidFill>
+                    </a:ln>
                   </pic:spPr>
                 </pic:pic>
               </a:graphicData>
@@ -11379,16 +11320,17 @@
       <w:r>
         <w:rPr>
           <w:rFonts w:ascii="Arial" w:eastAsia="Times New Roman" w:hAnsi="Arial" w:cs="Arial"/>
+          <w:noProof/>
           <w:color w:val="000000"/>
           <w:sz w:val="24"/>
           <w:szCs w:val="24"/>
           <w:shd w:val="clear" w:color="auto" w:fill="FFFFFF"/>
         </w:rPr>
         <w:drawing>
-          <wp:inline distT="0" distB="0" distL="0" distR="0" wp14:anchorId="002A4336" wp14:editId="27CBECFA">
-            <wp:extent cx="5663380" cy="4573664"/>
-            <wp:effectExtent l="0" t="0" r="0" b="0"/>
-            <wp:docPr id="34" name="Picture 34" descr="Graphical user interface, text, application&#10;&#10;Description automatically generated"/>
+          <wp:inline distT="0" distB="0" distL="0" distR="0" wp14:anchorId="5EC4A268" wp14:editId="3DF6457B">
+            <wp:extent cx="5648325" cy="4559695"/>
+            <wp:effectExtent l="19050" t="19050" r="9525" b="12700"/>
+            <wp:docPr id="35" name="Picture 35" descr="Graphical user interface, text, application&#10;&#10;Description automatically generated"/>
             <wp:cNvGraphicFramePr>
               <a:graphicFrameLocks xmlns:a="http://schemas.openxmlformats.org/drawingml/2006/main" noChangeAspect="1"/>
             </wp:cNvGraphicFramePr>
@@ -11396,7 +11338,7 @@
               <a:graphicData uri="http://schemas.openxmlformats.org/drawingml/2006/picture">
                 <pic:pic xmlns:pic="http://schemas.openxmlformats.org/drawingml/2006/picture">
                   <pic:nvPicPr>
-                    <pic:cNvPr id="34" name="Picture 34" descr="Graphical user interface, text, application&#10;&#10;Description automatically generated"/>
+                    <pic:cNvPr id="35" name="Picture 35" descr="Graphical user interface, text, application&#10;&#10;Description automatically generated"/>
                     <pic:cNvPicPr/>
                   </pic:nvPicPr>
                   <pic:blipFill>
@@ -11408,11 +11350,16 @@
                   <pic:spPr>
                     <a:xfrm>
                       <a:off x="0" y="0"/>
-                      <a:ext cx="5673824" cy="4582099"/>
+                      <a:ext cx="5660545" cy="4569560"/>
                     </a:xfrm>
                     <a:prstGeom prst="rect">
                       <a:avLst/>
                     </a:prstGeom>
+                    <a:ln>
+                      <a:solidFill>
+                        <a:schemeClr val="tx1"/>
+                      </a:solidFill>
+                    </a:ln>
                   </pic:spPr>
                 </pic:pic>
               </a:graphicData>
@@ -11553,7 +11500,7 @@
           <w:shd w:val="clear" w:color="auto" w:fill="FFFFFF"/>
         </w:rPr>
         <w:pict w14:anchorId="56736D53">
-          <v:shape id="Picture 23" o:spid="_x0000_i1028" type="#_x0000_t75" style="width:14.25pt;height:14.25pt;visibility:visible;mso-wrap-style:square" o:bullet="t">
+          <v:shape id="Picture 23" o:spid="_x0000_i1028" type="#_x0000_t75" style="width:13.95pt;height:13.95pt;visibility:visible;mso-wrap-style:square" o:bullet="t">
             <v:imagedata r:id="rId41" o:title=""/>
           </v:shape>
         </w:pict>
@@ -11885,14 +11832,14 @@
         <v:path o:extrusionok="f" gradientshapeok="t" o:connecttype="rect"/>
         <o:lock v:ext="edit" aspectratio="t"/>
       </v:shapetype>
-      <v:shape id="_x0000_i1400" type="#_x0000_t75" style="width:14.25pt;height:14.25pt;visibility:visible;mso-wrap-style:square" o:bullet="t">
+      <v:shape id="_x0000_i1154" type="#_x0000_t75" style="width:13.95pt;height:13.95pt;visibility:visible;mso-wrap-style:square" o:bullet="t">
         <v:imagedata r:id="rId1" o:title=""/>
       </v:shape>
     </w:pict>
   </w:numPicBullet>
   <w:numPicBullet w:numPicBulletId="1">
     <w:pict>
-      <v:shape id="_x0000_i1401" type="#_x0000_t75" style="width:15.9pt;height:15.9pt;visibility:visible;mso-wrap-style:square" o:bullet="t">
+      <v:shape id="_x0000_i1155" type="#_x0000_t75" style="width:15.5pt;height:15.5pt;visibility:visible;mso-wrap-style:square" o:bullet="t">
         <v:imagedata r:id="rId2" o:title=""/>
       </v:shape>
     </w:pict>
@@ -12574,6 +12521,14 @@
     <w:abstractNumId w:val="3"/>
   </w:num>
 </w:numbering>
+</file>
+
+<file path=word/people.xml><?xml version="1.0" encoding="utf-8"?>
+<w15:people xmlns:wpc="http://schemas.microsoft.com/office/word/2010/wordprocessingCanvas" xmlns:cx="http://schemas.microsoft.com/office/drawing/2014/chartex" xmlns:cx1="http://schemas.microsoft.com/office/drawing/2015/9/8/chartex" xmlns:cx2="http://schemas.microsoft.com/office/drawing/2015/10/21/chartex" xmlns:cx3="http://schemas.microsoft.com/office/drawing/2016/5/9/chartex" xmlns:cx4="http://schemas.microsoft.com/office/drawing/2016/5/10/chartex" xmlns:cx5="http://schemas.microsoft.com/office/drawing/2016/5/11/chartex" xmlns:cx6="http://schemas.microsoft.com/office/drawing/2016/5/12/chartex" xmlns:cx7="http://schemas.microsoft.com/office/drawing/2016/5/13/chartex" xmlns:cx8="http://schemas.microsoft.com/office/drawing/2016/5/14/chartex" xmlns:mc="http://schemas.openxmlformats.org/markup-compatibility/2006" xmlns:aink="http://schemas.microsoft.com/office/drawing/2016/ink" xmlns:am3d="http://schemas.microsoft.com/office/drawing/2017/model3d" xmlns:o="urn:schemas-microsoft-com:office:office" xmlns:r="http://schemas.openxmlformats.org/officeDocument/2006/relationships" xmlns:m="http://schemas.openxmlformats.org/officeDocument/2006/math" xmlns:v="urn:schemas-microsoft-com:vml" xmlns:wp14="http://schemas.microsoft.com/office/word/2010/wordprocessingDrawing" xmlns:wp="http://schemas.openxmlformats.org/drawingml/2006/wordprocessingDrawing" xmlns:w10="urn:schemas-microsoft-com:office:word" xmlns:w="http://schemas.openxmlformats.org/wordprocessingml/2006/main" xmlns:w14="http://schemas.microsoft.com/office/word/2010/wordml" xmlns:w15="http://schemas.microsoft.com/office/word/2012/wordml" xmlns:w16cex="http://schemas.microsoft.com/office/word/2018/wordml/cex" xmlns:w16cid="http://schemas.microsoft.com/office/word/2016/wordml/cid" xmlns:w16="http://schemas.microsoft.com/office/word/2018/wordml" xmlns:w16sdtdh="http://schemas.microsoft.com/office/word/2020/wordml/sdtdatahash" xmlns:w16se="http://schemas.microsoft.com/office/word/2015/wordml/symex" xmlns:wpg="http://schemas.microsoft.com/office/word/2010/wordprocessingGroup" xmlns:wpi="http://schemas.microsoft.com/office/word/2010/wordprocessingInk" xmlns:wne="http://schemas.microsoft.com/office/word/2006/wordml" xmlns:wps="http://schemas.microsoft.com/office/word/2010/wordprocessingShape" mc:Ignorable="w14 w15 w16se w16cid w16 w16cex w16sdtdh wp14">
+  <w15:person w15:author="alimarsh">
+    <w15:presenceInfo w15:providerId="None" w15:userId="alimarsh"/>
+  </w15:person>
+</w15:people>
 </file>
 
 <file path=word/styles.xml><?xml version="1.0" encoding="utf-8"?>

</xml_diff>

<commit_message>
Skyline Batch release 21.1.0.187
</commit_message>
<xml_diff>
--- a/pwiz_tools/Skyline/Documentation/Skyline Batch Documentation.docx
+++ b/pwiz_tools/Skyline/Documentation/Skyline Batch Documentation.docx
@@ -154,6 +154,7 @@
           <w:rFonts w:ascii="Arial" w:eastAsia="Times New Roman" w:hAnsi="Arial" w:cs="Arial"/>
           <w:b/>
           <w:bCs/>
+          <w:noProof/>
           <w:color w:val="000000"/>
           <w:sz w:val="24"/>
           <w:szCs w:val="24"/>
@@ -799,6 +800,7 @@
       <w:r>
         <w:rPr>
           <w:rFonts w:ascii="Arial" w:eastAsia="Times New Roman" w:hAnsi="Arial" w:cs="Arial"/>
+          <w:noProof/>
           <w:color w:val="000000"/>
           <w:sz w:val="24"/>
           <w:szCs w:val="24"/>
@@ -1122,6 +1124,7 @@
           <w:rFonts w:ascii="Arial" w:eastAsia="Times New Roman" w:hAnsi="Arial" w:cs="Arial"/>
           <w:b/>
           <w:bCs/>
+          <w:noProof/>
           <w:color w:val="000000"/>
           <w:sz w:val="24"/>
           <w:szCs w:val="24"/>
@@ -1420,6 +1423,7 @@
       <w:r>
         <w:rPr>
           <w:rFonts w:ascii="Arial" w:eastAsia="Times New Roman" w:hAnsi="Arial" w:cs="Arial"/>
+          <w:noProof/>
           <w:color w:val="000000"/>
           <w:sz w:val="24"/>
           <w:szCs w:val="24"/>
@@ -1582,75 +1586,7 @@
                                 <w:szCs w:val="24"/>
                                 <w:shd w:val="clear" w:color="auto" w:fill="FFFFFF"/>
                               </w:rPr>
-                              <w:t>must be in the parent hierarchy of the analysis folder. (</w:t>
-                            </w:r>
-                            <w:proofErr w:type="spellStart"/>
-                            <w:proofErr w:type="gramStart"/>
-                            <w:r>
-                              <w:rPr>
-                                <w:rFonts w:ascii="Arial" w:eastAsia="Times New Roman" w:hAnsi="Arial" w:cs="Arial"/>
-                                <w:color w:val="000000"/>
-                                <w:sz w:val="24"/>
-                                <w:szCs w:val="24"/>
-                                <w:shd w:val="clear" w:color="auto" w:fill="FFFFFF"/>
-                              </w:rPr>
-                              <w:t>ie</w:t>
-                            </w:r>
-                            <w:proofErr w:type="spellEnd"/>
-                            <w:proofErr w:type="gramEnd"/>
-                            <w:r>
-                              <w:rPr>
-                                <w:rFonts w:ascii="Arial" w:eastAsia="Times New Roman" w:hAnsi="Arial" w:cs="Arial"/>
-                                <w:color w:val="000000"/>
-                                <w:sz w:val="24"/>
-                                <w:szCs w:val="24"/>
-                                <w:shd w:val="clear" w:color="auto" w:fill="FFFFFF"/>
-                              </w:rPr>
-                              <w:t>: If my Analysis folder is “C:\Users\</w:t>
-                            </w:r>
-                            <w:proofErr w:type="spellStart"/>
-                            <w:r>
-                              <w:rPr>
-                                <w:rFonts w:ascii="Arial" w:eastAsia="Times New Roman" w:hAnsi="Arial" w:cs="Arial"/>
-                                <w:color w:val="000000"/>
-                                <w:sz w:val="24"/>
-                                <w:szCs w:val="24"/>
-                                <w:shd w:val="clear" w:color="auto" w:fill="FFFFFF"/>
-                              </w:rPr>
-                              <w:t>myaccount</w:t>
-                            </w:r>
-                            <w:proofErr w:type="spellEnd"/>
-                            <w:r>
-                              <w:rPr>
-                                <w:rFonts w:ascii="Arial" w:eastAsia="Times New Roman" w:hAnsi="Arial" w:cs="Arial"/>
-                                <w:color w:val="000000"/>
-                                <w:sz w:val="24"/>
-                                <w:szCs w:val="24"/>
-                                <w:shd w:val="clear" w:color="auto" w:fill="FFFFFF"/>
-                              </w:rPr>
-                              <w:t>\Documents\Analysis”, then my template file must be in “users,” “</w:t>
-                            </w:r>
-                            <w:proofErr w:type="spellStart"/>
-                            <w:r>
-                              <w:rPr>
-                                <w:rFonts w:ascii="Arial" w:eastAsia="Times New Roman" w:hAnsi="Arial" w:cs="Arial"/>
-                                <w:color w:val="000000"/>
-                                <w:sz w:val="24"/>
-                                <w:szCs w:val="24"/>
-                                <w:shd w:val="clear" w:color="auto" w:fill="FFFFFF"/>
-                              </w:rPr>
-                              <w:t>myaccount</w:t>
-                            </w:r>
-                            <w:proofErr w:type="spellEnd"/>
-                            <w:r>
-                              <w:rPr>
-                                <w:rFonts w:ascii="Arial" w:eastAsia="Times New Roman" w:hAnsi="Arial" w:cs="Arial"/>
-                                <w:color w:val="000000"/>
-                                <w:sz w:val="24"/>
-                                <w:szCs w:val="24"/>
-                                <w:shd w:val="clear" w:color="auto" w:fill="FFFFFF"/>
-                              </w:rPr>
-                              <w:t>,” or “Documents”)</w:t>
+                              <w:t>must be in the parent hierarchy of the analysis folder. (ie: If my Analysis folder is “C:\Users\myaccount\Documents\Analysis”, then my template file must be in “users,” “myaccount,” or “Documents”)</w:t>
                             </w:r>
                             <w:r>
                               <w:rPr>
@@ -1950,25 +1886,63 @@
           <w:shd w:val="clear" w:color="auto" w:fill="FFFFFF"/>
         </w:rPr>
       </w:pPr>
-      <w:proofErr w:type="gramStart"/>
-      <w:r>
-        <w:rPr>
-          <w:rFonts w:ascii="Arial" w:eastAsia="Times New Roman" w:hAnsi="Arial" w:cs="Arial"/>
-          <w:b/>
-          <w:bCs/>
-          <w:color w:val="000000"/>
-          <w:sz w:val="24"/>
-          <w:szCs w:val="24"/>
-          <w:shd w:val="clear" w:color="auto" w:fill="FFFFFF"/>
-        </w:rPr>
-        <w:t>Annotations</w:t>
-      </w:r>
-      <w:proofErr w:type="gramEnd"/>
-      <w:r>
-        <w:rPr>
-          <w:rFonts w:ascii="Arial" w:eastAsia="Times New Roman" w:hAnsi="Arial" w:cs="Arial"/>
-          <w:b/>
-          <w:bCs/>
+      <w:r>
+        <w:rPr>
+          <w:rFonts w:ascii="Arial" w:eastAsia="Times New Roman" w:hAnsi="Arial" w:cs="Arial"/>
+          <w:b/>
+          <w:bCs/>
+          <w:color w:val="000000"/>
+          <w:sz w:val="24"/>
+          <w:szCs w:val="24"/>
+          <w:shd w:val="clear" w:color="auto" w:fill="FFFFFF"/>
+        </w:rPr>
+        <w:t xml:space="preserve">Annotations </w:t>
+      </w:r>
+      <w:r>
+        <w:rPr>
+          <w:rFonts w:ascii="Arial" w:eastAsia="Times New Roman" w:hAnsi="Arial" w:cs="Arial"/>
+          <w:b/>
+          <w:bCs/>
+          <w:color w:val="000000"/>
+          <w:sz w:val="24"/>
+          <w:szCs w:val="24"/>
+          <w:shd w:val="clear" w:color="auto" w:fill="FFFFFF"/>
+        </w:rPr>
+        <w:t>file</w:t>
+      </w:r>
+      <w:r>
+        <w:rPr>
+          <w:rFonts w:ascii="Arial" w:eastAsia="Times New Roman" w:hAnsi="Arial" w:cs="Arial"/>
+          <w:color w:val="000000"/>
+          <w:sz w:val="24"/>
+          <w:szCs w:val="24"/>
+          <w:shd w:val="clear" w:color="auto" w:fill="FFFFFF"/>
+        </w:rPr>
+        <w:t xml:space="preserve">: </w:t>
+      </w:r>
+      <w:r>
+        <w:rPr>
+          <w:rFonts w:ascii="Arial" w:eastAsia="Times New Roman" w:hAnsi="Arial" w:cs="Arial"/>
+          <w:color w:val="000000"/>
+          <w:sz w:val="24"/>
+          <w:szCs w:val="24"/>
+          <w:shd w:val="clear" w:color="auto" w:fill="FFFFFF"/>
+        </w:rPr>
+        <w:t>A</w:t>
+      </w:r>
+      <w:r>
+        <w:rPr>
+          <w:rFonts w:ascii="Arial" w:eastAsia="Times New Roman" w:hAnsi="Arial" w:cs="Arial"/>
+          <w:color w:val="000000"/>
+          <w:sz w:val="24"/>
+          <w:szCs w:val="24"/>
+          <w:shd w:val="clear" w:color="auto" w:fill="FFFFFF"/>
+        </w:rPr>
+        <w:t>n optional</w:t>
+      </w:r>
+      <w:r>
+        <w:rPr>
+          <w:rFonts w:ascii="Arial" w:eastAsia="Times New Roman" w:hAnsi="Arial" w:cs="Arial"/>
           <w:color w:val="000000"/>
           <w:sz w:val="24"/>
           <w:szCs w:val="24"/>
@@ -1979,24 +1953,66 @@
       <w:r>
         <w:rPr>
           <w:rFonts w:ascii="Arial" w:eastAsia="Times New Roman" w:hAnsi="Arial" w:cs="Arial"/>
-          <w:b/>
-          <w:bCs/>
-          <w:color w:val="000000"/>
-          <w:sz w:val="24"/>
-          <w:szCs w:val="24"/>
-          <w:shd w:val="clear" w:color="auto" w:fill="FFFFFF"/>
-        </w:rPr>
-        <w:t>file</w:t>
-      </w:r>
-      <w:r>
-        <w:rPr>
-          <w:rFonts w:ascii="Arial" w:eastAsia="Times New Roman" w:hAnsi="Arial" w:cs="Arial"/>
-          <w:color w:val="000000"/>
-          <w:sz w:val="24"/>
-          <w:szCs w:val="24"/>
-          <w:shd w:val="clear" w:color="auto" w:fill="FFFFFF"/>
-        </w:rPr>
-        <w:t xml:space="preserve">: </w:t>
+          <w:color w:val="000000"/>
+          <w:sz w:val="24"/>
+          <w:szCs w:val="24"/>
+          <w:shd w:val="clear" w:color="auto" w:fill="FFFFFF"/>
+        </w:rPr>
+        <w:t>CSV</w:t>
+      </w:r>
+      <w:r>
+        <w:rPr>
+          <w:rFonts w:ascii="Arial" w:eastAsia="Times New Roman" w:hAnsi="Arial" w:cs="Arial"/>
+          <w:color w:val="000000"/>
+          <w:sz w:val="24"/>
+          <w:szCs w:val="24"/>
+          <w:shd w:val="clear" w:color="auto" w:fill="FFFFFF"/>
+        </w:rPr>
+        <w:t xml:space="preserve"> file containing the annotations for the imported data.</w:t>
+      </w:r>
+    </w:p>
+    <w:p>
+      <w:pPr>
+        <w:spacing w:after="0" w:line="240" w:lineRule="auto"/>
+        <w:rPr>
+          <w:rFonts w:ascii="Arial" w:eastAsia="Times New Roman" w:hAnsi="Arial" w:cs="Arial"/>
+          <w:color w:val="000000"/>
+          <w:sz w:val="24"/>
+          <w:szCs w:val="24"/>
+          <w:shd w:val="clear" w:color="auto" w:fill="FFFFFF"/>
+        </w:rPr>
+      </w:pPr>
+      <w:r>
+        <w:rPr>
+          <w:rFonts w:ascii="Arial" w:eastAsia="Times New Roman" w:hAnsi="Arial" w:cs="Arial"/>
+          <w:b/>
+          <w:bCs/>
+          <w:color w:val="000000"/>
+          <w:sz w:val="24"/>
+          <w:szCs w:val="24"/>
+          <w:shd w:val="clear" w:color="auto" w:fill="FFFFFF"/>
+        </w:rPr>
+        <w:t>Replicate naming pattern</w:t>
+      </w:r>
+      <w:r>
+        <w:rPr>
+          <w:rFonts w:ascii="Arial" w:eastAsia="Times New Roman" w:hAnsi="Arial" w:cs="Arial"/>
+          <w:color w:val="000000"/>
+          <w:sz w:val="24"/>
+          <w:szCs w:val="24"/>
+          <w:shd w:val="clear" w:color="auto" w:fill="FFFFFF"/>
+        </w:rPr>
+        <w:t>:</w:t>
+      </w:r>
+      <w:r>
+        <w:rPr>
+          <w:rFonts w:ascii="Arial" w:eastAsia="Times New Roman" w:hAnsi="Arial" w:cs="Arial"/>
+          <w:color w:val="000000"/>
+          <w:sz w:val="24"/>
+          <w:szCs w:val="24"/>
+          <w:shd w:val="clear" w:color="auto" w:fill="FFFFFF"/>
+        </w:rPr>
+        <w:t xml:space="preserve"> </w:t>
       </w:r>
       <w:r>
         <w:rPr>
@@ -2026,100 +2042,6 @@
           <w:szCs w:val="24"/>
           <w:shd w:val="clear" w:color="auto" w:fill="FFFFFF"/>
         </w:rPr>
-        <w:t xml:space="preserve"> </w:t>
-      </w:r>
-      <w:r>
-        <w:rPr>
-          <w:rFonts w:ascii="Arial" w:eastAsia="Times New Roman" w:hAnsi="Arial" w:cs="Arial"/>
-          <w:color w:val="000000"/>
-          <w:sz w:val="24"/>
-          <w:szCs w:val="24"/>
-          <w:shd w:val="clear" w:color="auto" w:fill="FFFFFF"/>
-        </w:rPr>
-        <w:t>CSV</w:t>
-      </w:r>
-      <w:r>
-        <w:rPr>
-          <w:rFonts w:ascii="Arial" w:eastAsia="Times New Roman" w:hAnsi="Arial" w:cs="Arial"/>
-          <w:color w:val="000000"/>
-          <w:sz w:val="24"/>
-          <w:szCs w:val="24"/>
-          <w:shd w:val="clear" w:color="auto" w:fill="FFFFFF"/>
-        </w:rPr>
-        <w:t xml:space="preserve"> file containing the annotations for the imported data.</w:t>
-      </w:r>
-    </w:p>
-    <w:p>
-      <w:pPr>
-        <w:spacing w:after="0" w:line="240" w:lineRule="auto"/>
-        <w:rPr>
-          <w:rFonts w:ascii="Arial" w:eastAsia="Times New Roman" w:hAnsi="Arial" w:cs="Arial"/>
-          <w:color w:val="000000"/>
-          <w:sz w:val="24"/>
-          <w:szCs w:val="24"/>
-          <w:shd w:val="clear" w:color="auto" w:fill="FFFFFF"/>
-        </w:rPr>
-      </w:pPr>
-      <w:r>
-        <w:rPr>
-          <w:rFonts w:ascii="Arial" w:eastAsia="Times New Roman" w:hAnsi="Arial" w:cs="Arial"/>
-          <w:b/>
-          <w:bCs/>
-          <w:color w:val="000000"/>
-          <w:sz w:val="24"/>
-          <w:szCs w:val="24"/>
-          <w:shd w:val="clear" w:color="auto" w:fill="FFFFFF"/>
-        </w:rPr>
-        <w:t>Replicate naming pattern</w:t>
-      </w:r>
-      <w:r>
-        <w:rPr>
-          <w:rFonts w:ascii="Arial" w:eastAsia="Times New Roman" w:hAnsi="Arial" w:cs="Arial"/>
-          <w:color w:val="000000"/>
-          <w:sz w:val="24"/>
-          <w:szCs w:val="24"/>
-          <w:shd w:val="clear" w:color="auto" w:fill="FFFFFF"/>
-        </w:rPr>
-        <w:t>:</w:t>
-      </w:r>
-      <w:r>
-        <w:rPr>
-          <w:rFonts w:ascii="Arial" w:eastAsia="Times New Roman" w:hAnsi="Arial" w:cs="Arial"/>
-          <w:color w:val="000000"/>
-          <w:sz w:val="24"/>
-          <w:szCs w:val="24"/>
-          <w:shd w:val="clear" w:color="auto" w:fill="FFFFFF"/>
-        </w:rPr>
-        <w:t xml:space="preserve"> </w:t>
-      </w:r>
-      <w:r>
-        <w:rPr>
-          <w:rFonts w:ascii="Arial" w:eastAsia="Times New Roman" w:hAnsi="Arial" w:cs="Arial"/>
-          <w:color w:val="000000"/>
-          <w:sz w:val="24"/>
-          <w:szCs w:val="24"/>
-          <w:shd w:val="clear" w:color="auto" w:fill="FFFFFF"/>
-        </w:rPr>
-        <w:t>A</w:t>
-      </w:r>
-      <w:r>
-        <w:rPr>
-          <w:rFonts w:ascii="Arial" w:eastAsia="Times New Roman" w:hAnsi="Arial" w:cs="Arial"/>
-          <w:color w:val="000000"/>
-          <w:sz w:val="24"/>
-          <w:szCs w:val="24"/>
-          <w:shd w:val="clear" w:color="auto" w:fill="FFFFFF"/>
-        </w:rPr>
-        <w:t>n optional</w:t>
-      </w:r>
-      <w:r>
-        <w:rPr>
-          <w:rFonts w:ascii="Arial" w:eastAsia="Times New Roman" w:hAnsi="Arial" w:cs="Arial"/>
-          <w:color w:val="000000"/>
-          <w:sz w:val="24"/>
-          <w:szCs w:val="24"/>
-          <w:shd w:val="clear" w:color="auto" w:fill="FFFFFF"/>
-        </w:rPr>
         <w:t xml:space="preserve"> regular expression from which the first group will be used to name replicates </w:t>
       </w:r>
       <w:r>
@@ -2184,7 +2106,7 @@
       </w:pPr>
       <w:r>
         <w:pict w14:anchorId="06D52525">
-          <v:shape id="Picture 22" o:spid="_x0000_i1044" type="#_x0000_t75" style="width:15.75pt;height:15.75pt;visibility:visible;mso-wrap-style:square">
+          <v:shape id="Picture 22" o:spid="_x0000_i1027" type="#_x0000_t75" style="width:15.75pt;height:15.75pt;visibility:visible;mso-wrap-style:square">
             <v:imagedata r:id="rId11" o:title=""/>
           </v:shape>
         </w:pict>
@@ -2284,27 +2206,7 @@
           <w:szCs w:val="24"/>
           <w:shd w:val="clear" w:color="auto" w:fill="FFFFFF"/>
         </w:rPr>
-        <w:t xml:space="preserve"> No server – the </w:t>
-      </w:r>
-      <w:r>
-        <w:rPr>
-          <w:rFonts w:ascii="Arial" w:eastAsia="Times New Roman" w:hAnsi="Arial" w:cs="Arial"/>
-          <w:color w:val="000000"/>
-          <w:sz w:val="24"/>
-          <w:szCs w:val="24"/>
-          <w:shd w:val="clear" w:color="auto" w:fill="FFFFFF"/>
-        </w:rPr>
-        <w:t>file</w:t>
-      </w:r>
-      <w:r>
-        <w:rPr>
-          <w:rFonts w:ascii="Arial" w:eastAsia="Times New Roman" w:hAnsi="Arial" w:cs="Arial"/>
-          <w:color w:val="000000"/>
-          <w:sz w:val="24"/>
-          <w:szCs w:val="24"/>
-          <w:shd w:val="clear" w:color="auto" w:fill="FFFFFF"/>
-        </w:rPr>
-        <w:t xml:space="preserve"> already exist</w:t>
+        <w:t xml:space="preserve"> No server – the file already exist</w:t>
       </w:r>
       <w:r>
         <w:rPr>
@@ -2324,17 +2226,7 @@
           <w:szCs w:val="24"/>
           <w:shd w:val="clear" w:color="auto" w:fill="FFFFFF"/>
         </w:rPr>
-        <w:t xml:space="preserve"> </w:t>
-      </w:r>
-      <w:r>
-        <w:rPr>
-          <w:rFonts w:ascii="Arial" w:eastAsia="Times New Roman" w:hAnsi="Arial" w:cs="Arial"/>
-          <w:color w:val="000000"/>
-          <w:sz w:val="24"/>
-          <w:szCs w:val="24"/>
-          <w:shd w:val="clear" w:color="auto" w:fill="FFFFFF"/>
-        </w:rPr>
-        <w:t>on the computer</w:t>
+        <w:t xml:space="preserve"> on the computer</w:t>
       </w:r>
       <w:r>
         <w:rPr>
@@ -2421,57 +2313,7 @@
           <w:szCs w:val="24"/>
           <w:shd w:val="clear" w:color="auto" w:fill="FFFFFF"/>
         </w:rPr>
-        <w:t xml:space="preserve"> </w:t>
-      </w:r>
-      <w:r>
-        <w:rPr>
-          <w:rFonts w:ascii="Arial" w:eastAsia="Times New Roman" w:hAnsi="Arial" w:cs="Arial"/>
-          <w:color w:val="000000"/>
-          <w:sz w:val="24"/>
-          <w:szCs w:val="24"/>
-          <w:shd w:val="clear" w:color="auto" w:fill="FFFFFF"/>
-        </w:rPr>
-        <w:t>Server</w:t>
-      </w:r>
-      <w:r>
-        <w:rPr>
-          <w:rFonts w:ascii="Arial" w:eastAsia="Times New Roman" w:hAnsi="Arial" w:cs="Arial"/>
-          <w:color w:val="000000"/>
-          <w:sz w:val="24"/>
-          <w:szCs w:val="24"/>
-          <w:shd w:val="clear" w:color="auto" w:fill="FFFFFF"/>
-        </w:rPr>
-        <w:t xml:space="preserve"> – the </w:t>
-      </w:r>
-      <w:r>
-        <w:rPr>
-          <w:rFonts w:ascii="Arial" w:eastAsia="Times New Roman" w:hAnsi="Arial" w:cs="Arial"/>
-          <w:color w:val="000000"/>
-          <w:sz w:val="24"/>
-          <w:szCs w:val="24"/>
-          <w:shd w:val="clear" w:color="auto" w:fill="FFFFFF"/>
-        </w:rPr>
-        <w:t>file</w:t>
-      </w:r>
-      <w:r>
-        <w:rPr>
-          <w:rFonts w:ascii="Arial" w:eastAsia="Times New Roman" w:hAnsi="Arial" w:cs="Arial"/>
-          <w:color w:val="000000"/>
-          <w:sz w:val="24"/>
-          <w:szCs w:val="24"/>
-          <w:shd w:val="clear" w:color="auto" w:fill="FFFFFF"/>
-        </w:rPr>
-        <w:t xml:space="preserve"> will be downloaded</w:t>
-      </w:r>
-      <w:r>
-        <w:rPr>
-          <w:rFonts w:ascii="Arial" w:eastAsia="Times New Roman" w:hAnsi="Arial" w:cs="Arial"/>
-          <w:color w:val="000000"/>
-          <w:sz w:val="24"/>
-          <w:szCs w:val="24"/>
-          <w:shd w:val="clear" w:color="auto" w:fill="FFFFFF"/>
-        </w:rPr>
-        <w:t xml:space="preserve"> to the specified file path</w:t>
+        <w:t xml:space="preserve"> Server – the file will be downloaded to the specified file path</w:t>
       </w:r>
       <w:r>
         <w:rPr>
@@ -2537,6 +2379,7 @@
           <w:rFonts w:ascii="Arial" w:eastAsia="Times New Roman" w:hAnsi="Arial" w:cs="Arial"/>
           <w:b/>
           <w:bCs/>
+          <w:noProof/>
           <w:color w:val="000000"/>
           <w:sz w:val="24"/>
           <w:szCs w:val="24"/>
@@ -2608,29 +2451,7 @@
           <w:szCs w:val="24"/>
           <w:shd w:val="clear" w:color="auto" w:fill="FFFFFF"/>
         </w:rPr>
-        <w:t>D:\Users\alimarsh\</w:t>
-      </w:r>
-      <w:proofErr w:type="spellStart"/>
-      <w:r>
-        <w:rPr>
-          <w:rFonts w:ascii="Arial" w:eastAsia="Times New Roman" w:hAnsi="Arial" w:cs="Arial"/>
-          <w:color w:val="000000"/>
-          <w:sz w:val="24"/>
-          <w:szCs w:val="24"/>
-          <w:shd w:val="clear" w:color="auto" w:fill="FFFFFF"/>
-        </w:rPr>
-        <w:t>PasswordTest</w:t>
-      </w:r>
-      <w:proofErr w:type="spellEnd"/>
-      <w:r>
-        <w:rPr>
-          <w:rFonts w:ascii="Arial" w:eastAsia="Times New Roman" w:hAnsi="Arial" w:cs="Arial"/>
-          <w:color w:val="000000"/>
-          <w:sz w:val="24"/>
-          <w:szCs w:val="24"/>
-          <w:shd w:val="clear" w:color="auto" w:fill="FFFFFF"/>
-        </w:rPr>
-        <w:t>\</w:t>
+        <w:t>D:\Users\alimarsh\PasswordTest\</w:t>
       </w:r>
       <w:r>
         <w:rPr>
@@ -2680,31 +2501,7 @@
           <w:szCs w:val="24"/>
           <w:shd w:val="clear" w:color="auto" w:fill="FFFFFF"/>
         </w:rPr>
-        <w:t xml:space="preserve">Downloading </w:t>
-      </w:r>
-      <w:r>
-        <w:rPr>
-          <w:rFonts w:ascii="Arial" w:eastAsia="Times New Roman" w:hAnsi="Arial" w:cs="Arial"/>
-          <w:b/>
-          <w:bCs/>
-          <w:color w:val="000000"/>
-          <w:sz w:val="24"/>
-          <w:szCs w:val="24"/>
-          <w:shd w:val="clear" w:color="auto" w:fill="FFFFFF"/>
-        </w:rPr>
-        <w:t xml:space="preserve">Data </w:t>
-      </w:r>
-      <w:r>
-        <w:rPr>
-          <w:rFonts w:ascii="Arial" w:eastAsia="Times New Roman" w:hAnsi="Arial" w:cs="Arial"/>
-          <w:b/>
-          <w:bCs/>
-          <w:color w:val="000000"/>
-          <w:sz w:val="24"/>
-          <w:szCs w:val="24"/>
-          <w:shd w:val="clear" w:color="auto" w:fill="FFFFFF"/>
-        </w:rPr>
-        <w:t>Files</w:t>
+        <w:t>Downloading Data Files</w:t>
       </w:r>
     </w:p>
     <w:p>
@@ -2867,6 +2664,7 @@
       <w:r>
         <w:rPr>
           <w:rFonts w:ascii="Arial" w:eastAsia="Times New Roman" w:hAnsi="Arial" w:cs="Arial"/>
+          <w:noProof/>
           <w:color w:val="000000"/>
           <w:sz w:val="24"/>
           <w:szCs w:val="24"/>
@@ -2964,67 +2762,7 @@
           <w:szCs w:val="24"/>
           <w:shd w:val="clear" w:color="auto" w:fill="FFFFFF"/>
         </w:rPr>
-        <w:t xml:space="preserve">dialog is </w:t>
-      </w:r>
-      <w:r>
-        <w:rPr>
-          <w:rFonts w:ascii="Arial" w:eastAsia="Times New Roman" w:hAnsi="Arial" w:cs="Arial"/>
-          <w:color w:val="000000"/>
-          <w:sz w:val="24"/>
-          <w:szCs w:val="24"/>
-          <w:shd w:val="clear" w:color="auto" w:fill="FFFFFF"/>
-        </w:rPr>
-        <w:t>unique as</w:t>
-      </w:r>
-      <w:r>
-        <w:rPr>
-          <w:rFonts w:ascii="Arial" w:eastAsia="Times New Roman" w:hAnsi="Arial" w:cs="Arial"/>
-          <w:color w:val="000000"/>
-          <w:sz w:val="24"/>
-          <w:szCs w:val="24"/>
-          <w:shd w:val="clear" w:color="auto" w:fill="FFFFFF"/>
-        </w:rPr>
-        <w:t xml:space="preserve"> it allows you to download a set of files from a server, where</w:t>
-      </w:r>
-      <w:r>
-        <w:rPr>
-          <w:rFonts w:ascii="Arial" w:eastAsia="Times New Roman" w:hAnsi="Arial" w:cs="Arial"/>
-          <w:color w:val="000000"/>
-          <w:sz w:val="24"/>
-          <w:szCs w:val="24"/>
-          <w:shd w:val="clear" w:color="auto" w:fill="FFFFFF"/>
-        </w:rPr>
-        <w:t>as</w:t>
-      </w:r>
-      <w:r>
-        <w:rPr>
-          <w:rFonts w:ascii="Arial" w:eastAsia="Times New Roman" w:hAnsi="Arial" w:cs="Arial"/>
-          <w:color w:val="000000"/>
-          <w:sz w:val="24"/>
-          <w:szCs w:val="24"/>
-          <w:shd w:val="clear" w:color="auto" w:fill="FFFFFF"/>
-        </w:rPr>
-        <w:t xml:space="preserve"> the other download file dialogs </w:t>
-      </w:r>
-      <w:r>
-        <w:rPr>
-          <w:rFonts w:ascii="Arial" w:eastAsia="Times New Roman" w:hAnsi="Arial" w:cs="Arial"/>
-          <w:color w:val="000000"/>
-          <w:sz w:val="24"/>
-          <w:szCs w:val="24"/>
-          <w:shd w:val="clear" w:color="auto" w:fill="FFFFFF"/>
-        </w:rPr>
-        <w:t>will download</w:t>
-      </w:r>
-      <w:r>
-        <w:rPr>
-          <w:rFonts w:ascii="Arial" w:eastAsia="Times New Roman" w:hAnsi="Arial" w:cs="Arial"/>
-          <w:color w:val="000000"/>
-          <w:sz w:val="24"/>
-          <w:szCs w:val="24"/>
-          <w:shd w:val="clear" w:color="auto" w:fill="FFFFFF"/>
-        </w:rPr>
-        <w:t xml:space="preserve"> a single file.</w:t>
+        <w:t>dialog is unique as it allows you to download a set of files from a server, whereas the other download file dialogs will download a single file.</w:t>
       </w:r>
     </w:p>
     <w:p>
@@ -3521,6 +3259,7 @@
       <w:r>
         <w:rPr>
           <w:rFonts w:ascii="Arial" w:eastAsia="Times New Roman" w:hAnsi="Arial" w:cs="Arial"/>
+          <w:noProof/>
           <w:color w:val="000000"/>
           <w:sz w:val="24"/>
           <w:szCs w:val="24"/>
@@ -3698,31 +3437,7 @@
           <w:shd w:val="clear" w:color="auto" w:fill="FFFFFF"/>
         </w:rPr>
         <w:lastRenderedPageBreak/>
-        <w:t xml:space="preserve">Downloading </w:t>
-      </w:r>
-      <w:r>
-        <w:rPr>
-          <w:rFonts w:ascii="Arial" w:eastAsia="Times New Roman" w:hAnsi="Arial" w:cs="Arial"/>
-          <w:b/>
-          <w:bCs/>
-          <w:color w:val="000000"/>
-          <w:sz w:val="24"/>
-          <w:szCs w:val="24"/>
-          <w:shd w:val="clear" w:color="auto" w:fill="FFFFFF"/>
-        </w:rPr>
-        <w:t>Panorama</w:t>
-      </w:r>
-      <w:r>
-        <w:rPr>
-          <w:rFonts w:ascii="Arial" w:eastAsia="Times New Roman" w:hAnsi="Arial" w:cs="Arial"/>
-          <w:b/>
-          <w:bCs/>
-          <w:color w:val="000000"/>
-          <w:sz w:val="24"/>
-          <w:szCs w:val="24"/>
-          <w:shd w:val="clear" w:color="auto" w:fill="FFFFFF"/>
-        </w:rPr>
-        <w:t xml:space="preserve"> Files</w:t>
+        <w:t>Downloading Panorama Files</w:t>
       </w:r>
     </w:p>
     <w:p>
@@ -3770,33 +3485,7 @@
           <w:szCs w:val="24"/>
           <w:shd w:val="clear" w:color="auto" w:fill="FFFFFF"/>
         </w:rPr>
-        <w:t xml:space="preserve">Download File </w:t>
-      </w:r>
-      <w:proofErr w:type="gramStart"/>
-      <w:r>
-        <w:rPr>
-          <w:rFonts w:ascii="Arial" w:eastAsia="Times New Roman" w:hAnsi="Arial" w:cs="Arial"/>
-          <w:b/>
-          <w:bCs/>
-          <w:color w:val="000000"/>
-          <w:sz w:val="24"/>
-          <w:szCs w:val="24"/>
-          <w:shd w:val="clear" w:color="auto" w:fill="FFFFFF"/>
-        </w:rPr>
-        <w:t>From</w:t>
-      </w:r>
-      <w:proofErr w:type="gramEnd"/>
-      <w:r>
-        <w:rPr>
-          <w:rFonts w:ascii="Arial" w:eastAsia="Times New Roman" w:hAnsi="Arial" w:cs="Arial"/>
-          <w:b/>
-          <w:bCs/>
-          <w:color w:val="000000"/>
-          <w:sz w:val="24"/>
-          <w:szCs w:val="24"/>
-          <w:shd w:val="clear" w:color="auto" w:fill="FFFFFF"/>
-        </w:rPr>
-        <w:t xml:space="preserve"> Panorama </w:t>
+        <w:t xml:space="preserve">Download File From Panorama </w:t>
       </w:r>
       <w:r>
         <w:rPr>
@@ -3836,6 +3525,7 @@
       <w:r>
         <w:rPr>
           <w:rFonts w:ascii="Arial" w:eastAsia="Times New Roman" w:hAnsi="Arial" w:cs="Arial"/>
+          <w:noProof/>
           <w:color w:val="000000"/>
           <w:sz w:val="24"/>
           <w:szCs w:val="24"/>
@@ -3958,99 +3648,45 @@
         </w:rPr>
         <w:t xml:space="preserve">: The </w:t>
       </w:r>
-      <w:proofErr w:type="spellStart"/>
-      <w:r>
-        <w:rPr>
-          <w:rFonts w:ascii="Arial" w:eastAsia="Times New Roman" w:hAnsi="Arial" w:cs="Arial"/>
-          <w:color w:val="000000"/>
-          <w:sz w:val="24"/>
-          <w:szCs w:val="24"/>
-          <w:shd w:val="clear" w:color="auto" w:fill="FFFFFF"/>
-        </w:rPr>
-        <w:t>labkey</w:t>
-      </w:r>
-      <w:proofErr w:type="spellEnd"/>
-      <w:r>
-        <w:rPr>
-          <w:rFonts w:ascii="Arial" w:eastAsia="Times New Roman" w:hAnsi="Arial" w:cs="Arial"/>
-          <w:color w:val="000000"/>
-          <w:sz w:val="24"/>
-          <w:szCs w:val="24"/>
-          <w:shd w:val="clear" w:color="auto" w:fill="FFFFFF"/>
-        </w:rPr>
-        <w:t xml:space="preserve"> </w:t>
-      </w:r>
-      <w:r>
-        <w:rPr>
-          <w:rFonts w:ascii="Arial" w:eastAsia="Times New Roman" w:hAnsi="Arial" w:cs="Arial"/>
-          <w:color w:val="000000"/>
-          <w:sz w:val="24"/>
-          <w:szCs w:val="24"/>
-          <w:shd w:val="clear" w:color="auto" w:fill="FFFFFF"/>
-        </w:rPr>
-        <w:t xml:space="preserve">URL to the </w:t>
-      </w:r>
-      <w:r>
-        <w:rPr>
-          <w:rFonts w:ascii="Arial" w:eastAsia="Times New Roman" w:hAnsi="Arial" w:cs="Arial"/>
-          <w:color w:val="000000"/>
-          <w:sz w:val="24"/>
-          <w:szCs w:val="24"/>
-          <w:shd w:val="clear" w:color="auto" w:fill="FFFFFF"/>
-        </w:rPr>
-        <w:t>file</w:t>
-      </w:r>
-      <w:r>
-        <w:rPr>
-          <w:rFonts w:ascii="Arial" w:eastAsia="Times New Roman" w:hAnsi="Arial" w:cs="Arial"/>
-          <w:color w:val="000000"/>
-          <w:sz w:val="24"/>
-          <w:szCs w:val="24"/>
-          <w:shd w:val="clear" w:color="auto" w:fill="FFFFFF"/>
-        </w:rPr>
-        <w:t xml:space="preserve"> on a Panorama server</w:t>
-      </w:r>
-      <w:r>
-        <w:rPr>
-          <w:rFonts w:ascii="Arial" w:eastAsia="Times New Roman" w:hAnsi="Arial" w:cs="Arial"/>
-          <w:color w:val="000000"/>
-          <w:sz w:val="24"/>
-          <w:szCs w:val="24"/>
-          <w:shd w:val="clear" w:color="auto" w:fill="FFFFFF"/>
-        </w:rPr>
-        <w:t xml:space="preserve"> (must have “_</w:t>
-      </w:r>
-      <w:proofErr w:type="spellStart"/>
-      <w:r>
-        <w:rPr>
-          <w:rFonts w:ascii="Arial" w:eastAsia="Times New Roman" w:hAnsi="Arial" w:cs="Arial"/>
-          <w:color w:val="000000"/>
-          <w:sz w:val="24"/>
-          <w:szCs w:val="24"/>
-          <w:shd w:val="clear" w:color="auto" w:fill="FFFFFF"/>
-        </w:rPr>
-        <w:t>webdav</w:t>
-      </w:r>
-      <w:proofErr w:type="spellEnd"/>
-      <w:r>
-        <w:rPr>
-          <w:rFonts w:ascii="Arial" w:eastAsia="Times New Roman" w:hAnsi="Arial" w:cs="Arial"/>
-          <w:color w:val="000000"/>
-          <w:sz w:val="24"/>
-          <w:szCs w:val="24"/>
-          <w:shd w:val="clear" w:color="auto" w:fill="FFFFFF"/>
-        </w:rPr>
-        <w:t>” in the URL)</w:t>
-      </w:r>
-      <w:r>
-        <w:rPr>
-          <w:rFonts w:ascii="Arial" w:eastAsia="Times New Roman" w:hAnsi="Arial" w:cs="Arial"/>
-          <w:color w:val="000000"/>
-          <w:sz w:val="24"/>
-          <w:szCs w:val="24"/>
-          <w:shd w:val="clear" w:color="auto" w:fill="FFFFFF"/>
-        </w:rPr>
-        <w:t>.</w:t>
+      <w:r>
+        <w:rPr>
+          <w:rFonts w:ascii="Arial" w:eastAsia="Times New Roman" w:hAnsi="Arial" w:cs="Arial"/>
+          <w:color w:val="000000"/>
+          <w:sz w:val="24"/>
+          <w:szCs w:val="24"/>
+          <w:shd w:val="clear" w:color="auto" w:fill="FFFFFF"/>
+        </w:rPr>
+        <w:t>L</w:t>
+      </w:r>
+      <w:r>
+        <w:rPr>
+          <w:rFonts w:ascii="Arial" w:eastAsia="Times New Roman" w:hAnsi="Arial" w:cs="Arial"/>
+          <w:color w:val="000000"/>
+          <w:sz w:val="24"/>
+          <w:szCs w:val="24"/>
+          <w:shd w:val="clear" w:color="auto" w:fill="FFFFFF"/>
+        </w:rPr>
+        <w:t>ab</w:t>
+      </w:r>
+      <w:r>
+        <w:rPr>
+          <w:rFonts w:ascii="Arial" w:eastAsia="Times New Roman" w:hAnsi="Arial" w:cs="Arial"/>
+          <w:color w:val="000000"/>
+          <w:sz w:val="24"/>
+          <w:szCs w:val="24"/>
+          <w:shd w:val="clear" w:color="auto" w:fill="FFFFFF"/>
+        </w:rPr>
+        <w:t>K</w:t>
+      </w:r>
+      <w:r>
+        <w:rPr>
+          <w:rFonts w:ascii="Arial" w:eastAsia="Times New Roman" w:hAnsi="Arial" w:cs="Arial"/>
+          <w:color w:val="000000"/>
+          <w:sz w:val="24"/>
+          <w:szCs w:val="24"/>
+          <w:shd w:val="clear" w:color="auto" w:fill="FFFFFF"/>
+        </w:rPr>
+        <w:t>ey URL to the file on a Panorama server (must have “_webdav” in the URL).</w:t>
       </w:r>
     </w:p>
     <w:p>
@@ -4084,17 +3720,7 @@
           <w:szCs w:val="24"/>
           <w:shd w:val="clear" w:color="auto" w:fill="FFFFFF"/>
         </w:rPr>
-        <w:t xml:space="preserve">: </w:t>
-      </w:r>
-      <w:r>
-        <w:rPr>
-          <w:rFonts w:ascii="Arial" w:eastAsia="Times New Roman" w:hAnsi="Arial" w:cs="Arial"/>
-          <w:color w:val="000000"/>
-          <w:sz w:val="24"/>
-          <w:szCs w:val="24"/>
-          <w:shd w:val="clear" w:color="auto" w:fill="FFFFFF"/>
-        </w:rPr>
-        <w:t>The Panorama username if it is required to access the file. Note that Panorama usernames are complete email addresses.</w:t>
+        <w:t>: The Panorama username if it is required to access the file. Note that Panorama usernames are complete email addresses.</w:t>
       </w:r>
     </w:p>
     <w:p>
@@ -4128,27 +3754,7 @@
           <w:szCs w:val="24"/>
           <w:shd w:val="clear" w:color="auto" w:fill="FFFFFF"/>
         </w:rPr>
-        <w:t xml:space="preserve">: The Panorama </w:t>
-      </w:r>
-      <w:r>
-        <w:rPr>
-          <w:rFonts w:ascii="Arial" w:eastAsia="Times New Roman" w:hAnsi="Arial" w:cs="Arial"/>
-          <w:color w:val="000000"/>
-          <w:sz w:val="24"/>
-          <w:szCs w:val="24"/>
-          <w:shd w:val="clear" w:color="auto" w:fill="FFFFFF"/>
-        </w:rPr>
-        <w:t>password</w:t>
-      </w:r>
-      <w:r>
-        <w:rPr>
-          <w:rFonts w:ascii="Arial" w:eastAsia="Times New Roman" w:hAnsi="Arial" w:cs="Arial"/>
-          <w:color w:val="000000"/>
-          <w:sz w:val="24"/>
-          <w:szCs w:val="24"/>
-          <w:shd w:val="clear" w:color="auto" w:fill="FFFFFF"/>
-        </w:rPr>
-        <w:t xml:space="preserve"> if it is required to access the file.</w:t>
+        <w:t>: The Panorama password if it is required to access the file.</w:t>
       </w:r>
     </w:p>
     <w:p>
@@ -4340,6 +3946,7 @@
       <w:r>
         <w:rPr>
           <w:rFonts w:ascii="Arial" w:eastAsia="Times New Roman" w:hAnsi="Arial" w:cs="Arial"/>
+          <w:noProof/>
           <w:color w:val="000000"/>
           <w:sz w:val="24"/>
           <w:szCs w:val="24"/>
@@ -4599,29 +4206,7 @@
           <w:szCs w:val="24"/>
           <w:shd w:val="clear" w:color="auto" w:fill="FFFFFF"/>
         </w:rPr>
-        <w:t xml:space="preserve">The number of minutes on either side of the predicted time or MS/MS IDs, </w:t>
-      </w:r>
-      <w:proofErr w:type="gramStart"/>
-      <w:r>
-        <w:rPr>
-          <w:rFonts w:ascii="Arial" w:eastAsia="Times New Roman" w:hAnsi="Arial" w:cs="Arial"/>
-          <w:color w:val="000000"/>
-          <w:sz w:val="24"/>
-          <w:szCs w:val="24"/>
-          <w:shd w:val="clear" w:color="auto" w:fill="FFFFFF"/>
-        </w:rPr>
-        <w:t>i.e.</w:t>
-      </w:r>
-      <w:proofErr w:type="gramEnd"/>
-      <w:r>
-        <w:rPr>
-          <w:rFonts w:ascii="Arial" w:eastAsia="Times New Roman" w:hAnsi="Arial" w:cs="Arial"/>
-          <w:color w:val="000000"/>
-          <w:sz w:val="24"/>
-          <w:szCs w:val="24"/>
-          <w:shd w:val="clear" w:color="auto" w:fill="FFFFFF"/>
-        </w:rPr>
-        <w:t xml:space="preserve"> ± minutes.</w:t>
+        <w:t>The number of minutes on either side of the predicted time or MS/MS IDs, i.e. ± minutes.</w:t>
       </w:r>
       <w:r>
         <w:rPr>
@@ -4695,29 +4280,7 @@
           <w:szCs w:val="24"/>
           <w:shd w:val="clear" w:color="auto" w:fill="FFFFFF"/>
         </w:rPr>
-        <w:t xml:space="preserve"> template document for reintegrate model generation with </w:t>
-      </w:r>
-      <w:proofErr w:type="spellStart"/>
-      <w:r>
-        <w:rPr>
-          <w:rFonts w:ascii="Arial" w:eastAsia="Times New Roman" w:hAnsi="Arial" w:cs="Arial"/>
-          <w:color w:val="000000"/>
-          <w:sz w:val="24"/>
-          <w:szCs w:val="24"/>
-          <w:shd w:val="clear" w:color="auto" w:fill="FFFFFF"/>
-        </w:rPr>
-        <w:t>mProphet</w:t>
-      </w:r>
-      <w:proofErr w:type="spellEnd"/>
-      <w:r>
-        <w:rPr>
-          <w:rFonts w:ascii="Arial" w:eastAsia="Times New Roman" w:hAnsi="Arial" w:cs="Arial"/>
-          <w:color w:val="000000"/>
-          <w:sz w:val="24"/>
-          <w:szCs w:val="24"/>
-          <w:shd w:val="clear" w:color="auto" w:fill="FFFFFF"/>
-        </w:rPr>
-        <w:t>.</w:t>
+        <w:t xml:space="preserve"> template document for reintegrate model generation with mProphet.</w:t>
       </w:r>
       <w:r>
         <w:rPr>
@@ -4753,67 +4316,17 @@
           <w:szCs w:val="24"/>
           <w:shd w:val="clear" w:color="auto" w:fill="FFFFFF"/>
         </w:rPr>
-        <w:t xml:space="preserve">Generate </w:t>
-      </w:r>
-      <w:proofErr w:type="spellStart"/>
-      <w:r>
-        <w:rPr>
-          <w:rFonts w:ascii="Arial" w:eastAsia="Times New Roman" w:hAnsi="Arial" w:cs="Arial"/>
-          <w:b/>
-          <w:bCs/>
-          <w:color w:val="000000"/>
-          <w:sz w:val="24"/>
-          <w:szCs w:val="24"/>
-          <w:shd w:val="clear" w:color="auto" w:fill="FFFFFF"/>
-        </w:rPr>
-        <w:t>mProphet</w:t>
-      </w:r>
-      <w:proofErr w:type="spellEnd"/>
-      <w:r>
-        <w:rPr>
-          <w:rFonts w:ascii="Arial" w:eastAsia="Times New Roman" w:hAnsi="Arial" w:cs="Arial"/>
-          <w:b/>
-          <w:bCs/>
-          <w:color w:val="000000"/>
-          <w:sz w:val="24"/>
-          <w:szCs w:val="24"/>
-          <w:shd w:val="clear" w:color="auto" w:fill="FFFFFF"/>
-        </w:rPr>
-        <w:t xml:space="preserve"> </w:t>
-      </w:r>
-      <w:proofErr w:type="gramStart"/>
-      <w:r>
-        <w:rPr>
-          <w:rFonts w:ascii="Arial" w:eastAsia="Times New Roman" w:hAnsi="Arial" w:cs="Arial"/>
-          <w:b/>
-          <w:bCs/>
-          <w:color w:val="000000"/>
-          <w:sz w:val="24"/>
-          <w:szCs w:val="24"/>
-          <w:shd w:val="clear" w:color="auto" w:fill="FFFFFF"/>
-        </w:rPr>
-        <w:t>model</w:t>
-      </w:r>
-      <w:r>
-        <w:rPr>
-          <w:rFonts w:ascii="Arial" w:eastAsia="Times New Roman" w:hAnsi="Arial" w:cs="Arial"/>
-          <w:color w:val="000000"/>
-          <w:sz w:val="24"/>
-          <w:szCs w:val="24"/>
-          <w:shd w:val="clear" w:color="auto" w:fill="FFFFFF"/>
-        </w:rPr>
-        <w:t>:</w:t>
-      </w:r>
-      <w:proofErr w:type="gramEnd"/>
-      <w:r>
-        <w:rPr>
-          <w:rFonts w:ascii="Arial" w:eastAsia="Times New Roman" w:hAnsi="Arial" w:cs="Arial"/>
-          <w:color w:val="000000"/>
-          <w:sz w:val="24"/>
-          <w:szCs w:val="24"/>
-          <w:shd w:val="clear" w:color="auto" w:fill="FFFFFF"/>
-        </w:rPr>
-        <w:t xml:space="preserve"> </w:t>
+        <w:t>Generate mProphet model</w:t>
+      </w:r>
+      <w:r>
+        <w:rPr>
+          <w:rFonts w:ascii="Arial" w:eastAsia="Times New Roman" w:hAnsi="Arial" w:cs="Arial"/>
+          <w:color w:val="000000"/>
+          <w:sz w:val="24"/>
+          <w:szCs w:val="24"/>
+          <w:shd w:val="clear" w:color="auto" w:fill="FFFFFF"/>
+        </w:rPr>
+        <w:t xml:space="preserve">: </w:t>
       </w:r>
       <w:r>
         <w:rPr>
@@ -4843,29 +4356,7 @@
           <w:szCs w:val="24"/>
           <w:shd w:val="clear" w:color="auto" w:fill="FFFFFF"/>
         </w:rPr>
-        <w:t xml:space="preserve"> a new model to be created, using the </w:t>
-      </w:r>
-      <w:proofErr w:type="spellStart"/>
-      <w:r>
-        <w:rPr>
-          <w:rFonts w:ascii="Arial" w:eastAsia="Times New Roman" w:hAnsi="Arial" w:cs="Arial"/>
-          <w:color w:val="000000"/>
-          <w:sz w:val="24"/>
-          <w:szCs w:val="24"/>
-          <w:shd w:val="clear" w:color="auto" w:fill="FFFFFF"/>
-        </w:rPr>
-        <w:t>mProphet</w:t>
-      </w:r>
-      <w:proofErr w:type="spellEnd"/>
-      <w:r>
-        <w:rPr>
-          <w:rFonts w:ascii="Arial" w:eastAsia="Times New Roman" w:hAnsi="Arial" w:cs="Arial"/>
-          <w:color w:val="000000"/>
-          <w:sz w:val="24"/>
-          <w:szCs w:val="24"/>
-          <w:shd w:val="clear" w:color="auto" w:fill="FFFFFF"/>
-        </w:rPr>
-        <w:t xml:space="preserve"> algorithm with all available scores for the results found in the document</w:t>
+        <w:t xml:space="preserve"> a new model to be created, using the mProphet algorithm with all available scores for the results found in the document</w:t>
       </w:r>
       <w:r>
         <w:rPr>
@@ -5774,6 +5265,7 @@
       <w:r>
         <w:rPr>
           <w:rFonts w:ascii="Arial" w:eastAsia="Times New Roman" w:hAnsi="Arial" w:cs="Arial"/>
+          <w:noProof/>
           <w:color w:val="000000"/>
           <w:sz w:val="24"/>
           <w:szCs w:val="24"/>
@@ -5940,27 +5432,7 @@
           <w:sz w:val="24"/>
           <w:szCs w:val="24"/>
         </w:rPr>
-        <w:t>If you are importing the report from a Skyline report file (.</w:t>
-      </w:r>
-      <w:proofErr w:type="spellStart"/>
-      <w:r>
-        <w:rPr>
-          <w:rFonts w:ascii="Arial" w:eastAsia="Times New Roman" w:hAnsi="Arial" w:cs="Arial"/>
-          <w:color w:val="000000"/>
-          <w:sz w:val="24"/>
-          <w:szCs w:val="24"/>
-        </w:rPr>
-        <w:t>skyr</w:t>
-      </w:r>
-      <w:proofErr w:type="spellEnd"/>
-      <w:r>
-        <w:rPr>
-          <w:rFonts w:ascii="Arial" w:eastAsia="Times New Roman" w:hAnsi="Arial" w:cs="Arial"/>
-          <w:color w:val="000000"/>
-          <w:sz w:val="24"/>
-          <w:szCs w:val="24"/>
-        </w:rPr>
-        <w:t xml:space="preserve">), open the file in Notepad and look for: </w:t>
+        <w:t xml:space="preserve">If you are importing the report from a Skyline report file (.skyr), open the file in Notepad and look for: </w:t>
       </w:r>
       <w:r>
         <w:rPr>
@@ -6096,29 +5568,7 @@
           <w:szCs w:val="24"/>
           <w:shd w:val="clear" w:color="auto" w:fill="FFFFFF"/>
         </w:rPr>
-        <w:t xml:space="preserve">: If the report does not exist in your Skyline template </w:t>
-      </w:r>
-      <w:proofErr w:type="gramStart"/>
-      <w:r>
-        <w:rPr>
-          <w:rFonts w:ascii="Arial" w:eastAsia="Times New Roman" w:hAnsi="Arial" w:cs="Arial"/>
-          <w:color w:val="000000"/>
-          <w:sz w:val="24"/>
-          <w:szCs w:val="24"/>
-          <w:shd w:val="clear" w:color="auto" w:fill="FFFFFF"/>
-        </w:rPr>
-        <w:t>document, and</w:t>
-      </w:r>
-      <w:proofErr w:type="gramEnd"/>
-      <w:r>
-        <w:rPr>
-          <w:rFonts w:ascii="Arial" w:eastAsia="Times New Roman" w:hAnsi="Arial" w:cs="Arial"/>
-          <w:color w:val="000000"/>
-          <w:sz w:val="24"/>
-          <w:szCs w:val="24"/>
-          <w:shd w:val="clear" w:color="auto" w:fill="FFFFFF"/>
-        </w:rPr>
-        <w:t xml:space="preserve"> needs to be imported from</w:t>
+        <w:t>: If the report does not exist in your Skyline template document, and needs to be imported from</w:t>
       </w:r>
       <w:r>
         <w:rPr>
@@ -6236,27 +5686,7 @@
           <w:sz w:val="24"/>
           <w:szCs w:val="24"/>
         </w:rPr>
-        <w:t xml:space="preserve"> (</w:t>
-      </w:r>
-      <w:proofErr w:type="spellStart"/>
-      <w:r>
-        <w:rPr>
-          <w:rFonts w:ascii="Arial" w:eastAsia="Times New Roman" w:hAnsi="Arial" w:cs="Arial"/>
-          <w:color w:val="000000"/>
-          <w:sz w:val="24"/>
-          <w:szCs w:val="24"/>
-        </w:rPr>
-        <w:t>ie</w:t>
-      </w:r>
-      <w:proofErr w:type="spellEnd"/>
-      <w:r>
-        <w:rPr>
-          <w:rFonts w:ascii="Arial" w:eastAsia="Times New Roman" w:hAnsi="Arial" w:cs="Arial"/>
-          <w:color w:val="000000"/>
-          <w:sz w:val="24"/>
-          <w:szCs w:val="24"/>
-        </w:rPr>
-        <w:t xml:space="preserve">: no file path was provided in the </w:t>
+        <w:t xml:space="preserve"> (ie: no file path was provided in the </w:t>
       </w:r>
       <w:r>
         <w:rPr>
@@ -6487,16 +5917,7 @@
           <w:sz w:val="24"/>
           <w:szCs w:val="24"/>
         </w:rPr>
-        <w:t>icon</w:t>
-      </w:r>
-      <w:r>
-        <w:rPr>
-          <w:rFonts w:ascii="Arial" w:eastAsia="Times New Roman" w:hAnsi="Arial" w:cs="Arial"/>
-          <w:color w:val="000000"/>
-          <w:sz w:val="24"/>
-          <w:szCs w:val="24"/>
-        </w:rPr>
-        <w:t xml:space="preserve"> brings up the </w:t>
+        <w:t xml:space="preserve">icon brings up the </w:t>
       </w:r>
       <w:r>
         <w:rPr>
@@ -6547,6 +5968,7 @@
       <w:r>
         <w:rPr>
           <w:rFonts w:ascii="Arial" w:eastAsia="Times New Roman" w:hAnsi="Arial" w:cs="Arial"/>
+          <w:noProof/>
           <w:color w:val="000000"/>
           <w:sz w:val="24"/>
           <w:szCs w:val="24"/>
@@ -6733,53 +6155,17 @@
           <w:szCs w:val="24"/>
           <w:shd w:val="clear" w:color="auto" w:fill="FFFFFF"/>
         </w:rPr>
-        <w:t xml:space="preserve">Download File </w:t>
-      </w:r>
-      <w:proofErr w:type="gramStart"/>
-      <w:r>
-        <w:rPr>
-          <w:rFonts w:ascii="Arial" w:eastAsia="Times New Roman" w:hAnsi="Arial" w:cs="Arial"/>
-          <w:b/>
-          <w:bCs/>
-          <w:color w:val="000000"/>
-          <w:sz w:val="24"/>
-          <w:szCs w:val="24"/>
-          <w:shd w:val="clear" w:color="auto" w:fill="FFFFFF"/>
-        </w:rPr>
-        <w:t>From</w:t>
-      </w:r>
-      <w:proofErr w:type="gramEnd"/>
-      <w:r>
-        <w:rPr>
-          <w:rFonts w:ascii="Arial" w:eastAsia="Times New Roman" w:hAnsi="Arial" w:cs="Arial"/>
-          <w:b/>
-          <w:bCs/>
-          <w:color w:val="000000"/>
-          <w:sz w:val="24"/>
-          <w:szCs w:val="24"/>
-          <w:shd w:val="clear" w:color="auto" w:fill="FFFFFF"/>
-        </w:rPr>
-        <w:t xml:space="preserve"> Panorama </w:t>
-      </w:r>
-      <w:r>
-        <w:rPr>
-          <w:rFonts w:ascii="Arial" w:eastAsia="Times New Roman" w:hAnsi="Arial" w:cs="Arial"/>
-          <w:color w:val="000000"/>
-          <w:sz w:val="24"/>
-          <w:szCs w:val="24"/>
-          <w:shd w:val="clear" w:color="auto" w:fill="FFFFFF"/>
-        </w:rPr>
-        <w:t>dialog</w:t>
-      </w:r>
-      <w:r>
-        <w:rPr>
-          <w:rFonts w:ascii="Arial" w:eastAsia="Times New Roman" w:hAnsi="Arial" w:cs="Arial"/>
-          <w:color w:val="000000"/>
-          <w:sz w:val="24"/>
-          <w:szCs w:val="24"/>
-          <w:shd w:val="clear" w:color="auto" w:fill="FFFFFF"/>
-        </w:rPr>
-        <w:t xml:space="preserve"> </w:t>
+        <w:t xml:space="preserve">Download File From Panorama </w:t>
+      </w:r>
+      <w:r>
+        <w:rPr>
+          <w:rFonts w:ascii="Arial" w:eastAsia="Times New Roman" w:hAnsi="Arial" w:cs="Arial"/>
+          <w:color w:val="000000"/>
+          <w:sz w:val="24"/>
+          <w:szCs w:val="24"/>
+          <w:shd w:val="clear" w:color="auto" w:fill="FFFFFF"/>
+        </w:rPr>
+        <w:t xml:space="preserve">dialog </w:t>
       </w:r>
       <w:r>
         <w:rPr>
@@ -6876,10 +6262,10 @@
           <w:szCs w:val="24"/>
         </w:rPr>
         <w:drawing>
-          <wp:inline distT="0" distB="0" distL="0" distR="0" wp14:anchorId="5CE9B8C8" wp14:editId="4EF7A0FE">
-            <wp:extent cx="4200525" cy="4495946"/>
-            <wp:effectExtent l="0" t="0" r="0" b="0"/>
-            <wp:docPr id="35" name="Picture 35"/>
+          <wp:inline distT="0" distB="0" distL="0" distR="0" wp14:anchorId="0D7E7A53" wp14:editId="7323FB75">
+            <wp:extent cx="4220118" cy="4516916"/>
+            <wp:effectExtent l="0" t="0" r="9525" b="0"/>
+            <wp:docPr id="2" name="Picture 2"/>
             <wp:cNvGraphicFramePr>
               <a:graphicFrameLocks xmlns:a="http://schemas.openxmlformats.org/drawingml/2006/main" noChangeAspect="1"/>
             </wp:cNvGraphicFramePr>
@@ -6899,7 +6285,7 @@
                   <pic:spPr>
                     <a:xfrm>
                       <a:off x="0" y="0"/>
-                      <a:ext cx="4210359" cy="4506471"/>
+                      <a:ext cx="4263623" cy="4563480"/>
                     </a:xfrm>
                     <a:prstGeom prst="rect">
                       <a:avLst/>
@@ -6924,10 +6310,7 @@
           <w:shd w:val="clear" w:color="auto" w:fill="FFFFFF"/>
         </w:rPr>
       </w:pPr>
-    </w:p>
-    <w:p>
-      <w:pPr>
-        <w:spacing w:after="0" w:line="240" w:lineRule="auto"/>
+      <w:r>
         <w:rPr>
           <w:rFonts w:ascii="Arial" w:eastAsia="Times New Roman" w:hAnsi="Arial" w:cs="Arial"/>
           <w:noProof/>
@@ -6936,30 +6319,31 @@
           <w:szCs w:val="24"/>
           <w:shd w:val="clear" w:color="auto" w:fill="FFFFFF"/>
         </w:rPr>
-      </w:pPr>
-      <w:r>
-        <w:rPr>
-          <w:rFonts w:ascii="Arial" w:eastAsia="Times New Roman" w:hAnsi="Arial" w:cs="Arial"/>
+        <w:t xml:space="preserve">In the </w:t>
+      </w:r>
+      <w:r>
+        <w:rPr>
+          <w:rFonts w:ascii="Arial" w:eastAsia="Times New Roman" w:hAnsi="Arial" w:cs="Arial"/>
+          <w:b/>
+          <w:bCs/>
           <w:noProof/>
           <w:color w:val="000000"/>
           <w:sz w:val="24"/>
           <w:szCs w:val="24"/>
           <w:shd w:val="clear" w:color="auto" w:fill="FFFFFF"/>
         </w:rPr>
-        <w:t xml:space="preserve">In the </w:t>
-      </w:r>
-      <w:r>
-        <w:rPr>
-          <w:rFonts w:ascii="Arial" w:eastAsia="Times New Roman" w:hAnsi="Arial" w:cs="Arial"/>
-          <w:b/>
-          <w:bCs/>
+        <w:t>Skyline</w:t>
+      </w:r>
+      <w:r>
+        <w:rPr>
+          <w:rFonts w:ascii="Arial" w:eastAsia="Times New Roman" w:hAnsi="Arial" w:cs="Arial"/>
           <w:noProof/>
           <w:color w:val="000000"/>
           <w:sz w:val="24"/>
           <w:szCs w:val="24"/>
           <w:shd w:val="clear" w:color="auto" w:fill="FFFFFF"/>
         </w:rPr>
-        <w:t>Skyline</w:t>
+        <w:t xml:space="preserve"> tab</w:t>
       </w:r>
       <w:r>
         <w:rPr>
@@ -6970,7 +6354,29 @@
           <w:szCs w:val="24"/>
           <w:shd w:val="clear" w:color="auto" w:fill="FFFFFF"/>
         </w:rPr>
-        <w:t xml:space="preserve"> tab</w:t>
+        <w:t xml:space="preserve"> of the </w:t>
+      </w:r>
+      <w:r>
+        <w:rPr>
+          <w:rFonts w:ascii="Arial" w:eastAsia="Times New Roman" w:hAnsi="Arial" w:cs="Arial"/>
+          <w:b/>
+          <w:bCs/>
+          <w:color w:val="000000"/>
+          <w:sz w:val="24"/>
+          <w:szCs w:val="24"/>
+          <w:shd w:val="clear" w:color="auto" w:fill="FFFFFF"/>
+        </w:rPr>
+        <w:t xml:space="preserve">Skyline Batch Configuration </w:t>
+      </w:r>
+      <w:r>
+        <w:rPr>
+          <w:rFonts w:ascii="Arial" w:eastAsia="Times New Roman" w:hAnsi="Arial" w:cs="Arial"/>
+          <w:color w:val="000000"/>
+          <w:sz w:val="24"/>
+          <w:szCs w:val="24"/>
+          <w:shd w:val="clear" w:color="auto" w:fill="FFFFFF"/>
+        </w:rPr>
+        <w:t>form</w:t>
       </w:r>
       <w:r>
         <w:rPr>
@@ -6981,29 +6387,7 @@
           <w:szCs w:val="24"/>
           <w:shd w:val="clear" w:color="auto" w:fill="FFFFFF"/>
         </w:rPr>
-        <w:t xml:space="preserve"> of the </w:t>
-      </w:r>
-      <w:r>
-        <w:rPr>
-          <w:rFonts w:ascii="Arial" w:eastAsia="Times New Roman" w:hAnsi="Arial" w:cs="Arial"/>
-          <w:b/>
-          <w:bCs/>
-          <w:color w:val="000000"/>
-          <w:sz w:val="24"/>
-          <w:szCs w:val="24"/>
-          <w:shd w:val="clear" w:color="auto" w:fill="FFFFFF"/>
-        </w:rPr>
-        <w:t xml:space="preserve">Skyline Batch Configuration </w:t>
-      </w:r>
-      <w:r>
-        <w:rPr>
-          <w:rFonts w:ascii="Arial" w:eastAsia="Times New Roman" w:hAnsi="Arial" w:cs="Arial"/>
-          <w:color w:val="000000"/>
-          <w:sz w:val="24"/>
-          <w:szCs w:val="24"/>
-          <w:shd w:val="clear" w:color="auto" w:fill="FFFFFF"/>
-        </w:rPr>
-        <w:t>form</w:t>
+        <w:t xml:space="preserve">, you can specify which installation of </w:t>
       </w:r>
       <w:r>
         <w:rPr>
@@ -7014,7 +6398,7 @@
           <w:szCs w:val="24"/>
           <w:shd w:val="clear" w:color="auto" w:fill="FFFFFF"/>
         </w:rPr>
-        <w:t xml:space="preserve">, you can specify which installation of </w:t>
+        <w:t>S</w:t>
       </w:r>
       <w:r>
         <w:rPr>
@@ -7025,7 +6409,7 @@
           <w:szCs w:val="24"/>
           <w:shd w:val="clear" w:color="auto" w:fill="FFFFFF"/>
         </w:rPr>
-        <w:t>S</w:t>
+        <w:t xml:space="preserve">kyline this configuration will use when run. If you do not have </w:t>
       </w:r>
       <w:r>
         <w:rPr>
@@ -7036,7 +6420,7 @@
           <w:szCs w:val="24"/>
           <w:shd w:val="clear" w:color="auto" w:fill="FFFFFF"/>
         </w:rPr>
-        <w:t xml:space="preserve">kyline this configuration will use when run. If you do not have </w:t>
+        <w:t xml:space="preserve">an administrative or web-based installation of </w:t>
       </w:r>
       <w:r>
         <w:rPr>
@@ -7047,7 +6431,7 @@
           <w:szCs w:val="24"/>
           <w:shd w:val="clear" w:color="auto" w:fill="FFFFFF"/>
         </w:rPr>
-        <w:t xml:space="preserve">an administrative or web-based installation of </w:t>
+        <w:t>Skyline or S</w:t>
       </w:r>
       <w:r>
         <w:rPr>
@@ -7058,7 +6442,7 @@
           <w:szCs w:val="24"/>
           <w:shd w:val="clear" w:color="auto" w:fill="FFFFFF"/>
         </w:rPr>
-        <w:t>Skyline or S</w:t>
+        <w:t>k</w:t>
       </w:r>
       <w:r>
         <w:rPr>
@@ -7069,7 +6453,7 @@
           <w:szCs w:val="24"/>
           <w:shd w:val="clear" w:color="auto" w:fill="FFFFFF"/>
         </w:rPr>
-        <w:t>k</w:t>
+        <w:t>yline-</w:t>
       </w:r>
       <w:r>
         <w:rPr>
@@ -7080,7 +6464,7 @@
           <w:szCs w:val="24"/>
           <w:shd w:val="clear" w:color="auto" w:fill="FFFFFF"/>
         </w:rPr>
-        <w:t>yline-</w:t>
+        <w:t>d</w:t>
       </w:r>
       <w:r>
         <w:rPr>
@@ -7091,9 +6475,12 @@
           <w:szCs w:val="24"/>
           <w:shd w:val="clear" w:color="auto" w:fill="FFFFFF"/>
         </w:rPr>
-        <w:t>d</w:t>
-      </w:r>
-      <w:r>
+        <w:t>aily, the corresponding option will be grayed out. You can always specify a path to a Skyline (or Skyline-daily) installation somewhere else on your computer.</w:t>
+      </w:r>
+    </w:p>
+    <w:p>
+      <w:pPr>
+        <w:spacing w:after="0" w:line="240" w:lineRule="auto"/>
         <w:rPr>
           <w:rFonts w:ascii="Arial" w:eastAsia="Times New Roman" w:hAnsi="Arial" w:cs="Arial"/>
           <w:noProof/>
@@ -7102,7 +6489,43 @@
           <w:szCs w:val="24"/>
           <w:shd w:val="clear" w:color="auto" w:fill="FFFFFF"/>
         </w:rPr>
-        <w:t>aily, the corresponding option will be grayed out. You can always specify a path to a Skyline (or Skyline-daily) installation somewhere else on your computer.</w:t>
+      </w:pPr>
+    </w:p>
+    <w:p>
+      <w:pPr>
+        <w:spacing w:after="0" w:line="240" w:lineRule="auto"/>
+        <w:rPr>
+          <w:rFonts w:ascii="Arial" w:eastAsia="Times New Roman" w:hAnsi="Arial" w:cs="Arial"/>
+          <w:noProof/>
+          <w:color w:val="000000"/>
+          <w:sz w:val="24"/>
+          <w:szCs w:val="24"/>
+          <w:shd w:val="clear" w:color="auto" w:fill="FFFFFF"/>
+        </w:rPr>
+      </w:pPr>
+      <w:r>
+        <w:rPr>
+          <w:rFonts w:ascii="Arial" w:eastAsia="Times New Roman" w:hAnsi="Arial" w:cs="Arial"/>
+          <w:b/>
+          <w:bCs/>
+          <w:noProof/>
+          <w:color w:val="000000"/>
+          <w:sz w:val="24"/>
+          <w:szCs w:val="24"/>
+          <w:shd w:val="clear" w:color="auto" w:fill="FFFFFF"/>
+        </w:rPr>
+        <w:t>Log performance testing format</w:t>
+      </w:r>
+      <w:r>
+        <w:rPr>
+          <w:rFonts w:ascii="Arial" w:eastAsia="Times New Roman" w:hAnsi="Arial" w:cs="Arial"/>
+          <w:noProof/>
+          <w:color w:val="000000"/>
+          <w:sz w:val="24"/>
+          <w:szCs w:val="24"/>
+          <w:shd w:val="clear" w:color="auto" w:fill="FFFFFF"/>
+        </w:rPr>
+        <w:t>: This controls whether or not the log for this configuration will be generated in a performance testing format. This format uses 24 hour time, is tab-spaced, and adds memory stamps to the output on the log tab. Unless you plan to analyze memory usage of the Skyline operations performed by the configuration, it is reccommended you leave this unchecked.</w:t>
       </w:r>
     </w:p>
     <w:p>
@@ -7408,33 +6831,6 @@
       <w:r>
         <w:rPr>
           <w:rFonts w:ascii="Arial" w:eastAsia="Times New Roman" w:hAnsi="Arial" w:cs="Arial"/>
-          <w:noProof/>
-          <w:color w:val="000000"/>
-          <w:sz w:val="24"/>
-          <w:szCs w:val="24"/>
-          <w:shd w:val="clear" w:color="auto" w:fill="FFFFFF"/>
-        </w:rPr>
-        <w:br w:type="page"/>
-      </w:r>
-    </w:p>
-    <w:p>
-      <w:pPr>
-        <w:shd w:val="clear" w:color="auto" w:fill="FFFFFF"/>
-        <w:spacing w:before="199" w:after="199" w:line="240" w:lineRule="auto"/>
-        <w:outlineLvl w:val="2"/>
-        <w:rPr>
-          <w:rFonts w:ascii="Arial" w:eastAsia="Times New Roman" w:hAnsi="Arial" w:cs="Arial"/>
-          <w:b/>
-          <w:bCs/>
-          <w:caps/>
-          <w:color w:val="000000"/>
-          <w:sz w:val="24"/>
-          <w:szCs w:val="24"/>
-        </w:rPr>
-      </w:pPr>
-      <w:r>
-        <w:rPr>
-          <w:rFonts w:ascii="Arial" w:eastAsia="Times New Roman" w:hAnsi="Arial" w:cs="Arial"/>
           <w:b/>
           <w:bCs/>
           <w:caps/>
@@ -7766,29 +7162,7 @@
                                 <w:szCs w:val="24"/>
                                 <w:shd w:val="clear" w:color="auto" w:fill="FFFFFF"/>
                               </w:rPr>
-                              <w:t xml:space="preserve"> one of the Skyline </w:t>
-                            </w:r>
-                            <w:proofErr w:type="gramStart"/>
-                            <w:r>
-                              <w:rPr>
-                                <w:rFonts w:ascii="Arial" w:eastAsia="Times New Roman" w:hAnsi="Arial" w:cs="Arial"/>
-                                <w:color w:val="000000"/>
-                                <w:sz w:val="24"/>
-                                <w:szCs w:val="24"/>
-                                <w:shd w:val="clear" w:color="auto" w:fill="FFFFFF"/>
-                              </w:rPr>
-                              <w:t>template</w:t>
-                            </w:r>
-                            <w:proofErr w:type="gramEnd"/>
-                            <w:r>
-                              <w:rPr>
-                                <w:rFonts w:ascii="Arial" w:eastAsia="Times New Roman" w:hAnsi="Arial" w:cs="Arial"/>
-                                <w:color w:val="000000"/>
-                                <w:sz w:val="24"/>
-                                <w:szCs w:val="24"/>
-                                <w:shd w:val="clear" w:color="auto" w:fill="FFFFFF"/>
-                              </w:rPr>
-                              <w:t xml:space="preserve"> files.</w:t>
+                              <w:t xml:space="preserve"> one of the Skyline template files.</w:t>
                             </w:r>
                           </w:p>
                           <w:p/>
@@ -9132,7 +8506,6 @@
         </w:rPr>
         <w:t xml:space="preserve">onfiguration with a </w:t>
       </w:r>
-      <w:proofErr w:type="gramStart"/>
       <w:r>
         <w:rPr>
           <w:rFonts w:ascii="Arial" w:eastAsia="Times New Roman" w:hAnsi="Arial" w:cs="Arial"/>
@@ -9164,18 +8537,7 @@
           <w:shd w:val="clear" w:color="auto" w:fill="FFFFFF"/>
         </w:rPr>
         <w:tab/>
-        <w:t>No configurations</w:t>
-      </w:r>
-      <w:proofErr w:type="gramEnd"/>
-      <w:r>
-        <w:rPr>
-          <w:rFonts w:ascii="Arial" w:eastAsia="Times New Roman" w:hAnsi="Arial" w:cs="Arial"/>
-          <w:color w:val="000000"/>
-          <w:sz w:val="24"/>
-          <w:szCs w:val="24"/>
-          <w:shd w:val="clear" w:color="auto" w:fill="FFFFFF"/>
-        </w:rPr>
-        <w:t xml:space="preserve"> with a </w:t>
+        <w:t xml:space="preserve">No configurations with a </w:t>
       </w:r>
       <w:r>
         <w:rPr>
@@ -9307,27 +8669,15 @@
         </w:rPr>
         <w:t xml:space="preserve">file </w:t>
       </w:r>
-      <w:proofErr w:type="gramStart"/>
-      <w:r>
-        <w:rPr>
-          <w:rFonts w:ascii="Arial" w:eastAsia="Times New Roman" w:hAnsi="Arial" w:cs="Arial"/>
-          <w:color w:val="000000"/>
-          <w:sz w:val="24"/>
-          <w:szCs w:val="24"/>
-          <w:shd w:val="clear" w:color="auto" w:fill="FFFFFF"/>
-        </w:rPr>
-        <w:t>are</w:t>
-      </w:r>
-      <w:proofErr w:type="gramEnd"/>
-      <w:r>
-        <w:rPr>
-          <w:rFonts w:ascii="Arial" w:eastAsia="Times New Roman" w:hAnsi="Arial" w:cs="Arial"/>
-          <w:color w:val="000000"/>
-          <w:sz w:val="24"/>
-          <w:szCs w:val="24"/>
-          <w:shd w:val="clear" w:color="auto" w:fill="FFFFFF"/>
-        </w:rPr>
-        <w:t xml:space="preserve"> </w:t>
+      <w:r>
+        <w:rPr>
+          <w:rFonts w:ascii="Arial" w:eastAsia="Times New Roman" w:hAnsi="Arial" w:cs="Arial"/>
+          <w:color w:val="000000"/>
+          <w:sz w:val="24"/>
+          <w:szCs w:val="24"/>
+          <w:shd w:val="clear" w:color="auto" w:fill="FFFFFF"/>
+        </w:rPr>
+        <w:t xml:space="preserve">are </w:t>
       </w:r>
       <w:r>
         <w:rPr>
@@ -9540,6 +8890,7 @@
       <w:r>
         <w:rPr>
           <w:rFonts w:ascii="Arial" w:eastAsia="Times New Roman" w:hAnsi="Arial" w:cs="Arial"/>
+          <w:noProof/>
           <w:color w:val="000000"/>
           <w:sz w:val="24"/>
           <w:szCs w:val="24"/>
@@ -9869,8 +9220,8 @@
         </w:rPr>
         <w:t xml:space="preserve"> If any configurations are running when Skyline Batch is closed, they will be canceled.</w:t>
       </w:r>
-      <w:bookmarkStart w:id="3" w:name="OLE_LINK1"/>
-      <w:bookmarkStart w:id="4" w:name="OLE_LINK2"/>
+      <w:bookmarkStart w:id="2" w:name="OLE_LINK1"/>
+      <w:bookmarkStart w:id="3" w:name="OLE_LINK2"/>
       <w:r>
         <w:rPr>
           <w:rFonts w:ascii="Arial" w:eastAsia="Times New Roman" w:hAnsi="Arial" w:cs="Arial"/>
@@ -9911,8 +9262,8 @@
         <w:t>LOGGING</w:t>
       </w:r>
     </w:p>
+    <w:bookmarkEnd w:id="2"/>
     <w:bookmarkEnd w:id="3"/>
-    <w:bookmarkEnd w:id="4"/>
     <w:p>
       <w:pPr>
         <w:spacing w:after="0" w:line="240" w:lineRule="auto"/>
@@ -10013,6 +9364,7 @@
       <w:r>
         <w:rPr>
           <w:rFonts w:ascii="Arial" w:eastAsia="Times New Roman" w:hAnsi="Arial" w:cs="Arial"/>
+          <w:noProof/>
           <w:color w:val="000000"/>
           <w:sz w:val="24"/>
           <w:szCs w:val="24"/>
@@ -10561,7 +9913,7 @@
           <w:shd w:val="clear" w:color="auto" w:fill="FFFFFF"/>
         </w:rPr>
         <w:pict w14:anchorId="56736D53">
-          <v:shape id="Picture 23" o:spid="_x0000_i1028" type="#_x0000_t75" style="width:14.25pt;height:14.25pt;visibility:visible;mso-wrap-style:square" o:bullet="t">
+          <v:shape id="Picture 23" o:spid="_x0000_i1028" type="#_x0000_t75" style="width:13.9pt;height:13.9pt;visibility:visible;mso-wrap-style:square" o:bullet="t">
             <v:imagedata r:id="rId37" o:title=""/>
           </v:shape>
         </w:pict>
@@ -10581,20 +9933,8 @@
           <w:szCs w:val="24"/>
           <w:shd w:val="clear" w:color="auto" w:fill="FFFFFF"/>
         </w:rPr>
-        <w:t xml:space="preserve">Opens the Skyline template </w:t>
-      </w:r>
-      <w:proofErr w:type="gramStart"/>
-      <w:r>
-        <w:rPr>
-          <w:rFonts w:ascii="Arial" w:eastAsia="Times New Roman" w:hAnsi="Arial" w:cs="Arial"/>
-          <w:color w:val="000000"/>
-          <w:sz w:val="24"/>
-          <w:szCs w:val="24"/>
-          <w:shd w:val="clear" w:color="auto" w:fill="FFFFFF"/>
-        </w:rPr>
-        <w:t>document</w:t>
-      </w:r>
-      <w:proofErr w:type="gramEnd"/>
+        <w:t>Opens the Skyline template document</w:t>
+      </w:r>
     </w:p>
     <w:p>
       <w:pPr>
@@ -10670,20 +10010,8 @@
           <w:szCs w:val="24"/>
           <w:shd w:val="clear" w:color="auto" w:fill="FFFFFF"/>
         </w:rPr>
-        <w:t xml:space="preserve"> Opens the Skyline results </w:t>
-      </w:r>
-      <w:proofErr w:type="gramStart"/>
-      <w:r>
-        <w:rPr>
-          <w:rFonts w:ascii="Arial" w:eastAsia="Times New Roman" w:hAnsi="Arial" w:cs="Arial"/>
-          <w:color w:val="000000"/>
-          <w:sz w:val="24"/>
-          <w:szCs w:val="24"/>
-          <w:shd w:val="clear" w:color="auto" w:fill="FFFFFF"/>
-        </w:rPr>
-        <w:t>document</w:t>
-      </w:r>
-      <w:proofErr w:type="gramEnd"/>
+        <w:t xml:space="preserve"> Opens the Skyline results document</w:t>
+      </w:r>
     </w:p>
     <w:p>
       <w:pPr>
@@ -10750,20 +10078,8 @@
           <w:szCs w:val="24"/>
           <w:shd w:val="clear" w:color="auto" w:fill="FFFFFF"/>
         </w:rPr>
-        <w:t xml:space="preserve"> Opens the analysis </w:t>
-      </w:r>
-      <w:proofErr w:type="gramStart"/>
-      <w:r>
-        <w:rPr>
-          <w:rFonts w:ascii="Arial" w:eastAsia="Times New Roman" w:hAnsi="Arial" w:cs="Arial"/>
-          <w:color w:val="000000"/>
-          <w:sz w:val="24"/>
-          <w:szCs w:val="24"/>
-          <w:shd w:val="clear" w:color="auto" w:fill="FFFFFF"/>
-        </w:rPr>
-        <w:t>folder</w:t>
-      </w:r>
-      <w:proofErr w:type="gramEnd"/>
+        <w:t xml:space="preserve"> Opens the analysis folder</w:t>
+      </w:r>
     </w:p>
     <w:sectPr>
       <w:footerReference w:type="default" r:id="rId40"/>
@@ -10929,14 +10245,14 @@
         <v:path o:extrusionok="f" gradientshapeok="t" o:connecttype="rect"/>
         <o:lock v:ext="edit" aspectratio="t"/>
       </v:shapetype>
-      <v:shape id="_x0000_i1172" type="#_x0000_t75" style="width:14.25pt;height:14.25pt;visibility:visible;mso-wrap-style:square" o:bullet="t">
+      <v:shape id="_x0000_i1070" type="#_x0000_t75" style="width:13.9pt;height:13.9pt;visibility:visible;mso-wrap-style:square" o:bullet="t">
         <v:imagedata r:id="rId1" o:title=""/>
       </v:shape>
     </w:pict>
   </w:numPicBullet>
   <w:numPicBullet w:numPicBulletId="1">
     <w:pict>
-      <v:shape id="_x0000_i1173" type="#_x0000_t75" style="width:15.75pt;height:15.75pt;visibility:visible;mso-wrap-style:square" o:bullet="t">
+      <v:shape id="_x0000_i1071" type="#_x0000_t75" style="width:15.75pt;height:15.75pt;visibility:visible;mso-wrap-style:square" o:bullet="t">
         <v:imagedata r:id="rId2" o:title=""/>
       </v:shape>
     </w:pict>

</xml_diff>

<commit_message>
Skyline Batch release 21.1.0.312
</commit_message>
<xml_diff>
--- a/pwiz_tools/Skyline/Documentation/Skyline Batch Documentation.docx
+++ b/pwiz_tools/Skyline/Documentation/Skyline Batch Documentation.docx
@@ -610,7 +610,29 @@
           <w:szCs w:val="24"/>
           <w:shd w:val="clear" w:color="auto" w:fill="FFFFFF"/>
         </w:rPr>
-        <w:t>: R scripts are run using the exported reports from the previous step. Each R script receives the data from a specific exported report as input. Running R scripts is not required, you can export reports without running any R scripts on it.</w:t>
+        <w:t xml:space="preserve">: R scripts are run using the exported reports from the previous step. Each R script receives the data from a specific exported report as input. Running R scripts </w:t>
+      </w:r>
+      <w:proofErr w:type="gramStart"/>
+      <w:r>
+        <w:rPr>
+          <w:rFonts w:ascii="Arial" w:eastAsia="Times New Roman" w:hAnsi="Arial" w:cs="Arial"/>
+          <w:color w:val="000000"/>
+          <w:sz w:val="24"/>
+          <w:szCs w:val="24"/>
+          <w:shd w:val="clear" w:color="auto" w:fill="FFFFFF"/>
+        </w:rPr>
+        <w:t>is</w:t>
+      </w:r>
+      <w:proofErr w:type="gramEnd"/>
+      <w:r>
+        <w:rPr>
+          <w:rFonts w:ascii="Arial" w:eastAsia="Times New Roman" w:hAnsi="Arial" w:cs="Arial"/>
+          <w:color w:val="000000"/>
+          <w:sz w:val="24"/>
+          <w:szCs w:val="24"/>
+          <w:shd w:val="clear" w:color="auto" w:fill="FFFFFF"/>
+        </w:rPr>
+        <w:t xml:space="preserve"> not required, you can export reports without running any R scripts on it.</w:t>
       </w:r>
     </w:p>
     <w:p>
@@ -800,16 +822,17 @@
       <w:r>
         <w:rPr>
           <w:rFonts w:ascii="Arial" w:eastAsia="Times New Roman" w:hAnsi="Arial" w:cs="Arial"/>
+          <w:noProof/>
           <w:color w:val="000000"/>
           <w:sz w:val="24"/>
           <w:szCs w:val="24"/>
           <w:shd w:val="clear" w:color="auto" w:fill="FFFFFF"/>
         </w:rPr>
         <w:drawing>
-          <wp:inline distT="0" distB="0" distL="0" distR="0" wp14:anchorId="0C8D7716" wp14:editId="7B3053DD">
-            <wp:extent cx="4955458" cy="4001956"/>
-            <wp:effectExtent l="0" t="0" r="0" b="0"/>
-            <wp:docPr id="7" name="Picture 7" descr="Graphical user interface, text, application&#10;&#10;Description automatically generated"/>
+          <wp:inline distT="0" distB="0" distL="0" distR="0" wp14:anchorId="136E035C" wp14:editId="3BB41BDD">
+            <wp:extent cx="5086350" cy="4106032"/>
+            <wp:effectExtent l="19050" t="19050" r="19050" b="27940"/>
+            <wp:docPr id="10" name="Picture 10" descr="Graphical user interface, text, application&#10;&#10;Description automatically generated"/>
             <wp:cNvGraphicFramePr>
               <a:graphicFrameLocks xmlns:a="http://schemas.openxmlformats.org/drawingml/2006/main" noChangeAspect="1"/>
             </wp:cNvGraphicFramePr>
@@ -817,7 +840,7 @@
               <a:graphicData uri="http://schemas.openxmlformats.org/drawingml/2006/picture">
                 <pic:pic xmlns:pic="http://schemas.openxmlformats.org/drawingml/2006/picture">
                   <pic:nvPicPr>
-                    <pic:cNvPr id="7" name="Picture 7" descr="Graphical user interface, text, application&#10;&#10;Description automatically generated"/>
+                    <pic:cNvPr id="10" name="Picture 10" descr="Graphical user interface, text, application&#10;&#10;Description automatically generated"/>
                     <pic:cNvPicPr/>
                   </pic:nvPicPr>
                   <pic:blipFill>
@@ -829,11 +852,16 @@
                   <pic:spPr>
                     <a:xfrm>
                       <a:off x="0" y="0"/>
-                      <a:ext cx="4971745" cy="4015109"/>
+                      <a:ext cx="5108457" cy="4123879"/>
                     </a:xfrm>
                     <a:prstGeom prst="rect">
                       <a:avLst/>
                     </a:prstGeom>
+                    <a:ln>
+                      <a:solidFill>
+                        <a:schemeClr val="tx1"/>
+                      </a:solidFill>
+                    </a:ln>
                   </pic:spPr>
                 </pic:pic>
               </a:graphicData>
@@ -1129,10 +1157,10 @@
           <w:szCs w:val="24"/>
         </w:rPr>
         <w:drawing>
-          <wp:inline distT="0" distB="0" distL="0" distR="0" wp14:anchorId="2957C3F8" wp14:editId="63059F45">
-            <wp:extent cx="3648075" cy="3904642"/>
-            <wp:effectExtent l="0" t="0" r="0" b="635"/>
-            <wp:docPr id="16" name="Picture 16"/>
+          <wp:inline distT="0" distB="0" distL="0" distR="0" wp14:anchorId="01187C23" wp14:editId="0E4A0689">
+            <wp:extent cx="3342877" cy="3578497"/>
+            <wp:effectExtent l="19050" t="19050" r="10160" b="22225"/>
+            <wp:docPr id="11" name="Picture 11" descr="Graphical user interface, text, application, email&#10;&#10;Description automatically generated"/>
             <wp:cNvGraphicFramePr>
               <a:graphicFrameLocks xmlns:a="http://schemas.openxmlformats.org/drawingml/2006/main" noChangeAspect="1"/>
             </wp:cNvGraphicFramePr>
@@ -1140,7 +1168,7 @@
               <a:graphicData uri="http://schemas.openxmlformats.org/drawingml/2006/picture">
                 <pic:pic xmlns:pic="http://schemas.openxmlformats.org/drawingml/2006/picture">
                   <pic:nvPicPr>
-                    <pic:cNvPr id="1" name=""/>
+                    <pic:cNvPr id="11" name="Picture 11" descr="Graphical user interface, text, application, email&#10;&#10;Description automatically generated"/>
                     <pic:cNvPicPr/>
                   </pic:nvPicPr>
                   <pic:blipFill>
@@ -1152,11 +1180,16 @@
                   <pic:spPr>
                     <a:xfrm>
                       <a:off x="0" y="0"/>
-                      <a:ext cx="3652961" cy="3909872"/>
+                      <a:ext cx="3370174" cy="3607718"/>
                     </a:xfrm>
                     <a:prstGeom prst="rect">
                       <a:avLst/>
                     </a:prstGeom>
+                    <a:ln>
+                      <a:solidFill>
+                        <a:schemeClr val="tx1"/>
+                      </a:solidFill>
+                    </a:ln>
                   </pic:spPr>
                 </pic:pic>
               </a:graphicData>
@@ -1483,13 +1516,13 @@
         <mc:AlternateContent>
           <mc:Choice Requires="wps">
             <w:drawing>
-              <wp:anchor distT="45720" distB="45720" distL="114300" distR="114300" simplePos="0" relativeHeight="251663360" behindDoc="0" locked="0" layoutInCell="1" allowOverlap="1" wp14:anchorId="4ACDAA03" wp14:editId="2B97EB7F">
+              <wp:anchor distT="45720" distB="45720" distL="114300" distR="114300" simplePos="0" relativeHeight="251663360" behindDoc="0" locked="0" layoutInCell="1" allowOverlap="1" wp14:anchorId="4ACDAA03" wp14:editId="30616296">
                 <wp:simplePos x="0" y="0"/>
                 <wp:positionH relativeFrom="margin">
-                  <wp:align>right</wp:align>
+                  <wp:posOffset>19050</wp:posOffset>
                 </wp:positionH>
                 <wp:positionV relativeFrom="paragraph">
-                  <wp:posOffset>639445</wp:posOffset>
+                  <wp:posOffset>434975</wp:posOffset>
                 </wp:positionV>
                 <wp:extent cx="5905500" cy="876300"/>
                 <wp:effectExtent l="0" t="0" r="19050" b="19050"/>
@@ -1690,7 +1723,7 @@
                 <v:stroke joinstyle="miter"/>
                 <v:path gradientshapeok="t" o:connecttype="rect"/>
               </v:shapetype>
-              <v:shape id="Text Box 2" o:spid="_x0000_s1026" type="#_x0000_t202" style="position:absolute;margin-left:413.8pt;margin-top:50.35pt;width:465pt;height:69pt;z-index:251663360;visibility:visible;mso-wrap-style:square;mso-width-percent:0;mso-height-percent:0;mso-wrap-distance-left:9pt;mso-wrap-distance-top:3.6pt;mso-wrap-distance-right:9pt;mso-wrap-distance-bottom:3.6pt;mso-position-horizontal:right;mso-position-horizontal-relative:margin;mso-position-vertical:absolute;mso-position-vertical-relative:text;mso-width-percent:0;mso-height-percent:0;mso-width-relative:margin;mso-height-relative:margin;v-text-anchor:top" o:gfxdata="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">
+              <v:shape id="Text Box 2" o:spid="_x0000_s1026" type="#_x0000_t202" style="position:absolute;margin-left:1.5pt;margin-top:34.25pt;width:465pt;height:69pt;z-index:251663360;visibility:visible;mso-wrap-style:square;mso-width-percent:0;mso-height-percent:0;mso-wrap-distance-left:9pt;mso-wrap-distance-top:3.6pt;mso-wrap-distance-right:9pt;mso-wrap-distance-bottom:3.6pt;mso-position-horizontal:absolute;mso-position-horizontal-relative:margin;mso-position-vertical:absolute;mso-position-vertical-relative:text;mso-width-percent:0;mso-height-percent:0;mso-width-relative:margin;mso-height-relative:margin;v-text-anchor:top" o:gfxdata="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">
                 <v:textbox>
                   <w:txbxContent>
                     <w:p>
@@ -1755,7 +1788,6 @@
                         <w:t>must be in the parent hierarchy of the analysis folder. (</w:t>
                       </w:r>
                       <w:proofErr w:type="spellStart"/>
-                      <w:proofErr w:type="gramStart"/>
                       <w:r>
                         <w:rPr>
                           <w:rFonts w:ascii="Arial" w:eastAsia="Times New Roman" w:hAnsi="Arial" w:cs="Arial"/>
@@ -1767,7 +1799,6 @@
                         <w:t>ie</w:t>
                       </w:r>
                       <w:proofErr w:type="spellEnd"/>
-                      <w:proofErr w:type="gramEnd"/>
                       <w:r>
                         <w:rPr>
                           <w:rFonts w:ascii="Arial" w:eastAsia="Times New Roman" w:hAnsi="Arial" w:cs="Arial"/>
@@ -1842,18 +1873,6 @@
           </mc:Fallback>
         </mc:AlternateContent>
       </w:r>
-    </w:p>
-    <w:p>
-      <w:pPr>
-        <w:spacing w:after="0" w:line="240" w:lineRule="auto"/>
-        <w:rPr>
-          <w:rFonts w:ascii="Arial" w:eastAsia="Times New Roman" w:hAnsi="Arial" w:cs="Arial"/>
-          <w:color w:val="000000"/>
-          <w:sz w:val="24"/>
-          <w:szCs w:val="24"/>
-          <w:shd w:val="clear" w:color="auto" w:fill="FFFFFF"/>
-        </w:rPr>
-      </w:pPr>
       <w:r>
         <w:rPr>
           <w:rFonts w:ascii="Arial" w:eastAsia="Times New Roman" w:hAnsi="Arial" w:cs="Arial"/>
@@ -1908,7 +1927,115 @@
           <w:szCs w:val="24"/>
           <w:shd w:val="clear" w:color="auto" w:fill="FFFFFF"/>
         </w:rPr>
+        <w:t>Analysis file name</w:t>
+      </w:r>
+      <w:r>
+        <w:rPr>
+          <w:rFonts w:ascii="Arial" w:eastAsia="Times New Roman" w:hAnsi="Arial" w:cs="Arial"/>
+          <w:color w:val="000000"/>
+          <w:sz w:val="24"/>
+          <w:szCs w:val="24"/>
+          <w:shd w:val="clear" w:color="auto" w:fill="FFFFFF"/>
+        </w:rPr>
+        <w:t xml:space="preserve">: The name of the Skyline file that will be created </w:t>
+      </w:r>
+      <w:r>
+        <w:rPr>
+          <w:rFonts w:ascii="Arial" w:eastAsia="Times New Roman" w:hAnsi="Arial" w:cs="Arial"/>
+          <w:color w:val="000000"/>
+          <w:sz w:val="24"/>
+          <w:szCs w:val="24"/>
+          <w:shd w:val="clear" w:color="auto" w:fill="FFFFFF"/>
+        </w:rPr>
+        <w:t xml:space="preserve">from the template document </w:t>
+      </w:r>
+      <w:r>
+        <w:rPr>
+          <w:rFonts w:ascii="Arial" w:eastAsia="Times New Roman" w:hAnsi="Arial" w:cs="Arial"/>
+          <w:color w:val="000000"/>
+          <w:sz w:val="24"/>
+          <w:szCs w:val="24"/>
+          <w:shd w:val="clear" w:color="auto" w:fill="FFFFFF"/>
+        </w:rPr>
+        <w:t xml:space="preserve">in the analysis folder. This </w:t>
+      </w:r>
+      <w:r>
+        <w:rPr>
+          <w:rFonts w:ascii="Arial" w:eastAsia="Times New Roman" w:hAnsi="Arial" w:cs="Arial"/>
+          <w:color w:val="000000"/>
+          <w:sz w:val="24"/>
+          <w:szCs w:val="24"/>
+          <w:shd w:val="clear" w:color="auto" w:fill="FFFFFF"/>
+        </w:rPr>
+        <w:t>will be</w:t>
+      </w:r>
+      <w:r>
+        <w:rPr>
+          <w:rFonts w:ascii="Arial" w:eastAsia="Times New Roman" w:hAnsi="Arial" w:cs="Arial"/>
+          <w:color w:val="000000"/>
+          <w:sz w:val="24"/>
+          <w:szCs w:val="24"/>
+          <w:shd w:val="clear" w:color="auto" w:fill="FFFFFF"/>
+        </w:rPr>
+        <w:t xml:space="preserve"> the same as the name of the Skyline template document or the analysis folder and cannot be directly edited.</w:t>
+      </w:r>
+    </w:p>
+    <w:p>
+      <w:pPr>
+        <w:spacing w:after="0" w:line="240" w:lineRule="auto"/>
+        <w:rPr>
+          <w:rFonts w:ascii="Arial" w:eastAsia="Times New Roman" w:hAnsi="Arial" w:cs="Arial"/>
+          <w:color w:val="000000"/>
+          <w:sz w:val="24"/>
+          <w:szCs w:val="24"/>
+          <w:shd w:val="clear" w:color="auto" w:fill="FFFFFF"/>
+        </w:rPr>
+      </w:pPr>
+      <w:r>
+        <w:rPr>
+          <w:rFonts w:ascii="Arial" w:eastAsia="Times New Roman" w:hAnsi="Arial" w:cs="Arial"/>
+          <w:b/>
+          <w:bCs/>
+          <w:color w:val="000000"/>
+          <w:sz w:val="24"/>
+          <w:szCs w:val="24"/>
+          <w:shd w:val="clear" w:color="auto" w:fill="FFFFFF"/>
+        </w:rPr>
         <w:lastRenderedPageBreak/>
+        <w:t>Synchronize with folder name</w:t>
+      </w:r>
+      <w:r>
+        <w:rPr>
+          <w:rFonts w:ascii="Arial" w:eastAsia="Times New Roman" w:hAnsi="Arial" w:cs="Arial"/>
+          <w:color w:val="000000"/>
+          <w:sz w:val="24"/>
+          <w:szCs w:val="24"/>
+          <w:shd w:val="clear" w:color="auto" w:fill="FFFFFF"/>
+        </w:rPr>
+        <w:t>: A checkbox dictating whether the new Skyline document will have the same name as the analysis folder (checked) or the same name as the template document (unchecked).</w:t>
+      </w:r>
+    </w:p>
+    <w:p>
+      <w:pPr>
+        <w:spacing w:after="0" w:line="240" w:lineRule="auto"/>
+        <w:rPr>
+          <w:rFonts w:ascii="Arial" w:eastAsia="Times New Roman" w:hAnsi="Arial" w:cs="Arial"/>
+          <w:color w:val="000000"/>
+          <w:sz w:val="24"/>
+          <w:szCs w:val="24"/>
+          <w:shd w:val="clear" w:color="auto" w:fill="FFFFFF"/>
+        </w:rPr>
+      </w:pPr>
+      <w:r>
+        <w:rPr>
+          <w:rFonts w:ascii="Arial" w:eastAsia="Times New Roman" w:hAnsi="Arial" w:cs="Arial"/>
+          <w:b/>
+          <w:bCs/>
+          <w:color w:val="000000"/>
+          <w:sz w:val="24"/>
+          <w:szCs w:val="24"/>
+          <w:shd w:val="clear" w:color="auto" w:fill="FFFFFF"/>
+        </w:rPr>
         <w:t>Data directory</w:t>
       </w:r>
       <w:r>
@@ -2187,7 +2314,7 @@
       </w:pPr>
       <w:r>
         <w:pict w14:anchorId="06D52525">
-          <v:shape id="Picture 22" o:spid="_x0000_i1027" type="#_x0000_t75" style="width:15.9pt;height:15.9pt;visibility:visible;mso-wrap-style:square">
+          <v:shape id="Picture 22" o:spid="_x0000_i1027" type="#_x0000_t75" style="width:15.5pt;height:15.5pt;visibility:visible;mso-wrap-style:square">
             <v:imagedata r:id="rId11" o:title=""/>
           </v:shape>
         </w:pict>
@@ -3012,6 +3139,7 @@
       <w:r>
         <w:rPr>
           <w:rFonts w:eastAsia="Times New Roman" w:cstheme="minorHAnsi"/>
+          <w:noProof/>
           <w:color w:val="000000"/>
           <w:sz w:val="24"/>
           <w:szCs w:val="24"/>
@@ -3084,28 +3212,6 @@
           <w:szCs w:val="24"/>
           <w:shd w:val="clear" w:color="auto" w:fill="FFFFFF"/>
         </w:rPr>
-        <w:br w:type="page"/>
-      </w:r>
-    </w:p>
-    <w:p>
-      <w:pPr>
-        <w:spacing w:after="0" w:line="240" w:lineRule="auto"/>
-        <w:rPr>
-          <w:rFonts w:eastAsia="Times New Roman" w:cstheme="minorHAnsi"/>
-          <w:color w:val="000000"/>
-          <w:sz w:val="24"/>
-          <w:szCs w:val="24"/>
-          <w:shd w:val="clear" w:color="auto" w:fill="FFFFFF"/>
-        </w:rPr>
-      </w:pPr>
-      <w:r>
-        <w:rPr>
-          <w:rFonts w:eastAsia="Times New Roman" w:cstheme="minorHAnsi"/>
-          <w:color w:val="000000"/>
-          <w:sz w:val="24"/>
-          <w:szCs w:val="24"/>
-          <w:shd w:val="clear" w:color="auto" w:fill="FFFFFF"/>
-        </w:rPr>
         <w:lastRenderedPageBreak/>
         <w:t>Clicking the &lt;</w:t>
       </w:r>
@@ -3169,6 +3275,7 @@
       <w:r>
         <w:rPr>
           <w:rFonts w:eastAsia="Times New Roman" w:cstheme="minorHAnsi"/>
+          <w:noProof/>
           <w:color w:val="000000"/>
           <w:sz w:val="24"/>
           <w:szCs w:val="24"/>
@@ -3384,6 +3491,7 @@
       <w:r>
         <w:rPr>
           <w:rFonts w:ascii="Arial" w:eastAsia="Times New Roman" w:hAnsi="Arial" w:cs="Arial"/>
+          <w:noProof/>
           <w:color w:val="000000"/>
           <w:sz w:val="24"/>
           <w:szCs w:val="24"/>
@@ -3554,17 +3662,7 @@
           <w:szCs w:val="24"/>
           <w:shd w:val="clear" w:color="auto" w:fill="FFFFFF"/>
         </w:rPr>
-        <w:t xml:space="preserve">If the URL points to a location on Panorama, it must be the LabKey URL </w:t>
-      </w:r>
-      <w:r>
-        <w:rPr>
-          <w:rFonts w:ascii="Arial" w:eastAsia="Times New Roman" w:hAnsi="Arial" w:cs="Arial"/>
-          <w:color w:val="000000"/>
-          <w:sz w:val="24"/>
-          <w:szCs w:val="24"/>
-          <w:shd w:val="clear" w:color="auto" w:fill="FFFFFF"/>
-        </w:rPr>
-        <w:t>(</w:t>
+        <w:t>If the URL points to a location on Panorama, it must be the LabKey URL (</w:t>
       </w:r>
       <w:r>
         <w:rPr>
@@ -3787,6 +3885,7 @@
         </w:rPr>
         <w:t>combobox</w:t>
       </w:r>
+      <w:proofErr w:type="spellEnd"/>
       <w:r>
         <w:rPr>
           <w:rFonts w:eastAsia="Times New Roman" w:cstheme="minorHAnsi"/>
@@ -3797,7 +3896,6 @@
         </w:rPr>
         <w:t>.</w:t>
       </w:r>
-      <w:proofErr w:type="spellEnd"/>
     </w:p>
     <w:p>
       <w:pPr>
@@ -4016,6 +4114,7 @@
       <w:r>
         <w:rPr>
           <w:rFonts w:ascii="Arial" w:eastAsia="Times New Roman" w:hAnsi="Arial" w:cs="Arial"/>
+          <w:noProof/>
           <w:color w:val="000000"/>
           <w:sz w:val="24"/>
           <w:szCs w:val="24"/>
@@ -4431,6 +4530,7 @@
       <w:r>
         <w:rPr>
           <w:rFonts w:ascii="Arial" w:eastAsia="Times New Roman" w:hAnsi="Arial" w:cs="Arial"/>
+          <w:noProof/>
           <w:color w:val="000000"/>
           <w:sz w:val="24"/>
           <w:szCs w:val="24"/>
@@ -4680,6 +4780,7 @@
       <w:r>
         <w:rPr>
           <w:rFonts w:ascii="Arial" w:eastAsia="Times New Roman" w:hAnsi="Arial" w:cs="Arial"/>
+          <w:noProof/>
           <w:color w:val="000000"/>
           <w:sz w:val="24"/>
           <w:szCs w:val="24"/>
@@ -4886,27 +4987,7 @@
           <w:szCs w:val="24"/>
           <w:shd w:val="clear" w:color="auto" w:fill="FFFFFF"/>
         </w:rPr>
-        <w:t xml:space="preserve">: The relative path to the </w:t>
-      </w:r>
-      <w:r>
-        <w:rPr>
-          <w:rFonts w:ascii="Arial" w:eastAsia="Times New Roman" w:hAnsi="Arial" w:cs="Arial"/>
-          <w:color w:val="000000"/>
-          <w:sz w:val="24"/>
-          <w:szCs w:val="24"/>
-          <w:shd w:val="clear" w:color="auto" w:fill="FFFFFF"/>
-        </w:rPr>
-        <w:t>file</w:t>
-      </w:r>
-      <w:r>
-        <w:rPr>
-          <w:rFonts w:ascii="Arial" w:eastAsia="Times New Roman" w:hAnsi="Arial" w:cs="Arial"/>
-          <w:color w:val="000000"/>
-          <w:sz w:val="24"/>
-          <w:szCs w:val="24"/>
-          <w:shd w:val="clear" w:color="auto" w:fill="FFFFFF"/>
-        </w:rPr>
-        <w:t>.</w:t>
+        <w:t>: The relative path to the file.</w:t>
       </w:r>
     </w:p>
     <w:p>
@@ -7861,53 +7942,59 @@
           <w:szCs w:val="24"/>
         </w:rPr>
       </w:pPr>
-      <w:r>
-        <w:rPr>
-          <w:rFonts w:ascii="Arial" w:eastAsia="Times New Roman" w:hAnsi="Arial" w:cs="Arial"/>
-          <w:b/>
-          <w:bCs/>
-          <w:caps/>
-          <w:noProof/>
-          <w:color w:val="000000"/>
-          <w:sz w:val="24"/>
-          <w:szCs w:val="24"/>
-        </w:rPr>
-        <w:drawing>
-          <wp:inline distT="0" distB="0" distL="0" distR="0" wp14:anchorId="0D7E7A53" wp14:editId="7323FB75">
-            <wp:extent cx="4220118" cy="4516916"/>
-            <wp:effectExtent l="0" t="0" r="9525" b="0"/>
-            <wp:docPr id="2" name="Picture 2"/>
-            <wp:cNvGraphicFramePr>
-              <a:graphicFrameLocks xmlns:a="http://schemas.openxmlformats.org/drawingml/2006/main" noChangeAspect="1"/>
-            </wp:cNvGraphicFramePr>
-            <a:graphic xmlns:a="http://schemas.openxmlformats.org/drawingml/2006/main">
-              <a:graphicData uri="http://schemas.openxmlformats.org/drawingml/2006/picture">
-                <pic:pic xmlns:pic="http://schemas.openxmlformats.org/drawingml/2006/picture">
-                  <pic:nvPicPr>
-                    <pic:cNvPr id="1" name=""/>
-                    <pic:cNvPicPr/>
-                  </pic:nvPicPr>
-                  <pic:blipFill>
-                    <a:blip r:embed="rId28"/>
-                    <a:stretch>
-                      <a:fillRect/>
-                    </a:stretch>
-                  </pic:blipFill>
-                  <pic:spPr>
-                    <a:xfrm>
-                      <a:off x="0" y="0"/>
-                      <a:ext cx="4263623" cy="4563480"/>
-                    </a:xfrm>
-                    <a:prstGeom prst="rect">
-                      <a:avLst/>
-                    </a:prstGeom>
-                  </pic:spPr>
-                </pic:pic>
-              </a:graphicData>
-            </a:graphic>
-          </wp:inline>
-        </w:drawing>
-      </w:r>
+      <w:ins w:id="1" w:author="alimarsh" w:date="2021-11-07T07:42:00Z">
+        <w:r>
+          <w:rPr>
+            <w:rFonts w:ascii="Arial" w:eastAsia="Times New Roman" w:hAnsi="Arial" w:cs="Arial"/>
+            <w:b/>
+            <w:bCs/>
+            <w:caps/>
+            <w:color w:val="000000"/>
+            <w:sz w:val="24"/>
+            <w:szCs w:val="24"/>
+          </w:rPr>
+          <w:drawing>
+            <wp:inline distT="0" distB="0" distL="0" distR="0" wp14:anchorId="0648865C" wp14:editId="27573098">
+              <wp:extent cx="4281519" cy="4614896"/>
+              <wp:effectExtent l="19050" t="19050" r="24130" b="14605"/>
+              <wp:docPr id="89" name="Picture 89" descr="Graphical user interface, text, application, email&#10;&#10;Description automatically generated"/>
+              <wp:cNvGraphicFramePr>
+                <a:graphicFrameLocks xmlns:a="http://schemas.openxmlformats.org/drawingml/2006/main" noChangeAspect="1"/>
+              </wp:cNvGraphicFramePr>
+              <a:graphic xmlns:a="http://schemas.openxmlformats.org/drawingml/2006/main">
+                <a:graphicData uri="http://schemas.openxmlformats.org/drawingml/2006/picture">
+                  <pic:pic xmlns:pic="http://schemas.openxmlformats.org/drawingml/2006/picture">
+                    <pic:nvPicPr>
+                      <pic:cNvPr id="89" name="Picture 89" descr="Graphical user interface, text, application, email&#10;&#10;Description automatically generated"/>
+                      <pic:cNvPicPr/>
+                    </pic:nvPicPr>
+                    <pic:blipFill>
+                      <a:blip r:embed="rId28"/>
+                      <a:stretch>
+                        <a:fillRect/>
+                      </a:stretch>
+                    </pic:blipFill>
+                    <pic:spPr>
+                      <a:xfrm>
+                        <a:off x="0" y="0"/>
+                        <a:ext cx="4281519" cy="4614896"/>
+                      </a:xfrm>
+                      <a:prstGeom prst="rect">
+                        <a:avLst/>
+                      </a:prstGeom>
+                      <a:ln>
+                        <a:solidFill>
+                          <a:schemeClr val="tx1"/>
+                        </a:solidFill>
+                      </a:ln>
+                    </pic:spPr>
+                  </pic:pic>
+                </a:graphicData>
+              </a:graphic>
+            </wp:inline>
+          </w:drawing>
+        </w:r>
+      </w:ins>
     </w:p>
     <w:p>
       <w:pPr>
@@ -8206,7 +8293,7 @@
                                 <w:szCs w:val="24"/>
                               </w:rPr>
                             </w:pPr>
-                            <w:bookmarkStart w:id="1" w:name="_Hlk68855897"/>
+                            <w:bookmarkStart w:id="2" w:name="_Hlk68855897"/>
                             <w:r>
                               <w:rPr>
                                 <w:rFonts w:ascii="Arial" w:hAnsi="Arial" w:cs="Arial"/>
@@ -8267,7 +8354,7 @@
                               <w:t xml:space="preserve"> </w:t>
                             </w:r>
                           </w:p>
-                          <w:bookmarkEnd w:id="1"/>
+                          <w:bookmarkEnd w:id="2"/>
                           <w:p/>
                         </w:txbxContent>
                       </wps:txbx>
@@ -8900,29 +8987,7 @@
                           <w:szCs w:val="24"/>
                           <w:shd w:val="clear" w:color="auto" w:fill="FFFFFF"/>
                         </w:rPr>
-                        <w:t xml:space="preserve"> one of the Skyline </w:t>
-                      </w:r>
-                      <w:proofErr w:type="gramStart"/>
-                      <w:r>
-                        <w:rPr>
-                          <w:rFonts w:ascii="Arial" w:eastAsia="Times New Roman" w:hAnsi="Arial" w:cs="Arial"/>
-                          <w:color w:val="000000"/>
-                          <w:sz w:val="24"/>
-                          <w:szCs w:val="24"/>
-                          <w:shd w:val="clear" w:color="auto" w:fill="FFFFFF"/>
-                        </w:rPr>
-                        <w:t>template</w:t>
-                      </w:r>
-                      <w:proofErr w:type="gramEnd"/>
-                      <w:r>
-                        <w:rPr>
-                          <w:rFonts w:ascii="Arial" w:eastAsia="Times New Roman" w:hAnsi="Arial" w:cs="Arial"/>
-                          <w:color w:val="000000"/>
-                          <w:sz w:val="24"/>
-                          <w:szCs w:val="24"/>
-                          <w:shd w:val="clear" w:color="auto" w:fill="FFFFFF"/>
-                        </w:rPr>
-                        <w:t xml:space="preserve"> files.</w:t>
+                        <w:t xml:space="preserve"> one of the Skyline template files.</w:t>
                       </w:r>
                     </w:p>
                     <w:p/>
@@ -9623,16 +9688,17 @@
       <w:r>
         <w:rPr>
           <w:rFonts w:ascii="Arial" w:eastAsia="Times New Roman" w:hAnsi="Arial" w:cs="Arial"/>
+          <w:noProof/>
           <w:color w:val="000000"/>
           <w:sz w:val="24"/>
           <w:szCs w:val="24"/>
           <w:shd w:val="clear" w:color="auto" w:fill="FFFFFF"/>
         </w:rPr>
         <w:drawing>
-          <wp:inline distT="0" distB="0" distL="0" distR="0" wp14:anchorId="492D790F" wp14:editId="7AA3ACB8">
-            <wp:extent cx="5073445" cy="4097240"/>
-            <wp:effectExtent l="0" t="0" r="0" b="0"/>
-            <wp:docPr id="32" name="Picture 32" descr="Graphical user interface, text, application&#10;&#10;Description automatically generated"/>
+          <wp:inline distT="0" distB="0" distL="0" distR="0" wp14:anchorId="12CC1189" wp14:editId="76C8E047">
+            <wp:extent cx="5005388" cy="4040674"/>
+            <wp:effectExtent l="19050" t="19050" r="24130" b="17145"/>
+            <wp:docPr id="13" name="Picture 13" descr="Graphical user interface, text, application&#10;&#10;Description automatically generated"/>
             <wp:cNvGraphicFramePr>
               <a:graphicFrameLocks xmlns:a="http://schemas.openxmlformats.org/drawingml/2006/main" noChangeAspect="1"/>
             </wp:cNvGraphicFramePr>
@@ -9640,7 +9706,7 @@
               <a:graphicData uri="http://schemas.openxmlformats.org/drawingml/2006/picture">
                 <pic:pic xmlns:pic="http://schemas.openxmlformats.org/drawingml/2006/picture">
                   <pic:nvPicPr>
-                    <pic:cNvPr id="32" name="Picture 32" descr="Graphical user interface, text, application&#10;&#10;Description automatically generated"/>
+                    <pic:cNvPr id="13" name="Picture 13" descr="Graphical user interface, text, application&#10;&#10;Description automatically generated"/>
                     <pic:cNvPicPr/>
                   </pic:nvPicPr>
                   <pic:blipFill>
@@ -9652,11 +9718,16 @@
                   <pic:spPr>
                     <a:xfrm>
                       <a:off x="0" y="0"/>
-                      <a:ext cx="5084895" cy="4106487"/>
+                      <a:ext cx="5032425" cy="4062500"/>
                     </a:xfrm>
                     <a:prstGeom prst="rect">
                       <a:avLst/>
                     </a:prstGeom>
+                    <a:ln>
+                      <a:solidFill>
+                        <a:schemeClr val="tx1"/>
+                      </a:solidFill>
+                    </a:ln>
                   </pic:spPr>
                 </pic:pic>
               </a:graphicData>
@@ -9895,159 +9966,24 @@
     </w:p>
     <w:p>
       <w:pPr>
-        <w:spacing w:after="0" w:line="240" w:lineRule="auto"/>
-        <w:rPr>
-          <w:rFonts w:ascii="Arial" w:eastAsia="Times New Roman" w:hAnsi="Arial" w:cs="Arial"/>
-          <w:color w:val="000000"/>
-          <w:sz w:val="24"/>
-          <w:szCs w:val="24"/>
-          <w:shd w:val="clear" w:color="auto" w:fill="FFFFFF"/>
-        </w:rPr>
-      </w:pPr>
-    </w:p>
-    <w:p>
-      <w:pPr>
-        <w:spacing w:after="0" w:line="240" w:lineRule="auto"/>
-        <w:rPr>
-          <w:rFonts w:ascii="Arial" w:eastAsia="Times New Roman" w:hAnsi="Arial" w:cs="Arial"/>
-          <w:color w:val="000000"/>
-          <w:sz w:val="24"/>
-          <w:szCs w:val="24"/>
-          <w:shd w:val="clear" w:color="auto" w:fill="FFFFFF"/>
-        </w:rPr>
-      </w:pPr>
-    </w:p>
-    <w:p>
-      <w:pPr>
-        <w:spacing w:after="0" w:line="240" w:lineRule="auto"/>
-        <w:rPr>
-          <w:rFonts w:ascii="Arial" w:eastAsia="Times New Roman" w:hAnsi="Arial" w:cs="Arial"/>
-          <w:color w:val="000000"/>
-          <w:sz w:val="24"/>
-          <w:szCs w:val="24"/>
-          <w:shd w:val="clear" w:color="auto" w:fill="FFFFFF"/>
-        </w:rPr>
-      </w:pPr>
-    </w:p>
-    <w:p>
-      <w:pPr>
-        <w:spacing w:after="0" w:line="240" w:lineRule="auto"/>
-        <w:rPr>
-          <w:rFonts w:ascii="Arial" w:eastAsia="Times New Roman" w:hAnsi="Arial" w:cs="Arial"/>
-          <w:color w:val="000000"/>
-          <w:sz w:val="24"/>
-          <w:szCs w:val="24"/>
-          <w:shd w:val="clear" w:color="auto" w:fill="FFFFFF"/>
-        </w:rPr>
-      </w:pPr>
-    </w:p>
-    <w:p>
-      <w:pPr>
-        <w:spacing w:after="0" w:line="240" w:lineRule="auto"/>
-        <w:rPr>
-          <w:rFonts w:ascii="Arial" w:eastAsia="Times New Roman" w:hAnsi="Arial" w:cs="Arial"/>
-          <w:color w:val="000000"/>
-          <w:sz w:val="24"/>
-          <w:szCs w:val="24"/>
-          <w:shd w:val="clear" w:color="auto" w:fill="FFFFFF"/>
-        </w:rPr>
-      </w:pPr>
-    </w:p>
-    <w:p>
-      <w:pPr>
-        <w:spacing w:after="0" w:line="240" w:lineRule="auto"/>
-        <w:rPr>
-          <w:rFonts w:ascii="Arial" w:eastAsia="Times New Roman" w:hAnsi="Arial" w:cs="Arial"/>
-          <w:color w:val="000000"/>
-          <w:sz w:val="24"/>
-          <w:szCs w:val="24"/>
-          <w:shd w:val="clear" w:color="auto" w:fill="FFFFFF"/>
-        </w:rPr>
-      </w:pPr>
-    </w:p>
-    <w:p>
-      <w:pPr>
-        <w:spacing w:after="0" w:line="240" w:lineRule="auto"/>
-        <w:rPr>
-          <w:rFonts w:ascii="Arial" w:eastAsia="Times New Roman" w:hAnsi="Arial" w:cs="Arial"/>
-          <w:color w:val="000000"/>
-          <w:sz w:val="24"/>
-          <w:szCs w:val="24"/>
-          <w:shd w:val="clear" w:color="auto" w:fill="FFFFFF"/>
-        </w:rPr>
-      </w:pPr>
-    </w:p>
-    <w:p>
-      <w:pPr>
-        <w:spacing w:after="0" w:line="240" w:lineRule="auto"/>
-        <w:rPr>
-          <w:rFonts w:ascii="Arial" w:eastAsia="Times New Roman" w:hAnsi="Arial" w:cs="Arial"/>
-          <w:color w:val="000000"/>
-          <w:sz w:val="24"/>
-          <w:szCs w:val="24"/>
-          <w:shd w:val="clear" w:color="auto" w:fill="FFFFFF"/>
-        </w:rPr>
-      </w:pPr>
-    </w:p>
-    <w:p>
-      <w:pPr>
-        <w:spacing w:after="0" w:line="240" w:lineRule="auto"/>
-        <w:rPr>
-          <w:rFonts w:ascii="Arial" w:eastAsia="Times New Roman" w:hAnsi="Arial" w:cs="Arial"/>
-          <w:color w:val="000000"/>
-          <w:sz w:val="24"/>
-          <w:szCs w:val="24"/>
-          <w:shd w:val="clear" w:color="auto" w:fill="FFFFFF"/>
-        </w:rPr>
-      </w:pPr>
-    </w:p>
-    <w:p>
-      <w:pPr>
-        <w:spacing w:after="0" w:line="240" w:lineRule="auto"/>
-        <w:rPr>
-          <w:rFonts w:ascii="Arial" w:eastAsia="Times New Roman" w:hAnsi="Arial" w:cs="Arial"/>
-          <w:color w:val="000000"/>
-          <w:sz w:val="24"/>
-          <w:szCs w:val="24"/>
-          <w:shd w:val="clear" w:color="auto" w:fill="FFFFFF"/>
-        </w:rPr>
-      </w:pPr>
-    </w:p>
-    <w:p>
-      <w:pPr>
-        <w:spacing w:after="0" w:line="240" w:lineRule="auto"/>
-        <w:rPr>
-          <w:rFonts w:ascii="Arial" w:eastAsia="Times New Roman" w:hAnsi="Arial" w:cs="Arial"/>
-          <w:color w:val="000000"/>
-          <w:sz w:val="24"/>
-          <w:szCs w:val="24"/>
-          <w:shd w:val="clear" w:color="auto" w:fill="FFFFFF"/>
-        </w:rPr>
-      </w:pPr>
-    </w:p>
-    <w:p>
-      <w:pPr>
-        <w:spacing w:after="0" w:line="240" w:lineRule="auto"/>
-        <w:rPr>
-          <w:rFonts w:ascii="Arial" w:eastAsia="Times New Roman" w:hAnsi="Arial" w:cs="Arial"/>
-          <w:color w:val="000000"/>
-          <w:sz w:val="24"/>
-          <w:szCs w:val="24"/>
-          <w:shd w:val="clear" w:color="auto" w:fill="FFFFFF"/>
-        </w:rPr>
-      </w:pPr>
-    </w:p>
-    <w:p>
-      <w:pPr>
-        <w:spacing w:after="0" w:line="240" w:lineRule="auto"/>
-        <w:rPr>
-          <w:rFonts w:ascii="Arial" w:eastAsia="Times New Roman" w:hAnsi="Arial" w:cs="Arial"/>
-          <w:color w:val="000000"/>
-          <w:sz w:val="24"/>
-          <w:szCs w:val="24"/>
-          <w:shd w:val="clear" w:color="auto" w:fill="FFFFFF"/>
-        </w:rPr>
-      </w:pPr>
+        <w:rPr>
+          <w:rFonts w:ascii="Arial" w:eastAsia="Times New Roman" w:hAnsi="Arial" w:cs="Arial"/>
+          <w:color w:val="000000"/>
+          <w:sz w:val="24"/>
+          <w:szCs w:val="24"/>
+          <w:shd w:val="clear" w:color="auto" w:fill="FFFFFF"/>
+        </w:rPr>
+      </w:pPr>
+      <w:r>
+        <w:rPr>
+          <w:rFonts w:ascii="Arial" w:eastAsia="Times New Roman" w:hAnsi="Arial" w:cs="Arial"/>
+          <w:color w:val="000000"/>
+          <w:sz w:val="24"/>
+          <w:szCs w:val="24"/>
+          <w:shd w:val="clear" w:color="auto" w:fill="FFFFFF"/>
+        </w:rPr>
+        <w:br w:type="page"/>
+      </w:r>
     </w:p>
     <w:p>
       <w:pPr>
@@ -10863,8 +10799,8 @@
         </w:rPr>
         <w:t xml:space="preserve"> If any configurations are running when Skyline Batch is closed, they will be canceled.</w:t>
       </w:r>
-      <w:bookmarkStart w:id="2" w:name="OLE_LINK1"/>
-      <w:bookmarkStart w:id="3" w:name="OLE_LINK2"/>
+      <w:bookmarkStart w:id="3" w:name="OLE_LINK1"/>
+      <w:bookmarkStart w:id="4" w:name="OLE_LINK2"/>
       <w:r>
         <w:rPr>
           <w:rFonts w:ascii="Arial" w:eastAsia="Times New Roman" w:hAnsi="Arial" w:cs="Arial"/>
@@ -10905,8 +10841,8 @@
         <w:t>LOGGING</w:t>
       </w:r>
     </w:p>
-    <w:bookmarkEnd w:id="2"/>
     <w:bookmarkEnd w:id="3"/>
+    <w:bookmarkEnd w:id="4"/>
     <w:p>
       <w:pPr>
         <w:spacing w:after="0" w:line="240" w:lineRule="auto"/>
@@ -11014,10 +10950,10 @@
           <w:shd w:val="clear" w:color="auto" w:fill="FFFFFF"/>
         </w:rPr>
         <w:drawing>
-          <wp:inline distT="0" distB="0" distL="0" distR="0" wp14:anchorId="4C208EB3" wp14:editId="2D278889">
-            <wp:extent cx="5943600" cy="4799965"/>
-            <wp:effectExtent l="0" t="0" r="0" b="635"/>
-            <wp:docPr id="52" name="Picture 52"/>
+          <wp:inline distT="0" distB="0" distL="0" distR="0" wp14:anchorId="093D06DC" wp14:editId="25BFC336">
+            <wp:extent cx="5943600" cy="4798060"/>
+            <wp:effectExtent l="19050" t="19050" r="19050" b="21590"/>
+            <wp:docPr id="24" name="Picture 24" descr="Graphical user interface, table&#10;&#10;Description automatically generated with medium confidence"/>
             <wp:cNvGraphicFramePr>
               <a:graphicFrameLocks xmlns:a="http://schemas.openxmlformats.org/drawingml/2006/main" noChangeAspect="1"/>
             </wp:cNvGraphicFramePr>
@@ -11025,7 +10961,7 @@
               <a:graphicData uri="http://schemas.openxmlformats.org/drawingml/2006/picture">
                 <pic:pic xmlns:pic="http://schemas.openxmlformats.org/drawingml/2006/picture">
                   <pic:nvPicPr>
-                    <pic:cNvPr id="1" name=""/>
+                    <pic:cNvPr id="24" name="Picture 24" descr="Graphical user interface, table&#10;&#10;Description automatically generated with medium confidence"/>
                     <pic:cNvPicPr/>
                   </pic:nvPicPr>
                   <pic:blipFill>
@@ -11037,11 +10973,16 @@
                   <pic:spPr>
                     <a:xfrm>
                       <a:off x="0" y="0"/>
-                      <a:ext cx="5943600" cy="4799965"/>
+                      <a:ext cx="5943600" cy="4798060"/>
                     </a:xfrm>
                     <a:prstGeom prst="rect">
                       <a:avLst/>
                     </a:prstGeom>
+                    <a:ln>
+                      <a:solidFill>
+                        <a:schemeClr val="tx1"/>
+                      </a:solidFill>
+                    </a:ln>
                   </pic:spPr>
                 </pic:pic>
               </a:graphicData>
@@ -11379,16 +11320,17 @@
       <w:r>
         <w:rPr>
           <w:rFonts w:ascii="Arial" w:eastAsia="Times New Roman" w:hAnsi="Arial" w:cs="Arial"/>
+          <w:noProof/>
           <w:color w:val="000000"/>
           <w:sz w:val="24"/>
           <w:szCs w:val="24"/>
           <w:shd w:val="clear" w:color="auto" w:fill="FFFFFF"/>
         </w:rPr>
         <w:drawing>
-          <wp:inline distT="0" distB="0" distL="0" distR="0" wp14:anchorId="002A4336" wp14:editId="27CBECFA">
-            <wp:extent cx="5663380" cy="4573664"/>
-            <wp:effectExtent l="0" t="0" r="0" b="0"/>
-            <wp:docPr id="34" name="Picture 34" descr="Graphical user interface, text, application&#10;&#10;Description automatically generated"/>
+          <wp:inline distT="0" distB="0" distL="0" distR="0" wp14:anchorId="5EC4A268" wp14:editId="3DF6457B">
+            <wp:extent cx="5648325" cy="4559695"/>
+            <wp:effectExtent l="19050" t="19050" r="9525" b="12700"/>
+            <wp:docPr id="35" name="Picture 35" descr="Graphical user interface, text, application&#10;&#10;Description automatically generated"/>
             <wp:cNvGraphicFramePr>
               <a:graphicFrameLocks xmlns:a="http://schemas.openxmlformats.org/drawingml/2006/main" noChangeAspect="1"/>
             </wp:cNvGraphicFramePr>
@@ -11396,7 +11338,7 @@
               <a:graphicData uri="http://schemas.openxmlformats.org/drawingml/2006/picture">
                 <pic:pic xmlns:pic="http://schemas.openxmlformats.org/drawingml/2006/picture">
                   <pic:nvPicPr>
-                    <pic:cNvPr id="34" name="Picture 34" descr="Graphical user interface, text, application&#10;&#10;Description automatically generated"/>
+                    <pic:cNvPr id="35" name="Picture 35" descr="Graphical user interface, text, application&#10;&#10;Description automatically generated"/>
                     <pic:cNvPicPr/>
                   </pic:nvPicPr>
                   <pic:blipFill>
@@ -11408,11 +11350,16 @@
                   <pic:spPr>
                     <a:xfrm>
                       <a:off x="0" y="0"/>
-                      <a:ext cx="5673824" cy="4582099"/>
+                      <a:ext cx="5660545" cy="4569560"/>
                     </a:xfrm>
                     <a:prstGeom prst="rect">
                       <a:avLst/>
                     </a:prstGeom>
+                    <a:ln>
+                      <a:solidFill>
+                        <a:schemeClr val="tx1"/>
+                      </a:solidFill>
+                    </a:ln>
                   </pic:spPr>
                 </pic:pic>
               </a:graphicData>
@@ -11553,7 +11500,7 @@
           <w:shd w:val="clear" w:color="auto" w:fill="FFFFFF"/>
         </w:rPr>
         <w:pict w14:anchorId="56736D53">
-          <v:shape id="Picture 23" o:spid="_x0000_i1028" type="#_x0000_t75" style="width:14.25pt;height:14.25pt;visibility:visible;mso-wrap-style:square" o:bullet="t">
+          <v:shape id="Picture 23" o:spid="_x0000_i1028" type="#_x0000_t75" style="width:13.95pt;height:13.95pt;visibility:visible;mso-wrap-style:square" o:bullet="t">
             <v:imagedata r:id="rId41" o:title=""/>
           </v:shape>
         </w:pict>
@@ -11885,14 +11832,14 @@
         <v:path o:extrusionok="f" gradientshapeok="t" o:connecttype="rect"/>
         <o:lock v:ext="edit" aspectratio="t"/>
       </v:shapetype>
-      <v:shape id="_x0000_i1400" type="#_x0000_t75" style="width:14.25pt;height:14.25pt;visibility:visible;mso-wrap-style:square" o:bullet="t">
+      <v:shape id="_x0000_i1154" type="#_x0000_t75" style="width:13.95pt;height:13.95pt;visibility:visible;mso-wrap-style:square" o:bullet="t">
         <v:imagedata r:id="rId1" o:title=""/>
       </v:shape>
     </w:pict>
   </w:numPicBullet>
   <w:numPicBullet w:numPicBulletId="1">
     <w:pict>
-      <v:shape id="_x0000_i1401" type="#_x0000_t75" style="width:15.9pt;height:15.9pt;visibility:visible;mso-wrap-style:square" o:bullet="t">
+      <v:shape id="_x0000_i1155" type="#_x0000_t75" style="width:15.5pt;height:15.5pt;visibility:visible;mso-wrap-style:square" o:bullet="t">
         <v:imagedata r:id="rId2" o:title=""/>
       </v:shape>
     </w:pict>
@@ -12574,6 +12521,14 @@
     <w:abstractNumId w:val="3"/>
   </w:num>
 </w:numbering>
+</file>
+
+<file path=word/people.xml><?xml version="1.0" encoding="utf-8"?>
+<w15:people xmlns:wpc="http://schemas.microsoft.com/office/word/2010/wordprocessingCanvas" xmlns:cx="http://schemas.microsoft.com/office/drawing/2014/chartex" xmlns:cx1="http://schemas.microsoft.com/office/drawing/2015/9/8/chartex" xmlns:cx2="http://schemas.microsoft.com/office/drawing/2015/10/21/chartex" xmlns:cx3="http://schemas.microsoft.com/office/drawing/2016/5/9/chartex" xmlns:cx4="http://schemas.microsoft.com/office/drawing/2016/5/10/chartex" xmlns:cx5="http://schemas.microsoft.com/office/drawing/2016/5/11/chartex" xmlns:cx6="http://schemas.microsoft.com/office/drawing/2016/5/12/chartex" xmlns:cx7="http://schemas.microsoft.com/office/drawing/2016/5/13/chartex" xmlns:cx8="http://schemas.microsoft.com/office/drawing/2016/5/14/chartex" xmlns:mc="http://schemas.openxmlformats.org/markup-compatibility/2006" xmlns:aink="http://schemas.microsoft.com/office/drawing/2016/ink" xmlns:am3d="http://schemas.microsoft.com/office/drawing/2017/model3d" xmlns:o="urn:schemas-microsoft-com:office:office" xmlns:r="http://schemas.openxmlformats.org/officeDocument/2006/relationships" xmlns:m="http://schemas.openxmlformats.org/officeDocument/2006/math" xmlns:v="urn:schemas-microsoft-com:vml" xmlns:wp14="http://schemas.microsoft.com/office/word/2010/wordprocessingDrawing" xmlns:wp="http://schemas.openxmlformats.org/drawingml/2006/wordprocessingDrawing" xmlns:w10="urn:schemas-microsoft-com:office:word" xmlns:w="http://schemas.openxmlformats.org/wordprocessingml/2006/main" xmlns:w14="http://schemas.microsoft.com/office/word/2010/wordml" xmlns:w15="http://schemas.microsoft.com/office/word/2012/wordml" xmlns:w16cex="http://schemas.microsoft.com/office/word/2018/wordml/cex" xmlns:w16cid="http://schemas.microsoft.com/office/word/2016/wordml/cid" xmlns:w16="http://schemas.microsoft.com/office/word/2018/wordml" xmlns:w16sdtdh="http://schemas.microsoft.com/office/word/2020/wordml/sdtdatahash" xmlns:w16se="http://schemas.microsoft.com/office/word/2015/wordml/symex" xmlns:wpg="http://schemas.microsoft.com/office/word/2010/wordprocessingGroup" xmlns:wpi="http://schemas.microsoft.com/office/word/2010/wordprocessingInk" xmlns:wne="http://schemas.microsoft.com/office/word/2006/wordml" xmlns:wps="http://schemas.microsoft.com/office/word/2010/wordprocessingShape" mc:Ignorable="w14 w15 w16se w16cid w16 w16cex w16sdtdh wp14">
+  <w15:person w15:author="alimarsh">
+    <w15:presenceInfo w15:providerId="None" w15:userId="alimarsh"/>
+  </w15:person>
+</w15:people>
 </file>
 
 <file path=word/styles.xml><?xml version="1.0" encoding="utf-8"?>

</xml_diff>